<commit_message>
Elaboración inicial de tb comparativa de metodologias
</commit_message>
<xml_diff>
--- a/MemoriaTesis.docx
+++ b/MemoriaTesis.docx
@@ -549,7 +549,16 @@
           <w:b/>
           <w:lang w:val="es-EC"/>
         </w:rPr>
-        <w:t>CARRERA DE INGENIERÍA EN</w:t>
+        <w:t xml:space="preserve">CARRERA DE INGENIERÍA </w:t>
+      </w:r>
+      <w:proofErr w:type="gramStart"/>
+      <w:r>
+        <w:rPr>
+          <w:rFonts w:ascii="Arial" w:hAnsi="Arial" w:cs="Arial"/>
+          <w:b/>
+          <w:lang w:val="es-EC"/>
+        </w:rPr>
+        <w:t>EN</w:t>
       </w:r>
       <w:r>
         <w:rPr>
@@ -569,6 +578,7 @@
         <w:t>SISTEMAS</w:t>
       </w:r>
       <w:bookmarkEnd w:id="1"/>
+      <w:proofErr w:type="gramEnd"/>
     </w:p>
     <w:p>
       <w:pPr>
@@ -849,8 +859,16 @@
         <w:rPr>
           <w:lang w:val="es-EC"/>
         </w:rPr>
-        <w:t>José Luis Granda Sivisapa</w:t>
-      </w:r>
+        <w:t xml:space="preserve">José Luis Granda </w:t>
+      </w:r>
+      <w:proofErr w:type="spellStart"/>
+      <w:r>
+        <w:rPr>
+          <w:lang w:val="es-EC"/>
+        </w:rPr>
+        <w:t>Sivisapa</w:t>
+      </w:r>
+      <w:proofErr w:type="spellEnd"/>
       <w:r>
         <w:rPr>
           <w:lang w:val="es-EC"/>
@@ -1043,10 +1061,15 @@
       </w:pPr>
       <w:bookmarkStart w:id="3" w:name="_Toc529944665"/>
       <w:r>
-        <w:t>Certificación del Director</w:t>
+        <w:t xml:space="preserve">Certificación del </w:t>
+      </w:r>
+      <w:proofErr w:type="gramStart"/>
+      <w:r>
+        <w:t>Director</w:t>
       </w:r>
       <w:bookmarkEnd w:id="2"/>
       <w:bookmarkEnd w:id="3"/>
+      <w:proofErr w:type="gramEnd"/>
     </w:p>
     <w:p>
       <w:pPr>
@@ -1296,12 +1319,14 @@
       </w:pPr>
       <w:bookmarkStart w:id="16" w:name="_Toc527403360"/>
       <w:bookmarkStart w:id="17" w:name="_Toc529944672"/>
+      <w:proofErr w:type="spellStart"/>
       <w:r>
         <w:lastRenderedPageBreak/>
         <w:t>Summary</w:t>
       </w:r>
       <w:bookmarkEnd w:id="16"/>
       <w:bookmarkEnd w:id="17"/>
+      <w:proofErr w:type="spellEnd"/>
     </w:p>
     <w:p>
       <w:pPr>
@@ -5322,12 +5347,12 @@
           <w:numId w:val="45"/>
         </w:numPr>
       </w:pPr>
-      <w:bookmarkStart w:id="30" w:name="_Toc527403368"/>
-      <w:bookmarkStart w:id="31" w:name="_Toc529944679"/>
+      <w:bookmarkStart w:id="30" w:name="_Toc529944679"/>
+      <w:bookmarkStart w:id="31" w:name="_Toc527403368"/>
       <w:r>
         <w:t>Reseña histórica</w:t>
       </w:r>
-      <w:bookmarkEnd w:id="31"/>
+      <w:bookmarkEnd w:id="30"/>
     </w:p>
     <w:p>
       <w:pPr>
@@ -5338,8 +5363,13 @@
       <w:pPr>
         <w:pStyle w:val="CuerpoTesis"/>
       </w:pPr>
-      <w:r>
-        <w:t xml:space="preserve">.cuales fueron los primeros software a nivel de medicina que aparecieron con el software…., primeros adaptados con medicina, cual fue el primer sistema, que hacia el sistema, </w:t>
+      <w:proofErr w:type="gramStart"/>
+      <w:r>
+        <w:t>.cuales</w:t>
+      </w:r>
+      <w:proofErr w:type="gramEnd"/>
+      <w:r>
+        <w:t xml:space="preserve"> fueron los primeros software a nivel de medicina que aparecieron con el software…., primeros adaptados con medicina, cual fue el primer sistema, que hacia el sistema, </w:t>
       </w:r>
     </w:p>
     <w:p>
@@ -5396,7 +5426,7 @@
       <w:r>
         <w:t>T</w:t>
       </w:r>
-      <w:bookmarkEnd w:id="30"/>
+      <w:bookmarkEnd w:id="31"/>
       <w:r>
         <w:t>rabajos Relacionados</w:t>
       </w:r>
@@ -5448,10 +5478,18 @@
         <w:rPr>
           <w:lang w:eastAsia="es-ES"/>
         </w:rPr>
-        <w:t>Agentes Conversacionales o Chatbots</w:t>
+        <w:t xml:space="preserve">Agentes Conversacionales o </w:t>
+      </w:r>
+      <w:proofErr w:type="spellStart"/>
+      <w:r>
+        <w:rPr>
+          <w:lang w:eastAsia="es-ES"/>
+        </w:rPr>
+        <w:t>Chatbots</w:t>
       </w:r>
       <w:bookmarkStart w:id="35" w:name="_Toc521532841"/>
       <w:bookmarkEnd w:id="34"/>
+      <w:proofErr w:type="spellEnd"/>
     </w:p>
     <w:p>
       <w:pPr>
@@ -5463,10 +5501,15 @@
       </w:pPr>
       <w:bookmarkStart w:id="36" w:name="_Toc529944683"/>
       <w:r>
-        <w:t>Características de un Chatbot</w:t>
+        <w:t xml:space="preserve">Características de un </w:t>
+      </w:r>
+      <w:proofErr w:type="spellStart"/>
+      <w:r>
+        <w:t>Chatbot</w:t>
       </w:r>
       <w:bookmarkEnd w:id="35"/>
       <w:bookmarkEnd w:id="36"/>
+      <w:proofErr w:type="spellEnd"/>
       <w:r>
         <w:t xml:space="preserve"> </w:t>
       </w:r>
@@ -5482,10 +5525,15 @@
       </w:pPr>
       <w:bookmarkStart w:id="38" w:name="_Toc529944684"/>
       <w:r>
-        <w:t>Arquitectura de Chatbots</w:t>
+        <w:t xml:space="preserve">Arquitectura de </w:t>
+      </w:r>
+      <w:proofErr w:type="spellStart"/>
+      <w:r>
+        <w:t>Chatbots</w:t>
       </w:r>
       <w:bookmarkEnd w:id="37"/>
       <w:bookmarkEnd w:id="38"/>
+      <w:proofErr w:type="spellEnd"/>
     </w:p>
     <w:p>
       <w:pPr>
@@ -5497,7 +5545,23 @@
       </w:pPr>
       <w:bookmarkStart w:id="39" w:name="_Toc529944685"/>
       <w:r>
-        <w:t>Funcionamiento de  un chatbot conversacional</w:t>
+        <w:t xml:space="preserve">Funcionamiento </w:t>
+      </w:r>
+      <w:proofErr w:type="gramStart"/>
+      <w:r>
+        <w:t>de  un</w:t>
+      </w:r>
+      <w:proofErr w:type="gramEnd"/>
+      <w:r>
+        <w:t xml:space="preserve"> </w:t>
+      </w:r>
+      <w:proofErr w:type="spellStart"/>
+      <w:r>
+        <w:t>chatbot</w:t>
+      </w:r>
+      <w:proofErr w:type="spellEnd"/>
+      <w:r>
+        <w:t xml:space="preserve"> conversacional</w:t>
       </w:r>
       <w:bookmarkStart w:id="40" w:name="_Toc518398242"/>
       <w:bookmarkStart w:id="41" w:name="_Toc521532844"/>
@@ -5513,11 +5577,16 @@
       </w:pPr>
       <w:bookmarkStart w:id="42" w:name="_Toc529944686"/>
       <w:r>
-        <w:t>Plataformas de desarrollo de Chatbots</w:t>
+        <w:t xml:space="preserve">Plataformas de desarrollo de </w:t>
+      </w:r>
+      <w:proofErr w:type="spellStart"/>
+      <w:r>
+        <w:t>Chatbots</w:t>
       </w:r>
       <w:bookmarkEnd w:id="40"/>
       <w:bookmarkEnd w:id="41"/>
       <w:bookmarkEnd w:id="42"/>
+      <w:proofErr w:type="spellEnd"/>
       <w:r>
         <w:t xml:space="preserve"> </w:t>
       </w:r>
@@ -5531,10 +5600,12 @@
         </w:numPr>
       </w:pPr>
       <w:bookmarkStart w:id="43" w:name="_Toc529944687"/>
+      <w:proofErr w:type="spellStart"/>
       <w:r>
         <w:t>Pandorabots</w:t>
       </w:r>
       <w:bookmarkEnd w:id="43"/>
+      <w:proofErr w:type="spellEnd"/>
     </w:p>
     <w:p>
       <w:pPr>
@@ -5559,10 +5630,12 @@
         </w:numPr>
       </w:pPr>
       <w:bookmarkStart w:id="45" w:name="_Toc529944689"/>
+      <w:proofErr w:type="spellStart"/>
       <w:r>
         <w:t>Dialogflow</w:t>
       </w:r>
       <w:bookmarkEnd w:id="45"/>
+      <w:proofErr w:type="spellEnd"/>
       <w:r>
         <w:t xml:space="preserve"> </w:t>
       </w:r>
@@ -5882,7 +5955,31 @@
       </w:r>
       <w:r>
         <w:lastRenderedPageBreak/>
-        <w:t>libros, trabajos relacionados y catálogos; la búsqueda de información  se realizó en fuentes bibliográficas, como lo fueron: Google Scholar, Science Direct, Scielo, Microsoft Academic, RRAAE y Bibliotecas del Ecuador, como punto final antes de la ejecución de la SLR se establecieron los criterios de inclusión y exclusión, esta información se encuentra detallada en el Anexo 1, de esta forma se establecieron las métricas base para el desarrollo de la SLR.</w:t>
+        <w:t xml:space="preserve">libros, trabajos relacionados y catálogos; la búsqueda de información  se realizó en fuentes bibliográficas, como lo fueron: Google </w:t>
+      </w:r>
+      <w:proofErr w:type="spellStart"/>
+      <w:r>
+        <w:t>Scholar</w:t>
+      </w:r>
+      <w:proofErr w:type="spellEnd"/>
+      <w:r>
+        <w:t xml:space="preserve">, </w:t>
+      </w:r>
+      <w:proofErr w:type="spellStart"/>
+      <w:r>
+        <w:t>Science</w:t>
+      </w:r>
+      <w:proofErr w:type="spellEnd"/>
+      <w:r>
+        <w:t xml:space="preserve"> Direct, Scielo, Microsoft </w:t>
+      </w:r>
+      <w:proofErr w:type="spellStart"/>
+      <w:r>
+        <w:t>Academic</w:t>
+      </w:r>
+      <w:proofErr w:type="spellEnd"/>
+      <w:r>
+        <w:t>, RRAAE y Bibliotecas del Ecuador, como punto final antes de la ejecución de la SLR se establecieron los criterios de inclusión y exclusión, esta información se encuentra detallada en el Anexo 1, de esta forma se establecieron las métricas base para el desarrollo de la SLR.</w:t>
       </w:r>
     </w:p>
     <w:p>
@@ -6087,8 +6184,16 @@
               <w:rPr>
                 <w:rFonts w:ascii="Times New Roman" w:hAnsi="Times New Roman" w:cs="Times New Roman"/>
               </w:rPr>
-              <w:t>Google Scholar</w:t>
-            </w:r>
+              <w:t xml:space="preserve">Google </w:t>
+            </w:r>
+            <w:proofErr w:type="spellStart"/>
+            <w:r>
+              <w:rPr>
+                <w:rFonts w:ascii="Times New Roman" w:hAnsi="Times New Roman" w:cs="Times New Roman"/>
+              </w:rPr>
+              <w:t>Scholar</w:t>
+            </w:r>
+            <w:proofErr w:type="spellEnd"/>
           </w:p>
         </w:tc>
         <w:tc>
@@ -6156,6 +6261,7 @@
                 <w:lang w:eastAsia="es-EC"/>
               </w:rPr>
             </w:pPr>
+            <w:proofErr w:type="spellStart"/>
             <w:r>
               <w:rPr>
                 <w:rFonts w:ascii="Times New Roman" w:hAnsi="Times New Roman"/>
@@ -6163,6 +6269,7 @@
               </w:rPr>
               <w:t>Science</w:t>
             </w:r>
+            <w:proofErr w:type="spellEnd"/>
             <w:r>
               <w:rPr>
                 <w:rFonts w:ascii="Times New Roman" w:hAnsi="Times New Roman"/>
@@ -6323,8 +6430,17 @@
                 <w:rFonts w:ascii="Times New Roman" w:hAnsi="Times New Roman"/>
                 <w:szCs w:val="24"/>
               </w:rPr>
-              <w:t>Microsoft Academic</w:t>
-            </w:r>
+              <w:t xml:space="preserve">Microsoft </w:t>
+            </w:r>
+            <w:proofErr w:type="spellStart"/>
+            <w:r>
+              <w:rPr>
+                <w:rFonts w:ascii="Times New Roman" w:hAnsi="Times New Roman"/>
+                <w:szCs w:val="24"/>
+              </w:rPr>
+              <w:t>Academic</w:t>
+            </w:r>
+            <w:proofErr w:type="spellEnd"/>
           </w:p>
         </w:tc>
         <w:tc>
@@ -7020,25 +7136,37 @@
           <w:lang w:val="es-EC"/>
         </w:rPr>
       </w:pPr>
+      <w:proofErr w:type="spellStart"/>
       <w:r>
         <w:rPr>
           <w:lang w:val="es-EC"/>
         </w:rPr>
         <w:t>Metodologia</w:t>
       </w:r>
-    </w:p>
-    <w:p>
-      <w:pPr>
+      <w:proofErr w:type="spellEnd"/>
+      <w:r>
         <w:rPr>
           <w:lang w:val="es-EC"/>
         </w:rPr>
-      </w:pPr>
-      <w:r>
+        <w:t xml:space="preserve"> </w:t>
+      </w:r>
+      <w:bookmarkStart w:id="56" w:name="_GoBack"/>
+      <w:bookmarkEnd w:id="56"/>
+    </w:p>
+    <w:p>
+      <w:pPr>
         <w:rPr>
           <w:lang w:val="es-EC"/>
         </w:rPr>
+      </w:pPr>
+      <w:proofErr w:type="spellStart"/>
+      <w:r>
+        <w:rPr>
+          <w:lang w:val="es-EC"/>
+        </w:rPr>
         <w:t>Tecnologia</w:t>
       </w:r>
+      <w:proofErr w:type="spellEnd"/>
     </w:p>
     <w:p>
       <w:pPr>
@@ -7200,14 +7328,14 @@
           <w:numId w:val="2"/>
         </w:numPr>
       </w:pPr>
-      <w:bookmarkStart w:id="56" w:name="_Toc527403372"/>
-      <w:bookmarkStart w:id="57" w:name="_Toc529944698"/>
+      <w:bookmarkStart w:id="57" w:name="_Toc527403372"/>
+      <w:bookmarkStart w:id="58" w:name="_Toc529944698"/>
       <w:r>
         <w:lastRenderedPageBreak/>
         <w:t>Discusión</w:t>
       </w:r>
-      <w:bookmarkEnd w:id="56"/>
       <w:bookmarkEnd w:id="57"/>
+      <w:bookmarkEnd w:id="58"/>
     </w:p>
     <w:p>
       <w:pPr>
@@ -7221,13 +7349,13 @@
       <w:pPr>
         <w:pStyle w:val="E2Tesis"/>
       </w:pPr>
-      <w:bookmarkStart w:id="58" w:name="_Toc527403373"/>
-      <w:bookmarkStart w:id="59" w:name="_Toc529944699"/>
+      <w:bookmarkStart w:id="59" w:name="_Toc527403373"/>
+      <w:bookmarkStart w:id="60" w:name="_Toc529944699"/>
       <w:r>
         <w:t>Desarrollo de la propuesta alternativa</w:t>
       </w:r>
-      <w:bookmarkEnd w:id="58"/>
       <w:bookmarkEnd w:id="59"/>
+      <w:bookmarkEnd w:id="60"/>
     </w:p>
     <w:p>
       <w:pPr>
@@ -7241,13 +7369,13 @@
       <w:pPr>
         <w:pStyle w:val="E2Tesis"/>
       </w:pPr>
-      <w:bookmarkStart w:id="60" w:name="_Toc527403374"/>
-      <w:bookmarkStart w:id="61" w:name="_Toc529944700"/>
+      <w:bookmarkStart w:id="61" w:name="_Toc527403374"/>
+      <w:bookmarkStart w:id="62" w:name="_Toc529944700"/>
       <w:r>
         <w:t>Valoración Técnica económica ambiental</w:t>
       </w:r>
-      <w:bookmarkEnd w:id="60"/>
       <w:bookmarkEnd w:id="61"/>
+      <w:bookmarkEnd w:id="62"/>
     </w:p>
     <w:p>
       <w:pPr>
@@ -7273,14 +7401,14 @@
           <w:numId w:val="2"/>
         </w:numPr>
       </w:pPr>
-      <w:bookmarkStart w:id="62" w:name="_Toc527403375"/>
-      <w:bookmarkStart w:id="63" w:name="_Toc529944701"/>
+      <w:bookmarkStart w:id="63" w:name="_Toc527403375"/>
+      <w:bookmarkStart w:id="64" w:name="_Toc529944701"/>
       <w:r>
         <w:lastRenderedPageBreak/>
         <w:t>Conclusiones</w:t>
       </w:r>
-      <w:bookmarkEnd w:id="62"/>
       <w:bookmarkEnd w:id="63"/>
+      <w:bookmarkEnd w:id="64"/>
     </w:p>
     <w:p>
       <w:pPr>
@@ -7306,14 +7434,14 @@
           <w:numId w:val="2"/>
         </w:numPr>
       </w:pPr>
-      <w:bookmarkStart w:id="64" w:name="_Toc527403376"/>
-      <w:bookmarkStart w:id="65" w:name="_Toc529944702"/>
+      <w:bookmarkStart w:id="65" w:name="_Toc527403376"/>
+      <w:bookmarkStart w:id="66" w:name="_Toc529944702"/>
       <w:r>
         <w:lastRenderedPageBreak/>
         <w:t>Recomendaciones</w:t>
       </w:r>
-      <w:bookmarkEnd w:id="64"/>
       <w:bookmarkEnd w:id="65"/>
+      <w:bookmarkEnd w:id="66"/>
     </w:p>
     <w:p>
       <w:pPr>
@@ -7339,21 +7467,21 @@
           <w:numId w:val="2"/>
         </w:numPr>
       </w:pPr>
-      <w:bookmarkStart w:id="66" w:name="_Toc527403377"/>
-      <w:bookmarkStart w:id="67" w:name="_Toc529944703"/>
+      <w:bookmarkStart w:id="67" w:name="_Toc527403377"/>
+      <w:bookmarkStart w:id="68" w:name="_Toc529944703"/>
       <w:r>
         <w:lastRenderedPageBreak/>
         <w:t>Bibliografía</w:t>
       </w:r>
-      <w:bookmarkEnd w:id="66"/>
       <w:bookmarkEnd w:id="67"/>
+      <w:bookmarkEnd w:id="68"/>
     </w:p>
     <w:p>
       <w:pPr>
         <w:pStyle w:val="CuerpoTesis"/>
       </w:pPr>
     </w:p>
-    <w:bookmarkStart w:id="68" w:name="_Toc527403378"/>
+    <w:bookmarkStart w:id="69" w:name="_Toc527403378"/>
     <w:p>
       <w:pPr>
         <w:widowControl w:val="0"/>
@@ -7435,18 +7563,7 @@
           <w:lang w:val="en-US"/>
         </w:rPr>
         <w:tab/>
-        <w:t>B. Kitc</w:t>
-      </w:r>
-      <w:bookmarkStart w:id="69" w:name="_GoBack"/>
-      <w:bookmarkEnd w:id="69"/>
-      <w:r>
-        <w:rPr>
-          <w:rFonts w:ascii="Calibri" w:hAnsi="Calibri" w:cs="Calibri"/>
-          <w:noProof/>
-          <w:szCs w:val="24"/>
-          <w:lang w:val="en-US"/>
-        </w:rPr>
-        <w:t>henham, “Procedures For Performing Systematic Reviews,” 2004.</w:t>
+        <w:t>B. Kitchenham, “Procedures For Performing Systematic Reviews,” 2004.</w:t>
       </w:r>
     </w:p>
     <w:p>
@@ -7960,7 +8077,7 @@
       <w:r>
         <w:t>Anexos</w:t>
       </w:r>
-      <w:bookmarkEnd w:id="68"/>
+      <w:bookmarkEnd w:id="69"/>
       <w:bookmarkEnd w:id="70"/>
     </w:p>
     <w:p>
@@ -8442,37 +8559,154 @@
           <w:lang w:val="en-US" w:eastAsia="es-EC"/>
         </w:rPr>
       </w:pPr>
+      <w:proofErr w:type="spellStart"/>
       <w:r>
         <w:rPr>
           <w:lang w:val="en-US"/>
         </w:rPr>
-        <w:t xml:space="preserve">Gestión De Pacientes, Historial Clínico, </w:t>
-      </w:r>
+        <w:t>Gestión</w:t>
+      </w:r>
+      <w:proofErr w:type="spellEnd"/>
+      <w:r>
+        <w:rPr>
+          <w:lang w:val="en-US"/>
+        </w:rPr>
+        <w:t xml:space="preserve"> De </w:t>
+      </w:r>
+      <w:proofErr w:type="spellStart"/>
+      <w:r>
+        <w:rPr>
+          <w:lang w:val="en-US"/>
+        </w:rPr>
+        <w:t>Pacientes</w:t>
+      </w:r>
+      <w:proofErr w:type="spellEnd"/>
+      <w:r>
+        <w:rPr>
+          <w:lang w:val="en-US"/>
+        </w:rPr>
+        <w:t xml:space="preserve">, </w:t>
+      </w:r>
+      <w:proofErr w:type="spellStart"/>
+      <w:r>
+        <w:rPr>
+          <w:lang w:val="en-US"/>
+        </w:rPr>
+        <w:t>Historial</w:t>
+      </w:r>
+      <w:proofErr w:type="spellEnd"/>
+      <w:r>
+        <w:rPr>
+          <w:lang w:val="en-US"/>
+        </w:rPr>
+        <w:t xml:space="preserve"> </w:t>
+      </w:r>
+      <w:proofErr w:type="spellStart"/>
+      <w:r>
+        <w:rPr>
+          <w:lang w:val="en-US"/>
+        </w:rPr>
+        <w:t>Clínico</w:t>
+      </w:r>
+      <w:proofErr w:type="spellEnd"/>
+      <w:r>
+        <w:rPr>
+          <w:lang w:val="en-US"/>
+        </w:rPr>
+        <w:t xml:space="preserve">, </w:t>
+      </w:r>
+      <w:proofErr w:type="spellStart"/>
       <w:r>
         <w:rPr>
           <w:shd w:val="clear" w:color="auto" w:fill="FFFFFF"/>
           <w:lang w:val="en-US"/>
         </w:rPr>
-        <w:t>Proceso Administrativo,</w:t>
-      </w:r>
-      <w:r>
-        <w:rPr>
-          <w:lang w:val="en-US"/>
-        </w:rPr>
-        <w:t xml:space="preserve"> Cloud Computing Service; Dental Care; Mobile App, Sistemas Odontológicos, Telemedicine, Clinical Examination; Doctor-Patient Relationship, Electronic Health Record (HER), History D</w:t>
-      </w:r>
+        <w:t>Proceso</w:t>
+      </w:r>
+      <w:proofErr w:type="spellEnd"/>
       <w:r>
         <w:rPr>
           <w:shd w:val="clear" w:color="auto" w:fill="FFFFFF"/>
           <w:lang w:val="en-US"/>
         </w:rPr>
+        <w:t xml:space="preserve"> </w:t>
+      </w:r>
+      <w:proofErr w:type="spellStart"/>
+      <w:r>
+        <w:rPr>
+          <w:shd w:val="clear" w:color="auto" w:fill="FFFFFF"/>
+          <w:lang w:val="en-US"/>
+        </w:rPr>
+        <w:t>Administrativo</w:t>
+      </w:r>
+      <w:proofErr w:type="spellEnd"/>
+      <w:r>
+        <w:rPr>
+          <w:shd w:val="clear" w:color="auto" w:fill="FFFFFF"/>
+          <w:lang w:val="en-US"/>
+        </w:rPr>
+        <w:t>,</w:t>
+      </w:r>
+      <w:r>
+        <w:rPr>
+          <w:lang w:val="en-US"/>
+        </w:rPr>
+        <w:t xml:space="preserve"> Cloud Computing Service; Dental Care; Mobile App, </w:t>
+      </w:r>
+      <w:proofErr w:type="spellStart"/>
+      <w:r>
+        <w:rPr>
+          <w:lang w:val="en-US"/>
+        </w:rPr>
+        <w:t>Sistemas</w:t>
+      </w:r>
+      <w:proofErr w:type="spellEnd"/>
+      <w:r>
+        <w:rPr>
+          <w:lang w:val="en-US"/>
+        </w:rPr>
+        <w:t xml:space="preserve"> </w:t>
+      </w:r>
+      <w:proofErr w:type="spellStart"/>
+      <w:r>
+        <w:rPr>
+          <w:lang w:val="en-US"/>
+        </w:rPr>
+        <w:t>Odontológicos</w:t>
+      </w:r>
+      <w:proofErr w:type="spellEnd"/>
+      <w:r>
+        <w:rPr>
+          <w:lang w:val="en-US"/>
+        </w:rPr>
+        <w:t>, Telemedicine, Clinical Examination; Doctor-Patient Relationship, Electronic Health Record (HER), History D</w:t>
+      </w:r>
+      <w:r>
+        <w:rPr>
+          <w:shd w:val="clear" w:color="auto" w:fill="FFFFFF"/>
+          <w:lang w:val="en-US"/>
+        </w:rPr>
         <w:t>ental Informatics, Oral Health; Dental Research,</w:t>
       </w:r>
       <w:r>
         <w:rPr>
           <w:lang w:val="en-US"/>
         </w:rPr>
-        <w:t xml:space="preserve"> Qualdental Practice, Quality Standards Dental Procedures.</w:t>
+        <w:t xml:space="preserve"> </w:t>
+      </w:r>
+      <w:proofErr w:type="spellStart"/>
+      <w:r>
+        <w:rPr>
+          <w:lang w:val="en-US"/>
+        </w:rPr>
+        <w:t>Qualdental</w:t>
+      </w:r>
+      <w:proofErr w:type="spellEnd"/>
+      <w:r>
+        <w:rPr>
+          <w:lang w:val="en-US"/>
+        </w:rPr>
+        <w:t xml:space="preserve"> Practice, Quality Standards Dental Procedures.</w:t>
       </w:r>
     </w:p>
     <w:p>
@@ -8589,11 +8823,19 @@
           <w:lang w:eastAsia="es-EC"/>
         </w:rPr>
       </w:pPr>
+      <w:proofErr w:type="spellStart"/>
       <w:r>
         <w:rPr>
           <w:lang w:val="en-US"/>
         </w:rPr>
-        <w:t>Scielo: http://www.scielo.org</w:t>
+        <w:t>Scielo</w:t>
+      </w:r>
+      <w:proofErr w:type="spellEnd"/>
+      <w:r>
+        <w:rPr>
+          <w:lang w:val="en-US"/>
+        </w:rPr>
+        <w:t>: http://www.scielo.org</w:t>
       </w:r>
     </w:p>
     <w:p>
@@ -8829,24 +9071,14 @@
         <w:lastRenderedPageBreak/>
         <w:t xml:space="preserve">Tabla </w:t>
       </w:r>
-      <w:r>
-        <w:fldChar w:fldCharType="begin"/>
-      </w:r>
-      <w:r>
-        <w:instrText xml:space="preserve"> SEQ Tabla \* ROMAN </w:instrText>
-      </w:r>
-      <w:r>
-        <w:fldChar w:fldCharType="separate"/>
-      </w:r>
-      <w:r>
-        <w:rPr>
-          <w:noProof/>
-        </w:rPr>
-        <w:t>II</w:t>
-      </w:r>
-      <w:r>
-        <w:fldChar w:fldCharType="end"/>
-      </w:r>
+      <w:fldSimple w:instr=" SEQ Tabla \* ROMAN ">
+        <w:r>
+          <w:rPr>
+            <w:noProof/>
+          </w:rPr>
+          <w:t>II</w:t>
+        </w:r>
+      </w:fldSimple>
       <w:bookmarkEnd w:id="94"/>
       <w:r>
         <w:t>.</w:t>
@@ -9406,13 +9638,49 @@
         <w:rPr>
           <w:lang w:val="es-EC" w:eastAsia="es-EC"/>
         </w:rPr>
-        <w:t xml:space="preserve"> Scholar, </w:t>
-      </w:r>
+        <w:t xml:space="preserve"> </w:t>
+      </w:r>
+      <w:proofErr w:type="spellStart"/>
+      <w:r>
+        <w:rPr>
+          <w:lang w:val="es-EC" w:eastAsia="es-EC"/>
+        </w:rPr>
+        <w:t>Scholar</w:t>
+      </w:r>
+      <w:proofErr w:type="spellEnd"/>
+      <w:r>
+        <w:rPr>
+          <w:lang w:val="es-EC" w:eastAsia="es-EC"/>
+        </w:rPr>
+        <w:t xml:space="preserve">, </w:t>
+      </w:r>
+      <w:proofErr w:type="spellStart"/>
       <w:r>
         <w:rPr>
           <w:lang w:val="es-EC"/>
         </w:rPr>
-        <w:t xml:space="preserve">Science Direct, Scielo, Microsoft Academic, RRAAE y </w:t>
+        <w:t>Science</w:t>
+      </w:r>
+      <w:proofErr w:type="spellEnd"/>
+      <w:r>
+        <w:rPr>
+          <w:lang w:val="es-EC"/>
+        </w:rPr>
+        <w:t xml:space="preserve"> Direct, Scielo, Microsoft </w:t>
+      </w:r>
+      <w:proofErr w:type="spellStart"/>
+      <w:r>
+        <w:rPr>
+          <w:lang w:val="es-EC"/>
+        </w:rPr>
+        <w:t>Academic</w:t>
+      </w:r>
+      <w:proofErr w:type="spellEnd"/>
+      <w:r>
+        <w:rPr>
+          <w:lang w:val="es-EC"/>
+        </w:rPr>
+        <w:t xml:space="preserve">, RRAAE y </w:t>
       </w:r>
       <w:r>
         <w:rPr>
@@ -9734,24 +10002,14 @@
       <w:r>
         <w:t xml:space="preserve">Tabla </w:t>
       </w:r>
-      <w:r>
-        <w:fldChar w:fldCharType="begin"/>
-      </w:r>
-      <w:r>
-        <w:instrText xml:space="preserve"> SEQ Tabla \* ROMAN </w:instrText>
-      </w:r>
-      <w:r>
-        <w:fldChar w:fldCharType="separate"/>
-      </w:r>
-      <w:r>
-        <w:rPr>
-          <w:noProof/>
-        </w:rPr>
-        <w:t>III</w:t>
-      </w:r>
-      <w:r>
-        <w:fldChar w:fldCharType="end"/>
-      </w:r>
+      <w:fldSimple w:instr=" SEQ Tabla \* ROMAN ">
+        <w:r>
+          <w:rPr>
+            <w:noProof/>
+          </w:rPr>
+          <w:t>III</w:t>
+        </w:r>
+      </w:fldSimple>
       <w:bookmarkEnd w:id="110"/>
       <w:r>
         <w:t>.</w:t>
@@ -9923,8 +10181,16 @@
               <w:rPr>
                 <w:rFonts w:ascii="Times New Roman" w:hAnsi="Times New Roman" w:cs="Times New Roman"/>
               </w:rPr>
-              <w:t>Google Scholar</w:t>
-            </w:r>
+              <w:t xml:space="preserve">Google </w:t>
+            </w:r>
+            <w:proofErr w:type="spellStart"/>
+            <w:r>
+              <w:rPr>
+                <w:rFonts w:ascii="Times New Roman" w:hAnsi="Times New Roman" w:cs="Times New Roman"/>
+              </w:rPr>
+              <w:t>Scholar</w:t>
+            </w:r>
+            <w:proofErr w:type="spellEnd"/>
           </w:p>
         </w:tc>
         <w:tc>
@@ -9992,6 +10258,7 @@
                 <w:lang w:eastAsia="es-EC"/>
               </w:rPr>
             </w:pPr>
+            <w:proofErr w:type="spellStart"/>
             <w:r>
               <w:rPr>
                 <w:rFonts w:ascii="Times New Roman" w:hAnsi="Times New Roman"/>
@@ -9999,6 +10266,7 @@
               </w:rPr>
               <w:t>Science</w:t>
             </w:r>
+            <w:proofErr w:type="spellEnd"/>
             <w:r>
               <w:rPr>
                 <w:rFonts w:ascii="Times New Roman" w:hAnsi="Times New Roman"/>
@@ -10159,8 +10427,17 @@
                 <w:rFonts w:ascii="Times New Roman" w:hAnsi="Times New Roman"/>
                 <w:szCs w:val="24"/>
               </w:rPr>
-              <w:t>Microsoft Academic</w:t>
-            </w:r>
+              <w:t xml:space="preserve">Microsoft </w:t>
+            </w:r>
+            <w:proofErr w:type="spellStart"/>
+            <w:r>
+              <w:rPr>
+                <w:rFonts w:ascii="Times New Roman" w:hAnsi="Times New Roman"/>
+                <w:szCs w:val="24"/>
+              </w:rPr>
+              <w:t>Academic</w:t>
+            </w:r>
+            <w:proofErr w:type="spellEnd"/>
           </w:p>
         </w:tc>
         <w:tc>
@@ -10538,24 +10815,14 @@
       <w:r>
         <w:t xml:space="preserve">Tabla </w:t>
       </w:r>
-      <w:r>
-        <w:fldChar w:fldCharType="begin"/>
-      </w:r>
-      <w:r>
-        <w:instrText xml:space="preserve"> SEQ Tabla \* ROMAN </w:instrText>
-      </w:r>
-      <w:r>
-        <w:fldChar w:fldCharType="separate"/>
-      </w:r>
-      <w:r>
-        <w:rPr>
-          <w:noProof/>
-        </w:rPr>
-        <w:t>IV</w:t>
-      </w:r>
-      <w:r>
-        <w:fldChar w:fldCharType="end"/>
-      </w:r>
+      <w:fldSimple w:instr=" SEQ Tabla \* ROMAN ">
+        <w:r>
+          <w:rPr>
+            <w:noProof/>
+          </w:rPr>
+          <w:t>IV</w:t>
+        </w:r>
+      </w:fldSimple>
       <w:bookmarkEnd w:id="111"/>
       <w:r>
         <w:t>.</w:t>
@@ -10772,8 +11039,13 @@
               <w:cnfStyle w:val="000000100000" w:firstRow="0" w:lastRow="0" w:firstColumn="0" w:lastColumn="0" w:oddVBand="0" w:evenVBand="0" w:oddHBand="1" w:evenHBand="0" w:firstRowFirstColumn="0" w:firstRowLastColumn="0" w:lastRowFirstColumn="0" w:lastRowLastColumn="0"/>
             </w:pPr>
             <w:r>
-              <w:t>Google Scholar</w:t>
-            </w:r>
+              <w:t xml:space="preserve">Google </w:t>
+            </w:r>
+            <w:proofErr w:type="spellStart"/>
+            <w:r>
+              <w:t>Scholar</w:t>
+            </w:r>
+            <w:proofErr w:type="spellEnd"/>
           </w:p>
         </w:tc>
       </w:tr>
@@ -10819,7 +11091,21 @@
               <w:rPr>
                 <w:shd w:val="clear" w:color="auto" w:fill="FFFFFF"/>
               </w:rPr>
-              <w:t xml:space="preserve">Sistema web basado en el modelo vista controlador para mejorar los procesos administrativos y gestión de historias clínicas en la clínica dental maxidental de la ciudad de Santo Domingo </w:t>
+              <w:t xml:space="preserve">Sistema web basado en el modelo vista controlador para mejorar los procesos administrativos y gestión de historias clínicas en la clínica dental </w:t>
+            </w:r>
+            <w:proofErr w:type="spellStart"/>
+            <w:r>
+              <w:rPr>
+                <w:shd w:val="clear" w:color="auto" w:fill="FFFFFF"/>
+              </w:rPr>
+              <w:t>maxidental</w:t>
+            </w:r>
+            <w:proofErr w:type="spellEnd"/>
+            <w:r>
+              <w:rPr>
+                <w:shd w:val="clear" w:color="auto" w:fill="FFFFFF"/>
+              </w:rPr>
+              <w:t xml:space="preserve"> de la ciudad de Santo Domingo </w:t>
             </w:r>
             <w:r>
               <w:rPr>
@@ -10897,8 +11183,13 @@
               </w:rPr>
             </w:pPr>
             <w:r>
-              <w:t>Google Scholar</w:t>
-            </w:r>
+              <w:t xml:space="preserve">Google </w:t>
+            </w:r>
+            <w:proofErr w:type="spellStart"/>
+            <w:r>
+              <w:t>Scholar</w:t>
+            </w:r>
+            <w:proofErr w:type="spellEnd"/>
           </w:p>
         </w:tc>
       </w:tr>
@@ -10998,8 +11289,13 @@
               <w:cnfStyle w:val="000000100000" w:firstRow="0" w:lastRow="0" w:firstColumn="0" w:lastColumn="0" w:oddVBand="0" w:evenVBand="0" w:oddHBand="1" w:evenHBand="0" w:firstRowFirstColumn="0" w:firstRowLastColumn="0" w:lastRowFirstColumn="0" w:lastRowLastColumn="0"/>
             </w:pPr>
             <w:r>
-              <w:t>Google Scholar</w:t>
-            </w:r>
+              <w:t xml:space="preserve">Google </w:t>
+            </w:r>
+            <w:proofErr w:type="spellStart"/>
+            <w:r>
+              <w:t>Scholar</w:t>
+            </w:r>
+            <w:proofErr w:type="spellEnd"/>
           </w:p>
         </w:tc>
       </w:tr>
@@ -11122,12 +11418,14 @@
                 <w:lang w:val="en-US"/>
               </w:rPr>
             </w:pPr>
+            <w:proofErr w:type="spellStart"/>
             <w:r>
               <w:rPr>
                 <w:lang w:val="en-US"/>
               </w:rPr>
               <w:t>Sciencedirect</w:t>
             </w:r>
+            <w:proofErr w:type="spellEnd"/>
           </w:p>
         </w:tc>
       </w:tr>
@@ -11172,11 +11470,61 @@
                 <w:lang w:val="en-US"/>
               </w:rPr>
             </w:pPr>
+            <w:proofErr w:type="spellStart"/>
             <w:r>
               <w:rPr>
                 <w:lang w:val="en-US"/>
               </w:rPr>
-              <w:t xml:space="preserve">Diseño del software de gestión Medical Records Orthodont-Soft The design of a piece of software: Orthodont-Soft Medical Records </w:t>
+              <w:t>Diseño</w:t>
+            </w:r>
+            <w:proofErr w:type="spellEnd"/>
+            <w:r>
+              <w:rPr>
+                <w:lang w:val="en-US"/>
+              </w:rPr>
+              <w:t xml:space="preserve"> del software de </w:t>
+            </w:r>
+            <w:proofErr w:type="spellStart"/>
+            <w:r>
+              <w:rPr>
+                <w:lang w:val="en-US"/>
+              </w:rPr>
+              <w:t>gestión</w:t>
+            </w:r>
+            <w:proofErr w:type="spellEnd"/>
+            <w:r>
+              <w:rPr>
+                <w:lang w:val="en-US"/>
+              </w:rPr>
+              <w:t xml:space="preserve"> Medical Records </w:t>
+            </w:r>
+            <w:proofErr w:type="spellStart"/>
+            <w:r>
+              <w:rPr>
+                <w:lang w:val="en-US"/>
+              </w:rPr>
+              <w:t>Orthodont</w:t>
+            </w:r>
+            <w:proofErr w:type="spellEnd"/>
+            <w:r>
+              <w:rPr>
+                <w:lang w:val="en-US"/>
+              </w:rPr>
+              <w:t xml:space="preserve">-Soft The design of a piece of software: </w:t>
+            </w:r>
+            <w:proofErr w:type="spellStart"/>
+            <w:r>
+              <w:rPr>
+                <w:lang w:val="en-US"/>
+              </w:rPr>
+              <w:t>Orthodont</w:t>
+            </w:r>
+            <w:proofErr w:type="spellEnd"/>
+            <w:r>
+              <w:rPr>
+                <w:lang w:val="en-US"/>
+              </w:rPr>
+              <w:t xml:space="preserve">-Soft Medical Records </w:t>
             </w:r>
             <w:r>
               <w:rPr>
@@ -11277,12 +11625,14 @@
                 <w:lang w:val="en-US"/>
               </w:rPr>
             </w:pPr>
+            <w:proofErr w:type="spellStart"/>
             <w:r>
               <w:rPr>
                 <w:lang w:val="en-US"/>
               </w:rPr>
               <w:t>Scielo</w:t>
             </w:r>
+            <w:proofErr w:type="spellEnd"/>
           </w:p>
         </w:tc>
       </w:tr>
@@ -11847,8 +12197,13 @@
               <w:jc w:val="center"/>
               <w:cnfStyle w:val="000000100000" w:firstRow="0" w:lastRow="0" w:firstColumn="0" w:lastColumn="0" w:oddVBand="0" w:evenVBand="0" w:oddHBand="1" w:evenHBand="0" w:firstRowFirstColumn="0" w:firstRowLastColumn="0" w:lastRowFirstColumn="0" w:lastRowLastColumn="0"/>
             </w:pPr>
-            <w:r>
-              <w:t>Primefaces (Framework)</w:t>
+            <w:proofErr w:type="spellStart"/>
+            <w:r>
+              <w:t>Primefaces</w:t>
+            </w:r>
+            <w:proofErr w:type="spellEnd"/>
+            <w:r>
+              <w:t xml:space="preserve"> (Framework)</w:t>
             </w:r>
           </w:p>
           <w:p>
@@ -11857,8 +12212,13 @@
               <w:jc w:val="center"/>
               <w:cnfStyle w:val="000000100000" w:firstRow="0" w:lastRow="0" w:firstColumn="0" w:lastColumn="0" w:oddVBand="0" w:evenVBand="0" w:oddHBand="1" w:evenHBand="0" w:firstRowFirstColumn="0" w:firstRowLastColumn="0" w:lastRowFirstColumn="0" w:lastRowLastColumn="0"/>
             </w:pPr>
-            <w:r>
-              <w:t>Mysql (Sistema De Gestión De Bases De Datos)</w:t>
+            <w:proofErr w:type="spellStart"/>
+            <w:r>
+              <w:t>Mysql</w:t>
+            </w:r>
+            <w:proofErr w:type="spellEnd"/>
+            <w:r>
+              <w:t xml:space="preserve"> (Sistema De Gestión De Bases De Datos)</w:t>
             </w:r>
           </w:p>
           <w:p>
@@ -11871,8 +12231,13 @@
                 <w:shd w:val="clear" w:color="auto" w:fill="FFFFFF"/>
               </w:rPr>
             </w:pPr>
-            <w:r>
-              <w:t>Glassfish (Servidor De Aplicaciones)</w:t>
+            <w:proofErr w:type="spellStart"/>
+            <w:r>
+              <w:t>Glassfish</w:t>
+            </w:r>
+            <w:proofErr w:type="spellEnd"/>
+            <w:r>
+              <w:t xml:space="preserve"> (Servidor De Aplicaciones)</w:t>
             </w:r>
           </w:p>
         </w:tc>
@@ -11928,7 +12293,23 @@
               <w:cnfStyle w:val="000000000000" w:firstRow="0" w:lastRow="0" w:firstColumn="0" w:lastColumn="0" w:oddVBand="0" w:evenVBand="0" w:oddHBand="0" w:evenHBand="0" w:firstRowFirstColumn="0" w:firstRowLastColumn="0" w:lastRowFirstColumn="0" w:lastRowLastColumn="0"/>
             </w:pPr>
             <w:r>
-              <w:t>“Implementación De Un Aplicativo Responsive Para El Seguimiento Clínico Dental En La Institución Odontológica Cemoc Provincia De Pichincha Cantón Cayambe”</w:t>
+              <w:t xml:space="preserve">“Implementación De Un Aplicativo </w:t>
+            </w:r>
+            <w:proofErr w:type="spellStart"/>
+            <w:r>
+              <w:t>Responsive</w:t>
+            </w:r>
+            <w:proofErr w:type="spellEnd"/>
+            <w:r>
+              <w:t xml:space="preserve"> Para El Seguimiento Clínico Dental En La Institución Odontológica </w:t>
+            </w:r>
+            <w:proofErr w:type="spellStart"/>
+            <w:r>
+              <w:t>Cemoc</w:t>
+            </w:r>
+            <w:proofErr w:type="spellEnd"/>
+            <w:r>
+              <w:t xml:space="preserve"> Provincia De Pichincha Cantón Cayambe”</w:t>
             </w:r>
             <w:r>
               <w:fldChar w:fldCharType="begin" w:fldLock="1"/>
@@ -11983,11 +12364,19 @@
                 <w:lang w:eastAsia="es-EC"/>
               </w:rPr>
             </w:pPr>
+            <w:proofErr w:type="spellStart"/>
             <w:r>
               <w:rPr>
                 <w:lang w:eastAsia="es-EC"/>
               </w:rPr>
-              <w:t>Responsive Seguimiento - Clínico Dental</w:t>
+              <w:t>Responsive</w:t>
+            </w:r>
+            <w:proofErr w:type="spellEnd"/>
+            <w:r>
+              <w:rPr>
+                <w:lang w:eastAsia="es-EC"/>
+              </w:rPr>
+              <w:t xml:space="preserve"> Seguimiento - Clínico Dental</w:t>
             </w:r>
           </w:p>
           <w:p>
@@ -12176,7 +12565,15 @@
         </w:numPr>
       </w:pPr>
       <w:r>
-        <w:t>El estudio ES4 se desarrolló en el año 2014, la tecnología que utilizaron fue JavaServer, Java para el desarrollo de la aplicación móvil, trabajando en conjunto con servicios en la nube.</w:t>
+        <w:t xml:space="preserve">El estudio ES4 se desarrolló en el año 2014, la tecnología que utilizaron fue </w:t>
+      </w:r>
+      <w:proofErr w:type="spellStart"/>
+      <w:r>
+        <w:t>JavaServer</w:t>
+      </w:r>
+      <w:proofErr w:type="spellEnd"/>
+      <w:r>
+        <w:t>, Java para el desarrollo de la aplicación móvil, trabajando en conjunto con servicios en la nube.</w:t>
       </w:r>
     </w:p>
     <w:p>
@@ -12200,7 +12597,31 @@
         </w:numPr>
       </w:pPr>
       <w:r>
-        <w:t>Los estudios ES5, ES9 y ES10 se desarrollaron en el año 2016, el trabajo ES5 se desarrolló con PHP, MySQL y Servidor Apache, el trabajo ES9 se implementó con Spring, Hibernate y Primefaces, el trabajo ES10 se desarrolló a través de las herramientas de Java, PostgreSQL, Apache Tomcat, JSF y JasperReports.</w:t>
+        <w:t xml:space="preserve">Los estudios ES5, ES9 y ES10 se desarrollaron en el año 2016, el trabajo ES5 se desarrolló con PHP, MySQL y Servidor Apache, el trabajo ES9 se implementó con Spring, </w:t>
+      </w:r>
+      <w:proofErr w:type="spellStart"/>
+      <w:r>
+        <w:t>Hibernate</w:t>
+      </w:r>
+      <w:proofErr w:type="spellEnd"/>
+      <w:r>
+        <w:t xml:space="preserve"> y </w:t>
+      </w:r>
+      <w:proofErr w:type="spellStart"/>
+      <w:r>
+        <w:t>Primefaces</w:t>
+      </w:r>
+      <w:proofErr w:type="spellEnd"/>
+      <w:r>
+        <w:t xml:space="preserve">, el trabajo ES10 se desarrolló a través de las herramientas de Java, PostgreSQL, Apache Tomcat, JSF y </w:t>
+      </w:r>
+      <w:proofErr w:type="spellStart"/>
+      <w:r>
+        <w:t>JasperReports</w:t>
+      </w:r>
+      <w:proofErr w:type="spellEnd"/>
+      <w:r>
+        <w:t>.</w:t>
       </w:r>
     </w:p>
     <w:p>
@@ -12224,7 +12645,15 @@
         </w:numPr>
       </w:pPr>
       <w:r>
-        <w:t xml:space="preserve">Los trabajos ES1, ES2 y ES8 se han desarrollado en el año 2018, el trabajo ES1 y ES2 se desarrollaron con PHP y MySQL, el trabajo ES8 se desarrollo a través de SQL Server, ASP.Net, JavaScript y JQuery. </w:t>
+        <w:t xml:space="preserve">Los trabajos ES1, ES2 y ES8 se han desarrollado en el año 2018, el trabajo ES1 y ES2 se desarrollaron con PHP y MySQL, el trabajo ES8 se </w:t>
+      </w:r>
+      <w:proofErr w:type="spellStart"/>
+      <w:r>
+        <w:t>desarrollo</w:t>
+      </w:r>
+      <w:proofErr w:type="spellEnd"/>
+      <w:r>
+        <w:t xml:space="preserve"> a través de SQL Server, ASP.Net, JavaScript y JQuery. </w:t>
       </w:r>
     </w:p>
     <w:p>
@@ -12248,7 +12677,15 @@
         </w:numPr>
       </w:pPr>
       <w:r>
-        <w:t xml:space="preserve">Los estudios analizados se desarrollaron en Ecuador, Taiwán y en Cuba , los estudios ES1, ES2, ES3, ES6, ES7, ES8, ES9 y ES10 se desarrollaron en Guayaquil, Santo Domingo, Manta, Quito, Ibarra, Ambato, Riobamba e Imbabura respectivamente, el estudio ES4 se desarrolló en Taiwán y el estudio ES5 se desarrolló en Cuba. </w:t>
+        <w:t xml:space="preserve">Los estudios analizados se desarrollaron en Ecuador, Taiwán y en </w:t>
+      </w:r>
+      <w:proofErr w:type="gramStart"/>
+      <w:r>
+        <w:t>Cuba ,</w:t>
+      </w:r>
+      <w:proofErr w:type="gramEnd"/>
+      <w:r>
+        <w:t xml:space="preserve"> los estudios ES1, ES2, ES3, ES6, ES7, ES8, ES9 y ES10 se desarrollaron en Guayaquil, Santo Domingo, Manta, Quito, Ibarra, Ambato, Riobamba e Imbabura respectivamente, el estudio ES4 se desarrolló en Taiwán y el estudio ES5 se desarrolló en Cuba. </w:t>
       </w:r>
     </w:p>
     <w:p>
@@ -12434,7 +12871,25 @@
           <w:color w:val="000000" w:themeColor="text1"/>
           <w:lang w:val="es-EC" w:eastAsia="es-EC"/>
         </w:rPr>
-        <w:t>Las tecnologías que sobresalen para el desarrollo de una solución en la administración de procedimientos odontológicos es PHP con un framework con cuatro trabajos relacionados, con un gestor de base de datos en MySQL con cinco trabajos seleccionados, y el servidor de Apache con tres trabajos seleccionados.</w:t>
+        <w:t xml:space="preserve">Las tecnologías que sobresalen para el desarrollo de una solución en la administración de procedimientos odontológicos es PHP con un </w:t>
+      </w:r>
+      <w:proofErr w:type="spellStart"/>
+      <w:r>
+        <w:rPr>
+          <w:rFonts w:eastAsia="Times New Roman"/>
+          <w:color w:val="000000" w:themeColor="text1"/>
+          <w:lang w:val="es-EC" w:eastAsia="es-EC"/>
+        </w:rPr>
+        <w:t>framework</w:t>
+      </w:r>
+      <w:proofErr w:type="spellEnd"/>
+      <w:r>
+        <w:rPr>
+          <w:rFonts w:eastAsia="Times New Roman"/>
+          <w:color w:val="000000" w:themeColor="text1"/>
+          <w:lang w:val="es-EC" w:eastAsia="es-EC"/>
+        </w:rPr>
+        <w:t xml:space="preserve"> con cuatro trabajos relacionados, con un gestor de base de datos en MySQL con cinco trabajos seleccionados, y el servidor de Apache con tres trabajos seleccionados.</w:t>
       </w:r>
     </w:p>
     <w:p>
@@ -12524,6 +12979,7 @@
         <w:docPartUnique/>
       </w:docPartObj>
     </w:sdtPr>
+    <w:sdtEndPr/>
     <w:sdtContent>
       <w:p>
         <w:pPr>
@@ -12569,6 +13025,7 @@
         <w:docPartUnique/>
       </w:docPartObj>
     </w:sdtPr>
+    <w:sdtEndPr/>
     <w:sdtContent>
       <w:p>
         <w:pPr>
@@ -19613,7 +20070,7 @@
 </file>
 
 <file path=customXml/itemProps1.xml><?xml version="1.0" encoding="utf-8"?>
-<ds:datastoreItem xmlns:ds="http://schemas.openxmlformats.org/officeDocument/2006/customXml" ds:itemID="{B4960CED-0C58-41C8-A221-75D1E347F6FC}">
+<ds:datastoreItem xmlns:ds="http://schemas.openxmlformats.org/officeDocument/2006/customXml" ds:itemID="{8F63F94C-C6E7-4039-BCB0-2A26D52BB1B9}">
   <ds:schemaRefs>
     <ds:schemaRef ds:uri="http://schemas.openxmlformats.org/officeDocument/2006/bibliography"/>
   </ds:schemaRefs>

</xml_diff>

<commit_message>
Actualización de metodologia al formato al TT
Se actualiza la información de la metodologia al formato de TT de CIS en la UNL
</commit_message>
<xml_diff>
--- a/MemoriaTesis.docx
+++ b/MemoriaTesis.docx
@@ -549,7 +549,16 @@
           <w:b/>
           <w:lang w:val="es-EC"/>
         </w:rPr>
-        <w:t>CARRERA DE INGENIERÍA EN</w:t>
+        <w:t xml:space="preserve">CARRERA DE INGENIERÍA </w:t>
+      </w:r>
+      <w:proofErr w:type="gramStart"/>
+      <w:r>
+        <w:rPr>
+          <w:rFonts w:ascii="Arial" w:hAnsi="Arial" w:cs="Arial"/>
+          <w:b/>
+          <w:lang w:val="es-EC"/>
+        </w:rPr>
+        <w:t>EN</w:t>
       </w:r>
       <w:r>
         <w:rPr>
@@ -569,6 +578,7 @@
         <w:t>SISTEMAS</w:t>
       </w:r>
       <w:bookmarkEnd w:id="1"/>
+      <w:proofErr w:type="gramEnd"/>
     </w:p>
     <w:p>
       <w:pPr>
@@ -1051,10 +1061,15 @@
       </w:pPr>
       <w:bookmarkStart w:id="3" w:name="_Toc529944665"/>
       <w:r>
-        <w:t>Certificación del Director</w:t>
+        <w:t xml:space="preserve">Certificación del </w:t>
+      </w:r>
+      <w:proofErr w:type="gramStart"/>
+      <w:r>
+        <w:t>Director</w:t>
       </w:r>
       <w:bookmarkEnd w:id="2"/>
       <w:bookmarkEnd w:id="3"/>
+      <w:proofErr w:type="gramEnd"/>
     </w:p>
     <w:p>
       <w:pPr>
@@ -1209,6 +1224,7 @@
       <w:bookmarkStart w:id="12" w:name="_Toc527403358"/>
       <w:bookmarkStart w:id="13" w:name="_Toc529944670"/>
       <w:r>
+        <w:lastRenderedPageBreak/>
         <w:t>Título</w:t>
       </w:r>
       <w:bookmarkEnd w:id="12"/>
@@ -1273,6 +1289,7 @@
       <w:bookmarkStart w:id="14" w:name="_Toc527403359"/>
       <w:bookmarkStart w:id="15" w:name="_Toc529944671"/>
       <w:r>
+        <w:lastRenderedPageBreak/>
         <w:t>Resumen</w:t>
       </w:r>
       <w:bookmarkEnd w:id="14"/>
@@ -1301,6 +1318,7 @@
         <w:pStyle w:val="E1Tesis"/>
       </w:pPr>
       <w:r>
+        <w:lastRenderedPageBreak/>
         <w:t>Abstract</w:t>
       </w:r>
     </w:p>
@@ -1329,6 +1347,7 @@
       <w:bookmarkStart w:id="16" w:name="_Toc527403361"/>
       <w:bookmarkStart w:id="17" w:name="_Toc529944673"/>
       <w:r>
+        <w:lastRenderedPageBreak/>
         <w:t>Índice de Contenidos</w:t>
       </w:r>
       <w:bookmarkEnd w:id="16"/>
@@ -5275,6 +5294,7 @@
       </w:pPr>
       <w:bookmarkStart w:id="25" w:name="_Toc529944677"/>
       <w:r>
+        <w:lastRenderedPageBreak/>
         <w:t>Introducción</w:t>
       </w:r>
       <w:bookmarkEnd w:id="24"/>
@@ -5307,6 +5327,7 @@
       <w:bookmarkStart w:id="26" w:name="_Toc527403367"/>
       <w:bookmarkStart w:id="27" w:name="_Toc529944678"/>
       <w:r>
+        <w:lastRenderedPageBreak/>
         <w:t>Revisión de Literatura</w:t>
       </w:r>
       <w:bookmarkEnd w:id="26"/>
@@ -5336,8 +5357,13 @@
       <w:pPr>
         <w:pStyle w:val="CuerpoTesis"/>
       </w:pPr>
-      <w:r>
-        <w:t xml:space="preserve">.cuales fueron los primeros software a nivel de medicina que aparecieron con el software…., primeros adaptados con medicina, cual fue el primer sistema, que hacia el sistema, </w:t>
+      <w:proofErr w:type="gramStart"/>
+      <w:r>
+        <w:t>.cuales</w:t>
+      </w:r>
+      <w:proofErr w:type="gramEnd"/>
+      <w:r>
+        <w:t xml:space="preserve"> fueron los primeros software a nivel de medicina que aparecieron con el software…., primeros adaptados con medicina, cual fue el primer sistema, que hacia el sistema, </w:t>
       </w:r>
     </w:p>
     <w:p>
@@ -5432,194 +5458,12 @@
     </w:p>
     <w:p>
       <w:pPr>
-        <w:pStyle w:val="E2Tesis"/>
-        <w:numPr>
-          <w:ilvl w:val="1"/>
-          <w:numId w:val="1"/>
-        </w:numPr>
         <w:rPr>
           <w:lang w:eastAsia="es-ES"/>
         </w:rPr>
       </w:pPr>
-      <w:bookmarkStart w:id="32" w:name="_Toc529944682"/>
-      <w:r>
-        <w:rPr>
-          <w:lang w:eastAsia="es-ES"/>
-        </w:rPr>
-        <w:t xml:space="preserve">Agentes Conversacionales o </w:t>
-      </w:r>
-      <w:proofErr w:type="spellStart"/>
-      <w:r>
-        <w:rPr>
-          <w:lang w:eastAsia="es-ES"/>
-        </w:rPr>
-        <w:t>Chatbots</w:t>
-      </w:r>
-      <w:bookmarkStart w:id="33" w:name="_Toc521532841"/>
+      <w:bookmarkStart w:id="32" w:name="_GoBack"/>
       <w:bookmarkEnd w:id="32"/>
-      <w:proofErr w:type="spellEnd"/>
-    </w:p>
-    <w:p>
-      <w:pPr>
-        <w:pStyle w:val="E3Tesis"/>
-        <w:numPr>
-          <w:ilvl w:val="2"/>
-          <w:numId w:val="1"/>
-        </w:numPr>
-      </w:pPr>
-      <w:bookmarkStart w:id="34" w:name="_Toc529944683"/>
-      <w:r>
-        <w:t xml:space="preserve">Características de un </w:t>
-      </w:r>
-      <w:proofErr w:type="spellStart"/>
-      <w:r>
-        <w:t>Chatbot</w:t>
-      </w:r>
-      <w:bookmarkEnd w:id="33"/>
-      <w:bookmarkEnd w:id="34"/>
-      <w:proofErr w:type="spellEnd"/>
-      <w:r>
-        <w:t xml:space="preserve"> </w:t>
-      </w:r>
-      <w:bookmarkStart w:id="35" w:name="_Toc521532842"/>
-    </w:p>
-    <w:p>
-      <w:pPr>
-        <w:pStyle w:val="E3Tesis"/>
-        <w:numPr>
-          <w:ilvl w:val="2"/>
-          <w:numId w:val="1"/>
-        </w:numPr>
-      </w:pPr>
-      <w:bookmarkStart w:id="36" w:name="_Toc529944684"/>
-      <w:r>
-        <w:t xml:space="preserve">Arquitectura de </w:t>
-      </w:r>
-      <w:proofErr w:type="spellStart"/>
-      <w:r>
-        <w:t>Chatbots</w:t>
-      </w:r>
-      <w:bookmarkEnd w:id="35"/>
-      <w:bookmarkEnd w:id="36"/>
-      <w:proofErr w:type="spellEnd"/>
-    </w:p>
-    <w:p>
-      <w:pPr>
-        <w:pStyle w:val="E3Tesis"/>
-        <w:numPr>
-          <w:ilvl w:val="2"/>
-          <w:numId w:val="1"/>
-        </w:numPr>
-      </w:pPr>
-      <w:bookmarkStart w:id="37" w:name="_Toc529944685"/>
-      <w:r>
-        <w:t xml:space="preserve">Funcionamiento de  un </w:t>
-      </w:r>
-      <w:proofErr w:type="spellStart"/>
-      <w:r>
-        <w:t>chatbot</w:t>
-      </w:r>
-      <w:proofErr w:type="spellEnd"/>
-      <w:r>
-        <w:t xml:space="preserve"> conversacional</w:t>
-      </w:r>
-      <w:bookmarkStart w:id="38" w:name="_Toc518398242"/>
-      <w:bookmarkStart w:id="39" w:name="_Toc521532844"/>
-      <w:bookmarkEnd w:id="37"/>
-    </w:p>
-    <w:p>
-      <w:pPr>
-        <w:pStyle w:val="E3Tesis"/>
-        <w:numPr>
-          <w:ilvl w:val="2"/>
-          <w:numId w:val="1"/>
-        </w:numPr>
-      </w:pPr>
-      <w:bookmarkStart w:id="40" w:name="_Toc529944686"/>
-      <w:r>
-        <w:t xml:space="preserve">Plataformas de desarrollo de </w:t>
-      </w:r>
-      <w:proofErr w:type="spellStart"/>
-      <w:r>
-        <w:t>Chatbots</w:t>
-      </w:r>
-      <w:bookmarkEnd w:id="38"/>
-      <w:bookmarkEnd w:id="39"/>
-      <w:bookmarkEnd w:id="40"/>
-      <w:proofErr w:type="spellEnd"/>
-      <w:r>
-        <w:t xml:space="preserve"> </w:t>
-      </w:r>
-    </w:p>
-    <w:p>
-      <w:pPr>
-        <w:pStyle w:val="E3Tesis"/>
-        <w:numPr>
-          <w:ilvl w:val="3"/>
-          <w:numId w:val="1"/>
-        </w:numPr>
-      </w:pPr>
-      <w:bookmarkStart w:id="41" w:name="_Toc529944687"/>
-      <w:proofErr w:type="spellStart"/>
-      <w:r>
-        <w:t>Pandorabots</w:t>
-      </w:r>
-      <w:bookmarkEnd w:id="41"/>
-      <w:proofErr w:type="spellEnd"/>
-    </w:p>
-    <w:p>
-      <w:pPr>
-        <w:pStyle w:val="E3Tesis"/>
-        <w:numPr>
-          <w:ilvl w:val="3"/>
-          <w:numId w:val="1"/>
-        </w:numPr>
-      </w:pPr>
-      <w:bookmarkStart w:id="42" w:name="_Toc529944688"/>
-      <w:r>
-        <w:t>IBM Watson</w:t>
-      </w:r>
-      <w:bookmarkEnd w:id="42"/>
-    </w:p>
-    <w:p>
-      <w:pPr>
-        <w:pStyle w:val="E3Tesis"/>
-        <w:numPr>
-          <w:ilvl w:val="3"/>
-          <w:numId w:val="1"/>
-        </w:numPr>
-      </w:pPr>
-      <w:bookmarkStart w:id="43" w:name="_Toc529944689"/>
-      <w:proofErr w:type="spellStart"/>
-      <w:r>
-        <w:t>Dialogflow</w:t>
-      </w:r>
-      <w:bookmarkEnd w:id="43"/>
-      <w:proofErr w:type="spellEnd"/>
-      <w:r>
-        <w:t xml:space="preserve"> </w:t>
-      </w:r>
-    </w:p>
-    <w:p>
-      <w:pPr>
-        <w:pStyle w:val="E3Tesis"/>
-        <w:numPr>
-          <w:ilvl w:val="3"/>
-          <w:numId w:val="1"/>
-        </w:numPr>
-      </w:pPr>
-      <w:bookmarkStart w:id="44" w:name="_Toc529944690"/>
-      <w:r>
-        <w:t>Microsoft Bot Framework</w:t>
-      </w:r>
-      <w:bookmarkEnd w:id="44"/>
-    </w:p>
-    <w:p>
-      <w:pPr>
-        <w:rPr>
-          <w:lang w:eastAsia="es-ES"/>
-        </w:rPr>
-      </w:pPr>
     </w:p>
     <w:p>
       <w:pPr>
@@ -5674,13 +5518,14 @@
       <w:r>
         <w:br w:type="page"/>
       </w:r>
-      <w:bookmarkStart w:id="45" w:name="_Toc527403370"/>
-      <w:bookmarkStart w:id="46" w:name="_Toc529944691"/>
-      <w:r>
+      <w:bookmarkStart w:id="33" w:name="_Toc527403370"/>
+      <w:bookmarkStart w:id="34" w:name="_Toc529944691"/>
+      <w:r>
+        <w:lastRenderedPageBreak/>
         <w:t>Materiales y Métodos</w:t>
       </w:r>
-      <w:bookmarkEnd w:id="45"/>
-      <w:bookmarkEnd w:id="46"/>
+      <w:bookmarkEnd w:id="33"/>
+      <w:bookmarkEnd w:id="34"/>
     </w:p>
     <w:p>
       <w:pPr>
@@ -5792,13 +5637,14 @@
           <w:numId w:val="1"/>
         </w:numPr>
       </w:pPr>
-      <w:bookmarkStart w:id="47" w:name="_Toc527403371"/>
-      <w:bookmarkStart w:id="48" w:name="_Toc529944692"/>
-      <w:r>
+      <w:bookmarkStart w:id="35" w:name="_Toc527403371"/>
+      <w:bookmarkStart w:id="36" w:name="_Toc529944692"/>
+      <w:r>
+        <w:lastRenderedPageBreak/>
         <w:t>Resultados</w:t>
       </w:r>
-      <w:bookmarkEnd w:id="47"/>
-      <w:bookmarkEnd w:id="48"/>
+      <w:bookmarkEnd w:id="35"/>
+      <w:bookmarkEnd w:id="36"/>
     </w:p>
     <w:p>
       <w:pPr>
@@ -5817,11 +5663,11 @@
       <w:pPr>
         <w:pStyle w:val="E2Tesis"/>
       </w:pPr>
-      <w:bookmarkStart w:id="49" w:name="_Toc529944693"/>
+      <w:bookmarkStart w:id="37" w:name="_Toc529944693"/>
       <w:r>
         <w:t>Fase 1: Realización de una revisión sistemática de gestión de procedimiento odontológicos.</w:t>
       </w:r>
-      <w:bookmarkEnd w:id="49"/>
+      <w:bookmarkEnd w:id="37"/>
       <w:r>
         <w:t xml:space="preserve"> </w:t>
       </w:r>
@@ -5923,7 +5769,7 @@
       <w:pPr>
         <w:pStyle w:val="E3Tesis"/>
       </w:pPr>
-      <w:bookmarkStart w:id="50" w:name="_Toc529944694"/>
+      <w:bookmarkStart w:id="38" w:name="_Toc529944694"/>
       <w:r>
         <w:t>1.</w:t>
       </w:r>
@@ -5931,7 +5777,7 @@
         <w:tab/>
         <w:t>Establecer métricas para la selección de trabajos relacionados al caso de estudio.</w:t>
       </w:r>
-      <w:bookmarkEnd w:id="50"/>
+      <w:bookmarkEnd w:id="38"/>
     </w:p>
     <w:p>
       <w:pPr>
@@ -6005,7 +5851,11 @@
         <w:pStyle w:val="CuerpoTesis"/>
       </w:pPr>
       <w:r>
-        <w:t xml:space="preserve">Una vez fueron planteadas las preguntas para la SLR se establecieron estrategias de búsqueda como la selección de los trabajos en base a los años a partir del 2014 al 2018, se determinaron palabras claves, la recolección de información fue a través de artículos, libros, trabajos relacionados y catálogos; la búsqueda de información  se realizó en fuentes bibliográficas, como lo fueron: Google </w:t>
+        <w:t xml:space="preserve">Una vez fueron planteadas las preguntas para la SLR se establecieron estrategias de búsqueda como la selección de los trabajos en base a los años a partir del 2014 al 2018, se determinaron palabras claves, la recolección de información fue a través de artículos, </w:t>
+      </w:r>
+      <w:r>
+        <w:lastRenderedPageBreak/>
+        <w:t xml:space="preserve">libros, trabajos relacionados y catálogos; la búsqueda de información  se realizó en fuentes bibliográficas, como lo fueron: Google </w:t>
       </w:r>
       <w:proofErr w:type="spellStart"/>
       <w:r>
@@ -6041,7 +5891,7 @@
       <w:pPr>
         <w:pStyle w:val="E2Tesis"/>
       </w:pPr>
-      <w:bookmarkStart w:id="51" w:name="_Toc529944695"/>
+      <w:bookmarkStart w:id="39" w:name="_Toc529944695"/>
       <w:r>
         <w:t>2.</w:t>
       </w:r>
@@ -6049,7 +5899,7 @@
         <w:tab/>
         <w:t>Búsqueda de información en base a las métricas establecidas relacionada al caso de estudio.</w:t>
       </w:r>
-      <w:bookmarkEnd w:id="51"/>
+      <w:bookmarkEnd w:id="39"/>
     </w:p>
     <w:p>
       <w:pPr>
@@ -6872,7 +6722,7 @@
       <w:pPr>
         <w:pStyle w:val="E2Tesis"/>
       </w:pPr>
-      <w:bookmarkStart w:id="52" w:name="_Toc529944696"/>
+      <w:bookmarkStart w:id="40" w:name="_Toc529944696"/>
       <w:r>
         <w:t>3.</w:t>
       </w:r>
@@ -6880,7 +6730,7 @@
         <w:tab/>
         <w:t>Análisis de los trabajos seleccionados.</w:t>
       </w:r>
-      <w:bookmarkEnd w:id="52"/>
+      <w:bookmarkEnd w:id="40"/>
     </w:p>
     <w:p>
       <w:pPr>
@@ -6920,6 +6770,7 @@
         <w:pStyle w:val="CuerpoTesis"/>
       </w:pPr>
       <w:r>
+        <w:lastRenderedPageBreak/>
         <w:t>•</w:t>
       </w:r>
       <w:r>
@@ -7100,11 +6951,11 @@
           <w:numId w:val="11"/>
         </w:numPr>
       </w:pPr>
-      <w:bookmarkStart w:id="53" w:name="_Toc529944697"/>
+      <w:bookmarkStart w:id="41" w:name="_Toc529944697"/>
       <w:r>
         <w:t>Elaborar un documento de los trabajos analizados.</w:t>
       </w:r>
-      <w:bookmarkEnd w:id="53"/>
+      <w:bookmarkEnd w:id="41"/>
       <w:r>
         <w:t xml:space="preserve"> </w:t>
       </w:r>
@@ -7174,7 +7025,7 @@
         <w:pStyle w:val="E2Tesis"/>
         <w:numPr>
           <w:ilvl w:val="0"/>
-          <w:numId w:val="12"/>
+          <w:numId w:val="26"/>
         </w:numPr>
         <w:rPr>
           <w:lang w:val="es-EC"/>
@@ -7198,7 +7049,21 @@
         <w:rPr>
           <w:lang w:val="es-EC"/>
         </w:rPr>
-        <w:t>La elaboración de la SLR, fue la base para la elección de la metodología, en los trabajos analizados se identificaron dos metodologías entre las que destacaron SCRUM y XP, sin embargo para el siguiente apartado se toma en consideración algunas metodologías ágiles con la finalidad de desarrollar una tabla comparativa que permita la elección de las más adaptativa al trabajo de titulación.</w:t>
+        <w:t xml:space="preserve">La elaboración de la </w:t>
+      </w:r>
+      <w:proofErr w:type="gramStart"/>
+      <w:r>
+        <w:rPr>
+          <w:lang w:val="es-EC"/>
+        </w:rPr>
+        <w:t>SLR,</w:t>
+      </w:r>
+      <w:proofErr w:type="gramEnd"/>
+      <w:r>
+        <w:rPr>
+          <w:lang w:val="es-EC"/>
+        </w:rPr>
+        <w:t xml:space="preserve"> fue la base para la elección de la metodología, en los trabajos analizados se identificaron dos metodologías entre las que destacaron SCRUM y XP, sin embargo para el siguiente apartado se toma en consideración algunas metodologías ágiles con la finalidad de desarrollar una tabla comparativa que permita la elección de las más adaptativa al trabajo de titulación.</w:t>
       </w:r>
     </w:p>
     <w:p>
@@ -7224,7 +7089,11 @@
         <w:t>los métodos tradicionales aplicado en</w:t>
       </w:r>
       <w:r>
-        <w:t xml:space="preserve"> la ingeniería de software condujo a algunos desarrolladores de software a proponer nuevos “métodos ágiles”, los cuales permitieron que el equipo de desarrollo se enfocara en el software en lugar del diseño y la documentación. Los métodos ágiles se apoyan en el enfoque incremental para la especificación, el desarrollo y la entrega del software. Son más adecuados para el diseño de aplicaciones en que los requerimientos del sistema cambian</w:t>
+        <w:t xml:space="preserve"> la ingeniería de software condujo a algunos desarrolladores de software a proponer nuevos “métodos </w:t>
+      </w:r>
+      <w:r>
+        <w:lastRenderedPageBreak/>
+        <w:t>ágiles”, los cuales permitieron que el equipo de desarrollo se enfocara en el software en lugar del diseño y la documentación. Los métodos ágiles se apoyan en el enfoque incremental para la especificación, el desarrollo y la entrega del software. Son más adecuados para el diseño de aplicaciones en que los requerimientos del sistema cambian</w:t>
       </w:r>
       <w:r>
         <w:t xml:space="preserve"> rápidamente en el proceso de desarrollo, uno de los objetivos que se tiene con esta metodología es la entrega con prontitud el software operativo a los clientes, ellos a su vez propondrán requerimientos nuevos que serán incluidos en futuras iteraciones del sistema. Los métodos agiles se dirigen a simplificar el proceso burocrático al evitar trabajo con valor dudoso a largo plazo</w:t>
@@ -7499,6 +7368,7 @@
         </w:rPr>
       </w:pPr>
       <w:r>
+        <w:lastRenderedPageBreak/>
         <w:t>Los individuos e iteraciones son más importantes que los procesos y herramientas.</w:t>
       </w:r>
     </w:p>
@@ -7817,6 +7687,7 @@
         <w:pStyle w:val="CuerpoTesis"/>
       </w:pPr>
       <w:r>
+        <w:lastRenderedPageBreak/>
         <w:t>El marco de trabajo Scrum consiste en los Equipos Scrum, roles, eventos, artefactos y reglas asociadas. Cada componente dentro del marco de trabajo sirve a un propósito específico y es esencial para el éxito de Scrum y para su uso</w:t>
       </w:r>
       <w:r>
@@ -7939,7 +7810,15 @@
         </w:rPr>
       </w:pPr>
       <w:r>
-        <w:t xml:space="preserve">Permite realizar proyectos en los que la documentación de los requerimientos de negocios no está muy claros como para ser desarrolladas </w:t>
+        <w:t xml:space="preserve">Permite realizar proyectos en los que la documentación de los requerimientos de negocios no está muy </w:t>
+      </w:r>
+      <w:proofErr w:type="gramStart"/>
+      <w:r>
+        <w:t>claros</w:t>
+      </w:r>
+      <w:proofErr w:type="gramEnd"/>
+      <w:r>
+        <w:t xml:space="preserve"> como para ser desarrolladas </w:t>
       </w:r>
     </w:p>
     <w:p>
@@ -8207,6 +8086,7 @@
         <w:pStyle w:val="CuerpoTesis"/>
       </w:pPr>
       <w:r>
+        <w:lastRenderedPageBreak/>
         <w:t xml:space="preserve">La familia de metodologías Crystal comparten con la XP una orientación humana, pero esta centralización en la gente se hace de una manera diferente. </w:t>
       </w:r>
       <w:proofErr w:type="spellStart"/>
@@ -8365,13 +8245,21 @@
         </w:numPr>
       </w:pPr>
       <w:r>
-        <w:t>Mejora reﬂexiva</w:t>
+        <w:t>Mejora </w:t>
+      </w:r>
+      <w:proofErr w:type="gramStart"/>
+      <w:r>
+        <w:t>reﬂexiva</w:t>
       </w:r>
       <w:r>
         <w:t>,t</w:t>
       </w:r>
       <w:r>
-        <w:t>omarse un pequeño tiempo (unas pocas horas cada o una vez al mes) para pensar bien qué se está haciendo,</w:t>
+        <w:t>omarse</w:t>
+      </w:r>
+      <w:proofErr w:type="gramEnd"/>
+      <w:r>
+        <w:t> un pequeño tiempo (unas pocas horas cada o una vez al mes) para pensar bien qué se está haciendo,</w:t>
       </w:r>
       <w:r>
         <w:t xml:space="preserve"> </w:t>
@@ -8425,13 +8313,21 @@
         </w:numPr>
       </w:pPr>
       <w:r>
-        <w:t>Fácil acceso a usuarios expertos</w:t>
+        <w:t>Fácil acceso a usuarios </w:t>
+      </w:r>
+      <w:proofErr w:type="gramStart"/>
+      <w:r>
+        <w:t>expertos</w:t>
       </w:r>
       <w:r>
         <w:t>,t</w:t>
       </w:r>
       <w:r>
-        <w:t>ener alguna comunicación con expertos desarrolladores.</w:t>
+        <w:t>ener</w:t>
+      </w:r>
+      <w:proofErr w:type="gramEnd"/>
+      <w:r>
+        <w:t> alguna comunicación con expertos desarrolladores.</w:t>
       </w:r>
     </w:p>
     <w:p>
@@ -8517,6 +8413,7 @@
         </w:numPr>
       </w:pPr>
       <w:r>
+        <w:lastRenderedPageBreak/>
         <w:t>Estrategia de diversas holística</w:t>
       </w:r>
       <w:r>
@@ -8555,14 +8452,56 @@
       <w:pPr>
         <w:pStyle w:val="E3Tesis"/>
         <w:rPr>
-          <w:lang w:val="en-US"/>
-        </w:rPr>
-      </w:pPr>
-      <w:r>
-        <w:rPr>
-          <w:lang w:val="en-US"/>
-        </w:rPr>
-        <w:t xml:space="preserve">DSDM (Dynamic Systems Development Method) </w:t>
+          <w:lang w:val="es-EC"/>
+        </w:rPr>
+      </w:pPr>
+      <w:r>
+        <w:rPr>
+          <w:lang w:val="es-EC"/>
+        </w:rPr>
+        <w:t xml:space="preserve">DSDM (Dynamic </w:t>
+      </w:r>
+      <w:proofErr w:type="spellStart"/>
+      <w:r>
+        <w:rPr>
+          <w:lang w:val="es-EC"/>
+        </w:rPr>
+        <w:t>Systems</w:t>
+      </w:r>
+      <w:proofErr w:type="spellEnd"/>
+      <w:r>
+        <w:rPr>
+          <w:lang w:val="es-EC"/>
+        </w:rPr>
+        <w:t xml:space="preserve"> </w:t>
+      </w:r>
+      <w:proofErr w:type="spellStart"/>
+      <w:r>
+        <w:rPr>
+          <w:lang w:val="es-EC"/>
+        </w:rPr>
+        <w:t>Development</w:t>
+      </w:r>
+      <w:proofErr w:type="spellEnd"/>
+      <w:r>
+        <w:rPr>
+          <w:lang w:val="es-EC"/>
+        </w:rPr>
+        <w:t xml:space="preserve"> </w:t>
+      </w:r>
+      <w:proofErr w:type="spellStart"/>
+      <w:r>
+        <w:rPr>
+          <w:lang w:val="es-EC"/>
+        </w:rPr>
+        <w:t>Method</w:t>
+      </w:r>
+      <w:proofErr w:type="spellEnd"/>
+      <w:r>
+        <w:rPr>
+          <w:lang w:val="es-EC"/>
+        </w:rPr>
+        <w:t xml:space="preserve">) </w:t>
       </w:r>
     </w:p>
     <w:p>
@@ -8632,16 +8571,10 @@
         <w:pStyle w:val="CuerpoTesis"/>
         <w:numPr>
           <w:ilvl w:val="0"/>
-          <w:numId w:val="23"/>
+          <w:numId w:val="27"/>
         </w:numPr>
-        <w:rPr>
-          <w:rFonts w:ascii="Times New Roman" w:hAnsi="Times New Roman" w:cs="Times New Roman"/>
-        </w:rPr>
-      </w:pPr>
-      <w:r>
-        <w:rPr>
-          <w:rFonts w:ascii="Times New Roman" w:hAnsi="Times New Roman" w:cs="Times New Roman"/>
-        </w:rPr>
+      </w:pPr>
+      <w:r>
         <w:t>La participación del cliente es fundamental para el adecuado progreso del proyecto.</w:t>
       </w:r>
     </w:p>
@@ -8650,16 +8583,10 @@
         <w:pStyle w:val="CuerpoTesis"/>
         <w:numPr>
           <w:ilvl w:val="0"/>
-          <w:numId w:val="23"/>
+          <w:numId w:val="27"/>
         </w:numPr>
-        <w:rPr>
-          <w:rFonts w:ascii="Times New Roman" w:hAnsi="Times New Roman" w:cs="Times New Roman"/>
-        </w:rPr>
-      </w:pPr>
-      <w:r>
-        <w:rPr>
-          <w:rFonts w:ascii="Times New Roman" w:hAnsi="Times New Roman" w:cs="Times New Roman"/>
-        </w:rPr>
+      </w:pPr>
+      <w:r>
         <w:t>El equipo del proyecto es responsable de toma de decisiones importantes sin esperar aprobación de niveles superiores.</w:t>
       </w:r>
     </w:p>
@@ -8668,16 +8595,10 @@
         <w:pStyle w:val="CuerpoTesis"/>
         <w:numPr>
           <w:ilvl w:val="0"/>
-          <w:numId w:val="23"/>
+          <w:numId w:val="27"/>
         </w:numPr>
-        <w:rPr>
-          <w:rFonts w:ascii="Times New Roman" w:hAnsi="Times New Roman" w:cs="Times New Roman"/>
-        </w:rPr>
-      </w:pPr>
-      <w:r>
-        <w:rPr>
-          <w:rFonts w:ascii="Times New Roman" w:hAnsi="Times New Roman" w:cs="Times New Roman"/>
-        </w:rPr>
+      </w:pPr>
+      <w:r>
         <w:t>DSDM se basa en la entrega frecuentes del producto, asume que la entrega de única de un proyecto al finalizar no cumpliría las expectativas del cliente.</w:t>
       </w:r>
     </w:p>
@@ -8686,16 +8607,10 @@
         <w:pStyle w:val="CuerpoTesis"/>
         <w:numPr>
           <w:ilvl w:val="0"/>
-          <w:numId w:val="23"/>
+          <w:numId w:val="27"/>
         </w:numPr>
-        <w:rPr>
-          <w:rFonts w:ascii="Times New Roman" w:hAnsi="Times New Roman" w:cs="Times New Roman"/>
-        </w:rPr>
-      </w:pPr>
-      <w:r>
-        <w:rPr>
-          <w:rFonts w:ascii="Times New Roman" w:hAnsi="Times New Roman" w:cs="Times New Roman"/>
-        </w:rPr>
+      </w:pPr>
+      <w:r>
         <w:t>Centra sus esfuerzos en funcionalidades críticas para alcanzar metas establecidas en el proyecto.</w:t>
       </w:r>
     </w:p>
@@ -8704,16 +8619,10 @@
         <w:pStyle w:val="CuerpoTesis"/>
         <w:numPr>
           <w:ilvl w:val="0"/>
-          <w:numId w:val="23"/>
+          <w:numId w:val="27"/>
         </w:numPr>
-        <w:rPr>
-          <w:rFonts w:ascii="Times New Roman" w:hAnsi="Times New Roman" w:cs="Times New Roman"/>
-        </w:rPr>
-      </w:pPr>
-      <w:r>
-        <w:rPr>
-          <w:rFonts w:ascii="Times New Roman" w:hAnsi="Times New Roman" w:cs="Times New Roman"/>
-        </w:rPr>
+      </w:pPr>
+      <w:r>
         <w:t>Todos los cambios durante el desarrollo son reversibles.</w:t>
       </w:r>
     </w:p>
@@ -8722,16 +8631,10 @@
         <w:pStyle w:val="CuerpoTesis"/>
         <w:numPr>
           <w:ilvl w:val="0"/>
-          <w:numId w:val="23"/>
+          <w:numId w:val="27"/>
         </w:numPr>
-        <w:rPr>
-          <w:rFonts w:ascii="Times New Roman" w:hAnsi="Times New Roman" w:cs="Times New Roman"/>
-        </w:rPr>
-      </w:pPr>
-      <w:r>
-        <w:rPr>
-          <w:rFonts w:ascii="Times New Roman" w:hAnsi="Times New Roman" w:cs="Times New Roman"/>
-        </w:rPr>
+      </w:pPr>
+      <w:r>
         <w:t>El objetivo de la metodología DSDM es realizar el desarrollo de forma rápida, evitando errores al momento de trabajar con el cliente.</w:t>
       </w:r>
     </w:p>
@@ -8740,16 +8643,10 @@
         <w:pStyle w:val="CuerpoTesis"/>
         <w:numPr>
           <w:ilvl w:val="0"/>
-          <w:numId w:val="23"/>
+          <w:numId w:val="27"/>
         </w:numPr>
-        <w:rPr>
-          <w:rFonts w:ascii="Times New Roman" w:hAnsi="Times New Roman" w:cs="Times New Roman"/>
-        </w:rPr>
-      </w:pPr>
-      <w:r>
-        <w:rPr>
-          <w:rFonts w:ascii="Times New Roman" w:hAnsi="Times New Roman" w:cs="Times New Roman"/>
-        </w:rPr>
+      </w:pPr>
+      <w:r>
         <w:t>A través de la entrega continua de entregables se facilita el cambio en el proceso de desarrollo.</w:t>
       </w:r>
     </w:p>
@@ -8758,16 +8655,10 @@
         <w:pStyle w:val="CuerpoTesis"/>
         <w:numPr>
           <w:ilvl w:val="0"/>
-          <w:numId w:val="23"/>
+          <w:numId w:val="27"/>
         </w:numPr>
-        <w:rPr>
-          <w:rFonts w:ascii="Times New Roman" w:hAnsi="Times New Roman" w:cs="Times New Roman"/>
-        </w:rPr>
-      </w:pPr>
-      <w:r>
-        <w:rPr>
-          <w:rFonts w:ascii="Times New Roman" w:hAnsi="Times New Roman" w:cs="Times New Roman"/>
-        </w:rPr>
+      </w:pPr>
+      <w:r>
         <w:t>Es flexible al momento de la reutilización de código en base a proyectos que han trabajado con anterioridad.</w:t>
       </w:r>
     </w:p>
@@ -8806,6 +8697,7 @@
         </w:numPr>
       </w:pPr>
       <w:r>
+        <w:lastRenderedPageBreak/>
         <w:t>Estudio de la empresa</w:t>
       </w:r>
     </w:p>
@@ -10476,6 +10368,7 @@
               <w:jc w:val="left"/>
             </w:pPr>
             <w:r>
+              <w:lastRenderedPageBreak/>
               <w:t>Tamaño del proyecto</w:t>
             </w:r>
             <w:r>
@@ -11852,13 +11745,14 @@
           <w:numId w:val="1"/>
         </w:numPr>
       </w:pPr>
-      <w:bookmarkStart w:id="54" w:name="_Toc527403372"/>
-      <w:bookmarkStart w:id="55" w:name="_Toc529944698"/>
-      <w:r>
+      <w:bookmarkStart w:id="42" w:name="_Toc527403372"/>
+      <w:bookmarkStart w:id="43" w:name="_Toc529944698"/>
+      <w:r>
+        <w:lastRenderedPageBreak/>
         <w:t>Discusión</w:t>
       </w:r>
-      <w:bookmarkEnd w:id="54"/>
-      <w:bookmarkEnd w:id="55"/>
+      <w:bookmarkEnd w:id="42"/>
+      <w:bookmarkEnd w:id="43"/>
     </w:p>
     <w:p>
       <w:pPr>
@@ -11872,13 +11766,13 @@
       <w:pPr>
         <w:pStyle w:val="E2Tesis"/>
       </w:pPr>
-      <w:bookmarkStart w:id="56" w:name="_Toc527403373"/>
-      <w:bookmarkStart w:id="57" w:name="_Toc529944699"/>
+      <w:bookmarkStart w:id="44" w:name="_Toc527403373"/>
+      <w:bookmarkStart w:id="45" w:name="_Toc529944699"/>
       <w:r>
         <w:t>Desarrollo de la propuesta alternativa</w:t>
       </w:r>
-      <w:bookmarkEnd w:id="56"/>
-      <w:bookmarkEnd w:id="57"/>
+      <w:bookmarkEnd w:id="44"/>
+      <w:bookmarkEnd w:id="45"/>
     </w:p>
     <w:p>
       <w:pPr>
@@ -11892,13 +11786,13 @@
       <w:pPr>
         <w:pStyle w:val="E2Tesis"/>
       </w:pPr>
-      <w:bookmarkStart w:id="58" w:name="_Toc527403374"/>
-      <w:bookmarkStart w:id="59" w:name="_Toc529944700"/>
+      <w:bookmarkStart w:id="46" w:name="_Toc527403374"/>
+      <w:bookmarkStart w:id="47" w:name="_Toc529944700"/>
       <w:r>
         <w:t>Valoración Técnica económica ambiental</w:t>
       </w:r>
-      <w:bookmarkEnd w:id="58"/>
-      <w:bookmarkEnd w:id="59"/>
+      <w:bookmarkEnd w:id="46"/>
+      <w:bookmarkEnd w:id="47"/>
     </w:p>
     <w:p>
       <w:pPr>
@@ -11924,13 +11818,14 @@
           <w:numId w:val="1"/>
         </w:numPr>
       </w:pPr>
-      <w:bookmarkStart w:id="60" w:name="_Toc527403375"/>
-      <w:bookmarkStart w:id="61" w:name="_Toc529944701"/>
-      <w:r>
+      <w:bookmarkStart w:id="48" w:name="_Toc527403375"/>
+      <w:bookmarkStart w:id="49" w:name="_Toc529944701"/>
+      <w:r>
+        <w:lastRenderedPageBreak/>
         <w:t>Conclusiones</w:t>
       </w:r>
-      <w:bookmarkEnd w:id="60"/>
-      <w:bookmarkEnd w:id="61"/>
+      <w:bookmarkEnd w:id="48"/>
+      <w:bookmarkEnd w:id="49"/>
     </w:p>
     <w:p>
       <w:pPr>
@@ -11956,13 +11851,14 @@
           <w:numId w:val="1"/>
         </w:numPr>
       </w:pPr>
-      <w:bookmarkStart w:id="62" w:name="_Toc527403376"/>
-      <w:bookmarkStart w:id="63" w:name="_Toc529944702"/>
-      <w:r>
+      <w:bookmarkStart w:id="50" w:name="_Toc527403376"/>
+      <w:bookmarkStart w:id="51" w:name="_Toc529944702"/>
+      <w:r>
+        <w:lastRenderedPageBreak/>
         <w:t>Recomendaciones</w:t>
       </w:r>
-      <w:bookmarkEnd w:id="62"/>
-      <w:bookmarkEnd w:id="63"/>
+      <w:bookmarkEnd w:id="50"/>
+      <w:bookmarkEnd w:id="51"/>
     </w:p>
     <w:p>
       <w:pPr>
@@ -11988,20 +11884,21 @@
           <w:numId w:val="1"/>
         </w:numPr>
       </w:pPr>
-      <w:bookmarkStart w:id="64" w:name="_Toc527403377"/>
-      <w:bookmarkStart w:id="65" w:name="_Toc529944703"/>
-      <w:r>
+      <w:bookmarkStart w:id="52" w:name="_Toc527403377"/>
+      <w:bookmarkStart w:id="53" w:name="_Toc529944703"/>
+      <w:r>
+        <w:lastRenderedPageBreak/>
         <w:t>Bibliografía</w:t>
       </w:r>
-      <w:bookmarkEnd w:id="64"/>
-      <w:bookmarkEnd w:id="65"/>
-    </w:p>
-    <w:p>
-      <w:pPr>
-        <w:pStyle w:val="CuerpoTesis"/>
-      </w:pPr>
-    </w:p>
-    <w:bookmarkStart w:id="66" w:name="_Toc527403378"/>
+      <w:bookmarkEnd w:id="52"/>
+      <w:bookmarkEnd w:id="53"/>
+    </w:p>
+    <w:p>
+      <w:pPr>
+        <w:pStyle w:val="CuerpoTesis"/>
+      </w:pPr>
+    </w:p>
+    <w:bookmarkStart w:id="54" w:name="_Toc527403378"/>
     <w:p>
       <w:pPr>
         <w:widowControl w:val="0"/>
@@ -12014,6 +11911,7 @@
           <w:rFonts w:ascii="Calibri" w:hAnsi="Calibri" w:cs="Calibri"/>
           <w:noProof/>
           <w:szCs w:val="24"/>
+          <w:lang w:val="en-US"/>
         </w:rPr>
       </w:pPr>
       <w:r>
@@ -12033,6 +11931,7 @@
           <w:rFonts w:ascii="Calibri" w:hAnsi="Calibri" w:cs="Calibri"/>
           <w:noProof/>
           <w:szCs w:val="24"/>
+          <w:lang w:val="en-US"/>
         </w:rPr>
         <w:t>[1]</w:t>
       </w:r>
@@ -12041,6 +11940,7 @@
           <w:rFonts w:ascii="Calibri" w:hAnsi="Calibri" w:cs="Calibri"/>
           <w:noProof/>
           <w:szCs w:val="24"/>
+          <w:lang w:val="en-US"/>
         </w:rPr>
         <w:tab/>
         <w:t>K. Barbara, “Guidelines for performing Systematic Literature Reviews in Software Engineering,” 2007.</w:t>
@@ -12058,6 +11958,7 @@
           <w:rFonts w:ascii="Calibri" w:hAnsi="Calibri" w:cs="Calibri"/>
           <w:noProof/>
           <w:szCs w:val="24"/>
+          <w:lang w:val="en-US"/>
         </w:rPr>
       </w:pPr>
       <w:r>
@@ -12065,6 +11966,7 @@
           <w:rFonts w:ascii="Calibri" w:hAnsi="Calibri" w:cs="Calibri"/>
           <w:noProof/>
           <w:szCs w:val="24"/>
+          <w:lang w:val="en-US"/>
         </w:rPr>
         <w:t>[2]</w:t>
       </w:r>
@@ -12073,6 +11975,7 @@
           <w:rFonts w:ascii="Calibri" w:hAnsi="Calibri" w:cs="Calibri"/>
           <w:noProof/>
           <w:szCs w:val="24"/>
+          <w:lang w:val="en-US"/>
         </w:rPr>
         <w:tab/>
         <w:t>B. Kitchenham, “Procedures for Performing Systematic Reviews,” 2004.</w:t>
@@ -12425,6 +12328,7 @@
           <w:rFonts w:ascii="Calibri" w:hAnsi="Calibri" w:cs="Calibri"/>
           <w:noProof/>
           <w:szCs w:val="24"/>
+          <w:lang w:val="en-US"/>
         </w:rPr>
         <w:t>[11]</w:t>
       </w:r>
@@ -12433,6 +12337,7 @@
           <w:rFonts w:ascii="Calibri" w:hAnsi="Calibri" w:cs="Calibri"/>
           <w:noProof/>
           <w:szCs w:val="24"/>
+          <w:lang w:val="en-US"/>
         </w:rPr>
         <w:tab/>
         <w:t xml:space="preserve">A. Cockburn, </w:t>
@@ -12444,6 +12349,7 @@
           <w:iCs/>
           <w:noProof/>
           <w:szCs w:val="24"/>
+          <w:lang w:val="en-US"/>
         </w:rPr>
         <w:t>Agile software development</w:t>
       </w:r>
@@ -12452,8 +12358,17 @@
           <w:rFonts w:ascii="Calibri" w:hAnsi="Calibri" w:cs="Calibri"/>
           <w:noProof/>
           <w:szCs w:val="24"/>
-        </w:rPr>
-        <w:t>. 2002.</w:t>
+          <w:lang w:val="en-US"/>
+        </w:rPr>
+        <w:t xml:space="preserve">. </w:t>
+      </w:r>
+      <w:r>
+        <w:rPr>
+          <w:rFonts w:ascii="Calibri" w:hAnsi="Calibri" w:cs="Calibri"/>
+          <w:noProof/>
+          <w:szCs w:val="24"/>
+        </w:rPr>
+        <w:t>2002.</w:t>
       </w:r>
     </w:p>
     <w:p>
@@ -12532,6 +12447,7 @@
           <w:rFonts w:ascii="Calibri" w:hAnsi="Calibri" w:cs="Calibri"/>
           <w:noProof/>
           <w:szCs w:val="24"/>
+          <w:lang w:val="en-US"/>
         </w:rPr>
       </w:pPr>
       <w:r>
@@ -12539,6 +12455,7 @@
           <w:rFonts w:ascii="Calibri" w:hAnsi="Calibri" w:cs="Calibri"/>
           <w:noProof/>
           <w:szCs w:val="24"/>
+          <w:lang w:val="en-US"/>
         </w:rPr>
         <w:t>[14]</w:t>
       </w:r>
@@ -12547,6 +12464,7 @@
           <w:rFonts w:ascii="Calibri" w:hAnsi="Calibri" w:cs="Calibri"/>
           <w:noProof/>
           <w:szCs w:val="24"/>
+          <w:lang w:val="en-US"/>
         </w:rPr>
         <w:tab/>
         <w:t>A. Iacovelli and C. Souveyet, “Framework for Agile Methods Classification,” 2008.</w:t>
@@ -12571,6 +12489,7 @@
           <w:rFonts w:ascii="Calibri" w:hAnsi="Calibri" w:cs="Calibri"/>
           <w:noProof/>
           <w:szCs w:val="24"/>
+          <w:lang w:val="en-US"/>
         </w:rPr>
         <w:t>[15]</w:t>
       </w:r>
@@ -12579,9 +12498,18 @@
           <w:rFonts w:ascii="Calibri" w:hAnsi="Calibri" w:cs="Calibri"/>
           <w:noProof/>
           <w:szCs w:val="24"/>
+          <w:lang w:val="en-US"/>
         </w:rPr>
         <w:tab/>
-        <w:t>G. Ahmad, Soomro Tariq, and Nawas Mohammad, “Agile Methodologies : Comparative Study and Future Direction,” no. July, 2014.</w:t>
+        <w:t xml:space="preserve">G. Ahmad, Soomro Tariq, and Nawas Mohammad, “Agile Methodologies : Comparative Study and Future Direction,” no. </w:t>
+      </w:r>
+      <w:r>
+        <w:rPr>
+          <w:rFonts w:ascii="Calibri" w:hAnsi="Calibri" w:cs="Calibri"/>
+          <w:noProof/>
+          <w:szCs w:val="24"/>
+        </w:rPr>
+        <w:t>July, 2014.</w:t>
       </w:r>
     </w:p>
     <w:p>
@@ -12677,7 +12605,16 @@
           <w:szCs w:val="24"/>
         </w:rPr>
         <w:tab/>
-        <w:t>NATA GALLARDO PEDRO FRANCISCO, “SISTEMA WEB BASADO EN EL MODELO VISTA CONTROLADOR PARA MEJORAR LOS PROCESOS ADMINISTRATIVOS Y GESTIÓN DE HISTORIAS CLÍNICAS EN LA CLÍNICA DENTAL MAXIDENTAL DE LA CIUDAD DE SANTO DOMINGO.,” UNIVERSIDAD REGIONAL AUTÓNOMA DE LOS ANDES UNIANDES, 2018.</w:t>
+        <w:t xml:space="preserve">NATA GALLARDO PEDRO FRANCISCO, “SISTEMA WEB BASADO EN EL MODELO VISTA </w:t>
+      </w:r>
+      <w:r>
+        <w:rPr>
+          <w:rFonts w:ascii="Calibri" w:hAnsi="Calibri" w:cs="Calibri"/>
+          <w:noProof/>
+          <w:szCs w:val="24"/>
+        </w:rPr>
+        <w:lastRenderedPageBreak/>
+        <w:t>CONTROLADOR PARA MEJORAR LOS PROCESOS ADMINISTRATIVOS Y GESTIÓN DE HISTORIAS CLÍNICAS EN LA CLÍNICA DENTAL MAXIDENTAL DE LA CIUDAD DE SANTO DOMINGO.,” UNIVERSIDAD REGIONAL AUTÓNOMA DE LOS ANDES UNIANDES, 2018.</w:t>
       </w:r>
     </w:p>
     <w:p>
@@ -12724,6 +12661,7 @@
           <w:rFonts w:ascii="Calibri" w:hAnsi="Calibri" w:cs="Calibri"/>
           <w:noProof/>
           <w:szCs w:val="24"/>
+          <w:lang w:val="en-US"/>
         </w:rPr>
       </w:pPr>
       <w:r>
@@ -12731,6 +12669,7 @@
           <w:rFonts w:ascii="Calibri" w:hAnsi="Calibri" w:cs="Calibri"/>
           <w:noProof/>
           <w:szCs w:val="24"/>
+          <w:lang w:val="en-US"/>
         </w:rPr>
         <w:t>[20]</w:t>
       </w:r>
@@ -12739,6 +12678,7 @@
           <w:rFonts w:ascii="Calibri" w:hAnsi="Calibri" w:cs="Calibri"/>
           <w:noProof/>
           <w:szCs w:val="24"/>
+          <w:lang w:val="en-US"/>
         </w:rPr>
         <w:tab/>
         <w:t xml:space="preserve">C.-Y. Lin </w:t>
@@ -12750,6 +12690,7 @@
           <w:iCs/>
           <w:noProof/>
           <w:szCs w:val="24"/>
+          <w:lang w:val="en-US"/>
         </w:rPr>
         <w:t>et al.</w:t>
       </w:r>
@@ -12758,6 +12699,7 @@
           <w:rFonts w:ascii="Calibri" w:hAnsi="Calibri" w:cs="Calibri"/>
           <w:noProof/>
           <w:szCs w:val="24"/>
+          <w:lang w:val="en-US"/>
         </w:rPr>
         <w:t>, “Improvements in dental care using a new mobile app with cloud services,” 2014.</w:t>
       </w:r>
@@ -12774,6 +12716,7 @@
           <w:rFonts w:ascii="Calibri" w:hAnsi="Calibri" w:cs="Calibri"/>
           <w:noProof/>
           <w:szCs w:val="24"/>
+          <w:lang w:val="en-US"/>
         </w:rPr>
       </w:pPr>
       <w:r>
@@ -12781,6 +12724,7 @@
           <w:rFonts w:ascii="Calibri" w:hAnsi="Calibri" w:cs="Calibri"/>
           <w:noProof/>
           <w:szCs w:val="24"/>
+          <w:lang w:val="en-US"/>
         </w:rPr>
         <w:t>[21]</w:t>
       </w:r>
@@ -12789,6 +12733,7 @@
           <w:rFonts w:ascii="Calibri" w:hAnsi="Calibri" w:cs="Calibri"/>
           <w:noProof/>
           <w:szCs w:val="24"/>
+          <w:lang w:val="en-US"/>
         </w:rPr>
         <w:tab/>
         <w:t xml:space="preserve">D. Milagros </w:t>
@@ -12800,6 +12745,7 @@
           <w:iCs/>
           <w:noProof/>
           <w:szCs w:val="24"/>
+          <w:lang w:val="en-US"/>
         </w:rPr>
         <w:t>et al.</w:t>
       </w:r>
@@ -12808,6 +12754,7 @@
           <w:rFonts w:ascii="Calibri" w:hAnsi="Calibri" w:cs="Calibri"/>
           <w:noProof/>
           <w:szCs w:val="24"/>
+          <w:lang w:val="en-US"/>
         </w:rPr>
         <w:t>, “Diseño del software de gestión Medical Records Orthodont-Soft The design of a piece of software: Orthodont-Soft Medical Records,” 2016.</w:t>
       </w:r>
@@ -12992,32 +12939,27 @@
           <w:numId w:val="1"/>
         </w:numPr>
       </w:pPr>
-      <w:bookmarkStart w:id="67" w:name="_Toc529944704"/>
-      <w:r>
-        <w:t>Ane</w:t>
-      </w:r>
-      <w:bookmarkStart w:id="68" w:name="_GoBack"/>
-      <w:bookmarkEnd w:id="68"/>
-      <w:r>
-        <w:t>xos</w:t>
-      </w:r>
-      <w:bookmarkEnd w:id="66"/>
-      <w:bookmarkEnd w:id="67"/>
+      <w:bookmarkStart w:id="55" w:name="_Toc529944704"/>
+      <w:r>
+        <w:t>Anexos</w:t>
+      </w:r>
+      <w:bookmarkEnd w:id="54"/>
+      <w:bookmarkEnd w:id="55"/>
     </w:p>
     <w:p>
       <w:pPr>
         <w:pStyle w:val="E2Tesis"/>
       </w:pPr>
-      <w:bookmarkStart w:id="69" w:name="_Toc529736738"/>
-      <w:bookmarkStart w:id="70" w:name="_Toc529944705"/>
+      <w:bookmarkStart w:id="56" w:name="_Toc529736738"/>
+      <w:bookmarkStart w:id="57" w:name="_Toc529944705"/>
       <w:r>
         <w:t>Anexo 1</w:t>
       </w:r>
-      <w:bookmarkEnd w:id="69"/>
+      <w:bookmarkEnd w:id="56"/>
       <w:r>
         <w:t>: Revisión Sistemática de Literatura</w:t>
       </w:r>
-      <w:bookmarkEnd w:id="70"/>
+      <w:bookmarkEnd w:id="57"/>
     </w:p>
     <w:p>
       <w:pPr>
@@ -13033,9 +12975,9 @@
           <w:lang w:val="es-EC"/>
         </w:rPr>
       </w:pPr>
-      <w:bookmarkStart w:id="71" w:name="_Toc521961214"/>
-      <w:bookmarkStart w:id="72" w:name="_Toc529736739"/>
-      <w:bookmarkStart w:id="73" w:name="_Toc529944706"/>
+      <w:bookmarkStart w:id="58" w:name="_Toc521961214"/>
+      <w:bookmarkStart w:id="59" w:name="_Toc529736739"/>
+      <w:bookmarkStart w:id="60" w:name="_Toc529944706"/>
       <w:r>
         <w:rPr>
           <w:lang w:val="es-EC"/>
@@ -13049,9 +12991,9 @@
         </w:rPr>
         <w:t>.</w:t>
       </w:r>
-      <w:bookmarkEnd w:id="71"/>
-      <w:bookmarkEnd w:id="72"/>
-      <w:bookmarkEnd w:id="73"/>
+      <w:bookmarkEnd w:id="58"/>
+      <w:bookmarkEnd w:id="59"/>
+      <w:bookmarkEnd w:id="60"/>
     </w:p>
     <w:p>
       <w:pPr>
@@ -13141,6 +13083,7 @@
         <w:pStyle w:val="CuerpoTesis"/>
       </w:pPr>
       <w:r>
+        <w:lastRenderedPageBreak/>
         <w:t xml:space="preserve">Para la realización de la SLR se utilizará la metodología de revisiones de Barbara Kitchenham, la cual menciona los pasos siguientes </w:t>
       </w:r>
       <w:r>
@@ -13169,15 +13112,15 @@
       <w:pPr>
         <w:pStyle w:val="E3Tesis"/>
       </w:pPr>
-      <w:bookmarkStart w:id="74" w:name="_Toc521961215"/>
-      <w:bookmarkStart w:id="75" w:name="_Toc529736740"/>
-      <w:bookmarkStart w:id="76" w:name="_Toc529944707"/>
+      <w:bookmarkStart w:id="61" w:name="_Toc521961215"/>
+      <w:bookmarkStart w:id="62" w:name="_Toc529736740"/>
+      <w:bookmarkStart w:id="63" w:name="_Toc529944707"/>
       <w:r>
         <w:t>Proceso de SLR</w:t>
       </w:r>
-      <w:bookmarkEnd w:id="74"/>
-      <w:bookmarkEnd w:id="75"/>
-      <w:bookmarkEnd w:id="76"/>
+      <w:bookmarkEnd w:id="61"/>
+      <w:bookmarkEnd w:id="62"/>
+      <w:bookmarkEnd w:id="63"/>
     </w:p>
     <w:p>
       <w:pPr>
@@ -13212,15 +13155,15 @@
       <w:pPr>
         <w:pStyle w:val="E3Tesis"/>
       </w:pPr>
-      <w:bookmarkStart w:id="77" w:name="_Toc521961216"/>
-      <w:bookmarkStart w:id="78" w:name="_Toc529736741"/>
-      <w:bookmarkStart w:id="79" w:name="_Toc529944708"/>
+      <w:bookmarkStart w:id="64" w:name="_Toc521961216"/>
+      <w:bookmarkStart w:id="65" w:name="_Toc529736741"/>
+      <w:bookmarkStart w:id="66" w:name="_Toc529944708"/>
       <w:r>
         <w:t>Objetivo de la SLR</w:t>
       </w:r>
-      <w:bookmarkEnd w:id="77"/>
-      <w:bookmarkEnd w:id="78"/>
-      <w:bookmarkEnd w:id="79"/>
+      <w:bookmarkEnd w:id="64"/>
+      <w:bookmarkEnd w:id="65"/>
+      <w:bookmarkEnd w:id="66"/>
     </w:p>
     <w:p>
       <w:pPr>
@@ -13294,15 +13237,15 @@
       <w:pPr>
         <w:pStyle w:val="E3Tesis"/>
       </w:pPr>
-      <w:bookmarkStart w:id="80" w:name="_Toc521961217"/>
-      <w:bookmarkStart w:id="81" w:name="_Toc529736742"/>
-      <w:bookmarkStart w:id="82" w:name="_Toc529944709"/>
+      <w:bookmarkStart w:id="67" w:name="_Toc521961217"/>
+      <w:bookmarkStart w:id="68" w:name="_Toc529736742"/>
+      <w:bookmarkStart w:id="69" w:name="_Toc529944709"/>
       <w:r>
         <w:t>Pregunta de la SLR</w:t>
       </w:r>
-      <w:bookmarkEnd w:id="80"/>
-      <w:bookmarkEnd w:id="81"/>
-      <w:bookmarkEnd w:id="82"/>
+      <w:bookmarkEnd w:id="67"/>
+      <w:bookmarkEnd w:id="68"/>
+      <w:bookmarkEnd w:id="69"/>
     </w:p>
     <w:p>
       <w:pPr>
@@ -13374,7 +13317,7 @@
           <w:numId w:val="4"/>
         </w:numPr>
       </w:pPr>
-      <w:bookmarkStart w:id="83" w:name="_Toc521961218"/>
+      <w:bookmarkStart w:id="70" w:name="_Toc521961218"/>
       <w:r>
         <w:rPr>
           <w:rFonts w:eastAsia="Calibri" w:cs="Times New Roman"/>
@@ -13425,19 +13368,19 @@
       <w:pPr>
         <w:pStyle w:val="E3Tesis"/>
       </w:pPr>
-      <w:bookmarkStart w:id="84" w:name="_Toc529736743"/>
+      <w:bookmarkStart w:id="71" w:name="_Toc529736743"/>
     </w:p>
     <w:p>
       <w:pPr>
         <w:pStyle w:val="E3Tesis"/>
       </w:pPr>
-      <w:bookmarkStart w:id="85" w:name="_Toc529944710"/>
+      <w:bookmarkStart w:id="72" w:name="_Toc529944710"/>
       <w:r>
         <w:t>Estrategias de búsqueda</w:t>
       </w:r>
-      <w:bookmarkEnd w:id="83"/>
-      <w:bookmarkEnd w:id="84"/>
-      <w:bookmarkEnd w:id="85"/>
+      <w:bookmarkEnd w:id="70"/>
+      <w:bookmarkEnd w:id="71"/>
+      <w:bookmarkEnd w:id="72"/>
     </w:p>
     <w:p>
       <w:pPr>
@@ -13690,15 +13633,16 @@
       <w:pPr>
         <w:pStyle w:val="E3Tesis"/>
       </w:pPr>
-      <w:bookmarkStart w:id="86" w:name="_Toc521961219"/>
-      <w:bookmarkStart w:id="87" w:name="_Toc529736744"/>
-      <w:bookmarkStart w:id="88" w:name="_Toc529944711"/>
-      <w:r>
+      <w:bookmarkStart w:id="73" w:name="_Toc521961219"/>
+      <w:bookmarkStart w:id="74" w:name="_Toc529736744"/>
+      <w:bookmarkStart w:id="75" w:name="_Toc529944711"/>
+      <w:r>
+        <w:lastRenderedPageBreak/>
         <w:t>Fuentes bibliográficas seleccionadas.</w:t>
       </w:r>
-      <w:bookmarkEnd w:id="86"/>
-      <w:bookmarkEnd w:id="87"/>
-      <w:bookmarkEnd w:id="88"/>
+      <w:bookmarkEnd w:id="73"/>
+      <w:bookmarkEnd w:id="74"/>
+      <w:bookmarkEnd w:id="75"/>
     </w:p>
     <w:p>
       <w:pPr>
@@ -13868,15 +13812,15 @@
       <w:pPr>
         <w:pStyle w:val="E3Tesis"/>
       </w:pPr>
-      <w:bookmarkStart w:id="89" w:name="_Toc521961220"/>
-      <w:bookmarkStart w:id="90" w:name="_Toc529736745"/>
-      <w:bookmarkStart w:id="91" w:name="_Toc529944712"/>
+      <w:bookmarkStart w:id="76" w:name="_Toc521961220"/>
+      <w:bookmarkStart w:id="77" w:name="_Toc529736745"/>
+      <w:bookmarkStart w:id="78" w:name="_Toc529944712"/>
       <w:r>
         <w:t>Cadenas de búsqueda</w:t>
       </w:r>
-      <w:bookmarkEnd w:id="89"/>
-      <w:bookmarkEnd w:id="90"/>
-      <w:bookmarkEnd w:id="91"/>
+      <w:bookmarkEnd w:id="76"/>
+      <w:bookmarkEnd w:id="77"/>
+      <w:bookmarkEnd w:id="78"/>
     </w:p>
     <w:p>
       <w:pPr>
@@ -14007,7 +13951,7 @@
         <w:pStyle w:val="CuerpoTesis"/>
         <w:jc w:val="center"/>
       </w:pPr>
-      <w:bookmarkStart w:id="92" w:name="_Ref529738565"/>
+      <w:bookmarkStart w:id="79" w:name="_Ref529738565"/>
       <w:r>
         <w:t xml:space="preserve">Tabla </w:t>
       </w:r>
@@ -14041,7 +13985,7 @@
         </w:rPr>
         <w:fldChar w:fldCharType="end"/>
       </w:r>
-      <w:bookmarkEnd w:id="92"/>
+      <w:bookmarkEnd w:id="79"/>
       <w:r>
         <w:t>.</w:t>
       </w:r>
@@ -14260,6 +14204,7 @@
                 <w:color w:val="FFFFFF" w:themeColor="background1"/>
                 <w:lang w:val="en-US"/>
               </w:rPr>
+              <w:lastRenderedPageBreak/>
               <w:t>MICROSOFT ACADEMIC</w:t>
             </w:r>
           </w:p>
@@ -14506,20 +14451,20 @@
           <w:lang w:val="es-EC"/>
         </w:rPr>
       </w:pPr>
-      <w:bookmarkStart w:id="93" w:name="_Toc521961221"/>
+      <w:bookmarkStart w:id="80" w:name="_Toc521961221"/>
     </w:p>
     <w:p>
       <w:pPr>
         <w:pStyle w:val="E3Tesis"/>
       </w:pPr>
-      <w:bookmarkStart w:id="94" w:name="_Toc529736746"/>
-      <w:bookmarkStart w:id="95" w:name="_Toc529944713"/>
+      <w:bookmarkStart w:id="81" w:name="_Toc529736746"/>
+      <w:bookmarkStart w:id="82" w:name="_Toc529944713"/>
       <w:r>
         <w:t>Criterios de Inclusión</w:t>
       </w:r>
-      <w:bookmarkEnd w:id="93"/>
-      <w:bookmarkEnd w:id="94"/>
-      <w:bookmarkEnd w:id="95"/>
+      <w:bookmarkEnd w:id="80"/>
+      <w:bookmarkEnd w:id="81"/>
+      <w:bookmarkEnd w:id="82"/>
       <w:r>
         <w:t xml:space="preserve"> </w:t>
       </w:r>
@@ -14727,15 +14672,15 @@
       <w:pPr>
         <w:pStyle w:val="E3Tesis"/>
       </w:pPr>
-      <w:bookmarkStart w:id="96" w:name="_Toc521961222"/>
-      <w:bookmarkStart w:id="97" w:name="_Toc529736747"/>
-      <w:bookmarkStart w:id="98" w:name="_Toc529944714"/>
+      <w:bookmarkStart w:id="83" w:name="_Toc521961222"/>
+      <w:bookmarkStart w:id="84" w:name="_Toc529736747"/>
+      <w:bookmarkStart w:id="85" w:name="_Toc529944714"/>
       <w:r>
         <w:t>Criterios de Exclusión</w:t>
       </w:r>
-      <w:bookmarkEnd w:id="96"/>
-      <w:bookmarkEnd w:id="97"/>
-      <w:bookmarkEnd w:id="98"/>
+      <w:bookmarkEnd w:id="83"/>
+      <w:bookmarkEnd w:id="84"/>
+      <w:bookmarkEnd w:id="85"/>
       <w:r>
         <w:t xml:space="preserve">  </w:t>
       </w:r>
@@ -14812,15 +14757,15 @@
       <w:pPr>
         <w:pStyle w:val="E3Tesis"/>
       </w:pPr>
-      <w:bookmarkStart w:id="99" w:name="_Toc521961223"/>
-      <w:bookmarkStart w:id="100" w:name="_Toc529736748"/>
-      <w:bookmarkStart w:id="101" w:name="_Toc529944715"/>
+      <w:bookmarkStart w:id="86" w:name="_Toc521961223"/>
+      <w:bookmarkStart w:id="87" w:name="_Toc529736748"/>
+      <w:bookmarkStart w:id="88" w:name="_Toc529944715"/>
       <w:r>
         <w:t>Ejecución de la SLR</w:t>
       </w:r>
-      <w:bookmarkEnd w:id="99"/>
-      <w:bookmarkEnd w:id="100"/>
-      <w:bookmarkEnd w:id="101"/>
+      <w:bookmarkEnd w:id="86"/>
+      <w:bookmarkEnd w:id="87"/>
+      <w:bookmarkEnd w:id="88"/>
     </w:p>
     <w:p>
       <w:pPr>
@@ -14870,15 +14815,16 @@
       <w:pPr>
         <w:pStyle w:val="E3Tesis"/>
       </w:pPr>
-      <w:bookmarkStart w:id="102" w:name="_Toc521961224"/>
-      <w:bookmarkStart w:id="103" w:name="_Toc529736749"/>
-      <w:bookmarkStart w:id="104" w:name="_Toc529944716"/>
-      <w:r>
+      <w:bookmarkStart w:id="89" w:name="_Toc521961224"/>
+      <w:bookmarkStart w:id="90" w:name="_Toc529736749"/>
+      <w:bookmarkStart w:id="91" w:name="_Toc529944716"/>
+      <w:r>
+        <w:lastRenderedPageBreak/>
         <w:t>Extracción de información</w:t>
       </w:r>
-      <w:bookmarkEnd w:id="102"/>
-      <w:bookmarkEnd w:id="103"/>
-      <w:bookmarkEnd w:id="104"/>
+      <w:bookmarkEnd w:id="89"/>
+      <w:bookmarkEnd w:id="90"/>
+      <w:bookmarkEnd w:id="91"/>
     </w:p>
     <w:p>
       <w:pPr>
@@ -14909,15 +14855,15 @@
       <w:pPr>
         <w:pStyle w:val="E3Tesis"/>
       </w:pPr>
-      <w:bookmarkStart w:id="105" w:name="_Toc521961225"/>
-      <w:bookmarkStart w:id="106" w:name="_Toc529736750"/>
-      <w:bookmarkStart w:id="107" w:name="_Toc529944717"/>
+      <w:bookmarkStart w:id="92" w:name="_Toc521961225"/>
+      <w:bookmarkStart w:id="93" w:name="_Toc529736750"/>
+      <w:bookmarkStart w:id="94" w:name="_Toc529944717"/>
       <w:r>
         <w:t>Estudios en base a los criterios de inclusión y exclusión</w:t>
       </w:r>
-      <w:bookmarkEnd w:id="105"/>
-      <w:bookmarkEnd w:id="106"/>
-      <w:bookmarkEnd w:id="107"/>
+      <w:bookmarkEnd w:id="92"/>
+      <w:bookmarkEnd w:id="93"/>
+      <w:bookmarkEnd w:id="94"/>
     </w:p>
     <w:p>
       <w:pPr>
@@ -14959,7 +14905,7 @@
         <w:pStyle w:val="CuerpoTesis"/>
         <w:jc w:val="center"/>
       </w:pPr>
-      <w:bookmarkStart w:id="108" w:name="_Ref529738551"/>
+      <w:bookmarkStart w:id="95" w:name="_Ref529738551"/>
       <w:r>
         <w:t xml:space="preserve">Tabla </w:t>
       </w:r>
@@ -14993,7 +14939,7 @@
         </w:rPr>
         <w:fldChar w:fldCharType="end"/>
       </w:r>
-      <w:bookmarkEnd w:id="108"/>
+      <w:bookmarkEnd w:id="95"/>
       <w:r>
         <w:t>.</w:t>
       </w:r>
@@ -15793,7 +15739,7 @@
         <w:pStyle w:val="CuerpoTesis"/>
         <w:jc w:val="center"/>
       </w:pPr>
-      <w:bookmarkStart w:id="109" w:name="_Ref529738530"/>
+      <w:bookmarkStart w:id="96" w:name="_Ref529738530"/>
       <w:r>
         <w:t xml:space="preserve">Tabla </w:t>
       </w:r>
@@ -15827,7 +15773,7 @@
         </w:rPr>
         <w:fldChar w:fldCharType="end"/>
       </w:r>
-      <w:bookmarkEnd w:id="109"/>
+      <w:bookmarkEnd w:id="96"/>
       <w:r>
         <w:t>.</w:t>
       </w:r>
@@ -16095,7 +16041,14 @@
               <w:rPr>
                 <w:shd w:val="clear" w:color="auto" w:fill="FFFFFF"/>
               </w:rPr>
-              <w:t xml:space="preserve">Sistema web basado en el modelo vista controlador para mejorar los procesos administrativos y gestión de historias clínicas en la clínica dental </w:t>
+              <w:t xml:space="preserve">Sistema web basado en el modelo vista controlador para mejorar los procesos </w:t>
+            </w:r>
+            <w:r>
+              <w:rPr>
+                <w:shd w:val="clear" w:color="auto" w:fill="FFFFFF"/>
+              </w:rPr>
+              <w:lastRenderedPageBreak/>
+              <w:t xml:space="preserve">administrativos y gestión de historias clínicas en la clínica dental </w:t>
             </w:r>
             <w:proofErr w:type="spellStart"/>
             <w:r>
@@ -16168,6 +16121,7 @@
               <w:rPr>
                 <w:shd w:val="clear" w:color="auto" w:fill="FFFFFF"/>
               </w:rPr>
+              <w:lastRenderedPageBreak/>
               <w:t>Sistema web; proceso administrativo</w:t>
             </w:r>
           </w:p>
@@ -17094,6 +17048,7 @@
               <w:rPr>
                 <w:lang w:eastAsia="es-EC"/>
               </w:rPr>
+              <w:lastRenderedPageBreak/>
               <w:t>ES9</w:t>
             </w:r>
           </w:p>
@@ -17452,13 +17407,14 @@
         <w:pStyle w:val="Encabezado2Tesis"/>
         <w:spacing w:line="360" w:lineRule="auto"/>
       </w:pPr>
-      <w:bookmarkStart w:id="110" w:name="_Toc521961226"/>
-      <w:bookmarkStart w:id="111" w:name="_Toc529736751"/>
-      <w:r>
+      <w:bookmarkStart w:id="97" w:name="_Toc521961226"/>
+      <w:bookmarkStart w:id="98" w:name="_Toc529736751"/>
+      <w:r>
+        <w:lastRenderedPageBreak/>
         <w:t>Hallazgo de los estudios seleccionados</w:t>
       </w:r>
-      <w:bookmarkEnd w:id="110"/>
-      <w:bookmarkEnd w:id="111"/>
+      <w:bookmarkEnd w:id="97"/>
+      <w:bookmarkEnd w:id="98"/>
     </w:p>
     <w:p>
       <w:pPr>
@@ -17554,6 +17510,7 @@
         </w:numPr>
       </w:pPr>
       <w:r>
+        <w:lastRenderedPageBreak/>
         <w:t>La información de los trabajos seleccionados se encuentra en un rango de años a partir del 2014 hasta el 2018, en los cuales se pudo observar la tecnología con la que dieron solución al registro de información manual en consultorios odontológicos:</w:t>
       </w:r>
     </w:p>
@@ -17678,7 +17635,15 @@
         </w:numPr>
       </w:pPr>
       <w:r>
-        <w:t xml:space="preserve">Los estudios analizados se desarrollaron en Ecuador, Taiwán y en Cuba , los estudios ES1, ES2, ES3, ES6, ES7, ES8, ES9 y ES10 se desarrollaron en Guayaquil, Santo Domingo, Manta, Quito, Ibarra, Ambato, Riobamba e Imbabura respectivamente, el estudio ES4 se desarrolló en Taiwán y el estudio ES5 se desarrolló en Cuba. </w:t>
+        <w:t xml:space="preserve">Los estudios analizados se desarrollaron en Ecuador, Taiwán y en </w:t>
+      </w:r>
+      <w:proofErr w:type="gramStart"/>
+      <w:r>
+        <w:t>Cuba ,</w:t>
+      </w:r>
+      <w:proofErr w:type="gramEnd"/>
+      <w:r>
+        <w:t xml:space="preserve"> los estudios ES1, ES2, ES3, ES6, ES7, ES8, ES9 y ES10 se desarrollaron en Guayaquil, Santo Domingo, Manta, Quito, Ibarra, Ambato, Riobamba e Imbabura respectivamente, el estudio ES4 se desarrolló en Taiwán y el estudio ES5 se desarrolló en Cuba. </w:t>
       </w:r>
     </w:p>
     <w:p>
@@ -17692,6 +17657,7 @@
         <w:pStyle w:val="CuerpoTesis"/>
       </w:pPr>
       <w:r>
+        <w:lastRenderedPageBreak/>
         <w:t xml:space="preserve">La revisión sistemática permitió conocer las diversas soluciones, tecnologías y metodologías que se han implementado como solución a la administración de procedimientos odontológicos, la información recolectada es de vital importancia, esta información permitirá la selección de tecnologías y metodologías que serán utilizadas el presente trabajo de titulación.  </w:t>
       </w:r>
     </w:p>
@@ -17708,14 +17674,14 @@
           <w:lang w:val="en-US"/>
         </w:rPr>
       </w:pPr>
-      <w:bookmarkStart w:id="112" w:name="_Toc529736752"/>
+      <w:bookmarkStart w:id="99" w:name="_Toc529736752"/>
       <w:r>
         <w:rPr>
           <w:lang w:val="en-US"/>
         </w:rPr>
         <w:t>CONCLUSIONES</w:t>
       </w:r>
-      <w:bookmarkEnd w:id="112"/>
+      <w:bookmarkEnd w:id="99"/>
     </w:p>
     <w:p>
       <w:pPr>
@@ -19005,6 +18971,119 @@
     </w:lvl>
   </w:abstractNum>
   <w:abstractNum w:abstractNumId="8" w15:restartNumberingAfterBreak="0">
+    <w:nsid w:val="2EC33DD4"/>
+    <w:multiLevelType w:val="hybridMultilevel"/>
+    <w:tmpl w:val="767A8474"/>
+    <w:lvl w:ilvl="0" w:tplc="300A0001">
+      <w:start w:val="1"/>
+      <w:numFmt w:val="bullet"/>
+      <w:lvlText w:val=""/>
+      <w:lvlJc w:val="left"/>
+      <w:pPr>
+        <w:ind w:left="720" w:hanging="360"/>
+      </w:pPr>
+      <w:rPr>
+        <w:rFonts w:ascii="Symbol" w:hAnsi="Symbol" w:hint="default"/>
+      </w:rPr>
+    </w:lvl>
+    <w:lvl w:ilvl="1" w:tplc="300A0003" w:tentative="1">
+      <w:start w:val="1"/>
+      <w:numFmt w:val="bullet"/>
+      <w:lvlText w:val="o"/>
+      <w:lvlJc w:val="left"/>
+      <w:pPr>
+        <w:ind w:left="1440" w:hanging="360"/>
+      </w:pPr>
+      <w:rPr>
+        <w:rFonts w:ascii="Courier New" w:hAnsi="Courier New" w:cs="Courier New" w:hint="default"/>
+      </w:rPr>
+    </w:lvl>
+    <w:lvl w:ilvl="2" w:tplc="300A0005" w:tentative="1">
+      <w:start w:val="1"/>
+      <w:numFmt w:val="bullet"/>
+      <w:lvlText w:val=""/>
+      <w:lvlJc w:val="left"/>
+      <w:pPr>
+        <w:ind w:left="2160" w:hanging="360"/>
+      </w:pPr>
+      <w:rPr>
+        <w:rFonts w:ascii="Wingdings" w:hAnsi="Wingdings" w:hint="default"/>
+      </w:rPr>
+    </w:lvl>
+    <w:lvl w:ilvl="3" w:tplc="300A0001" w:tentative="1">
+      <w:start w:val="1"/>
+      <w:numFmt w:val="bullet"/>
+      <w:lvlText w:val=""/>
+      <w:lvlJc w:val="left"/>
+      <w:pPr>
+        <w:ind w:left="2880" w:hanging="360"/>
+      </w:pPr>
+      <w:rPr>
+        <w:rFonts w:ascii="Symbol" w:hAnsi="Symbol" w:hint="default"/>
+      </w:rPr>
+    </w:lvl>
+    <w:lvl w:ilvl="4" w:tplc="300A0003" w:tentative="1">
+      <w:start w:val="1"/>
+      <w:numFmt w:val="bullet"/>
+      <w:lvlText w:val="o"/>
+      <w:lvlJc w:val="left"/>
+      <w:pPr>
+        <w:ind w:left="3600" w:hanging="360"/>
+      </w:pPr>
+      <w:rPr>
+        <w:rFonts w:ascii="Courier New" w:hAnsi="Courier New" w:cs="Courier New" w:hint="default"/>
+      </w:rPr>
+    </w:lvl>
+    <w:lvl w:ilvl="5" w:tplc="300A0005" w:tentative="1">
+      <w:start w:val="1"/>
+      <w:numFmt w:val="bullet"/>
+      <w:lvlText w:val=""/>
+      <w:lvlJc w:val="left"/>
+      <w:pPr>
+        <w:ind w:left="4320" w:hanging="360"/>
+      </w:pPr>
+      <w:rPr>
+        <w:rFonts w:ascii="Wingdings" w:hAnsi="Wingdings" w:hint="default"/>
+      </w:rPr>
+    </w:lvl>
+    <w:lvl w:ilvl="6" w:tplc="300A0001" w:tentative="1">
+      <w:start w:val="1"/>
+      <w:numFmt w:val="bullet"/>
+      <w:lvlText w:val=""/>
+      <w:lvlJc w:val="left"/>
+      <w:pPr>
+        <w:ind w:left="5040" w:hanging="360"/>
+      </w:pPr>
+      <w:rPr>
+        <w:rFonts w:ascii="Symbol" w:hAnsi="Symbol" w:hint="default"/>
+      </w:rPr>
+    </w:lvl>
+    <w:lvl w:ilvl="7" w:tplc="300A0003" w:tentative="1">
+      <w:start w:val="1"/>
+      <w:numFmt w:val="bullet"/>
+      <w:lvlText w:val="o"/>
+      <w:lvlJc w:val="left"/>
+      <w:pPr>
+        <w:ind w:left="5760" w:hanging="360"/>
+      </w:pPr>
+      <w:rPr>
+        <w:rFonts w:ascii="Courier New" w:hAnsi="Courier New" w:cs="Courier New" w:hint="default"/>
+      </w:rPr>
+    </w:lvl>
+    <w:lvl w:ilvl="8" w:tplc="300A0005" w:tentative="1">
+      <w:start w:val="1"/>
+      <w:numFmt w:val="bullet"/>
+      <w:lvlText w:val=""/>
+      <w:lvlJc w:val="left"/>
+      <w:pPr>
+        <w:ind w:left="6480" w:hanging="360"/>
+      </w:pPr>
+      <w:rPr>
+        <w:rFonts w:ascii="Wingdings" w:hAnsi="Wingdings" w:hint="default"/>
+      </w:rPr>
+    </w:lvl>
+  </w:abstractNum>
+  <w:abstractNum w:abstractNumId="9" w15:restartNumberingAfterBreak="0">
     <w:nsid w:val="39B34FE2"/>
     <w:multiLevelType w:val="hybridMultilevel"/>
     <w:tmpl w:val="FBD60522"/>
@@ -19117,7 +19196,7 @@
       </w:rPr>
     </w:lvl>
   </w:abstractNum>
-  <w:abstractNum w:abstractNumId="9" w15:restartNumberingAfterBreak="0">
+  <w:abstractNum w:abstractNumId="10" w15:restartNumberingAfterBreak="0">
     <w:nsid w:val="3EB85EF4"/>
     <w:multiLevelType w:val="hybridMultilevel"/>
     <w:tmpl w:val="02CCC11E"/>
@@ -19203,7 +19282,93 @@
       </w:pPr>
     </w:lvl>
   </w:abstractNum>
-  <w:abstractNum w:abstractNumId="10" w15:restartNumberingAfterBreak="0">
+  <w:abstractNum w:abstractNumId="11" w15:restartNumberingAfterBreak="0">
+    <w:nsid w:val="3F671B8B"/>
+    <w:multiLevelType w:val="hybridMultilevel"/>
+    <w:tmpl w:val="CD280976"/>
+    <w:lvl w:ilvl="0" w:tplc="300A000F">
+      <w:start w:val="1"/>
+      <w:numFmt w:val="decimal"/>
+      <w:lvlText w:val="%1."/>
+      <w:lvlJc w:val="left"/>
+      <w:pPr>
+        <w:ind w:left="360" w:hanging="360"/>
+      </w:pPr>
+    </w:lvl>
+    <w:lvl w:ilvl="1" w:tplc="300A0019" w:tentative="1">
+      <w:start w:val="1"/>
+      <w:numFmt w:val="lowerLetter"/>
+      <w:lvlText w:val="%2."/>
+      <w:lvlJc w:val="left"/>
+      <w:pPr>
+        <w:ind w:left="1080" w:hanging="360"/>
+      </w:pPr>
+    </w:lvl>
+    <w:lvl w:ilvl="2" w:tplc="300A001B" w:tentative="1">
+      <w:start w:val="1"/>
+      <w:numFmt w:val="lowerRoman"/>
+      <w:lvlText w:val="%3."/>
+      <w:lvlJc w:val="right"/>
+      <w:pPr>
+        <w:ind w:left="1800" w:hanging="180"/>
+      </w:pPr>
+    </w:lvl>
+    <w:lvl w:ilvl="3" w:tplc="300A000F" w:tentative="1">
+      <w:start w:val="1"/>
+      <w:numFmt w:val="decimal"/>
+      <w:lvlText w:val="%4."/>
+      <w:lvlJc w:val="left"/>
+      <w:pPr>
+        <w:ind w:left="2520" w:hanging="360"/>
+      </w:pPr>
+    </w:lvl>
+    <w:lvl w:ilvl="4" w:tplc="300A0019" w:tentative="1">
+      <w:start w:val="1"/>
+      <w:numFmt w:val="lowerLetter"/>
+      <w:lvlText w:val="%5."/>
+      <w:lvlJc w:val="left"/>
+      <w:pPr>
+        <w:ind w:left="3240" w:hanging="360"/>
+      </w:pPr>
+    </w:lvl>
+    <w:lvl w:ilvl="5" w:tplc="300A001B" w:tentative="1">
+      <w:start w:val="1"/>
+      <w:numFmt w:val="lowerRoman"/>
+      <w:lvlText w:val="%6."/>
+      <w:lvlJc w:val="right"/>
+      <w:pPr>
+        <w:ind w:left="3960" w:hanging="180"/>
+      </w:pPr>
+    </w:lvl>
+    <w:lvl w:ilvl="6" w:tplc="300A000F" w:tentative="1">
+      <w:start w:val="1"/>
+      <w:numFmt w:val="decimal"/>
+      <w:lvlText w:val="%7."/>
+      <w:lvlJc w:val="left"/>
+      <w:pPr>
+        <w:ind w:left="4680" w:hanging="360"/>
+      </w:pPr>
+    </w:lvl>
+    <w:lvl w:ilvl="7" w:tplc="300A0019" w:tentative="1">
+      <w:start w:val="1"/>
+      <w:numFmt w:val="lowerLetter"/>
+      <w:lvlText w:val="%8."/>
+      <w:lvlJc w:val="left"/>
+      <w:pPr>
+        <w:ind w:left="5400" w:hanging="360"/>
+      </w:pPr>
+    </w:lvl>
+    <w:lvl w:ilvl="8" w:tplc="300A001B" w:tentative="1">
+      <w:start w:val="1"/>
+      <w:numFmt w:val="lowerRoman"/>
+      <w:lvlText w:val="%9."/>
+      <w:lvlJc w:val="right"/>
+      <w:pPr>
+        <w:ind w:left="6120" w:hanging="180"/>
+      </w:pPr>
+    </w:lvl>
+  </w:abstractNum>
+  <w:abstractNum w:abstractNumId="12" w15:restartNumberingAfterBreak="0">
     <w:nsid w:val="427F3F97"/>
     <w:multiLevelType w:val="hybridMultilevel"/>
     <w:tmpl w:val="96B8A888"/>
@@ -19292,7 +19457,7 @@
       </w:pPr>
     </w:lvl>
   </w:abstractNum>
-  <w:abstractNum w:abstractNumId="11" w15:restartNumberingAfterBreak="0">
+  <w:abstractNum w:abstractNumId="13" w15:restartNumberingAfterBreak="0">
     <w:nsid w:val="49823C79"/>
     <w:multiLevelType w:val="multilevel"/>
     <w:tmpl w:val="8612F71E"/>
@@ -19405,7 +19570,7 @@
       </w:rPr>
     </w:lvl>
   </w:abstractNum>
-  <w:abstractNum w:abstractNumId="12" w15:restartNumberingAfterBreak="0">
+  <w:abstractNum w:abstractNumId="14" w15:restartNumberingAfterBreak="0">
     <w:nsid w:val="4A6248FB"/>
     <w:multiLevelType w:val="multilevel"/>
     <w:tmpl w:val="1076D478"/>
@@ -19518,7 +19683,7 @@
       </w:rPr>
     </w:lvl>
   </w:abstractNum>
-  <w:abstractNum w:abstractNumId="13" w15:restartNumberingAfterBreak="0">
+  <w:abstractNum w:abstractNumId="15" w15:restartNumberingAfterBreak="0">
     <w:nsid w:val="4AD04EA7"/>
     <w:multiLevelType w:val="multilevel"/>
     <w:tmpl w:val="784A1BBE"/>
@@ -19636,7 +19801,7 @@
       </w:rPr>
     </w:lvl>
   </w:abstractNum>
-  <w:abstractNum w:abstractNumId="14" w15:restartNumberingAfterBreak="0">
+  <w:abstractNum w:abstractNumId="16" w15:restartNumberingAfterBreak="0">
     <w:nsid w:val="4B1E7A25"/>
     <w:multiLevelType w:val="hybridMultilevel"/>
     <w:tmpl w:val="441C7166"/>
@@ -19749,7 +19914,7 @@
       </w:rPr>
     </w:lvl>
   </w:abstractNum>
-  <w:abstractNum w:abstractNumId="15" w15:restartNumberingAfterBreak="0">
+  <w:abstractNum w:abstractNumId="17" w15:restartNumberingAfterBreak="0">
     <w:nsid w:val="55223959"/>
     <w:multiLevelType w:val="hybridMultilevel"/>
     <w:tmpl w:val="8038701C"/>
@@ -19862,7 +20027,7 @@
       </w:rPr>
     </w:lvl>
   </w:abstractNum>
-  <w:abstractNum w:abstractNumId="16" w15:restartNumberingAfterBreak="0">
+  <w:abstractNum w:abstractNumId="18" w15:restartNumberingAfterBreak="0">
     <w:nsid w:val="61B076CA"/>
     <w:multiLevelType w:val="hybridMultilevel"/>
     <w:tmpl w:val="57D850DA"/>
@@ -19975,7 +20140,7 @@
       </w:rPr>
     </w:lvl>
   </w:abstractNum>
-  <w:abstractNum w:abstractNumId="17" w15:restartNumberingAfterBreak="0">
+  <w:abstractNum w:abstractNumId="19" w15:restartNumberingAfterBreak="0">
     <w:nsid w:val="669F2F3E"/>
     <w:multiLevelType w:val="hybridMultilevel"/>
     <w:tmpl w:val="29E6B1D6"/>
@@ -20088,7 +20253,7 @@
       </w:rPr>
     </w:lvl>
   </w:abstractNum>
-  <w:abstractNum w:abstractNumId="18" w15:restartNumberingAfterBreak="0">
+  <w:abstractNum w:abstractNumId="20" w15:restartNumberingAfterBreak="0">
     <w:nsid w:val="68DC0119"/>
     <w:multiLevelType w:val="hybridMultilevel"/>
     <w:tmpl w:val="B0449CE8"/>
@@ -20201,7 +20366,7 @@
       </w:rPr>
     </w:lvl>
   </w:abstractNum>
-  <w:abstractNum w:abstractNumId="19" w15:restartNumberingAfterBreak="0">
+  <w:abstractNum w:abstractNumId="21" w15:restartNumberingAfterBreak="0">
     <w:nsid w:val="6B364076"/>
     <w:multiLevelType w:val="hybridMultilevel"/>
     <w:tmpl w:val="7C4837A8"/>
@@ -20314,7 +20479,7 @@
       </w:rPr>
     </w:lvl>
   </w:abstractNum>
-  <w:abstractNum w:abstractNumId="20" w15:restartNumberingAfterBreak="0">
+  <w:abstractNum w:abstractNumId="22" w15:restartNumberingAfterBreak="0">
     <w:nsid w:val="6D994361"/>
     <w:multiLevelType w:val="hybridMultilevel"/>
     <w:tmpl w:val="47B8B108"/>
@@ -20400,7 +20565,7 @@
       </w:pPr>
     </w:lvl>
   </w:abstractNum>
-  <w:abstractNum w:abstractNumId="21" w15:restartNumberingAfterBreak="0">
+  <w:abstractNum w:abstractNumId="23" w15:restartNumberingAfterBreak="0">
     <w:nsid w:val="78952E8D"/>
     <w:multiLevelType w:val="multilevel"/>
     <w:tmpl w:val="4C7ECE2A"/>
@@ -20513,7 +20678,7 @@
       </w:rPr>
     </w:lvl>
   </w:abstractNum>
-  <w:abstractNum w:abstractNumId="22" w15:restartNumberingAfterBreak="0">
+  <w:abstractNum w:abstractNumId="24" w15:restartNumberingAfterBreak="0">
     <w:nsid w:val="7AB00049"/>
     <w:multiLevelType w:val="hybridMultilevel"/>
     <w:tmpl w:val="35FE9C62"/>
@@ -20626,7 +20791,7 @@
       </w:rPr>
     </w:lvl>
   </w:abstractNum>
-  <w:abstractNum w:abstractNumId="23" w15:restartNumberingAfterBreak="0">
+  <w:abstractNum w:abstractNumId="25" w15:restartNumberingAfterBreak="0">
     <w:nsid w:val="7DAB6BDB"/>
     <w:multiLevelType w:val="hybridMultilevel"/>
     <w:tmpl w:val="E08035B8"/>
@@ -20739,7 +20904,7 @@
       </w:rPr>
     </w:lvl>
   </w:abstractNum>
-  <w:abstractNum w:abstractNumId="24" w15:restartNumberingAfterBreak="0">
+  <w:abstractNum w:abstractNumId="26" w15:restartNumberingAfterBreak="0">
     <w:nsid w:val="7DCF4689"/>
     <w:multiLevelType w:val="hybridMultilevel"/>
     <w:tmpl w:val="929038B0"/>
@@ -20829,10 +20994,10 @@
     <w:abstractNumId w:val="4"/>
   </w:num>
   <w:num w:numId="2">
-    <w:abstractNumId w:val="13"/>
+    <w:abstractNumId w:val="15"/>
   </w:num>
   <w:num w:numId="3">
-    <w:abstractNumId w:val="12"/>
+    <w:abstractNumId w:val="14"/>
   </w:num>
   <w:num w:numId="4">
     <w:abstractNumId w:val="0"/>
@@ -20844,61 +21009,67 @@
     <w:abstractNumId w:val="2"/>
   </w:num>
   <w:num w:numId="7">
-    <w:abstractNumId w:val="11"/>
+    <w:abstractNumId w:val="13"/>
   </w:num>
   <w:num w:numId="8">
     <w:abstractNumId w:val="1"/>
   </w:num>
   <w:num w:numId="9">
-    <w:abstractNumId w:val="24"/>
+    <w:abstractNumId w:val="26"/>
   </w:num>
   <w:num w:numId="10">
-    <w:abstractNumId w:val="9"/>
+    <w:abstractNumId w:val="10"/>
   </w:num>
   <w:num w:numId="11">
-    <w:abstractNumId w:val="20"/>
+    <w:abstractNumId w:val="22"/>
   </w:num>
   <w:num w:numId="12">
-    <w:abstractNumId w:val="21"/>
+    <w:abstractNumId w:val="23"/>
   </w:num>
   <w:num w:numId="13">
     <w:abstractNumId w:val="7"/>
   </w:num>
   <w:num w:numId="14">
-    <w:abstractNumId w:val="15"/>
+    <w:abstractNumId w:val="17"/>
   </w:num>
   <w:num w:numId="15">
-    <w:abstractNumId w:val="22"/>
+    <w:abstractNumId w:val="24"/>
   </w:num>
   <w:num w:numId="16">
-    <w:abstractNumId w:val="23"/>
+    <w:abstractNumId w:val="25"/>
   </w:num>
   <w:num w:numId="17">
-    <w:abstractNumId w:val="14"/>
+    <w:abstractNumId w:val="16"/>
   </w:num>
   <w:num w:numId="18">
-    <w:abstractNumId w:val="8"/>
+    <w:abstractNumId w:val="9"/>
   </w:num>
   <w:num w:numId="19">
-    <w:abstractNumId w:val="16"/>
+    <w:abstractNumId w:val="18"/>
   </w:num>
   <w:num w:numId="20">
     <w:abstractNumId w:val="3"/>
   </w:num>
   <w:num w:numId="21">
-    <w:abstractNumId w:val="17"/>
+    <w:abstractNumId w:val="19"/>
   </w:num>
   <w:num w:numId="22">
-    <w:abstractNumId w:val="10"/>
+    <w:abstractNumId w:val="12"/>
   </w:num>
   <w:num w:numId="23">
     <w:abstractNumId w:val="5"/>
   </w:num>
   <w:num w:numId="24">
-    <w:abstractNumId w:val="19"/>
+    <w:abstractNumId w:val="21"/>
   </w:num>
   <w:num w:numId="25">
-    <w:abstractNumId w:val="18"/>
+    <w:abstractNumId w:val="20"/>
+  </w:num>
+  <w:num w:numId="26">
+    <w:abstractNumId w:val="11"/>
+  </w:num>
+  <w:num w:numId="27">
+    <w:abstractNumId w:val="8"/>
   </w:num>
   <w:numIdMacAtCleanup w:val="17"/>
 </w:numbering>
@@ -22658,7 +22829,7 @@
 </file>
 
 <file path=customXml/itemProps1.xml><?xml version="1.0" encoding="utf-8"?>
-<ds:datastoreItem xmlns:ds="http://schemas.openxmlformats.org/officeDocument/2006/customXml" ds:itemID="{EEE7B4C2-E9CB-45CF-9724-3065992BCDF3}">
+<ds:datastoreItem xmlns:ds="http://schemas.openxmlformats.org/officeDocument/2006/customXml" ds:itemID="{5C8CEE89-927F-49AA-BD06-3A4977640CBA}">
   <ds:schemaRefs>
     <ds:schemaRef ds:uri="http://schemas.openxmlformats.org/officeDocument/2006/bibliography"/>
   </ds:schemaRefs>

</xml_diff>

<commit_message>
RF y RNF plantilla
</commit_message>
<xml_diff>
--- a/MemoriaTesis.docx
+++ b/MemoriaTesis.docx
@@ -8661,49 +8661,7 @@
         <w:rPr>
           <w:lang w:val="es-EC"/>
         </w:rPr>
-        <w:t xml:space="preserve">DSDM (Dynamic </w:t>
-      </w:r>
-      <w:proofErr w:type="spellStart"/>
-      <w:r>
-        <w:rPr>
-          <w:lang w:val="es-EC"/>
-        </w:rPr>
-        <w:t>Systems</w:t>
-      </w:r>
-      <w:proofErr w:type="spellEnd"/>
-      <w:r>
-        <w:rPr>
-          <w:lang w:val="es-EC"/>
-        </w:rPr>
-        <w:t xml:space="preserve"> </w:t>
-      </w:r>
-      <w:proofErr w:type="spellStart"/>
-      <w:r>
-        <w:rPr>
-          <w:lang w:val="es-EC"/>
-        </w:rPr>
-        <w:t>Development</w:t>
-      </w:r>
-      <w:proofErr w:type="spellEnd"/>
-      <w:r>
-        <w:rPr>
-          <w:lang w:val="es-EC"/>
-        </w:rPr>
-        <w:t xml:space="preserve"> </w:t>
-      </w:r>
-      <w:proofErr w:type="spellStart"/>
-      <w:r>
-        <w:rPr>
-          <w:lang w:val="es-EC"/>
-        </w:rPr>
-        <w:t>Method</w:t>
-      </w:r>
-      <w:proofErr w:type="spellEnd"/>
-      <w:r>
-        <w:rPr>
-          <w:lang w:val="es-EC"/>
-        </w:rPr>
-        <w:t>)</w:t>
+        <w:t>DSDM (Dynamic Systems Development Method)</w:t>
       </w:r>
       <w:bookmarkEnd w:id="46"/>
       <w:r>
@@ -14958,12 +14916,6 @@
           <w:lang w:val="es-EC"/>
         </w:rPr>
       </w:pPr>
-      <w:r>
-        <w:rPr>
-          <w:lang w:val="es-EC"/>
-        </w:rPr>
-        <w:t>http://users.dsic.upv.es/asignaturas/eui/lds/doc/masyxp.pdf</w:t>
-      </w:r>
       <w:bookmarkStart w:id="59" w:name="_GoBack"/>
       <w:bookmarkEnd w:id="59"/>
     </w:p>
@@ -27172,7 +27124,7 @@
 </file>
 
 <file path=customXml/itemProps1.xml><?xml version="1.0" encoding="utf-8"?>
-<ds:datastoreItem xmlns:ds="http://schemas.openxmlformats.org/officeDocument/2006/customXml" ds:itemID="{18089D81-0E5C-41E5-AA71-DC0F86BA290B}">
+<ds:datastoreItem xmlns:ds="http://schemas.openxmlformats.org/officeDocument/2006/customXml" ds:itemID="{1574817F-FDF7-44D6-B31A-777BE3B70732}">
   <ds:schemaRefs>
     <ds:schemaRef ds:uri="http://schemas.openxmlformats.org/officeDocument/2006/bibliography"/>
   </ds:schemaRefs>

</xml_diff>

<commit_message>
Actualización deTabla de RF
</commit_message>
<xml_diff>
--- a/MemoriaTesis.docx
+++ b/MemoriaTesis.docx
@@ -14012,123 +14012,1098 @@
     </w:p>
     <w:p>
       <w:pPr>
+        <w:pStyle w:val="E3Tesis"/>
+        <w:rPr>
+          <w:lang w:val="es-EC"/>
+        </w:rPr>
+      </w:pPr>
+      <w:r>
+        <w:rPr>
+          <w:lang w:val="es-EC"/>
+        </w:rPr>
+        <w:t>Especificación de Requerimientos</w:t>
+      </w:r>
+    </w:p>
+    <w:p>
+      <w:pPr>
+        <w:pStyle w:val="CuerpoTesis"/>
+        <w:rPr>
+          <w:lang w:val="es-EC"/>
+        </w:rPr>
+      </w:pPr>
+      <w:r>
+        <w:rPr>
+          <w:lang w:val="es-EC"/>
+        </w:rPr>
+        <w:t xml:space="preserve">Los primeros pasos para la especificación de requerimientos en el presente trabajo de titulación, se dio a través de una comunicación directa con el especialista en el consultorio odontológico donde se </w:t>
+      </w:r>
+      <w:r>
+        <w:rPr>
+          <w:lang w:val="es-EC"/>
+        </w:rPr>
+        <w:t>realizarán</w:t>
+      </w:r>
+      <w:r>
+        <w:rPr>
+          <w:lang w:val="es-EC"/>
+        </w:rPr>
+        <w:t xml:space="preserve"> las pruebas de la aplicación</w:t>
+      </w:r>
+      <w:r>
+        <w:rPr>
+          <w:lang w:val="es-EC"/>
+        </w:rPr>
+        <w:t xml:space="preserve">, esta información </w:t>
+      </w:r>
+      <w:r>
+        <w:rPr>
+          <w:lang w:val="es-EC"/>
+        </w:rPr>
+        <w:t>fue realizada a través de</w:t>
+      </w:r>
+      <w:r>
+        <w:rPr>
+          <w:lang w:val="es-EC"/>
+        </w:rPr>
+        <w:t xml:space="preserve"> la norma ISO</w:t>
+      </w:r>
+      <w:r>
+        <w:rPr>
+          <w:lang w:val="es-EC"/>
+        </w:rPr>
+        <w:t xml:space="preserve"> </w:t>
+      </w:r>
+      <w:r>
+        <w:rPr>
+          <w:lang w:val="es-EC"/>
+        </w:rPr>
+        <w:t>29148</w:t>
+      </w:r>
+      <w:r>
+        <w:rPr>
+          <w:lang w:val="es-EC"/>
+        </w:rPr>
+        <w:t xml:space="preserve"> </w:t>
+      </w:r>
+      <w:r>
+        <w:rPr>
+          <w:lang w:val="es-EC"/>
+        </w:rPr>
+        <w:fldChar w:fldCharType="begin" w:fldLock="1"/>
+      </w:r>
+      <w:r>
+        <w:rPr>
+          <w:lang w:val="es-EC"/>
+        </w:rPr>
+        <w:instrText>ADDIN CSL_CITATION {"citationItems":[{"id":"ITEM-1","itemData":{"author":[{"dropping-particle":"","family":"Engineering Standards Committee of the IEEE Computer Society","given":"Systems","non-dropping-particle":"","parse-names":false,"suffix":""}],"id":"ITEM-1","issued":{"date-parts":[["2011"]]},"title":"ISO/IEC/IEEE 29148:2011(E), Systems and software engineering — Life cycle processes — Requirements engineering","type":"report"},"uris":["http://www.mendeley.com/documents/?uuid=80cae169-ae2b-3d68-bb67-d754e6fcb6c1"]}],"mendeley":{"formattedCitation":"[23]","plainTextFormattedCitation":"[23]"},"properties":{"noteIndex":0},"schema":"https://github.com/citation-style-language/schema/raw/master/csl-citation.json"}</w:instrText>
+      </w:r>
+      <w:r>
+        <w:rPr>
+          <w:lang w:val="es-EC"/>
+        </w:rPr>
+        <w:fldChar w:fldCharType="separate"/>
+      </w:r>
+      <w:r>
+        <w:rPr>
+          <w:noProof/>
+          <w:lang w:val="es-EC"/>
+        </w:rPr>
+        <w:t>[23]</w:t>
+      </w:r>
+      <w:r>
+        <w:rPr>
+          <w:lang w:val="es-EC"/>
+        </w:rPr>
+        <w:fldChar w:fldCharType="end"/>
+      </w:r>
+      <w:r>
+        <w:rPr>
+          <w:lang w:val="es-EC"/>
+        </w:rPr>
+        <w:t xml:space="preserve">, </w:t>
+      </w:r>
+      <w:r>
+        <w:rPr>
+          <w:lang w:val="es-EC"/>
+        </w:rPr>
+        <w:t xml:space="preserve">en el presente apartado se detalla los </w:t>
+      </w:r>
+      <w:r>
+        <w:rPr>
+          <w:lang w:val="es-EC"/>
+        </w:rPr>
+        <w:t xml:space="preserve">Requerimientos Funcionales y Requerimientos No Funcionales. </w:t>
+      </w:r>
+    </w:p>
+    <w:p>
+      <w:pPr>
+        <w:pStyle w:val="CuerpoTesis"/>
+        <w:rPr>
+          <w:lang w:val="es-EC"/>
+        </w:rPr>
+      </w:pPr>
+    </w:p>
+    <w:p>
+      <w:pPr>
+        <w:pStyle w:val="Caption"/>
+      </w:pPr>
+      <w:r>
+        <w:t xml:space="preserve">Tabla </w:t>
+      </w:r>
+      <w:r>
+        <w:fldChar w:fldCharType="begin"/>
+      </w:r>
+      <w:r>
+        <w:instrText xml:space="preserve"> SEQ Tabla \* ROMAN </w:instrText>
+      </w:r>
+      <w:r>
+        <w:fldChar w:fldCharType="separate"/>
+      </w:r>
+      <w:r>
+        <w:rPr>
+          <w:noProof/>
+        </w:rPr>
+        <w:t>IV</w:t>
+      </w:r>
+      <w:r>
+        <w:fldChar w:fldCharType="end"/>
+      </w:r>
+      <w:r>
+        <w:t xml:space="preserve">. </w:t>
+      </w:r>
+      <w:r>
+        <w:br/>
+        <w:t>REQUERIMIENTOS FUNCIONALES</w:t>
+      </w:r>
+    </w:p>
+    <w:tbl>
+      <w:tblPr>
+        <w:tblStyle w:val="TableGrid"/>
+        <w:tblW w:w="0" w:type="auto"/>
+        <w:tblLook w:val="04A0" w:firstRow="1" w:lastRow="0" w:firstColumn="1" w:lastColumn="0" w:noHBand="0" w:noVBand="1"/>
+      </w:tblPr>
+      <w:tblGrid>
+        <w:gridCol w:w="4414"/>
+        <w:gridCol w:w="4414"/>
+      </w:tblGrid>
+      <w:tr>
+        <w:tc>
+          <w:tcPr>
+            <w:tcW w:w="8828" w:type="dxa"/>
+            <w:gridSpan w:val="2"/>
+            <w:vAlign w:val="center"/>
+          </w:tcPr>
+          <w:p>
+            <w:pPr>
+              <w:pStyle w:val="CuerpoTesis"/>
+              <w:jc w:val="center"/>
+              <w:rPr>
+                <w:b/>
+                <w:lang w:val="es-EC"/>
+              </w:rPr>
+            </w:pPr>
+            <w:r>
+              <w:rPr>
+                <w:b/>
+                <w:lang w:val="es-EC"/>
+              </w:rPr>
+              <w:t>Requerimientos Funcionales</w:t>
+            </w:r>
+          </w:p>
+        </w:tc>
+      </w:tr>
+      <w:tr>
+        <w:tc>
+          <w:tcPr>
+            <w:tcW w:w="4414" w:type="dxa"/>
+            <w:vAlign w:val="center"/>
+          </w:tcPr>
+          <w:p>
+            <w:pPr>
+              <w:pStyle w:val="CuerpoTesis"/>
+              <w:jc w:val="center"/>
+              <w:rPr>
+                <w:b/>
+                <w:lang w:val="es-EC"/>
+              </w:rPr>
+            </w:pPr>
+            <w:r>
+              <w:rPr>
+                <w:b/>
+                <w:lang w:val="es-EC"/>
+              </w:rPr>
+              <w:t>Código</w:t>
+            </w:r>
+          </w:p>
+        </w:tc>
+        <w:tc>
+          <w:tcPr>
+            <w:tcW w:w="4414" w:type="dxa"/>
+            <w:vAlign w:val="center"/>
+          </w:tcPr>
+          <w:p>
+            <w:pPr>
+              <w:pStyle w:val="CuerpoTesis"/>
+              <w:jc w:val="center"/>
+              <w:rPr>
+                <w:b/>
+                <w:lang w:val="es-EC"/>
+              </w:rPr>
+            </w:pPr>
+            <w:r>
+              <w:rPr>
+                <w:b/>
+                <w:lang w:val="es-EC"/>
+              </w:rPr>
+              <w:t>Descripción de Requerimientos</w:t>
+            </w:r>
+          </w:p>
+        </w:tc>
+      </w:tr>
+      <w:tr>
+        <w:tc>
+          <w:tcPr>
+            <w:tcW w:w="4414" w:type="dxa"/>
+            <w:vAlign w:val="center"/>
+          </w:tcPr>
+          <w:p>
+            <w:pPr>
+              <w:pStyle w:val="CuerpoTesis"/>
+              <w:jc w:val="center"/>
+              <w:rPr>
+                <w:lang w:val="en-US"/>
+              </w:rPr>
+            </w:pPr>
+            <w:r>
+              <w:rPr>
+                <w:lang w:val="es-EC"/>
+              </w:rPr>
+              <w:t>RF</w:t>
+            </w:r>
+            <w:r>
+              <w:rPr>
+                <w:lang w:val="es-EC"/>
+              </w:rPr>
+              <w:t>001</w:t>
+            </w:r>
+          </w:p>
+        </w:tc>
+        <w:tc>
+          <w:tcPr>
+            <w:tcW w:w="4414" w:type="dxa"/>
+            <w:vAlign w:val="center"/>
+          </w:tcPr>
+          <w:p>
+            <w:pPr>
+              <w:pStyle w:val="CuerpoTesis"/>
+              <w:jc w:val="center"/>
+              <w:rPr>
+                <w:lang w:val="es-EC"/>
+              </w:rPr>
+            </w:pPr>
+            <w:r>
+              <w:rPr>
+                <w:lang w:val="es-EC"/>
+              </w:rPr>
+              <w:t>Registro de Usuarios</w:t>
+            </w:r>
+          </w:p>
+        </w:tc>
+      </w:tr>
+      <w:tr>
+        <w:tc>
+          <w:tcPr>
+            <w:tcW w:w="4414" w:type="dxa"/>
+            <w:vAlign w:val="center"/>
+          </w:tcPr>
+          <w:p>
+            <w:pPr>
+              <w:pStyle w:val="CuerpoTesis"/>
+              <w:jc w:val="center"/>
+              <w:rPr>
+                <w:lang w:val="es-EC"/>
+              </w:rPr>
+            </w:pPr>
+            <w:r>
+              <w:rPr>
+                <w:lang w:val="es-EC"/>
+              </w:rPr>
+              <w:t>RF00</w:t>
+            </w:r>
+            <w:r>
+              <w:rPr>
+                <w:lang w:val="es-EC"/>
+              </w:rPr>
+              <w:t>2</w:t>
+            </w:r>
+          </w:p>
+        </w:tc>
+        <w:tc>
+          <w:tcPr>
+            <w:tcW w:w="4414" w:type="dxa"/>
+            <w:vAlign w:val="center"/>
+          </w:tcPr>
+          <w:p>
+            <w:pPr>
+              <w:pStyle w:val="CuerpoTesis"/>
+              <w:jc w:val="center"/>
+              <w:rPr>
+                <w:lang w:val="es-EC"/>
+              </w:rPr>
+            </w:pPr>
+            <w:r>
+              <w:rPr>
+                <w:lang w:val="es-EC"/>
+              </w:rPr>
+              <w:t>Editar información del Usuario</w:t>
+            </w:r>
+          </w:p>
+        </w:tc>
+      </w:tr>
+      <w:tr>
+        <w:tc>
+          <w:tcPr>
+            <w:tcW w:w="4414" w:type="dxa"/>
+            <w:vAlign w:val="center"/>
+          </w:tcPr>
+          <w:p>
+            <w:pPr>
+              <w:pStyle w:val="CuerpoTesis"/>
+              <w:jc w:val="center"/>
+              <w:rPr>
+                <w:lang w:val="es-EC"/>
+              </w:rPr>
+            </w:pPr>
+            <w:r>
+              <w:rPr>
+                <w:lang w:val="es-EC"/>
+              </w:rPr>
+              <w:t>RF00</w:t>
+            </w:r>
+            <w:r>
+              <w:rPr>
+                <w:lang w:val="es-EC"/>
+              </w:rPr>
+              <w:t>3</w:t>
+            </w:r>
+          </w:p>
+        </w:tc>
+        <w:tc>
+          <w:tcPr>
+            <w:tcW w:w="4414" w:type="dxa"/>
+            <w:vAlign w:val="center"/>
+          </w:tcPr>
+          <w:p>
+            <w:pPr>
+              <w:pStyle w:val="CuerpoTesis"/>
+              <w:jc w:val="center"/>
+              <w:rPr>
+                <w:lang w:val="es-EC"/>
+              </w:rPr>
+            </w:pPr>
+            <w:r>
+              <w:rPr>
+                <w:lang w:val="es-EC"/>
+              </w:rPr>
+              <w:t xml:space="preserve">Registrar, Editar, </w:t>
+            </w:r>
+            <w:r>
+              <w:rPr>
+                <w:lang w:val="es-EC"/>
+              </w:rPr>
+              <w:t>Listar Pacientes</w:t>
+            </w:r>
+          </w:p>
+        </w:tc>
+      </w:tr>
+      <w:tr>
+        <w:tc>
+          <w:tcPr>
+            <w:tcW w:w="4414" w:type="dxa"/>
+            <w:vAlign w:val="center"/>
+          </w:tcPr>
+          <w:p>
+            <w:pPr>
+              <w:pStyle w:val="CuerpoTesis"/>
+              <w:jc w:val="center"/>
+              <w:rPr>
+                <w:lang w:val="es-EC"/>
+              </w:rPr>
+            </w:pPr>
+            <w:r>
+              <w:rPr>
+                <w:lang w:val="es-EC"/>
+              </w:rPr>
+              <w:t>RF00</w:t>
+            </w:r>
+            <w:r>
+              <w:rPr>
+                <w:lang w:val="es-EC"/>
+              </w:rPr>
+              <w:t>4</w:t>
+            </w:r>
+          </w:p>
+        </w:tc>
+        <w:tc>
+          <w:tcPr>
+            <w:tcW w:w="4414" w:type="dxa"/>
+            <w:vAlign w:val="center"/>
+          </w:tcPr>
+          <w:p>
+            <w:pPr>
+              <w:pStyle w:val="CuerpoTesis"/>
+              <w:jc w:val="center"/>
+              <w:rPr>
+                <w:lang w:val="es-EC"/>
+              </w:rPr>
+            </w:pPr>
+            <w:r>
+              <w:rPr>
+                <w:lang w:val="es-EC"/>
+              </w:rPr>
+              <w:t>Registrar, Editar, Eliminar Citas Médicas</w:t>
+            </w:r>
+          </w:p>
+        </w:tc>
+      </w:tr>
+      <w:tr>
+        <w:tc>
+          <w:tcPr>
+            <w:tcW w:w="4414" w:type="dxa"/>
+            <w:vAlign w:val="center"/>
+          </w:tcPr>
+          <w:p>
+            <w:pPr>
+              <w:pStyle w:val="CuerpoTesis"/>
+              <w:jc w:val="center"/>
+              <w:rPr>
+                <w:lang w:val="es-EC"/>
+              </w:rPr>
+            </w:pPr>
+            <w:r>
+              <w:rPr>
+                <w:lang w:val="es-EC"/>
+              </w:rPr>
+              <w:t>RF00</w:t>
+            </w:r>
+            <w:r>
+              <w:rPr>
+                <w:lang w:val="es-EC"/>
+              </w:rPr>
+              <w:t>5</w:t>
+            </w:r>
+          </w:p>
+        </w:tc>
+        <w:tc>
+          <w:tcPr>
+            <w:tcW w:w="4414" w:type="dxa"/>
+            <w:vAlign w:val="center"/>
+          </w:tcPr>
+          <w:p>
+            <w:pPr>
+              <w:pStyle w:val="CuerpoTesis"/>
+              <w:jc w:val="center"/>
+              <w:rPr>
+                <w:lang w:val="es-EC"/>
+              </w:rPr>
+            </w:pPr>
+            <w:r>
+              <w:rPr>
+                <w:lang w:val="es-EC"/>
+              </w:rPr>
+              <w:t>Registrar Historias Clínicas</w:t>
+            </w:r>
+          </w:p>
+        </w:tc>
+      </w:tr>
+      <w:tr>
+        <w:tc>
+          <w:tcPr>
+            <w:tcW w:w="4414" w:type="dxa"/>
+            <w:vAlign w:val="center"/>
+          </w:tcPr>
+          <w:p>
+            <w:pPr>
+              <w:pStyle w:val="CuerpoTesis"/>
+              <w:jc w:val="center"/>
+              <w:rPr>
+                <w:lang w:val="es-EC"/>
+              </w:rPr>
+            </w:pPr>
+            <w:r>
+              <w:rPr>
+                <w:lang w:val="es-EC"/>
+              </w:rPr>
+              <w:t>RF00</w:t>
+            </w:r>
+            <w:r>
+              <w:rPr>
+                <w:lang w:val="es-EC"/>
+              </w:rPr>
+              <w:t>6</w:t>
+            </w:r>
+          </w:p>
+        </w:tc>
+        <w:tc>
+          <w:tcPr>
+            <w:tcW w:w="4414" w:type="dxa"/>
+            <w:vAlign w:val="center"/>
+          </w:tcPr>
+          <w:p>
+            <w:pPr>
+              <w:pStyle w:val="CuerpoTesis"/>
+              <w:jc w:val="center"/>
+              <w:rPr>
+                <w:lang w:val="es-EC"/>
+              </w:rPr>
+            </w:pPr>
+            <w:bookmarkStart w:id="56" w:name="_GoBack"/>
+            <w:bookmarkEnd w:id="56"/>
+          </w:p>
+        </w:tc>
+      </w:tr>
+      <w:tr>
+        <w:tc>
+          <w:tcPr>
+            <w:tcW w:w="4414" w:type="dxa"/>
+            <w:vAlign w:val="center"/>
+          </w:tcPr>
+          <w:p>
+            <w:pPr>
+              <w:pStyle w:val="CuerpoTesis"/>
+              <w:jc w:val="center"/>
+              <w:rPr>
+                <w:lang w:val="es-EC"/>
+              </w:rPr>
+            </w:pPr>
+            <w:r>
+              <w:rPr>
+                <w:lang w:val="es-EC"/>
+              </w:rPr>
+              <w:t>RF00</w:t>
+            </w:r>
+            <w:r>
+              <w:rPr>
+                <w:lang w:val="es-EC"/>
+              </w:rPr>
+              <w:t>7</w:t>
+            </w:r>
+          </w:p>
+        </w:tc>
+        <w:tc>
+          <w:tcPr>
+            <w:tcW w:w="4414" w:type="dxa"/>
+            <w:vAlign w:val="center"/>
+          </w:tcPr>
+          <w:p>
+            <w:pPr>
+              <w:pStyle w:val="CuerpoTesis"/>
+              <w:jc w:val="center"/>
+              <w:rPr>
+                <w:lang w:val="es-EC"/>
+              </w:rPr>
+            </w:pPr>
+          </w:p>
+        </w:tc>
+      </w:tr>
+      <w:tr>
+        <w:tc>
+          <w:tcPr>
+            <w:tcW w:w="4414" w:type="dxa"/>
+            <w:vAlign w:val="center"/>
+          </w:tcPr>
+          <w:p>
+            <w:pPr>
+              <w:pStyle w:val="CuerpoTesis"/>
+              <w:jc w:val="center"/>
+              <w:rPr>
+                <w:lang w:val="es-EC"/>
+              </w:rPr>
+            </w:pPr>
+            <w:r>
+              <w:rPr>
+                <w:lang w:val="es-EC"/>
+              </w:rPr>
+              <w:t>RF00</w:t>
+            </w:r>
+            <w:r>
+              <w:rPr>
+                <w:lang w:val="es-EC"/>
+              </w:rPr>
+              <w:t>8</w:t>
+            </w:r>
+          </w:p>
+        </w:tc>
+        <w:tc>
+          <w:tcPr>
+            <w:tcW w:w="4414" w:type="dxa"/>
+            <w:vAlign w:val="center"/>
+          </w:tcPr>
+          <w:p>
+            <w:pPr>
+              <w:pStyle w:val="CuerpoTesis"/>
+              <w:jc w:val="center"/>
+              <w:rPr>
+                <w:lang w:val="es-EC"/>
+              </w:rPr>
+            </w:pPr>
+          </w:p>
+        </w:tc>
+      </w:tr>
+      <w:tr>
+        <w:tc>
+          <w:tcPr>
+            <w:tcW w:w="4414" w:type="dxa"/>
+            <w:vAlign w:val="center"/>
+          </w:tcPr>
+          <w:p>
+            <w:pPr>
+              <w:pStyle w:val="CuerpoTesis"/>
+              <w:jc w:val="center"/>
+              <w:rPr>
+                <w:lang w:val="es-EC"/>
+              </w:rPr>
+            </w:pPr>
+            <w:r>
+              <w:rPr>
+                <w:lang w:val="es-EC"/>
+              </w:rPr>
+              <w:t>RF00</w:t>
+            </w:r>
+            <w:r>
+              <w:rPr>
+                <w:lang w:val="es-EC"/>
+              </w:rPr>
+              <w:t>9</w:t>
+            </w:r>
+          </w:p>
+        </w:tc>
+        <w:tc>
+          <w:tcPr>
+            <w:tcW w:w="4414" w:type="dxa"/>
+            <w:vAlign w:val="center"/>
+          </w:tcPr>
+          <w:p>
+            <w:pPr>
+              <w:pStyle w:val="CuerpoTesis"/>
+              <w:jc w:val="center"/>
+              <w:rPr>
+                <w:lang w:val="es-EC"/>
+              </w:rPr>
+            </w:pPr>
+          </w:p>
+        </w:tc>
+      </w:tr>
+      <w:tr>
+        <w:tc>
+          <w:tcPr>
+            <w:tcW w:w="4414" w:type="dxa"/>
+            <w:vAlign w:val="center"/>
+          </w:tcPr>
+          <w:p>
+            <w:pPr>
+              <w:pStyle w:val="CuerpoTesis"/>
+              <w:jc w:val="center"/>
+              <w:rPr>
+                <w:lang w:val="es-EC"/>
+              </w:rPr>
+            </w:pPr>
+            <w:r>
+              <w:rPr>
+                <w:lang w:val="es-EC"/>
+              </w:rPr>
+              <w:t>RF0</w:t>
+            </w:r>
+            <w:r>
+              <w:rPr>
+                <w:lang w:val="es-EC"/>
+              </w:rPr>
+              <w:t>10</w:t>
+            </w:r>
+          </w:p>
+        </w:tc>
+        <w:tc>
+          <w:tcPr>
+            <w:tcW w:w="4414" w:type="dxa"/>
+            <w:vAlign w:val="center"/>
+          </w:tcPr>
+          <w:p>
+            <w:pPr>
+              <w:pStyle w:val="CuerpoTesis"/>
+              <w:jc w:val="center"/>
+              <w:rPr>
+                <w:lang w:val="es-EC"/>
+              </w:rPr>
+            </w:pPr>
+          </w:p>
+        </w:tc>
+      </w:tr>
+      <w:tr>
+        <w:tc>
+          <w:tcPr>
+            <w:tcW w:w="4414" w:type="dxa"/>
+            <w:vAlign w:val="center"/>
+          </w:tcPr>
+          <w:p>
+            <w:pPr>
+              <w:pStyle w:val="CuerpoTesis"/>
+              <w:jc w:val="center"/>
+              <w:rPr>
+                <w:lang w:val="es-EC"/>
+              </w:rPr>
+            </w:pPr>
+            <w:r>
+              <w:rPr>
+                <w:lang w:val="es-EC"/>
+              </w:rPr>
+              <w:t>RF0</w:t>
+            </w:r>
+            <w:r>
+              <w:rPr>
+                <w:lang w:val="es-EC"/>
+              </w:rPr>
+              <w:t>1</w:t>
+            </w:r>
+            <w:r>
+              <w:rPr>
+                <w:lang w:val="es-EC"/>
+              </w:rPr>
+              <w:t>1</w:t>
+            </w:r>
+          </w:p>
+        </w:tc>
+        <w:tc>
+          <w:tcPr>
+            <w:tcW w:w="4414" w:type="dxa"/>
+            <w:vAlign w:val="center"/>
+          </w:tcPr>
+          <w:p>
+            <w:pPr>
+              <w:pStyle w:val="CuerpoTesis"/>
+              <w:jc w:val="center"/>
+              <w:rPr>
+                <w:lang w:val="es-EC"/>
+              </w:rPr>
+            </w:pPr>
+          </w:p>
+        </w:tc>
+      </w:tr>
+      <w:tr>
+        <w:tc>
+          <w:tcPr>
+            <w:tcW w:w="4414" w:type="dxa"/>
+            <w:vAlign w:val="center"/>
+          </w:tcPr>
+          <w:p>
+            <w:pPr>
+              <w:pStyle w:val="CuerpoTesis"/>
+              <w:jc w:val="center"/>
+              <w:rPr>
+                <w:lang w:val="es-EC"/>
+              </w:rPr>
+            </w:pPr>
+            <w:r>
+              <w:rPr>
+                <w:lang w:val="es-EC"/>
+              </w:rPr>
+              <w:t>RF01</w:t>
+            </w:r>
+            <w:r>
+              <w:rPr>
+                <w:lang w:val="es-EC"/>
+              </w:rPr>
+              <w:t>2</w:t>
+            </w:r>
+          </w:p>
+        </w:tc>
+        <w:tc>
+          <w:tcPr>
+            <w:tcW w:w="4414" w:type="dxa"/>
+            <w:vAlign w:val="center"/>
+          </w:tcPr>
+          <w:p>
+            <w:pPr>
+              <w:pStyle w:val="CuerpoTesis"/>
+              <w:jc w:val="center"/>
+              <w:rPr>
+                <w:lang w:val="es-EC"/>
+              </w:rPr>
+            </w:pPr>
+          </w:p>
+        </w:tc>
+      </w:tr>
+      <w:tr>
+        <w:tc>
+          <w:tcPr>
+            <w:tcW w:w="4414" w:type="dxa"/>
+            <w:vAlign w:val="center"/>
+          </w:tcPr>
+          <w:p>
+            <w:pPr>
+              <w:pStyle w:val="CuerpoTesis"/>
+              <w:jc w:val="center"/>
+              <w:rPr>
+                <w:lang w:val="es-EC"/>
+              </w:rPr>
+            </w:pPr>
+            <w:r>
+              <w:rPr>
+                <w:lang w:val="es-EC"/>
+              </w:rPr>
+              <w:t>RF01</w:t>
+            </w:r>
+            <w:r>
+              <w:rPr>
+                <w:lang w:val="es-EC"/>
+              </w:rPr>
+              <w:t>3</w:t>
+            </w:r>
+          </w:p>
+        </w:tc>
+        <w:tc>
+          <w:tcPr>
+            <w:tcW w:w="4414" w:type="dxa"/>
+            <w:vAlign w:val="center"/>
+          </w:tcPr>
+          <w:p>
+            <w:pPr>
+              <w:pStyle w:val="CuerpoTesis"/>
+              <w:jc w:val="center"/>
+              <w:rPr>
+                <w:lang w:val="es-EC"/>
+              </w:rPr>
+            </w:pPr>
+          </w:p>
+        </w:tc>
+      </w:tr>
+      <w:tr>
+        <w:tc>
+          <w:tcPr>
+            <w:tcW w:w="4414" w:type="dxa"/>
+            <w:vAlign w:val="center"/>
+          </w:tcPr>
+          <w:p>
+            <w:pPr>
+              <w:pStyle w:val="CuerpoTesis"/>
+              <w:jc w:val="center"/>
+              <w:rPr>
+                <w:lang w:val="es-EC"/>
+              </w:rPr>
+            </w:pPr>
+            <w:r>
+              <w:rPr>
+                <w:lang w:val="es-EC"/>
+              </w:rPr>
+              <w:t>RF01</w:t>
+            </w:r>
+            <w:r>
+              <w:rPr>
+                <w:lang w:val="es-EC"/>
+              </w:rPr>
+              <w:t>4</w:t>
+            </w:r>
+          </w:p>
+        </w:tc>
+        <w:tc>
+          <w:tcPr>
+            <w:tcW w:w="4414" w:type="dxa"/>
+            <w:vAlign w:val="center"/>
+          </w:tcPr>
+          <w:p>
+            <w:pPr>
+              <w:pStyle w:val="CuerpoTesis"/>
+              <w:jc w:val="center"/>
+              <w:rPr>
+                <w:lang w:val="es-EC"/>
+              </w:rPr>
+            </w:pPr>
+          </w:p>
+        </w:tc>
+      </w:tr>
+      <w:tr>
+        <w:tc>
+          <w:tcPr>
+            <w:tcW w:w="4414" w:type="dxa"/>
+            <w:vAlign w:val="center"/>
+          </w:tcPr>
+          <w:p>
+            <w:pPr>
+              <w:pStyle w:val="CuerpoTesis"/>
+              <w:jc w:val="center"/>
+              <w:rPr>
+                <w:lang w:val="es-EC"/>
+              </w:rPr>
+            </w:pPr>
+            <w:r>
+              <w:rPr>
+                <w:lang w:val="es-EC"/>
+              </w:rPr>
+              <w:t>RF0</w:t>
+            </w:r>
+            <w:r>
+              <w:rPr>
+                <w:lang w:val="es-EC"/>
+              </w:rPr>
+              <w:t>15</w:t>
+            </w:r>
+          </w:p>
+        </w:tc>
+        <w:tc>
+          <w:tcPr>
+            <w:tcW w:w="4414" w:type="dxa"/>
+            <w:vAlign w:val="center"/>
+          </w:tcPr>
+          <w:p>
+            <w:pPr>
+              <w:pStyle w:val="CuerpoTesis"/>
+              <w:jc w:val="center"/>
+              <w:rPr>
+                <w:lang w:val="es-EC"/>
+              </w:rPr>
+            </w:pPr>
+          </w:p>
+        </w:tc>
+      </w:tr>
+    </w:tbl>
+    <w:p>
+      <w:pPr>
+        <w:pStyle w:val="CuerpoTesis"/>
+        <w:rPr>
+          <w:lang w:val="es-EC"/>
+        </w:rPr>
+      </w:pPr>
+    </w:p>
+    <w:p>
+      <w:pPr>
+        <w:pStyle w:val="CuerpoTesis"/>
+        <w:rPr>
+          <w:lang w:val="es-EC"/>
+        </w:rPr>
+      </w:pPr>
+    </w:p>
+    <w:p>
+      <w:pPr>
+        <w:pStyle w:val="CuerpoTesis"/>
+        <w:rPr>
+          <w:lang w:val="es-EC"/>
+        </w:rPr>
+      </w:pPr>
+    </w:p>
+    <w:p>
+      <w:pPr>
+        <w:pStyle w:val="E3Tesis"/>
+        <w:rPr>
+          <w:lang w:val="es-EC"/>
+        </w:rPr>
+      </w:pPr>
+      <w:r>
+        <w:rPr>
+          <w:lang w:val="es-EC"/>
+        </w:rPr>
+        <w:t xml:space="preserve">Apartado </w:t>
+      </w:r>
+      <w:r>
+        <w:rPr>
+          <w:lang w:val="es-EC"/>
+        </w:rPr>
+        <w:t>de Historias</w:t>
+      </w:r>
+      <w:r>
+        <w:rPr>
+          <w:lang w:val="es-EC"/>
+        </w:rPr>
+        <w:t xml:space="preserve"> de Usuario</w:t>
+      </w:r>
+    </w:p>
+    <w:p>
+      <w:pPr>
+        <w:pStyle w:val="CuerpoTesis"/>
+      </w:pPr>
+      <w:r>
+        <w:t xml:space="preserve">Las historias de usuario son una técnica utilizada en XP para especificar los requisitos del software, son tarjetas de papel en las cuales el cliente describe brevemente las características que el sistema debe poseer, sean requisitos funcionales o no funcionales. El tratamiento de las historias de usuario es muy dinámico y flexible, en cualquier momento historias de usuario pueden romperse, reemplazarse por otras más específicas o generales, añadirse nuevas o ser modificadas, cada historia de usuario es lo suficientemente comprensible y delimitada para que los programadores puedan implementarla en unas semanas </w:t>
+      </w:r>
+      <w:r>
+        <w:fldChar w:fldCharType="begin" w:fldLock="1"/>
+      </w:r>
+      <w:r>
+        <w:instrText>ADDIN CSL_CITATION {"citationItems":[{"id":"ITEM-1","itemData":{"author":[{"dropping-particle":"","family":"BECK","given":"KENT","non-dropping-particle":"","parse-names":false,"suffix":""}],"editor":[{"dropping-particle":"","family":"ADDISON-WESLEY","given":"","non-dropping-particle":"","parse-names":false,"suffix":""}],"id":"ITEM-1","issued":{"date-parts":[["2002"]]},"number-of-pages":"189","publisher-place":"MADRID","title":"Una explicación de la programación extrema:Aceptar el cambio.","type":"book"},"uris":["http://www.mendeley.com/documents/?uuid=935c743e-0de1-48dc-92cc-9269f697f9a7"]}],"mendeley":{"formattedCitation":"[7]","plainTextFormattedCitation":"[7]","previouslyFormattedCitation":"[7]"},"properties":{"noteIndex":0},"schema":"https://github.com/citation-style-language/schema/raw/master/csl-citation.json"}</w:instrText>
+      </w:r>
+      <w:r>
+        <w:fldChar w:fldCharType="separate"/>
+      </w:r>
+      <w:r>
+        <w:rPr>
+          <w:noProof/>
+        </w:rPr>
+        <w:t>[7]</w:t>
+      </w:r>
+      <w:r>
+        <w:fldChar w:fldCharType="end"/>
+      </w:r>
+      <w:r>
+        <w:t xml:space="preserve">. </w:t>
+      </w:r>
+      <w:r>
+        <w:tab/>
+      </w:r>
+    </w:p>
+    <w:p>
+      <w:pPr>
         <w:pStyle w:val="CuerpoTesis"/>
         <w:rPr>
           <w:b/>
           <w:lang w:val="es-EC"/>
         </w:rPr>
       </w:pPr>
-      <w:r>
-        <w:rPr>
-          <w:b/>
+    </w:p>
+    <w:p>
+      <w:pPr>
+        <w:pStyle w:val="CuerpoTesis"/>
+        <w:rPr>
           <w:lang w:val="es-EC"/>
         </w:rPr>
-        <w:t xml:space="preserve">Apartado </w:t>
-      </w:r>
-      <w:r>
-        <w:rPr>
-          <w:b/>
+      </w:pPr>
+      <w:r>
+        <w:rPr>
           <w:lang w:val="es-EC"/>
         </w:rPr>
-        <w:t>de Historias</w:t>
-      </w:r>
-      <w:r>
-        <w:rPr>
-          <w:b/>
+        <w:t xml:space="preserve">La metodología XP propone la </w:t>
+      </w:r>
+      <w:r>
+        <w:rPr>
           <w:lang w:val="es-EC"/>
         </w:rPr>
-        <w:t xml:space="preserve"> de Usuario</w:t>
-      </w:r>
-    </w:p>
-    <w:p>
-      <w:pPr>
-        <w:pStyle w:val="CuerpoTesis"/>
-      </w:pPr>
-      <w:r>
-        <w:t xml:space="preserve">Las historias de usuario son una técnica utilizada en XP para especificar los requisitos del software, son tarjetas de papel en las cuales el cliente describe brevemente las características que el sistema debe poseer, sean requisitos funcionales o no funcionales. El tratamiento de las historias de usuario es muy dinámico y flexible, en cualquier momento historias de usuario pueden romperse, reemplazarse por otras más específicas o generales, añadirse nuevas o ser modificadas, cada historia de usuario es lo suficientemente comprensible y delimitada para que los programadores puedan implementarla en unas semanas </w:t>
-      </w:r>
-      <w:r>
+        <w:t>utilización de tablas para las</w:t>
+      </w:r>
+      <w:r>
+        <w:rPr>
+          <w:lang w:val="es-EC"/>
+        </w:rPr>
+        <w:t xml:space="preserve"> historias de usuario, las cu</w:t>
+      </w:r>
+      <w:r>
+        <w:rPr>
+          <w:lang w:val="es-EC"/>
+        </w:rPr>
+        <w:t>a</w:t>
+      </w:r>
+      <w:r>
+        <w:rPr>
+          <w:lang w:val="es-EC"/>
+        </w:rPr>
+        <w:t xml:space="preserve">les se basan en </w:t>
+      </w:r>
+      <w:r>
+        <w:rPr>
+          <w:lang w:val="es-EC"/>
+        </w:rPr>
         <w:fldChar w:fldCharType="begin" w:fldLock="1"/>
       </w:r>
       <w:r>
-        <w:instrText>ADDIN CSL_CITATION {"citationItems":[{"id":"ITEM-1","itemData":{"author":[{"dropping-particle":"","family":"BECK","given":"KENT","non-dropping-particle":"","parse-names":false,"suffix":""}],"editor":[{"dropping-particle":"","family":"ADDISON-WESLEY","given":"","non-dropping-particle":"","parse-names":false,"suffix":""}],"id":"ITEM-1","issued":{"date-parts":[["2002"]]},"number-of-pages":"189","publisher-place":"MADRID","title":"Una explicación de la programación extrema:Aceptar el cambio.","type":"book"},"uris":["http://www.mendeley.com/documents/?uuid=935c743e-0de1-48dc-92cc-9269f697f9a7"]}],"mendeley":{"formattedCitation":"[7]","plainTextFormattedCitation":"[7]"},"properties":{"noteIndex":0},"schema":"https://github.com/citation-style-language/schema/raw/master/csl-citation.json"}</w:instrText>
-      </w:r>
-      <w:r>
-        <w:fldChar w:fldCharType="separate"/>
-      </w:r>
-      <w:r>
-        <w:rPr>
-          <w:noProof/>
-        </w:rPr>
-        <w:t>[7]</w:t>
-      </w:r>
-      <w:r>
-        <w:fldChar w:fldCharType="end"/>
-      </w:r>
-      <w:r>
-        <w:t xml:space="preserve">. </w:t>
-      </w:r>
-      <w:r>
-        <w:tab/>
-      </w:r>
-    </w:p>
-    <w:p>
-      <w:pPr>
-        <w:pStyle w:val="CuerpoTesis"/>
-        <w:rPr>
-          <w:b/>
+        <w:rPr>
           <w:lang w:val="es-EC"/>
         </w:rPr>
-      </w:pPr>
-    </w:p>
-    <w:p>
-      <w:pPr>
-        <w:pStyle w:val="CuerpoTesis"/>
-        <w:rPr>
-          <w:lang w:val="es-EC"/>
-        </w:rPr>
-      </w:pPr>
-      <w:r>
-        <w:rPr>
-          <w:lang w:val="es-EC"/>
-        </w:rPr>
-        <w:t xml:space="preserve">La metodología XP propone la </w:t>
-      </w:r>
-      <w:r>
-        <w:rPr>
-          <w:lang w:val="es-EC"/>
-        </w:rPr>
-        <w:t>utilización de tablas para las</w:t>
-      </w:r>
-      <w:r>
-        <w:rPr>
-          <w:lang w:val="es-EC"/>
-        </w:rPr>
-        <w:t xml:space="preserve"> historias de usuario, las cu</w:t>
-      </w:r>
-      <w:r>
-        <w:rPr>
-          <w:lang w:val="es-EC"/>
-        </w:rPr>
-        <w:t>a</w:t>
-      </w:r>
-      <w:r>
-        <w:rPr>
-          <w:lang w:val="es-EC"/>
-        </w:rPr>
-        <w:t xml:space="preserve">les se basan en </w:t>
-      </w:r>
-      <w:r>
-        <w:rPr>
-          <w:lang w:val="es-EC"/>
-        </w:rPr>
-        <w:fldChar w:fldCharType="begin" w:fldLock="1"/>
-      </w:r>
-      <w:r>
-        <w:rPr>
-          <w:lang w:val="es-EC"/>
-        </w:rPr>
-        <w:instrText>ADDIN CSL_CITATION {"citationItems":[{"id":"ITEM-1","itemData":{"author":[{"dropping-particle":"","family":"Suaza","given":"Katerine Villamizar","non-dropping-particle":"","parse-names":false,"suffix":""}],"id":"ITEM-1","issued":{"date-parts":[["2013"]]},"title":"Definición de equivalencias entre historias de usuario y especificaciones en UN-LENCEP para el desarrollo ágil de software","type":"report"},"uris":["http://www.mendeley.com/documents/?uuid=9971347e-286a-35ac-b5b1-ee45febc8030"]}],"mendeley":{"formattedCitation":"[23]","plainTextFormattedCitation":"[23]","previouslyFormattedCitation":"[23]"},"properties":{"noteIndex":0},"schema":"https://github.com/citation-style-language/schema/raw/master/csl-citation.json"}</w:instrText>
+        <w:instrText>ADDIN CSL_CITATION {"citationItems":[{"id":"ITEM-1","itemData":{"author":[{"dropping-particle":"","family":"Suaza","given":"Katerine Villamizar","non-dropping-particle":"","parse-names":false,"suffix":""}],"id":"ITEM-1","issued":{"date-parts":[["2013"]]},"title":"Definición de equivalencias entre historias de usuario y especificaciones en UN-LENCEP para el desarrollo ágil de software","type":"report"},"uris":["http://www.mendeley.com/documents/?uuid=9971347e-286a-35ac-b5b1-ee45febc8030"]}],"mendeley":{"formattedCitation":"[24]","plainTextFormattedCitation":"[24]","previouslyFormattedCitation":"[23]"},"properties":{"noteIndex":0},"schema":"https://github.com/citation-style-language/schema/raw/master/csl-citation.json"}</w:instrText>
       </w:r>
       <w:r>
         <w:rPr>
@@ -14141,7 +15116,7 @@
           <w:noProof/>
           <w:lang w:val="es-EC"/>
         </w:rPr>
-        <w:t>[23]</w:t>
+        <w:t>[24]</w:t>
       </w:r>
       <w:r>
         <w:rPr>
@@ -14238,8 +15213,8 @@
       <w:pPr>
         <w:pStyle w:val="Caption"/>
       </w:pPr>
-      <w:bookmarkStart w:id="56" w:name="_Ref530638573"/>
-      <w:bookmarkStart w:id="57" w:name="_Toc530638440"/>
+      <w:bookmarkStart w:id="57" w:name="_Ref530638573"/>
+      <w:bookmarkStart w:id="58" w:name="_Toc530638440"/>
       <w:r>
         <w:lastRenderedPageBreak/>
         <w:t xml:space="preserve">TABLA </w:t>
@@ -14266,7 +15241,7 @@
         <w:rPr>
           <w:noProof/>
         </w:rPr>
-        <w:t>IV</w:t>
+        <w:t>V</w:t>
       </w:r>
       <w:r>
         <w:rPr>
@@ -14274,7 +15249,7 @@
         </w:rPr>
         <w:fldChar w:fldCharType="end"/>
       </w:r>
-      <w:bookmarkEnd w:id="56"/>
+      <w:bookmarkEnd w:id="57"/>
       <w:r>
         <w:t xml:space="preserve">. </w:t>
       </w:r>
@@ -14284,7 +15259,7 @@
       <w:r>
         <w:t>MODELO DE HISTORIA DE USUARIO</w:t>
       </w:r>
-      <w:bookmarkEnd w:id="57"/>
+      <w:bookmarkEnd w:id="58"/>
     </w:p>
     <w:tbl>
       <w:tblPr>
@@ -14312,7 +15287,7 @@
               <w:pStyle w:val="CuerpoTesis"/>
               <w:jc w:val="center"/>
             </w:pPr>
-            <w:bookmarkStart w:id="58" w:name="_Hlk524732714"/>
+            <w:bookmarkStart w:id="59" w:name="_Hlk524732714"/>
             <w:r>
               <w:t>Historia de Usuario</w:t>
             </w:r>
@@ -14518,7 +15493,7 @@
           </w:p>
         </w:tc>
       </w:tr>
-      <w:bookmarkEnd w:id="58"/>
+      <w:bookmarkEnd w:id="59"/>
     </w:tbl>
     <w:p>
       <w:pPr>
@@ -14911,13 +15886,25 @@
     </w:p>
     <w:p>
       <w:pPr>
-        <w:pStyle w:val="CuerpoTesis"/>
-        <w:rPr>
+        <w:rPr>
+          <w:rFonts w:ascii="Arial" w:hAnsi="Arial"/>
           <w:lang w:val="es-EC"/>
         </w:rPr>
       </w:pPr>
-      <w:bookmarkStart w:id="59" w:name="_GoBack"/>
-      <w:bookmarkEnd w:id="59"/>
+      <w:r>
+        <w:rPr>
+          <w:lang w:val="es-EC"/>
+        </w:rPr>
+        <w:br w:type="page"/>
+      </w:r>
+    </w:p>
+    <w:p>
+      <w:pPr>
+        <w:pStyle w:val="CuerpoTesis"/>
+        <w:rPr>
+          <w:lang w:val="es-EC"/>
+        </w:rPr>
+      </w:pPr>
     </w:p>
     <w:p>
       <w:pPr>
@@ -14963,7 +15950,6 @@
         <w:rPr>
           <w:lang w:val="es-EC"/>
         </w:rPr>
-        <w:lastRenderedPageBreak/>
         <w:t>Analizar y modelar las funcionalidades de la solución informática en base a los requerimientos dados por la clínica odontológica.</w:t>
       </w:r>
       <w:bookmarkEnd w:id="61"/>
@@ -15161,13 +16147,26 @@
         <w:pStyle w:val="CuerpoTesis"/>
       </w:pPr>
       <w:r>
-        <w:t>Texto</w:t>
-      </w:r>
-    </w:p>
-    <w:p>
-      <w:pPr>
-        <w:pStyle w:val="CuerpoTesis"/>
-      </w:pPr>
+        <w:t>En el presente apartado se detalla las principales</w:t>
+      </w:r>
+    </w:p>
+    <w:p>
+      <w:pPr>
+        <w:pStyle w:val="CuerpoTesis"/>
+        <w:numPr>
+          <w:ilvl w:val="4"/>
+          <w:numId w:val="1"/>
+        </w:numPr>
+      </w:pPr>
+      <w:r>
+        <w:t>As</w:t>
+      </w:r>
+      <w:r>
+        <w:tab/>
+      </w:r>
+      <w:r>
+        <w:tab/>
+      </w:r>
       <w:r>
         <w:br w:type="page"/>
       </w:r>
@@ -15183,7 +16182,6 @@
       <w:bookmarkStart w:id="72" w:name="_Toc527403376"/>
       <w:bookmarkStart w:id="73" w:name="_Toc530638426"/>
       <w:r>
-        <w:lastRenderedPageBreak/>
         <w:t>Recomendaciones</w:t>
       </w:r>
       <w:bookmarkEnd w:id="72"/>
@@ -15216,7 +16214,6 @@
       <w:bookmarkStart w:id="74" w:name="_Toc527403377"/>
       <w:bookmarkStart w:id="75" w:name="_Toc530638427"/>
       <w:r>
-        <w:lastRenderedPageBreak/>
         <w:t>Bibliografía</w:t>
       </w:r>
       <w:bookmarkEnd w:id="74"/>
@@ -15240,7 +16237,6 @@
           <w:rFonts w:ascii="Calibri" w:hAnsi="Calibri" w:cs="Calibri"/>
           <w:noProof/>
           <w:szCs w:val="24"/>
-          <w:lang w:val="en-US"/>
         </w:rPr>
       </w:pPr>
       <w:r>
@@ -15260,7 +16256,6 @@
           <w:rFonts w:ascii="Calibri" w:hAnsi="Calibri" w:cs="Calibri"/>
           <w:noProof/>
           <w:szCs w:val="24"/>
-          <w:lang w:val="en-US"/>
         </w:rPr>
         <w:t>[1]</w:t>
       </w:r>
@@ -15269,7 +16264,6 @@
           <w:rFonts w:ascii="Calibri" w:hAnsi="Calibri" w:cs="Calibri"/>
           <w:noProof/>
           <w:szCs w:val="24"/>
-          <w:lang w:val="en-US"/>
         </w:rPr>
         <w:tab/>
         <w:t>K. Barbara, “Guidelines for performing Systematic Literature Reviews in Software Engineering,” 2007.</w:t>
@@ -15287,7 +16281,6 @@
           <w:rFonts w:ascii="Calibri" w:hAnsi="Calibri" w:cs="Calibri"/>
           <w:noProof/>
           <w:szCs w:val="24"/>
-          <w:lang w:val="en-US"/>
         </w:rPr>
       </w:pPr>
       <w:r>
@@ -15295,7 +16288,6 @@
           <w:rFonts w:ascii="Calibri" w:hAnsi="Calibri" w:cs="Calibri"/>
           <w:noProof/>
           <w:szCs w:val="24"/>
-          <w:lang w:val="en-US"/>
         </w:rPr>
         <w:t>[2]</w:t>
       </w:r>
@@ -15304,7 +16296,6 @@
           <w:rFonts w:ascii="Calibri" w:hAnsi="Calibri" w:cs="Calibri"/>
           <w:noProof/>
           <w:szCs w:val="24"/>
-          <w:lang w:val="en-US"/>
         </w:rPr>
         <w:tab/>
         <w:t>B. Kitchenham, “Procedures for Performing Systematic Reviews,” 2004.</w:t>
@@ -15707,7 +16698,6 @@
           <w:rFonts w:ascii="Calibri" w:hAnsi="Calibri" w:cs="Calibri"/>
           <w:noProof/>
           <w:szCs w:val="24"/>
-          <w:lang w:val="en-US"/>
         </w:rPr>
         <w:t>[12]</w:t>
       </w:r>
@@ -15716,7 +16706,6 @@
           <w:rFonts w:ascii="Calibri" w:hAnsi="Calibri" w:cs="Calibri"/>
           <w:noProof/>
           <w:szCs w:val="24"/>
-          <w:lang w:val="en-US"/>
         </w:rPr>
         <w:tab/>
         <w:t xml:space="preserve">A. Cockburn, </w:t>
@@ -15728,7 +16717,6 @@
           <w:iCs/>
           <w:noProof/>
           <w:szCs w:val="24"/>
-          <w:lang w:val="en-US"/>
         </w:rPr>
         <w:t>Agile software development</w:t>
       </w:r>
@@ -15737,17 +16725,8 @@
           <w:rFonts w:ascii="Calibri" w:hAnsi="Calibri" w:cs="Calibri"/>
           <w:noProof/>
           <w:szCs w:val="24"/>
-          <w:lang w:val="en-US"/>
-        </w:rPr>
-        <w:t xml:space="preserve">. </w:t>
-      </w:r>
-      <w:r>
-        <w:rPr>
-          <w:rFonts w:ascii="Calibri" w:hAnsi="Calibri" w:cs="Calibri"/>
-          <w:noProof/>
-          <w:szCs w:val="24"/>
-        </w:rPr>
-        <w:t>2002.</w:t>
+        </w:rPr>
+        <w:t>. 2002.</w:t>
       </w:r>
     </w:p>
     <w:p>
@@ -15826,7 +16805,6 @@
           <w:rFonts w:ascii="Calibri" w:hAnsi="Calibri" w:cs="Calibri"/>
           <w:noProof/>
           <w:szCs w:val="24"/>
-          <w:lang w:val="en-US"/>
         </w:rPr>
       </w:pPr>
       <w:r>
@@ -15834,7 +16812,6 @@
           <w:rFonts w:ascii="Calibri" w:hAnsi="Calibri" w:cs="Calibri"/>
           <w:noProof/>
           <w:szCs w:val="24"/>
-          <w:lang w:val="en-US"/>
         </w:rPr>
         <w:t>[15]</w:t>
       </w:r>
@@ -15843,7 +16820,6 @@
           <w:rFonts w:ascii="Calibri" w:hAnsi="Calibri" w:cs="Calibri"/>
           <w:noProof/>
           <w:szCs w:val="24"/>
-          <w:lang w:val="en-US"/>
         </w:rPr>
         <w:tab/>
         <w:t>A. Iacovelli and C. Souveyet, “Framework for Agile Methods Classification,” 2008.</w:t>
@@ -15868,7 +16844,6 @@
           <w:rFonts w:ascii="Calibri" w:hAnsi="Calibri" w:cs="Calibri"/>
           <w:noProof/>
           <w:szCs w:val="24"/>
-          <w:lang w:val="en-US"/>
         </w:rPr>
         <w:t>[16]</w:t>
       </w:r>
@@ -15877,18 +16852,9 @@
           <w:rFonts w:ascii="Calibri" w:hAnsi="Calibri" w:cs="Calibri"/>
           <w:noProof/>
           <w:szCs w:val="24"/>
-          <w:lang w:val="en-US"/>
         </w:rPr>
         <w:tab/>
-        <w:t xml:space="preserve">G. Ahmad, Soomro Tariq, and Nawas Mohammad, “Agile Methodologies : Comparative Study and Future Direction,” no. </w:t>
-      </w:r>
-      <w:r>
-        <w:rPr>
-          <w:rFonts w:ascii="Calibri" w:hAnsi="Calibri" w:cs="Calibri"/>
-          <w:noProof/>
-          <w:szCs w:val="24"/>
-        </w:rPr>
-        <w:t>July, 2014.</w:t>
+        <w:t>G. Ahmad, Soomro Tariq, and Nawas Mohammad, “Agile Methodologies : Comparative Study and Future Direction,” no. July, 2014.</w:t>
       </w:r>
     </w:p>
     <w:p>
@@ -15935,7 +16901,6 @@
           <w:rFonts w:ascii="Calibri" w:hAnsi="Calibri" w:cs="Calibri"/>
           <w:noProof/>
           <w:szCs w:val="24"/>
-          <w:lang w:val="en-US"/>
         </w:rPr>
       </w:pPr>
       <w:r>
@@ -15971,16 +16936,7 @@
           <w:noProof/>
           <w:szCs w:val="24"/>
         </w:rPr>
-        <w:t xml:space="preserve">, vol. 4, no. 2. </w:t>
-      </w:r>
-      <w:r>
-        <w:rPr>
-          <w:rFonts w:ascii="Calibri" w:hAnsi="Calibri" w:cs="Calibri"/>
-          <w:noProof/>
-          <w:szCs w:val="24"/>
-          <w:lang w:val="en-US"/>
-        </w:rPr>
-        <w:t>VTT, 2013.</w:t>
+        <w:t>, vol. 4, no. 2. VTT, 2013.</w:t>
       </w:r>
     </w:p>
     <w:p>
@@ -16002,9 +16958,7 @@
           <w:rFonts w:ascii="Calibri" w:hAnsi="Calibri" w:cs="Calibri"/>
           <w:noProof/>
           <w:szCs w:val="24"/>
-          <w:lang w:val="en-US"/>
-        </w:rPr>
-        <w:lastRenderedPageBreak/>
+        </w:rPr>
         <w:t>[19]</w:t>
       </w:r>
       <w:r>
@@ -16012,7 +16966,6 @@
           <w:rFonts w:ascii="Calibri" w:hAnsi="Calibri" w:cs="Calibri"/>
           <w:noProof/>
           <w:szCs w:val="24"/>
-          <w:lang w:val="en-US"/>
         </w:rPr>
         <w:tab/>
         <w:t xml:space="preserve">X. Li, S. Karnan, and J. A. Chishti, “An empirical study of three PHP frameworks,” </w:t>
@@ -16024,19 +16977,8 @@
           <w:iCs/>
           <w:noProof/>
           <w:szCs w:val="24"/>
-          <w:lang w:val="en-US"/>
-        </w:rPr>
-        <w:t xml:space="preserve">2017 4th Int. </w:t>
-      </w:r>
-      <w:r>
-        <w:rPr>
-          <w:rFonts w:ascii="Calibri" w:hAnsi="Calibri" w:cs="Calibri"/>
-          <w:i/>
-          <w:iCs/>
-          <w:noProof/>
-          <w:szCs w:val="24"/>
-        </w:rPr>
-        <w:t>Conf. Syst. Informatics, ICSAI 2017</w:t>
+        </w:rPr>
+        <w:t>2017 4th Int. Conf. Syst. Informatics, ICSAI 2017</w:t>
       </w:r>
       <w:r>
         <w:rPr>
@@ -16059,7 +17001,6 @@
           <w:rFonts w:ascii="Calibri" w:hAnsi="Calibri" w:cs="Calibri"/>
           <w:noProof/>
           <w:szCs w:val="24"/>
-          <w:lang w:val="en-US"/>
         </w:rPr>
       </w:pPr>
       <w:r>
@@ -16087,25 +17028,13 @@
           <w:noProof/>
           <w:szCs w:val="24"/>
         </w:rPr>
-        <w:t xml:space="preserve">2018 13th Iber. </w:t>
-      </w:r>
-      <w:r>
-        <w:rPr>
-          <w:rFonts w:ascii="Calibri" w:hAnsi="Calibri" w:cs="Calibri"/>
-          <w:i/>
-          <w:iCs/>
-          <w:noProof/>
-          <w:szCs w:val="24"/>
-          <w:lang w:val="en-US"/>
-        </w:rPr>
-        <w:t>Conf. Inf. Syst. Technol.</w:t>
+        <w:t>2018 13th Iber. Conf. Inf. Syst. Technol.</w:t>
       </w:r>
       <w:r>
         <w:rPr>
           <w:rFonts w:ascii="Calibri" w:hAnsi="Calibri" w:cs="Calibri"/>
           <w:noProof/>
           <w:szCs w:val="24"/>
-          <w:lang w:val="en-US"/>
         </w:rPr>
         <w:t>, pp. 1–6.</w:t>
       </w:r>
@@ -16129,7 +17058,6 @@
           <w:rFonts w:ascii="Calibri" w:hAnsi="Calibri" w:cs="Calibri"/>
           <w:noProof/>
           <w:szCs w:val="24"/>
-          <w:lang w:val="en-US"/>
         </w:rPr>
         <w:t>[21]</w:t>
       </w:r>
@@ -16138,7 +17066,6 @@
           <w:rFonts w:ascii="Calibri" w:hAnsi="Calibri" w:cs="Calibri"/>
           <w:noProof/>
           <w:szCs w:val="24"/>
-          <w:lang w:val="en-US"/>
         </w:rPr>
         <w:tab/>
         <w:t xml:space="preserve">U. Ibrahim, J. B. Hayfron-Acquah, and F. Twum, “COMPARATIVE ANALYSIS OF CODEIGNITER AND LARAVEL IN RELATION TO OBJECT-RELATIONAL MAPPING, LOAD TESTING AND STRESS TESTING,” </w:t>
@@ -16150,19 +17077,8 @@
           <w:iCs/>
           <w:noProof/>
           <w:szCs w:val="24"/>
-          <w:lang w:val="en-US"/>
-        </w:rPr>
-        <w:t xml:space="preserve">Int. Res. J. Eng. </w:t>
-      </w:r>
-      <w:r>
-        <w:rPr>
-          <w:rFonts w:ascii="Calibri" w:hAnsi="Calibri" w:cs="Calibri"/>
-          <w:i/>
-          <w:iCs/>
-          <w:noProof/>
-          <w:szCs w:val="24"/>
-        </w:rPr>
-        <w:t>Technol.</w:t>
+        </w:rPr>
+        <w:t>Int. Res. J. Eng. Technol.</w:t>
       </w:r>
     </w:p>
     <w:p>
@@ -16226,7 +17142,7 @@
           <w:szCs w:val="24"/>
         </w:rPr>
         <w:tab/>
-        <w:t>K. V. Suaza, “Definición de equivalencias entre historias de usuario y especificaciones en UN-LENCEP para el desarrollo ágil de software,” 2013.</w:t>
+        <w:t>S. Engineering Standards Committee of the IEEE Computer Society, “ISO/IEC/IEEE 29148:2011(E), Systems and software engineering — Life cycle processes — Requirements engineering,” 2011.</w:t>
       </w:r>
     </w:p>
     <w:p>
@@ -16258,7 +17174,7 @@
           <w:szCs w:val="24"/>
         </w:rPr>
         <w:tab/>
-        <w:t>GEOCONDA ISABEL SOLEDISPA MORÁN and GEOMAYRA ROCIO YAGUAL PRUDENTE, “DESARROLLO DE UN SISTEMA WEB PARA LA GESTIÓN DE PACIENTES DEL CONSULTORIO DENTAL ‘DRA. KERSTIN RAMOS ANDRADE’ DE LA CIUDAD DE GUAYAQUIL.,” UNIVERSIDAD DE GUAYAQUIL, 2018.</w:t>
+        <w:t>K. V. Suaza, “Definición de equivalencias entre historias de usuario y especificaciones en UN-LENCEP para el desarrollo ágil de software,” 2013.</w:t>
       </w:r>
     </w:p>
     <w:p>
@@ -16290,7 +17206,7 @@
           <w:szCs w:val="24"/>
         </w:rPr>
         <w:tab/>
-        <w:t>NATA GALLARDO PEDRO FRANCISCO, “SISTEMA WEB BASADO EN EL MODELO VISTA CONTROLADOR PARA MEJORAR LOS PROCESOS ADMINISTRATIVOS Y GESTIÓN DE HISTORIAS CLÍNICAS EN LA CLÍNICA DENTAL MAXIDENTAL DE LA CIUDAD DE SANTO DOMINGO.,” UNIVERSIDAD REGIONAL AUTÓNOMA DE LOS ANDES UNIANDES, 2018.</w:t>
+        <w:t>GEOCONDA ISABEL SOLEDISPA MORÁN and GEOMAYRA ROCIO YAGUAL PRUDENTE, “DESARROLLO DE UN SISTEMA WEB PARA LA GESTIÓN DE PACIENTES DEL CONSULTORIO DENTAL ‘DRA. KERSTIN RAMOS ANDRADE’ DE LA CIUDAD DE GUAYAQUIL.,” UNIVERSIDAD DE GUAYAQUIL, 2018.</w:t>
       </w:r>
     </w:p>
     <w:p>
@@ -16322,7 +17238,7 @@
           <w:szCs w:val="24"/>
         </w:rPr>
         <w:tab/>
-        <w:t>A. F. MOREIRA SANTANA and R. D. PALACIOS BARBERÁN, “DESARROLLO E IMPLEMENTACIÓN DE UN SISTEMA INFORMÁTICO PARA LA GESTIÓN DE CITAS MÉDICAS EN EL CONSULTORIO DENTAL &amp;quot;DIVINO NIÑO&amp;quot;.,” Aug. 2017.</w:t>
+        <w:t>NATA GALLARDO PEDRO FRANCISCO, “SISTEMA WEB BASADO EN EL MODELO VISTA CONTROLADOR PARA MEJORAR LOS PROCESOS ADMINISTRATIVOS Y GESTIÓN DE HISTORIAS CLÍNICAS EN LA CLÍNICA DENTAL MAXIDENTAL DE LA CIUDAD DE SANTO DOMINGO.,” UNIVERSIDAD REGIONAL AUTÓNOMA DE LOS ANDES UNIANDES, 2018.</w:t>
       </w:r>
     </w:p>
     <w:p>
@@ -16337,7 +17253,6 @@
           <w:rFonts w:ascii="Calibri" w:hAnsi="Calibri" w:cs="Calibri"/>
           <w:noProof/>
           <w:szCs w:val="24"/>
-          <w:lang w:val="en-US"/>
         </w:rPr>
       </w:pPr>
       <w:r>
@@ -16345,7 +17260,6 @@
           <w:rFonts w:ascii="Calibri" w:hAnsi="Calibri" w:cs="Calibri"/>
           <w:noProof/>
           <w:szCs w:val="24"/>
-          <w:lang w:val="en-US"/>
         </w:rPr>
         <w:t>[27]</w:t>
       </w:r>
@@ -16354,30 +17268,9 @@
           <w:rFonts w:ascii="Calibri" w:hAnsi="Calibri" w:cs="Calibri"/>
           <w:noProof/>
           <w:szCs w:val="24"/>
-          <w:lang w:val="en-US"/>
         </w:rPr>
         <w:tab/>
-        <w:t xml:space="preserve">C.-Y. Lin </w:t>
-      </w:r>
-      <w:r>
-        <w:rPr>
-          <w:rFonts w:ascii="Calibri" w:hAnsi="Calibri" w:cs="Calibri"/>
-          <w:i/>
-          <w:iCs/>
-          <w:noProof/>
-          <w:szCs w:val="24"/>
-          <w:lang w:val="en-US"/>
-        </w:rPr>
-        <w:t>et al.</w:t>
-      </w:r>
-      <w:r>
-        <w:rPr>
-          <w:rFonts w:ascii="Calibri" w:hAnsi="Calibri" w:cs="Calibri"/>
-          <w:noProof/>
-          <w:szCs w:val="24"/>
-          <w:lang w:val="en-US"/>
-        </w:rPr>
-        <w:t>, “Improvements in dental care using a new mobile app with cloud services,” 2014.</w:t>
+        <w:t>A. F. MOREIRA SANTANA and R. D. PALACIOS BARBERÁN, “DESARROLLO E IMPLEMENTACIÓN DE UN SISTEMA INFORMÁTICO PARA LA GESTIÓN DE CITAS MÉDICAS EN EL CONSULTORIO DENTAL &amp;quot;DIVINO NIÑO&amp;quot;.,” Aug. 2017.</w:t>
       </w:r>
     </w:p>
     <w:p>
@@ -16392,7 +17285,6 @@
           <w:rFonts w:ascii="Calibri" w:hAnsi="Calibri" w:cs="Calibri"/>
           <w:noProof/>
           <w:szCs w:val="24"/>
-          <w:lang w:val="en-US"/>
         </w:rPr>
       </w:pPr>
       <w:r>
@@ -16400,7 +17292,6 @@
           <w:rFonts w:ascii="Calibri" w:hAnsi="Calibri" w:cs="Calibri"/>
           <w:noProof/>
           <w:szCs w:val="24"/>
-          <w:lang w:val="en-US"/>
         </w:rPr>
         <w:t>[28]</w:t>
       </w:r>
@@ -16409,10 +17300,9 @@
           <w:rFonts w:ascii="Calibri" w:hAnsi="Calibri" w:cs="Calibri"/>
           <w:noProof/>
           <w:szCs w:val="24"/>
-          <w:lang w:val="en-US"/>
         </w:rPr>
         <w:tab/>
-        <w:t xml:space="preserve">D. Milagros </w:t>
+        <w:t xml:space="preserve">C.-Y. Lin </w:t>
       </w:r>
       <w:r>
         <w:rPr>
@@ -16421,7 +17311,6 @@
           <w:iCs/>
           <w:noProof/>
           <w:szCs w:val="24"/>
-          <w:lang w:val="en-US"/>
         </w:rPr>
         <w:t>et al.</w:t>
       </w:r>
@@ -16430,9 +17319,8 @@
           <w:rFonts w:ascii="Calibri" w:hAnsi="Calibri" w:cs="Calibri"/>
           <w:noProof/>
           <w:szCs w:val="24"/>
-          <w:lang w:val="en-US"/>
-        </w:rPr>
-        <w:t>, “Diseño del software de gestión Medical Records Orthodont-Soft The design of a piece of software: Orthodont-Soft Medical Records,” 2016.</w:t>
+        </w:rPr>
+        <w:t>, “Improvements in dental care using a new mobile app with cloud services,” 2014.</w:t>
       </w:r>
     </w:p>
     <w:p>
@@ -16464,7 +17352,25 @@
           <w:szCs w:val="24"/>
         </w:rPr>
         <w:tab/>
-        <w:t>Desarrollo de una aplicación Web para la gestión de pacientes y personal médico de la clínica odontológica de la universidad de las americas., “FACULTAD DE INGENIERÍA Y CIENCIAS AGROPECUARIAS,” 2017.</w:t>
+        <w:t xml:space="preserve">D. Milagros </w:t>
+      </w:r>
+      <w:r>
+        <w:rPr>
+          <w:rFonts w:ascii="Calibri" w:hAnsi="Calibri" w:cs="Calibri"/>
+          <w:i/>
+          <w:iCs/>
+          <w:noProof/>
+          <w:szCs w:val="24"/>
+        </w:rPr>
+        <w:t>et al.</w:t>
+      </w:r>
+      <w:r>
+        <w:rPr>
+          <w:rFonts w:ascii="Calibri" w:hAnsi="Calibri" w:cs="Calibri"/>
+          <w:noProof/>
+          <w:szCs w:val="24"/>
+        </w:rPr>
+        <w:t>, “Diseño del software de gestión Medical Records Orthodont-Soft The design of a piece of software: Orthodont-Soft Medical Records,” 2016.</w:t>
       </w:r>
     </w:p>
     <w:p>
@@ -16496,7 +17402,7 @@
           <w:szCs w:val="24"/>
         </w:rPr>
         <w:tab/>
-        <w:t>Vaca Sierra Lorena Jaqueline, “Desarrollo de un sistema informático basado en la historia clínica odontológica única (msp) para la aplicación y evaluación en consultorios privados de las parroquias el sagrario y san francisco del cantón ibarra,” Ibarra, 2015.</w:t>
+        <w:t>Desarrollo de una aplicación Web para la gestión de pacientes y personal médico de la clínica odontológica de la universidad de las americas., “FACULTAD DE INGENIERÍA Y CIENCIAS AGROPECUARIAS,” 2017.</w:t>
       </w:r>
     </w:p>
     <w:p>
@@ -16528,7 +17434,7 @@
           <w:szCs w:val="24"/>
         </w:rPr>
         <w:tab/>
-        <w:t>Chillagano Lucio Alex Eduardo, “Aplicación Web Para La Gestión Académica y Administrativa De La Unidad De Atención Odontológica Uniandes,” Ambato, 2018.</w:t>
+        <w:t>Vaca Sierra Lorena Jaqueline, “Desarrollo de un sistema informático basado en la historia clínica odontológica única (msp) para la aplicación y evaluación en consultorios privados de las parroquias el sagrario y san francisco del cantón ibarra,” Ibarra, 2015.</w:t>
       </w:r>
     </w:p>
     <w:p>
@@ -16560,7 +17466,7 @@
           <w:szCs w:val="24"/>
         </w:rPr>
         <w:tab/>
-        <w:t>Ponluiza Horta Jesús Mesías, “‘Diseño E Implementación De Un Sistema Web De Gestión Odontológico Para La Empresa Eléctrica Riobamba S.A.,’” Riobamba-Ecuador, 2016.</w:t>
+        <w:t>Chillagano Lucio Alex Eduardo, “Aplicación Web Para La Gestión Académica y Administrativa De La Unidad De Atención Odontológica Uniandes,” Ambato, 2018.</w:t>
       </w:r>
     </w:p>
     <w:p>
@@ -16574,6 +17480,7 @@
         <w:rPr>
           <w:rFonts w:ascii="Calibri" w:hAnsi="Calibri" w:cs="Calibri"/>
           <w:noProof/>
+          <w:szCs w:val="24"/>
         </w:rPr>
       </w:pPr>
       <w:r>
@@ -16582,8 +17489,38 @@
           <w:noProof/>
           <w:szCs w:val="24"/>
         </w:rPr>
-        <w:lastRenderedPageBreak/>
         <w:t>[33]</w:t>
+      </w:r>
+      <w:r>
+        <w:rPr>
+          <w:rFonts w:ascii="Calibri" w:hAnsi="Calibri" w:cs="Calibri"/>
+          <w:noProof/>
+          <w:szCs w:val="24"/>
+        </w:rPr>
+        <w:tab/>
+        <w:t>Ponluiza Horta Jesús Mesías, “‘Diseño E Implementación De Un Sistema Web De Gestión Odontológico Para La Empresa Eléctrica Riobamba S.A.,’” Riobamba-Ecuador, 2016.</w:t>
+      </w:r>
+    </w:p>
+    <w:p>
+      <w:pPr>
+        <w:widowControl w:val="0"/>
+        <w:autoSpaceDE w:val="0"/>
+        <w:autoSpaceDN w:val="0"/>
+        <w:adjustRightInd w:val="0"/>
+        <w:spacing w:line="240" w:lineRule="auto"/>
+        <w:ind w:left="640" w:hanging="640"/>
+        <w:rPr>
+          <w:rFonts w:ascii="Calibri" w:hAnsi="Calibri" w:cs="Calibri"/>
+          <w:noProof/>
+        </w:rPr>
+      </w:pPr>
+      <w:r>
+        <w:rPr>
+          <w:rFonts w:ascii="Calibri" w:hAnsi="Calibri" w:cs="Calibri"/>
+          <w:noProof/>
+          <w:szCs w:val="24"/>
+        </w:rPr>
+        <w:t>[34]</w:t>
       </w:r>
       <w:r>
         <w:rPr>
@@ -17022,7 +17959,6 @@
         <w:rPr>
           <w:rFonts w:eastAsia="Calibri" w:cs="Times New Roman"/>
         </w:rPr>
-        <w:lastRenderedPageBreak/>
         <w:t>¿</w:t>
       </w:r>
       <w:r>
@@ -17622,7 +18558,6 @@
       <w:bookmarkStart w:id="94" w:name="_Ref530638527"/>
       <w:bookmarkStart w:id="95" w:name="_Toc530638441"/>
       <w:r>
-        <w:lastRenderedPageBreak/>
         <w:t xml:space="preserve">TABLA </w:t>
       </w:r>
       <w:r>
@@ -17647,7 +18582,7 @@
         <w:rPr>
           <w:noProof/>
         </w:rPr>
-        <w:t>V</w:t>
+        <w:t>VI</w:t>
       </w:r>
       <w:r>
         <w:rPr>
@@ -18278,7 +19213,6 @@
           <w:b/>
           <w:lang w:eastAsia="es-EC"/>
         </w:rPr>
-        <w:lastRenderedPageBreak/>
         <w:t xml:space="preserve">Idioma: </w:t>
       </w:r>
       <w:r>
@@ -18614,7 +19548,7 @@
         <w:rPr>
           <w:noProof/>
         </w:rPr>
-        <w:t>VI</w:t>
+        <w:t>VII</w:t>
       </w:r>
       <w:r>
         <w:rPr>
@@ -18881,7 +19815,6 @@
                 <w:rFonts w:ascii="Times New Roman" w:hAnsi="Times New Roman"/>
                 <w:szCs w:val="24"/>
               </w:rPr>
-              <w:lastRenderedPageBreak/>
               <w:t>Science</w:t>
             </w:r>
             <w:proofErr w:type="spellEnd"/>
@@ -19460,7 +20393,7 @@
         <w:rPr>
           <w:noProof/>
         </w:rPr>
-        <w:t>VII</w:t>
+        <w:t>VIII</w:t>
       </w:r>
       <w:r>
         <w:rPr>
@@ -19638,7 +20571,7 @@
               <w:fldChar w:fldCharType="begin" w:fldLock="1"/>
             </w:r>
             <w:r>
-              <w:instrText>ADDIN CSL_CITATION {"citationItems":[{"id":"ITEM-1","itemData":{"abstract":"El presente trabajo de fin de carrera se basa en el desarrollo de un sistema\r\nweb para la gestión de pacientes de del consultorio dental de la “Dra. Kerstin Ramos\r\nAndrade” de la ciudad de Guayaquil ubicado en la Avenida Joaquín Orrantia y Calle Abel\r\nRomeo Castillo, edificio Equilibrium, de la ciudad de Guayaquil, el motivo de realizar este\r\nproyecto se origina por la falta de un sistema informático que ayude en el manejo de toda\r\nla información que se lleva a cabo en el consultorio dental, ya que en la actualidad los\r\nprocesos se los hace de forma manual lo cual genera retraso al momento de agendar\r\nuna cita, registrar o de atender a los pacientes que asisten a las consultas ya que deben\r\nesperar un tiempo prudencial para que el personal administrativo se traslade al archivador\r\ny busque la historia clínica correspondiente. Por este motivo antes mencionado se\r\npropone el desarrollo del sistema web con la finalidad de mejorar y reemplazar los\r\nprocesos manuales con herramientas informáticas que nos ofrece la era del internet,\r\noptimizando el tiempo de respuesta y recursos al momento de almacenar la información\r\nen el historial clínico de cada paciente y esta a su vez se encuentre protegida por algún\r\ntipo de siniestro que se pueda generar en el edificio o consultorio. Para el desarrollo del\r\nsistema web utilizamos la metodología SCRUM que corresponde a una metodología de\r\ndesarrollo ágil donde se va proponiendo metas a corto plazo y se va entregando partes\r\nejecutables en corto tiempo, desarrollado en lenguaje PHP que es ideal para el desarrollo\r\nde un aplicativo web.","author":[{"dropping-particle":"","family":"GEOCONDA ISABEL SOLEDISPA MORÁN","given":"","non-dropping-particle":"","parse-names":false,"suffix":""},{"dropping-particle":"","family":"GEOMAYRA ROCIO YAGUAL PRUDENTE","given":"","non-dropping-particle":"","parse-names":false,"suffix":""}],"id":"ITEM-1","issued":{"date-parts":[["2018"]]},"number-of-pages":"168","publisher":"UNIVERSIDAD DE GUAYAQUIL","title":"DESARROLLO DE UN SISTEMA WEB PARA LA GESTIÓN DE PACIENTES DEL CONSULTORIO DENTAL “DRA. KERSTIN RAMOS ANDRADE” DE LA CIUDAD DE GUAYAQUIL.","type":"thesis"},"uris":["http://www.mendeley.com/documents/?uuid=8506151f-6bb1-3311-9a35-5e28738393eb"]}],"mendeley":{"formattedCitation":"[24]","plainTextFormattedCitation":"[24]","previouslyFormattedCitation":"[24]"},"properties":{"noteIndex":0},"schema":"https://github.com/citation-style-language/schema/raw/master/csl-citation.json"}</w:instrText>
+              <w:instrText>ADDIN CSL_CITATION {"citationItems":[{"id":"ITEM-1","itemData":{"abstract":"El presente trabajo de fin de carrera se basa en el desarrollo de un sistema\r\nweb para la gestión de pacientes de del consultorio dental de la “Dra. Kerstin Ramos\r\nAndrade” de la ciudad de Guayaquil ubicado en la Avenida Joaquín Orrantia y Calle Abel\r\nRomeo Castillo, edificio Equilibrium, de la ciudad de Guayaquil, el motivo de realizar este\r\nproyecto se origina por la falta de un sistema informático que ayude en el manejo de toda\r\nla información que se lleva a cabo en el consultorio dental, ya que en la actualidad los\r\nprocesos se los hace de forma manual lo cual genera retraso al momento de agendar\r\nuna cita, registrar o de atender a los pacientes que asisten a las consultas ya que deben\r\nesperar un tiempo prudencial para que el personal administrativo se traslade al archivador\r\ny busque la historia clínica correspondiente. Por este motivo antes mencionado se\r\npropone el desarrollo del sistema web con la finalidad de mejorar y reemplazar los\r\nprocesos manuales con herramientas informáticas que nos ofrece la era del internet,\r\noptimizando el tiempo de respuesta y recursos al momento de almacenar la información\r\nen el historial clínico de cada paciente y esta a su vez se encuentre protegida por algún\r\ntipo de siniestro que se pueda generar en el edificio o consultorio. Para el desarrollo del\r\nsistema web utilizamos la metodología SCRUM que corresponde a una metodología de\r\ndesarrollo ágil donde se va proponiendo metas a corto plazo y se va entregando partes\r\nejecutables en corto tiempo, desarrollado en lenguaje PHP que es ideal para el desarrollo\r\nde un aplicativo web.","author":[{"dropping-particle":"","family":"GEOCONDA ISABEL SOLEDISPA MORÁN","given":"","non-dropping-particle":"","parse-names":false,"suffix":""},{"dropping-particle":"","family":"GEOMAYRA ROCIO YAGUAL PRUDENTE","given":"","non-dropping-particle":"","parse-names":false,"suffix":""}],"id":"ITEM-1","issued":{"date-parts":[["2018"]]},"number-of-pages":"168","publisher":"UNIVERSIDAD DE GUAYAQUIL","title":"DESARROLLO DE UN SISTEMA WEB PARA LA GESTIÓN DE PACIENTES DEL CONSULTORIO DENTAL “DRA. KERSTIN RAMOS ANDRADE” DE LA CIUDAD DE GUAYAQUIL.","type":"thesis"},"uris":["http://www.mendeley.com/documents/?uuid=8506151f-6bb1-3311-9a35-5e28738393eb"]}],"mendeley":{"formattedCitation":"[25]","plainTextFormattedCitation":"[25]","previouslyFormattedCitation":"[24]"},"properties":{"noteIndex":0},"schema":"https://github.com/citation-style-language/schema/raw/master/csl-citation.json"}</w:instrText>
             </w:r>
             <w:r>
               <w:fldChar w:fldCharType="separate"/>
@@ -19647,7 +20580,7 @@
               <w:rPr>
                 <w:noProof/>
               </w:rPr>
-              <w:t>[24]</w:t>
+              <w:t>[25]</w:t>
             </w:r>
             <w:r>
               <w:fldChar w:fldCharType="end"/>
@@ -19766,7 +20699,7 @@
               <w:rPr>
                 <w:shd w:val="clear" w:color="auto" w:fill="FFFFFF"/>
               </w:rPr>
-              <w:instrText>ADDIN CSL_CITATION {"citationItems":[{"id":"ITEM-1","itemData":{"abstract":"El proyecto de titulación se lo realiza en la clínica dental Maxidental de la ciudad de Santo Domingo, la cual se encarga de brindar importantes servicios odontológicos a los ciudadanos. El principal problema radica en que no se tiene un control automatizado de los procesos administrativos como lo son la facturación, el inventario, la reserva de turnos y la gestión de historias clínicas, lo que ha generado en algunos casos inconvenientes con los clientes y con el personal de la clínica.","author":[{"dropping-particle":"","family":"NATA GALLARDO PEDRO FRANCISCO","given":"","non-dropping-particle":"","parse-names":false,"suffix":""}],"id":"ITEM-1","issued":{"date-parts":[["2018"]]},"number-of-pages":"121","publisher":"UNIVERSIDAD REGIONAL AUTÓNOMA DE LOS ANDES UNIANDES","title":"SISTEMA WEB BASADO EN EL MODELO VISTA CONTROLADOR PARA MEJORAR LOS PROCESOS ADMINISTRATIVOS Y GESTIÓN DE HISTORIAS CLÍNICAS EN LA CLÍNICA DENTAL MAXIDENTAL DE LA CIUDAD DE SANTO DOMINGO.","type":"thesis"},"uris":["http://www.mendeley.com/documents/?uuid=4e3d3769-727d-3876-bb69-7e9c357f5301"]}],"mendeley":{"formattedCitation":"[25]","plainTextFormattedCitation":"[25]","previouslyFormattedCitation":"[25]"},"properties":{"noteIndex":0},"schema":"https://github.com/citation-style-language/schema/raw/master/csl-citation.json"}</w:instrText>
+              <w:instrText>ADDIN CSL_CITATION {"citationItems":[{"id":"ITEM-1","itemData":{"abstract":"El proyecto de titulación se lo realiza en la clínica dental Maxidental de la ciudad de Santo Domingo, la cual se encarga de brindar importantes servicios odontológicos a los ciudadanos. El principal problema radica en que no se tiene un control automatizado de los procesos administrativos como lo son la facturación, el inventario, la reserva de turnos y la gestión de historias clínicas, lo que ha generado en algunos casos inconvenientes con los clientes y con el personal de la clínica.","author":[{"dropping-particle":"","family":"NATA GALLARDO PEDRO FRANCISCO","given":"","non-dropping-particle":"","parse-names":false,"suffix":""}],"id":"ITEM-1","issued":{"date-parts":[["2018"]]},"number-of-pages":"121","publisher":"UNIVERSIDAD REGIONAL AUTÓNOMA DE LOS ANDES UNIANDES","title":"SISTEMA WEB BASADO EN EL MODELO VISTA CONTROLADOR PARA MEJORAR LOS PROCESOS ADMINISTRATIVOS Y GESTIÓN DE HISTORIAS CLÍNICAS EN LA CLÍNICA DENTAL MAXIDENTAL DE LA CIUDAD DE SANTO DOMINGO.","type":"thesis"},"uris":["http://www.mendeley.com/documents/?uuid=4e3d3769-727d-3876-bb69-7e9c357f5301"]}],"mendeley":{"formattedCitation":"[26]","plainTextFormattedCitation":"[26]","previouslyFormattedCitation":"[25]"},"properties":{"noteIndex":0},"schema":"https://github.com/citation-style-language/schema/raw/master/csl-citation.json"}</w:instrText>
             </w:r>
             <w:r>
               <w:rPr>
@@ -19779,7 +20712,7 @@
                 <w:noProof/>
                 <w:shd w:val="clear" w:color="auto" w:fill="FFFFFF"/>
               </w:rPr>
-              <w:t>[25]</w:t>
+              <w:t>[26]</w:t>
             </w:r>
             <w:r>
               <w:rPr>
@@ -19887,7 +20820,7 @@
               <w:fldChar w:fldCharType="begin" w:fldLock="1"/>
             </w:r>
             <w:r>
-              <w:instrText>ADDIN CSL_CITATION {"citationItems":[{"id":"ITEM-1","itemData":{"abstract":"EL DOCTOR DEL CONSULTORIO NECESITA MEJORAR, OPTIMIZAR Y AUTOMATIZAR TODOS LOS PROCESOS DE CONTROL Y ADMINISTRACIÓN DE PACIENTES QUE SE LLEVAN A CABO DIARIAMENTE; CUBRIENDO LAS NECESIDADES DEL CONSULTORIO Y DE LOS DOCTORES PARA REDUCIR DEFICIENCIAS DE ATENCIÓN E INCONFORMIDAD, LOGRANDO UN RECORDATORIO DE CITAS, TRATAMIENTOS Y DETECTAR CON RAPIDEZ POSIBLES DIFICULTADES EN EL CUMPLIMIENTO DE LOS MISMOS.","author":[{"dropping-particle":"","family":"MOREIRA SANTANA","given":"ALEXIS FRANCISCO","non-dropping-particle":"","parse-names":false,"suffix":""},{"dropping-particle":"","family":"PALACIOS BARBERÁN","given":"ROLANDO DAVID","non-dropping-particle":"","parse-names":false,"suffix":""}],"id":"ITEM-1","issued":{"date-parts":[["2017","8","22"]]},"title":"DESARROLLO E IMPLEMENTACIÓN DE UN SISTEMA INFORMÁTICO PARA LA GESTIÓN DE CITAS MÉDICAS EN EL CONSULTORIO DENTAL &amp;quot;DIVINO NIÑO&amp;quot;.","type":"article-journal"},"uris":["http://www.mendeley.com/documents/?uuid=34e48aec-b5be-3f7d-9f22-b7604c928bbf"]}],"mendeley":{"formattedCitation":"[26]","plainTextFormattedCitation":"[26]","previouslyFormattedCitation":"[26]"},"properties":{"noteIndex":0},"schema":"https://github.com/citation-style-language/schema/raw/master/csl-citation.json"}</w:instrText>
+              <w:instrText>ADDIN CSL_CITATION {"citationItems":[{"id":"ITEM-1","itemData":{"abstract":"EL DOCTOR DEL CONSULTORIO NECESITA MEJORAR, OPTIMIZAR Y AUTOMATIZAR TODOS LOS PROCESOS DE CONTROL Y ADMINISTRACIÓN DE PACIENTES QUE SE LLEVAN A CABO DIARIAMENTE; CUBRIENDO LAS NECESIDADES DEL CONSULTORIO Y DE LOS DOCTORES PARA REDUCIR DEFICIENCIAS DE ATENCIÓN E INCONFORMIDAD, LOGRANDO UN RECORDATORIO DE CITAS, TRATAMIENTOS Y DETECTAR CON RAPIDEZ POSIBLES DIFICULTADES EN EL CUMPLIMIENTO DE LOS MISMOS.","author":[{"dropping-particle":"","family":"MOREIRA SANTANA","given":"ALEXIS FRANCISCO","non-dropping-particle":"","parse-names":false,"suffix":""},{"dropping-particle":"","family":"PALACIOS BARBERÁN","given":"ROLANDO DAVID","non-dropping-particle":"","parse-names":false,"suffix":""}],"id":"ITEM-1","issued":{"date-parts":[["2017","8","22"]]},"title":"DESARROLLO E IMPLEMENTACIÓN DE UN SISTEMA INFORMÁTICO PARA LA GESTIÓN DE CITAS MÉDICAS EN EL CONSULTORIO DENTAL &amp;quot;DIVINO NIÑO&amp;quot;.","type":"article-journal"},"uris":["http://www.mendeley.com/documents/?uuid=34e48aec-b5be-3f7d-9f22-b7604c928bbf"]}],"mendeley":{"formattedCitation":"[27]","plainTextFormattedCitation":"[27]","previouslyFormattedCitation":"[26]"},"properties":{"noteIndex":0},"schema":"https://github.com/citation-style-language/schema/raw/master/csl-citation.json"}</w:instrText>
             </w:r>
             <w:r>
               <w:fldChar w:fldCharType="separate"/>
@@ -19896,7 +20829,7 @@
               <w:rPr>
                 <w:noProof/>
               </w:rPr>
-              <w:t>[26]</w:t>
+              <w:t>[27]</w:t>
             </w:r>
             <w:r>
               <w:fldChar w:fldCharType="end"/>
@@ -20002,7 +20935,7 @@
               <w:rPr>
                 <w:lang w:val="en-US"/>
               </w:rPr>
-              <w:instrText>ADDIN CSL_CITATION {"citationItems":[{"id":"ITEM-1","itemData":{"DOI":"10.1016/j.jfma.2014.02.009","author":[{"dropping-particle":"","family":"Lin","given":"Chia-Yung","non-dropping-particle":"","parse-names":false,"suffix":""},{"dropping-particle":"","family":"Peng","given":"Kang-Lin","non-dropping-particle":"","parse-names":false,"suffix":""},{"dropping-particle":"","family":"Chen","given":"Ji","non-dropping-particle":"","parse-names":false,"suffix":""},{"dropping-particle":"","family":"Tsai","given":"Jui-Yuan","non-dropping-particle":"","parse-names":false,"suffix":""},{"dropping-particle":"","family":"Tseng","given":"Yu-Chee","non-dropping-particle":"","parse-names":false,"suffix":""},{"dropping-particle":"","family":"Yang","given":"Jhih-Ren","non-dropping-particle":"","parse-names":false,"suffix":""},{"dropping-particle":"","family":"Chen","given":"Min-Huey","non-dropping-particle":"","parse-names":false,"suffix":""}],"id":"ITEM-1","issued":{"date-parts":[["2014"]]},"title":"Improvements in dental care using a new mobile app with cloud services","type":"article-journal"},"uris":["http://www.mendeley.com/documents/?uuid=41f2274f-4e22-3305-95ee-1b887e17ae6d"]}],"mendeley":{"formattedCitation":"[27]","plainTextFormattedCitation":"[27]","previouslyFormattedCitation":"[27]"},"properties":{"noteIndex":0},"schema":"https://github.com/citation-style-language/schema/raw/master/csl-citation.json"}</w:instrText>
+              <w:instrText>ADDIN CSL_CITATION {"citationItems":[{"id":"ITEM-1","itemData":{"DOI":"10.1016/j.jfma.2014.02.009","author":[{"dropping-particle":"","family":"Lin","given":"Chia-Yung","non-dropping-particle":"","parse-names":false,"suffix":""},{"dropping-particle":"","family":"Peng","given":"Kang-Lin","non-dropping-particle":"","parse-names":false,"suffix":""},{"dropping-particle":"","family":"Chen","given":"Ji","non-dropping-particle":"","parse-names":false,"suffix":""},{"dropping-particle":"","family":"Tsai","given":"Jui-Yuan","non-dropping-particle":"","parse-names":false,"suffix":""},{"dropping-particle":"","family":"Tseng","given":"Yu-Chee","non-dropping-particle":"","parse-names":false,"suffix":""},{"dropping-particle":"","family":"Yang","given":"Jhih-Ren","non-dropping-particle":"","parse-names":false,"suffix":""},{"dropping-particle":"","family":"Chen","given":"Min-Huey","non-dropping-particle":"","parse-names":false,"suffix":""}],"id":"ITEM-1","issued":{"date-parts":[["2014"]]},"title":"Improvements in dental care using a new mobile app with cloud services","type":"article-journal"},"uris":["http://www.mendeley.com/documents/?uuid=41f2274f-4e22-3305-95ee-1b887e17ae6d"]}],"mendeley":{"formattedCitation":"[28]","plainTextFormattedCitation":"[28]","previouslyFormattedCitation":"[27]"},"properties":{"noteIndex":0},"schema":"https://github.com/citation-style-language/schema/raw/master/csl-citation.json"}</w:instrText>
             </w:r>
             <w:r>
               <w:rPr>
@@ -20015,7 +20948,7 @@
                 <w:noProof/>
                 <w:lang w:val="en-US"/>
               </w:rPr>
-              <w:t>[27]</w:t>
+              <w:t>[28]</w:t>
             </w:r>
             <w:r>
               <w:rPr>
@@ -20185,7 +21118,7 @@
               <w:rPr>
                 <w:lang w:val="en-US"/>
               </w:rPr>
-              <w:instrText>ADDIN CSL_CITATION {"citationItems":[{"id":"ITEM-1","itemData":{"author":[{"dropping-particle":"","family":"Milagros","given":"Dunia","non-dropping-particle":"","parse-names":false,"suffix":""},{"dropping-particle":"","family":"Falero","given":"Labrador","non-dropping-particle":"","parse-names":false,"suffix":""},{"dropping-particle":"","family":"Carmen","given":"María","non-dropping-particle":"Del","parse-names":false,"suffix":""},{"dropping-particle":"","family":"Fuego","given":"Rodríguez","non-dropping-particle":"","parse-names":false,"suffix":""},{"dropping-particle":"","family":"Prieto","given":"Tellería","non-dropping-particle":"","parse-names":false,"suffix":""},{"dropping-particle":"","family":"Mato González","given":"Amarilis","non-dropping-particle":"","parse-names":false,"suffix":""},{"dropping-particle":"","family":"Anllileidy","given":"Lazara","non-dropping-particle":"","parse-names":false,"suffix":""},{"dropping-particle":"","family":"Ordaz","given":"Oliva","non-dropping-particle":"","parse-names":false,"suffix":""}],"container-title":"Rev. Ciencias Médicas de Pinar del Río. Septiembre-octubre","id":"ITEM-1","issue":"5","issued":{"date-parts":[["2016"]]},"number-of-pages":"577-583","title":"Diseño del software de gestión Medical Records Orthodont-Soft The design of a piece of software: Orthodont-Soft Medical Records","type":"report","volume":"20"},"uris":["http://www.mendeley.com/documents/?uuid=7b66dc64-d172-3091-ae07-23e2f199e31f"]}],"mendeley":{"formattedCitation":"[28]","plainTextFormattedCitation":"[28]","previouslyFormattedCitation":"[28]"},"properties":{"noteIndex":0},"schema":"https://github.com/citation-style-language/schema/raw/master/csl-citation.json"}</w:instrText>
+              <w:instrText>ADDIN CSL_CITATION {"citationItems":[{"id":"ITEM-1","itemData":{"author":[{"dropping-particle":"","family":"Milagros","given":"Dunia","non-dropping-particle":"","parse-names":false,"suffix":""},{"dropping-particle":"","family":"Falero","given":"Labrador","non-dropping-particle":"","parse-names":false,"suffix":""},{"dropping-particle":"","family":"Carmen","given":"María","non-dropping-particle":"Del","parse-names":false,"suffix":""},{"dropping-particle":"","family":"Fuego","given":"Rodríguez","non-dropping-particle":"","parse-names":false,"suffix":""},{"dropping-particle":"","family":"Prieto","given":"Tellería","non-dropping-particle":"","parse-names":false,"suffix":""},{"dropping-particle":"","family":"Mato González","given":"Amarilis","non-dropping-particle":"","parse-names":false,"suffix":""},{"dropping-particle":"","family":"Anllileidy","given":"Lazara","non-dropping-particle":"","parse-names":false,"suffix":""},{"dropping-particle":"","family":"Ordaz","given":"Oliva","non-dropping-particle":"","parse-names":false,"suffix":""}],"container-title":"Rev. Ciencias Médicas de Pinar del Río. Septiembre-octubre","id":"ITEM-1","issue":"5","issued":{"date-parts":[["2016"]]},"number-of-pages":"577-583","title":"Diseño del software de gestión Medical Records Orthodont-Soft The design of a piece of software: Orthodont-Soft Medical Records","type":"report","volume":"20"},"uris":["http://www.mendeley.com/documents/?uuid=7b66dc64-d172-3091-ae07-23e2f199e31f"]}],"mendeley":{"formattedCitation":"[29]","plainTextFormattedCitation":"[29]","previouslyFormattedCitation":"[28]"},"properties":{"noteIndex":0},"schema":"https://github.com/citation-style-language/schema/raw/master/csl-citation.json"}</w:instrText>
             </w:r>
             <w:r>
               <w:rPr>
@@ -20198,7 +21131,7 @@
                 <w:noProof/>
                 <w:lang w:val="en-US"/>
               </w:rPr>
-              <w:t>[28]</w:t>
+              <w:t>[29]</w:t>
             </w:r>
             <w:r>
               <w:rPr>
@@ -20256,7 +21189,6 @@
               <w:cnfStyle w:val="000000100000" w:firstRow="0" w:lastRow="0" w:firstColumn="0" w:lastColumn="0" w:oddVBand="0" w:evenVBand="0" w:oddHBand="1" w:evenHBand="0" w:firstRowFirstColumn="0" w:firstRowLastColumn="0" w:lastRowFirstColumn="0" w:lastRowLastColumn="0"/>
             </w:pPr>
             <w:r>
-              <w:lastRenderedPageBreak/>
               <w:t>Ortodoncia.</w:t>
             </w:r>
           </w:p>
@@ -20280,7 +21212,6 @@
               <w:rPr>
                 <w:lang w:val="en-US"/>
               </w:rPr>
-              <w:lastRenderedPageBreak/>
               <w:t>Scielo</w:t>
             </w:r>
             <w:proofErr w:type="spellEnd"/>
@@ -20329,7 +21260,7 @@
               <w:fldChar w:fldCharType="begin" w:fldLock="1"/>
             </w:r>
             <w:r>
-              <w:instrText>ADDIN CSL_CITATION {"citationItems":[{"id":"ITEM-1","itemData":{"author":[{"dropping-particle":"","family":"Desarrollo de una aplicación Web para la gestión de pacientes y personal médico de la clínica odontológica de la universidad de las americas.","given":"","non-dropping-particle":"","parse-names":false,"suffix":""}],"id":"ITEM-1","issued":{"date-parts":[["2017"]]},"number-of-pages":"92","title":"FACULTAD DE INGENIERÍA Y CIENCIAS AGROPECUARIAS","type":"report"},"uris":["http://www.mendeley.com/documents/?uuid=8fcc0bc6-96f6-3442-9efa-41c544985f4d"]}],"mendeley":{"formattedCitation":"[29]","plainTextFormattedCitation":"[29]","previouslyFormattedCitation":"[29]"},"properties":{"noteIndex":0},"schema":"https://github.com/citation-style-language/schema/raw/master/csl-citation.json"}</w:instrText>
+              <w:instrText>ADDIN CSL_CITATION {"citationItems":[{"id":"ITEM-1","itemData":{"author":[{"dropping-particle":"","family":"Desarrollo de una aplicación Web para la gestión de pacientes y personal médico de la clínica odontológica de la universidad de las americas.","given":"","non-dropping-particle":"","parse-names":false,"suffix":""}],"id":"ITEM-1","issued":{"date-parts":[["2017"]]},"number-of-pages":"92","title":"FACULTAD DE INGENIERÍA Y CIENCIAS AGROPECUARIAS","type":"report"},"uris":["http://www.mendeley.com/documents/?uuid=8fcc0bc6-96f6-3442-9efa-41c544985f4d"]}],"mendeley":{"formattedCitation":"[30]","plainTextFormattedCitation":"[30]","previouslyFormattedCitation":"[29]"},"properties":{"noteIndex":0},"schema":"https://github.com/citation-style-language/schema/raw/master/csl-citation.json"}</w:instrText>
             </w:r>
             <w:r>
               <w:fldChar w:fldCharType="separate"/>
@@ -20338,7 +21269,7 @@
               <w:rPr>
                 <w:noProof/>
               </w:rPr>
-              <w:t>[29]</w:t>
+              <w:t>[30]</w:t>
             </w:r>
             <w:r>
               <w:fldChar w:fldCharType="end"/>
@@ -20464,7 +21395,7 @@
               <w:fldChar w:fldCharType="begin" w:fldLock="1"/>
             </w:r>
             <w:r>
-              <w:instrText>ADDIN CSL_CITATION {"citationItems":[{"id":"ITEM-1","itemData":{"abstract":"La implementación de una herramienta informática es una decisión estratégica que procura optimizar la eficiencia de la calidad asistencial en el servicio de salud. La historia clínica es considerada un instrumento que contiene el relato escrito, preciso, claro, ordenado y detallado de la información del paciente. El sistema nacional de salud en la actualidad está introduciendo, en la consulta odontológica el uso de la Historia Clínica Odontológica Única (HCOU) emitida por el Ministerio de Salud Pública (MSP). Por esta razón se encontró necesario el desarrollo de un Sistema Informático Odontológico (SIO) basado en la HCOU para aplicarlo en los consultorios privados de las parroquias El Sagrario y San Francisco del cantón Ibarra. Se trabajó con una muestra de 34 consultorios odontológicos: inicialmente, se valoró las opiniones de los encuestados acerca del uso de la HCOU, resaltando que, la mayoría de ellos, no la han implementado en sus centros odontológicos debido a que no estaban al tanto de la obligatoriedad y de su correcto manejo. Posteriormente, se aplicó el SIO en los consultorios y una vez transcurrido el mes propuesto de prueba, se prosiguió a evaluar su funcionalidad. La mayoría de participantes consideraron que la implementación del SIO cumple con los requerimientos técnicos necesarios para la operatividad en los consultorios odontológicos privados y en la gestión de control al paciente; por lo que se concluyó que es preciso la elaboración de una herramienta que cubra y satisfaga las necesidades del sector de la salud y se sugiere promover su uso y capacitar al personal correspondiente, sobre su correcto manejo\r\nThe implementation of a software tool is a strategic decision that seeks to optimize the efficiency of health care quality in the health service. The clinical history is considered an instrument containing the written account, precise, clear, orderly and detailed patient information. The national health system currently being introduced in the dental office using the Dental Clinic Single History (HCOU) issued by the Ministry of Public Health (MSP). This is why the development of a computer dental system (SIO) based on HCOU for private clinics application and El Sagrario and San Francisco Canton Ibarra parishes was found evident. We worked with a sample of 34 dental offices: initially, the views of respondents about using the HCOU was assessed, noting that most of them have not implemented it in their dental centers because they were no…","author":[{"dropping-particle":"","family":"Vaca Sierra Lorena Jaqueline","given":"","non-dropping-particle":"","parse-names":false,"suffix":""}],"id":"ITEM-1","issued":{"date-parts":[["2015"]]},"number-of-pages":"64","publisher-place":"Ibarra","title":"Desarrollo de un sistema informático basado en la historia clínica odontológica única (msp) para la aplicación y evaluación en consultorios privados de las parroquias el sagrario y san francisco del cantón ibarra","type":"report"},"uris":["http://www.mendeley.com/documents/?uuid=57bdf6bb-dd31-3d7a-a20a-ab231ee82f64"]}],"mendeley":{"formattedCitation":"[30]","plainTextFormattedCitation":"[30]","previouslyFormattedCitation":"[30]"},"properties":{"noteIndex":0},"schema":"https://github.com/citation-style-language/schema/raw/master/csl-citation.json"}</w:instrText>
+              <w:instrText>ADDIN CSL_CITATION {"citationItems":[{"id":"ITEM-1","itemData":{"abstract":"La implementación de una herramienta informática es una decisión estratégica que procura optimizar la eficiencia de la calidad asistencial en el servicio de salud. La historia clínica es considerada un instrumento que contiene el relato escrito, preciso, claro, ordenado y detallado de la información del paciente. El sistema nacional de salud en la actualidad está introduciendo, en la consulta odontológica el uso de la Historia Clínica Odontológica Única (HCOU) emitida por el Ministerio de Salud Pública (MSP). Por esta razón se encontró necesario el desarrollo de un Sistema Informático Odontológico (SIO) basado en la HCOU para aplicarlo en los consultorios privados de las parroquias El Sagrario y San Francisco del cantón Ibarra. Se trabajó con una muestra de 34 consultorios odontológicos: inicialmente, se valoró las opiniones de los encuestados acerca del uso de la HCOU, resaltando que, la mayoría de ellos, no la han implementado en sus centros odontológicos debido a que no estaban al tanto de la obligatoriedad y de su correcto manejo. Posteriormente, se aplicó el SIO en los consultorios y una vez transcurrido el mes propuesto de prueba, se prosiguió a evaluar su funcionalidad. La mayoría de participantes consideraron que la implementación del SIO cumple con los requerimientos técnicos necesarios para la operatividad en los consultorios odontológicos privados y en la gestión de control al paciente; por lo que se concluyó que es preciso la elaboración de una herramienta que cubra y satisfaga las necesidades del sector de la salud y se sugiere promover su uso y capacitar al personal correspondiente, sobre su correcto manejo\r\nThe implementation of a software tool is a strategic decision that seeks to optimize the efficiency of health care quality in the health service. The clinical history is considered an instrument containing the written account, precise, clear, orderly and detailed patient information. The national health system currently being introduced in the dental office using the Dental Clinic Single History (HCOU) issued by the Ministry of Public Health (MSP). This is why the development of a computer dental system (SIO) based on HCOU for private clinics application and El Sagrario and San Francisco Canton Ibarra parishes was found evident. We worked with a sample of 34 dental offices: initially, the views of respondents about using the HCOU was assessed, noting that most of them have not implemented it in their dental centers because they were no…","author":[{"dropping-particle":"","family":"Vaca Sierra Lorena Jaqueline","given":"","non-dropping-particle":"","parse-names":false,"suffix":""}],"id":"ITEM-1","issued":{"date-parts":[["2015"]]},"number-of-pages":"64","publisher-place":"Ibarra","title":"Desarrollo de un sistema informático basado en la historia clínica odontológica única (msp) para la aplicación y evaluación en consultorios privados de las parroquias el sagrario y san francisco del cantón ibarra","type":"report"},"uris":["http://www.mendeley.com/documents/?uuid=57bdf6bb-dd31-3d7a-a20a-ab231ee82f64"]}],"mendeley":{"formattedCitation":"[31]","plainTextFormattedCitation":"[31]","previouslyFormattedCitation":"[30]"},"properties":{"noteIndex":0},"schema":"https://github.com/citation-style-language/schema/raw/master/csl-citation.json"}</w:instrText>
             </w:r>
             <w:r>
               <w:fldChar w:fldCharType="separate"/>
@@ -20473,7 +21404,7 @@
               <w:rPr>
                 <w:noProof/>
               </w:rPr>
-              <w:t>[30]</w:t>
+              <w:t>[31]</w:t>
             </w:r>
             <w:r>
               <w:fldChar w:fldCharType="end"/>
@@ -20606,7 +21537,7 @@
               <w:fldChar w:fldCharType="begin" w:fldLock="1"/>
             </w:r>
             <w:r>
-              <w:instrText>ADDIN CSL_CITATION {"citationItems":[{"id":"ITEM-1","itemData":{"abstract":"La Universidad Autónoma Regional de los Andes UNIANDES cuenta en sus instalaciones con diversos departamentos para las prácticas estudiantiles las cuales ayudar al desarrollo profesional del estudiante, una de ellas es la Unidad de Atención Odontológica UNIANDES (en adelante UAOU) en la cual brindan servicios odontológico al público en general dando como resultado un beneficio mutuo ya que los servicios odontológicos que ofrecen son de calidad y de costo muy asequible mientras los estudiantes de la carrera de Odontología realizan sus prácticas diarias con el fin de aplicar sus conocimientos adquiridos, en el ámbito teórico en las aulas de las mismas, impartidas por los docentes.\r\n En el capítulo uno correspondiente al marco teórico de la documentación se detalla las diferentes herramientas de desarrollo a usar para la creación de la aplicación web, gestión de base de datos y el diseño visual de la aplicación web, junto con los conceptos básicos de los mismos; también se detalla diversos temas y subtemas académicos, de igual manera, con sus respectivos conceptos que servirán como base teórica para el desarrollo de la aplicación web y de más elementos necesarios para el correcto funcionamiento.\r\n En el capítulo dos, el marco metodológico, se redacta sobre la caracterización del sector, en este caso la UAOU donde se plantea las características del mismo, la misión, visión y objetivos que este departamento universitario posee, también se muestra los resultados obtenidos gracias a la investigación de campo donde se realizaron entrevistas y encuestas a la población involucrada.\r\n Finalmente en el capítulo tres, el marco propositivo, dado que la UAOU, al realizar diversos procedimientos odontológicos y que estos a su vez sirven con base justificadora para la calificación resultante de los alumnos, esta cuenta con un formato de gestión académica y administrativa manual y en vista del constante desarrollo tecnológico este formato poco a poco se va quedando obsoleto surgiendo de ahí la mayor problemática que posee este departamento, entonces es en este capítulo donde se detalla la metodóloga a usar que en este caso es eXtreme Programming y todas sus fases a seguir para la realización de la aplicación web dando como resultado una aplicación web que permite una mejor gestión académica y administrativa en la Unidad de Atención Odontológica UNIANDES.","author":[{"dropping-particle":"","family":"Chillagano Lucio Alex Eduardo","given":"","non-dropping-particle":"","parse-names":false,"suffix":""}],"id":"ITEM-1","issued":{"date-parts":[["2018"]]},"number-of-pages":"145","publisher-place":"Ambato","title":"Aplicación Web Para La Gestión Académica y Administrativa De La Unidad De Atención Odontológica Uniandes","type":"report"},"uris":["http://www.mendeley.com/documents/?uuid=131bf7e1-ab2e-3330-afbd-e1baf611aab8"]}],"mendeley":{"formattedCitation":"[31]","plainTextFormattedCitation":"[31]","previouslyFormattedCitation":"[31]"},"properties":{"noteIndex":0},"schema":"https://github.com/citation-style-language/schema/raw/master/csl-citation.json"}</w:instrText>
+              <w:instrText>ADDIN CSL_CITATION {"citationItems":[{"id":"ITEM-1","itemData":{"abstract":"La Universidad Autónoma Regional de los Andes UNIANDES cuenta en sus instalaciones con diversos departamentos para las prácticas estudiantiles las cuales ayudar al desarrollo profesional del estudiante, una de ellas es la Unidad de Atención Odontológica UNIANDES (en adelante UAOU) en la cual brindan servicios odontológico al público en general dando como resultado un beneficio mutuo ya que los servicios odontológicos que ofrecen son de calidad y de costo muy asequible mientras los estudiantes de la carrera de Odontología realizan sus prácticas diarias con el fin de aplicar sus conocimientos adquiridos, en el ámbito teórico en las aulas de las mismas, impartidas por los docentes.\r\n En el capítulo uno correspondiente al marco teórico de la documentación se detalla las diferentes herramientas de desarrollo a usar para la creación de la aplicación web, gestión de base de datos y el diseño visual de la aplicación web, junto con los conceptos básicos de los mismos; también se detalla diversos temas y subtemas académicos, de igual manera, con sus respectivos conceptos que servirán como base teórica para el desarrollo de la aplicación web y de más elementos necesarios para el correcto funcionamiento.\r\n En el capítulo dos, el marco metodológico, se redacta sobre la caracterización del sector, en este caso la UAOU donde se plantea las características del mismo, la misión, visión y objetivos que este departamento universitario posee, también se muestra los resultados obtenidos gracias a la investigación de campo donde se realizaron entrevistas y encuestas a la población involucrada.\r\n Finalmente en el capítulo tres, el marco propositivo, dado que la UAOU, al realizar diversos procedimientos odontológicos y que estos a su vez sirven con base justificadora para la calificación resultante de los alumnos, esta cuenta con un formato de gestión académica y administrativa manual y en vista del constante desarrollo tecnológico este formato poco a poco se va quedando obsoleto surgiendo de ahí la mayor problemática que posee este departamento, entonces es en este capítulo donde se detalla la metodóloga a usar que en este caso es eXtreme Programming y todas sus fases a seguir para la realización de la aplicación web dando como resultado una aplicación web que permite una mejor gestión académica y administrativa en la Unidad de Atención Odontológica UNIANDES.","author":[{"dropping-particle":"","family":"Chillagano Lucio Alex Eduardo","given":"","non-dropping-particle":"","parse-names":false,"suffix":""}],"id":"ITEM-1","issued":{"date-parts":[["2018"]]},"number-of-pages":"145","publisher-place":"Ambato","title":"Aplicación Web Para La Gestión Académica y Administrativa De La Unidad De Atención Odontológica Uniandes","type":"report"},"uris":["http://www.mendeley.com/documents/?uuid=131bf7e1-ab2e-3330-afbd-e1baf611aab8"]}],"mendeley":{"formattedCitation":"[32]","plainTextFormattedCitation":"[32]","previouslyFormattedCitation":"[31]"},"properties":{"noteIndex":0},"schema":"https://github.com/citation-style-language/schema/raw/master/csl-citation.json"}</w:instrText>
             </w:r>
             <w:r>
               <w:rPr>
@@ -20619,7 +21550,7 @@
                 <w:noProof/>
                 <w:lang w:val="en-US"/>
               </w:rPr>
-              <w:t>[31]</w:t>
+              <w:t>[32]</w:t>
             </w:r>
             <w:r>
               <w:rPr>
@@ -20767,7 +21698,7 @@
               <w:fldChar w:fldCharType="begin" w:fldLock="1"/>
             </w:r>
             <w:r>
-              <w:instrText>ADDIN CSL_CITATION {"citationItems":[{"id":"ITEM-1","itemData":{"abstract":"The Web System of Dental Management at the Dental Departament of Riobamba Power Enterprise S.A in Riobamba city was implemented, which automatized all the processes of management and information from the patients which were carried on manually at the department, the only aim was to modernize and ease the use of this information. The inductive method was used in thus research addressed to analyze and understand the results obtained for the indicators response time, maintenance, usage and eventually achieving the proposed goals for this research work, it was also used several techniques such as observation, interviews, documents review and surveys to obtain the data related to the process of information management before the implementation of the web system at the Dental Departament, the system was developed by using the Scrum methodology fulfilling all the requirements of the dentist in charge of the departament. The development of the app was done with Java platform, Java programming languaje by using Frameworks, Spring 4.0.1 to manage Beans, Hibernate 4.3 to persist the data base, Primefaces 5.3 for the creation of enriched interfaces, data base MySQL 5.5.8, IDE of Netbeans 8.1 development, and GlassFish 4.1 web server. Basad on the analysis of the indicators such as response time, maintenance and usage, the following results were obtained: The time used with the manual method in 56 minutes, the Web System reduced it to 10 minutes, reducing in 82.14% the time used for the management processes of information of the patients, later on, the app with the JHAWK tool was analyzed having that the rate of maintenance is excellent since the web system is easy to update and maintain. It is concluded that the web app is acceptable in 94.78% in the analyzed population. The implementation of the web system of Dental Management aims to ease the use of the information of patients at the departament, it is recommended to the employees of Riobamba Power Enterprise to use the web application as well as the training to the staff in charge of the software maintenance.","author":[{"dropping-particle":"","family":"Ponluiza Horta Jesús Mesías","given":"","non-dropping-particle":"","parse-names":false,"suffix":""}],"id":"ITEM-1","issued":{"date-parts":[["2016"]]},"number-of-pages":"133","publisher-place":"Riobamba-Ecuador","title":"“Diseño E Implementación De Un Sistema Web De Gestión Odontológico Para La Empresa Eléctrica Riobamba S.A.”","type":"report"},"uris":["http://www.mendeley.com/documents/?uuid=f3b0fecb-4f14-3b6d-bcb7-6b582b85c849"]}],"mendeley":{"formattedCitation":"[32]","plainTextFormattedCitation":"[32]","previouslyFormattedCitation":"[32]"},"properties":{"noteIndex":0},"schema":"https://github.com/citation-style-language/schema/raw/master/csl-citation.json"}</w:instrText>
+              <w:instrText>ADDIN CSL_CITATION {"citationItems":[{"id":"ITEM-1","itemData":{"abstract":"The Web System of Dental Management at the Dental Departament of Riobamba Power Enterprise S.A in Riobamba city was implemented, which automatized all the processes of management and information from the patients which were carried on manually at the department, the only aim was to modernize and ease the use of this information. The inductive method was used in thus research addressed to analyze and understand the results obtained for the indicators response time, maintenance, usage and eventually achieving the proposed goals for this research work, it was also used several techniques such as observation, interviews, documents review and surveys to obtain the data related to the process of information management before the implementation of the web system at the Dental Departament, the system was developed by using the Scrum methodology fulfilling all the requirements of the dentist in charge of the departament. The development of the app was done with Java platform, Java programming languaje by using Frameworks, Spring 4.0.1 to manage Beans, Hibernate 4.3 to persist the data base, Primefaces 5.3 for the creation of enriched interfaces, data base MySQL 5.5.8, IDE of Netbeans 8.1 development, and GlassFish 4.1 web server. Basad on the analysis of the indicators such as response time, maintenance and usage, the following results were obtained: The time used with the manual method in 56 minutes, the Web System reduced it to 10 minutes, reducing in 82.14% the time used for the management processes of information of the patients, later on, the app with the JHAWK tool was analyzed having that the rate of maintenance is excellent since the web system is easy to update and maintain. It is concluded that the web app is acceptable in 94.78% in the analyzed population. The implementation of the web system of Dental Management aims to ease the use of the information of patients at the departament, it is recommended to the employees of Riobamba Power Enterprise to use the web application as well as the training to the staff in charge of the software maintenance.","author":[{"dropping-particle":"","family":"Ponluiza Horta Jesús Mesías","given":"","non-dropping-particle":"","parse-names":false,"suffix":""}],"id":"ITEM-1","issued":{"date-parts":[["2016"]]},"number-of-pages":"133","publisher-place":"Riobamba-Ecuador","title":"“Diseño E Implementación De Un Sistema Web De Gestión Odontológico Para La Empresa Eléctrica Riobamba S.A.”","type":"report"},"uris":["http://www.mendeley.com/documents/?uuid=f3b0fecb-4f14-3b6d-bcb7-6b582b85c849"]}],"mendeley":{"formattedCitation":"[33]","plainTextFormattedCitation":"[33]","previouslyFormattedCitation":"[32]"},"properties":{"noteIndex":0},"schema":"https://github.com/citation-style-language/schema/raw/master/csl-citation.json"}</w:instrText>
             </w:r>
             <w:r>
               <w:fldChar w:fldCharType="separate"/>
@@ -20776,7 +21707,7 @@
               <w:rPr>
                 <w:noProof/>
               </w:rPr>
-              <w:t>[32]</w:t>
+              <w:t>[33]</w:t>
             </w:r>
             <w:r>
               <w:fldChar w:fldCharType="end"/>
@@ -20927,7 +21858,6 @@
               <w:rPr>
                 <w:lang w:eastAsia="es-EC"/>
               </w:rPr>
-              <w:lastRenderedPageBreak/>
               <w:t>ES10</w:t>
             </w:r>
           </w:p>
@@ -20966,7 +21896,7 @@
               <w:fldChar w:fldCharType="begin" w:fldLock="1"/>
             </w:r>
             <w:r>
-              <w:instrText>ADDIN CSL_CITATION {"citationItems":[{"id":"ITEM-1","itemData":{"ISBN":"1003327796","abstract":"El presente proyecto es el desarrollo de un sistema informático para la automatización del proceso de seguimiento clínico odontológico, la cual será implantada en Cayambe que fue tomada como cantón piloto, el sistema permite almacenar toda la información de pacientes, médicos y trabajadores de todas las edades, permitiendo tener datos de manera más ordenada y disponible, y así agilizando el proceso en esta área de la medicina odontológica. El Capítulo I, trata de una pequeña descripción de la introducción, antecedentes además de los detalles de la metodología que se aplicará en el sistema informático titulado: ¿Sistema Integrado de la Clínica Especialista Medica Odontológica Cayambe¿. El Capítulo II, describe las herramientas a utilizar en los procesos de gestión de clientes, gestión de especialistas y gestión de historias clínicas odontológicas. El Capítulo III, se define la metodología XP, como guía a seguir durante todo el desarrollo del sistema, la documentación de las actividades y tareas que se realizan. El Capítulo IV, realiza el diseño y análisis de la automatización del proceso de seguimiento clínico odontológico, cantón piloto Cayambe, así como la documentación de requisitos, de acuerdo al diagrama de la metodología que se aplica en su desarrollo. El Capítulo V, detalla todo el desarrollo, implementación y pruebas del sistema informático de seguimiento clínico odontológico, siguiendo la metodología XP (eXtreme Programming).","author":[{"dropping-particle":"","family":"Cuzco Cuzco Gustavo Raúl","given":"","non-dropping-particle":"","parse-names":false,"suffix":""}],"id":"ITEM-1","issued":{"date-parts":[["2016"]]},"number-of-pages":"157","publisher-place":"Ibarra","title":"Implementación De Un Aplicativo Responsive Para El Seguimiento Clínico Dental En La Institución Odontológica Cemoc Provincia De Pichincha Cantón Cayambe","type":"report"},"uris":["http://www.mendeley.com/documents/?uuid=0ae6309e-b2a3-33bd-97e4-0f59b2abeef3"]}],"mendeley":{"formattedCitation":"[33]","plainTextFormattedCitation":"[33]","previouslyFormattedCitation":"[33]"},"properties":{"noteIndex":0},"schema":"https://github.com/citation-style-language/schema/raw/master/csl-citation.json"}</w:instrText>
+              <w:instrText>ADDIN CSL_CITATION {"citationItems":[{"id":"ITEM-1","itemData":{"ISBN":"1003327796","abstract":"El presente proyecto es el desarrollo de un sistema informático para la automatización del proceso de seguimiento clínico odontológico, la cual será implantada en Cayambe que fue tomada como cantón piloto, el sistema permite almacenar toda la información de pacientes, médicos y trabajadores de todas las edades, permitiendo tener datos de manera más ordenada y disponible, y así agilizando el proceso en esta área de la medicina odontológica. El Capítulo I, trata de una pequeña descripción de la introducción, antecedentes además de los detalles de la metodología que se aplicará en el sistema informático titulado: ¿Sistema Integrado de la Clínica Especialista Medica Odontológica Cayambe¿. El Capítulo II, describe las herramientas a utilizar en los procesos de gestión de clientes, gestión de especialistas y gestión de historias clínicas odontológicas. El Capítulo III, se define la metodología XP, como guía a seguir durante todo el desarrollo del sistema, la documentación de las actividades y tareas que se realizan. El Capítulo IV, realiza el diseño y análisis de la automatización del proceso de seguimiento clínico odontológico, cantón piloto Cayambe, así como la documentación de requisitos, de acuerdo al diagrama de la metodología que se aplica en su desarrollo. El Capítulo V, detalla todo el desarrollo, implementación y pruebas del sistema informático de seguimiento clínico odontológico, siguiendo la metodología XP (eXtreme Programming).","author":[{"dropping-particle":"","family":"Cuzco Cuzco Gustavo Raúl","given":"","non-dropping-particle":"","parse-names":false,"suffix":""}],"id":"ITEM-1","issued":{"date-parts":[["2016"]]},"number-of-pages":"157","publisher-place":"Ibarra","title":"Implementación De Un Aplicativo Responsive Para El Seguimiento Clínico Dental En La Institución Odontológica Cemoc Provincia De Pichincha Cantón Cayambe","type":"report"},"uris":["http://www.mendeley.com/documents/?uuid=0ae6309e-b2a3-33bd-97e4-0f59b2abeef3"]}],"mendeley":{"formattedCitation":"[34]","plainTextFormattedCitation":"[34]","previouslyFormattedCitation":"[33]"},"properties":{"noteIndex":0},"schema":"https://github.com/citation-style-language/schema/raw/master/csl-citation.json"}</w:instrText>
             </w:r>
             <w:r>
               <w:fldChar w:fldCharType="separate"/>
@@ -20975,7 +21905,7 @@
               <w:rPr>
                 <w:noProof/>
               </w:rPr>
-              <w:t>[33]</w:t>
+              <w:t>[34]</w:t>
             </w:r>
             <w:r>
               <w:fldChar w:fldCharType="end"/>
@@ -21105,7 +22035,6 @@
           <w:b/>
           <w:sz w:val="28"/>
         </w:rPr>
-        <w:lastRenderedPageBreak/>
         <w:t>Hallazgo de los estudios seleccionados</w:t>
       </w:r>
       <w:bookmarkEnd w:id="110"/>
@@ -21200,7 +22129,6 @@
         </w:numPr>
       </w:pPr>
       <w:r>
-        <w:lastRenderedPageBreak/>
         <w:t>La información de los trabajos seleccionados se encuentra en un rango de años a partir del 2014 hasta el 2018, en los cuales se pudo observar la tecnología con la que dieron solución al registro de información manual en consultorios odontológicos:</w:t>
       </w:r>
     </w:p>
@@ -21347,7 +22275,6 @@
         <w:pStyle w:val="CuerpoTesis"/>
       </w:pPr>
       <w:r>
-        <w:lastRenderedPageBreak/>
         <w:t xml:space="preserve">La revisión sistemática permitió conocer las diversas soluciones, tecnologías y metodologías que se han implementado como solución a la administración de procedimientos odontológicos, la información recolectada es de vital importancia, esta información permitirá la selección de tecnologías y metodologías que serán utilizadas el presente trabajo de titulación.  </w:t>
       </w:r>
     </w:p>
@@ -21613,7 +22540,6 @@
         <w:docPartUnique/>
       </w:docPartObj>
     </w:sdtPr>
-    <w:sdtEndPr/>
     <w:sdtContent>
       <w:p>
         <w:pPr>
@@ -21659,7 +22585,6 @@
         <w:docPartUnique/>
       </w:docPartObj>
     </w:sdtPr>
-    <w:sdtEndPr/>
     <w:sdtContent>
       <w:p>
         <w:pPr>
@@ -27124,7 +28049,7 @@
 </file>
 
 <file path=customXml/itemProps1.xml><?xml version="1.0" encoding="utf-8"?>
-<ds:datastoreItem xmlns:ds="http://schemas.openxmlformats.org/officeDocument/2006/customXml" ds:itemID="{1574817F-FDF7-44D6-B31A-777BE3B70732}">
+<ds:datastoreItem xmlns:ds="http://schemas.openxmlformats.org/officeDocument/2006/customXml" ds:itemID="{0296972A-F0D7-4BC8-B354-4EDD90A8F19D}">
   <ds:schemaRefs>
     <ds:schemaRef ds:uri="http://schemas.openxmlformats.org/officeDocument/2006/bibliography"/>
   </ds:schemaRefs>

</xml_diff>

<commit_message>
Agergar RF y RNF
</commit_message>
<xml_diff>
--- a/MemoriaTesis.docx
+++ b/MemoriaTesis.docx
@@ -8661,7 +8661,49 @@
         <w:rPr>
           <w:lang w:val="es-EC"/>
         </w:rPr>
-        <w:t>DSDM (Dynamic Systems Development Method)</w:t>
+        <w:t xml:space="preserve">DSDM (Dynamic </w:t>
+      </w:r>
+      <w:proofErr w:type="spellStart"/>
+      <w:r>
+        <w:rPr>
+          <w:lang w:val="es-EC"/>
+        </w:rPr>
+        <w:t>Systems</w:t>
+      </w:r>
+      <w:proofErr w:type="spellEnd"/>
+      <w:r>
+        <w:rPr>
+          <w:lang w:val="es-EC"/>
+        </w:rPr>
+        <w:t xml:space="preserve"> </w:t>
+      </w:r>
+      <w:proofErr w:type="spellStart"/>
+      <w:r>
+        <w:rPr>
+          <w:lang w:val="es-EC"/>
+        </w:rPr>
+        <w:t>Development</w:t>
+      </w:r>
+      <w:proofErr w:type="spellEnd"/>
+      <w:r>
+        <w:rPr>
+          <w:lang w:val="es-EC"/>
+        </w:rPr>
+        <w:t xml:space="preserve"> </w:t>
+      </w:r>
+      <w:proofErr w:type="spellStart"/>
+      <w:r>
+        <w:rPr>
+          <w:lang w:val="es-EC"/>
+        </w:rPr>
+        <w:t>Method</w:t>
+      </w:r>
+      <w:proofErr w:type="spellEnd"/>
+      <w:r>
+        <w:rPr>
+          <w:lang w:val="es-EC"/>
+        </w:rPr>
+        <w:t>)</w:t>
       </w:r>
       <w:bookmarkEnd w:id="46"/>
       <w:r>
@@ -14151,12 +14193,21 @@
         <w:t xml:space="preserve">Tabla </w:t>
       </w:r>
       <w:r>
+        <w:rPr>
+          <w:noProof/>
+        </w:rPr>
         <w:fldChar w:fldCharType="begin"/>
       </w:r>
       <w:r>
+        <w:rPr>
+          <w:noProof/>
+        </w:rPr>
         <w:instrText xml:space="preserve"> SEQ Tabla \* ROMAN </w:instrText>
       </w:r>
       <w:r>
+        <w:rPr>
+          <w:noProof/>
+        </w:rPr>
         <w:fldChar w:fldCharType="separate"/>
       </w:r>
       <w:r>
@@ -14166,6 +14217,9 @@
         <w:t>IV</w:t>
       </w:r>
       <w:r>
+        <w:rPr>
+          <w:noProof/>
+        </w:rPr>
         <w:fldChar w:fldCharType="end"/>
       </w:r>
       <w:r>
@@ -14305,7 +14359,19 @@
               <w:rPr>
                 <w:lang w:val="es-EC"/>
               </w:rPr>
-              <w:t>Registro de Usuarios</w:t>
+              <w:t>Registr</w:t>
+            </w:r>
+            <w:r>
+              <w:rPr>
+                <w:lang w:val="es-EC"/>
+              </w:rPr>
+              <w:t>ar</w:t>
+            </w:r>
+            <w:r>
+              <w:rPr>
+                <w:lang w:val="es-EC"/>
+              </w:rPr>
+              <w:t xml:space="preserve"> Usuarios</w:t>
             </w:r>
           </w:p>
         </w:tc>
@@ -14434,6 +14500,7 @@
               <w:rPr>
                 <w:lang w:val="es-EC"/>
               </w:rPr>
+              <w:lastRenderedPageBreak/>
               <w:t>RF00</w:t>
             </w:r>
             <w:r>
@@ -14511,7 +14578,19 @@
               <w:rPr>
                 <w:lang w:val="es-EC"/>
               </w:rPr>
-              <w:t>Registrar Historias Clínicas</w:t>
+              <w:t>Registrar</w:t>
+            </w:r>
+            <w:r>
+              <w:rPr>
+                <w:lang w:val="es-EC"/>
+              </w:rPr>
+              <w:t>, Editar</w:t>
+            </w:r>
+            <w:r>
+              <w:rPr>
+                <w:lang w:val="es-EC"/>
+              </w:rPr>
+              <w:t xml:space="preserve"> Historias Clínicas</w:t>
             </w:r>
           </w:p>
         </w:tc>
@@ -14557,10 +14636,680 @@
                 <w:lang w:val="es-EC"/>
               </w:rPr>
             </w:pPr>
+            <w:r>
+              <w:rPr>
+                <w:lang w:val="es-EC"/>
+              </w:rPr>
+              <w:t>Ingresar Diagnostico Dental</w:t>
+            </w:r>
+          </w:p>
+        </w:tc>
+      </w:tr>
+      <w:tr>
+        <w:tc>
+          <w:tcPr>
+            <w:tcW w:w="4414" w:type="dxa"/>
+            <w:vAlign w:val="center"/>
+          </w:tcPr>
+          <w:p>
+            <w:pPr>
+              <w:pStyle w:val="CuerpoTesis"/>
+              <w:jc w:val="center"/>
+              <w:rPr>
+                <w:lang w:val="es-EC"/>
+              </w:rPr>
+            </w:pPr>
+            <w:r>
+              <w:rPr>
+                <w:lang w:val="es-EC"/>
+              </w:rPr>
+              <w:t>RF007</w:t>
+            </w:r>
+          </w:p>
+        </w:tc>
+        <w:tc>
+          <w:tcPr>
+            <w:tcW w:w="4414" w:type="dxa"/>
+            <w:vAlign w:val="center"/>
+          </w:tcPr>
+          <w:p>
+            <w:pPr>
+              <w:pStyle w:val="CuerpoTesis"/>
+              <w:jc w:val="center"/>
+              <w:rPr>
+                <w:lang w:val="es-EC"/>
+              </w:rPr>
+            </w:pPr>
+            <w:r>
+              <w:rPr>
+                <w:lang w:val="es-EC"/>
+              </w:rPr>
+              <w:t>Consultar Diagnostico Dental</w:t>
+            </w:r>
+          </w:p>
+        </w:tc>
+      </w:tr>
+      <w:tr>
+        <w:tc>
+          <w:tcPr>
+            <w:tcW w:w="4414" w:type="dxa"/>
+            <w:vAlign w:val="center"/>
+          </w:tcPr>
+          <w:p>
+            <w:pPr>
+              <w:pStyle w:val="CuerpoTesis"/>
+              <w:jc w:val="center"/>
+              <w:rPr>
+                <w:lang w:val="es-EC"/>
+              </w:rPr>
+            </w:pPr>
+            <w:r>
+              <w:rPr>
+                <w:lang w:val="es-EC"/>
+              </w:rPr>
+              <w:t>RF008</w:t>
+            </w:r>
+          </w:p>
+        </w:tc>
+        <w:tc>
+          <w:tcPr>
+            <w:tcW w:w="4414" w:type="dxa"/>
+            <w:vAlign w:val="center"/>
+          </w:tcPr>
+          <w:p>
+            <w:pPr>
+              <w:pStyle w:val="CuerpoTesis"/>
+              <w:jc w:val="center"/>
+              <w:rPr>
+                <w:lang w:val="es-EC"/>
+              </w:rPr>
+            </w:pPr>
+            <w:r>
+              <w:rPr>
+                <w:lang w:val="es-EC"/>
+              </w:rPr>
+              <w:t>Registrar Tratamiento de los Pacientes</w:t>
+            </w:r>
+          </w:p>
+        </w:tc>
+      </w:tr>
+      <w:tr>
+        <w:tc>
+          <w:tcPr>
+            <w:tcW w:w="4414" w:type="dxa"/>
+            <w:vAlign w:val="center"/>
+          </w:tcPr>
+          <w:p>
+            <w:pPr>
+              <w:pStyle w:val="CuerpoTesis"/>
+              <w:jc w:val="center"/>
+              <w:rPr>
+                <w:lang w:val="es-EC"/>
+              </w:rPr>
+            </w:pPr>
+            <w:r>
+              <w:rPr>
+                <w:lang w:val="es-EC"/>
+              </w:rPr>
+              <w:t>RF009</w:t>
+            </w:r>
+          </w:p>
+        </w:tc>
+        <w:tc>
+          <w:tcPr>
+            <w:tcW w:w="4414" w:type="dxa"/>
+            <w:vAlign w:val="center"/>
+          </w:tcPr>
+          <w:p>
+            <w:pPr>
+              <w:pStyle w:val="CuerpoTesis"/>
+              <w:jc w:val="center"/>
+              <w:rPr>
+                <w:lang w:val="es-EC"/>
+              </w:rPr>
+            </w:pPr>
+            <w:r>
+              <w:rPr>
+                <w:lang w:val="es-EC"/>
+              </w:rPr>
+              <w:t>Modificar Tratamiento de los Pacientes</w:t>
+            </w:r>
+          </w:p>
+        </w:tc>
+      </w:tr>
+      <w:tr>
+        <w:tc>
+          <w:tcPr>
+            <w:tcW w:w="4414" w:type="dxa"/>
+            <w:vAlign w:val="center"/>
+          </w:tcPr>
+          <w:p>
+            <w:pPr>
+              <w:pStyle w:val="CuerpoTesis"/>
+              <w:jc w:val="center"/>
+              <w:rPr>
+                <w:lang w:val="es-EC"/>
+              </w:rPr>
+            </w:pPr>
+            <w:r>
+              <w:rPr>
+                <w:lang w:val="es-EC"/>
+              </w:rPr>
+              <w:t>RF010</w:t>
+            </w:r>
+          </w:p>
+        </w:tc>
+        <w:tc>
+          <w:tcPr>
+            <w:tcW w:w="4414" w:type="dxa"/>
+            <w:vAlign w:val="center"/>
+          </w:tcPr>
+          <w:p>
+            <w:pPr>
+              <w:pStyle w:val="CuerpoTesis"/>
+              <w:jc w:val="center"/>
+              <w:rPr>
+                <w:lang w:val="es-EC"/>
+              </w:rPr>
+            </w:pPr>
+            <w:r>
+              <w:rPr>
+                <w:lang w:val="es-EC"/>
+              </w:rPr>
+              <w:t>Consultar Tratamientos de los Pacientes</w:t>
+            </w:r>
+          </w:p>
+        </w:tc>
+      </w:tr>
+      <w:tr>
+        <w:tc>
+          <w:tcPr>
+            <w:tcW w:w="4414" w:type="dxa"/>
+            <w:vAlign w:val="center"/>
+          </w:tcPr>
+          <w:p>
+            <w:pPr>
+              <w:pStyle w:val="CuerpoTesis"/>
+              <w:jc w:val="center"/>
+              <w:rPr>
+                <w:lang w:val="es-EC"/>
+              </w:rPr>
+            </w:pPr>
+            <w:r>
+              <w:rPr>
+                <w:lang w:val="es-EC"/>
+              </w:rPr>
+              <w:t>RF011</w:t>
+            </w:r>
+          </w:p>
+        </w:tc>
+        <w:tc>
+          <w:tcPr>
+            <w:tcW w:w="4414" w:type="dxa"/>
+            <w:vAlign w:val="center"/>
+          </w:tcPr>
+          <w:p>
+            <w:pPr>
+              <w:pStyle w:val="CuerpoTesis"/>
+              <w:jc w:val="center"/>
+              <w:rPr>
+                <w:lang w:val="es-EC"/>
+              </w:rPr>
+            </w:pPr>
+            <w:r>
+              <w:rPr>
+                <w:lang w:val="es-EC"/>
+              </w:rPr>
+              <w:t>Listar Pacientes Atendidos</w:t>
+            </w:r>
+          </w:p>
+        </w:tc>
+      </w:tr>
+      <w:tr>
+        <w:tc>
+          <w:tcPr>
+            <w:tcW w:w="4414" w:type="dxa"/>
+            <w:vAlign w:val="center"/>
+          </w:tcPr>
+          <w:p>
+            <w:pPr>
+              <w:pStyle w:val="CuerpoTesis"/>
+              <w:jc w:val="center"/>
+              <w:rPr>
+                <w:lang w:val="es-EC"/>
+              </w:rPr>
+            </w:pPr>
+            <w:r>
+              <w:rPr>
+                <w:lang w:val="es-EC"/>
+              </w:rPr>
+              <w:t>RF012</w:t>
+            </w:r>
+          </w:p>
+        </w:tc>
+        <w:tc>
+          <w:tcPr>
+            <w:tcW w:w="4414" w:type="dxa"/>
+            <w:vAlign w:val="center"/>
+          </w:tcPr>
+          <w:p>
+            <w:pPr>
+              <w:pStyle w:val="CuerpoTesis"/>
+              <w:jc w:val="center"/>
+              <w:rPr>
+                <w:lang w:val="es-EC"/>
+              </w:rPr>
+            </w:pPr>
+            <w:r>
+              <w:rPr>
+                <w:lang w:val="es-EC"/>
+              </w:rPr>
+              <w:t>Listar Citas Médicas de los Pacientes</w:t>
+            </w:r>
+          </w:p>
+        </w:tc>
+      </w:tr>
+    </w:tbl>
+    <w:p>
+      <w:pPr>
+        <w:pStyle w:val="CuerpoTesis"/>
+        <w:rPr>
+          <w:lang w:val="es-EC"/>
+        </w:rPr>
+      </w:pPr>
+    </w:p>
+    <w:p>
+      <w:pPr>
+        <w:pStyle w:val="CuerpoTesis"/>
+        <w:rPr>
+          <w:lang w:val="es-EC"/>
+        </w:rPr>
+      </w:pPr>
+    </w:p>
+    <w:p>
+      <w:pPr>
+        <w:pStyle w:val="CuerpoTesis"/>
+        <w:rPr>
+          <w:lang w:val="es-EC"/>
+        </w:rPr>
+      </w:pPr>
+    </w:p>
+    <w:p>
+      <w:pPr>
+        <w:pStyle w:val="Caption"/>
+      </w:pPr>
+      <w:r>
+        <w:t xml:space="preserve">Tabla </w:t>
+      </w:r>
+      <w:r>
+        <w:rPr>
+          <w:noProof/>
+        </w:rPr>
+        <w:fldChar w:fldCharType="begin"/>
+      </w:r>
+      <w:r>
+        <w:rPr>
+          <w:noProof/>
+        </w:rPr>
+        <w:instrText xml:space="preserve"> SEQ Tabla \* ROMAN </w:instrText>
+      </w:r>
+      <w:r>
+        <w:rPr>
+          <w:noProof/>
+        </w:rPr>
+        <w:fldChar w:fldCharType="separate"/>
+      </w:r>
+      <w:r>
+        <w:rPr>
+          <w:noProof/>
+        </w:rPr>
+        <w:t>V</w:t>
+      </w:r>
+      <w:r>
+        <w:rPr>
+          <w:noProof/>
+        </w:rPr>
+        <w:fldChar w:fldCharType="end"/>
+      </w:r>
+      <w:r>
+        <w:t>.</w:t>
+      </w:r>
+      <w:r>
+        <w:br/>
+        <w:t xml:space="preserve"> REQUERIMIENTOS NO FUNCIONALES</w:t>
+      </w:r>
+    </w:p>
+    <w:tbl>
+      <w:tblPr>
+        <w:tblStyle w:val="TableGrid"/>
+        <w:tblW w:w="0" w:type="auto"/>
+        <w:tblLook w:val="04A0" w:firstRow="1" w:lastRow="0" w:firstColumn="1" w:lastColumn="0" w:noHBand="0" w:noVBand="1"/>
+      </w:tblPr>
+      <w:tblGrid>
+        <w:gridCol w:w="4414"/>
+        <w:gridCol w:w="4414"/>
+      </w:tblGrid>
+      <w:tr>
+        <w:tc>
+          <w:tcPr>
+            <w:tcW w:w="8828" w:type="dxa"/>
+            <w:gridSpan w:val="2"/>
+            <w:vAlign w:val="center"/>
+          </w:tcPr>
+          <w:p>
+            <w:pPr>
+              <w:pStyle w:val="CuerpoTesis"/>
+              <w:jc w:val="center"/>
+              <w:rPr>
+                <w:b/>
+                <w:lang w:val="es-EC"/>
+              </w:rPr>
+            </w:pPr>
+            <w:r>
+              <w:rPr>
+                <w:b/>
+                <w:lang w:val="es-EC"/>
+              </w:rPr>
+              <w:t>Requerimientos</w:t>
+            </w:r>
+            <w:r>
+              <w:rPr>
+                <w:b/>
+                <w:lang w:val="es-EC"/>
+              </w:rPr>
+              <w:t xml:space="preserve"> No</w:t>
+            </w:r>
+            <w:r>
+              <w:rPr>
+                <w:b/>
+                <w:lang w:val="es-EC"/>
+              </w:rPr>
+              <w:t xml:space="preserve"> Funcionales</w:t>
+            </w:r>
+          </w:p>
+        </w:tc>
+      </w:tr>
+      <w:tr>
+        <w:tc>
+          <w:tcPr>
+            <w:tcW w:w="4414" w:type="dxa"/>
+            <w:vAlign w:val="center"/>
+          </w:tcPr>
+          <w:p>
+            <w:pPr>
+              <w:pStyle w:val="CuerpoTesis"/>
+              <w:jc w:val="center"/>
+              <w:rPr>
+                <w:b/>
+                <w:lang w:val="es-EC"/>
+              </w:rPr>
+            </w:pPr>
+            <w:r>
+              <w:rPr>
+                <w:b/>
+                <w:lang w:val="es-EC"/>
+              </w:rPr>
+              <w:t>Código</w:t>
+            </w:r>
+          </w:p>
+        </w:tc>
+        <w:tc>
+          <w:tcPr>
+            <w:tcW w:w="4414" w:type="dxa"/>
+            <w:vAlign w:val="center"/>
+          </w:tcPr>
+          <w:p>
+            <w:pPr>
+              <w:pStyle w:val="CuerpoTesis"/>
+              <w:jc w:val="center"/>
+              <w:rPr>
+                <w:b/>
+                <w:lang w:val="es-EC"/>
+              </w:rPr>
+            </w:pPr>
+            <w:r>
+              <w:rPr>
+                <w:b/>
+                <w:lang w:val="es-EC"/>
+              </w:rPr>
+              <w:t>Descripción de Requerimientos</w:t>
+            </w:r>
+          </w:p>
+        </w:tc>
+      </w:tr>
+      <w:tr>
+        <w:tc>
+          <w:tcPr>
+            <w:tcW w:w="4414" w:type="dxa"/>
+            <w:vAlign w:val="center"/>
+          </w:tcPr>
+          <w:p>
+            <w:pPr>
+              <w:pStyle w:val="CuerpoTesis"/>
+              <w:jc w:val="center"/>
+              <w:rPr>
+                <w:lang w:val="es-EC"/>
+              </w:rPr>
+            </w:pPr>
+            <w:r>
+              <w:rPr>
+                <w:lang w:val="es-EC"/>
+              </w:rPr>
+              <w:t>RNF001</w:t>
+            </w:r>
+          </w:p>
+        </w:tc>
+        <w:tc>
+          <w:tcPr>
+            <w:tcW w:w="4414" w:type="dxa"/>
+            <w:vAlign w:val="center"/>
+          </w:tcPr>
+          <w:p>
+            <w:pPr>
+              <w:pStyle w:val="CuerpoTesis"/>
+              <w:jc w:val="center"/>
+              <w:rPr>
+                <w:lang w:val="es-EC"/>
+              </w:rPr>
+            </w:pPr>
+            <w:r>
+              <w:rPr>
+                <w:lang w:val="es-EC"/>
+              </w:rPr>
+              <w:t>Tiempo de Respuesta Eficiente</w:t>
+            </w:r>
+          </w:p>
+        </w:tc>
+      </w:tr>
+      <w:tr>
+        <w:tc>
+          <w:tcPr>
+            <w:tcW w:w="4414" w:type="dxa"/>
+            <w:vAlign w:val="center"/>
+          </w:tcPr>
+          <w:p>
+            <w:pPr>
+              <w:pStyle w:val="CuerpoTesis"/>
+              <w:jc w:val="center"/>
+              <w:rPr>
+                <w:lang w:val="es-EC"/>
+              </w:rPr>
+            </w:pPr>
+            <w:r>
+              <w:rPr>
+                <w:lang w:val="es-EC"/>
+              </w:rPr>
+              <w:t>RNF002</w:t>
+            </w:r>
+          </w:p>
+        </w:tc>
+        <w:tc>
+          <w:tcPr>
+            <w:tcW w:w="4414" w:type="dxa"/>
+            <w:vAlign w:val="center"/>
+          </w:tcPr>
+          <w:p>
+            <w:pPr>
+              <w:pStyle w:val="CuerpoTesis"/>
+              <w:jc w:val="center"/>
+              <w:rPr>
+                <w:lang w:val="es-EC"/>
+              </w:rPr>
+            </w:pPr>
+            <w:r>
+              <w:rPr>
+                <w:lang w:val="es-EC"/>
+              </w:rPr>
+              <w:t>Funcionamiento en el navegador (Chrome, Edge)</w:t>
+            </w:r>
+            <w:r>
+              <w:rPr>
+                <w:lang w:val="es-EC"/>
+              </w:rPr>
+              <w:t xml:space="preserve"> </w:t>
+            </w:r>
+          </w:p>
+        </w:tc>
+      </w:tr>
+      <w:tr>
+        <w:tc>
+          <w:tcPr>
+            <w:tcW w:w="4414" w:type="dxa"/>
+            <w:vAlign w:val="center"/>
+          </w:tcPr>
+          <w:p>
+            <w:pPr>
+              <w:pStyle w:val="CuerpoTesis"/>
+              <w:jc w:val="center"/>
+              <w:rPr>
+                <w:lang w:val="es-EC"/>
+              </w:rPr>
+            </w:pPr>
+            <w:r>
+              <w:rPr>
+                <w:lang w:val="es-EC"/>
+              </w:rPr>
+              <w:t>RNF003</w:t>
+            </w:r>
+          </w:p>
+        </w:tc>
+        <w:tc>
+          <w:tcPr>
+            <w:tcW w:w="4414" w:type="dxa"/>
+            <w:vAlign w:val="center"/>
+          </w:tcPr>
+          <w:p>
+            <w:pPr>
+              <w:pStyle w:val="CuerpoTesis"/>
+              <w:jc w:val="center"/>
+              <w:rPr>
+                <w:lang w:val="es-EC"/>
+              </w:rPr>
+            </w:pPr>
+            <w:r>
+              <w:rPr>
+                <w:lang w:val="es-EC"/>
+              </w:rPr>
+              <w:t>Interfaz amigable al usuario</w:t>
+            </w:r>
+          </w:p>
+        </w:tc>
+      </w:tr>
+      <w:tr>
+        <w:tc>
+          <w:tcPr>
+            <w:tcW w:w="4414" w:type="dxa"/>
+            <w:vAlign w:val="center"/>
+          </w:tcPr>
+          <w:p>
+            <w:pPr>
+              <w:pStyle w:val="CuerpoTesis"/>
+              <w:jc w:val="center"/>
+              <w:rPr>
+                <w:lang w:val="es-EC"/>
+              </w:rPr>
+            </w:pPr>
+            <w:r>
+              <w:rPr>
+                <w:lang w:val="es-EC"/>
+              </w:rPr>
+              <w:t>RNF004</w:t>
+            </w:r>
+          </w:p>
+        </w:tc>
+        <w:tc>
+          <w:tcPr>
+            <w:tcW w:w="4414" w:type="dxa"/>
+            <w:vAlign w:val="center"/>
+          </w:tcPr>
+          <w:p>
+            <w:pPr>
+              <w:pStyle w:val="CuerpoTesis"/>
+              <w:jc w:val="center"/>
+              <w:rPr>
+                <w:lang w:val="es-EC"/>
+              </w:rPr>
+            </w:pPr>
+            <w:r>
+              <w:rPr>
+                <w:lang w:val="es-EC"/>
+              </w:rPr>
+              <w:t xml:space="preserve">Seguridad de la información  </w:t>
+            </w:r>
+          </w:p>
+        </w:tc>
+      </w:tr>
+      <w:tr>
+        <w:tc>
+          <w:tcPr>
+            <w:tcW w:w="4414" w:type="dxa"/>
+            <w:vAlign w:val="center"/>
+          </w:tcPr>
+          <w:p>
+            <w:pPr>
+              <w:pStyle w:val="CuerpoTesis"/>
+              <w:jc w:val="center"/>
+              <w:rPr>
+                <w:lang w:val="es-EC"/>
+              </w:rPr>
+            </w:pPr>
+            <w:r>
+              <w:rPr>
+                <w:lang w:val="es-EC"/>
+              </w:rPr>
+              <w:t>RNF00</w:t>
+            </w:r>
+            <w:r>
+              <w:rPr>
+                <w:lang w:val="es-EC"/>
+              </w:rPr>
+              <w:t>5</w:t>
+            </w:r>
             <w:bookmarkStart w:id="56" w:name="_GoBack"/>
             <w:bookmarkEnd w:id="56"/>
           </w:p>
         </w:tc>
+        <w:tc>
+          <w:tcPr>
+            <w:tcW w:w="4414" w:type="dxa"/>
+            <w:vAlign w:val="center"/>
+          </w:tcPr>
+          <w:p>
+            <w:pPr>
+              <w:pStyle w:val="CuerpoTesis"/>
+              <w:jc w:val="center"/>
+              <w:rPr>
+                <w:lang w:val="es-EC"/>
+              </w:rPr>
+            </w:pPr>
+            <w:r>
+              <w:rPr>
+                <w:lang w:val="es-EC"/>
+              </w:rPr>
+              <w:t>Confidencialidad de Información</w:t>
+            </w:r>
+          </w:p>
+        </w:tc>
       </w:tr>
       <w:tr>
         <w:tc>
@@ -14580,13 +15329,13 @@
               <w:rPr>
                 <w:lang w:val="es-EC"/>
               </w:rPr>
-              <w:t>RF00</w:t>
+              <w:t>RNF00</w:t>
             </w:r>
             <w:r>
               <w:rPr>
                 <w:lang w:val="es-EC"/>
               </w:rPr>
-              <w:t>7</w:t>
+              <w:t>6</w:t>
             </w:r>
           </w:p>
         </w:tc>
@@ -14603,364 +15352,12 @@
                 <w:lang w:val="es-EC"/>
               </w:rPr>
             </w:pPr>
-          </w:p>
-        </w:tc>
-      </w:tr>
-      <w:tr>
-        <w:tc>
-          <w:tcPr>
-            <w:tcW w:w="4414" w:type="dxa"/>
-            <w:vAlign w:val="center"/>
-          </w:tcPr>
-          <w:p>
-            <w:pPr>
-              <w:pStyle w:val="CuerpoTesis"/>
-              <w:jc w:val="center"/>
+            <w:r>
               <w:rPr>
                 <w:lang w:val="es-EC"/>
               </w:rPr>
-            </w:pPr>
-            <w:r>
-              <w:rPr>
-                <w:lang w:val="es-EC"/>
-              </w:rPr>
-              <w:t>RF00</w:t>
-            </w:r>
-            <w:r>
-              <w:rPr>
-                <w:lang w:val="es-EC"/>
-              </w:rPr>
-              <w:t>8</w:t>
-            </w:r>
-          </w:p>
-        </w:tc>
-        <w:tc>
-          <w:tcPr>
-            <w:tcW w:w="4414" w:type="dxa"/>
-            <w:vAlign w:val="center"/>
-          </w:tcPr>
-          <w:p>
-            <w:pPr>
-              <w:pStyle w:val="CuerpoTesis"/>
-              <w:jc w:val="center"/>
-              <w:rPr>
-                <w:lang w:val="es-EC"/>
-              </w:rPr>
-            </w:pPr>
-          </w:p>
-        </w:tc>
-      </w:tr>
-      <w:tr>
-        <w:tc>
-          <w:tcPr>
-            <w:tcW w:w="4414" w:type="dxa"/>
-            <w:vAlign w:val="center"/>
-          </w:tcPr>
-          <w:p>
-            <w:pPr>
-              <w:pStyle w:val="CuerpoTesis"/>
-              <w:jc w:val="center"/>
-              <w:rPr>
-                <w:lang w:val="es-EC"/>
-              </w:rPr>
-            </w:pPr>
-            <w:r>
-              <w:rPr>
-                <w:lang w:val="es-EC"/>
-              </w:rPr>
-              <w:t>RF00</w:t>
-            </w:r>
-            <w:r>
-              <w:rPr>
-                <w:lang w:val="es-EC"/>
-              </w:rPr>
-              <w:t>9</w:t>
-            </w:r>
-          </w:p>
-        </w:tc>
-        <w:tc>
-          <w:tcPr>
-            <w:tcW w:w="4414" w:type="dxa"/>
-            <w:vAlign w:val="center"/>
-          </w:tcPr>
-          <w:p>
-            <w:pPr>
-              <w:pStyle w:val="CuerpoTesis"/>
-              <w:jc w:val="center"/>
-              <w:rPr>
-                <w:lang w:val="es-EC"/>
-              </w:rPr>
-            </w:pPr>
-          </w:p>
-        </w:tc>
-      </w:tr>
-      <w:tr>
-        <w:tc>
-          <w:tcPr>
-            <w:tcW w:w="4414" w:type="dxa"/>
-            <w:vAlign w:val="center"/>
-          </w:tcPr>
-          <w:p>
-            <w:pPr>
-              <w:pStyle w:val="CuerpoTesis"/>
-              <w:jc w:val="center"/>
-              <w:rPr>
-                <w:lang w:val="es-EC"/>
-              </w:rPr>
-            </w:pPr>
-            <w:r>
-              <w:rPr>
-                <w:lang w:val="es-EC"/>
-              </w:rPr>
-              <w:t>RF0</w:t>
-            </w:r>
-            <w:r>
-              <w:rPr>
-                <w:lang w:val="es-EC"/>
-              </w:rPr>
-              <w:t>10</w:t>
-            </w:r>
-          </w:p>
-        </w:tc>
-        <w:tc>
-          <w:tcPr>
-            <w:tcW w:w="4414" w:type="dxa"/>
-            <w:vAlign w:val="center"/>
-          </w:tcPr>
-          <w:p>
-            <w:pPr>
-              <w:pStyle w:val="CuerpoTesis"/>
-              <w:jc w:val="center"/>
-              <w:rPr>
-                <w:lang w:val="es-EC"/>
-              </w:rPr>
-            </w:pPr>
-          </w:p>
-        </w:tc>
-      </w:tr>
-      <w:tr>
-        <w:tc>
-          <w:tcPr>
-            <w:tcW w:w="4414" w:type="dxa"/>
-            <w:vAlign w:val="center"/>
-          </w:tcPr>
-          <w:p>
-            <w:pPr>
-              <w:pStyle w:val="CuerpoTesis"/>
-              <w:jc w:val="center"/>
-              <w:rPr>
-                <w:lang w:val="es-EC"/>
-              </w:rPr>
-            </w:pPr>
-            <w:r>
-              <w:rPr>
-                <w:lang w:val="es-EC"/>
-              </w:rPr>
-              <w:t>RF0</w:t>
-            </w:r>
-            <w:r>
-              <w:rPr>
-                <w:lang w:val="es-EC"/>
-              </w:rPr>
-              <w:t>1</w:t>
-            </w:r>
-            <w:r>
-              <w:rPr>
-                <w:lang w:val="es-EC"/>
-              </w:rPr>
-              <w:t>1</w:t>
-            </w:r>
-          </w:p>
-        </w:tc>
-        <w:tc>
-          <w:tcPr>
-            <w:tcW w:w="4414" w:type="dxa"/>
-            <w:vAlign w:val="center"/>
-          </w:tcPr>
-          <w:p>
-            <w:pPr>
-              <w:pStyle w:val="CuerpoTesis"/>
-              <w:jc w:val="center"/>
-              <w:rPr>
-                <w:lang w:val="es-EC"/>
-              </w:rPr>
-            </w:pPr>
-          </w:p>
-        </w:tc>
-      </w:tr>
-      <w:tr>
-        <w:tc>
-          <w:tcPr>
-            <w:tcW w:w="4414" w:type="dxa"/>
-            <w:vAlign w:val="center"/>
-          </w:tcPr>
-          <w:p>
-            <w:pPr>
-              <w:pStyle w:val="CuerpoTesis"/>
-              <w:jc w:val="center"/>
-              <w:rPr>
-                <w:lang w:val="es-EC"/>
-              </w:rPr>
-            </w:pPr>
-            <w:r>
-              <w:rPr>
-                <w:lang w:val="es-EC"/>
-              </w:rPr>
-              <w:t>RF01</w:t>
-            </w:r>
-            <w:r>
-              <w:rPr>
-                <w:lang w:val="es-EC"/>
-              </w:rPr>
-              <w:t>2</w:t>
-            </w:r>
-          </w:p>
-        </w:tc>
-        <w:tc>
-          <w:tcPr>
-            <w:tcW w:w="4414" w:type="dxa"/>
-            <w:vAlign w:val="center"/>
-          </w:tcPr>
-          <w:p>
-            <w:pPr>
-              <w:pStyle w:val="CuerpoTesis"/>
-              <w:jc w:val="center"/>
-              <w:rPr>
-                <w:lang w:val="es-EC"/>
-              </w:rPr>
-            </w:pPr>
-          </w:p>
-        </w:tc>
-      </w:tr>
-      <w:tr>
-        <w:tc>
-          <w:tcPr>
-            <w:tcW w:w="4414" w:type="dxa"/>
-            <w:vAlign w:val="center"/>
-          </w:tcPr>
-          <w:p>
-            <w:pPr>
-              <w:pStyle w:val="CuerpoTesis"/>
-              <w:jc w:val="center"/>
-              <w:rPr>
-                <w:lang w:val="es-EC"/>
-              </w:rPr>
-            </w:pPr>
-            <w:r>
-              <w:rPr>
-                <w:lang w:val="es-EC"/>
-              </w:rPr>
-              <w:t>RF01</w:t>
-            </w:r>
-            <w:r>
-              <w:rPr>
-                <w:lang w:val="es-EC"/>
-              </w:rPr>
-              <w:t>3</w:t>
-            </w:r>
-          </w:p>
-        </w:tc>
-        <w:tc>
-          <w:tcPr>
-            <w:tcW w:w="4414" w:type="dxa"/>
-            <w:vAlign w:val="center"/>
-          </w:tcPr>
-          <w:p>
-            <w:pPr>
-              <w:pStyle w:val="CuerpoTesis"/>
-              <w:jc w:val="center"/>
-              <w:rPr>
-                <w:lang w:val="es-EC"/>
-              </w:rPr>
-            </w:pPr>
-          </w:p>
-        </w:tc>
-      </w:tr>
-      <w:tr>
-        <w:tc>
-          <w:tcPr>
-            <w:tcW w:w="4414" w:type="dxa"/>
-            <w:vAlign w:val="center"/>
-          </w:tcPr>
-          <w:p>
-            <w:pPr>
-              <w:pStyle w:val="CuerpoTesis"/>
-              <w:jc w:val="center"/>
-              <w:rPr>
-                <w:lang w:val="es-EC"/>
-              </w:rPr>
-            </w:pPr>
-            <w:r>
-              <w:rPr>
-                <w:lang w:val="es-EC"/>
-              </w:rPr>
-              <w:t>RF01</w:t>
-            </w:r>
-            <w:r>
-              <w:rPr>
-                <w:lang w:val="es-EC"/>
-              </w:rPr>
-              <w:t>4</w:t>
-            </w:r>
-          </w:p>
-        </w:tc>
-        <w:tc>
-          <w:tcPr>
-            <w:tcW w:w="4414" w:type="dxa"/>
-            <w:vAlign w:val="center"/>
-          </w:tcPr>
-          <w:p>
-            <w:pPr>
-              <w:pStyle w:val="CuerpoTesis"/>
-              <w:jc w:val="center"/>
-              <w:rPr>
-                <w:lang w:val="es-EC"/>
-              </w:rPr>
-            </w:pPr>
-          </w:p>
-        </w:tc>
-      </w:tr>
-      <w:tr>
-        <w:tc>
-          <w:tcPr>
-            <w:tcW w:w="4414" w:type="dxa"/>
-            <w:vAlign w:val="center"/>
-          </w:tcPr>
-          <w:p>
-            <w:pPr>
-              <w:pStyle w:val="CuerpoTesis"/>
-              <w:jc w:val="center"/>
-              <w:rPr>
-                <w:lang w:val="es-EC"/>
-              </w:rPr>
-            </w:pPr>
-            <w:r>
-              <w:rPr>
-                <w:lang w:val="es-EC"/>
-              </w:rPr>
-              <w:t>RF0</w:t>
-            </w:r>
-            <w:r>
-              <w:rPr>
-                <w:lang w:val="es-EC"/>
-              </w:rPr>
-              <w:t>15</w:t>
-            </w:r>
-          </w:p>
-        </w:tc>
-        <w:tc>
-          <w:tcPr>
-            <w:tcW w:w="4414" w:type="dxa"/>
-            <w:vAlign w:val="center"/>
-          </w:tcPr>
-          <w:p>
-            <w:pPr>
-              <w:pStyle w:val="CuerpoTesis"/>
-              <w:jc w:val="center"/>
-              <w:rPr>
-                <w:lang w:val="es-EC"/>
-              </w:rPr>
-            </w:pPr>
+              <w:t xml:space="preserve">Disponibilidad de Información </w:t>
+            </w:r>
           </w:p>
         </w:tc>
       </w:tr>
@@ -14983,35 +15380,27 @@
     </w:p>
     <w:p>
       <w:pPr>
-        <w:pStyle w:val="CuerpoTesis"/>
+        <w:pStyle w:val="E3Tesis"/>
         <w:rPr>
           <w:lang w:val="es-EC"/>
         </w:rPr>
       </w:pPr>
-    </w:p>
-    <w:p>
-      <w:pPr>
-        <w:pStyle w:val="E3Tesis"/>
+      <w:r>
         <w:rPr>
           <w:lang w:val="es-EC"/>
         </w:rPr>
-      </w:pPr>
+        <w:t xml:space="preserve">Apartado </w:t>
+      </w:r>
       <w:r>
         <w:rPr>
           <w:lang w:val="es-EC"/>
         </w:rPr>
-        <w:t xml:space="preserve">Apartado </w:t>
+        <w:t>de Historias</w:t>
       </w:r>
       <w:r>
         <w:rPr>
           <w:lang w:val="es-EC"/>
         </w:rPr>
-        <w:t>de Historias</w:t>
-      </w:r>
-      <w:r>
-        <w:rPr>
-          <w:lang w:val="es-EC"/>
-        </w:rPr>
         <w:t xml:space="preserve"> de Usuario</w:t>
       </w:r>
     </w:p>
@@ -15020,7 +15409,11 @@
         <w:pStyle w:val="CuerpoTesis"/>
       </w:pPr>
       <w:r>
-        <w:t xml:space="preserve">Las historias de usuario son una técnica utilizada en XP para especificar los requisitos del software, son tarjetas de papel en las cuales el cliente describe brevemente las características que el sistema debe poseer, sean requisitos funcionales o no funcionales. El tratamiento de las historias de usuario es muy dinámico y flexible, en cualquier momento historias de usuario pueden romperse, reemplazarse por otras más específicas o generales, añadirse nuevas o ser modificadas, cada historia de usuario es lo suficientemente comprensible y delimitada para que los programadores puedan implementarla en unas semanas </w:t>
+        <w:t xml:space="preserve">Las historias de usuario son una técnica utilizada en XP para especificar los requisitos del software, son tarjetas de papel en las cuales el cliente describe brevemente las características que el sistema debe poseer, sean requisitos funcionales o no funcionales. El tratamiento de las historias de usuario es muy dinámico y flexible, en cualquier momento historias de usuario pueden romperse, reemplazarse por otras más específicas o generales, añadirse nuevas o ser modificadas, cada historia de usuario es lo suficientemente </w:t>
+      </w:r>
+      <w:r>
+        <w:lastRenderedPageBreak/>
+        <w:t xml:space="preserve">comprensible y delimitada para que los programadores puedan implementarla en unas semanas </w:t>
       </w:r>
       <w:r>
         <w:fldChar w:fldCharType="begin" w:fldLock="1"/>
@@ -15241,7 +15634,7 @@
         <w:rPr>
           <w:noProof/>
         </w:rPr>
-        <w:t>V</w:t>
+        <w:t>VI</w:t>
       </w:r>
       <w:r>
         <w:rPr>
@@ -16182,6 +16575,7 @@
       <w:bookmarkStart w:id="72" w:name="_Toc527403376"/>
       <w:bookmarkStart w:id="73" w:name="_Toc530638426"/>
       <w:r>
+        <w:lastRenderedPageBreak/>
         <w:t>Recomendaciones</w:t>
       </w:r>
       <w:bookmarkEnd w:id="72"/>
@@ -16214,6 +16608,7 @@
       <w:bookmarkStart w:id="74" w:name="_Toc527403377"/>
       <w:bookmarkStart w:id="75" w:name="_Toc530638427"/>
       <w:r>
+        <w:lastRenderedPageBreak/>
         <w:t>Bibliografía</w:t>
       </w:r>
       <w:bookmarkEnd w:id="74"/>
@@ -16237,6 +16632,7 @@
           <w:rFonts w:ascii="Calibri" w:hAnsi="Calibri" w:cs="Calibri"/>
           <w:noProof/>
           <w:szCs w:val="24"/>
+          <w:lang w:val="en-US"/>
         </w:rPr>
       </w:pPr>
       <w:r>
@@ -16256,6 +16652,7 @@
           <w:rFonts w:ascii="Calibri" w:hAnsi="Calibri" w:cs="Calibri"/>
           <w:noProof/>
           <w:szCs w:val="24"/>
+          <w:lang w:val="en-US"/>
         </w:rPr>
         <w:t>[1]</w:t>
       </w:r>
@@ -16264,6 +16661,7 @@
           <w:rFonts w:ascii="Calibri" w:hAnsi="Calibri" w:cs="Calibri"/>
           <w:noProof/>
           <w:szCs w:val="24"/>
+          <w:lang w:val="en-US"/>
         </w:rPr>
         <w:tab/>
         <w:t>K. Barbara, “Guidelines for performing Systematic Literature Reviews in Software Engineering,” 2007.</w:t>
@@ -16281,6 +16679,7 @@
           <w:rFonts w:ascii="Calibri" w:hAnsi="Calibri" w:cs="Calibri"/>
           <w:noProof/>
           <w:szCs w:val="24"/>
+          <w:lang w:val="en-US"/>
         </w:rPr>
       </w:pPr>
       <w:r>
@@ -16288,6 +16687,7 @@
           <w:rFonts w:ascii="Calibri" w:hAnsi="Calibri" w:cs="Calibri"/>
           <w:noProof/>
           <w:szCs w:val="24"/>
+          <w:lang w:val="en-US"/>
         </w:rPr>
         <w:t>[2]</w:t>
       </w:r>
@@ -16296,6 +16696,7 @@
           <w:rFonts w:ascii="Calibri" w:hAnsi="Calibri" w:cs="Calibri"/>
           <w:noProof/>
           <w:szCs w:val="24"/>
+          <w:lang w:val="en-US"/>
         </w:rPr>
         <w:tab/>
         <w:t>B. Kitchenham, “Procedures for Performing Systematic Reviews,” 2004.</w:t>
@@ -16698,6 +17099,7 @@
           <w:rFonts w:ascii="Calibri" w:hAnsi="Calibri" w:cs="Calibri"/>
           <w:noProof/>
           <w:szCs w:val="24"/>
+          <w:lang w:val="en-US"/>
         </w:rPr>
         <w:t>[12]</w:t>
       </w:r>
@@ -16706,6 +17108,7 @@
           <w:rFonts w:ascii="Calibri" w:hAnsi="Calibri" w:cs="Calibri"/>
           <w:noProof/>
           <w:szCs w:val="24"/>
+          <w:lang w:val="en-US"/>
         </w:rPr>
         <w:tab/>
         <w:t xml:space="preserve">A. Cockburn, </w:t>
@@ -16717,6 +17120,7 @@
           <w:iCs/>
           <w:noProof/>
           <w:szCs w:val="24"/>
+          <w:lang w:val="en-US"/>
         </w:rPr>
         <w:t>Agile software development</w:t>
       </w:r>
@@ -16725,8 +17129,17 @@
           <w:rFonts w:ascii="Calibri" w:hAnsi="Calibri" w:cs="Calibri"/>
           <w:noProof/>
           <w:szCs w:val="24"/>
-        </w:rPr>
-        <w:t>. 2002.</w:t>
+          <w:lang w:val="en-US"/>
+        </w:rPr>
+        <w:t xml:space="preserve">. </w:t>
+      </w:r>
+      <w:r>
+        <w:rPr>
+          <w:rFonts w:ascii="Calibri" w:hAnsi="Calibri" w:cs="Calibri"/>
+          <w:noProof/>
+          <w:szCs w:val="24"/>
+        </w:rPr>
+        <w:t>2002.</w:t>
       </w:r>
     </w:p>
     <w:p>
@@ -16805,6 +17218,7 @@
           <w:rFonts w:ascii="Calibri" w:hAnsi="Calibri" w:cs="Calibri"/>
           <w:noProof/>
           <w:szCs w:val="24"/>
+          <w:lang w:val="en-US"/>
         </w:rPr>
       </w:pPr>
       <w:r>
@@ -16812,6 +17226,7 @@
           <w:rFonts w:ascii="Calibri" w:hAnsi="Calibri" w:cs="Calibri"/>
           <w:noProof/>
           <w:szCs w:val="24"/>
+          <w:lang w:val="en-US"/>
         </w:rPr>
         <w:t>[15]</w:t>
       </w:r>
@@ -16820,6 +17235,7 @@
           <w:rFonts w:ascii="Calibri" w:hAnsi="Calibri" w:cs="Calibri"/>
           <w:noProof/>
           <w:szCs w:val="24"/>
+          <w:lang w:val="en-US"/>
         </w:rPr>
         <w:tab/>
         <w:t>A. Iacovelli and C. Souveyet, “Framework for Agile Methods Classification,” 2008.</w:t>
@@ -16844,6 +17260,7 @@
           <w:rFonts w:ascii="Calibri" w:hAnsi="Calibri" w:cs="Calibri"/>
           <w:noProof/>
           <w:szCs w:val="24"/>
+          <w:lang w:val="en-US"/>
         </w:rPr>
         <w:t>[16]</w:t>
       </w:r>
@@ -16852,9 +17269,18 @@
           <w:rFonts w:ascii="Calibri" w:hAnsi="Calibri" w:cs="Calibri"/>
           <w:noProof/>
           <w:szCs w:val="24"/>
+          <w:lang w:val="en-US"/>
         </w:rPr>
         <w:tab/>
-        <w:t>G. Ahmad, Soomro Tariq, and Nawas Mohammad, “Agile Methodologies : Comparative Study and Future Direction,” no. July, 2014.</w:t>
+        <w:t xml:space="preserve">G. Ahmad, Soomro Tariq, and Nawas Mohammad, “Agile Methodologies : Comparative Study and Future Direction,” no. </w:t>
+      </w:r>
+      <w:r>
+        <w:rPr>
+          <w:rFonts w:ascii="Calibri" w:hAnsi="Calibri" w:cs="Calibri"/>
+          <w:noProof/>
+          <w:szCs w:val="24"/>
+        </w:rPr>
+        <w:t>July, 2014.</w:t>
       </w:r>
     </w:p>
     <w:p>
@@ -16901,6 +17327,7 @@
           <w:rFonts w:ascii="Calibri" w:hAnsi="Calibri" w:cs="Calibri"/>
           <w:noProof/>
           <w:szCs w:val="24"/>
+          <w:lang w:val="en-US"/>
         </w:rPr>
       </w:pPr>
       <w:r>
@@ -16936,7 +17363,16 @@
           <w:noProof/>
           <w:szCs w:val="24"/>
         </w:rPr>
-        <w:t>, vol. 4, no. 2. VTT, 2013.</w:t>
+        <w:t xml:space="preserve">, vol. 4, no. 2. </w:t>
+      </w:r>
+      <w:r>
+        <w:rPr>
+          <w:rFonts w:ascii="Calibri" w:hAnsi="Calibri" w:cs="Calibri"/>
+          <w:noProof/>
+          <w:szCs w:val="24"/>
+          <w:lang w:val="en-US"/>
+        </w:rPr>
+        <w:t>VTT, 2013.</w:t>
       </w:r>
     </w:p>
     <w:p>
@@ -16958,7 +17394,9 @@
           <w:rFonts w:ascii="Calibri" w:hAnsi="Calibri" w:cs="Calibri"/>
           <w:noProof/>
           <w:szCs w:val="24"/>
-        </w:rPr>
+          <w:lang w:val="en-US"/>
+        </w:rPr>
+        <w:lastRenderedPageBreak/>
         <w:t>[19]</w:t>
       </w:r>
       <w:r>
@@ -16966,6 +17404,7 @@
           <w:rFonts w:ascii="Calibri" w:hAnsi="Calibri" w:cs="Calibri"/>
           <w:noProof/>
           <w:szCs w:val="24"/>
+          <w:lang w:val="en-US"/>
         </w:rPr>
         <w:tab/>
         <w:t xml:space="preserve">X. Li, S. Karnan, and J. A. Chishti, “An empirical study of three PHP frameworks,” </w:t>
@@ -16977,8 +17416,19 @@
           <w:iCs/>
           <w:noProof/>
           <w:szCs w:val="24"/>
-        </w:rPr>
-        <w:t>2017 4th Int. Conf. Syst. Informatics, ICSAI 2017</w:t>
+          <w:lang w:val="en-US"/>
+        </w:rPr>
+        <w:t xml:space="preserve">2017 4th Int. </w:t>
+      </w:r>
+      <w:r>
+        <w:rPr>
+          <w:rFonts w:ascii="Calibri" w:hAnsi="Calibri" w:cs="Calibri"/>
+          <w:i/>
+          <w:iCs/>
+          <w:noProof/>
+          <w:szCs w:val="24"/>
+        </w:rPr>
+        <w:t>Conf. Syst. Informatics, ICSAI 2017</w:t>
       </w:r>
       <w:r>
         <w:rPr>
@@ -17001,6 +17451,7 @@
           <w:rFonts w:ascii="Calibri" w:hAnsi="Calibri" w:cs="Calibri"/>
           <w:noProof/>
           <w:szCs w:val="24"/>
+          <w:lang w:val="en-US"/>
         </w:rPr>
       </w:pPr>
       <w:r>
@@ -17028,13 +17479,25 @@
           <w:noProof/>
           <w:szCs w:val="24"/>
         </w:rPr>
-        <w:t>2018 13th Iber. Conf. Inf. Syst. Technol.</w:t>
+        <w:t xml:space="preserve">2018 13th Iber. </w:t>
+      </w:r>
+      <w:r>
+        <w:rPr>
+          <w:rFonts w:ascii="Calibri" w:hAnsi="Calibri" w:cs="Calibri"/>
+          <w:i/>
+          <w:iCs/>
+          <w:noProof/>
+          <w:szCs w:val="24"/>
+          <w:lang w:val="en-US"/>
+        </w:rPr>
+        <w:t>Conf. Inf. Syst. Technol.</w:t>
       </w:r>
       <w:r>
         <w:rPr>
           <w:rFonts w:ascii="Calibri" w:hAnsi="Calibri" w:cs="Calibri"/>
           <w:noProof/>
           <w:szCs w:val="24"/>
+          <w:lang w:val="en-US"/>
         </w:rPr>
         <w:t>, pp. 1–6.</w:t>
       </w:r>
@@ -17058,6 +17521,7 @@
           <w:rFonts w:ascii="Calibri" w:hAnsi="Calibri" w:cs="Calibri"/>
           <w:noProof/>
           <w:szCs w:val="24"/>
+          <w:lang w:val="en-US"/>
         </w:rPr>
         <w:t>[21]</w:t>
       </w:r>
@@ -17066,6 +17530,7 @@
           <w:rFonts w:ascii="Calibri" w:hAnsi="Calibri" w:cs="Calibri"/>
           <w:noProof/>
           <w:szCs w:val="24"/>
+          <w:lang w:val="en-US"/>
         </w:rPr>
         <w:tab/>
         <w:t xml:space="preserve">U. Ibrahim, J. B. Hayfron-Acquah, and F. Twum, “COMPARATIVE ANALYSIS OF CODEIGNITER AND LARAVEL IN RELATION TO OBJECT-RELATIONAL MAPPING, LOAD TESTING AND STRESS TESTING,” </w:t>
@@ -17077,8 +17542,19 @@
           <w:iCs/>
           <w:noProof/>
           <w:szCs w:val="24"/>
-        </w:rPr>
-        <w:t>Int. Res. J. Eng. Technol.</w:t>
+          <w:lang w:val="en-US"/>
+        </w:rPr>
+        <w:t xml:space="preserve">Int. Res. J. Eng. </w:t>
+      </w:r>
+      <w:r>
+        <w:rPr>
+          <w:rFonts w:ascii="Calibri" w:hAnsi="Calibri" w:cs="Calibri"/>
+          <w:i/>
+          <w:iCs/>
+          <w:noProof/>
+          <w:szCs w:val="24"/>
+        </w:rPr>
+        <w:t>Technol.</w:t>
       </w:r>
     </w:p>
     <w:p>
@@ -17125,6 +17601,7 @@
           <w:rFonts w:ascii="Calibri" w:hAnsi="Calibri" w:cs="Calibri"/>
           <w:noProof/>
           <w:szCs w:val="24"/>
+          <w:lang w:val="en-US"/>
         </w:rPr>
       </w:pPr>
       <w:r>
@@ -17132,6 +17609,7 @@
           <w:rFonts w:ascii="Calibri" w:hAnsi="Calibri" w:cs="Calibri"/>
           <w:noProof/>
           <w:szCs w:val="24"/>
+          <w:lang w:val="en-US"/>
         </w:rPr>
         <w:t>[23]</w:t>
       </w:r>
@@ -17140,6 +17618,7 @@
           <w:rFonts w:ascii="Calibri" w:hAnsi="Calibri" w:cs="Calibri"/>
           <w:noProof/>
           <w:szCs w:val="24"/>
+          <w:lang w:val="en-US"/>
         </w:rPr>
         <w:tab/>
         <w:t>S. Engineering Standards Committee of the IEEE Computer Society, “ISO/IEC/IEEE 29148:2011(E), Systems and software engineering — Life cycle processes — Requirements engineering,” 2011.</w:t>
@@ -17285,6 +17764,7 @@
           <w:rFonts w:ascii="Calibri" w:hAnsi="Calibri" w:cs="Calibri"/>
           <w:noProof/>
           <w:szCs w:val="24"/>
+          <w:lang w:val="en-US"/>
         </w:rPr>
       </w:pPr>
       <w:r>
@@ -17292,6 +17772,7 @@
           <w:rFonts w:ascii="Calibri" w:hAnsi="Calibri" w:cs="Calibri"/>
           <w:noProof/>
           <w:szCs w:val="24"/>
+          <w:lang w:val="en-US"/>
         </w:rPr>
         <w:t>[28]</w:t>
       </w:r>
@@ -17300,6 +17781,7 @@
           <w:rFonts w:ascii="Calibri" w:hAnsi="Calibri" w:cs="Calibri"/>
           <w:noProof/>
           <w:szCs w:val="24"/>
+          <w:lang w:val="en-US"/>
         </w:rPr>
         <w:tab/>
         <w:t xml:space="preserve">C.-Y. Lin </w:t>
@@ -17311,6 +17793,7 @@
           <w:iCs/>
           <w:noProof/>
           <w:szCs w:val="24"/>
+          <w:lang w:val="en-US"/>
         </w:rPr>
         <w:t>et al.</w:t>
       </w:r>
@@ -17319,6 +17802,7 @@
           <w:rFonts w:ascii="Calibri" w:hAnsi="Calibri" w:cs="Calibri"/>
           <w:noProof/>
           <w:szCs w:val="24"/>
+          <w:lang w:val="en-US"/>
         </w:rPr>
         <w:t>, “Improvements in dental care using a new mobile app with cloud services,” 2014.</w:t>
       </w:r>
@@ -17335,6 +17819,7 @@
           <w:rFonts w:ascii="Calibri" w:hAnsi="Calibri" w:cs="Calibri"/>
           <w:noProof/>
           <w:szCs w:val="24"/>
+          <w:lang w:val="en-US"/>
         </w:rPr>
       </w:pPr>
       <w:r>
@@ -17342,6 +17827,7 @@
           <w:rFonts w:ascii="Calibri" w:hAnsi="Calibri" w:cs="Calibri"/>
           <w:noProof/>
           <w:szCs w:val="24"/>
+          <w:lang w:val="en-US"/>
         </w:rPr>
         <w:t>[29]</w:t>
       </w:r>
@@ -17350,6 +17836,7 @@
           <w:rFonts w:ascii="Calibri" w:hAnsi="Calibri" w:cs="Calibri"/>
           <w:noProof/>
           <w:szCs w:val="24"/>
+          <w:lang w:val="en-US"/>
         </w:rPr>
         <w:tab/>
         <w:t xml:space="preserve">D. Milagros </w:t>
@@ -17361,6 +17848,7 @@
           <w:iCs/>
           <w:noProof/>
           <w:szCs w:val="24"/>
+          <w:lang w:val="en-US"/>
         </w:rPr>
         <w:t>et al.</w:t>
       </w:r>
@@ -17369,6 +17857,7 @@
           <w:rFonts w:ascii="Calibri" w:hAnsi="Calibri" w:cs="Calibri"/>
           <w:noProof/>
           <w:szCs w:val="24"/>
+          <w:lang w:val="en-US"/>
         </w:rPr>
         <w:t>, “Diseño del software de gestión Medical Records Orthodont-Soft The design of a piece of software: Orthodont-Soft Medical Records,” 2016.</w:t>
       </w:r>
@@ -17466,7 +17955,16 @@
           <w:szCs w:val="24"/>
         </w:rPr>
         <w:tab/>
-        <w:t>Chillagano Lucio Alex Eduardo, “Aplicación Web Para La Gestión Académica y Administrativa De La Unidad De Atención Odontológica Uniandes,” Ambato, 2018.</w:t>
+        <w:t xml:space="preserve">Chillagano Lucio Alex Eduardo, “Aplicación Web Para La Gestión Académica y </w:t>
+      </w:r>
+      <w:r>
+        <w:rPr>
+          <w:rFonts w:ascii="Calibri" w:hAnsi="Calibri" w:cs="Calibri"/>
+          <w:noProof/>
+          <w:szCs w:val="24"/>
+        </w:rPr>
+        <w:lastRenderedPageBreak/>
+        <w:t>Administrativa De La Unidad De Atención Odontológica Uniandes,” Ambato, 2018.</w:t>
       </w:r>
     </w:p>
     <w:p>
@@ -17937,6 +18435,7 @@
         </w:numPr>
       </w:pPr>
       <w:r>
+        <w:lastRenderedPageBreak/>
         <w:t xml:space="preserve">¿Qué soluciones informáticas </w:t>
       </w:r>
       <w:r>
@@ -18486,6 +18985,7 @@
         <w:rPr>
           <w:lang w:eastAsia="es-EC"/>
         </w:rPr>
+        <w:lastRenderedPageBreak/>
         <w:t>La identificación de palabras claves son de suma importancia para la formulación de cadenas de búsqueda,</w:t>
       </w:r>
       <w:r>
@@ -18582,7 +19082,7 @@
         <w:rPr>
           <w:noProof/>
         </w:rPr>
-        <w:t>VI</w:t>
+        <w:t>VII</w:t>
       </w:r>
       <w:r>
         <w:rPr>
@@ -19114,6 +19614,7 @@
           <w:b/>
           <w:lang w:eastAsia="es-EC"/>
         </w:rPr>
+        <w:lastRenderedPageBreak/>
         <w:t>Fecha de publicación:</w:t>
       </w:r>
       <w:r>
@@ -19524,6 +20025,7 @@
       <w:bookmarkStart w:id="106" w:name="_Ref530638543"/>
       <w:bookmarkStart w:id="107" w:name="_Toc530638442"/>
       <w:r>
+        <w:lastRenderedPageBreak/>
         <w:t xml:space="preserve">TABLA </w:t>
       </w:r>
       <w:r>
@@ -19548,7 +20050,7 @@
         <w:rPr>
           <w:noProof/>
         </w:rPr>
-        <w:t>VII</w:t>
+        <w:t>VIII</w:t>
       </w:r>
       <w:r>
         <w:rPr>
@@ -20393,7 +20895,7 @@
         <w:rPr>
           <w:noProof/>
         </w:rPr>
-        <w:t>VIII</w:t>
+        <w:t>IX</w:t>
       </w:r>
       <w:r>
         <w:rPr>
@@ -20901,6 +21403,7 @@
               <w:rPr>
                 <w:lang w:eastAsia="es-EC"/>
               </w:rPr>
+              <w:lastRenderedPageBreak/>
               <w:t>ES4</w:t>
             </w:r>
           </w:p>
@@ -21780,6 +22283,7 @@
             </w:pPr>
             <w:proofErr w:type="spellStart"/>
             <w:r>
+              <w:lastRenderedPageBreak/>
               <w:t>Primefaces</w:t>
             </w:r>
             <w:proofErr w:type="spellEnd"/>
@@ -21834,6 +22338,7 @@
               <w:cnfStyle w:val="000000100000" w:firstRow="0" w:lastRow="0" w:firstColumn="0" w:lastColumn="0" w:oddVBand="0" w:evenVBand="0" w:oddHBand="1" w:evenHBand="0" w:firstRowFirstColumn="0" w:firstRowLastColumn="0" w:lastRowFirstColumn="0" w:lastRowLastColumn="0"/>
             </w:pPr>
             <w:r>
+              <w:lastRenderedPageBreak/>
               <w:t>RRAAE</w:t>
             </w:r>
           </w:p>
@@ -22035,6 +22540,7 @@
           <w:b/>
           <w:sz w:val="28"/>
         </w:rPr>
+        <w:lastRenderedPageBreak/>
         <w:t>Hallazgo de los estudios seleccionados</w:t>
       </w:r>
       <w:bookmarkEnd w:id="110"/>
@@ -22129,6 +22635,7 @@
         </w:numPr>
       </w:pPr>
       <w:r>
+        <w:lastRenderedPageBreak/>
         <w:t>La información de los trabajos seleccionados se encuentra en un rango de años a partir del 2014 hasta el 2018, en los cuales se pudo observar la tecnología con la que dieron solución al registro de información manual en consultorios odontológicos:</w:t>
       </w:r>
     </w:p>
@@ -22275,6 +22782,7 @@
         <w:pStyle w:val="CuerpoTesis"/>
       </w:pPr>
       <w:r>
+        <w:lastRenderedPageBreak/>
         <w:t xml:space="preserve">La revisión sistemática permitió conocer las diversas soluciones, tecnologías y metodologías que se han implementado como solución a la administración de procedimientos odontológicos, la información recolectada es de vital importancia, esta información permitirá la selección de tecnologías y metodologías que serán utilizadas el presente trabajo de titulación.  </w:t>
       </w:r>
     </w:p>
@@ -22540,6 +23048,7 @@
         <w:docPartUnique/>
       </w:docPartObj>
     </w:sdtPr>
+    <w:sdtEndPr/>
     <w:sdtContent>
       <w:p>
         <w:pPr>
@@ -22585,6 +23094,7 @@
         <w:docPartUnique/>
       </w:docPartObj>
     </w:sdtPr>
+    <w:sdtEndPr/>
     <w:sdtContent>
       <w:p>
         <w:pPr>
@@ -28049,7 +28559,7 @@
 </file>
 
 <file path=customXml/itemProps1.xml><?xml version="1.0" encoding="utf-8"?>
-<ds:datastoreItem xmlns:ds="http://schemas.openxmlformats.org/officeDocument/2006/customXml" ds:itemID="{0296972A-F0D7-4BC8-B354-4EDD90A8F19D}">
+<ds:datastoreItem xmlns:ds="http://schemas.openxmlformats.org/officeDocument/2006/customXml" ds:itemID="{49EB4239-E61D-481F-A3A3-9E0E764F2974}">
   <ds:schemaRefs>
     <ds:schemaRef ds:uri="http://schemas.openxmlformats.org/officeDocument/2006/bibliography"/>
   </ds:schemaRefs>

</xml_diff>

<commit_message>
Campos de actualizacion en memoria y documentos adjuntos
</commit_message>
<xml_diff>
--- a/MemoriaTesis.docx
+++ b/MemoriaTesis.docx
@@ -5701,14 +5701,6 @@
           <w:b/>
         </w:rPr>
       </w:pPr>
-    </w:p>
-    <w:p>
-      <w:pPr>
-        <w:pStyle w:val="CuerpoTesis"/>
-        <w:rPr>
-          <w:b/>
-        </w:rPr>
-      </w:pPr>
       <w:r>
         <w:rPr>
           <w:b/>
@@ -15277,16 +15269,8 @@
               <w:rPr>
                 <w:lang w:val="es-EC"/>
               </w:rPr>
-              <w:t>RNF00</w:t>
-            </w:r>
-            <w:r>
-              <w:rPr>
-                <w:lang w:val="es-EC"/>
-              </w:rPr>
-              <w:t>5</w:t>
-            </w:r>
-            <w:bookmarkStart w:id="56" w:name="_GoBack"/>
-            <w:bookmarkEnd w:id="56"/>
+              <w:t>RNF005</w:t>
+            </w:r>
           </w:p>
         </w:tc>
         <w:tc>
@@ -15329,13 +15313,7 @@
               <w:rPr>
                 <w:lang w:val="es-EC"/>
               </w:rPr>
-              <w:t>RNF00</w:t>
-            </w:r>
-            <w:r>
-              <w:rPr>
-                <w:lang w:val="es-EC"/>
-              </w:rPr>
-              <w:t>6</w:t>
+              <w:t>RNF006</w:t>
             </w:r>
           </w:p>
         </w:tc>
@@ -15606,8 +15584,8 @@
       <w:pPr>
         <w:pStyle w:val="Caption"/>
       </w:pPr>
-      <w:bookmarkStart w:id="57" w:name="_Ref530638573"/>
-      <w:bookmarkStart w:id="58" w:name="_Toc530638440"/>
+      <w:bookmarkStart w:id="56" w:name="_Ref530638573"/>
+      <w:bookmarkStart w:id="57" w:name="_Toc530638440"/>
       <w:r>
         <w:lastRenderedPageBreak/>
         <w:t xml:space="preserve">TABLA </w:t>
@@ -15642,17 +15620,17 @@
         </w:rPr>
         <w:fldChar w:fldCharType="end"/>
       </w:r>
+      <w:bookmarkEnd w:id="56"/>
+      <w:r>
+        <w:t xml:space="preserve">. </w:t>
+      </w:r>
+      <w:r>
+        <w:br/>
+      </w:r>
+      <w:r>
+        <w:t>MODELO DE HISTORIA DE USUARIO</w:t>
+      </w:r>
       <w:bookmarkEnd w:id="57"/>
-      <w:r>
-        <w:t xml:space="preserve">. </w:t>
-      </w:r>
-      <w:r>
-        <w:br/>
-      </w:r>
-      <w:r>
-        <w:t>MODELO DE HISTORIA DE USUARIO</w:t>
-      </w:r>
-      <w:bookmarkEnd w:id="58"/>
     </w:p>
     <w:tbl>
       <w:tblPr>
@@ -15680,7 +15658,7 @@
               <w:pStyle w:val="CuerpoTesis"/>
               <w:jc w:val="center"/>
             </w:pPr>
-            <w:bookmarkStart w:id="59" w:name="_Hlk524732714"/>
+            <w:bookmarkStart w:id="58" w:name="_Hlk524732714"/>
             <w:r>
               <w:t>Historia de Usuario</w:t>
             </w:r>
@@ -15886,7 +15864,7 @@
           </w:p>
         </w:tc>
       </w:tr>
-      <w:bookmarkEnd w:id="59"/>
+      <w:bookmarkEnd w:id="58"/>
     </w:tbl>
     <w:p>
       <w:pPr>
@@ -16318,14 +16296,14 @@
           <w:lang w:val="es-EC"/>
         </w:rPr>
       </w:pPr>
-      <w:bookmarkStart w:id="60" w:name="_Toc530638418"/>
+      <w:bookmarkStart w:id="59" w:name="_Toc530638418"/>
       <w:r>
         <w:rPr>
           <w:lang w:val="es-EC"/>
         </w:rPr>
         <w:t>Establecer plataforma para el desarrollo de la solución informática.</w:t>
       </w:r>
-      <w:bookmarkEnd w:id="60"/>
+      <w:bookmarkEnd w:id="59"/>
     </w:p>
     <w:p>
       <w:pPr>
@@ -16338,14 +16316,14 @@
           <w:lang w:val="es-EC"/>
         </w:rPr>
       </w:pPr>
-      <w:bookmarkStart w:id="61" w:name="_Toc530638419"/>
+      <w:bookmarkStart w:id="60" w:name="_Toc530638419"/>
       <w:r>
         <w:rPr>
           <w:lang w:val="es-EC"/>
         </w:rPr>
         <w:t>Analizar y modelar las funcionalidades de la solución informática en base a los requerimientos dados por la clínica odontológica.</w:t>
       </w:r>
-      <w:bookmarkEnd w:id="61"/>
+      <w:bookmarkEnd w:id="60"/>
     </w:p>
     <w:p>
       <w:pPr>
@@ -16358,7 +16336,7 @@
           <w:lang w:val="es-EC"/>
         </w:rPr>
       </w:pPr>
-      <w:bookmarkStart w:id="62" w:name="_Toc530638420"/>
+      <w:bookmarkStart w:id="61" w:name="_Toc530638420"/>
       <w:r>
         <w:rPr>
           <w:lang w:val="es-EC"/>
@@ -16377,7 +16355,7 @@
         </w:rPr>
         <w:t>.</w:t>
       </w:r>
-      <w:bookmarkEnd w:id="62"/>
+      <w:bookmarkEnd w:id="61"/>
     </w:p>
     <w:p>
       <w:pPr>
@@ -16390,14 +16368,14 @@
           <w:lang w:val="es-EC"/>
         </w:rPr>
       </w:pPr>
-      <w:bookmarkStart w:id="63" w:name="_Toc530638421"/>
+      <w:bookmarkStart w:id="62" w:name="_Toc530638421"/>
       <w:r>
         <w:rPr>
           <w:lang w:val="es-EC"/>
         </w:rPr>
         <w:t>Elaborar documentación</w:t>
       </w:r>
-      <w:bookmarkEnd w:id="63"/>
+      <w:bookmarkEnd w:id="62"/>
     </w:p>
     <w:p>
       <w:pPr>
@@ -16453,42 +16431,169 @@
           <w:numId w:val="1"/>
         </w:numPr>
       </w:pPr>
-      <w:bookmarkStart w:id="64" w:name="_Toc527403372"/>
-      <w:bookmarkStart w:id="65" w:name="_Toc530638422"/>
+      <w:bookmarkStart w:id="63" w:name="_Toc527403372"/>
+      <w:bookmarkStart w:id="64" w:name="_Toc530638422"/>
       <w:r>
         <w:lastRenderedPageBreak/>
         <w:t>Discusión</w:t>
       </w:r>
+      <w:bookmarkEnd w:id="63"/>
       <w:bookmarkEnd w:id="64"/>
+    </w:p>
+    <w:p>
+      <w:pPr>
+        <w:pStyle w:val="CuerpoTesis"/>
+      </w:pPr>
+    </w:p>
+    <w:p>
+      <w:pPr>
+        <w:pStyle w:val="CuerpoTesis"/>
+      </w:pPr>
+      <w:r>
+        <w:t xml:space="preserve">El desarrollo del Trabajo de Titulación se realiza con el fin dar una solución a los diversos problemas que se presentan en los centros odontológicos al momento de registrar información de los pacientes; debido a que </w:t>
+      </w:r>
+      <w:r>
+        <w:t>el ingreso de información se</w:t>
+      </w:r>
+      <w:r>
+        <w:t xml:space="preserve"> realiza de forma manual se genera un potencial riesgo de pérdida o adulteración indebida en la información de los pacientes al no tener un respaldo de los procedimientos realizados</w:t>
+      </w:r>
+      <w:r>
+        <w:t>;</w:t>
+      </w:r>
+      <w:r>
+        <w:t xml:space="preserve"> </w:t>
+      </w:r>
+      <w:r>
+        <w:t xml:space="preserve">Ecuador cuenta con </w:t>
+      </w:r>
+      <w:r>
+        <w:t xml:space="preserve">un sistema web y de escritorio en el sector publico </w:t>
+      </w:r>
+      <w:r>
+        <w:t>denominado</w:t>
+      </w:r>
+      <w:r>
+        <w:t xml:space="preserve"> PRAS, el sistema PRAS no cumple con las necesidades de los doctores al momento de registrar y utilizar la información, </w:t>
+      </w:r>
+      <w:r>
+        <w:t>de un total de 20 a 30 minutos</w:t>
+      </w:r>
+      <w:r>
+        <w:t xml:space="preserve"> de tiempo de consulta con los pacientes</w:t>
+      </w:r>
+      <w:r>
+        <w:t xml:space="preserve">, los médicos </w:t>
+      </w:r>
+      <w:r>
+        <w:t>dedican</w:t>
+      </w:r>
+      <w:r>
+        <w:t xml:space="preserve"> 10-15 minutos </w:t>
+      </w:r>
+      <w:r>
+        <w:t xml:space="preserve">para registrar los datos </w:t>
+      </w:r>
+      <w:r>
+        <w:t xml:space="preserve">de forma manual y electrónica, </w:t>
+      </w:r>
+      <w:r>
+        <w:t xml:space="preserve">esta información se corroboro a través de una entrevista no guiada con </w:t>
+      </w:r>
+      <w:r>
+        <w:t>médicos</w:t>
+      </w:r>
+      <w:r>
+        <w:t xml:space="preserve"> del hospital Isidro Ayora y médicos del Centro de Salud N.-1</w:t>
+      </w:r>
+      <w:r>
+        <w:t>.</w:t>
+      </w:r>
+      <w:r>
+        <w:t xml:space="preserve"> </w:t>
+      </w:r>
+    </w:p>
+    <w:p>
+      <w:pPr>
+        <w:pStyle w:val="CuerpoTesis"/>
+      </w:pPr>
+    </w:p>
+    <w:p>
+      <w:pPr>
+        <w:pStyle w:val="E2Tesis"/>
+      </w:pPr>
+      <w:bookmarkStart w:id="65" w:name="_Toc527403373"/>
+      <w:bookmarkStart w:id="66" w:name="_Toc530638423"/>
+      <w:r>
+        <w:t>Desarrollo de la propuesta alternativa</w:t>
+      </w:r>
       <w:bookmarkEnd w:id="65"/>
-    </w:p>
-    <w:p>
-      <w:pPr>
-        <w:pStyle w:val="CuerpoTesis"/>
-      </w:pPr>
-      <w:r>
-        <w:t>Texto</w:t>
-      </w:r>
-    </w:p>
-    <w:p>
-      <w:pPr>
-        <w:pStyle w:val="E2Tesis"/>
-      </w:pPr>
-      <w:bookmarkStart w:id="66" w:name="_Toc527403373"/>
-      <w:bookmarkStart w:id="67" w:name="_Toc530638423"/>
-      <w:r>
-        <w:t>Desarrollo de la propuesta alternativa</w:t>
-      </w:r>
       <w:bookmarkEnd w:id="66"/>
+    </w:p>
+    <w:p>
+      <w:pPr>
+        <w:pStyle w:val="E3Tesis"/>
+      </w:pPr>
+    </w:p>
+    <w:p>
+      <w:pPr>
+        <w:pStyle w:val="E3Tesis"/>
+      </w:pPr>
+      <w:r>
+        <w:t xml:space="preserve">Objetivo 1: </w:t>
+      </w:r>
+      <w:r>
+        <w:t>Realización de una revisión sistemática de gestión de procedimiento odontológicos</w:t>
+      </w:r>
+      <w:r>
+        <w:t>.</w:t>
+      </w:r>
+    </w:p>
+    <w:p>
+      <w:pPr>
+        <w:pStyle w:val="CuerpoTesis"/>
+        <w:rPr>
+          <w:lang w:eastAsia="es-ES"/>
+        </w:rPr>
+      </w:pPr>
+      <w:r>
+        <w:rPr>
+          <w:lang w:eastAsia="es-ES"/>
+        </w:rPr>
+        <w:t xml:space="preserve">La realización del primero objetivo fue la recolección de información a través de una Revisión Sistemática de Literatura, </w:t>
+      </w:r>
+      <w:r>
+        <w:rPr>
+          <w:lang w:eastAsia="es-ES"/>
+        </w:rPr>
+        <w:t xml:space="preserve">se plantearon tres objetivos para verificación de </w:t>
+      </w:r>
+      <w:bookmarkStart w:id="67" w:name="_GoBack"/>
       <w:bookmarkEnd w:id="67"/>
     </w:p>
     <w:p>
       <w:pPr>
         <w:pStyle w:val="CuerpoTesis"/>
-      </w:pPr>
-      <w:r>
-        <w:t>Texto</w:t>
-      </w:r>
+        <w:rPr>
+          <w:lang w:eastAsia="es-ES"/>
+        </w:rPr>
+      </w:pPr>
+    </w:p>
+    <w:p>
+      <w:pPr>
+        <w:pStyle w:val="CuerpoTesis"/>
+        <w:rPr>
+          <w:lang w:eastAsia="es-ES"/>
+        </w:rPr>
+      </w:pPr>
+    </w:p>
+    <w:p>
+      <w:pPr>
+        <w:pStyle w:val="CuerpoTesis"/>
+        <w:rPr>
+          <w:lang w:eastAsia="es-ES"/>
+        </w:rPr>
+      </w:pPr>
     </w:p>
     <w:p>
       <w:pPr>
@@ -16539,9 +16644,35 @@
       <w:pPr>
         <w:pStyle w:val="CuerpoTesis"/>
       </w:pPr>
+    </w:p>
+    <w:p>
+      <w:pPr>
+        <w:pStyle w:val="CuerpoTesis"/>
+      </w:pPr>
+      <w:r>
+        <w:t xml:space="preserve">El presente trabajo de titulación apoyará al área médica, específicamente al área de odontología, con el desarrollo de un sistema que permita el registro de pacientes de carácter único en el sistema, reduciendo el tiempo de registro de información de los pacientes y brindando un tiempo de atención de consulta optimo al paciente. </w:t>
+      </w:r>
+    </w:p>
+    <w:p>
+      <w:pPr>
+        <w:pStyle w:val="CuerpoTesis"/>
+      </w:pPr>
+    </w:p>
+    <w:p>
+      <w:pPr>
+        <w:pStyle w:val="CuerpoTesis"/>
+      </w:pPr>
       <w:r>
         <w:t>En el presente apartado se detalla las principales</w:t>
       </w:r>
+      <w:r>
+        <w:t xml:space="preserve"> la </w:t>
+      </w:r>
+      <w:proofErr w:type="spellStart"/>
+      <w:r>
+        <w:t>evolució</w:t>
+      </w:r>
+      <w:proofErr w:type="spellEnd"/>
     </w:p>
     <w:p>
       <w:pPr>
@@ -23048,7 +23179,6 @@
         <w:docPartUnique/>
       </w:docPartObj>
     </w:sdtPr>
-    <w:sdtEndPr/>
     <w:sdtContent>
       <w:p>
         <w:pPr>
@@ -23094,7 +23224,6 @@
         <w:docPartUnique/>
       </w:docPartObj>
     </w:sdtPr>
-    <w:sdtEndPr/>
     <w:sdtContent>
       <w:p>
         <w:pPr>
@@ -23251,14 +23380,12 @@
       <w:r>
         <w:t xml:space="preserve"> Características de </w:t>
       </w:r>
-      <w:proofErr w:type="gramStart"/>
       <w:r>
         <w:t>CodeIgniter:</w:t>
       </w:r>
       <w:r>
         <w:t>https://www.coriaweb.hosting/codeigniter-cuales-algunas-ventajas/</w:t>
       </w:r>
-      <w:proofErr w:type="gramEnd"/>
     </w:p>
   </w:footnote>
   <w:footnote w:id="6">
@@ -28559,7 +28686,7 @@
 </file>
 
 <file path=customXml/itemProps1.xml><?xml version="1.0" encoding="utf-8"?>
-<ds:datastoreItem xmlns:ds="http://schemas.openxmlformats.org/officeDocument/2006/customXml" ds:itemID="{49EB4239-E61D-481F-A3A3-9E0E764F2974}">
+<ds:datastoreItem xmlns:ds="http://schemas.openxmlformats.org/officeDocument/2006/customXml" ds:itemID="{4C006781-B259-4BEB-BA3F-C250955EB781}">
   <ds:schemaRefs>
     <ds:schemaRef ds:uri="http://schemas.openxmlformats.org/officeDocument/2006/bibliography"/>
   </ds:schemaRefs>

</xml_diff>

<commit_message>
agregar informacion de TT en base a metodologia XP
</commit_message>
<xml_diff>
--- a/MemoriaTesis.docx
+++ b/MemoriaTesis.docx
@@ -14492,6 +14492,46 @@
           <w:lang w:val="es-EC"/>
         </w:rPr>
       </w:pPr>
+      <w:r>
+        <w:rPr>
+          <w:noProof/>
+        </w:rPr>
+        <w:drawing>
+          <wp:inline distT="0" distB="0" distL="0" distR="0" wp14:anchorId="32E016B0" wp14:editId="6E69C853">
+            <wp:extent cx="5612130" cy="3258185"/>
+            <wp:effectExtent l="0" t="0" r="7620" b="0"/>
+            <wp:docPr id="10" name="Picture 10"/>
+            <wp:cNvGraphicFramePr>
+              <a:graphicFrameLocks xmlns:a="http://schemas.openxmlformats.org/drawingml/2006/main" noChangeAspect="1"/>
+            </wp:cNvGraphicFramePr>
+            <a:graphic xmlns:a="http://schemas.openxmlformats.org/drawingml/2006/main">
+              <a:graphicData uri="http://schemas.openxmlformats.org/drawingml/2006/picture">
+                <pic:pic xmlns:pic="http://schemas.openxmlformats.org/drawingml/2006/picture">
+                  <pic:nvPicPr>
+                    <pic:cNvPr id="1" name=""/>
+                    <pic:cNvPicPr/>
+                  </pic:nvPicPr>
+                  <pic:blipFill>
+                    <a:blip r:embed="rId13"/>
+                    <a:stretch>
+                      <a:fillRect/>
+                    </a:stretch>
+                  </pic:blipFill>
+                  <pic:spPr>
+                    <a:xfrm>
+                      <a:off x="0" y="0"/>
+                      <a:ext cx="5612130" cy="3258185"/>
+                    </a:xfrm>
+                    <a:prstGeom prst="rect">
+                      <a:avLst/>
+                    </a:prstGeom>
+                  </pic:spPr>
+                </pic:pic>
+              </a:graphicData>
+            </a:graphic>
+          </wp:inline>
+        </w:drawing>
+      </w:r>
     </w:p>
     <w:p>
       <w:pPr>
@@ -14500,10 +14540,27 @@
           <w:lang w:val="es-EC"/>
         </w:rPr>
       </w:pPr>
-      <w:r>
+    </w:p>
+    <w:p>
+      <w:pPr>
+        <w:pStyle w:val="E3Tesis"/>
         <w:rPr>
           <w:lang w:val="es-EC"/>
         </w:rPr>
+      </w:pPr>
+    </w:p>
+    <w:p>
+      <w:pPr>
+        <w:pStyle w:val="E3Tesis"/>
+        <w:rPr>
+          <w:lang w:val="es-EC"/>
+        </w:rPr>
+      </w:pPr>
+      <w:r>
+        <w:rPr>
+          <w:lang w:val="es-EC"/>
+        </w:rPr>
+        <w:lastRenderedPageBreak/>
         <w:t>Especificación de Requerimientos</w:t>
       </w:r>
     </w:p>
@@ -14907,7 +14964,6 @@
               <w:rPr>
                 <w:lang w:val="es-EC"/>
               </w:rPr>
-              <w:lastRenderedPageBreak/>
               <w:t>RF004</w:t>
             </w:r>
           </w:p>
@@ -15562,6 +15618,7 @@
               <w:rPr>
                 <w:lang w:val="es-EC"/>
               </w:rPr>
+              <w:lastRenderedPageBreak/>
               <w:t>RNF002</w:t>
             </w:r>
           </w:p>
@@ -15818,11 +15875,7 @@
         <w:pStyle w:val="CuerpoTesis"/>
       </w:pPr>
       <w:r>
-        <w:t xml:space="preserve">Las historias de usuario son una técnica utilizada en XP para especificar los requisitos del software, son tarjetas de papel en las cuales el cliente describe brevemente las características que el sistema debe poseer, sean requisitos funcionales o no funcionales. El tratamiento de las historias de usuario es muy dinámico y flexible, en cualquier momento historias de usuario pueden romperse, reemplazarse por otras más específicas o generales, </w:t>
-      </w:r>
-      <w:r>
-        <w:lastRenderedPageBreak/>
-        <w:t xml:space="preserve">añadirse nuevas o ser modificadas, cada historia de usuario es lo suficientemente comprensible y delimitada para que los programadores puedan implementarla en unas semanas </w:t>
+        <w:t xml:space="preserve">Las historias de usuario son una técnica utilizada en XP para especificar los requisitos del software, son tarjetas de papel en las cuales el cliente describe brevemente las características que el sistema debe poseer, sean requisitos funcionales o no funcionales. El tratamiento de las historias de usuario es muy dinámico y flexible, en cualquier momento historias de usuario pueden romperse, reemplazarse por otras más específicas o generales, añadirse nuevas o ser modificadas, cada historia de usuario es lo suficientemente comprensible y delimitada para que los programadores puedan implementarla en unas semanas </w:t>
       </w:r>
       <w:r>
         <w:fldChar w:fldCharType="begin" w:fldLock="1"/>
@@ -17089,14 +17142,36 @@
       <w:r>
         <w:t xml:space="preserve">TABLA </w:t>
       </w:r>
-      <w:fldSimple w:instr=" SEQ Tabla \* ROMAN ">
-        <w:r>
-          <w:rPr>
-            <w:noProof/>
-          </w:rPr>
-          <w:t>VII</w:t>
-        </w:r>
-      </w:fldSimple>
+      <w:r>
+        <w:rPr>
+          <w:noProof/>
+        </w:rPr>
+        <w:fldChar w:fldCharType="begin"/>
+      </w:r>
+      <w:r>
+        <w:rPr>
+          <w:noProof/>
+        </w:rPr>
+        <w:instrText xml:space="preserve"> SEQ Tabla \* ROMAN </w:instrText>
+      </w:r>
+      <w:r>
+        <w:rPr>
+          <w:noProof/>
+        </w:rPr>
+        <w:fldChar w:fldCharType="separate"/>
+      </w:r>
+      <w:r>
+        <w:rPr>
+          <w:noProof/>
+        </w:rPr>
+        <w:t>VII</w:t>
+      </w:r>
+      <w:r>
+        <w:rPr>
+          <w:noProof/>
+        </w:rPr>
+        <w:fldChar w:fldCharType="end"/>
+      </w:r>
       <w:r>
         <w:t>. VALIDACIÓN DE USUARIOS</w:t>
       </w:r>
@@ -17158,10 +17233,7 @@
               <w:t xml:space="preserve"> </w:t>
             </w:r>
             <w:r>
-              <w:t>00</w:t>
-            </w:r>
-            <w:r>
-              <w:t>2</w:t>
+              <w:t>002</w:t>
             </w:r>
           </w:p>
         </w:tc>
@@ -17192,19 +17264,7 @@
               <w:rPr>
                 <w:lang w:val="es-EC"/>
               </w:rPr>
-              <w:t xml:space="preserve"> </w:t>
-            </w:r>
-            <w:r>
-              <w:rPr>
-                <w:lang w:val="es-EC"/>
-              </w:rPr>
-              <w:t>Registrar</w:t>
-            </w:r>
-            <w:r>
-              <w:rPr>
-                <w:lang w:val="es-EC"/>
-              </w:rPr>
-              <w:t xml:space="preserve"> Usuarios</w:t>
+              <w:t xml:space="preserve"> Registrar Usuarios</w:t>
             </w:r>
           </w:p>
         </w:tc>
@@ -17460,8 +17520,6 @@
             <w:r>
               <w:t>, los datos ingresados serán validados por un administrador que confirmará la información</w:t>
             </w:r>
-            <w:bookmarkStart w:id="61" w:name="_GoBack"/>
-            <w:bookmarkEnd w:id="61"/>
           </w:p>
         </w:tc>
       </w:tr>
@@ -17527,25 +17585,430 @@
       <w:pPr>
         <w:pStyle w:val="CuerpoTesis"/>
         <w:rPr>
+          <w:b/>
           <w:lang w:val="es-EC"/>
         </w:rPr>
       </w:pPr>
-    </w:p>
-    <w:p>
-      <w:pPr>
-        <w:pStyle w:val="CuerpoTesis"/>
-        <w:rPr>
+      <w:r>
+        <w:rPr>
+          <w:b/>
           <w:lang w:val="es-EC"/>
         </w:rPr>
-      </w:pPr>
-    </w:p>
-    <w:p>
-      <w:pPr>
-        <w:pStyle w:val="CuerpoTesis"/>
-        <w:rPr>
+        <w:lastRenderedPageBreak/>
+        <w:t>Plan de Entregas</w:t>
+      </w:r>
+    </w:p>
+    <w:p>
+      <w:pPr>
+        <w:pStyle w:val="CuerpoTesis"/>
+      </w:pPr>
+      <w:r>
+        <w:t>En esta fase el cliente establece la prioridad de cada historia de usuario, y correspondientemente, los programadores realizan una estimación del esfuerzo necesario de cada una de ellas. Se toman acuerdos sobre el contenido de la primera entrega y se determina un cronograma en conjunto con el cliente. Una entrega debería obtenerse en no más de tres meses. Esta fase dura unos pocos días.</w:t>
+      </w:r>
+    </w:p>
+    <w:p>
+      <w:pPr>
+        <w:pStyle w:val="CuerpoTesis"/>
+      </w:pPr>
+      <w:r>
+        <w:t>Las estimaciones de esfuerzo asociado a la implementación de las historias la establecen los programadores utilizando como medida el punto. Un punto, equivale a una semana ideal de programación. Las historias generalmente valen de 1 a 3 puntos. Por otra parte, El equipo de desarrollo mantiene un registro de la “velocidad” de desarrollo, establecida en puntos por iteración, basándose principalmente en la suma de puntos correspondientes a las historias de usuario que fueron terminadas en la última iteración.</w:t>
+      </w:r>
+    </w:p>
+    <w:p>
+      <w:pPr>
+        <w:pStyle w:val="CuerpoTesis"/>
+      </w:pPr>
+      <w:r>
+        <w:t>La planificación se puede realizar basándose en el tiempo o el alcance. La velocidad del proyecto es utilizada para establecer cuántas historias se pueden implementar antes de una fecha determinada o cuánto tiempo tomará implementar un conjunto de historias. Al planificar por tiempo, se multiplica el número de iteraciones por la velocidad del proyecto, determinándose cuántos puntos se pueden completar. Al planificar según alcance del sistema, se divide la suma de puntos de las historias de usuario seleccionadas entre la velocidad del proyecto, obteniendo el número de iteraciones necesarias para su implementación.</w:t>
+      </w:r>
+    </w:p>
+    <w:p>
+      <w:pPr>
+        <w:pStyle w:val="CuerpoTesis"/>
+        <w:rPr>
+          <w:b/>
+        </w:rPr>
+      </w:pPr>
+      <w:r>
+        <w:rPr>
+          <w:b/>
+        </w:rPr>
+        <w:t>Iteraciones</w:t>
+      </w:r>
+    </w:p>
+    <w:p>
+      <w:pPr>
+        <w:pStyle w:val="CuerpoTesis"/>
+        <w:rPr>
+          <w:b/>
           <w:lang w:val="es-EC"/>
         </w:rPr>
       </w:pPr>
+      <w:r>
+        <w:t xml:space="preserve">Esta fase incluye varias iteraciones sobre el sistema antes de ser entregado. El Plan de Entrega está compuesto por iteraciones de no más de tres semanas. En la primera iteración se puede intentar establecer una arquitectura del sistema que pueda ser utilizada durante el resto del proyecto. Esto se logra escogiendo las historias que fuercen la creación de esta arquitectura, sin embargo, esto no siempre es posible ya que es el cliente quien decide qué historias se implementarán en cada iteración (para maximizar el valor de negocio). Al final de la última iteración el sistema estará listo para entrar en producción. Los elementos que deben tomarse en cuenta durante la elaboración del Plan de la Iteración son: historias de usuario no abordadas, velocidad del proyecto, pruebas de aceptación no superadas en la iteración anterior y tareas no terminadas en la iteración anterior. Todo el trabajo de la </w:t>
+      </w:r>
+      <w:r>
+        <w:lastRenderedPageBreak/>
+        <w:t>iteración es expresado en tareas de programación, cada una de ellas es asignada a un programador como responsable, pero llevadas a cabo por parejas de programadores.</w:t>
+      </w:r>
+    </w:p>
+    <w:p>
+      <w:pPr>
+        <w:pStyle w:val="CuerpoTesis"/>
+        <w:rPr>
+          <w:b/>
+        </w:rPr>
+      </w:pPr>
+      <w:r>
+        <w:rPr>
+          <w:b/>
+        </w:rPr>
+        <w:t>La Velocidad del Proyecto</w:t>
+      </w:r>
+    </w:p>
+    <w:p>
+      <w:pPr>
+        <w:pStyle w:val="CuerpoTesis"/>
+      </w:pPr>
+      <w:r>
+        <w:t xml:space="preserve">Medida que representa la rapidez con la que se desarrolla el proyecto; estimarla es muy sencillo, basta con contar el número de historias de usuario que se pueden implementar en una iteración; de esta forma, se sabrá el cupo de historias que se pueden desarrollar en las distintas iteraciones. Usando la velocidad del proyecto controlaremos que todas las tareas se puedan desarrollar en el tiempo del que dispone la iteración. Es conveniente revaluar esta medida cada 3 </w:t>
+      </w:r>
+      <w:proofErr w:type="spellStart"/>
+      <w:r>
+        <w:t>ó</w:t>
+      </w:r>
+      <w:proofErr w:type="spellEnd"/>
+      <w:r>
+        <w:t xml:space="preserve"> 4 iteraciones y si se aprecia que no es adecuada hay que negociar con el cliente un nuevo "</w:t>
+      </w:r>
+      <w:proofErr w:type="spellStart"/>
+      <w:r>
+        <w:t>Release</w:t>
+      </w:r>
+      <w:proofErr w:type="spellEnd"/>
+      <w:r>
+        <w:t xml:space="preserve"> </w:t>
+      </w:r>
+      <w:proofErr w:type="spellStart"/>
+      <w:r>
+        <w:t>Plane</w:t>
+      </w:r>
+      <w:proofErr w:type="spellEnd"/>
+      <w:r>
+        <w:t>".</w:t>
+      </w:r>
+    </w:p>
+    <w:p>
+      <w:pPr>
+        <w:pStyle w:val="CuerpoTesis"/>
+        <w:rPr>
+          <w:b/>
+          <w:lang w:val="es-EC"/>
+        </w:rPr>
+      </w:pPr>
+    </w:p>
+    <w:p>
+      <w:pPr>
+        <w:pStyle w:val="CuerpoTesis"/>
+        <w:rPr>
+          <w:b/>
+        </w:rPr>
+      </w:pPr>
+      <w:r>
+        <w:rPr>
+          <w:b/>
+        </w:rPr>
+        <w:t>Fase: Diseño.</w:t>
+      </w:r>
+    </w:p>
+    <w:p>
+      <w:pPr>
+        <w:pStyle w:val="CuerpoTesis"/>
+        <w:rPr>
+          <w:color w:val="000000"/>
+        </w:rPr>
+      </w:pPr>
+      <w:r>
+        <w:rPr>
+          <w:rStyle w:val="Strong"/>
+          <w:color w:val="000000"/>
+        </w:rPr>
+        <w:t>Diseños simples:</w:t>
+      </w:r>
+      <w:r>
+        <w:rPr>
+          <w:color w:val="000000"/>
+        </w:rPr>
+        <w:t xml:space="preserve"> La metodología X.P sugiere que hay que conseguir diseños simples y sencillos. Hay que procurar hacerlo todo lo menos complicado posible para conseguir un diseño fácilmente entendible e </w:t>
+      </w:r>
+      <w:proofErr w:type="spellStart"/>
+      <w:r>
+        <w:rPr>
+          <w:color w:val="000000"/>
+        </w:rPr>
+        <w:t>impleméntable</w:t>
+      </w:r>
+      <w:proofErr w:type="spellEnd"/>
+      <w:r>
+        <w:rPr>
+          <w:color w:val="000000"/>
+        </w:rPr>
+        <w:t xml:space="preserve"> que a la larga costará menos tiempo y esfuerzo desarrollar.</w:t>
+      </w:r>
+    </w:p>
+    <w:p>
+      <w:pPr>
+        <w:pStyle w:val="CuerpoTesis"/>
+        <w:rPr>
+          <w:color w:val="000000"/>
+        </w:rPr>
+      </w:pPr>
+      <w:r>
+        <w:rPr>
+          <w:color w:val="000000"/>
+        </w:rPr>
+        <w:t> </w:t>
+      </w:r>
+      <w:r>
+        <w:rPr>
+          <w:rStyle w:val="Strong"/>
+          <w:color w:val="000000"/>
+        </w:rPr>
+        <w:t>Glosarios de términos:</w:t>
+      </w:r>
+      <w:r>
+        <w:rPr>
+          <w:color w:val="000000"/>
+        </w:rPr>
+        <w:t xml:space="preserve"> Usar glosarios de términos y </w:t>
+      </w:r>
+      <w:proofErr w:type="gramStart"/>
+      <w:r>
+        <w:rPr>
+          <w:color w:val="000000"/>
+        </w:rPr>
+        <w:t>un correcta especificación</w:t>
+      </w:r>
+      <w:proofErr w:type="gramEnd"/>
+      <w:r>
+        <w:rPr>
+          <w:color w:val="000000"/>
+        </w:rPr>
+        <w:t xml:space="preserve"> de los nombres de métodos y clases ayudará a comprender el diseño y facilitará sus posteriores ampliaciones y la reutilización del código. </w:t>
+      </w:r>
+      <w:r>
+        <w:rPr>
+          <w:color w:val="000000"/>
+        </w:rPr>
+        <w:br/>
+      </w:r>
+      <w:r>
+        <w:rPr>
+          <w:rStyle w:val="Strong"/>
+          <w:color w:val="000000"/>
+        </w:rPr>
+        <w:t>Riesgos:</w:t>
+      </w:r>
+      <w:r>
+        <w:rPr>
+          <w:color w:val="000000"/>
+        </w:rPr>
+        <w:t> Si surgen problemas potenciales durante el diseño, X.P sugiere utilizar una pareja de desarrolladores para que investiguen y reduzcan al máximo el riesgo que supone ese problema. </w:t>
+      </w:r>
+      <w:r>
+        <w:rPr>
+          <w:color w:val="000000"/>
+        </w:rPr>
+        <w:br/>
+      </w:r>
+      <w:r>
+        <w:rPr>
+          <w:rStyle w:val="Strong"/>
+          <w:color w:val="000000"/>
+        </w:rPr>
+        <w:t>Funcionalidad extra:</w:t>
+      </w:r>
+      <w:r>
+        <w:rPr>
+          <w:color w:val="000000"/>
+        </w:rPr>
+        <w:t xml:space="preserve"> Nunca se debe añadir funcionalidad extra al </w:t>
+      </w:r>
+      <w:proofErr w:type="gramStart"/>
+      <w:r>
+        <w:rPr>
+          <w:color w:val="000000"/>
+        </w:rPr>
+        <w:t>programa</w:t>
+      </w:r>
+      <w:proofErr w:type="gramEnd"/>
+      <w:r>
+        <w:rPr>
+          <w:color w:val="000000"/>
+        </w:rPr>
+        <w:t xml:space="preserve"> aunque se piense que en un futuro será utilizada. Sólo el 10% de la misma es utilizada, lo que implica que el desarrollo de funcionalidad extra es un desperdicio de tiempo y recursos. </w:t>
+      </w:r>
+      <w:r>
+        <w:rPr>
+          <w:color w:val="000000"/>
+        </w:rPr>
+        <w:br/>
+      </w:r>
+      <w:r>
+        <w:rPr>
+          <w:rStyle w:val="Strong"/>
+          <w:color w:val="000000"/>
+        </w:rPr>
+        <w:t>Refactorizar.</w:t>
+      </w:r>
+      <w:r>
+        <w:rPr>
+          <w:color w:val="000000"/>
+        </w:rPr>
+        <w:t> Refactorizar es mejorar y modificar la estructura y codificación de códigos ya creados sin alterar su funcionalidad. Refactorizar supone revisar de nuevo estos códigos para procurar optimizar su funcionamiento. Es muy común rehusar códigos ya creados que contienen funcionalidades que no serán usadas y diseños obsoletos. Esto es un error porque puede generar código completamente inestable y muy mal diseñado; por este motivo, es necesario refactorizar cuando se va a utilizar código ya creado. </w:t>
+      </w:r>
+      <w:r>
+        <w:rPr>
+          <w:color w:val="000000"/>
+        </w:rPr>
+        <w:br/>
+      </w:r>
+      <w:r>
+        <w:rPr>
+          <w:rStyle w:val="Strong"/>
+          <w:color w:val="000000"/>
+        </w:rPr>
+        <w:t>Tarjetas C.R.C.</w:t>
+      </w:r>
+      <w:r>
+        <w:rPr>
+          <w:color w:val="000000"/>
+        </w:rPr>
+        <w:t> El uso de las tarjetas C.R.C (</w:t>
+      </w:r>
+      <w:proofErr w:type="spellStart"/>
+      <w:r>
+        <w:rPr>
+          <w:color w:val="000000"/>
+        </w:rPr>
+        <w:t>Class</w:t>
+      </w:r>
+      <w:proofErr w:type="spellEnd"/>
+      <w:r>
+        <w:rPr>
+          <w:color w:val="000000"/>
+        </w:rPr>
+        <w:t xml:space="preserve">, </w:t>
+      </w:r>
+      <w:proofErr w:type="spellStart"/>
+      <w:r>
+        <w:rPr>
+          <w:color w:val="000000"/>
+        </w:rPr>
+        <w:t>Responsabilities</w:t>
+      </w:r>
+      <w:proofErr w:type="spellEnd"/>
+      <w:r>
+        <w:rPr>
+          <w:color w:val="000000"/>
+        </w:rPr>
+        <w:t xml:space="preserve"> and </w:t>
+      </w:r>
+      <w:proofErr w:type="spellStart"/>
+      <w:r>
+        <w:rPr>
+          <w:color w:val="000000"/>
+        </w:rPr>
+        <w:t>Collaboration</w:t>
+      </w:r>
+      <w:proofErr w:type="spellEnd"/>
+      <w:r>
+        <w:rPr>
+          <w:color w:val="000000"/>
+        </w:rPr>
+        <w:t xml:space="preserve">) </w:t>
+      </w:r>
+      <w:r>
+        <w:rPr>
+          <w:color w:val="000000"/>
+        </w:rPr>
+        <w:lastRenderedPageBreak/>
+        <w:t>permiten al programador centrarse y apreciar el desarrollo orientado a objetos olvidándose de los malos hábitos de la programación procedural clásica.</w:t>
+      </w:r>
+      <w:r>
+        <w:rPr>
+          <w:color w:val="000000"/>
+        </w:rPr>
+        <w:br/>
+        <w:t>Las tarjetas C.R.C representan objetos; la clase a la que pertenece el objeto se puede escribir en la parte de arriba de la tarjeta, en una columna a la izquierda se pueden escribir las responsabilidades u objetivos que debe cumplir el objeto y a la derecha, las clases que colaboran con cada responsabilidad. </w:t>
+      </w:r>
+    </w:p>
+    <w:p>
+      <w:pPr>
+        <w:pStyle w:val="CuerpoTesis"/>
+        <w:rPr>
+          <w:lang w:val="es-EC"/>
+        </w:rPr>
+      </w:pPr>
+    </w:p>
+    <w:p>
+      <w:pPr>
+        <w:pStyle w:val="E3Tesis"/>
+      </w:pPr>
+      <w:r>
+        <w:t>Fase 3 Codificación.</w:t>
+      </w:r>
+    </w:p>
+    <w:p>
+      <w:pPr>
+        <w:pStyle w:val="CuerpoTesis"/>
+      </w:pPr>
+      <w:r>
+        <w:t xml:space="preserve">Antes del desarrollo de cada historia de usuario el cliente debe especificar detalladamente lo que ésta hará y también tendrá que estar presente cuando se realicen </w:t>
+      </w:r>
+      <w:proofErr w:type="gramStart"/>
+      <w:r>
+        <w:t>los test</w:t>
+      </w:r>
+      <w:proofErr w:type="gramEnd"/>
+      <w:r>
+        <w:t xml:space="preserve"> que verifiquen que la historia implementada cumple la funcionalidad especificada. La codificación debe hacerse atendiendo a estándares de codificación ya creados</w:t>
+      </w:r>
+    </w:p>
+    <w:p>
+      <w:pPr>
+        <w:pStyle w:val="CuerpoTesis"/>
+        <w:rPr>
+          <w:lang w:eastAsia="es-ES"/>
+        </w:rPr>
+      </w:pPr>
+    </w:p>
+    <w:p>
+      <w:pPr>
+        <w:pStyle w:val="CuerpoTesis"/>
+      </w:pPr>
+      <w:r>
+        <w:rPr>
+          <w:b/>
+        </w:rPr>
+        <w:t>FASE 4: Pruebas</w:t>
+      </w:r>
+      <w:r>
+        <w:t>.</w:t>
+      </w:r>
+      <w:bookmarkStart w:id="61" w:name="_GoBack"/>
+      <w:bookmarkEnd w:id="61"/>
+    </w:p>
+    <w:p>
+      <w:pPr>
+        <w:pStyle w:val="CuerpoTesis"/>
+        <w:rPr>
+          <w:lang w:eastAsia="es-ES"/>
+        </w:rPr>
+      </w:pPr>
+      <w:r>
+        <w:t>La producción de código está dirigida por las pruebas unitarias. Las pruebas unitarias son establecidas antes de escribir el código y son ejecutadas constantemente ante cada modificación del sistema. Los clientes escriben las pruebas funcionales para cada historia de usuario que deba validarse. En este contexto de desarrollo evolutivo y de énfasis en pruebas constantes, la automatización para apoyar esta actividad es crucial.</w:t>
+      </w:r>
     </w:p>
     <w:p>
       <w:pPr>
@@ -21225,7 +21688,7 @@
         </w:rPr>
         <w:t xml:space="preserve">Microsoft Academic: </w:t>
       </w:r>
-      <w:hyperlink r:id="rId13" w:history="1">
+      <w:hyperlink r:id="rId14" w:history="1">
         <w:r>
           <w:rPr>
             <w:lang w:val="en-US"/>
@@ -21278,7 +21741,7 @@
         </w:rPr>
         <w:t xml:space="preserve">Bibliotecas del Ecuador: </w:t>
       </w:r>
-      <w:hyperlink r:id="rId14" w:history="1">
+      <w:hyperlink r:id="rId15" w:history="1">
         <w:r>
           <w:rPr>
             <w:rStyle w:val="Hyperlink"/>
@@ -25550,7 +26013,7 @@
                     </pic:cNvPicPr>
                   </pic:nvPicPr>
                   <pic:blipFill>
-                    <a:blip r:link="rId15">
+                    <a:blip r:link="rId16">
                       <a:extLst>
                         <a:ext uri="{28A0092B-C50C-407E-A947-70E740481C1C}">
                           <a14:useLocalDpi xmlns:a14="http://schemas.microsoft.com/office/drawing/2010/main" val="0"/>
@@ -31418,6 +31881,17 @@
       <w:szCs w:val="20"/>
     </w:rPr>
   </w:style>
+  <w:style w:type="character" w:styleId="Strong">
+    <w:name w:val="Strong"/>
+    <w:basedOn w:val="DefaultParagraphFont"/>
+    <w:uiPriority w:val="22"/>
+    <w:qFormat/>
+    <w:rsid w:val="00C63C04"/>
+    <w:rPr>
+      <w:b/>
+      <w:bCs/>
+    </w:rPr>
+  </w:style>
 </w:styles>
 </file>
 
@@ -31687,7 +32161,7 @@
 </file>
 
 <file path=customXml/itemProps1.xml><?xml version="1.0" encoding="utf-8"?>
-<ds:datastoreItem xmlns:ds="http://schemas.openxmlformats.org/officeDocument/2006/customXml" ds:itemID="{13E79802-1972-4F3C-89E6-D590F8080B50}">
+<ds:datastoreItem xmlns:ds="http://schemas.openxmlformats.org/officeDocument/2006/customXml" ds:itemID="{BD260BFB-8C19-4FEF-A619-B249AF73B682}">
   <ds:schemaRefs>
     <ds:schemaRef ds:uri="http://schemas.openxmlformats.org/officeDocument/2006/bibliography"/>
   </ds:schemaRefs>

</xml_diff>

<commit_message>
Continuacion de memoria en definicion de HU
</commit_message>
<xml_diff>
--- a/MemoriaTesis.docx
+++ b/MemoriaTesis.docx
@@ -6258,7 +6258,15 @@
       </w:pPr>
       <w:bookmarkStart w:id="34" w:name="_Toc530638399"/>
       <w:r>
-        <w:t>Fase 1: Realización de una revisión sistemática de gestión de procedimiento odontológicos.</w:t>
+        <w:t xml:space="preserve">Fase 1: </w:t>
+      </w:r>
+      <w:r>
+        <w:t>Realizar</w:t>
+      </w:r>
+      <w:bookmarkStart w:id="35" w:name="_GoBack"/>
+      <w:bookmarkEnd w:id="35"/>
+      <w:r>
+        <w:t xml:space="preserve"> una revisión sistemática de gestión de procedimiento odontológicos.</w:t>
       </w:r>
       <w:bookmarkEnd w:id="34"/>
       <w:r>
@@ -6312,11 +6320,11 @@
           <w:numId w:val="1"/>
         </w:numPr>
       </w:pPr>
-      <w:bookmarkStart w:id="35" w:name="_Toc530638400"/>
+      <w:bookmarkStart w:id="36" w:name="_Toc530638400"/>
       <w:r>
         <w:t>Establecer métricas para la selección de trabajos relacionados al caso de estudio.</w:t>
       </w:r>
-      <w:bookmarkEnd w:id="35"/>
+      <w:bookmarkEnd w:id="36"/>
     </w:p>
     <w:p>
       <w:pPr>
@@ -6425,11 +6433,11 @@
           <w:numId w:val="1"/>
         </w:numPr>
       </w:pPr>
-      <w:bookmarkStart w:id="36" w:name="_Toc530638401"/>
+      <w:bookmarkStart w:id="37" w:name="_Toc530638401"/>
       <w:r>
         <w:t>Búsqueda de información en base a las métricas establecidas relacionada al caso de estudio.</w:t>
       </w:r>
-      <w:bookmarkEnd w:id="36"/>
+      <w:bookmarkEnd w:id="37"/>
     </w:p>
     <w:p/>
     <w:p>
@@ -7184,7 +7192,7 @@
       <w:pPr>
         <w:pStyle w:val="Caption"/>
       </w:pPr>
-      <w:bookmarkStart w:id="37" w:name="_Toc531242808"/>
+      <w:bookmarkStart w:id="38" w:name="_Toc531242808"/>
       <w:r>
         <w:t xml:space="preserve">TABLA </w:t>
       </w:r>
@@ -7227,7 +7235,7 @@
       <w:r>
         <w:t>DETALLE DE LOS ARTÍCULOS ANALIZADOS</w:t>
       </w:r>
-      <w:bookmarkEnd w:id="37"/>
+      <w:bookmarkEnd w:id="38"/>
     </w:p>
     <w:p>
       <w:pPr>
@@ -7242,11 +7250,11 @@
           <w:numId w:val="1"/>
         </w:numPr>
       </w:pPr>
-      <w:bookmarkStart w:id="38" w:name="_Toc530638402"/>
+      <w:bookmarkStart w:id="39" w:name="_Toc530638402"/>
       <w:r>
         <w:t>Análisis de los trabajos seleccionados.</w:t>
       </w:r>
-      <w:bookmarkEnd w:id="38"/>
+      <w:bookmarkEnd w:id="39"/>
     </w:p>
     <w:p>
       <w:pPr>
@@ -7510,12 +7518,12 @@
           <w:numId w:val="1"/>
         </w:numPr>
       </w:pPr>
-      <w:bookmarkStart w:id="39" w:name="_Toc530638403"/>
+      <w:bookmarkStart w:id="40" w:name="_Toc530638403"/>
       <w:r>
         <w:lastRenderedPageBreak/>
         <w:t>Elaborar un documento de los trabajos analizados.</w:t>
       </w:r>
-      <w:bookmarkEnd w:id="39"/>
+      <w:bookmarkEnd w:id="40"/>
       <w:r>
         <w:t xml:space="preserve"> </w:t>
       </w:r>
@@ -7545,7 +7553,7 @@
           <w:lang w:val="es-EC"/>
         </w:rPr>
       </w:pPr>
-      <w:bookmarkStart w:id="40" w:name="_Toc530638404"/>
+      <w:bookmarkStart w:id="41" w:name="_Toc530638404"/>
       <w:r>
         <w:rPr>
           <w:lang w:val="es-EC"/>
@@ -7558,7 +7566,7 @@
         </w:rPr>
         <w:t>Implementar la solución informática para la gestión de procedimientos odontológicos</w:t>
       </w:r>
-      <w:bookmarkEnd w:id="40"/>
+      <w:bookmarkEnd w:id="41"/>
     </w:p>
     <w:p>
       <w:pPr>
@@ -7623,14 +7631,14 @@
           <w:lang w:val="es-EC"/>
         </w:rPr>
       </w:pPr>
-      <w:bookmarkStart w:id="41" w:name="_Toc530638405"/>
+      <w:bookmarkStart w:id="42" w:name="_Toc530638405"/>
       <w:r>
         <w:rPr>
           <w:lang w:val="es-EC"/>
         </w:rPr>
         <w:t>Analizar y establecer normas de ingeniería de software que se adapten a las necesidades a la solución informática.</w:t>
       </w:r>
-      <w:bookmarkEnd w:id="41"/>
+      <w:bookmarkEnd w:id="42"/>
     </w:p>
     <w:p>
       <w:pPr>
@@ -7669,11 +7677,11 @@
       <w:pPr>
         <w:pStyle w:val="E2Tesis"/>
       </w:pPr>
-      <w:bookmarkStart w:id="42" w:name="_Toc530638406"/>
+      <w:bookmarkStart w:id="43" w:name="_Toc530638406"/>
       <w:r>
         <w:t>Selección de Metodología</w:t>
       </w:r>
-      <w:bookmarkEnd w:id="42"/>
+      <w:bookmarkEnd w:id="43"/>
     </w:p>
     <w:p>
       <w:pPr>
@@ -7838,11 +7846,11 @@
       <w:pPr>
         <w:pStyle w:val="E3Tesis"/>
       </w:pPr>
-      <w:bookmarkStart w:id="43" w:name="_Toc530638407"/>
+      <w:bookmarkStart w:id="44" w:name="_Toc530638407"/>
       <w:r>
         <w:t>Programación Extrema (XP)</w:t>
       </w:r>
-      <w:bookmarkEnd w:id="43"/>
+      <w:bookmarkEnd w:id="44"/>
     </w:p>
     <w:p>
       <w:pPr>
@@ -8301,11 +8309,11 @@
       <w:pPr>
         <w:pStyle w:val="E3Tesis"/>
       </w:pPr>
-      <w:bookmarkStart w:id="44" w:name="_Toc530638408"/>
+      <w:bookmarkStart w:id="45" w:name="_Toc530638408"/>
       <w:r>
         <w:t>SCRUM</w:t>
       </w:r>
-      <w:bookmarkEnd w:id="44"/>
+      <w:bookmarkEnd w:id="45"/>
     </w:p>
     <w:p>
       <w:pPr>
@@ -8698,11 +8706,11 @@
       <w:pPr>
         <w:pStyle w:val="E3Tesis"/>
       </w:pPr>
-      <w:bookmarkStart w:id="45" w:name="_Toc530638409"/>
+      <w:bookmarkStart w:id="46" w:name="_Toc530638409"/>
       <w:r>
         <w:t>CRYSTAL</w:t>
       </w:r>
-      <w:bookmarkEnd w:id="45"/>
+      <w:bookmarkEnd w:id="46"/>
     </w:p>
     <w:p>
       <w:pPr>
@@ -9097,7 +9105,7 @@
           <w:lang w:val="es-EC"/>
         </w:rPr>
       </w:pPr>
-      <w:bookmarkStart w:id="46" w:name="_Toc530638410"/>
+      <w:bookmarkStart w:id="47" w:name="_Toc530638410"/>
       <w:r>
         <w:rPr>
           <w:lang w:val="es-EC"/>
@@ -9146,7 +9154,7 @@
         </w:rPr>
         <w:t>)</w:t>
       </w:r>
-      <w:bookmarkEnd w:id="46"/>
+      <w:bookmarkEnd w:id="47"/>
       <w:r>
         <w:rPr>
           <w:lang w:val="es-EC"/>
@@ -9391,11 +9399,11 @@
       <w:pPr>
         <w:pStyle w:val="E3Tesis"/>
       </w:pPr>
-      <w:bookmarkStart w:id="47" w:name="_Toc530638411"/>
+      <w:bookmarkStart w:id="48" w:name="_Toc530638411"/>
       <w:r>
         <w:t>Comparativa de las metodologías (XP, Scrum, Crystal, DSDM)</w:t>
       </w:r>
-      <w:bookmarkEnd w:id="47"/>
+      <w:bookmarkEnd w:id="48"/>
     </w:p>
     <w:p>
       <w:pPr>
@@ -9486,7 +9494,7 @@
       <w:pPr>
         <w:pStyle w:val="Caption"/>
       </w:pPr>
-      <w:bookmarkStart w:id="48" w:name="_Toc531242809"/>
+      <w:bookmarkStart w:id="49" w:name="_Toc531242809"/>
       <w:r>
         <w:t xml:space="preserve">TABLA </w:t>
       </w:r>
@@ -9532,7 +9540,7 @@
       <w:r>
         <w:t>ABLA COMPARATIVA DE METODOLOGIA</w:t>
       </w:r>
-      <w:bookmarkEnd w:id="48"/>
+      <w:bookmarkEnd w:id="49"/>
     </w:p>
     <w:tbl>
       <w:tblPr>
@@ -12251,7 +12259,7 @@
           <w:lang w:val="es-EC"/>
         </w:rPr>
       </w:pPr>
-      <w:bookmarkStart w:id="49" w:name="_Toc530638412"/>
+      <w:bookmarkStart w:id="50" w:name="_Toc530638412"/>
       <w:r>
         <w:rPr>
           <w:lang w:val="es-EC"/>
@@ -12264,7 +12272,7 @@
         </w:rPr>
         <w:t>Framework</w:t>
       </w:r>
-      <w:bookmarkEnd w:id="49"/>
+      <w:bookmarkEnd w:id="50"/>
     </w:p>
     <w:p>
       <w:pPr>
@@ -12565,14 +12573,14 @@
           <w:lang w:val="es-EC"/>
         </w:rPr>
       </w:pPr>
-      <w:bookmarkStart w:id="50" w:name="_Toc530638413"/>
+      <w:bookmarkStart w:id="51" w:name="_Toc530638413"/>
       <w:r>
         <w:rPr>
           <w:lang w:val="es-EC"/>
         </w:rPr>
         <w:t>Laravel</w:t>
       </w:r>
-      <w:bookmarkEnd w:id="50"/>
+      <w:bookmarkEnd w:id="51"/>
     </w:p>
     <w:p>
       <w:pPr>
@@ -12803,11 +12811,11 @@
       <w:pPr>
         <w:pStyle w:val="E3Tesis"/>
       </w:pPr>
-      <w:bookmarkStart w:id="51" w:name="_Toc530638414"/>
+      <w:bookmarkStart w:id="52" w:name="_Toc530638414"/>
       <w:r>
         <w:t>CodeIgniter</w:t>
       </w:r>
-      <w:bookmarkEnd w:id="51"/>
+      <w:bookmarkEnd w:id="52"/>
     </w:p>
     <w:p>
       <w:pPr>
@@ -13022,11 +13030,11 @@
       <w:pPr>
         <w:pStyle w:val="E3Tesis"/>
       </w:pPr>
-      <w:bookmarkStart w:id="52" w:name="_Toc530638415"/>
+      <w:bookmarkStart w:id="53" w:name="_Toc530638415"/>
       <w:r>
         <w:t>CakePHP</w:t>
       </w:r>
-      <w:bookmarkEnd w:id="52"/>
+      <w:bookmarkEnd w:id="53"/>
     </w:p>
     <w:p>
       <w:pPr>
@@ -13225,7 +13233,7 @@
       <w:pPr>
         <w:pStyle w:val="E3Tesis"/>
       </w:pPr>
-      <w:bookmarkStart w:id="53" w:name="_Toc530638416"/>
+      <w:bookmarkStart w:id="54" w:name="_Toc530638416"/>
       <w:r>
         <w:t>Comparativa de</w:t>
       </w:r>
@@ -13253,7 +13261,7 @@
       <w:r>
         <w:t>)</w:t>
       </w:r>
-      <w:bookmarkEnd w:id="53"/>
+      <w:bookmarkEnd w:id="54"/>
     </w:p>
     <w:p>
       <w:pPr>
@@ -13507,7 +13515,7 @@
       <w:pPr>
         <w:pStyle w:val="Caption"/>
       </w:pPr>
-      <w:bookmarkStart w:id="54" w:name="_Toc531242810"/>
+      <w:bookmarkStart w:id="55" w:name="_Toc531242810"/>
       <w:r>
         <w:t xml:space="preserve">TABLA </w:t>
       </w:r>
@@ -13550,7 +13558,7 @@
       <w:r>
         <w:t>COMPARATIVA DE FRAMEWORKS</w:t>
       </w:r>
-      <w:bookmarkEnd w:id="54"/>
+      <w:bookmarkEnd w:id="55"/>
     </w:p>
     <w:tbl>
       <w:tblPr>
@@ -14476,14 +14484,14 @@
           <w:lang w:val="es-EC"/>
         </w:rPr>
       </w:pPr>
-      <w:bookmarkStart w:id="55" w:name="_Toc530638417"/>
+      <w:bookmarkStart w:id="56" w:name="_Toc530638417"/>
       <w:r>
         <w:rPr>
           <w:lang w:val="es-EC"/>
         </w:rPr>
         <w:t>Metodología XP</w:t>
       </w:r>
-      <w:bookmarkEnd w:id="55"/>
+      <w:bookmarkEnd w:id="56"/>
     </w:p>
     <w:p>
       <w:pPr>
@@ -14687,7 +14695,7 @@
       <w:pPr>
         <w:pStyle w:val="Caption"/>
       </w:pPr>
-      <w:bookmarkStart w:id="56" w:name="_Toc531242811"/>
+      <w:bookmarkStart w:id="57" w:name="_Toc531242811"/>
       <w:r>
         <w:t xml:space="preserve">Tabla </w:t>
       </w:r>
@@ -14728,7 +14736,7 @@
         <w:br/>
         <w:t>REQUERIMIENTOS FUNCIONALES</w:t>
       </w:r>
-      <w:bookmarkEnd w:id="56"/>
+      <w:bookmarkEnd w:id="57"/>
     </w:p>
     <w:tbl>
       <w:tblPr>
@@ -15415,7 +15423,7 @@
       <w:pPr>
         <w:pStyle w:val="Caption"/>
       </w:pPr>
-      <w:bookmarkStart w:id="57" w:name="_Toc531242812"/>
+      <w:bookmarkStart w:id="58" w:name="_Toc531242812"/>
       <w:r>
         <w:t xml:space="preserve">Tabla </w:t>
       </w:r>
@@ -15456,7 +15464,7 @@
         <w:br/>
         <w:t xml:space="preserve"> REQUERIMIENTOS NO FUNCIONALES</w:t>
       </w:r>
-      <w:bookmarkEnd w:id="57"/>
+      <w:bookmarkEnd w:id="58"/>
     </w:p>
     <w:tbl>
       <w:tblPr>
@@ -16060,8 +16068,8 @@
       <w:pPr>
         <w:pStyle w:val="Caption"/>
       </w:pPr>
-      <w:bookmarkStart w:id="58" w:name="_Ref530638573"/>
-      <w:bookmarkStart w:id="59" w:name="_Toc531242813"/>
+      <w:bookmarkStart w:id="59" w:name="_Ref530638573"/>
+      <w:bookmarkStart w:id="60" w:name="_Toc531242813"/>
       <w:r>
         <w:lastRenderedPageBreak/>
         <w:t xml:space="preserve">TABLA </w:t>
@@ -16096,7 +16104,7 @@
         </w:rPr>
         <w:fldChar w:fldCharType="end"/>
       </w:r>
-      <w:bookmarkEnd w:id="58"/>
+      <w:bookmarkEnd w:id="59"/>
       <w:r>
         <w:t xml:space="preserve">. </w:t>
       </w:r>
@@ -16106,7 +16114,7 @@
       <w:r>
         <w:t>MODELO DE HISTORIA DE USUARIO</w:t>
       </w:r>
-      <w:bookmarkEnd w:id="59"/>
+      <w:bookmarkEnd w:id="60"/>
     </w:p>
     <w:tbl>
       <w:tblPr>
@@ -16134,7 +16142,7 @@
               <w:pStyle w:val="CuerpoTesis"/>
               <w:jc w:val="center"/>
             </w:pPr>
-            <w:bookmarkStart w:id="60" w:name="_Hlk524732714"/>
+            <w:bookmarkStart w:id="61" w:name="_Hlk524732714"/>
             <w:r>
               <w:t>Historia de Usuario</w:t>
             </w:r>
@@ -16340,7 +16348,7 @@
           </w:p>
         </w:tc>
       </w:tr>
-      <w:bookmarkEnd w:id="60"/>
+      <w:bookmarkEnd w:id="61"/>
     </w:tbl>
     <w:p>
       <w:pPr>
@@ -17996,8 +18004,6 @@
       <w:r>
         <w:t>.</w:t>
       </w:r>
-      <w:bookmarkStart w:id="61" w:name="_GoBack"/>
-      <w:bookmarkEnd w:id="61"/>
     </w:p>
     <w:p>
       <w:pPr>
@@ -26158,6 +26164,7 @@
         <w:docPartUnique/>
       </w:docPartObj>
     </w:sdtPr>
+    <w:sdtEndPr/>
     <w:sdtContent>
       <w:p>
         <w:pPr>
@@ -26203,6 +26210,7 @@
         <w:docPartUnique/>
       </w:docPartObj>
     </w:sdtPr>
+    <w:sdtEndPr/>
     <w:sdtContent>
       <w:p>
         <w:pPr>
@@ -32161,7 +32169,7 @@
 </file>
 
 <file path=customXml/itemProps1.xml><?xml version="1.0" encoding="utf-8"?>
-<ds:datastoreItem xmlns:ds="http://schemas.openxmlformats.org/officeDocument/2006/customXml" ds:itemID="{BD260BFB-8C19-4FEF-A619-B249AF73B682}">
+<ds:datastoreItem xmlns:ds="http://schemas.openxmlformats.org/officeDocument/2006/customXml" ds:itemID="{AD260864-C102-46B6-805F-5A3404D4EDE2}">
   <ds:schemaRefs>
     <ds:schemaRef ds:uri="http://schemas.openxmlformats.org/officeDocument/2006/bibliography"/>
   </ds:schemaRefs>

</xml_diff>

<commit_message>
Actualización de historias de usuario
</commit_message>
<xml_diff>
--- a/MemoriaTesis.docx
+++ b/MemoriaTesis.docx
@@ -6263,8 +6263,6 @@
       <w:r>
         <w:t>Realizar</w:t>
       </w:r>
-      <w:bookmarkStart w:id="35" w:name="_GoBack"/>
-      <w:bookmarkEnd w:id="35"/>
       <w:r>
         <w:t xml:space="preserve"> una revisión sistemática de gestión de procedimiento odontológicos.</w:t>
       </w:r>
@@ -6320,11 +6318,11 @@
           <w:numId w:val="1"/>
         </w:numPr>
       </w:pPr>
-      <w:bookmarkStart w:id="36" w:name="_Toc530638400"/>
+      <w:bookmarkStart w:id="35" w:name="_Toc530638400"/>
       <w:r>
         <w:t>Establecer métricas para la selección de trabajos relacionados al caso de estudio.</w:t>
       </w:r>
-      <w:bookmarkEnd w:id="36"/>
+      <w:bookmarkEnd w:id="35"/>
     </w:p>
     <w:p>
       <w:pPr>
@@ -6433,11 +6431,11 @@
           <w:numId w:val="1"/>
         </w:numPr>
       </w:pPr>
-      <w:bookmarkStart w:id="37" w:name="_Toc530638401"/>
+      <w:bookmarkStart w:id="36" w:name="_Toc530638401"/>
       <w:r>
         <w:t>Búsqueda de información en base a las métricas establecidas relacionada al caso de estudio.</w:t>
       </w:r>
-      <w:bookmarkEnd w:id="37"/>
+      <w:bookmarkEnd w:id="36"/>
     </w:p>
     <w:p/>
     <w:p>
@@ -7192,7 +7190,7 @@
       <w:pPr>
         <w:pStyle w:val="Caption"/>
       </w:pPr>
-      <w:bookmarkStart w:id="38" w:name="_Toc531242808"/>
+      <w:bookmarkStart w:id="37" w:name="_Toc531242808"/>
       <w:r>
         <w:t xml:space="preserve">TABLA </w:t>
       </w:r>
@@ -7235,7 +7233,7 @@
       <w:r>
         <w:t>DETALLE DE LOS ARTÍCULOS ANALIZADOS</w:t>
       </w:r>
-      <w:bookmarkEnd w:id="38"/>
+      <w:bookmarkEnd w:id="37"/>
     </w:p>
     <w:p>
       <w:pPr>
@@ -7250,11 +7248,11 @@
           <w:numId w:val="1"/>
         </w:numPr>
       </w:pPr>
-      <w:bookmarkStart w:id="39" w:name="_Toc530638402"/>
+      <w:bookmarkStart w:id="38" w:name="_Toc530638402"/>
       <w:r>
         <w:t>Análisis de los trabajos seleccionados.</w:t>
       </w:r>
-      <w:bookmarkEnd w:id="39"/>
+      <w:bookmarkEnd w:id="38"/>
     </w:p>
     <w:p>
       <w:pPr>
@@ -7518,55 +7516,55 @@
           <w:numId w:val="1"/>
         </w:numPr>
       </w:pPr>
-      <w:bookmarkStart w:id="40" w:name="_Toc530638403"/>
+      <w:bookmarkStart w:id="39" w:name="_Toc530638403"/>
       <w:r>
         <w:lastRenderedPageBreak/>
         <w:t>Elaborar un documento de los trabajos analizados.</w:t>
       </w:r>
+      <w:bookmarkEnd w:id="39"/>
+      <w:r>
+        <w:t xml:space="preserve"> </w:t>
+      </w:r>
+    </w:p>
+    <w:p>
+      <w:pPr>
+        <w:pStyle w:val="CuerpoTesis"/>
+      </w:pPr>
+    </w:p>
+    <w:p>
+      <w:pPr>
+        <w:pStyle w:val="CuerpoTesis"/>
+      </w:pPr>
+      <w:r>
+        <w:t>De forma detalla se fue realizando la documentación de la SLR a medida de la evolución de las métricas, esta información se puede encontrar de forma detallada en el Anexo 1.</w:t>
+      </w:r>
+    </w:p>
+    <w:p>
+      <w:pPr>
+        <w:pStyle w:val="CuerpoTesis"/>
+      </w:pPr>
+    </w:p>
+    <w:p>
+      <w:pPr>
+        <w:pStyle w:val="E2Tesis"/>
+        <w:rPr>
+          <w:lang w:val="es-EC"/>
+        </w:rPr>
+      </w:pPr>
+      <w:bookmarkStart w:id="40" w:name="_Toc530638404"/>
+      <w:r>
+        <w:rPr>
+          <w:lang w:val="es-EC"/>
+        </w:rPr>
+        <w:t xml:space="preserve">Fase 2: </w:t>
+      </w:r>
+      <w:r>
+        <w:rPr>
+          <w:lang w:val="es-EC"/>
+        </w:rPr>
+        <w:t>Implementar la solución informática para la gestión de procedimientos odontológicos</w:t>
+      </w:r>
       <w:bookmarkEnd w:id="40"/>
-      <w:r>
-        <w:t xml:space="preserve"> </w:t>
-      </w:r>
-    </w:p>
-    <w:p>
-      <w:pPr>
-        <w:pStyle w:val="CuerpoTesis"/>
-      </w:pPr>
-    </w:p>
-    <w:p>
-      <w:pPr>
-        <w:pStyle w:val="CuerpoTesis"/>
-      </w:pPr>
-      <w:r>
-        <w:t>De forma detalla se fue realizando la documentación de la SLR a medida de la evolución de las métricas, esta información se puede encontrar de forma detallada en el Anexo 1.</w:t>
-      </w:r>
-    </w:p>
-    <w:p>
-      <w:pPr>
-        <w:pStyle w:val="CuerpoTesis"/>
-      </w:pPr>
-    </w:p>
-    <w:p>
-      <w:pPr>
-        <w:pStyle w:val="E2Tesis"/>
-        <w:rPr>
-          <w:lang w:val="es-EC"/>
-        </w:rPr>
-      </w:pPr>
-      <w:bookmarkStart w:id="41" w:name="_Toc530638404"/>
-      <w:r>
-        <w:rPr>
-          <w:lang w:val="es-EC"/>
-        </w:rPr>
-        <w:t xml:space="preserve">Fase 2: </w:t>
-      </w:r>
-      <w:r>
-        <w:rPr>
-          <w:lang w:val="es-EC"/>
-        </w:rPr>
-        <w:t>Implementar la solución informática para la gestión de procedimientos odontológicos</w:t>
-      </w:r>
-      <w:bookmarkEnd w:id="41"/>
     </w:p>
     <w:p>
       <w:pPr>
@@ -7631,57 +7629,57 @@
           <w:lang w:val="es-EC"/>
         </w:rPr>
       </w:pPr>
-      <w:bookmarkStart w:id="42" w:name="_Toc530638405"/>
+      <w:bookmarkStart w:id="41" w:name="_Toc530638405"/>
       <w:r>
         <w:rPr>
           <w:lang w:val="es-EC"/>
         </w:rPr>
         <w:t>Analizar y establecer normas de ingeniería de software que se adapten a las necesidades a la solución informática.</w:t>
       </w:r>
+      <w:bookmarkEnd w:id="41"/>
+    </w:p>
+    <w:p>
+      <w:pPr>
+        <w:pStyle w:val="CuerpoTesis"/>
+        <w:rPr>
+          <w:lang w:val="es-EC"/>
+        </w:rPr>
+      </w:pPr>
+      <w:r>
+        <w:rPr>
+          <w:lang w:val="es-EC"/>
+        </w:rPr>
+        <w:t xml:space="preserve">La elaboración de la </w:t>
+      </w:r>
+      <w:proofErr w:type="gramStart"/>
+      <w:r>
+        <w:rPr>
+          <w:lang w:val="es-EC"/>
+        </w:rPr>
+        <w:t>SLR,</w:t>
+      </w:r>
+      <w:proofErr w:type="gramEnd"/>
+      <w:r>
+        <w:rPr>
+          <w:lang w:val="es-EC"/>
+        </w:rPr>
+        <w:t xml:space="preserve"> fue la base para la elección de la metodología, en los trabajos analizados se identificaron dos metodologías entre las que destacaron SCRUM y XP, sin embargo para el siguiente apartado se toma en consideración algunas metodologías ágiles con la finalidad de desarrollar una tabla comparativa que permita la elección de las más adaptativa al trabajo de titulación.</w:t>
+      </w:r>
+    </w:p>
+    <w:p>
+      <w:pPr>
+        <w:pStyle w:val="E3Tesis"/>
+      </w:pPr>
+    </w:p>
+    <w:p>
+      <w:pPr>
+        <w:pStyle w:val="E2Tesis"/>
+      </w:pPr>
+      <w:bookmarkStart w:id="42" w:name="_Toc530638406"/>
+      <w:r>
+        <w:t>Selección de Metodología</w:t>
+      </w:r>
       <w:bookmarkEnd w:id="42"/>
-    </w:p>
-    <w:p>
-      <w:pPr>
-        <w:pStyle w:val="CuerpoTesis"/>
-        <w:rPr>
-          <w:lang w:val="es-EC"/>
-        </w:rPr>
-      </w:pPr>
-      <w:r>
-        <w:rPr>
-          <w:lang w:val="es-EC"/>
-        </w:rPr>
-        <w:t xml:space="preserve">La elaboración de la </w:t>
-      </w:r>
-      <w:proofErr w:type="gramStart"/>
-      <w:r>
-        <w:rPr>
-          <w:lang w:val="es-EC"/>
-        </w:rPr>
-        <w:t>SLR,</w:t>
-      </w:r>
-      <w:proofErr w:type="gramEnd"/>
-      <w:r>
-        <w:rPr>
-          <w:lang w:val="es-EC"/>
-        </w:rPr>
-        <w:t xml:space="preserve"> fue la base para la elección de la metodología, en los trabajos analizados se identificaron dos metodologías entre las que destacaron SCRUM y XP, sin embargo para el siguiente apartado se toma en consideración algunas metodologías ágiles con la finalidad de desarrollar una tabla comparativa que permita la elección de las más adaptativa al trabajo de titulación.</w:t>
-      </w:r>
-    </w:p>
-    <w:p>
-      <w:pPr>
-        <w:pStyle w:val="E3Tesis"/>
-      </w:pPr>
-    </w:p>
-    <w:p>
-      <w:pPr>
-        <w:pStyle w:val="E2Tesis"/>
-      </w:pPr>
-      <w:bookmarkStart w:id="43" w:name="_Toc530638406"/>
-      <w:r>
-        <w:t>Selección de Metodología</w:t>
-      </w:r>
-      <w:bookmarkEnd w:id="43"/>
     </w:p>
     <w:p>
       <w:pPr>
@@ -7846,11 +7844,11 @@
       <w:pPr>
         <w:pStyle w:val="E3Tesis"/>
       </w:pPr>
-      <w:bookmarkStart w:id="44" w:name="_Toc530638407"/>
+      <w:bookmarkStart w:id="43" w:name="_Toc530638407"/>
       <w:r>
         <w:t>Programación Extrema (XP)</w:t>
       </w:r>
-      <w:bookmarkEnd w:id="44"/>
+      <w:bookmarkEnd w:id="43"/>
     </w:p>
     <w:p>
       <w:pPr>
@@ -8309,11 +8307,11 @@
       <w:pPr>
         <w:pStyle w:val="E3Tesis"/>
       </w:pPr>
-      <w:bookmarkStart w:id="45" w:name="_Toc530638408"/>
+      <w:bookmarkStart w:id="44" w:name="_Toc530638408"/>
       <w:r>
         <w:t>SCRUM</w:t>
       </w:r>
-      <w:bookmarkEnd w:id="45"/>
+      <w:bookmarkEnd w:id="44"/>
     </w:p>
     <w:p>
       <w:pPr>
@@ -8706,11 +8704,11 @@
       <w:pPr>
         <w:pStyle w:val="E3Tesis"/>
       </w:pPr>
-      <w:bookmarkStart w:id="46" w:name="_Toc530638409"/>
+      <w:bookmarkStart w:id="45" w:name="_Toc530638409"/>
       <w:r>
         <w:t>CRYSTAL</w:t>
       </w:r>
-      <w:bookmarkEnd w:id="46"/>
+      <w:bookmarkEnd w:id="45"/>
     </w:p>
     <w:p>
       <w:pPr>
@@ -9105,7 +9103,7 @@
           <w:lang w:val="es-EC"/>
         </w:rPr>
       </w:pPr>
-      <w:bookmarkStart w:id="47" w:name="_Toc530638410"/>
+      <w:bookmarkStart w:id="46" w:name="_Toc530638410"/>
       <w:r>
         <w:rPr>
           <w:lang w:val="es-EC"/>
@@ -9154,7 +9152,7 @@
         </w:rPr>
         <w:t>)</w:t>
       </w:r>
-      <w:bookmarkEnd w:id="47"/>
+      <w:bookmarkEnd w:id="46"/>
       <w:r>
         <w:rPr>
           <w:lang w:val="es-EC"/>
@@ -9399,11 +9397,11 @@
       <w:pPr>
         <w:pStyle w:val="E3Tesis"/>
       </w:pPr>
-      <w:bookmarkStart w:id="48" w:name="_Toc530638411"/>
+      <w:bookmarkStart w:id="47" w:name="_Toc530638411"/>
       <w:r>
         <w:t>Comparativa de las metodologías (XP, Scrum, Crystal, DSDM)</w:t>
       </w:r>
-      <w:bookmarkEnd w:id="48"/>
+      <w:bookmarkEnd w:id="47"/>
     </w:p>
     <w:p>
       <w:pPr>
@@ -9494,7 +9492,7 @@
       <w:pPr>
         <w:pStyle w:val="Caption"/>
       </w:pPr>
-      <w:bookmarkStart w:id="49" w:name="_Toc531242809"/>
+      <w:bookmarkStart w:id="48" w:name="_Toc531242809"/>
       <w:r>
         <w:t xml:space="preserve">TABLA </w:t>
       </w:r>
@@ -9540,7 +9538,7 @@
       <w:r>
         <w:t>ABLA COMPARATIVA DE METODOLOGIA</w:t>
       </w:r>
-      <w:bookmarkEnd w:id="49"/>
+      <w:bookmarkEnd w:id="48"/>
     </w:p>
     <w:tbl>
       <w:tblPr>
@@ -12259,7 +12257,7 @@
           <w:lang w:val="es-EC"/>
         </w:rPr>
       </w:pPr>
-      <w:bookmarkStart w:id="50" w:name="_Toc530638412"/>
+      <w:bookmarkStart w:id="49" w:name="_Toc530638412"/>
       <w:r>
         <w:rPr>
           <w:lang w:val="es-EC"/>
@@ -12272,7 +12270,7 @@
         </w:rPr>
         <w:t>Framework</w:t>
       </w:r>
-      <w:bookmarkEnd w:id="50"/>
+      <w:bookmarkEnd w:id="49"/>
     </w:p>
     <w:p>
       <w:pPr>
@@ -12573,14 +12571,14 @@
           <w:lang w:val="es-EC"/>
         </w:rPr>
       </w:pPr>
-      <w:bookmarkStart w:id="51" w:name="_Toc530638413"/>
+      <w:bookmarkStart w:id="50" w:name="_Toc530638413"/>
       <w:r>
         <w:rPr>
           <w:lang w:val="es-EC"/>
         </w:rPr>
         <w:t>Laravel</w:t>
       </w:r>
-      <w:bookmarkEnd w:id="51"/>
+      <w:bookmarkEnd w:id="50"/>
     </w:p>
     <w:p>
       <w:pPr>
@@ -12811,11 +12809,11 @@
       <w:pPr>
         <w:pStyle w:val="E3Tesis"/>
       </w:pPr>
-      <w:bookmarkStart w:id="52" w:name="_Toc530638414"/>
+      <w:bookmarkStart w:id="51" w:name="_Toc530638414"/>
       <w:r>
         <w:t>CodeIgniter</w:t>
       </w:r>
-      <w:bookmarkEnd w:id="52"/>
+      <w:bookmarkEnd w:id="51"/>
     </w:p>
     <w:p>
       <w:pPr>
@@ -13030,11 +13028,11 @@
       <w:pPr>
         <w:pStyle w:val="E3Tesis"/>
       </w:pPr>
-      <w:bookmarkStart w:id="53" w:name="_Toc530638415"/>
+      <w:bookmarkStart w:id="52" w:name="_Toc530638415"/>
       <w:r>
         <w:t>CakePHP</w:t>
       </w:r>
-      <w:bookmarkEnd w:id="53"/>
+      <w:bookmarkEnd w:id="52"/>
     </w:p>
     <w:p>
       <w:pPr>
@@ -13233,7 +13231,7 @@
       <w:pPr>
         <w:pStyle w:val="E3Tesis"/>
       </w:pPr>
-      <w:bookmarkStart w:id="54" w:name="_Toc530638416"/>
+      <w:bookmarkStart w:id="53" w:name="_Toc530638416"/>
       <w:r>
         <w:t>Comparativa de</w:t>
       </w:r>
@@ -13261,7 +13259,7 @@
       <w:r>
         <w:t>)</w:t>
       </w:r>
-      <w:bookmarkEnd w:id="54"/>
+      <w:bookmarkEnd w:id="53"/>
     </w:p>
     <w:p>
       <w:pPr>
@@ -13515,7 +13513,7 @@
       <w:pPr>
         <w:pStyle w:val="Caption"/>
       </w:pPr>
-      <w:bookmarkStart w:id="55" w:name="_Toc531242810"/>
+      <w:bookmarkStart w:id="54" w:name="_Toc531242810"/>
       <w:r>
         <w:t xml:space="preserve">TABLA </w:t>
       </w:r>
@@ -13558,7 +13556,7 @@
       <w:r>
         <w:t>COMPARATIVA DE FRAMEWORKS</w:t>
       </w:r>
-      <w:bookmarkEnd w:id="55"/>
+      <w:bookmarkEnd w:id="54"/>
     </w:p>
     <w:tbl>
       <w:tblPr>
@@ -14484,14 +14482,14 @@
           <w:lang w:val="es-EC"/>
         </w:rPr>
       </w:pPr>
-      <w:bookmarkStart w:id="56" w:name="_Toc530638417"/>
+      <w:bookmarkStart w:id="55" w:name="_Toc530638417"/>
       <w:r>
         <w:rPr>
           <w:lang w:val="es-EC"/>
         </w:rPr>
         <w:t>Metodología XP</w:t>
       </w:r>
-      <w:bookmarkEnd w:id="56"/>
+      <w:bookmarkEnd w:id="55"/>
     </w:p>
     <w:p>
       <w:pPr>
@@ -14695,7 +14693,7 @@
       <w:pPr>
         <w:pStyle w:val="Caption"/>
       </w:pPr>
-      <w:bookmarkStart w:id="57" w:name="_Toc531242811"/>
+      <w:bookmarkStart w:id="56" w:name="_Toc531242811"/>
       <w:r>
         <w:t xml:space="preserve">Tabla </w:t>
       </w:r>
@@ -14736,7 +14734,7 @@
         <w:br/>
         <w:t>REQUERIMIENTOS FUNCIONALES</w:t>
       </w:r>
-      <w:bookmarkEnd w:id="57"/>
+      <w:bookmarkEnd w:id="56"/>
     </w:p>
     <w:tbl>
       <w:tblPr>
@@ -15423,7 +15421,7 @@
       <w:pPr>
         <w:pStyle w:val="Caption"/>
       </w:pPr>
-      <w:bookmarkStart w:id="58" w:name="_Toc531242812"/>
+      <w:bookmarkStart w:id="57" w:name="_Toc531242812"/>
       <w:r>
         <w:t xml:space="preserve">Tabla </w:t>
       </w:r>
@@ -15464,7 +15462,7 @@
         <w:br/>
         <w:t xml:space="preserve"> REQUERIMIENTOS NO FUNCIONALES</w:t>
       </w:r>
-      <w:bookmarkEnd w:id="58"/>
+      <w:bookmarkEnd w:id="57"/>
     </w:p>
     <w:tbl>
       <w:tblPr>
@@ -16068,8 +16066,8 @@
       <w:pPr>
         <w:pStyle w:val="Caption"/>
       </w:pPr>
-      <w:bookmarkStart w:id="59" w:name="_Ref530638573"/>
-      <w:bookmarkStart w:id="60" w:name="_Toc531242813"/>
+      <w:bookmarkStart w:id="58" w:name="_Ref530638573"/>
+      <w:bookmarkStart w:id="59" w:name="_Toc531242813"/>
       <w:r>
         <w:lastRenderedPageBreak/>
         <w:t xml:space="preserve">TABLA </w:t>
@@ -16104,17 +16102,17 @@
         </w:rPr>
         <w:fldChar w:fldCharType="end"/>
       </w:r>
+      <w:bookmarkEnd w:id="58"/>
+      <w:r>
+        <w:t xml:space="preserve">. </w:t>
+      </w:r>
+      <w:r>
+        <w:br/>
+      </w:r>
+      <w:r>
+        <w:t>MODELO DE HISTORIA DE USUARIO</w:t>
+      </w:r>
       <w:bookmarkEnd w:id="59"/>
-      <w:r>
-        <w:t xml:space="preserve">. </w:t>
-      </w:r>
-      <w:r>
-        <w:br/>
-      </w:r>
-      <w:r>
-        <w:t>MODELO DE HISTORIA DE USUARIO</w:t>
-      </w:r>
-      <w:bookmarkEnd w:id="60"/>
     </w:p>
     <w:tbl>
       <w:tblPr>
@@ -16142,7 +16140,7 @@
               <w:pStyle w:val="CuerpoTesis"/>
               <w:jc w:val="center"/>
             </w:pPr>
-            <w:bookmarkStart w:id="61" w:name="_Hlk524732714"/>
+            <w:bookmarkStart w:id="60" w:name="_Hlk524732714"/>
             <w:r>
               <w:t>Historia de Usuario</w:t>
             </w:r>
@@ -16348,7 +16346,7 @@
           </w:p>
         </w:tc>
       </w:tr>
-      <w:bookmarkEnd w:id="61"/>
+      <w:bookmarkEnd w:id="60"/>
     </w:tbl>
     <w:p>
       <w:pPr>
@@ -17588,6 +17586,3123 @@
           <w:lang w:val="es-EC"/>
         </w:rPr>
       </w:pPr>
+    </w:p>
+    <w:tbl>
+      <w:tblPr>
+        <w:tblStyle w:val="TableGrid"/>
+        <w:tblpPr w:leftFromText="141" w:rightFromText="141" w:vertAnchor="page" w:horzAnchor="margin" w:tblpXSpec="center" w:tblpY="1086"/>
+        <w:tblW w:w="10110" w:type="dxa"/>
+        <w:tblLook w:val="04A0" w:firstRow="1" w:lastRow="0" w:firstColumn="1" w:lastColumn="0" w:noHBand="0" w:noVBand="1"/>
+      </w:tblPr>
+      <w:tblGrid>
+        <w:gridCol w:w="4815"/>
+        <w:gridCol w:w="5295"/>
+      </w:tblGrid>
+      <w:tr>
+        <w:trPr>
+          <w:trHeight w:val="313"/>
+        </w:trPr>
+        <w:tc>
+          <w:tcPr>
+            <w:tcW w:w="10110" w:type="dxa"/>
+            <w:gridSpan w:val="2"/>
+            <w:vAlign w:val="center"/>
+          </w:tcPr>
+          <w:p>
+            <w:pPr>
+              <w:pStyle w:val="CuerpoTesis"/>
+              <w:jc w:val="center"/>
+            </w:pPr>
+            <w:r>
+              <w:lastRenderedPageBreak/>
+              <w:t>Historia de Usuario</w:t>
+            </w:r>
+          </w:p>
+        </w:tc>
+      </w:tr>
+      <w:tr>
+        <w:trPr>
+          <w:trHeight w:val="371"/>
+        </w:trPr>
+        <w:tc>
+          <w:tcPr>
+            <w:tcW w:w="4815" w:type="dxa"/>
+          </w:tcPr>
+          <w:p>
+            <w:pPr>
+              <w:pStyle w:val="CuerpoTesis"/>
+            </w:pPr>
+            <w:r>
+              <w:rPr>
+                <w:b/>
+              </w:rPr>
+              <w:t xml:space="preserve">Número: </w:t>
+            </w:r>
+            <w:r>
+              <w:rPr>
+                <w:b/>
+              </w:rPr>
+              <w:t xml:space="preserve"> </w:t>
+            </w:r>
+            <w:r>
+              <w:t>003</w:t>
+            </w:r>
+          </w:p>
+        </w:tc>
+        <w:tc>
+          <w:tcPr>
+            <w:tcW w:w="5295" w:type="dxa"/>
+          </w:tcPr>
+          <w:p>
+            <w:pPr>
+              <w:pStyle w:val="CuerpoTesis"/>
+              <w:rPr>
+                <w:b/>
+              </w:rPr>
+            </w:pPr>
+            <w:r>
+              <w:rPr>
+                <w:b/>
+              </w:rPr>
+              <w:t>Nombre Historia de Usuario:</w:t>
+            </w:r>
+            <w:r>
+              <w:rPr>
+                <w:b/>
+              </w:rPr>
+              <w:t xml:space="preserve"> </w:t>
+            </w:r>
+            <w:r>
+              <w:rPr>
+                <w:lang w:val="es-EC"/>
+              </w:rPr>
+              <w:t xml:space="preserve">  Editar información del Usuario</w:t>
+            </w:r>
+          </w:p>
+        </w:tc>
+      </w:tr>
+      <w:tr>
+        <w:trPr>
+          <w:trHeight w:val="418"/>
+        </w:trPr>
+        <w:tc>
+          <w:tcPr>
+            <w:tcW w:w="10110" w:type="dxa"/>
+            <w:gridSpan w:val="2"/>
+          </w:tcPr>
+          <w:p>
+            <w:pPr>
+              <w:pStyle w:val="CuerpoTesis"/>
+            </w:pPr>
+            <w:r>
+              <w:rPr>
+                <w:b/>
+              </w:rPr>
+              <w:t xml:space="preserve">Usuario: </w:t>
+            </w:r>
+            <w:r>
+              <w:rPr>
+                <w:b/>
+              </w:rPr>
+              <w:t xml:space="preserve"> </w:t>
+            </w:r>
+            <w:r>
+              <w:t xml:space="preserve">Odontólogo </w:t>
+            </w:r>
+          </w:p>
+        </w:tc>
+      </w:tr>
+      <w:tr>
+        <w:trPr>
+          <w:trHeight w:val="425"/>
+        </w:trPr>
+        <w:tc>
+          <w:tcPr>
+            <w:tcW w:w="4815" w:type="dxa"/>
+          </w:tcPr>
+          <w:p>
+            <w:pPr>
+              <w:pStyle w:val="CuerpoTesis"/>
+              <w:rPr>
+                <w:b/>
+              </w:rPr>
+            </w:pPr>
+            <w:r>
+              <w:rPr>
+                <w:b/>
+              </w:rPr>
+              <w:t>Modificación de Historia Número:</w:t>
+            </w:r>
+          </w:p>
+          <w:p>
+            <w:pPr>
+              <w:pStyle w:val="CuerpoTesis"/>
+            </w:pPr>
+            <w:r>
+              <w:t>1</w:t>
+            </w:r>
+          </w:p>
+        </w:tc>
+        <w:tc>
+          <w:tcPr>
+            <w:tcW w:w="5295" w:type="dxa"/>
+          </w:tcPr>
+          <w:p>
+            <w:pPr>
+              <w:pStyle w:val="CuerpoTesis"/>
+              <w:rPr>
+                <w:b/>
+              </w:rPr>
+            </w:pPr>
+            <w:r>
+              <w:rPr>
+                <w:b/>
+              </w:rPr>
+              <w:t>Interacción Asignada:</w:t>
+            </w:r>
+            <w:r>
+              <w:rPr>
+                <w:b/>
+              </w:rPr>
+              <w:t xml:space="preserve"> </w:t>
+            </w:r>
+            <w:r>
+              <w:t>1</w:t>
+            </w:r>
+          </w:p>
+        </w:tc>
+      </w:tr>
+      <w:tr>
+        <w:trPr>
+          <w:trHeight w:val="333"/>
+        </w:trPr>
+        <w:tc>
+          <w:tcPr>
+            <w:tcW w:w="4815" w:type="dxa"/>
+          </w:tcPr>
+          <w:p>
+            <w:pPr>
+              <w:pStyle w:val="CuerpoTesis"/>
+              <w:rPr>
+                <w:b/>
+              </w:rPr>
+            </w:pPr>
+            <w:r>
+              <w:rPr>
+                <w:b/>
+              </w:rPr>
+              <w:t>Prioridad en el negocio:(Alta/Media/Baja):</w:t>
+            </w:r>
+          </w:p>
+          <w:p>
+            <w:pPr>
+              <w:pStyle w:val="CuerpoTesis"/>
+            </w:pPr>
+            <w:r>
+              <w:t>Media</w:t>
+            </w:r>
+          </w:p>
+        </w:tc>
+        <w:tc>
+          <w:tcPr>
+            <w:tcW w:w="5295" w:type="dxa"/>
+          </w:tcPr>
+          <w:p>
+            <w:pPr>
+              <w:pStyle w:val="CuerpoTesis"/>
+              <w:rPr>
+                <w:b/>
+              </w:rPr>
+            </w:pPr>
+            <w:r>
+              <w:rPr>
+                <w:b/>
+              </w:rPr>
+              <w:t xml:space="preserve">Puntos estimados: </w:t>
+            </w:r>
+            <w:r>
+              <w:rPr>
+                <w:b/>
+              </w:rPr>
+              <w:t xml:space="preserve"> </w:t>
+            </w:r>
+            <w:r>
+              <w:t>2</w:t>
+            </w:r>
+          </w:p>
+        </w:tc>
+      </w:tr>
+      <w:tr>
+        <w:trPr>
+          <w:trHeight w:val="202"/>
+        </w:trPr>
+        <w:tc>
+          <w:tcPr>
+            <w:tcW w:w="4815" w:type="dxa"/>
+          </w:tcPr>
+          <w:p>
+            <w:pPr>
+              <w:pStyle w:val="CuerpoTesis"/>
+              <w:rPr>
+                <w:b/>
+              </w:rPr>
+            </w:pPr>
+            <w:r>
+              <w:rPr>
+                <w:b/>
+              </w:rPr>
+              <w:t>Riesgo en el desarrollo: (Alta/Media/Baja)</w:t>
+            </w:r>
+            <w:r>
+              <w:rPr>
+                <w:b/>
+              </w:rPr>
+              <w:t>:</w:t>
+            </w:r>
+          </w:p>
+          <w:p>
+            <w:pPr>
+              <w:pStyle w:val="CuerpoTesis"/>
+              <w:rPr>
+                <w:b/>
+              </w:rPr>
+            </w:pPr>
+            <w:r>
+              <w:t>Alta</w:t>
+            </w:r>
+          </w:p>
+        </w:tc>
+        <w:tc>
+          <w:tcPr>
+            <w:tcW w:w="5295" w:type="dxa"/>
+          </w:tcPr>
+          <w:p>
+            <w:pPr>
+              <w:pStyle w:val="CuerpoTesis"/>
+              <w:rPr>
+                <w:b/>
+              </w:rPr>
+            </w:pPr>
+            <w:r>
+              <w:rPr>
+                <w:b/>
+              </w:rPr>
+              <w:t>Puntos reales:</w:t>
+            </w:r>
+          </w:p>
+        </w:tc>
+      </w:tr>
+      <w:tr>
+        <w:trPr>
+          <w:trHeight w:val="117"/>
+        </w:trPr>
+        <w:tc>
+          <w:tcPr>
+            <w:tcW w:w="10110" w:type="dxa"/>
+            <w:gridSpan w:val="2"/>
+          </w:tcPr>
+          <w:p>
+            <w:pPr>
+              <w:pStyle w:val="CuerpoTesis"/>
+            </w:pPr>
+            <w:r>
+              <w:rPr>
+                <w:b/>
+              </w:rPr>
+              <w:t>Descripción:</w:t>
+            </w:r>
+            <w:r>
+              <w:rPr>
+                <w:b/>
+              </w:rPr>
+              <w:t xml:space="preserve"> </w:t>
+            </w:r>
+            <w:r>
+              <w:t xml:space="preserve">Los odontólogos </w:t>
+            </w:r>
+            <w:r>
+              <w:t>en la página web podrán modificar su información personal, tendrán la opción de ingresarán</w:t>
+            </w:r>
+            <w:r>
+              <w:t xml:space="preserve"> en el sistema</w:t>
+            </w:r>
+            <w:r>
+              <w:t xml:space="preserve"> a un formulario a través de un botón </w:t>
+            </w:r>
+            <w:r>
+              <w:t>“m</w:t>
+            </w:r>
+            <w:r>
+              <w:t>odificar</w:t>
+            </w:r>
+            <w:r>
+              <w:t xml:space="preserve"> datos personales”</w:t>
+            </w:r>
+            <w:r>
+              <w:t xml:space="preserve">, </w:t>
+            </w:r>
+            <w:r>
+              <w:t>una vez seleccionado el botón, el sistema presentar</w:t>
+            </w:r>
+            <w:r>
+              <w:t>á</w:t>
+            </w:r>
+            <w:r>
+              <w:t xml:space="preserve"> una vista c</w:t>
+            </w:r>
+            <w:r>
+              <w:t xml:space="preserve">on la información </w:t>
+            </w:r>
+            <w:r>
+              <w:t>de los datos almacenados anteriormente,</w:t>
+            </w:r>
+            <w:r>
+              <w:t xml:space="preserve"> permitiendo editar todos los campos, exceptuando el campo de correo electrónico y la institución a la que pertenece.</w:t>
+            </w:r>
+          </w:p>
+          <w:p>
+            <w:pPr>
+              <w:pStyle w:val="CuerpoTesis"/>
+            </w:pPr>
+            <w:r>
+              <w:t>Los datos que permite el sistema modificar son:</w:t>
+            </w:r>
+            <w:r>
+              <w:t xml:space="preserve"> Nick, Nombres, Apellidos, Teléfono, Dirección y Cédula.</w:t>
+            </w:r>
+          </w:p>
+        </w:tc>
+      </w:tr>
+      <w:tr>
+        <w:trPr>
+          <w:trHeight w:val="293"/>
+        </w:trPr>
+        <w:tc>
+          <w:tcPr>
+            <w:tcW w:w="10110" w:type="dxa"/>
+            <w:gridSpan w:val="2"/>
+          </w:tcPr>
+          <w:p>
+            <w:pPr>
+              <w:pStyle w:val="CuerpoTesis"/>
+            </w:pPr>
+            <w:r>
+              <w:rPr>
+                <w:b/>
+              </w:rPr>
+              <w:t>Observaciones:</w:t>
+            </w:r>
+            <w:r>
+              <w:rPr>
+                <w:b/>
+              </w:rPr>
+              <w:t xml:space="preserve"> </w:t>
+            </w:r>
+            <w:r>
+              <w:t xml:space="preserve">Para poder realizar estos cambios el </w:t>
+            </w:r>
+            <w:r>
+              <w:t xml:space="preserve">odontólogo </w:t>
+            </w:r>
+            <w:r>
+              <w:t xml:space="preserve">previamente debe </w:t>
+            </w:r>
+            <w:r>
+              <w:t>haber iniciado sesión</w:t>
+            </w:r>
+            <w:r>
+              <w:t xml:space="preserve"> en el sistema</w:t>
+            </w:r>
+            <w:r>
+              <w:t>.</w:t>
+            </w:r>
+          </w:p>
+        </w:tc>
+      </w:tr>
+    </w:tbl>
+    <w:p>
+      <w:pPr>
+        <w:pStyle w:val="CuerpoTesis"/>
+        <w:rPr>
+          <w:b/>
+        </w:rPr>
+      </w:pPr>
+    </w:p>
+    <w:tbl>
+      <w:tblPr>
+        <w:tblStyle w:val="TableGrid"/>
+        <w:tblpPr w:leftFromText="141" w:rightFromText="141" w:vertAnchor="page" w:horzAnchor="margin" w:tblpXSpec="center" w:tblpY="9169"/>
+        <w:tblW w:w="10110" w:type="dxa"/>
+        <w:tblLook w:val="04A0" w:firstRow="1" w:lastRow="0" w:firstColumn="1" w:lastColumn="0" w:noHBand="0" w:noVBand="1"/>
+      </w:tblPr>
+      <w:tblGrid>
+        <w:gridCol w:w="4815"/>
+        <w:gridCol w:w="5295"/>
+      </w:tblGrid>
+      <w:tr>
+        <w:trPr>
+          <w:trHeight w:val="313"/>
+        </w:trPr>
+        <w:tc>
+          <w:tcPr>
+            <w:tcW w:w="10110" w:type="dxa"/>
+            <w:gridSpan w:val="2"/>
+            <w:vAlign w:val="center"/>
+          </w:tcPr>
+          <w:p>
+            <w:pPr>
+              <w:pStyle w:val="CuerpoTesis"/>
+              <w:jc w:val="center"/>
+            </w:pPr>
+            <w:r>
+              <w:t>Historia de Usuario</w:t>
+            </w:r>
+          </w:p>
+        </w:tc>
+      </w:tr>
+      <w:tr>
+        <w:trPr>
+          <w:trHeight w:val="371"/>
+        </w:trPr>
+        <w:tc>
+          <w:tcPr>
+            <w:tcW w:w="4815" w:type="dxa"/>
+          </w:tcPr>
+          <w:p>
+            <w:pPr>
+              <w:pStyle w:val="CuerpoTesis"/>
+            </w:pPr>
+            <w:r>
+              <w:rPr>
+                <w:b/>
+              </w:rPr>
+              <w:t xml:space="preserve">Número: </w:t>
+            </w:r>
+            <w:r>
+              <w:rPr>
+                <w:b/>
+              </w:rPr>
+              <w:t xml:space="preserve"> </w:t>
+            </w:r>
+            <w:r>
+              <w:t>004</w:t>
+            </w:r>
+          </w:p>
+        </w:tc>
+        <w:tc>
+          <w:tcPr>
+            <w:tcW w:w="5295" w:type="dxa"/>
+          </w:tcPr>
+          <w:p>
+            <w:pPr>
+              <w:pStyle w:val="CuerpoTesis"/>
+              <w:rPr>
+                <w:b/>
+              </w:rPr>
+            </w:pPr>
+            <w:r>
+              <w:rPr>
+                <w:b/>
+              </w:rPr>
+              <w:t>Nombre Historia de Usuario:</w:t>
+            </w:r>
+            <w:r>
+              <w:rPr>
+                <w:b/>
+              </w:rPr>
+              <w:t xml:space="preserve"> </w:t>
+            </w:r>
+            <w:r>
+              <w:rPr>
+                <w:lang w:val="es-EC"/>
+              </w:rPr>
+              <w:t xml:space="preserve">  </w:t>
+            </w:r>
+            <w:r>
+              <w:rPr>
+                <w:lang w:val="es-EC"/>
+              </w:rPr>
+              <w:t xml:space="preserve"> </w:t>
+            </w:r>
+            <w:r>
+              <w:rPr>
+                <w:lang w:val="es-EC"/>
+              </w:rPr>
+              <w:t>Gestionar Pacientes</w:t>
+            </w:r>
+          </w:p>
+        </w:tc>
+      </w:tr>
+      <w:tr>
+        <w:trPr>
+          <w:trHeight w:val="418"/>
+        </w:trPr>
+        <w:tc>
+          <w:tcPr>
+            <w:tcW w:w="10110" w:type="dxa"/>
+            <w:gridSpan w:val="2"/>
+          </w:tcPr>
+          <w:p>
+            <w:pPr>
+              <w:pStyle w:val="CuerpoTesis"/>
+            </w:pPr>
+            <w:r>
+              <w:rPr>
+                <w:b/>
+              </w:rPr>
+              <w:t xml:space="preserve">Usuario: </w:t>
+            </w:r>
+            <w:r>
+              <w:rPr>
+                <w:b/>
+              </w:rPr>
+              <w:t xml:space="preserve"> </w:t>
+            </w:r>
+            <w:r>
+              <w:t xml:space="preserve">Odontólogo </w:t>
+            </w:r>
+          </w:p>
+        </w:tc>
+      </w:tr>
+      <w:tr>
+        <w:trPr>
+          <w:trHeight w:val="425"/>
+        </w:trPr>
+        <w:tc>
+          <w:tcPr>
+            <w:tcW w:w="4815" w:type="dxa"/>
+          </w:tcPr>
+          <w:p>
+            <w:pPr>
+              <w:pStyle w:val="CuerpoTesis"/>
+              <w:rPr>
+                <w:b/>
+              </w:rPr>
+            </w:pPr>
+            <w:r>
+              <w:rPr>
+                <w:b/>
+              </w:rPr>
+              <w:t>Modificación de Historia Número:</w:t>
+            </w:r>
+          </w:p>
+          <w:p>
+            <w:pPr>
+              <w:pStyle w:val="CuerpoTesis"/>
+            </w:pPr>
+            <w:r>
+              <w:t>1</w:t>
+            </w:r>
+          </w:p>
+        </w:tc>
+        <w:tc>
+          <w:tcPr>
+            <w:tcW w:w="5295" w:type="dxa"/>
+          </w:tcPr>
+          <w:p>
+            <w:pPr>
+              <w:pStyle w:val="CuerpoTesis"/>
+              <w:rPr>
+                <w:b/>
+              </w:rPr>
+            </w:pPr>
+            <w:r>
+              <w:rPr>
+                <w:b/>
+              </w:rPr>
+              <w:t>Interacción Asignada:</w:t>
+            </w:r>
+            <w:r>
+              <w:rPr>
+                <w:b/>
+              </w:rPr>
+              <w:t xml:space="preserve"> </w:t>
+            </w:r>
+            <w:r>
+              <w:t>1</w:t>
+            </w:r>
+          </w:p>
+        </w:tc>
+      </w:tr>
+      <w:tr>
+        <w:trPr>
+          <w:trHeight w:val="333"/>
+        </w:trPr>
+        <w:tc>
+          <w:tcPr>
+            <w:tcW w:w="4815" w:type="dxa"/>
+          </w:tcPr>
+          <w:p>
+            <w:pPr>
+              <w:pStyle w:val="CuerpoTesis"/>
+              <w:rPr>
+                <w:b/>
+              </w:rPr>
+            </w:pPr>
+            <w:r>
+              <w:rPr>
+                <w:b/>
+              </w:rPr>
+              <w:t>Prioridad en el negocio:(Alta/Media/Baja):</w:t>
+            </w:r>
+          </w:p>
+          <w:p>
+            <w:pPr>
+              <w:pStyle w:val="CuerpoTesis"/>
+            </w:pPr>
+            <w:r>
+              <w:t>Alta</w:t>
+            </w:r>
+          </w:p>
+        </w:tc>
+        <w:tc>
+          <w:tcPr>
+            <w:tcW w:w="5295" w:type="dxa"/>
+          </w:tcPr>
+          <w:p>
+            <w:pPr>
+              <w:pStyle w:val="CuerpoTesis"/>
+              <w:rPr>
+                <w:b/>
+              </w:rPr>
+            </w:pPr>
+            <w:r>
+              <w:rPr>
+                <w:b/>
+              </w:rPr>
+              <w:t xml:space="preserve">Puntos estimados: </w:t>
+            </w:r>
+            <w:r>
+              <w:rPr>
+                <w:b/>
+              </w:rPr>
+              <w:t xml:space="preserve"> </w:t>
+            </w:r>
+            <w:r>
+              <w:t>2</w:t>
+            </w:r>
+          </w:p>
+        </w:tc>
+      </w:tr>
+      <w:tr>
+        <w:trPr>
+          <w:trHeight w:val="202"/>
+        </w:trPr>
+        <w:tc>
+          <w:tcPr>
+            <w:tcW w:w="4815" w:type="dxa"/>
+          </w:tcPr>
+          <w:p>
+            <w:pPr>
+              <w:pStyle w:val="CuerpoTesis"/>
+              <w:rPr>
+                <w:b/>
+              </w:rPr>
+            </w:pPr>
+            <w:r>
+              <w:rPr>
+                <w:b/>
+              </w:rPr>
+              <w:t>Riesgo en el desarrollo: (Alta/Media/Baja)</w:t>
+            </w:r>
+            <w:r>
+              <w:rPr>
+                <w:b/>
+              </w:rPr>
+              <w:t>:</w:t>
+            </w:r>
+          </w:p>
+          <w:p>
+            <w:pPr>
+              <w:pStyle w:val="CuerpoTesis"/>
+              <w:rPr>
+                <w:b/>
+              </w:rPr>
+            </w:pPr>
+            <w:r>
+              <w:t>Alta</w:t>
+            </w:r>
+          </w:p>
+        </w:tc>
+        <w:tc>
+          <w:tcPr>
+            <w:tcW w:w="5295" w:type="dxa"/>
+          </w:tcPr>
+          <w:p>
+            <w:pPr>
+              <w:pStyle w:val="CuerpoTesis"/>
+              <w:rPr>
+                <w:b/>
+              </w:rPr>
+            </w:pPr>
+            <w:r>
+              <w:rPr>
+                <w:b/>
+              </w:rPr>
+              <w:t>Puntos reales:</w:t>
+            </w:r>
+          </w:p>
+        </w:tc>
+      </w:tr>
+      <w:tr>
+        <w:trPr>
+          <w:trHeight w:val="117"/>
+        </w:trPr>
+        <w:tc>
+          <w:tcPr>
+            <w:tcW w:w="10110" w:type="dxa"/>
+            <w:gridSpan w:val="2"/>
+          </w:tcPr>
+          <w:p>
+            <w:pPr>
+              <w:pStyle w:val="CuerpoTesis"/>
+              <w:rPr>
+                <w:lang w:val="es-EC"/>
+              </w:rPr>
+            </w:pPr>
+            <w:r>
+              <w:rPr>
+                <w:b/>
+              </w:rPr>
+              <w:t>Descripción:</w:t>
+            </w:r>
+            <w:r>
+              <w:rPr>
+                <w:b/>
+              </w:rPr>
+              <w:t xml:space="preserve"> </w:t>
+            </w:r>
+            <w:r>
+              <w:t xml:space="preserve">Los odontólogos en la página web </w:t>
+            </w:r>
+            <w:r>
+              <w:t>tendrán un apartado que permita la gestión de Pacientes, una vez ingresa a</w:t>
+            </w:r>
+            <w:r>
+              <w:t xml:space="preserve"> la sección, </w:t>
+            </w:r>
+            <w:r>
+              <w:t xml:space="preserve">los odontólogos </w:t>
+            </w:r>
+            <w:r>
+              <w:t xml:space="preserve">podrán </w:t>
+            </w:r>
+            <w:r>
+              <w:rPr>
+                <w:lang w:val="es-EC"/>
+              </w:rPr>
+              <w:t>registrar</w:t>
+            </w:r>
+            <w:r>
+              <w:rPr>
+                <w:lang w:val="es-EC"/>
+              </w:rPr>
+              <w:t>, editar y listar pacientes,</w:t>
+            </w:r>
+            <w:r>
+              <w:rPr>
+                <w:lang w:val="es-EC"/>
+              </w:rPr>
+              <w:t xml:space="preserve"> la sección de Registrar presenta un formulario que permite</w:t>
+            </w:r>
+            <w:r>
+              <w:rPr>
+                <w:lang w:val="es-EC"/>
+              </w:rPr>
+              <w:t xml:space="preserve"> almacenar los datos de un nuevo paciente, </w:t>
+            </w:r>
+            <w:r>
+              <w:rPr>
+                <w:lang w:val="es-EC"/>
+              </w:rPr>
+              <w:lastRenderedPageBreak/>
+              <w:t>la sección de Editar</w:t>
+            </w:r>
+            <w:r>
+              <w:rPr>
+                <w:lang w:val="es-EC"/>
+              </w:rPr>
+              <w:t xml:space="preserve"> </w:t>
+            </w:r>
+            <w:r>
+              <w:rPr>
+                <w:lang w:val="es-EC"/>
+              </w:rPr>
+              <w:t>carga l</w:t>
+            </w:r>
+            <w:r>
+              <w:rPr>
+                <w:lang w:val="es-EC"/>
+              </w:rPr>
+              <w:t xml:space="preserve">os datos del pacientes anteriormente almacenados en un formulario y permite a través de un botón </w:t>
+            </w:r>
+            <w:r>
+              <w:rPr>
+                <w:lang w:val="es-EC"/>
+              </w:rPr>
+              <w:t xml:space="preserve">se actualiza la información, en la vista principal  de </w:t>
+            </w:r>
+            <w:r>
+              <w:rPr>
+                <w:lang w:val="es-EC"/>
+              </w:rPr>
+              <w:t>la sección</w:t>
+            </w:r>
+            <w:r>
+              <w:rPr>
+                <w:lang w:val="es-EC"/>
+              </w:rPr>
+              <w:t xml:space="preserve"> se genera una lista de</w:t>
+            </w:r>
+            <w:r>
+              <w:rPr>
+                <w:lang w:val="es-EC"/>
+              </w:rPr>
+              <w:t xml:space="preserve"> los pacientes </w:t>
+            </w:r>
+            <w:r>
+              <w:rPr>
+                <w:lang w:val="es-EC"/>
+              </w:rPr>
+              <w:t xml:space="preserve">que </w:t>
+            </w:r>
+            <w:r>
+              <w:rPr>
+                <w:lang w:val="es-EC"/>
+              </w:rPr>
+              <w:t xml:space="preserve">se </w:t>
+            </w:r>
+            <w:r>
+              <w:rPr>
+                <w:lang w:val="es-EC"/>
+              </w:rPr>
+              <w:t>han almacenados</w:t>
+            </w:r>
+            <w:r>
+              <w:rPr>
+                <w:lang w:val="es-EC"/>
+              </w:rPr>
+              <w:t xml:space="preserve">, cada paciente listado, tendrá las opciones de </w:t>
+            </w:r>
+            <w:r>
+              <w:rPr>
+                <w:lang w:val="es-EC"/>
+              </w:rPr>
+              <w:t xml:space="preserve">iniciar una consulta, ver su </w:t>
+            </w:r>
+            <w:r>
+              <w:rPr>
+                <w:lang w:val="es-EC"/>
+              </w:rPr>
+              <w:t>ficha médica</w:t>
+            </w:r>
+            <w:r>
+              <w:rPr>
+                <w:lang w:val="es-EC"/>
+              </w:rPr>
+              <w:t>, y editar su información</w:t>
+            </w:r>
+            <w:r>
+              <w:rPr>
+                <w:lang w:val="es-EC"/>
+              </w:rPr>
+              <w:t>.</w:t>
+            </w:r>
+            <w:r>
+              <w:rPr>
+                <w:lang w:val="es-EC"/>
+              </w:rPr>
+              <w:t xml:space="preserve"> </w:t>
+            </w:r>
+          </w:p>
+          <w:p>
+            <w:pPr>
+              <w:pStyle w:val="CuerpoTesis"/>
+            </w:pPr>
+            <w:proofErr w:type="gramStart"/>
+            <w:r>
+              <w:t>Los datos permite</w:t>
+            </w:r>
+            <w:proofErr w:type="gramEnd"/>
+            <w:r>
+              <w:t xml:space="preserve"> el sistema crear y modificar son: nombres, apellidos, fecha de nacimiento, sexo, dirección, estado civil, profesión, teléfono y cedula.</w:t>
+            </w:r>
+          </w:p>
+        </w:tc>
+      </w:tr>
+      <w:tr>
+        <w:trPr>
+          <w:trHeight w:val="293"/>
+        </w:trPr>
+        <w:tc>
+          <w:tcPr>
+            <w:tcW w:w="10110" w:type="dxa"/>
+            <w:gridSpan w:val="2"/>
+          </w:tcPr>
+          <w:p>
+            <w:pPr>
+              <w:pStyle w:val="CuerpoTesis"/>
+            </w:pPr>
+            <w:r>
+              <w:rPr>
+                <w:b/>
+              </w:rPr>
+              <w:lastRenderedPageBreak/>
+              <w:t>Observaciones:</w:t>
+            </w:r>
+            <w:r>
+              <w:rPr>
+                <w:b/>
+              </w:rPr>
+              <w:t xml:space="preserve"> </w:t>
+            </w:r>
+            <w:r>
+              <w:t>Para poder realizar estos cambios el odontólogo previamente debe haber iniciado sesión en el sistema.</w:t>
+            </w:r>
+            <w:r>
+              <w:rPr>
+                <w:lang w:val="es-EC"/>
+              </w:rPr>
+              <w:t xml:space="preserve"> </w:t>
+            </w:r>
+          </w:p>
+        </w:tc>
+      </w:tr>
+    </w:tbl>
+    <w:tbl>
+      <w:tblPr>
+        <w:tblStyle w:val="TableGrid"/>
+        <w:tblpPr w:leftFromText="141" w:rightFromText="141" w:vertAnchor="page" w:horzAnchor="page" w:tblpX="1542" w:tblpY="6065"/>
+        <w:tblW w:w="10110" w:type="dxa"/>
+        <w:tblLook w:val="04A0" w:firstRow="1" w:lastRow="0" w:firstColumn="1" w:lastColumn="0" w:noHBand="0" w:noVBand="1"/>
+      </w:tblPr>
+      <w:tblGrid>
+        <w:gridCol w:w="4815"/>
+        <w:gridCol w:w="5295"/>
+      </w:tblGrid>
+      <w:tr>
+        <w:trPr>
+          <w:trHeight w:val="313"/>
+        </w:trPr>
+        <w:tc>
+          <w:tcPr>
+            <w:tcW w:w="10110" w:type="dxa"/>
+            <w:gridSpan w:val="2"/>
+            <w:vAlign w:val="center"/>
+          </w:tcPr>
+          <w:p>
+            <w:pPr>
+              <w:pStyle w:val="CuerpoTesis"/>
+              <w:jc w:val="center"/>
+            </w:pPr>
+            <w:r>
+              <w:t>Historia de Usuario</w:t>
+            </w:r>
+          </w:p>
+        </w:tc>
+      </w:tr>
+      <w:tr>
+        <w:trPr>
+          <w:trHeight w:val="371"/>
+        </w:trPr>
+        <w:tc>
+          <w:tcPr>
+            <w:tcW w:w="4815" w:type="dxa"/>
+          </w:tcPr>
+          <w:p>
+            <w:pPr>
+              <w:pStyle w:val="CuerpoTesis"/>
+            </w:pPr>
+            <w:r>
+              <w:rPr>
+                <w:b/>
+              </w:rPr>
+              <w:t xml:space="preserve">Número: </w:t>
+            </w:r>
+            <w:r>
+              <w:rPr>
+                <w:b/>
+              </w:rPr>
+              <w:t xml:space="preserve"> </w:t>
+            </w:r>
+            <w:r>
+              <w:t>005</w:t>
+            </w:r>
+          </w:p>
+        </w:tc>
+        <w:tc>
+          <w:tcPr>
+            <w:tcW w:w="5295" w:type="dxa"/>
+          </w:tcPr>
+          <w:p>
+            <w:pPr>
+              <w:pStyle w:val="CuerpoTesis"/>
+              <w:rPr>
+                <w:b/>
+              </w:rPr>
+            </w:pPr>
+            <w:r>
+              <w:rPr>
+                <w:b/>
+              </w:rPr>
+              <w:t>Nombre Historia de Usuario</w:t>
+            </w:r>
+            <w:r>
+              <w:rPr>
+                <w:b/>
+              </w:rPr>
+              <w:t>:</w:t>
+            </w:r>
+            <w:r>
+              <w:rPr>
+                <w:lang w:val="es-EC"/>
+              </w:rPr>
+              <w:t xml:space="preserve"> Gestión de Citas Médicas</w:t>
+            </w:r>
+          </w:p>
+        </w:tc>
+      </w:tr>
+      <w:tr>
+        <w:trPr>
+          <w:trHeight w:val="418"/>
+        </w:trPr>
+        <w:tc>
+          <w:tcPr>
+            <w:tcW w:w="10110" w:type="dxa"/>
+            <w:gridSpan w:val="2"/>
+          </w:tcPr>
+          <w:p>
+            <w:pPr>
+              <w:pStyle w:val="CuerpoTesis"/>
+            </w:pPr>
+            <w:r>
+              <w:rPr>
+                <w:b/>
+              </w:rPr>
+              <w:t xml:space="preserve">Usuario: </w:t>
+            </w:r>
+            <w:r>
+              <w:rPr>
+                <w:b/>
+              </w:rPr>
+              <w:t xml:space="preserve"> </w:t>
+            </w:r>
+            <w:r>
+              <w:t xml:space="preserve">Odontólogo </w:t>
+            </w:r>
+          </w:p>
+        </w:tc>
+      </w:tr>
+      <w:tr>
+        <w:trPr>
+          <w:trHeight w:val="425"/>
+        </w:trPr>
+        <w:tc>
+          <w:tcPr>
+            <w:tcW w:w="4815" w:type="dxa"/>
+          </w:tcPr>
+          <w:p>
+            <w:pPr>
+              <w:pStyle w:val="CuerpoTesis"/>
+              <w:rPr>
+                <w:b/>
+              </w:rPr>
+            </w:pPr>
+            <w:r>
+              <w:rPr>
+                <w:b/>
+              </w:rPr>
+              <w:t>Modificación de Historia Número:</w:t>
+            </w:r>
+          </w:p>
+          <w:p>
+            <w:pPr>
+              <w:pStyle w:val="CuerpoTesis"/>
+            </w:pPr>
+            <w:r>
+              <w:t>1</w:t>
+            </w:r>
+          </w:p>
+        </w:tc>
+        <w:tc>
+          <w:tcPr>
+            <w:tcW w:w="5295" w:type="dxa"/>
+          </w:tcPr>
+          <w:p>
+            <w:pPr>
+              <w:pStyle w:val="CuerpoTesis"/>
+              <w:rPr>
+                <w:b/>
+              </w:rPr>
+            </w:pPr>
+            <w:r>
+              <w:rPr>
+                <w:b/>
+              </w:rPr>
+              <w:t>Interacción Asignada:</w:t>
+            </w:r>
+            <w:r>
+              <w:rPr>
+                <w:b/>
+              </w:rPr>
+              <w:t xml:space="preserve"> </w:t>
+            </w:r>
+            <w:r>
+              <w:t>1</w:t>
+            </w:r>
+          </w:p>
+        </w:tc>
+      </w:tr>
+      <w:tr>
+        <w:trPr>
+          <w:trHeight w:val="333"/>
+        </w:trPr>
+        <w:tc>
+          <w:tcPr>
+            <w:tcW w:w="4815" w:type="dxa"/>
+          </w:tcPr>
+          <w:p>
+            <w:pPr>
+              <w:pStyle w:val="CuerpoTesis"/>
+              <w:rPr>
+                <w:b/>
+              </w:rPr>
+            </w:pPr>
+            <w:r>
+              <w:rPr>
+                <w:b/>
+              </w:rPr>
+              <w:t>Prioridad en el negocio:(Alta/Media/Baja):</w:t>
+            </w:r>
+          </w:p>
+          <w:p>
+            <w:pPr>
+              <w:pStyle w:val="CuerpoTesis"/>
+            </w:pPr>
+            <w:r>
+              <w:t>Media</w:t>
+            </w:r>
+          </w:p>
+        </w:tc>
+        <w:tc>
+          <w:tcPr>
+            <w:tcW w:w="5295" w:type="dxa"/>
+          </w:tcPr>
+          <w:p>
+            <w:pPr>
+              <w:pStyle w:val="CuerpoTesis"/>
+              <w:rPr>
+                <w:b/>
+              </w:rPr>
+            </w:pPr>
+            <w:r>
+              <w:rPr>
+                <w:b/>
+              </w:rPr>
+              <w:t xml:space="preserve">Puntos estimados: </w:t>
+            </w:r>
+            <w:r>
+              <w:rPr>
+                <w:b/>
+              </w:rPr>
+              <w:t xml:space="preserve"> </w:t>
+            </w:r>
+            <w:r>
+              <w:t>2</w:t>
+            </w:r>
+          </w:p>
+        </w:tc>
+      </w:tr>
+      <w:tr>
+        <w:trPr>
+          <w:trHeight w:val="202"/>
+        </w:trPr>
+        <w:tc>
+          <w:tcPr>
+            <w:tcW w:w="4815" w:type="dxa"/>
+          </w:tcPr>
+          <w:p>
+            <w:pPr>
+              <w:pStyle w:val="CuerpoTesis"/>
+              <w:rPr>
+                <w:b/>
+              </w:rPr>
+            </w:pPr>
+            <w:r>
+              <w:rPr>
+                <w:b/>
+              </w:rPr>
+              <w:t>Riesgo en el desarrollo: (Alta/Media/Baja)</w:t>
+            </w:r>
+            <w:r>
+              <w:rPr>
+                <w:b/>
+              </w:rPr>
+              <w:t>:</w:t>
+            </w:r>
+          </w:p>
+          <w:p>
+            <w:pPr>
+              <w:pStyle w:val="CuerpoTesis"/>
+              <w:rPr>
+                <w:b/>
+              </w:rPr>
+            </w:pPr>
+            <w:r>
+              <w:t>Media</w:t>
+            </w:r>
+          </w:p>
+        </w:tc>
+        <w:tc>
+          <w:tcPr>
+            <w:tcW w:w="5295" w:type="dxa"/>
+          </w:tcPr>
+          <w:p>
+            <w:pPr>
+              <w:pStyle w:val="CuerpoTesis"/>
+              <w:rPr>
+                <w:b/>
+              </w:rPr>
+            </w:pPr>
+            <w:r>
+              <w:rPr>
+                <w:b/>
+              </w:rPr>
+              <w:t>Puntos reales:</w:t>
+            </w:r>
+          </w:p>
+        </w:tc>
+      </w:tr>
+      <w:tr>
+        <w:trPr>
+          <w:trHeight w:val="117"/>
+        </w:trPr>
+        <w:tc>
+          <w:tcPr>
+            <w:tcW w:w="10110" w:type="dxa"/>
+            <w:gridSpan w:val="2"/>
+          </w:tcPr>
+          <w:p>
+            <w:pPr>
+              <w:pStyle w:val="CuerpoTesis"/>
+            </w:pPr>
+            <w:r>
+              <w:rPr>
+                <w:b/>
+              </w:rPr>
+              <w:t>Descripción:</w:t>
+            </w:r>
+            <w:r>
+              <w:rPr>
+                <w:b/>
+              </w:rPr>
+              <w:t xml:space="preserve"> </w:t>
+            </w:r>
+            <w:r>
+              <w:t xml:space="preserve">Los odontólogos en la página web podrán realizar la gestión de citas médicas a través de una vista, podrán registrar hora y fecha de atención a un paciente, si se produce un cambio en la cita médica el odontólogo podrá modificar la cita médica, y </w:t>
+            </w:r>
+            <w:proofErr w:type="gramStart"/>
+            <w:r>
+              <w:t>en caso que</w:t>
+            </w:r>
+            <w:proofErr w:type="gramEnd"/>
+            <w:r>
+              <w:t xml:space="preserve"> la cita sea cancelada, el odontólogo puede eliminar la cita registrada.</w:t>
+            </w:r>
+          </w:p>
+        </w:tc>
+      </w:tr>
+      <w:tr>
+        <w:trPr>
+          <w:trHeight w:val="293"/>
+        </w:trPr>
+        <w:tc>
+          <w:tcPr>
+            <w:tcW w:w="10110" w:type="dxa"/>
+            <w:gridSpan w:val="2"/>
+          </w:tcPr>
+          <w:p>
+            <w:pPr>
+              <w:pStyle w:val="CuerpoTesis"/>
+            </w:pPr>
+            <w:r>
+              <w:rPr>
+                <w:b/>
+              </w:rPr>
+              <w:t>Observaciones:</w:t>
+            </w:r>
+            <w:r>
+              <w:rPr>
+                <w:b/>
+              </w:rPr>
+              <w:t xml:space="preserve"> </w:t>
+            </w:r>
+            <w:r>
+              <w:t>Para poder realizar estos cambios el odontólogo previamente debe haber iniciado sesión en el sistema.</w:t>
+            </w:r>
+            <w:r>
+              <w:rPr>
+                <w:lang w:val="es-EC"/>
+              </w:rPr>
+              <w:t xml:space="preserve"> </w:t>
+            </w:r>
+          </w:p>
+        </w:tc>
+      </w:tr>
+    </w:tbl>
+    <w:p>
+      <w:pPr>
+        <w:rPr>
+          <w:b/>
+          <w:lang w:val="es-EC"/>
+        </w:rPr>
+      </w:pPr>
+    </w:p>
+    <w:p>
+      <w:pPr>
+        <w:rPr>
+          <w:b/>
+          <w:lang w:val="es-EC"/>
+        </w:rPr>
+      </w:pPr>
+    </w:p>
+    <w:p>
+      <w:pPr>
+        <w:rPr>
+          <w:rFonts w:ascii="Arial" w:hAnsi="Arial"/>
+          <w:b/>
+          <w:lang w:val="es-EC"/>
+        </w:rPr>
+      </w:pPr>
+      <w:r>
+        <w:rPr>
+          <w:b/>
+          <w:lang w:val="es-EC"/>
+        </w:rPr>
+        <w:br w:type="page"/>
+      </w:r>
+    </w:p>
+    <w:tbl>
+      <w:tblPr>
+        <w:tblStyle w:val="TableGrid"/>
+        <w:tblpPr w:leftFromText="141" w:rightFromText="141" w:vertAnchor="page" w:horzAnchor="page" w:tblpX="1492" w:tblpY="1472"/>
+        <w:tblW w:w="10110" w:type="dxa"/>
+        <w:tblLook w:val="04A0" w:firstRow="1" w:lastRow="0" w:firstColumn="1" w:lastColumn="0" w:noHBand="0" w:noVBand="1"/>
+      </w:tblPr>
+      <w:tblGrid>
+        <w:gridCol w:w="4815"/>
+        <w:gridCol w:w="5295"/>
+      </w:tblGrid>
+      <w:tr>
+        <w:trPr>
+          <w:trHeight w:val="313"/>
+        </w:trPr>
+        <w:tc>
+          <w:tcPr>
+            <w:tcW w:w="10110" w:type="dxa"/>
+            <w:gridSpan w:val="2"/>
+            <w:vAlign w:val="center"/>
+          </w:tcPr>
+          <w:p>
+            <w:pPr>
+              <w:pStyle w:val="CuerpoTesis"/>
+              <w:jc w:val="center"/>
+            </w:pPr>
+            <w:r>
+              <w:lastRenderedPageBreak/>
+              <w:t>Historia de Usuario</w:t>
+            </w:r>
+          </w:p>
+        </w:tc>
+      </w:tr>
+      <w:tr>
+        <w:trPr>
+          <w:trHeight w:val="371"/>
+        </w:trPr>
+        <w:tc>
+          <w:tcPr>
+            <w:tcW w:w="4815" w:type="dxa"/>
+          </w:tcPr>
+          <w:p>
+            <w:pPr>
+              <w:pStyle w:val="CuerpoTesis"/>
+            </w:pPr>
+            <w:r>
+              <w:rPr>
+                <w:b/>
+              </w:rPr>
+              <w:t xml:space="preserve">Número: </w:t>
+            </w:r>
+            <w:r>
+              <w:rPr>
+                <w:b/>
+              </w:rPr>
+              <w:t xml:space="preserve"> </w:t>
+            </w:r>
+            <w:r>
+              <w:t>00</w:t>
+            </w:r>
+            <w:r>
+              <w:t>6</w:t>
+            </w:r>
+          </w:p>
+        </w:tc>
+        <w:tc>
+          <w:tcPr>
+            <w:tcW w:w="5295" w:type="dxa"/>
+          </w:tcPr>
+          <w:p>
+            <w:pPr>
+              <w:pStyle w:val="CuerpoTesis"/>
+              <w:rPr>
+                <w:b/>
+              </w:rPr>
+            </w:pPr>
+            <w:r>
+              <w:rPr>
+                <w:b/>
+              </w:rPr>
+              <w:t>Nombre Historia de Usuario</w:t>
+            </w:r>
+            <w:r>
+              <w:rPr>
+                <w:b/>
+              </w:rPr>
+              <w:t>:</w:t>
+            </w:r>
+            <w:r>
+              <w:rPr>
+                <w:lang w:val="es-EC"/>
+              </w:rPr>
+              <w:t xml:space="preserve"> </w:t>
+            </w:r>
+            <w:r>
+              <w:rPr>
+                <w:lang w:val="es-EC"/>
+              </w:rPr>
+              <w:t xml:space="preserve">Registrar </w:t>
+            </w:r>
+            <w:r>
+              <w:rPr>
+                <w:lang w:val="es-EC"/>
+              </w:rPr>
+              <w:t>H</w:t>
+            </w:r>
+            <w:r>
+              <w:rPr>
+                <w:lang w:val="es-EC"/>
+              </w:rPr>
+              <w:t xml:space="preserve">istorias </w:t>
+            </w:r>
+            <w:r>
+              <w:rPr>
+                <w:lang w:val="es-EC"/>
+              </w:rPr>
+              <w:t>Clínicas</w:t>
+            </w:r>
+          </w:p>
+        </w:tc>
+      </w:tr>
+      <w:tr>
+        <w:trPr>
+          <w:trHeight w:val="418"/>
+        </w:trPr>
+        <w:tc>
+          <w:tcPr>
+            <w:tcW w:w="10110" w:type="dxa"/>
+            <w:gridSpan w:val="2"/>
+          </w:tcPr>
+          <w:p>
+            <w:pPr>
+              <w:pStyle w:val="CuerpoTesis"/>
+            </w:pPr>
+            <w:r>
+              <w:rPr>
+                <w:b/>
+              </w:rPr>
+              <w:t xml:space="preserve">Usuario: </w:t>
+            </w:r>
+            <w:r>
+              <w:rPr>
+                <w:b/>
+              </w:rPr>
+              <w:t xml:space="preserve"> </w:t>
+            </w:r>
+            <w:r>
+              <w:t xml:space="preserve">Odontólogo </w:t>
+            </w:r>
+          </w:p>
+        </w:tc>
+      </w:tr>
+      <w:tr>
+        <w:trPr>
+          <w:trHeight w:val="425"/>
+        </w:trPr>
+        <w:tc>
+          <w:tcPr>
+            <w:tcW w:w="4815" w:type="dxa"/>
+          </w:tcPr>
+          <w:p>
+            <w:pPr>
+              <w:pStyle w:val="CuerpoTesis"/>
+              <w:rPr>
+                <w:b/>
+              </w:rPr>
+            </w:pPr>
+            <w:r>
+              <w:rPr>
+                <w:b/>
+              </w:rPr>
+              <w:t>Modificación de Historia Número:</w:t>
+            </w:r>
+          </w:p>
+          <w:p>
+            <w:pPr>
+              <w:pStyle w:val="CuerpoTesis"/>
+            </w:pPr>
+            <w:r>
+              <w:t>1</w:t>
+            </w:r>
+          </w:p>
+        </w:tc>
+        <w:tc>
+          <w:tcPr>
+            <w:tcW w:w="5295" w:type="dxa"/>
+          </w:tcPr>
+          <w:p>
+            <w:pPr>
+              <w:pStyle w:val="CuerpoTesis"/>
+              <w:rPr>
+                <w:b/>
+              </w:rPr>
+            </w:pPr>
+            <w:r>
+              <w:rPr>
+                <w:b/>
+              </w:rPr>
+              <w:t>Interacción Asignada:</w:t>
+            </w:r>
+            <w:r>
+              <w:rPr>
+                <w:b/>
+              </w:rPr>
+              <w:t xml:space="preserve"> </w:t>
+            </w:r>
+            <w:r>
+              <w:t>1</w:t>
+            </w:r>
+          </w:p>
+        </w:tc>
+      </w:tr>
+      <w:tr>
+        <w:trPr>
+          <w:trHeight w:val="333"/>
+        </w:trPr>
+        <w:tc>
+          <w:tcPr>
+            <w:tcW w:w="4815" w:type="dxa"/>
+          </w:tcPr>
+          <w:p>
+            <w:pPr>
+              <w:pStyle w:val="CuerpoTesis"/>
+              <w:rPr>
+                <w:b/>
+              </w:rPr>
+            </w:pPr>
+            <w:r>
+              <w:rPr>
+                <w:b/>
+              </w:rPr>
+              <w:t>Prioridad en el negocio:(Alta/Media/Baja):</w:t>
+            </w:r>
+          </w:p>
+          <w:p>
+            <w:pPr>
+              <w:pStyle w:val="CuerpoTesis"/>
+            </w:pPr>
+            <w:r>
+              <w:t>Alta</w:t>
+            </w:r>
+          </w:p>
+        </w:tc>
+        <w:tc>
+          <w:tcPr>
+            <w:tcW w:w="5295" w:type="dxa"/>
+          </w:tcPr>
+          <w:p>
+            <w:pPr>
+              <w:pStyle w:val="CuerpoTesis"/>
+              <w:rPr>
+                <w:b/>
+              </w:rPr>
+            </w:pPr>
+            <w:r>
+              <w:rPr>
+                <w:b/>
+              </w:rPr>
+              <w:t xml:space="preserve">Puntos estimados: </w:t>
+            </w:r>
+            <w:r>
+              <w:rPr>
+                <w:b/>
+              </w:rPr>
+              <w:t xml:space="preserve"> </w:t>
+            </w:r>
+            <w:r>
+              <w:t>2</w:t>
+            </w:r>
+          </w:p>
+        </w:tc>
+      </w:tr>
+      <w:tr>
+        <w:trPr>
+          <w:trHeight w:val="202"/>
+        </w:trPr>
+        <w:tc>
+          <w:tcPr>
+            <w:tcW w:w="4815" w:type="dxa"/>
+          </w:tcPr>
+          <w:p>
+            <w:pPr>
+              <w:pStyle w:val="CuerpoTesis"/>
+              <w:rPr>
+                <w:b/>
+              </w:rPr>
+            </w:pPr>
+            <w:r>
+              <w:rPr>
+                <w:b/>
+              </w:rPr>
+              <w:t>Riesgo en el desarrollo: (Alta/Media/Baja)</w:t>
+            </w:r>
+            <w:r>
+              <w:rPr>
+                <w:b/>
+              </w:rPr>
+              <w:t>:</w:t>
+            </w:r>
+          </w:p>
+          <w:p>
+            <w:pPr>
+              <w:pStyle w:val="CuerpoTesis"/>
+              <w:rPr>
+                <w:b/>
+              </w:rPr>
+            </w:pPr>
+            <w:r>
+              <w:t>Alta</w:t>
+            </w:r>
+          </w:p>
+        </w:tc>
+        <w:tc>
+          <w:tcPr>
+            <w:tcW w:w="5295" w:type="dxa"/>
+          </w:tcPr>
+          <w:p>
+            <w:pPr>
+              <w:pStyle w:val="CuerpoTesis"/>
+              <w:rPr>
+                <w:b/>
+              </w:rPr>
+            </w:pPr>
+            <w:r>
+              <w:rPr>
+                <w:b/>
+              </w:rPr>
+              <w:t>Puntos reales:</w:t>
+            </w:r>
+          </w:p>
+        </w:tc>
+      </w:tr>
+      <w:tr>
+        <w:trPr>
+          <w:trHeight w:val="117"/>
+        </w:trPr>
+        <w:tc>
+          <w:tcPr>
+            <w:tcW w:w="10110" w:type="dxa"/>
+            <w:gridSpan w:val="2"/>
+          </w:tcPr>
+          <w:p>
+            <w:pPr>
+              <w:pStyle w:val="CuerpoTesis"/>
+            </w:pPr>
+            <w:r>
+              <w:rPr>
+                <w:b/>
+              </w:rPr>
+              <w:t>Descripción:</w:t>
+            </w:r>
+            <w:r>
+              <w:rPr>
+                <w:b/>
+              </w:rPr>
+              <w:t xml:space="preserve"> </w:t>
+            </w:r>
+            <w:r>
+              <w:t xml:space="preserve">Los odontólogos en la página web podrán </w:t>
+            </w:r>
+            <w:r>
+              <w:t xml:space="preserve">registrar la información de la historia clínica por paciente, en la cual </w:t>
+            </w:r>
+            <w:r>
+              <w:t>registrarán</w:t>
+            </w:r>
+            <w:r>
+              <w:t xml:space="preserve"> información básica </w:t>
+            </w:r>
+            <w:r>
+              <w:t xml:space="preserve">de un examen fisión </w:t>
+            </w:r>
+            <w:r>
+              <w:t>por</w:t>
+            </w:r>
+            <w:r>
+              <w:t xml:space="preserve"> paciente (peso, altura, signos vitales, </w:t>
+            </w:r>
+            <w:proofErr w:type="spellStart"/>
+            <w:r>
+              <w:t>etc</w:t>
+            </w:r>
+            <w:proofErr w:type="spellEnd"/>
+            <w:r>
+              <w:t>)</w:t>
+            </w:r>
+            <w:r>
+              <w:t xml:space="preserve"> entre otros</w:t>
+            </w:r>
+            <w:r>
+              <w:t>.</w:t>
+            </w:r>
+          </w:p>
+        </w:tc>
+      </w:tr>
+      <w:tr>
+        <w:trPr>
+          <w:trHeight w:val="293"/>
+        </w:trPr>
+        <w:tc>
+          <w:tcPr>
+            <w:tcW w:w="10110" w:type="dxa"/>
+            <w:gridSpan w:val="2"/>
+          </w:tcPr>
+          <w:p>
+            <w:pPr>
+              <w:pStyle w:val="CuerpoTesis"/>
+            </w:pPr>
+            <w:r>
+              <w:rPr>
+                <w:b/>
+              </w:rPr>
+              <w:t>Observaciones:</w:t>
+            </w:r>
+            <w:r>
+              <w:rPr>
+                <w:b/>
+              </w:rPr>
+              <w:t xml:space="preserve"> </w:t>
+            </w:r>
+            <w:r>
+              <w:t>Para poder realizar estos cambios el odontólogo previamente debe haber iniciado sesión en el sistema.</w:t>
+            </w:r>
+            <w:r>
+              <w:rPr>
+                <w:lang w:val="es-EC"/>
+              </w:rPr>
+              <w:t xml:space="preserve"> </w:t>
+            </w:r>
+          </w:p>
+        </w:tc>
+      </w:tr>
+    </w:tbl>
+    <w:tbl>
+      <w:tblPr>
+        <w:tblStyle w:val="TableGrid"/>
+        <w:tblpPr w:leftFromText="141" w:rightFromText="141" w:vertAnchor="page" w:horzAnchor="margin" w:tblpXSpec="center" w:tblpY="7941"/>
+        <w:tblW w:w="10110" w:type="dxa"/>
+        <w:tblLook w:val="04A0" w:firstRow="1" w:lastRow="0" w:firstColumn="1" w:lastColumn="0" w:noHBand="0" w:noVBand="1"/>
+      </w:tblPr>
+      <w:tblGrid>
+        <w:gridCol w:w="4815"/>
+        <w:gridCol w:w="5295"/>
+      </w:tblGrid>
+      <w:tr>
+        <w:trPr>
+          <w:trHeight w:val="313"/>
+        </w:trPr>
+        <w:tc>
+          <w:tcPr>
+            <w:tcW w:w="10110" w:type="dxa"/>
+            <w:gridSpan w:val="2"/>
+            <w:vAlign w:val="center"/>
+          </w:tcPr>
+          <w:p>
+            <w:pPr>
+              <w:pStyle w:val="CuerpoTesis"/>
+              <w:jc w:val="center"/>
+            </w:pPr>
+            <w:r>
+              <w:t>Historia de Usuario</w:t>
+            </w:r>
+          </w:p>
+        </w:tc>
+      </w:tr>
+      <w:tr>
+        <w:trPr>
+          <w:trHeight w:val="371"/>
+        </w:trPr>
+        <w:tc>
+          <w:tcPr>
+            <w:tcW w:w="4815" w:type="dxa"/>
+          </w:tcPr>
+          <w:p>
+            <w:pPr>
+              <w:pStyle w:val="CuerpoTesis"/>
+            </w:pPr>
+            <w:r>
+              <w:rPr>
+                <w:b/>
+              </w:rPr>
+              <w:t xml:space="preserve">Número: </w:t>
+            </w:r>
+            <w:r>
+              <w:rPr>
+                <w:b/>
+              </w:rPr>
+              <w:t xml:space="preserve"> </w:t>
+            </w:r>
+            <w:r>
+              <w:t>00</w:t>
+            </w:r>
+            <w:r>
+              <w:t>7</w:t>
+            </w:r>
+          </w:p>
+        </w:tc>
+        <w:tc>
+          <w:tcPr>
+            <w:tcW w:w="5295" w:type="dxa"/>
+          </w:tcPr>
+          <w:p>
+            <w:pPr>
+              <w:pStyle w:val="CuerpoTesis"/>
+              <w:rPr>
+                <w:b/>
+              </w:rPr>
+            </w:pPr>
+            <w:r>
+              <w:rPr>
+                <w:b/>
+              </w:rPr>
+              <w:t>Nombre Historia de Usuario</w:t>
+            </w:r>
+            <w:r>
+              <w:rPr>
+                <w:b/>
+              </w:rPr>
+              <w:t>:</w:t>
+            </w:r>
+            <w:r>
+              <w:rPr>
+                <w:lang w:val="es-EC"/>
+              </w:rPr>
+              <w:t xml:space="preserve"> </w:t>
+            </w:r>
+            <w:r>
+              <w:rPr>
+                <w:lang w:val="es-EC"/>
+              </w:rPr>
+              <w:t xml:space="preserve"> </w:t>
+            </w:r>
+            <w:r>
+              <w:rPr>
+                <w:lang w:val="es-EC"/>
+              </w:rPr>
+              <w:t>Ingresar Diagnostico Dental</w:t>
+            </w:r>
+          </w:p>
+        </w:tc>
+      </w:tr>
+      <w:tr>
+        <w:trPr>
+          <w:trHeight w:val="418"/>
+        </w:trPr>
+        <w:tc>
+          <w:tcPr>
+            <w:tcW w:w="10110" w:type="dxa"/>
+            <w:gridSpan w:val="2"/>
+          </w:tcPr>
+          <w:p>
+            <w:pPr>
+              <w:pStyle w:val="CuerpoTesis"/>
+            </w:pPr>
+            <w:r>
+              <w:rPr>
+                <w:b/>
+              </w:rPr>
+              <w:t xml:space="preserve">Usuario: </w:t>
+            </w:r>
+            <w:r>
+              <w:rPr>
+                <w:b/>
+              </w:rPr>
+              <w:t xml:space="preserve"> </w:t>
+            </w:r>
+            <w:r>
+              <w:t xml:space="preserve">Odontólogo </w:t>
+            </w:r>
+          </w:p>
+        </w:tc>
+      </w:tr>
+      <w:tr>
+        <w:trPr>
+          <w:trHeight w:val="425"/>
+        </w:trPr>
+        <w:tc>
+          <w:tcPr>
+            <w:tcW w:w="4815" w:type="dxa"/>
+          </w:tcPr>
+          <w:p>
+            <w:pPr>
+              <w:pStyle w:val="CuerpoTesis"/>
+              <w:rPr>
+                <w:b/>
+              </w:rPr>
+            </w:pPr>
+            <w:r>
+              <w:rPr>
+                <w:b/>
+              </w:rPr>
+              <w:t>Modificación de Historia Número:</w:t>
+            </w:r>
+          </w:p>
+          <w:p>
+            <w:pPr>
+              <w:pStyle w:val="CuerpoTesis"/>
+            </w:pPr>
+            <w:r>
+              <w:t>1</w:t>
+            </w:r>
+          </w:p>
+        </w:tc>
+        <w:tc>
+          <w:tcPr>
+            <w:tcW w:w="5295" w:type="dxa"/>
+          </w:tcPr>
+          <w:p>
+            <w:pPr>
+              <w:pStyle w:val="CuerpoTesis"/>
+              <w:rPr>
+                <w:b/>
+              </w:rPr>
+            </w:pPr>
+            <w:r>
+              <w:rPr>
+                <w:b/>
+              </w:rPr>
+              <w:t>Interacción Asignada:</w:t>
+            </w:r>
+            <w:r>
+              <w:rPr>
+                <w:b/>
+              </w:rPr>
+              <w:t xml:space="preserve"> </w:t>
+            </w:r>
+            <w:r>
+              <w:t>1</w:t>
+            </w:r>
+          </w:p>
+        </w:tc>
+      </w:tr>
+      <w:tr>
+        <w:trPr>
+          <w:trHeight w:val="333"/>
+        </w:trPr>
+        <w:tc>
+          <w:tcPr>
+            <w:tcW w:w="4815" w:type="dxa"/>
+          </w:tcPr>
+          <w:p>
+            <w:pPr>
+              <w:pStyle w:val="CuerpoTesis"/>
+              <w:rPr>
+                <w:b/>
+              </w:rPr>
+            </w:pPr>
+            <w:r>
+              <w:rPr>
+                <w:b/>
+              </w:rPr>
+              <w:t>Prioridad en el negocio:(Alta/Media/Baja):</w:t>
+            </w:r>
+          </w:p>
+          <w:p>
+            <w:pPr>
+              <w:pStyle w:val="CuerpoTesis"/>
+            </w:pPr>
+            <w:r>
+              <w:t>Alta</w:t>
+            </w:r>
+          </w:p>
+        </w:tc>
+        <w:tc>
+          <w:tcPr>
+            <w:tcW w:w="5295" w:type="dxa"/>
+          </w:tcPr>
+          <w:p>
+            <w:pPr>
+              <w:pStyle w:val="CuerpoTesis"/>
+              <w:rPr>
+                <w:b/>
+              </w:rPr>
+            </w:pPr>
+            <w:r>
+              <w:rPr>
+                <w:b/>
+              </w:rPr>
+              <w:t xml:space="preserve">Puntos estimados: </w:t>
+            </w:r>
+            <w:r>
+              <w:rPr>
+                <w:b/>
+              </w:rPr>
+              <w:t xml:space="preserve"> </w:t>
+            </w:r>
+            <w:r>
+              <w:t>2</w:t>
+            </w:r>
+          </w:p>
+        </w:tc>
+      </w:tr>
+      <w:tr>
+        <w:trPr>
+          <w:trHeight w:val="202"/>
+        </w:trPr>
+        <w:tc>
+          <w:tcPr>
+            <w:tcW w:w="4815" w:type="dxa"/>
+          </w:tcPr>
+          <w:p>
+            <w:pPr>
+              <w:pStyle w:val="CuerpoTesis"/>
+              <w:rPr>
+                <w:b/>
+              </w:rPr>
+            </w:pPr>
+            <w:r>
+              <w:rPr>
+                <w:b/>
+              </w:rPr>
+              <w:t>Riesgo en el desarrollo: (Alta/Media/Baja)</w:t>
+            </w:r>
+            <w:r>
+              <w:rPr>
+                <w:b/>
+              </w:rPr>
+              <w:t>:</w:t>
+            </w:r>
+          </w:p>
+          <w:p>
+            <w:pPr>
+              <w:pStyle w:val="CuerpoTesis"/>
+              <w:rPr>
+                <w:b/>
+              </w:rPr>
+            </w:pPr>
+            <w:r>
+              <w:t>Alta</w:t>
+            </w:r>
+          </w:p>
+        </w:tc>
+        <w:tc>
+          <w:tcPr>
+            <w:tcW w:w="5295" w:type="dxa"/>
+          </w:tcPr>
+          <w:p>
+            <w:pPr>
+              <w:pStyle w:val="CuerpoTesis"/>
+              <w:rPr>
+                <w:b/>
+              </w:rPr>
+            </w:pPr>
+            <w:r>
+              <w:rPr>
+                <w:b/>
+              </w:rPr>
+              <w:t>Puntos reales:</w:t>
+            </w:r>
+          </w:p>
+        </w:tc>
+      </w:tr>
+      <w:tr>
+        <w:trPr>
+          <w:trHeight w:val="117"/>
+        </w:trPr>
+        <w:tc>
+          <w:tcPr>
+            <w:tcW w:w="10110" w:type="dxa"/>
+            <w:gridSpan w:val="2"/>
+          </w:tcPr>
+          <w:p>
+            <w:pPr>
+              <w:pStyle w:val="CuerpoTesis"/>
+            </w:pPr>
+            <w:r>
+              <w:rPr>
+                <w:b/>
+              </w:rPr>
+              <w:t>Descripción:</w:t>
+            </w:r>
+            <w:r>
+              <w:rPr>
+                <w:b/>
+              </w:rPr>
+              <w:t xml:space="preserve"> </w:t>
+            </w:r>
+            <w:r>
+              <w:t xml:space="preserve">Los odontólogos en la página web </w:t>
+            </w:r>
+            <w:r>
+              <w:t>podrán</w:t>
+            </w:r>
+            <w:r>
+              <w:t xml:space="preserve"> ingresar el </w:t>
+            </w:r>
+            <w:r>
+              <w:t>diagnóstico</w:t>
+            </w:r>
+            <w:r>
+              <w:t xml:space="preserve"> de los procedimientos</w:t>
+            </w:r>
+            <w:r>
+              <w:t xml:space="preserve"> odontológicos</w:t>
+            </w:r>
+            <w:r>
+              <w:t xml:space="preserve"> que </w:t>
+            </w:r>
+            <w:r>
+              <w:t>se han</w:t>
+            </w:r>
+            <w:r>
+              <w:t xml:space="preserve"> realizados en los pacientes</w:t>
+            </w:r>
+            <w:r>
+              <w:t>.</w:t>
+            </w:r>
+          </w:p>
+        </w:tc>
+      </w:tr>
+      <w:tr>
+        <w:trPr>
+          <w:trHeight w:val="293"/>
+        </w:trPr>
+        <w:tc>
+          <w:tcPr>
+            <w:tcW w:w="10110" w:type="dxa"/>
+            <w:gridSpan w:val="2"/>
+          </w:tcPr>
+          <w:p>
+            <w:pPr>
+              <w:pStyle w:val="CuerpoTesis"/>
+            </w:pPr>
+            <w:r>
+              <w:rPr>
+                <w:b/>
+              </w:rPr>
+              <w:t>Observaciones:</w:t>
+            </w:r>
+            <w:r>
+              <w:rPr>
+                <w:b/>
+              </w:rPr>
+              <w:t xml:space="preserve"> </w:t>
+            </w:r>
+            <w:r>
+              <w:t>Para poder realizar estos cambios el odontólogo previamente debe haber iniciado sesión en el sistema.</w:t>
+            </w:r>
+            <w:r>
+              <w:rPr>
+                <w:lang w:val="es-EC"/>
+              </w:rPr>
+              <w:t xml:space="preserve"> </w:t>
+            </w:r>
+          </w:p>
+        </w:tc>
+      </w:tr>
+    </w:tbl>
+    <w:p>
+      <w:pPr>
+        <w:rPr>
+          <w:b/>
+          <w:lang w:val="es-EC"/>
+        </w:rPr>
+      </w:pPr>
+    </w:p>
+    <w:p>
+      <w:pPr>
+        <w:rPr>
+          <w:rFonts w:ascii="Arial" w:hAnsi="Arial"/>
+          <w:b/>
+          <w:lang w:val="es-EC"/>
+        </w:rPr>
+      </w:pPr>
+      <w:r>
+        <w:rPr>
+          <w:b/>
+          <w:lang w:val="es-EC"/>
+        </w:rPr>
+        <w:br w:type="page"/>
+      </w:r>
+    </w:p>
+    <w:tbl>
+      <w:tblPr>
+        <w:tblStyle w:val="TableGrid"/>
+        <w:tblpPr w:leftFromText="141" w:rightFromText="141" w:vertAnchor="page" w:horzAnchor="margin" w:tblpXSpec="center" w:tblpY="1005"/>
+        <w:tblW w:w="10110" w:type="dxa"/>
+        <w:tblLook w:val="04A0" w:firstRow="1" w:lastRow="0" w:firstColumn="1" w:lastColumn="0" w:noHBand="0" w:noVBand="1"/>
+      </w:tblPr>
+      <w:tblGrid>
+        <w:gridCol w:w="4815"/>
+        <w:gridCol w:w="5295"/>
+      </w:tblGrid>
+      <w:tr>
+        <w:trPr>
+          <w:trHeight w:val="313"/>
+        </w:trPr>
+        <w:tc>
+          <w:tcPr>
+            <w:tcW w:w="10110" w:type="dxa"/>
+            <w:gridSpan w:val="2"/>
+            <w:vAlign w:val="center"/>
+          </w:tcPr>
+          <w:p>
+            <w:pPr>
+              <w:pStyle w:val="CuerpoTesis"/>
+              <w:jc w:val="center"/>
+            </w:pPr>
+            <w:r>
+              <w:lastRenderedPageBreak/>
+              <w:t>Historia de Usuario</w:t>
+            </w:r>
+          </w:p>
+        </w:tc>
+      </w:tr>
+      <w:tr>
+        <w:trPr>
+          <w:trHeight w:val="371"/>
+        </w:trPr>
+        <w:tc>
+          <w:tcPr>
+            <w:tcW w:w="4815" w:type="dxa"/>
+          </w:tcPr>
+          <w:p>
+            <w:pPr>
+              <w:pStyle w:val="CuerpoTesis"/>
+            </w:pPr>
+            <w:r>
+              <w:rPr>
+                <w:b/>
+              </w:rPr>
+              <w:t xml:space="preserve">Número: </w:t>
+            </w:r>
+            <w:r>
+              <w:rPr>
+                <w:b/>
+              </w:rPr>
+              <w:t xml:space="preserve"> </w:t>
+            </w:r>
+            <w:r>
+              <w:t>00</w:t>
+            </w:r>
+            <w:r>
+              <w:t>8</w:t>
+            </w:r>
+          </w:p>
+        </w:tc>
+        <w:tc>
+          <w:tcPr>
+            <w:tcW w:w="5295" w:type="dxa"/>
+          </w:tcPr>
+          <w:p>
+            <w:pPr>
+              <w:pStyle w:val="CuerpoTesis"/>
+              <w:rPr>
+                <w:b/>
+              </w:rPr>
+            </w:pPr>
+            <w:r>
+              <w:rPr>
+                <w:b/>
+              </w:rPr>
+              <w:t>Nombre Historia de Usuario</w:t>
+            </w:r>
+            <w:r>
+              <w:rPr>
+                <w:b/>
+              </w:rPr>
+              <w:t>:</w:t>
+            </w:r>
+            <w:r>
+              <w:rPr>
+                <w:lang w:val="es-EC"/>
+              </w:rPr>
+              <w:t xml:space="preserve">  </w:t>
+            </w:r>
+            <w:r>
+              <w:rPr>
+                <w:lang w:val="es-EC"/>
+              </w:rPr>
+              <w:t xml:space="preserve"> </w:t>
+            </w:r>
+            <w:r>
+              <w:rPr>
+                <w:lang w:val="es-EC"/>
+              </w:rPr>
+              <w:t>Consultar Diagnostico Dental</w:t>
+            </w:r>
+          </w:p>
+        </w:tc>
+      </w:tr>
+      <w:tr>
+        <w:trPr>
+          <w:trHeight w:val="418"/>
+        </w:trPr>
+        <w:tc>
+          <w:tcPr>
+            <w:tcW w:w="10110" w:type="dxa"/>
+            <w:gridSpan w:val="2"/>
+          </w:tcPr>
+          <w:p>
+            <w:pPr>
+              <w:pStyle w:val="CuerpoTesis"/>
+            </w:pPr>
+            <w:r>
+              <w:rPr>
+                <w:b/>
+              </w:rPr>
+              <w:t xml:space="preserve">Usuario: </w:t>
+            </w:r>
+            <w:r>
+              <w:rPr>
+                <w:b/>
+              </w:rPr>
+              <w:t xml:space="preserve"> </w:t>
+            </w:r>
+            <w:r>
+              <w:t xml:space="preserve">Odontólogo </w:t>
+            </w:r>
+          </w:p>
+        </w:tc>
+      </w:tr>
+      <w:tr>
+        <w:trPr>
+          <w:trHeight w:val="425"/>
+        </w:trPr>
+        <w:tc>
+          <w:tcPr>
+            <w:tcW w:w="4815" w:type="dxa"/>
+          </w:tcPr>
+          <w:p>
+            <w:pPr>
+              <w:pStyle w:val="CuerpoTesis"/>
+              <w:rPr>
+                <w:b/>
+              </w:rPr>
+            </w:pPr>
+            <w:r>
+              <w:rPr>
+                <w:b/>
+              </w:rPr>
+              <w:t>Modificación de Historia Número:</w:t>
+            </w:r>
+          </w:p>
+          <w:p>
+            <w:pPr>
+              <w:pStyle w:val="CuerpoTesis"/>
+            </w:pPr>
+            <w:r>
+              <w:t>1</w:t>
+            </w:r>
+          </w:p>
+        </w:tc>
+        <w:tc>
+          <w:tcPr>
+            <w:tcW w:w="5295" w:type="dxa"/>
+          </w:tcPr>
+          <w:p>
+            <w:pPr>
+              <w:pStyle w:val="CuerpoTesis"/>
+              <w:rPr>
+                <w:b/>
+              </w:rPr>
+            </w:pPr>
+            <w:r>
+              <w:rPr>
+                <w:b/>
+              </w:rPr>
+              <w:t>Interacción Asignada:</w:t>
+            </w:r>
+            <w:r>
+              <w:rPr>
+                <w:b/>
+              </w:rPr>
+              <w:t xml:space="preserve"> </w:t>
+            </w:r>
+            <w:r>
+              <w:t>1</w:t>
+            </w:r>
+          </w:p>
+        </w:tc>
+      </w:tr>
+      <w:tr>
+        <w:trPr>
+          <w:trHeight w:val="333"/>
+        </w:trPr>
+        <w:tc>
+          <w:tcPr>
+            <w:tcW w:w="4815" w:type="dxa"/>
+          </w:tcPr>
+          <w:p>
+            <w:pPr>
+              <w:pStyle w:val="CuerpoTesis"/>
+              <w:rPr>
+                <w:b/>
+              </w:rPr>
+            </w:pPr>
+            <w:r>
+              <w:rPr>
+                <w:b/>
+              </w:rPr>
+              <w:t>Prioridad en el negocio:(Alta/Media/Baja):</w:t>
+            </w:r>
+          </w:p>
+          <w:p>
+            <w:pPr>
+              <w:pStyle w:val="CuerpoTesis"/>
+            </w:pPr>
+            <w:r>
+              <w:t>Alta</w:t>
+            </w:r>
+          </w:p>
+        </w:tc>
+        <w:tc>
+          <w:tcPr>
+            <w:tcW w:w="5295" w:type="dxa"/>
+          </w:tcPr>
+          <w:p>
+            <w:pPr>
+              <w:pStyle w:val="CuerpoTesis"/>
+              <w:rPr>
+                <w:b/>
+              </w:rPr>
+            </w:pPr>
+            <w:r>
+              <w:rPr>
+                <w:b/>
+              </w:rPr>
+              <w:t xml:space="preserve">Puntos estimados: </w:t>
+            </w:r>
+            <w:r>
+              <w:rPr>
+                <w:b/>
+              </w:rPr>
+              <w:t xml:space="preserve"> </w:t>
+            </w:r>
+            <w:r>
+              <w:t>2</w:t>
+            </w:r>
+          </w:p>
+        </w:tc>
+      </w:tr>
+      <w:tr>
+        <w:trPr>
+          <w:trHeight w:val="202"/>
+        </w:trPr>
+        <w:tc>
+          <w:tcPr>
+            <w:tcW w:w="4815" w:type="dxa"/>
+          </w:tcPr>
+          <w:p>
+            <w:pPr>
+              <w:pStyle w:val="CuerpoTesis"/>
+              <w:rPr>
+                <w:b/>
+              </w:rPr>
+            </w:pPr>
+            <w:r>
+              <w:rPr>
+                <w:b/>
+              </w:rPr>
+              <w:t>Riesgo en el desarrollo: (Alta/Media/Baja)</w:t>
+            </w:r>
+            <w:r>
+              <w:rPr>
+                <w:b/>
+              </w:rPr>
+              <w:t>:</w:t>
+            </w:r>
+          </w:p>
+          <w:p>
+            <w:pPr>
+              <w:pStyle w:val="CuerpoTesis"/>
+              <w:rPr>
+                <w:b/>
+              </w:rPr>
+            </w:pPr>
+            <w:r>
+              <w:t>Alta</w:t>
+            </w:r>
+          </w:p>
+        </w:tc>
+        <w:tc>
+          <w:tcPr>
+            <w:tcW w:w="5295" w:type="dxa"/>
+          </w:tcPr>
+          <w:p>
+            <w:pPr>
+              <w:pStyle w:val="CuerpoTesis"/>
+              <w:rPr>
+                <w:b/>
+              </w:rPr>
+            </w:pPr>
+            <w:r>
+              <w:rPr>
+                <w:b/>
+              </w:rPr>
+              <w:t>Puntos reales:</w:t>
+            </w:r>
+          </w:p>
+        </w:tc>
+      </w:tr>
+      <w:tr>
+        <w:trPr>
+          <w:trHeight w:val="117"/>
+        </w:trPr>
+        <w:tc>
+          <w:tcPr>
+            <w:tcW w:w="10110" w:type="dxa"/>
+            <w:gridSpan w:val="2"/>
+          </w:tcPr>
+          <w:p>
+            <w:pPr>
+              <w:pStyle w:val="CuerpoTesis"/>
+            </w:pPr>
+            <w:r>
+              <w:rPr>
+                <w:b/>
+              </w:rPr>
+              <w:t>Descripción:</w:t>
+            </w:r>
+            <w:r>
+              <w:rPr>
+                <w:b/>
+              </w:rPr>
+              <w:t xml:space="preserve"> </w:t>
+            </w:r>
+            <w:r>
+              <w:t xml:space="preserve">Los odontólogos en la página web podrán </w:t>
+            </w:r>
+            <w:r>
+              <w:t xml:space="preserve">ver los </w:t>
+            </w:r>
+            <w:r>
+              <w:t xml:space="preserve">procedimientos que se han realizado </w:t>
+            </w:r>
+            <w:r>
+              <w:t xml:space="preserve">anteriormente </w:t>
+            </w:r>
+            <w:r>
+              <w:t>los pacientes</w:t>
+            </w:r>
+            <w:proofErr w:type="gramStart"/>
+            <w:r>
+              <w:t xml:space="preserve">, </w:t>
+            </w:r>
+            <w:r>
+              <w:t>.</w:t>
+            </w:r>
+            <w:proofErr w:type="gramEnd"/>
+          </w:p>
+        </w:tc>
+      </w:tr>
+      <w:tr>
+        <w:trPr>
+          <w:trHeight w:val="293"/>
+        </w:trPr>
+        <w:tc>
+          <w:tcPr>
+            <w:tcW w:w="10110" w:type="dxa"/>
+            <w:gridSpan w:val="2"/>
+          </w:tcPr>
+          <w:p>
+            <w:pPr>
+              <w:pStyle w:val="CuerpoTesis"/>
+            </w:pPr>
+            <w:r>
+              <w:rPr>
+                <w:b/>
+              </w:rPr>
+              <w:t>Observaciones:</w:t>
+            </w:r>
+            <w:r>
+              <w:rPr>
+                <w:b/>
+              </w:rPr>
+              <w:t xml:space="preserve"> </w:t>
+            </w:r>
+            <w:r>
+              <w:t>Para poder realizar estos cambios el odontólogo previamente debe haber iniciado sesión en el sistema.</w:t>
+            </w:r>
+            <w:r>
+              <w:rPr>
+                <w:lang w:val="es-EC"/>
+              </w:rPr>
+              <w:t xml:space="preserve"> </w:t>
+            </w:r>
+          </w:p>
+        </w:tc>
+      </w:tr>
+    </w:tbl>
+    <w:tbl>
+      <w:tblPr>
+        <w:tblStyle w:val="TableGrid"/>
+        <w:tblpPr w:leftFromText="141" w:rightFromText="141" w:vertAnchor="page" w:horzAnchor="page" w:tblpX="1501" w:tblpY="6795"/>
+        <w:tblW w:w="10110" w:type="dxa"/>
+        <w:tblLook w:val="04A0" w:firstRow="1" w:lastRow="0" w:firstColumn="1" w:lastColumn="0" w:noHBand="0" w:noVBand="1"/>
+      </w:tblPr>
+      <w:tblGrid>
+        <w:gridCol w:w="4815"/>
+        <w:gridCol w:w="5295"/>
+      </w:tblGrid>
+      <w:tr>
+        <w:trPr>
+          <w:trHeight w:val="313"/>
+        </w:trPr>
+        <w:tc>
+          <w:tcPr>
+            <w:tcW w:w="10110" w:type="dxa"/>
+            <w:gridSpan w:val="2"/>
+            <w:vAlign w:val="center"/>
+          </w:tcPr>
+          <w:p>
+            <w:pPr>
+              <w:pStyle w:val="CuerpoTesis"/>
+              <w:jc w:val="center"/>
+            </w:pPr>
+            <w:r>
+              <w:t>Historia de Usuario</w:t>
+            </w:r>
+          </w:p>
+        </w:tc>
+      </w:tr>
+      <w:tr>
+        <w:trPr>
+          <w:trHeight w:val="371"/>
+        </w:trPr>
+        <w:tc>
+          <w:tcPr>
+            <w:tcW w:w="4815" w:type="dxa"/>
+          </w:tcPr>
+          <w:p>
+            <w:pPr>
+              <w:pStyle w:val="CuerpoTesis"/>
+            </w:pPr>
+            <w:r>
+              <w:rPr>
+                <w:b/>
+              </w:rPr>
+              <w:t xml:space="preserve">Número: </w:t>
+            </w:r>
+            <w:r>
+              <w:rPr>
+                <w:b/>
+              </w:rPr>
+              <w:t xml:space="preserve"> </w:t>
+            </w:r>
+            <w:r>
+              <w:t>00</w:t>
+            </w:r>
+            <w:r>
+              <w:t>9</w:t>
+            </w:r>
+          </w:p>
+        </w:tc>
+        <w:tc>
+          <w:tcPr>
+            <w:tcW w:w="5295" w:type="dxa"/>
+          </w:tcPr>
+          <w:p>
+            <w:pPr>
+              <w:pStyle w:val="CuerpoTesis"/>
+              <w:rPr>
+                <w:b/>
+              </w:rPr>
+            </w:pPr>
+            <w:r>
+              <w:rPr>
+                <w:b/>
+              </w:rPr>
+              <w:t>Nombre Historia de Usuario</w:t>
+            </w:r>
+            <w:r>
+              <w:rPr>
+                <w:b/>
+              </w:rPr>
+              <w:t>:</w:t>
+            </w:r>
+            <w:r>
+              <w:rPr>
+                <w:lang w:val="es-EC"/>
+              </w:rPr>
+              <w:t xml:space="preserve">   </w:t>
+            </w:r>
+            <w:r>
+              <w:rPr>
+                <w:lang w:val="es-EC"/>
+              </w:rPr>
+              <w:t>Registrar Tratamiento</w:t>
+            </w:r>
+            <w:r>
+              <w:rPr>
+                <w:lang w:val="es-EC"/>
+              </w:rPr>
+              <w:t xml:space="preserve"> de los Pacientes</w:t>
+            </w:r>
+          </w:p>
+        </w:tc>
+      </w:tr>
+      <w:tr>
+        <w:trPr>
+          <w:trHeight w:val="418"/>
+        </w:trPr>
+        <w:tc>
+          <w:tcPr>
+            <w:tcW w:w="10110" w:type="dxa"/>
+            <w:gridSpan w:val="2"/>
+          </w:tcPr>
+          <w:p>
+            <w:pPr>
+              <w:pStyle w:val="CuerpoTesis"/>
+            </w:pPr>
+            <w:r>
+              <w:rPr>
+                <w:b/>
+              </w:rPr>
+              <w:t xml:space="preserve">Usuario: </w:t>
+            </w:r>
+            <w:r>
+              <w:rPr>
+                <w:b/>
+              </w:rPr>
+              <w:t xml:space="preserve"> </w:t>
+            </w:r>
+            <w:r>
+              <w:t xml:space="preserve">Odontólogo </w:t>
+            </w:r>
+          </w:p>
+        </w:tc>
+      </w:tr>
+      <w:tr>
+        <w:trPr>
+          <w:trHeight w:val="425"/>
+        </w:trPr>
+        <w:tc>
+          <w:tcPr>
+            <w:tcW w:w="4815" w:type="dxa"/>
+          </w:tcPr>
+          <w:p>
+            <w:pPr>
+              <w:pStyle w:val="CuerpoTesis"/>
+              <w:rPr>
+                <w:b/>
+              </w:rPr>
+            </w:pPr>
+            <w:r>
+              <w:rPr>
+                <w:b/>
+              </w:rPr>
+              <w:t>Modificación de Historia Número:</w:t>
+            </w:r>
+          </w:p>
+          <w:p>
+            <w:pPr>
+              <w:pStyle w:val="CuerpoTesis"/>
+            </w:pPr>
+            <w:r>
+              <w:t>1</w:t>
+            </w:r>
+          </w:p>
+        </w:tc>
+        <w:tc>
+          <w:tcPr>
+            <w:tcW w:w="5295" w:type="dxa"/>
+          </w:tcPr>
+          <w:p>
+            <w:pPr>
+              <w:pStyle w:val="CuerpoTesis"/>
+              <w:rPr>
+                <w:b/>
+              </w:rPr>
+            </w:pPr>
+            <w:r>
+              <w:rPr>
+                <w:b/>
+              </w:rPr>
+              <w:t>Interacción Asignada:</w:t>
+            </w:r>
+            <w:r>
+              <w:rPr>
+                <w:b/>
+              </w:rPr>
+              <w:t xml:space="preserve"> </w:t>
+            </w:r>
+            <w:r>
+              <w:t>1</w:t>
+            </w:r>
+          </w:p>
+        </w:tc>
+      </w:tr>
+      <w:tr>
+        <w:trPr>
+          <w:trHeight w:val="333"/>
+        </w:trPr>
+        <w:tc>
+          <w:tcPr>
+            <w:tcW w:w="4815" w:type="dxa"/>
+          </w:tcPr>
+          <w:p>
+            <w:pPr>
+              <w:pStyle w:val="CuerpoTesis"/>
+              <w:rPr>
+                <w:b/>
+              </w:rPr>
+            </w:pPr>
+            <w:r>
+              <w:rPr>
+                <w:b/>
+              </w:rPr>
+              <w:t>Prioridad en el negocio:(Alta/Media/Baja):</w:t>
+            </w:r>
+          </w:p>
+          <w:p>
+            <w:pPr>
+              <w:pStyle w:val="CuerpoTesis"/>
+            </w:pPr>
+            <w:r>
+              <w:t>Alta</w:t>
+            </w:r>
+          </w:p>
+        </w:tc>
+        <w:tc>
+          <w:tcPr>
+            <w:tcW w:w="5295" w:type="dxa"/>
+          </w:tcPr>
+          <w:p>
+            <w:pPr>
+              <w:pStyle w:val="CuerpoTesis"/>
+              <w:rPr>
+                <w:b/>
+              </w:rPr>
+            </w:pPr>
+            <w:r>
+              <w:rPr>
+                <w:b/>
+              </w:rPr>
+              <w:t xml:space="preserve">Puntos estimados: </w:t>
+            </w:r>
+            <w:r>
+              <w:rPr>
+                <w:b/>
+              </w:rPr>
+              <w:t xml:space="preserve"> </w:t>
+            </w:r>
+            <w:r>
+              <w:t>2</w:t>
+            </w:r>
+          </w:p>
+        </w:tc>
+      </w:tr>
+      <w:tr>
+        <w:trPr>
+          <w:trHeight w:val="202"/>
+        </w:trPr>
+        <w:tc>
+          <w:tcPr>
+            <w:tcW w:w="4815" w:type="dxa"/>
+          </w:tcPr>
+          <w:p>
+            <w:pPr>
+              <w:pStyle w:val="CuerpoTesis"/>
+              <w:rPr>
+                <w:b/>
+              </w:rPr>
+            </w:pPr>
+            <w:r>
+              <w:rPr>
+                <w:b/>
+              </w:rPr>
+              <w:t>Riesgo en el desarrollo: (Alta/Media/Baja)</w:t>
+            </w:r>
+            <w:r>
+              <w:rPr>
+                <w:b/>
+              </w:rPr>
+              <w:t>:</w:t>
+            </w:r>
+          </w:p>
+          <w:p>
+            <w:pPr>
+              <w:pStyle w:val="CuerpoTesis"/>
+              <w:rPr>
+                <w:b/>
+              </w:rPr>
+            </w:pPr>
+            <w:r>
+              <w:t>Alta</w:t>
+            </w:r>
+          </w:p>
+        </w:tc>
+        <w:tc>
+          <w:tcPr>
+            <w:tcW w:w="5295" w:type="dxa"/>
+          </w:tcPr>
+          <w:p>
+            <w:pPr>
+              <w:pStyle w:val="CuerpoTesis"/>
+              <w:rPr>
+                <w:b/>
+              </w:rPr>
+            </w:pPr>
+            <w:r>
+              <w:rPr>
+                <w:b/>
+              </w:rPr>
+              <w:t>Puntos reales:</w:t>
+            </w:r>
+          </w:p>
+        </w:tc>
+      </w:tr>
+      <w:tr>
+        <w:trPr>
+          <w:trHeight w:val="117"/>
+        </w:trPr>
+        <w:tc>
+          <w:tcPr>
+            <w:tcW w:w="10110" w:type="dxa"/>
+            <w:gridSpan w:val="2"/>
+          </w:tcPr>
+          <w:p>
+            <w:pPr>
+              <w:pStyle w:val="CuerpoTesis"/>
+            </w:pPr>
+            <w:r>
+              <w:rPr>
+                <w:b/>
+              </w:rPr>
+              <w:t>Descripción:</w:t>
+            </w:r>
+            <w:r>
+              <w:rPr>
+                <w:b/>
+              </w:rPr>
+              <w:t xml:space="preserve"> </w:t>
+            </w:r>
+            <w:r>
+              <w:t xml:space="preserve">Los odontólogos en la página web podrán realizado </w:t>
+            </w:r>
+            <w:r>
+              <w:t>tratamiento</w:t>
+            </w:r>
+            <w:r>
+              <w:t>s</w:t>
+            </w:r>
+            <w:r>
+              <w:t xml:space="preserve"> a </w:t>
+            </w:r>
+            <w:r>
+              <w:t>los pacientes,</w:t>
+            </w:r>
+            <w:r>
+              <w:t xml:space="preserve"> </w:t>
+            </w:r>
+            <w:r>
+              <w:t xml:space="preserve">los mismos contaran con una sección que permite </w:t>
+            </w:r>
+            <w:r>
+              <w:t xml:space="preserve">registrar </w:t>
+            </w:r>
+            <w:r>
+              <w:t>caries, endodoncia, curaciones, entre otros</w:t>
+            </w:r>
+            <w:bookmarkStart w:id="61" w:name="_GoBack"/>
+            <w:bookmarkEnd w:id="61"/>
+            <w:r>
+              <w:t>.</w:t>
+            </w:r>
+          </w:p>
+        </w:tc>
+      </w:tr>
+      <w:tr>
+        <w:trPr>
+          <w:trHeight w:val="293"/>
+        </w:trPr>
+        <w:tc>
+          <w:tcPr>
+            <w:tcW w:w="10110" w:type="dxa"/>
+            <w:gridSpan w:val="2"/>
+          </w:tcPr>
+          <w:p>
+            <w:pPr>
+              <w:pStyle w:val="CuerpoTesis"/>
+            </w:pPr>
+            <w:r>
+              <w:rPr>
+                <w:b/>
+              </w:rPr>
+              <w:t>Observaciones:</w:t>
+            </w:r>
+            <w:r>
+              <w:rPr>
+                <w:b/>
+              </w:rPr>
+              <w:t xml:space="preserve"> </w:t>
+            </w:r>
+            <w:r>
+              <w:t>Para poder realizar estos cambios el odontólogo previamente debe haber iniciado sesión en el sistema.</w:t>
+            </w:r>
+            <w:r>
+              <w:rPr>
+                <w:lang w:val="es-EC"/>
+              </w:rPr>
+              <w:t xml:space="preserve"> </w:t>
+            </w:r>
+          </w:p>
+        </w:tc>
+      </w:tr>
+    </w:tbl>
+    <w:p>
+      <w:pPr>
+        <w:rPr>
+          <w:b/>
+          <w:lang w:val="es-EC"/>
+        </w:rPr>
+      </w:pPr>
+    </w:p>
+    <w:p>
+      <w:pPr>
+        <w:rPr>
+          <w:rFonts w:ascii="Arial" w:hAnsi="Arial"/>
+          <w:b/>
+          <w:lang w:val="es-EC"/>
+        </w:rPr>
+      </w:pPr>
+      <w:r>
+        <w:rPr>
+          <w:b/>
+          <w:lang w:val="es-EC"/>
+        </w:rPr>
+        <w:br w:type="page"/>
+      </w:r>
     </w:p>
     <w:p>
       <w:pPr>
@@ -26164,7 +29279,6 @@
         <w:docPartUnique/>
       </w:docPartObj>
     </w:sdtPr>
-    <w:sdtEndPr/>
     <w:sdtContent>
       <w:p>
         <w:pPr>
@@ -26210,7 +29324,6 @@
         <w:docPartUnique/>
       </w:docPartObj>
     </w:sdtPr>
-    <w:sdtEndPr/>
     <w:sdtContent>
       <w:p>
         <w:pPr>
@@ -32169,7 +35282,7 @@
 </file>
 
 <file path=customXml/itemProps1.xml><?xml version="1.0" encoding="utf-8"?>
-<ds:datastoreItem xmlns:ds="http://schemas.openxmlformats.org/officeDocument/2006/customXml" ds:itemID="{AD260864-C102-46B6-805F-5A3404D4EDE2}">
+<ds:datastoreItem xmlns:ds="http://schemas.openxmlformats.org/officeDocument/2006/customXml" ds:itemID="{9812A05D-99EB-4193-A8C6-39FED746A0BF}">
   <ds:schemaRefs>
     <ds:schemaRef ds:uri="http://schemas.openxmlformats.org/officeDocument/2006/bibliography"/>
   </ds:schemaRefs>

</xml_diff>

<commit_message>
Historias de Usuario, tiempo estimado
</commit_message>
<xml_diff>
--- a/MemoriaTesis.docx
+++ b/MemoriaTesis.docx
@@ -15844,68 +15844,16 @@
     </w:p>
     <w:p>
       <w:pPr>
-        <w:pStyle w:val="CuerpoTesis"/>
+        <w:pStyle w:val="E3Tesis"/>
         <w:rPr>
           <w:lang w:val="es-EC"/>
         </w:rPr>
       </w:pPr>
-    </w:p>
-    <w:p>
-      <w:pPr>
-        <w:pStyle w:val="E3Tesis"/>
+      <w:r>
         <w:rPr>
           <w:lang w:val="es-EC"/>
         </w:rPr>
-      </w:pPr>
-      <w:r>
-        <w:rPr>
-          <w:lang w:val="es-EC"/>
-        </w:rPr>
-        <w:t xml:space="preserve">Apartado </w:t>
-      </w:r>
-      <w:r>
-        <w:rPr>
-          <w:lang w:val="es-EC"/>
-        </w:rPr>
-        <w:t>de Historias</w:t>
-      </w:r>
-      <w:r>
-        <w:rPr>
-          <w:lang w:val="es-EC"/>
-        </w:rPr>
-        <w:t xml:space="preserve"> de Usuario</w:t>
-      </w:r>
-    </w:p>
-    <w:p>
-      <w:pPr>
-        <w:pStyle w:val="CuerpoTesis"/>
-      </w:pPr>
-      <w:r>
-        <w:t xml:space="preserve">Las historias de usuario son una técnica utilizada en XP para especificar los requisitos del software, son tarjetas de papel en las cuales el cliente describe brevemente las características que el sistema debe poseer, sean requisitos funcionales o no funcionales. El tratamiento de las historias de usuario es muy dinámico y flexible, en cualquier momento historias de usuario pueden romperse, reemplazarse por otras más específicas o generales, añadirse nuevas o ser modificadas, cada historia de usuario es lo suficientemente comprensible y delimitada para que los programadores puedan implementarla en unas semanas </w:t>
-      </w:r>
-      <w:r>
-        <w:fldChar w:fldCharType="begin" w:fldLock="1"/>
-      </w:r>
-      <w:r>
-        <w:instrText>ADDIN CSL_CITATION {"citationItems":[{"id":"ITEM-1","itemData":{"author":[{"dropping-particle":"","family":"BECK","given":"KENT","non-dropping-particle":"","parse-names":false,"suffix":""}],"editor":[{"dropping-particle":"","family":"ADDISON-WESLEY","given":"","non-dropping-particle":"","parse-names":false,"suffix":""}],"id":"ITEM-1","issued":{"date-parts":[["2002"]]},"number-of-pages":"189","publisher-place":"MADRID","title":"Una explicación de la programación extrema:Aceptar el cambio.","type":"book"},"uris":["http://www.mendeley.com/documents/?uuid=935c743e-0de1-48dc-92cc-9269f697f9a7"]}],"mendeley":{"formattedCitation":"[8]","plainTextFormattedCitation":"[8]","previouslyFormattedCitation":"[8]"},"properties":{"noteIndex":0},"schema":"https://github.com/citation-style-language/schema/raw/master/csl-citation.json"}</w:instrText>
-      </w:r>
-      <w:r>
-        <w:fldChar w:fldCharType="separate"/>
-      </w:r>
-      <w:r>
-        <w:rPr>
-          <w:noProof/>
-        </w:rPr>
-        <w:t>[8]</w:t>
-      </w:r>
-      <w:r>
-        <w:fldChar w:fldCharType="end"/>
-      </w:r>
-      <w:r>
-        <w:t xml:space="preserve">. </w:t>
-      </w:r>
-      <w:r>
-        <w:tab/>
+        <w:t>Módulos de la aplicación</w:t>
       </w:r>
     </w:p>
     <w:p>
@@ -15916,14 +15864,460 @@
           <w:lang w:val="es-EC"/>
         </w:rPr>
       </w:pPr>
-    </w:p>
-    <w:p>
-      <w:pPr>
-        <w:pStyle w:val="CuerpoTesis"/>
+      <w:r>
         <w:rPr>
           <w:b/>
           <w:lang w:val="es-EC"/>
         </w:rPr>
+        <w:t xml:space="preserve">Modulo </w:t>
+      </w:r>
+      <w:r>
+        <w:rPr>
+          <w:b/>
+          <w:lang w:val="es-EC"/>
+        </w:rPr>
+        <w:t xml:space="preserve">N.1 </w:t>
+      </w:r>
+      <w:r>
+        <w:rPr>
+          <w:b/>
+          <w:lang w:val="es-EC"/>
+        </w:rPr>
+        <w:t>Gestión de Usuarios</w:t>
+      </w:r>
+    </w:p>
+    <w:p>
+      <w:pPr>
+        <w:pStyle w:val="CuerpoTesis"/>
+        <w:numPr>
+          <w:ilvl w:val="0"/>
+          <w:numId w:val="36"/>
+        </w:numPr>
+        <w:rPr>
+          <w:lang w:val="es-EC"/>
+        </w:rPr>
+      </w:pPr>
+      <w:r>
+        <w:rPr>
+          <w:lang w:val="es-EC"/>
+        </w:rPr>
+        <w:t>Registrar Usuarios</w:t>
+      </w:r>
+    </w:p>
+    <w:p>
+      <w:pPr>
+        <w:pStyle w:val="CuerpoTesis"/>
+        <w:numPr>
+          <w:ilvl w:val="0"/>
+          <w:numId w:val="36"/>
+        </w:numPr>
+        <w:rPr>
+          <w:lang w:val="es-EC"/>
+        </w:rPr>
+      </w:pPr>
+      <w:r>
+        <w:rPr>
+          <w:lang w:val="es-EC"/>
+        </w:rPr>
+        <w:t>Modificar Usuarios</w:t>
+      </w:r>
+    </w:p>
+    <w:p>
+      <w:pPr>
+        <w:pStyle w:val="CuerpoTesis"/>
+        <w:numPr>
+          <w:ilvl w:val="0"/>
+          <w:numId w:val="36"/>
+        </w:numPr>
+        <w:rPr>
+          <w:lang w:val="es-EC"/>
+        </w:rPr>
+      </w:pPr>
+      <w:r>
+        <w:rPr>
+          <w:lang w:val="es-EC"/>
+        </w:rPr>
+        <w:t>Visualizar Usuario</w:t>
+      </w:r>
+    </w:p>
+    <w:p>
+      <w:pPr>
+        <w:pStyle w:val="CuerpoTesis"/>
+        <w:rPr>
+          <w:b/>
+          <w:lang w:val="es-EC"/>
+        </w:rPr>
+      </w:pPr>
+      <w:r>
+        <w:rPr>
+          <w:b/>
+          <w:lang w:val="es-EC"/>
+        </w:rPr>
+        <w:t>Modulo N.2 Gestión de Pacientes</w:t>
+      </w:r>
+    </w:p>
+    <w:p>
+      <w:pPr>
+        <w:pStyle w:val="CuerpoTesis"/>
+        <w:numPr>
+          <w:ilvl w:val="0"/>
+          <w:numId w:val="37"/>
+        </w:numPr>
+        <w:rPr>
+          <w:lang w:val="es-EC"/>
+        </w:rPr>
+      </w:pPr>
+      <w:r>
+        <w:rPr>
+          <w:lang w:val="es-EC"/>
+        </w:rPr>
+        <w:t>Registrar Pacientes</w:t>
+      </w:r>
+    </w:p>
+    <w:p>
+      <w:pPr>
+        <w:pStyle w:val="CuerpoTesis"/>
+        <w:numPr>
+          <w:ilvl w:val="0"/>
+          <w:numId w:val="37"/>
+        </w:numPr>
+        <w:rPr>
+          <w:lang w:val="es-EC"/>
+        </w:rPr>
+      </w:pPr>
+      <w:r>
+        <w:rPr>
+          <w:lang w:val="es-EC"/>
+        </w:rPr>
+        <w:t>Modificar Pacientes</w:t>
+      </w:r>
+    </w:p>
+    <w:p>
+      <w:pPr>
+        <w:pStyle w:val="CuerpoTesis"/>
+        <w:numPr>
+          <w:ilvl w:val="0"/>
+          <w:numId w:val="37"/>
+        </w:numPr>
+        <w:rPr>
+          <w:lang w:val="es-EC"/>
+        </w:rPr>
+      </w:pPr>
+      <w:r>
+        <w:rPr>
+          <w:lang w:val="es-EC"/>
+        </w:rPr>
+        <w:t>Eliminar Pacientes</w:t>
+      </w:r>
+    </w:p>
+    <w:p>
+      <w:pPr>
+        <w:pStyle w:val="CuerpoTesis"/>
+        <w:rPr>
+          <w:b/>
+          <w:lang w:val="es-EC"/>
+        </w:rPr>
+      </w:pPr>
+      <w:r>
+        <w:rPr>
+          <w:b/>
+          <w:lang w:val="es-EC"/>
+        </w:rPr>
+        <w:t xml:space="preserve">Modulo N.3 </w:t>
+      </w:r>
+      <w:r>
+        <w:rPr>
+          <w:b/>
+          <w:lang w:val="es-EC"/>
+        </w:rPr>
+        <w:t>Gestión de Citas M</w:t>
+      </w:r>
+      <w:r>
+        <w:rPr>
+          <w:b/>
+          <w:lang w:val="es-EC"/>
+        </w:rPr>
+        <w:t>é</w:t>
+      </w:r>
+      <w:r>
+        <w:rPr>
+          <w:b/>
+          <w:lang w:val="es-EC"/>
+        </w:rPr>
+        <w:t>dicas</w:t>
+      </w:r>
+    </w:p>
+    <w:p>
+      <w:pPr>
+        <w:pStyle w:val="CuerpoTesis"/>
+        <w:numPr>
+          <w:ilvl w:val="0"/>
+          <w:numId w:val="38"/>
+        </w:numPr>
+        <w:rPr>
+          <w:b/>
+          <w:lang w:val="es-EC"/>
+        </w:rPr>
+      </w:pPr>
+      <w:r>
+        <w:rPr>
+          <w:lang w:val="es-EC"/>
+        </w:rPr>
+        <w:t>Registrar Cita M</w:t>
+      </w:r>
+      <w:r>
+        <w:rPr>
+          <w:lang w:val="es-EC"/>
+        </w:rPr>
+        <w:t>é</w:t>
+      </w:r>
+      <w:r>
+        <w:rPr>
+          <w:lang w:val="es-EC"/>
+        </w:rPr>
+        <w:t>dica</w:t>
+      </w:r>
+    </w:p>
+    <w:p>
+      <w:pPr>
+        <w:pStyle w:val="CuerpoTesis"/>
+        <w:numPr>
+          <w:ilvl w:val="0"/>
+          <w:numId w:val="38"/>
+        </w:numPr>
+        <w:rPr>
+          <w:b/>
+          <w:lang w:val="es-EC"/>
+        </w:rPr>
+      </w:pPr>
+      <w:r>
+        <w:rPr>
+          <w:lang w:val="es-EC"/>
+        </w:rPr>
+        <w:t>Modificar Cita M</w:t>
+      </w:r>
+      <w:r>
+        <w:rPr>
+          <w:lang w:val="es-EC"/>
+        </w:rPr>
+        <w:t>é</w:t>
+      </w:r>
+      <w:r>
+        <w:rPr>
+          <w:lang w:val="es-EC"/>
+        </w:rPr>
+        <w:t>dica</w:t>
+      </w:r>
+    </w:p>
+    <w:p>
+      <w:pPr>
+        <w:pStyle w:val="CuerpoTesis"/>
+        <w:numPr>
+          <w:ilvl w:val="0"/>
+          <w:numId w:val="38"/>
+        </w:numPr>
+        <w:rPr>
+          <w:b/>
+          <w:lang w:val="es-EC"/>
+        </w:rPr>
+      </w:pPr>
+      <w:r>
+        <w:rPr>
+          <w:lang w:val="es-EC"/>
+        </w:rPr>
+        <w:t>Eliminar Cita M</w:t>
+      </w:r>
+      <w:r>
+        <w:rPr>
+          <w:lang w:val="es-EC"/>
+        </w:rPr>
+        <w:t>é</w:t>
+      </w:r>
+      <w:r>
+        <w:rPr>
+          <w:lang w:val="es-EC"/>
+        </w:rPr>
+        <w:t xml:space="preserve">dica </w:t>
+      </w:r>
+    </w:p>
+    <w:p>
+      <w:pPr>
+        <w:pStyle w:val="CuerpoTesis"/>
+        <w:rPr>
+          <w:b/>
+          <w:lang w:val="es-EC"/>
+        </w:rPr>
+      </w:pPr>
+      <w:r>
+        <w:rPr>
+          <w:b/>
+          <w:lang w:val="es-EC"/>
+        </w:rPr>
+        <w:t xml:space="preserve">Modulo N.4 </w:t>
+      </w:r>
+      <w:r>
+        <w:rPr>
+          <w:b/>
+          <w:lang w:val="es-EC"/>
+        </w:rPr>
+        <w:t xml:space="preserve">Gestión </w:t>
+      </w:r>
+      <w:r>
+        <w:rPr>
+          <w:b/>
+          <w:lang w:val="es-EC"/>
+        </w:rPr>
+        <w:t xml:space="preserve">de Historias Clínicas </w:t>
+      </w:r>
+    </w:p>
+    <w:p>
+      <w:pPr>
+        <w:pStyle w:val="CuerpoTesis"/>
+        <w:numPr>
+          <w:ilvl w:val="0"/>
+          <w:numId w:val="39"/>
+        </w:numPr>
+        <w:rPr>
+          <w:b/>
+          <w:lang w:val="es-EC"/>
+        </w:rPr>
+      </w:pPr>
+      <w:r>
+        <w:rPr>
+          <w:lang w:val="es-EC"/>
+        </w:rPr>
+        <w:t>Registrar Historia Clínica</w:t>
+      </w:r>
+    </w:p>
+    <w:p>
+      <w:pPr>
+        <w:pStyle w:val="CuerpoTesis"/>
+        <w:numPr>
+          <w:ilvl w:val="0"/>
+          <w:numId w:val="39"/>
+        </w:numPr>
+        <w:rPr>
+          <w:b/>
+          <w:lang w:val="es-EC"/>
+        </w:rPr>
+      </w:pPr>
+      <w:r>
+        <w:rPr>
+          <w:lang w:val="es-EC"/>
+        </w:rPr>
+        <w:t xml:space="preserve">Modificar Historia </w:t>
+      </w:r>
+      <w:r>
+        <w:rPr>
+          <w:lang w:val="es-EC"/>
+        </w:rPr>
+        <w:t>Clínica</w:t>
+      </w:r>
+    </w:p>
+    <w:p>
+      <w:pPr>
+        <w:pStyle w:val="CuerpoTesis"/>
+        <w:numPr>
+          <w:ilvl w:val="0"/>
+          <w:numId w:val="39"/>
+        </w:numPr>
+        <w:rPr>
+          <w:b/>
+          <w:lang w:val="es-EC"/>
+        </w:rPr>
+      </w:pPr>
+      <w:r>
+        <w:rPr>
+          <w:lang w:val="es-EC"/>
+        </w:rPr>
+        <w:t>Eliminar Historia Clínica</w:t>
+      </w:r>
+    </w:p>
+    <w:p>
+      <w:pPr>
+        <w:pStyle w:val="CuerpoTesis"/>
+        <w:rPr>
+          <w:lang w:val="es-EC"/>
+        </w:rPr>
+      </w:pPr>
+    </w:p>
+    <w:p>
+      <w:pPr>
+        <w:pStyle w:val="E3Tesis"/>
+        <w:rPr>
+          <w:lang w:val="es-EC"/>
+        </w:rPr>
+      </w:pPr>
+      <w:r>
+        <w:rPr>
+          <w:lang w:val="es-EC"/>
+        </w:rPr>
+        <w:t xml:space="preserve">Apartado </w:t>
+      </w:r>
+      <w:r>
+        <w:rPr>
+          <w:lang w:val="es-EC"/>
+        </w:rPr>
+        <w:t>de Historias</w:t>
+      </w:r>
+      <w:r>
+        <w:rPr>
+          <w:lang w:val="es-EC"/>
+        </w:rPr>
+        <w:t xml:space="preserve"> de Usuario</w:t>
+      </w:r>
+    </w:p>
+    <w:p>
+      <w:pPr>
+        <w:pStyle w:val="CuerpoTesis"/>
+      </w:pPr>
+      <w:r>
+        <w:t xml:space="preserve">Las historias de usuario son una técnica utilizada en XP para especificar los requisitos del software, son tarjetas de papel en las cuales el cliente describe brevemente las características que el sistema debe poseer, sean requisitos funcionales o no funcionales. El tratamiento de las historias de usuario es muy dinámico y flexible, en cualquier momento historias de usuario pueden romperse, reemplazarse por otras más específicas o generales, añadirse nuevas o ser modificadas, cada historia de usuario es lo suficientemente </w:t>
+      </w:r>
+      <w:r>
+        <w:lastRenderedPageBreak/>
+        <w:t xml:space="preserve">comprensible y delimitada para que los programadores puedan implementarla en unas semanas </w:t>
+      </w:r>
+      <w:r>
+        <w:fldChar w:fldCharType="begin" w:fldLock="1"/>
+      </w:r>
+      <w:r>
+        <w:instrText>ADDIN CSL_CITATION {"citationItems":[{"id":"ITEM-1","itemData":{"author":[{"dropping-particle":"","family":"BECK","given":"KENT","non-dropping-particle":"","parse-names":false,"suffix":""}],"editor":[{"dropping-particle":"","family":"ADDISON-WESLEY","given":"","non-dropping-particle":"","parse-names":false,"suffix":""}],"id":"ITEM-1","issued":{"date-parts":[["2002"]]},"number-of-pages":"189","publisher-place":"MADRID","title":"Una explicación de la programación extrema:Aceptar el cambio.","type":"book"},"uris":["http://www.mendeley.com/documents/?uuid=935c743e-0de1-48dc-92cc-9269f697f9a7"]}],"mendeley":{"formattedCitation":"[8]","plainTextFormattedCitation":"[8]","previouslyFormattedCitation":"[8]"},"properties":{"noteIndex":0},"schema":"https://github.com/citation-style-language/schema/raw/master/csl-citation.json"}</w:instrText>
+      </w:r>
+      <w:r>
+        <w:fldChar w:fldCharType="separate"/>
+      </w:r>
+      <w:r>
+        <w:rPr>
+          <w:noProof/>
+        </w:rPr>
+        <w:t>[8]</w:t>
+      </w:r>
+      <w:r>
+        <w:fldChar w:fldCharType="end"/>
+      </w:r>
+      <w:r>
+        <w:t xml:space="preserve">. </w:t>
+      </w:r>
+      <w:r>
+        <w:tab/>
+      </w:r>
+    </w:p>
+    <w:p>
+      <w:pPr>
+        <w:pStyle w:val="CuerpoTesis"/>
+        <w:rPr>
+          <w:b/>
+          <w:lang w:val="es-EC"/>
+        </w:rPr>
+      </w:pPr>
+    </w:p>
+    <w:p>
+      <w:pPr>
+        <w:pStyle w:val="CuerpoTesis"/>
+        <w:rPr>
+          <w:lang w:val="es-EC"/>
+        </w:rPr>
       </w:pPr>
       <w:r>
         <w:rPr>
@@ -16054,13 +16448,24 @@
         </w:rPr>
         <w:t>:</w:t>
       </w:r>
-      <w:r>
+    </w:p>
+    <w:p>
+      <w:pPr>
+        <w:pStyle w:val="CuerpoTesis"/>
         <w:rPr>
           <w:b/>
           <w:lang w:val="es-EC"/>
         </w:rPr>
-        <w:br w:type="page"/>
-      </w:r>
+      </w:pPr>
+    </w:p>
+    <w:p>
+      <w:pPr>
+        <w:pStyle w:val="CuerpoTesis"/>
+        <w:rPr>
+          <w:b/>
+          <w:lang w:val="es-EC"/>
+        </w:rPr>
+      </w:pPr>
     </w:p>
     <w:p>
       <w:pPr>
@@ -16069,7 +16474,6 @@
       <w:bookmarkStart w:id="58" w:name="_Ref530638573"/>
       <w:bookmarkStart w:id="59" w:name="_Toc531242813"/>
       <w:r>
-        <w:lastRenderedPageBreak/>
         <w:t xml:space="preserve">TABLA </w:t>
       </w:r>
       <w:r>
@@ -16117,7 +16521,7 @@
     <w:tbl>
       <w:tblPr>
         <w:tblStyle w:val="TableGrid"/>
-        <w:tblpPr w:leftFromText="141" w:rightFromText="141" w:vertAnchor="page" w:horzAnchor="page" w:tblpX="1641" w:tblpY="3041"/>
+        <w:tblpPr w:leftFromText="141" w:rightFromText="141" w:vertAnchor="page" w:horzAnchor="page" w:tblpX="1643" w:tblpY="5690"/>
         <w:tblW w:w="10110" w:type="dxa"/>
         <w:tblLook w:val="04A0" w:firstRow="1" w:lastRow="0" w:firstColumn="1" w:lastColumn="0" w:noHBand="0" w:noVBand="1"/>
       </w:tblPr>
@@ -16680,6 +17084,7 @@
         <w:rPr>
           <w:b/>
         </w:rPr>
+        <w:lastRenderedPageBreak/>
         <w:t>Puntos reales</w:t>
       </w:r>
       <w:r>
@@ -17526,6 +17931,9 @@
             <w:r>
               <w:t>, los datos ingresados serán validados por un administrador que confirmará la información</w:t>
             </w:r>
+            <w:r>
+              <w:t>.</w:t>
+            </w:r>
           </w:p>
         </w:tc>
       </w:tr>
@@ -18557,13 +18965,10 @@
               <w:t xml:space="preserve"> </w:t>
             </w:r>
             <w:r>
-              <w:t>Para poder realizar estos cambios el odontólogo previamente debe haber iniciado sesión en el sistema.</w:t>
-            </w:r>
-            <w:r>
-              <w:rPr>
-                <w:lang w:val="es-EC"/>
-              </w:rPr>
               <w:t xml:space="preserve"> </w:t>
+            </w:r>
+            <w:r>
+              <w:t>Para poder ingresar esta sección el odontólogo previamente debe haber iniciado sesión en el sistema.</w:t>
             </w:r>
           </w:p>
         </w:tc>
@@ -18938,13 +19343,10 @@
               <w:t xml:space="preserve"> </w:t>
             </w:r>
             <w:r>
-              <w:t>Para poder realizar estos cambios el odontólogo previamente debe haber iniciado sesión en el sistema.</w:t>
-            </w:r>
-            <w:r>
-              <w:rPr>
-                <w:lang w:val="es-EC"/>
-              </w:rPr>
               <w:t xml:space="preserve"> </w:t>
+            </w:r>
+            <w:r>
+              <w:t>Para poder ingresar esta sección el odontólogo previamente debe haber iniciado sesión en el sistema.</w:t>
             </w:r>
           </w:p>
         </w:tc>
@@ -19040,10 +19442,7 @@
               <w:t xml:space="preserve"> </w:t>
             </w:r>
             <w:r>
-              <w:t>00</w:t>
-            </w:r>
-            <w:r>
-              <w:t>6</w:t>
+              <w:t>006</w:t>
             </w:r>
           </w:p>
         </w:tc>
@@ -19074,13 +19473,7 @@
               <w:rPr>
                 <w:lang w:val="es-EC"/>
               </w:rPr>
-              <w:t xml:space="preserve"> </w:t>
-            </w:r>
-            <w:r>
-              <w:rPr>
-                <w:lang w:val="es-EC"/>
-              </w:rPr>
-              <w:t xml:space="preserve">Registrar </w:t>
+              <w:t xml:space="preserve"> Registrar </w:t>
             </w:r>
             <w:r>
               <w:rPr>
@@ -19403,13 +19796,10 @@
               <w:t xml:space="preserve"> </w:t>
             </w:r>
             <w:r>
-              <w:t>Para poder realizar estos cambios el odontólogo previamente debe haber iniciado sesión en el sistema.</w:t>
-            </w:r>
-            <w:r>
-              <w:rPr>
-                <w:lang w:val="es-EC"/>
-              </w:rPr>
               <w:t xml:space="preserve"> </w:t>
+            </w:r>
+            <w:r>
+              <w:t>Para poder ingresar esta sección el odontólogo previamente debe haber iniciado sesión en el sistema.</w:t>
             </w:r>
           </w:p>
         </w:tc>
@@ -19472,10 +19862,7 @@
               <w:t xml:space="preserve"> </w:t>
             </w:r>
             <w:r>
-              <w:t>00</w:t>
-            </w:r>
-            <w:r>
-              <w:t>7</w:t>
+              <w:t>007</w:t>
             </w:r>
           </w:p>
         </w:tc>
@@ -19512,13 +19899,7 @@
               <w:rPr>
                 <w:lang w:val="es-EC"/>
               </w:rPr>
-              <w:t xml:space="preserve"> </w:t>
-            </w:r>
-            <w:r>
-              <w:rPr>
-                <w:lang w:val="es-EC"/>
-              </w:rPr>
-              <w:t>Ingresar Diagnostico Dental</w:t>
+              <w:t xml:space="preserve"> Ingresar Diagnostico Dental</w:t>
             </w:r>
           </w:p>
         </w:tc>
@@ -19818,13 +20199,10 @@
               <w:t xml:space="preserve"> </w:t>
             </w:r>
             <w:r>
-              <w:t>Para poder realizar estos cambios el odontólogo previamente debe haber iniciado sesión en el sistema.</w:t>
-            </w:r>
-            <w:r>
-              <w:rPr>
-                <w:lang w:val="es-EC"/>
-              </w:rPr>
               <w:t xml:space="preserve"> </w:t>
+            </w:r>
+            <w:r>
+              <w:t>Para poder ingresar esta sección el odontólogo previamente debe haber iniciado sesión en el sistema.</w:t>
             </w:r>
           </w:p>
         </w:tc>
@@ -19912,10 +20290,7 @@
               <w:t xml:space="preserve"> </w:t>
             </w:r>
             <w:r>
-              <w:t>00</w:t>
-            </w:r>
-            <w:r>
-              <w:t>8</w:t>
+              <w:t>008</w:t>
             </w:r>
           </w:p>
         </w:tc>
@@ -19946,19 +20321,7 @@
               <w:rPr>
                 <w:lang w:val="es-EC"/>
               </w:rPr>
-              <w:t xml:space="preserve">  </w:t>
-            </w:r>
-            <w:r>
-              <w:rPr>
-                <w:lang w:val="es-EC"/>
-              </w:rPr>
-              <w:t xml:space="preserve"> </w:t>
-            </w:r>
-            <w:r>
-              <w:rPr>
-                <w:lang w:val="es-EC"/>
-              </w:rPr>
-              <w:t>Consultar Diagnostico Dental</w:t>
+              <w:t xml:space="preserve">   Consultar Diagnostico Dental</w:t>
             </w:r>
           </w:p>
         </w:tc>
@@ -20251,13 +20614,10 @@
               <w:t xml:space="preserve"> </w:t>
             </w:r>
             <w:r>
-              <w:t>Para poder realizar estos cambios el odontólogo previamente debe haber iniciado sesión en el sistema.</w:t>
-            </w:r>
-            <w:r>
-              <w:rPr>
-                <w:lang w:val="es-EC"/>
-              </w:rPr>
               <w:t xml:space="preserve"> </w:t>
+            </w:r>
+            <w:r>
+              <w:t>Para poder ingresar esta sección el odontólogo previamente debe haber iniciado sesión en el sistema.</w:t>
             </w:r>
           </w:p>
         </w:tc>
@@ -20320,10 +20680,7 @@
               <w:t xml:space="preserve"> </w:t>
             </w:r>
             <w:r>
-              <w:t>00</w:t>
-            </w:r>
-            <w:r>
-              <w:t>9</w:t>
+              <w:t>009</w:t>
             </w:r>
           </w:p>
         </w:tc>
@@ -20360,7 +20717,37 @@
               <w:rPr>
                 <w:lang w:val="es-EC"/>
               </w:rPr>
-              <w:t>Registrar Tratamiento</w:t>
+              <w:t>Registrar</w:t>
+            </w:r>
+            <w:r>
+              <w:rPr>
+                <w:lang w:val="es-EC"/>
+              </w:rPr>
+              <w:t xml:space="preserve">, </w:t>
+            </w:r>
+            <w:r>
+              <w:rPr>
+                <w:lang w:val="es-EC"/>
+              </w:rPr>
+              <w:t>Actualizar</w:t>
+            </w:r>
+            <w:r>
+              <w:rPr>
+                <w:lang w:val="es-EC"/>
+              </w:rPr>
+              <w:t xml:space="preserve"> y</w:t>
+            </w:r>
+            <w:r>
+              <w:rPr>
+                <w:lang w:val="es-EC"/>
+              </w:rPr>
+              <w:t xml:space="preserve"> Consultar el T</w:t>
+            </w:r>
+            <w:r>
+              <w:rPr>
+                <w:lang w:val="es-EC"/>
+              </w:rPr>
+              <w:t>ratamiento</w:t>
             </w:r>
             <w:r>
               <w:rPr>
@@ -20608,14 +20995,16 @@
               <w:t xml:space="preserve"> </w:t>
             </w:r>
             <w:r>
-              <w:t xml:space="preserve">Los odontólogos en la página web podrán realizado </w:t>
-            </w:r>
-            <w:r>
-              <w:t>tratamiento</w:t>
-            </w:r>
-            <w:r>
-              <w:t>s</w:t>
-            </w:r>
+              <w:t xml:space="preserve">Los odontólogos en la página web podrán </w:t>
+            </w:r>
+            <w:r>
+              <w:t xml:space="preserve">ingresar a una seccion </w:t>
+            </w:r>
+            <w:proofErr w:type="gramStart"/>
+            <w:r>
+              <w:t>de  tratamientos</w:t>
+            </w:r>
+            <w:proofErr w:type="gramEnd"/>
             <w:r>
               <w:t xml:space="preserve"> a </w:t>
             </w:r>
@@ -20623,21 +21012,61 @@
               <w:t>los pacientes,</w:t>
             </w:r>
             <w:r>
+              <w:t xml:space="preserve"> l</w:t>
+            </w:r>
+            <w:r>
+              <w:t xml:space="preserve">a presente sección </w:t>
+            </w:r>
+            <w:r>
+              <w:t>contaran con</w:t>
+            </w:r>
+            <w:r>
+              <w:t xml:space="preserve"> el</w:t>
+            </w:r>
+            <w:r>
               <w:t xml:space="preserve"> </w:t>
             </w:r>
             <w:r>
-              <w:t xml:space="preserve">los mismos contaran con una sección que permite </w:t>
-            </w:r>
-            <w:r>
-              <w:t xml:space="preserve">registrar </w:t>
+              <w:t>registr</w:t>
+            </w:r>
+            <w:r>
+              <w:t>o de</w:t>
+            </w:r>
+            <w:r>
+              <w:t xml:space="preserve"> </w:t>
             </w:r>
             <w:r>
               <w:t>caries, endodoncia, curaciones, entre otros</w:t>
             </w:r>
-            <w:bookmarkStart w:id="61" w:name="_GoBack"/>
-            <w:bookmarkEnd w:id="61"/>
-            <w:r>
-              <w:t>.</w:t>
+            <w:r>
+              <w:t xml:space="preserve"> procedimientos que serán realizados, </w:t>
+            </w:r>
+            <w:r>
+              <w:t>los tratamientos podrán</w:t>
+            </w:r>
+            <w:r>
+              <w:t xml:space="preserve"> ser </w:t>
+            </w:r>
+            <w:r>
+              <w:t>actualizados</w:t>
+            </w:r>
+            <w:r>
+              <w:t xml:space="preserve"> </w:t>
+            </w:r>
+            <w:r>
+              <w:t xml:space="preserve">acorde a cada cita medica que se ha tenido con el paciente, los tratamientos </w:t>
+            </w:r>
+            <w:r>
+              <w:t>podrán</w:t>
+            </w:r>
+            <w:r>
+              <w:t xml:space="preserve"> ser </w:t>
+            </w:r>
+            <w:r>
+              <w:t>consultados en cualquier momento, para poder identificar la cantidad de tratamientos que se han llevado a cabo por paciente.</w:t>
+            </w:r>
+            <w:r>
+              <w:t xml:space="preserve"> </w:t>
             </w:r>
           </w:p>
         </w:tc>
@@ -20668,13 +21097,10 @@
               <w:t xml:space="preserve"> </w:t>
             </w:r>
             <w:r>
-              <w:t>Para poder realizar estos cambios el odontólogo previamente debe haber iniciado sesión en el sistema.</w:t>
-            </w:r>
-            <w:r>
-              <w:rPr>
-                <w:lang w:val="es-EC"/>
-              </w:rPr>
               <w:t xml:space="preserve"> </w:t>
+            </w:r>
+            <w:r>
+              <w:t>Para poder ingresar esta sección el odontólogo previamente debe haber iniciado sesión en el sistema.</w:t>
             </w:r>
           </w:p>
         </w:tc>
@@ -20688,6 +21114,841 @@
         </w:rPr>
       </w:pPr>
     </w:p>
+    <w:p>
+      <w:pPr>
+        <w:rPr>
+          <w:b/>
+          <w:lang w:val="es-EC"/>
+        </w:rPr>
+      </w:pPr>
+      <w:r>
+        <w:rPr>
+          <w:b/>
+          <w:lang w:val="es-EC"/>
+        </w:rPr>
+        <w:br w:type="page"/>
+      </w:r>
+    </w:p>
+    <w:tbl>
+      <w:tblPr>
+        <w:tblStyle w:val="TableGrid"/>
+        <w:tblpPr w:leftFromText="141" w:rightFromText="141" w:vertAnchor="page" w:horzAnchor="margin" w:tblpXSpec="center" w:tblpY="1442"/>
+        <w:tblW w:w="10110" w:type="dxa"/>
+        <w:tblLook w:val="04A0" w:firstRow="1" w:lastRow="0" w:firstColumn="1" w:lastColumn="0" w:noHBand="0" w:noVBand="1"/>
+      </w:tblPr>
+      <w:tblGrid>
+        <w:gridCol w:w="4815"/>
+        <w:gridCol w:w="5295"/>
+      </w:tblGrid>
+      <w:tr>
+        <w:trPr>
+          <w:trHeight w:val="313"/>
+        </w:trPr>
+        <w:tc>
+          <w:tcPr>
+            <w:tcW w:w="10110" w:type="dxa"/>
+            <w:gridSpan w:val="2"/>
+            <w:vAlign w:val="center"/>
+          </w:tcPr>
+          <w:p>
+            <w:pPr>
+              <w:pStyle w:val="CuerpoTesis"/>
+              <w:jc w:val="center"/>
+            </w:pPr>
+            <w:r>
+              <w:lastRenderedPageBreak/>
+              <w:t>Historia de Usuario</w:t>
+            </w:r>
+          </w:p>
+        </w:tc>
+      </w:tr>
+      <w:tr>
+        <w:trPr>
+          <w:trHeight w:val="371"/>
+        </w:trPr>
+        <w:tc>
+          <w:tcPr>
+            <w:tcW w:w="4815" w:type="dxa"/>
+          </w:tcPr>
+          <w:p>
+            <w:pPr>
+              <w:pStyle w:val="CuerpoTesis"/>
+            </w:pPr>
+            <w:r>
+              <w:rPr>
+                <w:b/>
+              </w:rPr>
+              <w:t xml:space="preserve">Número: </w:t>
+            </w:r>
+            <w:r>
+              <w:rPr>
+                <w:b/>
+              </w:rPr>
+              <w:t xml:space="preserve"> </w:t>
+            </w:r>
+            <w:r>
+              <w:t>010</w:t>
+            </w:r>
+          </w:p>
+        </w:tc>
+        <w:tc>
+          <w:tcPr>
+            <w:tcW w:w="5295" w:type="dxa"/>
+          </w:tcPr>
+          <w:p>
+            <w:pPr>
+              <w:pStyle w:val="CuerpoTesis"/>
+              <w:rPr>
+                <w:b/>
+              </w:rPr>
+            </w:pPr>
+            <w:r>
+              <w:rPr>
+                <w:b/>
+              </w:rPr>
+              <w:t>Nombre Historia de Usuario</w:t>
+            </w:r>
+            <w:r>
+              <w:rPr>
+                <w:b/>
+              </w:rPr>
+              <w:t>:</w:t>
+            </w:r>
+            <w:r>
+              <w:rPr>
+                <w:lang w:val="es-EC"/>
+              </w:rPr>
+              <w:t xml:space="preserve">   </w:t>
+            </w:r>
+            <w:r>
+              <w:rPr>
+                <w:lang w:val="es-EC"/>
+              </w:rPr>
+              <w:t xml:space="preserve"> </w:t>
+            </w:r>
+            <w:r>
+              <w:rPr>
+                <w:lang w:val="es-EC"/>
+              </w:rPr>
+              <w:t>Listar Pacientes Atendidos</w:t>
+            </w:r>
+          </w:p>
+        </w:tc>
+      </w:tr>
+      <w:tr>
+        <w:trPr>
+          <w:trHeight w:val="418"/>
+        </w:trPr>
+        <w:tc>
+          <w:tcPr>
+            <w:tcW w:w="10110" w:type="dxa"/>
+            <w:gridSpan w:val="2"/>
+          </w:tcPr>
+          <w:p>
+            <w:pPr>
+              <w:pStyle w:val="CuerpoTesis"/>
+            </w:pPr>
+            <w:r>
+              <w:rPr>
+                <w:b/>
+              </w:rPr>
+              <w:t xml:space="preserve">Usuario: </w:t>
+            </w:r>
+            <w:r>
+              <w:rPr>
+                <w:b/>
+              </w:rPr>
+              <w:t xml:space="preserve"> </w:t>
+            </w:r>
+            <w:r>
+              <w:t xml:space="preserve">Odontólogo </w:t>
+            </w:r>
+          </w:p>
+        </w:tc>
+      </w:tr>
+      <w:tr>
+        <w:trPr>
+          <w:trHeight w:val="425"/>
+        </w:trPr>
+        <w:tc>
+          <w:tcPr>
+            <w:tcW w:w="4815" w:type="dxa"/>
+          </w:tcPr>
+          <w:p>
+            <w:pPr>
+              <w:pStyle w:val="CuerpoTesis"/>
+              <w:rPr>
+                <w:b/>
+              </w:rPr>
+            </w:pPr>
+            <w:r>
+              <w:rPr>
+                <w:b/>
+              </w:rPr>
+              <w:t>Modificación de Historia Número:</w:t>
+            </w:r>
+          </w:p>
+          <w:p>
+            <w:pPr>
+              <w:pStyle w:val="CuerpoTesis"/>
+            </w:pPr>
+            <w:r>
+              <w:t>1</w:t>
+            </w:r>
+          </w:p>
+        </w:tc>
+        <w:tc>
+          <w:tcPr>
+            <w:tcW w:w="5295" w:type="dxa"/>
+          </w:tcPr>
+          <w:p>
+            <w:pPr>
+              <w:pStyle w:val="CuerpoTesis"/>
+              <w:rPr>
+                <w:b/>
+              </w:rPr>
+            </w:pPr>
+            <w:r>
+              <w:rPr>
+                <w:b/>
+              </w:rPr>
+              <w:t>Interacción Asignada:</w:t>
+            </w:r>
+            <w:r>
+              <w:rPr>
+                <w:b/>
+              </w:rPr>
+              <w:t xml:space="preserve"> </w:t>
+            </w:r>
+            <w:r>
+              <w:t>1</w:t>
+            </w:r>
+          </w:p>
+        </w:tc>
+      </w:tr>
+      <w:tr>
+        <w:trPr>
+          <w:trHeight w:val="333"/>
+        </w:trPr>
+        <w:tc>
+          <w:tcPr>
+            <w:tcW w:w="4815" w:type="dxa"/>
+          </w:tcPr>
+          <w:p>
+            <w:pPr>
+              <w:pStyle w:val="CuerpoTesis"/>
+              <w:rPr>
+                <w:b/>
+              </w:rPr>
+            </w:pPr>
+            <w:r>
+              <w:rPr>
+                <w:b/>
+              </w:rPr>
+              <w:t>Prioridad en el negocio:(Alta/Media/Baja):</w:t>
+            </w:r>
+          </w:p>
+          <w:p>
+            <w:pPr>
+              <w:pStyle w:val="CuerpoTesis"/>
+            </w:pPr>
+            <w:r>
+              <w:t>Media</w:t>
+            </w:r>
+          </w:p>
+        </w:tc>
+        <w:tc>
+          <w:tcPr>
+            <w:tcW w:w="5295" w:type="dxa"/>
+          </w:tcPr>
+          <w:p>
+            <w:pPr>
+              <w:pStyle w:val="CuerpoTesis"/>
+              <w:rPr>
+                <w:b/>
+              </w:rPr>
+            </w:pPr>
+            <w:r>
+              <w:rPr>
+                <w:b/>
+              </w:rPr>
+              <w:t xml:space="preserve">Puntos estimados: </w:t>
+            </w:r>
+            <w:r>
+              <w:rPr>
+                <w:b/>
+              </w:rPr>
+              <w:t xml:space="preserve"> </w:t>
+            </w:r>
+            <w:r>
+              <w:t>2</w:t>
+            </w:r>
+          </w:p>
+        </w:tc>
+      </w:tr>
+      <w:tr>
+        <w:trPr>
+          <w:trHeight w:val="202"/>
+        </w:trPr>
+        <w:tc>
+          <w:tcPr>
+            <w:tcW w:w="4815" w:type="dxa"/>
+          </w:tcPr>
+          <w:p>
+            <w:pPr>
+              <w:pStyle w:val="CuerpoTesis"/>
+              <w:rPr>
+                <w:b/>
+              </w:rPr>
+            </w:pPr>
+            <w:r>
+              <w:rPr>
+                <w:b/>
+              </w:rPr>
+              <w:t>Riesgo en el desarrollo: (Alta/Media/Baja)</w:t>
+            </w:r>
+            <w:r>
+              <w:rPr>
+                <w:b/>
+              </w:rPr>
+              <w:t>:</w:t>
+            </w:r>
+          </w:p>
+          <w:p>
+            <w:pPr>
+              <w:pStyle w:val="CuerpoTesis"/>
+              <w:rPr>
+                <w:b/>
+              </w:rPr>
+            </w:pPr>
+            <w:r>
+              <w:t>Baja</w:t>
+            </w:r>
+          </w:p>
+        </w:tc>
+        <w:tc>
+          <w:tcPr>
+            <w:tcW w:w="5295" w:type="dxa"/>
+          </w:tcPr>
+          <w:p>
+            <w:pPr>
+              <w:pStyle w:val="CuerpoTesis"/>
+              <w:rPr>
+                <w:b/>
+              </w:rPr>
+            </w:pPr>
+            <w:r>
+              <w:rPr>
+                <w:b/>
+              </w:rPr>
+              <w:t>Puntos reales:</w:t>
+            </w:r>
+          </w:p>
+        </w:tc>
+      </w:tr>
+      <w:tr>
+        <w:trPr>
+          <w:trHeight w:val="117"/>
+        </w:trPr>
+        <w:tc>
+          <w:tcPr>
+            <w:tcW w:w="10110" w:type="dxa"/>
+            <w:gridSpan w:val="2"/>
+          </w:tcPr>
+          <w:p>
+            <w:pPr>
+              <w:pStyle w:val="CuerpoTesis"/>
+            </w:pPr>
+            <w:r>
+              <w:rPr>
+                <w:b/>
+              </w:rPr>
+              <w:t>Descripción:</w:t>
+            </w:r>
+            <w:r>
+              <w:rPr>
+                <w:b/>
+              </w:rPr>
+              <w:t xml:space="preserve"> </w:t>
+            </w:r>
+            <w:r>
+              <w:t xml:space="preserve">Los odontólogos en la página web podrán </w:t>
+            </w:r>
+            <w:r>
+              <w:t>ver los pacientes que se han atendido diariamente</w:t>
+            </w:r>
+            <w:r>
+              <w:t xml:space="preserve"> y el registro historial de los mismos</w:t>
+            </w:r>
+            <w:r>
+              <w:t>.</w:t>
+            </w:r>
+          </w:p>
+        </w:tc>
+      </w:tr>
+      <w:tr>
+        <w:trPr>
+          <w:trHeight w:val="293"/>
+        </w:trPr>
+        <w:tc>
+          <w:tcPr>
+            <w:tcW w:w="10110" w:type="dxa"/>
+            <w:gridSpan w:val="2"/>
+          </w:tcPr>
+          <w:p>
+            <w:pPr>
+              <w:pStyle w:val="CuerpoTesis"/>
+            </w:pPr>
+            <w:r>
+              <w:rPr>
+                <w:b/>
+              </w:rPr>
+              <w:t>Observaciones:</w:t>
+            </w:r>
+            <w:r>
+              <w:rPr>
+                <w:b/>
+              </w:rPr>
+              <w:t xml:space="preserve"> </w:t>
+            </w:r>
+            <w:r>
+              <w:t xml:space="preserve">Para poder </w:t>
+            </w:r>
+            <w:r>
+              <w:t>ingresar</w:t>
+            </w:r>
+            <w:r>
+              <w:t xml:space="preserve"> </w:t>
+            </w:r>
+            <w:r>
+              <w:t>esta</w:t>
+            </w:r>
+            <w:r>
+              <w:t xml:space="preserve"> </w:t>
+            </w:r>
+            <w:r>
+              <w:t>sección</w:t>
+            </w:r>
+            <w:r>
+              <w:t xml:space="preserve"> el odontólogo previamente debe haber iniciado sesión en el sistema.</w:t>
+            </w:r>
+            <w:r>
+              <w:rPr>
+                <w:lang w:val="es-EC"/>
+              </w:rPr>
+              <w:t xml:space="preserve"> </w:t>
+            </w:r>
+          </w:p>
+        </w:tc>
+      </w:tr>
+    </w:tbl>
+    <w:p>
+      <w:pPr>
+        <w:rPr>
+          <w:b/>
+          <w:lang w:val="es-EC"/>
+        </w:rPr>
+      </w:pPr>
+    </w:p>
+    <w:p>
+      <w:pPr>
+        <w:rPr>
+          <w:b/>
+          <w:lang w:val="es-EC"/>
+        </w:rPr>
+      </w:pPr>
+    </w:p>
+    <w:tbl>
+      <w:tblPr>
+        <w:tblStyle w:val="TableGrid"/>
+        <w:tblpPr w:leftFromText="141" w:rightFromText="141" w:vertAnchor="page" w:horzAnchor="page" w:tblpX="1562" w:tblpY="7687"/>
+        <w:tblW w:w="10110" w:type="dxa"/>
+        <w:tblLook w:val="04A0" w:firstRow="1" w:lastRow="0" w:firstColumn="1" w:lastColumn="0" w:noHBand="0" w:noVBand="1"/>
+      </w:tblPr>
+      <w:tblGrid>
+        <w:gridCol w:w="4815"/>
+        <w:gridCol w:w="5295"/>
+      </w:tblGrid>
+      <w:tr>
+        <w:trPr>
+          <w:trHeight w:val="313"/>
+        </w:trPr>
+        <w:tc>
+          <w:tcPr>
+            <w:tcW w:w="10110" w:type="dxa"/>
+            <w:gridSpan w:val="2"/>
+            <w:vAlign w:val="center"/>
+          </w:tcPr>
+          <w:p>
+            <w:pPr>
+              <w:pStyle w:val="CuerpoTesis"/>
+              <w:jc w:val="center"/>
+            </w:pPr>
+            <w:r>
+              <w:t>Historia de Usuario</w:t>
+            </w:r>
+          </w:p>
+        </w:tc>
+      </w:tr>
+      <w:tr>
+        <w:trPr>
+          <w:trHeight w:val="371"/>
+        </w:trPr>
+        <w:tc>
+          <w:tcPr>
+            <w:tcW w:w="4815" w:type="dxa"/>
+          </w:tcPr>
+          <w:p>
+            <w:pPr>
+              <w:pStyle w:val="CuerpoTesis"/>
+            </w:pPr>
+            <w:r>
+              <w:rPr>
+                <w:b/>
+              </w:rPr>
+              <w:t xml:space="preserve">Número: </w:t>
+            </w:r>
+            <w:r>
+              <w:rPr>
+                <w:b/>
+              </w:rPr>
+              <w:t xml:space="preserve"> </w:t>
+            </w:r>
+            <w:r>
+              <w:t>01</w:t>
+            </w:r>
+            <w:r>
+              <w:t>1</w:t>
+            </w:r>
+          </w:p>
+        </w:tc>
+        <w:tc>
+          <w:tcPr>
+            <w:tcW w:w="5295" w:type="dxa"/>
+          </w:tcPr>
+          <w:p>
+            <w:pPr>
+              <w:pStyle w:val="CuerpoTesis"/>
+              <w:rPr>
+                <w:b/>
+              </w:rPr>
+            </w:pPr>
+            <w:r>
+              <w:rPr>
+                <w:b/>
+              </w:rPr>
+              <w:t>Nombre Historia de Usuario</w:t>
+            </w:r>
+            <w:r>
+              <w:rPr>
+                <w:b/>
+              </w:rPr>
+              <w:t>:</w:t>
+            </w:r>
+            <w:r>
+              <w:rPr>
+                <w:lang w:val="es-EC"/>
+              </w:rPr>
+              <w:t xml:space="preserve">    </w:t>
+            </w:r>
+            <w:r>
+              <w:rPr>
+                <w:lang w:val="es-EC"/>
+              </w:rPr>
+              <w:t xml:space="preserve"> </w:t>
+            </w:r>
+            <w:r>
+              <w:rPr>
+                <w:lang w:val="es-EC"/>
+              </w:rPr>
+              <w:t>Listar Citas Médicas de los Pacientes</w:t>
+            </w:r>
+          </w:p>
+        </w:tc>
+      </w:tr>
+      <w:tr>
+        <w:trPr>
+          <w:trHeight w:val="418"/>
+        </w:trPr>
+        <w:tc>
+          <w:tcPr>
+            <w:tcW w:w="10110" w:type="dxa"/>
+            <w:gridSpan w:val="2"/>
+          </w:tcPr>
+          <w:p>
+            <w:pPr>
+              <w:pStyle w:val="CuerpoTesis"/>
+            </w:pPr>
+            <w:r>
+              <w:rPr>
+                <w:b/>
+              </w:rPr>
+              <w:t xml:space="preserve">Usuario: </w:t>
+            </w:r>
+            <w:r>
+              <w:rPr>
+                <w:b/>
+              </w:rPr>
+              <w:t xml:space="preserve"> </w:t>
+            </w:r>
+            <w:r>
+              <w:t xml:space="preserve">Odontólogo </w:t>
+            </w:r>
+          </w:p>
+        </w:tc>
+      </w:tr>
+      <w:tr>
+        <w:trPr>
+          <w:trHeight w:val="425"/>
+        </w:trPr>
+        <w:tc>
+          <w:tcPr>
+            <w:tcW w:w="4815" w:type="dxa"/>
+          </w:tcPr>
+          <w:p>
+            <w:pPr>
+              <w:pStyle w:val="CuerpoTesis"/>
+              <w:rPr>
+                <w:b/>
+              </w:rPr>
+            </w:pPr>
+            <w:r>
+              <w:rPr>
+                <w:b/>
+              </w:rPr>
+              <w:t>Modificación de Historia Número:</w:t>
+            </w:r>
+          </w:p>
+          <w:p>
+            <w:pPr>
+              <w:pStyle w:val="CuerpoTesis"/>
+            </w:pPr>
+            <w:r>
+              <w:t>1</w:t>
+            </w:r>
+          </w:p>
+        </w:tc>
+        <w:tc>
+          <w:tcPr>
+            <w:tcW w:w="5295" w:type="dxa"/>
+          </w:tcPr>
+          <w:p>
+            <w:pPr>
+              <w:pStyle w:val="CuerpoTesis"/>
+              <w:rPr>
+                <w:b/>
+              </w:rPr>
+            </w:pPr>
+            <w:r>
+              <w:rPr>
+                <w:b/>
+              </w:rPr>
+              <w:t>Interacción Asignada:</w:t>
+            </w:r>
+            <w:r>
+              <w:rPr>
+                <w:b/>
+              </w:rPr>
+              <w:t xml:space="preserve"> </w:t>
+            </w:r>
+            <w:r>
+              <w:t>1</w:t>
+            </w:r>
+          </w:p>
+        </w:tc>
+      </w:tr>
+      <w:tr>
+        <w:trPr>
+          <w:trHeight w:val="333"/>
+        </w:trPr>
+        <w:tc>
+          <w:tcPr>
+            <w:tcW w:w="4815" w:type="dxa"/>
+          </w:tcPr>
+          <w:p>
+            <w:pPr>
+              <w:pStyle w:val="CuerpoTesis"/>
+              <w:rPr>
+                <w:b/>
+              </w:rPr>
+            </w:pPr>
+            <w:r>
+              <w:rPr>
+                <w:b/>
+              </w:rPr>
+              <w:t>Prioridad en el negocio:(Alta/Media/Baja):</w:t>
+            </w:r>
+          </w:p>
+          <w:p>
+            <w:pPr>
+              <w:pStyle w:val="CuerpoTesis"/>
+            </w:pPr>
+            <w:r>
+              <w:t>Media</w:t>
+            </w:r>
+          </w:p>
+        </w:tc>
+        <w:tc>
+          <w:tcPr>
+            <w:tcW w:w="5295" w:type="dxa"/>
+          </w:tcPr>
+          <w:p>
+            <w:pPr>
+              <w:pStyle w:val="CuerpoTesis"/>
+              <w:rPr>
+                <w:b/>
+              </w:rPr>
+            </w:pPr>
+            <w:r>
+              <w:rPr>
+                <w:b/>
+              </w:rPr>
+              <w:t xml:space="preserve">Puntos estimados: </w:t>
+            </w:r>
+            <w:r>
+              <w:rPr>
+                <w:b/>
+              </w:rPr>
+              <w:t xml:space="preserve"> </w:t>
+            </w:r>
+            <w:r>
+              <w:t>2</w:t>
+            </w:r>
+          </w:p>
+        </w:tc>
+      </w:tr>
+      <w:tr>
+        <w:trPr>
+          <w:trHeight w:val="202"/>
+        </w:trPr>
+        <w:tc>
+          <w:tcPr>
+            <w:tcW w:w="4815" w:type="dxa"/>
+          </w:tcPr>
+          <w:p>
+            <w:pPr>
+              <w:pStyle w:val="CuerpoTesis"/>
+              <w:rPr>
+                <w:b/>
+              </w:rPr>
+            </w:pPr>
+            <w:r>
+              <w:rPr>
+                <w:b/>
+              </w:rPr>
+              <w:t>Riesgo en el desarrollo: (Alta/Media/Baja)</w:t>
+            </w:r>
+            <w:r>
+              <w:rPr>
+                <w:b/>
+              </w:rPr>
+              <w:t>:</w:t>
+            </w:r>
+          </w:p>
+          <w:p>
+            <w:pPr>
+              <w:pStyle w:val="CuerpoTesis"/>
+              <w:rPr>
+                <w:b/>
+              </w:rPr>
+            </w:pPr>
+            <w:r>
+              <w:t>Baja</w:t>
+            </w:r>
+          </w:p>
+        </w:tc>
+        <w:tc>
+          <w:tcPr>
+            <w:tcW w:w="5295" w:type="dxa"/>
+          </w:tcPr>
+          <w:p>
+            <w:pPr>
+              <w:pStyle w:val="CuerpoTesis"/>
+              <w:rPr>
+                <w:b/>
+              </w:rPr>
+            </w:pPr>
+            <w:r>
+              <w:rPr>
+                <w:b/>
+              </w:rPr>
+              <w:t>Puntos reales:</w:t>
+            </w:r>
+          </w:p>
+        </w:tc>
+      </w:tr>
+      <w:tr>
+        <w:trPr>
+          <w:trHeight w:val="117"/>
+        </w:trPr>
+        <w:tc>
+          <w:tcPr>
+            <w:tcW w:w="10110" w:type="dxa"/>
+            <w:gridSpan w:val="2"/>
+          </w:tcPr>
+          <w:p>
+            <w:pPr>
+              <w:pStyle w:val="CuerpoTesis"/>
+            </w:pPr>
+            <w:r>
+              <w:rPr>
+                <w:b/>
+              </w:rPr>
+              <w:t>Descripción:</w:t>
+            </w:r>
+            <w:r>
+              <w:rPr>
+                <w:b/>
+              </w:rPr>
+              <w:t xml:space="preserve"> </w:t>
+            </w:r>
+            <w:r>
+              <w:t>Los odontólogos en la página web po</w:t>
+            </w:r>
+            <w:r>
+              <w:t xml:space="preserve">drán ingresar a la sección de “Agenda” donde podrán visualizar la fecha y hora de consulta de pacientes.   </w:t>
+            </w:r>
+          </w:p>
+        </w:tc>
+      </w:tr>
+      <w:tr>
+        <w:trPr>
+          <w:trHeight w:val="293"/>
+        </w:trPr>
+        <w:tc>
+          <w:tcPr>
+            <w:tcW w:w="10110" w:type="dxa"/>
+            <w:gridSpan w:val="2"/>
+          </w:tcPr>
+          <w:p>
+            <w:pPr>
+              <w:pStyle w:val="CuerpoTesis"/>
+            </w:pPr>
+            <w:r>
+              <w:rPr>
+                <w:b/>
+              </w:rPr>
+              <w:t>Observaciones:</w:t>
+            </w:r>
+            <w:r>
+              <w:rPr>
+                <w:b/>
+              </w:rPr>
+              <w:t xml:space="preserve"> </w:t>
+            </w:r>
+            <w:r>
+              <w:t>Para poder ingresar esta sección el odontólogo previamente debe haber iniciado sesión en el sistema.</w:t>
+            </w:r>
+            <w:r>
+              <w:rPr>
+                <w:lang w:val="es-EC"/>
+              </w:rPr>
+              <w:t xml:space="preserve"> </w:t>
+            </w:r>
+          </w:p>
+        </w:tc>
+      </w:tr>
+    </w:tbl>
     <w:p>
       <w:pPr>
         <w:rPr>
@@ -20703,6 +21964,1561 @@
         </w:rPr>
         <w:br w:type="page"/>
       </w:r>
+    </w:p>
+    <w:p>
+      <w:pPr>
+        <w:pStyle w:val="E3Tesis"/>
+        <w:rPr>
+          <w:lang w:val="es-EC"/>
+        </w:rPr>
+      </w:pPr>
+      <w:r>
+        <w:rPr>
+          <w:lang w:val="es-EC"/>
+        </w:rPr>
+        <w:lastRenderedPageBreak/>
+        <w:t>Estimación de Historia de Usuario</w:t>
+      </w:r>
+    </w:p>
+    <w:p>
+      <w:pPr>
+        <w:pStyle w:val="E3Tesis"/>
+        <w:rPr>
+          <w:b w:val="0"/>
+          <w:lang w:val="es-EC"/>
+        </w:rPr>
+      </w:pPr>
+      <w:r>
+        <w:rPr>
+          <w:b w:val="0"/>
+          <w:lang w:val="es-EC"/>
+        </w:rPr>
+        <w:t>La siguiente tabla presenta el tiempo estimado por cada una de las</w:t>
+      </w:r>
+      <w:r>
+        <w:rPr>
+          <w:b w:val="0"/>
+          <w:lang w:val="es-EC"/>
+        </w:rPr>
+        <w:t xml:space="preserve"> historias de usuario y el </w:t>
+      </w:r>
+      <w:r>
+        <w:rPr>
+          <w:b w:val="0"/>
+          <w:lang w:val="es-EC"/>
+        </w:rPr>
+        <w:t>módulo</w:t>
+      </w:r>
+      <w:r>
+        <w:rPr>
+          <w:b w:val="0"/>
+          <w:lang w:val="es-EC"/>
+        </w:rPr>
+        <w:t xml:space="preserve"> al que pertenece</w:t>
+      </w:r>
+      <w:r>
+        <w:rPr>
+          <w:b w:val="0"/>
+          <w:lang w:val="es-EC"/>
+        </w:rPr>
+        <w:t>.</w:t>
+      </w:r>
+    </w:p>
+    <w:tbl>
+      <w:tblPr>
+        <w:tblStyle w:val="TableGrid"/>
+        <w:tblW w:w="9640" w:type="dxa"/>
+        <w:tblInd w:w="-431" w:type="dxa"/>
+        <w:tblLook w:val="04A0" w:firstRow="1" w:lastRow="0" w:firstColumn="1" w:lastColumn="0" w:noHBand="0" w:noVBand="1"/>
+      </w:tblPr>
+      <w:tblGrid>
+        <w:gridCol w:w="2925"/>
+        <w:gridCol w:w="656"/>
+        <w:gridCol w:w="3076"/>
+        <w:gridCol w:w="1226"/>
+        <w:gridCol w:w="807"/>
+        <w:gridCol w:w="950"/>
+      </w:tblGrid>
+      <w:tr>
+        <w:tc>
+          <w:tcPr>
+            <w:tcW w:w="2925" w:type="dxa"/>
+            <w:vMerge w:val="restart"/>
+            <w:vAlign w:val="center"/>
+          </w:tcPr>
+          <w:p>
+            <w:pPr>
+              <w:pStyle w:val="CuerpoTesis"/>
+              <w:rPr>
+                <w:b/>
+                <w:lang w:val="es-EC"/>
+              </w:rPr>
+            </w:pPr>
+            <w:r>
+              <w:rPr>
+                <w:b/>
+                <w:lang w:val="es-EC"/>
+              </w:rPr>
+              <w:t>Modulo</w:t>
+            </w:r>
+          </w:p>
+        </w:tc>
+        <w:tc>
+          <w:tcPr>
+            <w:tcW w:w="656" w:type="dxa"/>
+            <w:vMerge w:val="restart"/>
+            <w:vAlign w:val="center"/>
+          </w:tcPr>
+          <w:p>
+            <w:pPr>
+              <w:pStyle w:val="CuerpoTesis"/>
+              <w:rPr>
+                <w:b/>
+                <w:lang w:val="es-EC"/>
+              </w:rPr>
+            </w:pPr>
+            <w:r>
+              <w:rPr>
+                <w:b/>
+                <w:lang w:val="es-EC"/>
+              </w:rPr>
+              <w:t>Nro.</w:t>
+            </w:r>
+          </w:p>
+        </w:tc>
+        <w:tc>
+          <w:tcPr>
+            <w:tcW w:w="3076" w:type="dxa"/>
+            <w:vMerge w:val="restart"/>
+            <w:vAlign w:val="center"/>
+          </w:tcPr>
+          <w:p>
+            <w:pPr>
+              <w:pStyle w:val="CuerpoTesis"/>
+              <w:rPr>
+                <w:b/>
+                <w:lang w:val="es-EC"/>
+              </w:rPr>
+            </w:pPr>
+            <w:r>
+              <w:rPr>
+                <w:b/>
+                <w:lang w:val="es-EC"/>
+              </w:rPr>
+              <w:t>Nombre de historia de usuario</w:t>
+            </w:r>
+          </w:p>
+        </w:tc>
+        <w:tc>
+          <w:tcPr>
+            <w:tcW w:w="2983" w:type="dxa"/>
+            <w:gridSpan w:val="3"/>
+            <w:vAlign w:val="center"/>
+          </w:tcPr>
+          <w:p>
+            <w:pPr>
+              <w:pStyle w:val="CuerpoTesis"/>
+              <w:rPr>
+                <w:b/>
+                <w:lang w:val="es-EC"/>
+              </w:rPr>
+            </w:pPr>
+            <w:r>
+              <w:rPr>
+                <w:b/>
+                <w:lang w:val="es-EC"/>
+              </w:rPr>
+              <w:t>Tiempo estimado</w:t>
+            </w:r>
+          </w:p>
+        </w:tc>
+      </w:tr>
+      <w:tr>
+        <w:tc>
+          <w:tcPr>
+            <w:tcW w:w="2925" w:type="dxa"/>
+            <w:vMerge/>
+            <w:vAlign w:val="center"/>
+          </w:tcPr>
+          <w:p>
+            <w:pPr>
+              <w:pStyle w:val="CuerpoTesis"/>
+              <w:rPr>
+                <w:b/>
+                <w:lang w:val="es-EC"/>
+              </w:rPr>
+            </w:pPr>
+          </w:p>
+        </w:tc>
+        <w:tc>
+          <w:tcPr>
+            <w:tcW w:w="656" w:type="dxa"/>
+            <w:vMerge/>
+            <w:vAlign w:val="center"/>
+          </w:tcPr>
+          <w:p>
+            <w:pPr>
+              <w:pStyle w:val="CuerpoTesis"/>
+              <w:rPr>
+                <w:b/>
+                <w:lang w:val="es-EC"/>
+              </w:rPr>
+            </w:pPr>
+          </w:p>
+        </w:tc>
+        <w:tc>
+          <w:tcPr>
+            <w:tcW w:w="3076" w:type="dxa"/>
+            <w:vMerge/>
+            <w:vAlign w:val="center"/>
+          </w:tcPr>
+          <w:p>
+            <w:pPr>
+              <w:pStyle w:val="CuerpoTesis"/>
+              <w:rPr>
+                <w:b/>
+                <w:lang w:val="es-EC"/>
+              </w:rPr>
+            </w:pPr>
+          </w:p>
+        </w:tc>
+        <w:tc>
+          <w:tcPr>
+            <w:tcW w:w="1226" w:type="dxa"/>
+            <w:vAlign w:val="center"/>
+          </w:tcPr>
+          <w:p>
+            <w:pPr>
+              <w:pStyle w:val="CuerpoTesis"/>
+              <w:rPr>
+                <w:b/>
+                <w:lang w:val="es-EC"/>
+              </w:rPr>
+            </w:pPr>
+            <w:r>
+              <w:rPr>
+                <w:b/>
+                <w:lang w:val="es-EC"/>
+              </w:rPr>
+              <w:t>Semanas</w:t>
+            </w:r>
+          </w:p>
+        </w:tc>
+        <w:tc>
+          <w:tcPr>
+            <w:tcW w:w="807" w:type="dxa"/>
+            <w:vAlign w:val="center"/>
+          </w:tcPr>
+          <w:p>
+            <w:pPr>
+              <w:pStyle w:val="CuerpoTesis"/>
+              <w:rPr>
+                <w:b/>
+                <w:lang w:val="es-EC"/>
+              </w:rPr>
+            </w:pPr>
+            <w:r>
+              <w:rPr>
+                <w:b/>
+                <w:lang w:val="es-EC"/>
+              </w:rPr>
+              <w:t>Días</w:t>
+            </w:r>
+          </w:p>
+        </w:tc>
+        <w:tc>
+          <w:tcPr>
+            <w:tcW w:w="950" w:type="dxa"/>
+            <w:vAlign w:val="center"/>
+          </w:tcPr>
+          <w:p>
+            <w:pPr>
+              <w:pStyle w:val="CuerpoTesis"/>
+              <w:rPr>
+                <w:b/>
+                <w:lang w:val="es-EC"/>
+              </w:rPr>
+            </w:pPr>
+            <w:r>
+              <w:rPr>
+                <w:b/>
+                <w:lang w:val="es-EC"/>
+              </w:rPr>
+              <w:t>Horas</w:t>
+            </w:r>
+          </w:p>
+        </w:tc>
+      </w:tr>
+      <w:tr>
+        <w:tc>
+          <w:tcPr>
+            <w:tcW w:w="2925" w:type="dxa"/>
+            <w:vMerge w:val="restart"/>
+            <w:vAlign w:val="center"/>
+          </w:tcPr>
+          <w:p>
+            <w:pPr>
+              <w:pStyle w:val="CuerpoTesis"/>
+              <w:jc w:val="center"/>
+              <w:rPr>
+                <w:b/>
+                <w:lang w:val="es-EC"/>
+              </w:rPr>
+            </w:pPr>
+            <w:r>
+              <w:rPr>
+                <w:b/>
+                <w:lang w:val="es-EC"/>
+              </w:rPr>
+              <w:t>Gestión de Usuarios</w:t>
+            </w:r>
+          </w:p>
+        </w:tc>
+        <w:tc>
+          <w:tcPr>
+            <w:tcW w:w="656" w:type="dxa"/>
+            <w:vAlign w:val="center"/>
+          </w:tcPr>
+          <w:p>
+            <w:pPr>
+              <w:pStyle w:val="CuerpoTesis"/>
+              <w:jc w:val="center"/>
+              <w:rPr>
+                <w:lang w:val="es-EC"/>
+              </w:rPr>
+            </w:pPr>
+            <w:r>
+              <w:rPr>
+                <w:lang w:val="es-EC"/>
+              </w:rPr>
+              <w:t>1</w:t>
+            </w:r>
+          </w:p>
+        </w:tc>
+        <w:tc>
+          <w:tcPr>
+            <w:tcW w:w="3076" w:type="dxa"/>
+          </w:tcPr>
+          <w:p>
+            <w:pPr>
+              <w:pStyle w:val="CuerpoTesis"/>
+              <w:rPr>
+                <w:lang w:val="es-EC"/>
+              </w:rPr>
+            </w:pPr>
+            <w:r>
+              <w:rPr>
+                <w:lang w:val="es-EC"/>
+              </w:rPr>
+              <w:t>Registrar Usuarios</w:t>
+            </w:r>
+          </w:p>
+        </w:tc>
+        <w:tc>
+          <w:tcPr>
+            <w:tcW w:w="1226" w:type="dxa"/>
+            <w:vAlign w:val="center"/>
+          </w:tcPr>
+          <w:p>
+            <w:pPr>
+              <w:pStyle w:val="CuerpoTesis"/>
+              <w:jc w:val="center"/>
+            </w:pPr>
+            <w:r>
+              <w:t>1</w:t>
+            </w:r>
+          </w:p>
+        </w:tc>
+        <w:tc>
+          <w:tcPr>
+            <w:tcW w:w="807" w:type="dxa"/>
+            <w:vAlign w:val="center"/>
+          </w:tcPr>
+          <w:p>
+            <w:pPr>
+              <w:pStyle w:val="CuerpoTesis"/>
+              <w:jc w:val="center"/>
+            </w:pPr>
+            <w:r>
+              <w:t>3</w:t>
+            </w:r>
+          </w:p>
+        </w:tc>
+        <w:tc>
+          <w:tcPr>
+            <w:tcW w:w="950" w:type="dxa"/>
+            <w:vAlign w:val="center"/>
+          </w:tcPr>
+          <w:p>
+            <w:pPr>
+              <w:pStyle w:val="CuerpoTesis"/>
+              <w:jc w:val="center"/>
+            </w:pPr>
+            <w:r>
+              <w:t>12</w:t>
+            </w:r>
+          </w:p>
+        </w:tc>
+      </w:tr>
+      <w:tr>
+        <w:tc>
+          <w:tcPr>
+            <w:tcW w:w="2925" w:type="dxa"/>
+            <w:vMerge/>
+            <w:vAlign w:val="center"/>
+          </w:tcPr>
+          <w:p>
+            <w:pPr>
+              <w:pStyle w:val="CuerpoTesis"/>
+              <w:jc w:val="center"/>
+              <w:rPr>
+                <w:b/>
+                <w:lang w:val="es-EC"/>
+              </w:rPr>
+            </w:pPr>
+          </w:p>
+        </w:tc>
+        <w:tc>
+          <w:tcPr>
+            <w:tcW w:w="656" w:type="dxa"/>
+            <w:vAlign w:val="center"/>
+          </w:tcPr>
+          <w:p>
+            <w:pPr>
+              <w:pStyle w:val="CuerpoTesis"/>
+              <w:jc w:val="center"/>
+              <w:rPr>
+                <w:lang w:val="es-EC"/>
+              </w:rPr>
+            </w:pPr>
+            <w:r>
+              <w:rPr>
+                <w:lang w:val="es-EC"/>
+              </w:rPr>
+              <w:t>2</w:t>
+            </w:r>
+          </w:p>
+        </w:tc>
+        <w:tc>
+          <w:tcPr>
+            <w:tcW w:w="3076" w:type="dxa"/>
+          </w:tcPr>
+          <w:p>
+            <w:pPr>
+              <w:pStyle w:val="CuerpoTesis"/>
+              <w:rPr>
+                <w:lang w:val="es-EC"/>
+              </w:rPr>
+            </w:pPr>
+            <w:r>
+              <w:rPr>
+                <w:lang w:val="es-EC"/>
+              </w:rPr>
+              <w:t>Modificar Usuarios</w:t>
+            </w:r>
+          </w:p>
+        </w:tc>
+        <w:tc>
+          <w:tcPr>
+            <w:tcW w:w="1226" w:type="dxa"/>
+            <w:vAlign w:val="center"/>
+          </w:tcPr>
+          <w:p>
+            <w:pPr>
+              <w:pStyle w:val="CuerpoTesis"/>
+              <w:jc w:val="center"/>
+            </w:pPr>
+            <w:r>
+              <w:t>1</w:t>
+            </w:r>
+          </w:p>
+        </w:tc>
+        <w:tc>
+          <w:tcPr>
+            <w:tcW w:w="807" w:type="dxa"/>
+            <w:vAlign w:val="center"/>
+          </w:tcPr>
+          <w:p>
+            <w:pPr>
+              <w:pStyle w:val="CuerpoTesis"/>
+              <w:jc w:val="center"/>
+            </w:pPr>
+            <w:r>
+              <w:t>2</w:t>
+            </w:r>
+          </w:p>
+        </w:tc>
+        <w:tc>
+          <w:tcPr>
+            <w:tcW w:w="950" w:type="dxa"/>
+            <w:vAlign w:val="center"/>
+          </w:tcPr>
+          <w:p>
+            <w:pPr>
+              <w:pStyle w:val="CuerpoTesis"/>
+              <w:jc w:val="center"/>
+            </w:pPr>
+            <w:r>
+              <w:t>8</w:t>
+            </w:r>
+          </w:p>
+        </w:tc>
+      </w:tr>
+      <w:tr>
+        <w:tc>
+          <w:tcPr>
+            <w:tcW w:w="2925" w:type="dxa"/>
+            <w:vMerge/>
+            <w:vAlign w:val="center"/>
+          </w:tcPr>
+          <w:p>
+            <w:pPr>
+              <w:pStyle w:val="CuerpoTesis"/>
+              <w:jc w:val="center"/>
+              <w:rPr>
+                <w:b/>
+                <w:lang w:val="es-EC"/>
+              </w:rPr>
+            </w:pPr>
+          </w:p>
+        </w:tc>
+        <w:tc>
+          <w:tcPr>
+            <w:tcW w:w="656" w:type="dxa"/>
+            <w:vAlign w:val="center"/>
+          </w:tcPr>
+          <w:p>
+            <w:pPr>
+              <w:pStyle w:val="CuerpoTesis"/>
+              <w:jc w:val="center"/>
+              <w:rPr>
+                <w:lang w:val="es-EC"/>
+              </w:rPr>
+            </w:pPr>
+            <w:r>
+              <w:rPr>
+                <w:lang w:val="es-EC"/>
+              </w:rPr>
+              <w:t>3</w:t>
+            </w:r>
+          </w:p>
+        </w:tc>
+        <w:tc>
+          <w:tcPr>
+            <w:tcW w:w="3076" w:type="dxa"/>
+          </w:tcPr>
+          <w:p>
+            <w:pPr>
+              <w:pStyle w:val="CuerpoTesis"/>
+              <w:rPr>
+                <w:lang w:val="es-EC"/>
+              </w:rPr>
+            </w:pPr>
+            <w:r>
+              <w:rPr>
+                <w:lang w:val="es-EC"/>
+              </w:rPr>
+              <w:t>Visualizar Usuario</w:t>
+            </w:r>
+          </w:p>
+        </w:tc>
+        <w:tc>
+          <w:tcPr>
+            <w:tcW w:w="1226" w:type="dxa"/>
+            <w:vAlign w:val="center"/>
+          </w:tcPr>
+          <w:p>
+            <w:pPr>
+              <w:pStyle w:val="CuerpoTesis"/>
+              <w:jc w:val="center"/>
+            </w:pPr>
+            <w:r>
+              <w:t>1</w:t>
+            </w:r>
+          </w:p>
+        </w:tc>
+        <w:tc>
+          <w:tcPr>
+            <w:tcW w:w="807" w:type="dxa"/>
+            <w:vAlign w:val="center"/>
+          </w:tcPr>
+          <w:p>
+            <w:pPr>
+              <w:pStyle w:val="CuerpoTesis"/>
+              <w:jc w:val="center"/>
+            </w:pPr>
+            <w:r>
+              <w:t>1</w:t>
+            </w:r>
+          </w:p>
+        </w:tc>
+        <w:tc>
+          <w:tcPr>
+            <w:tcW w:w="950" w:type="dxa"/>
+            <w:vAlign w:val="center"/>
+          </w:tcPr>
+          <w:p>
+            <w:pPr>
+              <w:pStyle w:val="CuerpoTesis"/>
+              <w:jc w:val="center"/>
+            </w:pPr>
+            <w:r>
+              <w:t>3</w:t>
+            </w:r>
+          </w:p>
+        </w:tc>
+      </w:tr>
+      <w:tr>
+        <w:tc>
+          <w:tcPr>
+            <w:tcW w:w="2925" w:type="dxa"/>
+            <w:vMerge w:val="restart"/>
+            <w:vAlign w:val="center"/>
+          </w:tcPr>
+          <w:p>
+            <w:pPr>
+              <w:pStyle w:val="CuerpoTesis"/>
+              <w:jc w:val="center"/>
+              <w:rPr>
+                <w:b/>
+                <w:lang w:val="es-EC"/>
+              </w:rPr>
+            </w:pPr>
+            <w:r>
+              <w:rPr>
+                <w:b/>
+                <w:lang w:val="es-EC"/>
+              </w:rPr>
+              <w:t>Gestión de Pacientes</w:t>
+            </w:r>
+          </w:p>
+        </w:tc>
+        <w:tc>
+          <w:tcPr>
+            <w:tcW w:w="656" w:type="dxa"/>
+            <w:vAlign w:val="center"/>
+          </w:tcPr>
+          <w:p>
+            <w:pPr>
+              <w:pStyle w:val="CuerpoTesis"/>
+              <w:jc w:val="center"/>
+              <w:rPr>
+                <w:lang w:val="es-EC"/>
+              </w:rPr>
+            </w:pPr>
+            <w:r>
+              <w:rPr>
+                <w:lang w:val="es-EC"/>
+              </w:rPr>
+              <w:t>4</w:t>
+            </w:r>
+          </w:p>
+        </w:tc>
+        <w:tc>
+          <w:tcPr>
+            <w:tcW w:w="3076" w:type="dxa"/>
+          </w:tcPr>
+          <w:p>
+            <w:pPr>
+              <w:pStyle w:val="CuerpoTesis"/>
+              <w:rPr>
+                <w:lang w:val="es-EC"/>
+              </w:rPr>
+            </w:pPr>
+            <w:r>
+              <w:t>Registrar Pacientes</w:t>
+            </w:r>
+          </w:p>
+        </w:tc>
+        <w:tc>
+          <w:tcPr>
+            <w:tcW w:w="1226" w:type="dxa"/>
+            <w:vAlign w:val="center"/>
+          </w:tcPr>
+          <w:p>
+            <w:pPr>
+              <w:pStyle w:val="CuerpoTesis"/>
+              <w:jc w:val="center"/>
+            </w:pPr>
+            <w:r>
+              <w:t>1</w:t>
+            </w:r>
+          </w:p>
+        </w:tc>
+        <w:tc>
+          <w:tcPr>
+            <w:tcW w:w="807" w:type="dxa"/>
+            <w:vAlign w:val="center"/>
+          </w:tcPr>
+          <w:p>
+            <w:pPr>
+              <w:pStyle w:val="CuerpoTesis"/>
+              <w:jc w:val="center"/>
+            </w:pPr>
+            <w:r>
+              <w:t>3</w:t>
+            </w:r>
+          </w:p>
+        </w:tc>
+        <w:tc>
+          <w:tcPr>
+            <w:tcW w:w="950" w:type="dxa"/>
+            <w:vAlign w:val="center"/>
+          </w:tcPr>
+          <w:p>
+            <w:pPr>
+              <w:pStyle w:val="CuerpoTesis"/>
+              <w:jc w:val="center"/>
+            </w:pPr>
+            <w:r>
+              <w:t>6</w:t>
+            </w:r>
+          </w:p>
+        </w:tc>
+      </w:tr>
+      <w:tr>
+        <w:tc>
+          <w:tcPr>
+            <w:tcW w:w="2925" w:type="dxa"/>
+            <w:vMerge/>
+            <w:vAlign w:val="center"/>
+          </w:tcPr>
+          <w:p>
+            <w:pPr>
+              <w:pStyle w:val="CuerpoTesis"/>
+              <w:jc w:val="center"/>
+              <w:rPr>
+                <w:b/>
+                <w:lang w:val="es-EC"/>
+              </w:rPr>
+            </w:pPr>
+          </w:p>
+        </w:tc>
+        <w:tc>
+          <w:tcPr>
+            <w:tcW w:w="656" w:type="dxa"/>
+            <w:vAlign w:val="center"/>
+          </w:tcPr>
+          <w:p>
+            <w:pPr>
+              <w:pStyle w:val="CuerpoTesis"/>
+              <w:jc w:val="center"/>
+              <w:rPr>
+                <w:lang w:val="es-EC"/>
+              </w:rPr>
+            </w:pPr>
+            <w:r>
+              <w:rPr>
+                <w:lang w:val="es-EC"/>
+              </w:rPr>
+              <w:t>5</w:t>
+            </w:r>
+          </w:p>
+        </w:tc>
+        <w:tc>
+          <w:tcPr>
+            <w:tcW w:w="3076" w:type="dxa"/>
+          </w:tcPr>
+          <w:p>
+            <w:pPr>
+              <w:pStyle w:val="CuerpoTesis"/>
+              <w:rPr>
+                <w:lang w:val="es-EC"/>
+              </w:rPr>
+            </w:pPr>
+            <w:r>
+              <w:t>Modificar Pacientes</w:t>
+            </w:r>
+          </w:p>
+        </w:tc>
+        <w:tc>
+          <w:tcPr>
+            <w:tcW w:w="1226" w:type="dxa"/>
+            <w:vAlign w:val="center"/>
+          </w:tcPr>
+          <w:p>
+            <w:pPr>
+              <w:pStyle w:val="CuerpoTesis"/>
+              <w:jc w:val="center"/>
+            </w:pPr>
+            <w:r>
+              <w:t>1</w:t>
+            </w:r>
+          </w:p>
+        </w:tc>
+        <w:tc>
+          <w:tcPr>
+            <w:tcW w:w="807" w:type="dxa"/>
+            <w:vAlign w:val="center"/>
+          </w:tcPr>
+          <w:p>
+            <w:pPr>
+              <w:pStyle w:val="CuerpoTesis"/>
+              <w:jc w:val="center"/>
+            </w:pPr>
+            <w:r>
+              <w:t>2</w:t>
+            </w:r>
+          </w:p>
+        </w:tc>
+        <w:tc>
+          <w:tcPr>
+            <w:tcW w:w="950" w:type="dxa"/>
+            <w:vAlign w:val="center"/>
+          </w:tcPr>
+          <w:p>
+            <w:pPr>
+              <w:pStyle w:val="CuerpoTesis"/>
+              <w:jc w:val="center"/>
+            </w:pPr>
+            <w:r>
+              <w:t>5</w:t>
+            </w:r>
+          </w:p>
+        </w:tc>
+      </w:tr>
+      <w:tr>
+        <w:tc>
+          <w:tcPr>
+            <w:tcW w:w="2925" w:type="dxa"/>
+            <w:vMerge/>
+            <w:vAlign w:val="center"/>
+          </w:tcPr>
+          <w:p>
+            <w:pPr>
+              <w:pStyle w:val="CuerpoTesis"/>
+              <w:jc w:val="center"/>
+              <w:rPr>
+                <w:b/>
+                <w:lang w:val="es-EC"/>
+              </w:rPr>
+            </w:pPr>
+          </w:p>
+        </w:tc>
+        <w:tc>
+          <w:tcPr>
+            <w:tcW w:w="656" w:type="dxa"/>
+            <w:vAlign w:val="center"/>
+          </w:tcPr>
+          <w:p>
+            <w:pPr>
+              <w:pStyle w:val="CuerpoTesis"/>
+              <w:jc w:val="center"/>
+              <w:rPr>
+                <w:lang w:val="es-EC"/>
+              </w:rPr>
+            </w:pPr>
+            <w:r>
+              <w:rPr>
+                <w:lang w:val="es-EC"/>
+              </w:rPr>
+              <w:t>6</w:t>
+            </w:r>
+          </w:p>
+        </w:tc>
+        <w:tc>
+          <w:tcPr>
+            <w:tcW w:w="3076" w:type="dxa"/>
+          </w:tcPr>
+          <w:p>
+            <w:pPr>
+              <w:pStyle w:val="CuerpoTesis"/>
+              <w:rPr>
+                <w:lang w:val="es-EC"/>
+              </w:rPr>
+            </w:pPr>
+            <w:r>
+              <w:t>Eliminar Pacientes</w:t>
+            </w:r>
+          </w:p>
+        </w:tc>
+        <w:tc>
+          <w:tcPr>
+            <w:tcW w:w="1226" w:type="dxa"/>
+            <w:vAlign w:val="center"/>
+          </w:tcPr>
+          <w:p>
+            <w:pPr>
+              <w:pStyle w:val="CuerpoTesis"/>
+              <w:jc w:val="center"/>
+            </w:pPr>
+            <w:r>
+              <w:t>1</w:t>
+            </w:r>
+          </w:p>
+        </w:tc>
+        <w:tc>
+          <w:tcPr>
+            <w:tcW w:w="807" w:type="dxa"/>
+            <w:vAlign w:val="center"/>
+          </w:tcPr>
+          <w:p>
+            <w:pPr>
+              <w:pStyle w:val="CuerpoTesis"/>
+              <w:jc w:val="center"/>
+            </w:pPr>
+            <w:r>
+              <w:t>1</w:t>
+            </w:r>
+          </w:p>
+        </w:tc>
+        <w:tc>
+          <w:tcPr>
+            <w:tcW w:w="950" w:type="dxa"/>
+            <w:vAlign w:val="center"/>
+          </w:tcPr>
+          <w:p>
+            <w:pPr>
+              <w:pStyle w:val="CuerpoTesis"/>
+              <w:jc w:val="center"/>
+            </w:pPr>
+            <w:r>
+              <w:t>2</w:t>
+            </w:r>
+          </w:p>
+        </w:tc>
+      </w:tr>
+      <w:tr>
+        <w:tc>
+          <w:tcPr>
+            <w:tcW w:w="2925" w:type="dxa"/>
+            <w:vMerge w:val="restart"/>
+            <w:vAlign w:val="center"/>
+          </w:tcPr>
+          <w:p>
+            <w:pPr>
+              <w:pStyle w:val="CuerpoTesis"/>
+              <w:jc w:val="center"/>
+              <w:rPr>
+                <w:b/>
+                <w:lang w:val="es-EC"/>
+              </w:rPr>
+            </w:pPr>
+            <w:r>
+              <w:rPr>
+                <w:b/>
+                <w:lang w:val="es-EC"/>
+              </w:rPr>
+              <w:t>Gestión de Citas Médicas</w:t>
+            </w:r>
+          </w:p>
+        </w:tc>
+        <w:tc>
+          <w:tcPr>
+            <w:tcW w:w="656" w:type="dxa"/>
+            <w:vAlign w:val="center"/>
+          </w:tcPr>
+          <w:p>
+            <w:pPr>
+              <w:pStyle w:val="CuerpoTesis"/>
+              <w:jc w:val="center"/>
+              <w:rPr>
+                <w:lang w:val="es-EC"/>
+              </w:rPr>
+            </w:pPr>
+            <w:r>
+              <w:rPr>
+                <w:lang w:val="es-EC"/>
+              </w:rPr>
+              <w:t>7</w:t>
+            </w:r>
+          </w:p>
+        </w:tc>
+        <w:tc>
+          <w:tcPr>
+            <w:tcW w:w="3076" w:type="dxa"/>
+          </w:tcPr>
+          <w:p>
+            <w:pPr>
+              <w:pStyle w:val="CuerpoTesis"/>
+              <w:rPr>
+                <w:lang w:val="es-EC"/>
+              </w:rPr>
+            </w:pPr>
+            <w:r>
+              <w:t>Registrar Cita Médica</w:t>
+            </w:r>
+          </w:p>
+        </w:tc>
+        <w:tc>
+          <w:tcPr>
+            <w:tcW w:w="1226" w:type="dxa"/>
+            <w:vAlign w:val="center"/>
+          </w:tcPr>
+          <w:p>
+            <w:pPr>
+              <w:pStyle w:val="CuerpoTesis"/>
+              <w:jc w:val="center"/>
+            </w:pPr>
+            <w:r>
+              <w:t>1</w:t>
+            </w:r>
+          </w:p>
+        </w:tc>
+        <w:tc>
+          <w:tcPr>
+            <w:tcW w:w="807" w:type="dxa"/>
+            <w:vAlign w:val="center"/>
+          </w:tcPr>
+          <w:p>
+            <w:pPr>
+              <w:pStyle w:val="CuerpoTesis"/>
+              <w:jc w:val="center"/>
+            </w:pPr>
+            <w:r>
+              <w:t>4</w:t>
+            </w:r>
+          </w:p>
+        </w:tc>
+        <w:tc>
+          <w:tcPr>
+            <w:tcW w:w="950" w:type="dxa"/>
+            <w:vAlign w:val="center"/>
+          </w:tcPr>
+          <w:p>
+            <w:pPr>
+              <w:pStyle w:val="CuerpoTesis"/>
+              <w:jc w:val="center"/>
+            </w:pPr>
+            <w:r>
+              <w:t>10</w:t>
+            </w:r>
+          </w:p>
+        </w:tc>
+      </w:tr>
+      <w:tr>
+        <w:tc>
+          <w:tcPr>
+            <w:tcW w:w="2925" w:type="dxa"/>
+            <w:vMerge/>
+            <w:vAlign w:val="center"/>
+          </w:tcPr>
+          <w:p>
+            <w:pPr>
+              <w:pStyle w:val="CuerpoTesis"/>
+              <w:jc w:val="center"/>
+              <w:rPr>
+                <w:b/>
+                <w:lang w:val="es-EC"/>
+              </w:rPr>
+            </w:pPr>
+          </w:p>
+        </w:tc>
+        <w:tc>
+          <w:tcPr>
+            <w:tcW w:w="656" w:type="dxa"/>
+            <w:vAlign w:val="center"/>
+          </w:tcPr>
+          <w:p>
+            <w:pPr>
+              <w:pStyle w:val="CuerpoTesis"/>
+              <w:jc w:val="center"/>
+              <w:rPr>
+                <w:lang w:val="es-EC"/>
+              </w:rPr>
+            </w:pPr>
+            <w:r>
+              <w:rPr>
+                <w:lang w:val="es-EC"/>
+              </w:rPr>
+              <w:t>8</w:t>
+            </w:r>
+          </w:p>
+        </w:tc>
+        <w:tc>
+          <w:tcPr>
+            <w:tcW w:w="3076" w:type="dxa"/>
+          </w:tcPr>
+          <w:p>
+            <w:pPr>
+              <w:pStyle w:val="CuerpoTesis"/>
+              <w:rPr>
+                <w:lang w:val="es-EC"/>
+              </w:rPr>
+            </w:pPr>
+            <w:r>
+              <w:t>Modificar Cita Médica</w:t>
+            </w:r>
+          </w:p>
+        </w:tc>
+        <w:tc>
+          <w:tcPr>
+            <w:tcW w:w="1226" w:type="dxa"/>
+            <w:vAlign w:val="center"/>
+          </w:tcPr>
+          <w:p>
+            <w:pPr>
+              <w:pStyle w:val="CuerpoTesis"/>
+              <w:jc w:val="center"/>
+            </w:pPr>
+            <w:r>
+              <w:t>1</w:t>
+            </w:r>
+          </w:p>
+        </w:tc>
+        <w:tc>
+          <w:tcPr>
+            <w:tcW w:w="807" w:type="dxa"/>
+            <w:vAlign w:val="center"/>
+          </w:tcPr>
+          <w:p>
+            <w:pPr>
+              <w:pStyle w:val="CuerpoTesis"/>
+              <w:jc w:val="center"/>
+            </w:pPr>
+            <w:r>
+              <w:t>2</w:t>
+            </w:r>
+          </w:p>
+        </w:tc>
+        <w:tc>
+          <w:tcPr>
+            <w:tcW w:w="950" w:type="dxa"/>
+            <w:vAlign w:val="center"/>
+          </w:tcPr>
+          <w:p>
+            <w:pPr>
+              <w:pStyle w:val="CuerpoTesis"/>
+              <w:jc w:val="center"/>
+            </w:pPr>
+            <w:r>
+              <w:t>6</w:t>
+            </w:r>
+          </w:p>
+        </w:tc>
+      </w:tr>
+      <w:tr>
+        <w:tc>
+          <w:tcPr>
+            <w:tcW w:w="2925" w:type="dxa"/>
+            <w:vMerge/>
+            <w:vAlign w:val="center"/>
+          </w:tcPr>
+          <w:p>
+            <w:pPr>
+              <w:pStyle w:val="CuerpoTesis"/>
+              <w:jc w:val="center"/>
+              <w:rPr>
+                <w:b/>
+                <w:lang w:val="es-EC"/>
+              </w:rPr>
+            </w:pPr>
+          </w:p>
+        </w:tc>
+        <w:tc>
+          <w:tcPr>
+            <w:tcW w:w="656" w:type="dxa"/>
+            <w:vAlign w:val="center"/>
+          </w:tcPr>
+          <w:p>
+            <w:pPr>
+              <w:pStyle w:val="CuerpoTesis"/>
+              <w:jc w:val="center"/>
+              <w:rPr>
+                <w:lang w:val="es-EC"/>
+              </w:rPr>
+            </w:pPr>
+            <w:r>
+              <w:rPr>
+                <w:lang w:val="es-EC"/>
+              </w:rPr>
+              <w:t>9</w:t>
+            </w:r>
+          </w:p>
+        </w:tc>
+        <w:tc>
+          <w:tcPr>
+            <w:tcW w:w="3076" w:type="dxa"/>
+          </w:tcPr>
+          <w:p>
+            <w:pPr>
+              <w:pStyle w:val="CuerpoTesis"/>
+              <w:rPr>
+                <w:lang w:val="es-EC"/>
+              </w:rPr>
+            </w:pPr>
+            <w:r>
+              <w:t xml:space="preserve">Eliminar Cita Médica </w:t>
+            </w:r>
+          </w:p>
+        </w:tc>
+        <w:tc>
+          <w:tcPr>
+            <w:tcW w:w="1226" w:type="dxa"/>
+            <w:vAlign w:val="center"/>
+          </w:tcPr>
+          <w:p>
+            <w:pPr>
+              <w:pStyle w:val="CuerpoTesis"/>
+              <w:jc w:val="center"/>
+            </w:pPr>
+            <w:r>
+              <w:t>1</w:t>
+            </w:r>
+          </w:p>
+        </w:tc>
+        <w:tc>
+          <w:tcPr>
+            <w:tcW w:w="807" w:type="dxa"/>
+            <w:vAlign w:val="center"/>
+          </w:tcPr>
+          <w:p>
+            <w:pPr>
+              <w:pStyle w:val="CuerpoTesis"/>
+              <w:jc w:val="center"/>
+            </w:pPr>
+            <w:r>
+              <w:t>2</w:t>
+            </w:r>
+          </w:p>
+        </w:tc>
+        <w:tc>
+          <w:tcPr>
+            <w:tcW w:w="950" w:type="dxa"/>
+            <w:vAlign w:val="center"/>
+          </w:tcPr>
+          <w:p>
+            <w:pPr>
+              <w:pStyle w:val="CuerpoTesis"/>
+              <w:jc w:val="center"/>
+            </w:pPr>
+            <w:r>
+              <w:t>2</w:t>
+            </w:r>
+          </w:p>
+        </w:tc>
+      </w:tr>
+      <w:tr>
+        <w:tc>
+          <w:tcPr>
+            <w:tcW w:w="2925" w:type="dxa"/>
+            <w:vMerge w:val="restart"/>
+            <w:vAlign w:val="center"/>
+          </w:tcPr>
+          <w:p>
+            <w:pPr>
+              <w:pStyle w:val="CuerpoTesis"/>
+              <w:jc w:val="center"/>
+              <w:rPr>
+                <w:b/>
+                <w:lang w:val="es-EC"/>
+              </w:rPr>
+            </w:pPr>
+            <w:r>
+              <w:rPr>
+                <w:b/>
+                <w:lang w:val="es-EC"/>
+              </w:rPr>
+              <w:t>Gestión de Historias Clínicas</w:t>
+            </w:r>
+          </w:p>
+        </w:tc>
+        <w:tc>
+          <w:tcPr>
+            <w:tcW w:w="656" w:type="dxa"/>
+            <w:vAlign w:val="center"/>
+          </w:tcPr>
+          <w:p>
+            <w:pPr>
+              <w:pStyle w:val="CuerpoTesis"/>
+              <w:jc w:val="center"/>
+              <w:rPr>
+                <w:lang w:val="es-EC"/>
+              </w:rPr>
+            </w:pPr>
+            <w:r>
+              <w:rPr>
+                <w:lang w:val="es-EC"/>
+              </w:rPr>
+              <w:t>10</w:t>
+            </w:r>
+          </w:p>
+        </w:tc>
+        <w:tc>
+          <w:tcPr>
+            <w:tcW w:w="3076" w:type="dxa"/>
+          </w:tcPr>
+          <w:p>
+            <w:pPr>
+              <w:pStyle w:val="CuerpoTesis"/>
+              <w:rPr>
+                <w:lang w:val="es-EC"/>
+              </w:rPr>
+            </w:pPr>
+            <w:r>
+              <w:rPr>
+                <w:lang w:val="es-EC"/>
+              </w:rPr>
+              <w:t>Registrar Historia Clínica</w:t>
+            </w:r>
+          </w:p>
+        </w:tc>
+        <w:tc>
+          <w:tcPr>
+            <w:tcW w:w="1226" w:type="dxa"/>
+            <w:vAlign w:val="center"/>
+          </w:tcPr>
+          <w:p>
+            <w:pPr>
+              <w:pStyle w:val="CuerpoTesis"/>
+              <w:jc w:val="center"/>
+            </w:pPr>
+            <w:r>
+              <w:t>3</w:t>
+            </w:r>
+          </w:p>
+        </w:tc>
+        <w:tc>
+          <w:tcPr>
+            <w:tcW w:w="807" w:type="dxa"/>
+            <w:vAlign w:val="center"/>
+          </w:tcPr>
+          <w:p>
+            <w:pPr>
+              <w:pStyle w:val="CuerpoTesis"/>
+              <w:jc w:val="center"/>
+            </w:pPr>
+            <w:r>
+              <w:t>5</w:t>
+            </w:r>
+          </w:p>
+        </w:tc>
+        <w:tc>
+          <w:tcPr>
+            <w:tcW w:w="950" w:type="dxa"/>
+            <w:vAlign w:val="center"/>
+          </w:tcPr>
+          <w:p>
+            <w:pPr>
+              <w:pStyle w:val="CuerpoTesis"/>
+              <w:jc w:val="center"/>
+            </w:pPr>
+            <w:r>
+              <w:t>80</w:t>
+            </w:r>
+          </w:p>
+        </w:tc>
+      </w:tr>
+      <w:tr>
+        <w:tc>
+          <w:tcPr>
+            <w:tcW w:w="2925" w:type="dxa"/>
+            <w:vMerge/>
+          </w:tcPr>
+          <w:p>
+            <w:pPr>
+              <w:pStyle w:val="CuerpoTesis"/>
+              <w:rPr>
+                <w:b/>
+                <w:lang w:val="es-EC"/>
+              </w:rPr>
+            </w:pPr>
+          </w:p>
+        </w:tc>
+        <w:tc>
+          <w:tcPr>
+            <w:tcW w:w="656" w:type="dxa"/>
+            <w:vAlign w:val="center"/>
+          </w:tcPr>
+          <w:p>
+            <w:pPr>
+              <w:pStyle w:val="CuerpoTesis"/>
+              <w:jc w:val="center"/>
+              <w:rPr>
+                <w:lang w:val="es-EC"/>
+              </w:rPr>
+            </w:pPr>
+            <w:r>
+              <w:rPr>
+                <w:lang w:val="es-EC"/>
+              </w:rPr>
+              <w:t>11</w:t>
+            </w:r>
+          </w:p>
+        </w:tc>
+        <w:tc>
+          <w:tcPr>
+            <w:tcW w:w="3076" w:type="dxa"/>
+          </w:tcPr>
+          <w:p>
+            <w:pPr>
+              <w:pStyle w:val="CuerpoTesis"/>
+              <w:rPr>
+                <w:lang w:val="es-EC"/>
+              </w:rPr>
+            </w:pPr>
+            <w:r>
+              <w:rPr>
+                <w:lang w:val="es-EC"/>
+              </w:rPr>
+              <w:t>Modificar Historia Clínica</w:t>
+            </w:r>
+          </w:p>
+        </w:tc>
+        <w:tc>
+          <w:tcPr>
+            <w:tcW w:w="1226" w:type="dxa"/>
+            <w:vAlign w:val="center"/>
+          </w:tcPr>
+          <w:p>
+            <w:pPr>
+              <w:pStyle w:val="CuerpoTesis"/>
+              <w:jc w:val="center"/>
+            </w:pPr>
+            <w:r>
+              <w:t>1</w:t>
+            </w:r>
+          </w:p>
+        </w:tc>
+        <w:tc>
+          <w:tcPr>
+            <w:tcW w:w="807" w:type="dxa"/>
+            <w:vAlign w:val="center"/>
+          </w:tcPr>
+          <w:p>
+            <w:pPr>
+              <w:pStyle w:val="CuerpoTesis"/>
+              <w:jc w:val="center"/>
+            </w:pPr>
+            <w:r>
+              <w:t>3</w:t>
+            </w:r>
+          </w:p>
+        </w:tc>
+        <w:tc>
+          <w:tcPr>
+            <w:tcW w:w="950" w:type="dxa"/>
+            <w:vAlign w:val="center"/>
+          </w:tcPr>
+          <w:p>
+            <w:pPr>
+              <w:pStyle w:val="CuerpoTesis"/>
+              <w:jc w:val="center"/>
+            </w:pPr>
+            <w:r>
+              <w:t>12</w:t>
+            </w:r>
+          </w:p>
+        </w:tc>
+      </w:tr>
+      <w:tr>
+        <w:tc>
+          <w:tcPr>
+            <w:tcW w:w="2925" w:type="dxa"/>
+            <w:vMerge/>
+          </w:tcPr>
+          <w:p>
+            <w:pPr>
+              <w:pStyle w:val="CuerpoTesis"/>
+              <w:rPr>
+                <w:b/>
+                <w:lang w:val="es-EC"/>
+              </w:rPr>
+            </w:pPr>
+          </w:p>
+        </w:tc>
+        <w:tc>
+          <w:tcPr>
+            <w:tcW w:w="656" w:type="dxa"/>
+            <w:vAlign w:val="center"/>
+          </w:tcPr>
+          <w:p>
+            <w:pPr>
+              <w:pStyle w:val="CuerpoTesis"/>
+              <w:jc w:val="center"/>
+              <w:rPr>
+                <w:lang w:val="es-EC"/>
+              </w:rPr>
+            </w:pPr>
+            <w:r>
+              <w:rPr>
+                <w:lang w:val="es-EC"/>
+              </w:rPr>
+              <w:t>12</w:t>
+            </w:r>
+          </w:p>
+        </w:tc>
+        <w:tc>
+          <w:tcPr>
+            <w:tcW w:w="3076" w:type="dxa"/>
+          </w:tcPr>
+          <w:p>
+            <w:pPr>
+              <w:pStyle w:val="CuerpoTesis"/>
+              <w:rPr>
+                <w:lang w:val="es-EC"/>
+              </w:rPr>
+            </w:pPr>
+            <w:r>
+              <w:rPr>
+                <w:lang w:val="es-EC"/>
+              </w:rPr>
+              <w:t>Eliminar Historia Clínica</w:t>
+            </w:r>
+          </w:p>
+        </w:tc>
+        <w:tc>
+          <w:tcPr>
+            <w:tcW w:w="1226" w:type="dxa"/>
+            <w:vAlign w:val="center"/>
+          </w:tcPr>
+          <w:p>
+            <w:pPr>
+              <w:pStyle w:val="CuerpoTesis"/>
+              <w:jc w:val="center"/>
+            </w:pPr>
+            <w:r>
+              <w:t>1</w:t>
+            </w:r>
+          </w:p>
+        </w:tc>
+        <w:tc>
+          <w:tcPr>
+            <w:tcW w:w="807" w:type="dxa"/>
+            <w:vAlign w:val="center"/>
+          </w:tcPr>
+          <w:p>
+            <w:pPr>
+              <w:pStyle w:val="CuerpoTesis"/>
+              <w:jc w:val="center"/>
+            </w:pPr>
+            <w:r>
+              <w:t>2</w:t>
+            </w:r>
+          </w:p>
+        </w:tc>
+        <w:tc>
+          <w:tcPr>
+            <w:tcW w:w="950" w:type="dxa"/>
+            <w:vAlign w:val="center"/>
+          </w:tcPr>
+          <w:p>
+            <w:pPr>
+              <w:pStyle w:val="CuerpoTesis"/>
+              <w:jc w:val="center"/>
+            </w:pPr>
+            <w:r>
+              <w:t>8</w:t>
+            </w:r>
+          </w:p>
+        </w:tc>
+      </w:tr>
+    </w:tbl>
+    <w:p>
+      <w:pPr>
+        <w:pStyle w:val="E3Tesis"/>
+        <w:rPr>
+          <w:lang w:val="es-EC"/>
+        </w:rPr>
+      </w:pPr>
+      <w:r>
+        <w:rPr>
+          <w:lang w:val="es-EC"/>
+        </w:rPr>
+        <w:br w:type="page"/>
+      </w:r>
+      <w:bookmarkStart w:id="61" w:name="_GoBack"/>
+      <w:bookmarkEnd w:id="61"/>
     </w:p>
     <w:p>
       <w:pPr>
@@ -30884,6 +33700,119 @@
     </w:lvl>
   </w:abstractNum>
   <w:abstractNum w:abstractNumId="12" w15:restartNumberingAfterBreak="0">
+    <w:nsid w:val="43BE21E3"/>
+    <w:multiLevelType w:val="hybridMultilevel"/>
+    <w:tmpl w:val="87C620D4"/>
+    <w:lvl w:ilvl="0" w:tplc="300A0001">
+      <w:start w:val="1"/>
+      <w:numFmt w:val="bullet"/>
+      <w:lvlText w:val=""/>
+      <w:lvlJc w:val="left"/>
+      <w:pPr>
+        <w:ind w:left="791" w:hanging="360"/>
+      </w:pPr>
+      <w:rPr>
+        <w:rFonts w:ascii="Symbol" w:hAnsi="Symbol" w:hint="default"/>
+      </w:rPr>
+    </w:lvl>
+    <w:lvl w:ilvl="1" w:tplc="300A0003" w:tentative="1">
+      <w:start w:val="1"/>
+      <w:numFmt w:val="bullet"/>
+      <w:lvlText w:val="o"/>
+      <w:lvlJc w:val="left"/>
+      <w:pPr>
+        <w:ind w:left="1511" w:hanging="360"/>
+      </w:pPr>
+      <w:rPr>
+        <w:rFonts w:ascii="Courier New" w:hAnsi="Courier New" w:cs="Courier New" w:hint="default"/>
+      </w:rPr>
+    </w:lvl>
+    <w:lvl w:ilvl="2" w:tplc="300A0005" w:tentative="1">
+      <w:start w:val="1"/>
+      <w:numFmt w:val="bullet"/>
+      <w:lvlText w:val=""/>
+      <w:lvlJc w:val="left"/>
+      <w:pPr>
+        <w:ind w:left="2231" w:hanging="360"/>
+      </w:pPr>
+      <w:rPr>
+        <w:rFonts w:ascii="Wingdings" w:hAnsi="Wingdings" w:hint="default"/>
+      </w:rPr>
+    </w:lvl>
+    <w:lvl w:ilvl="3" w:tplc="300A0001" w:tentative="1">
+      <w:start w:val="1"/>
+      <w:numFmt w:val="bullet"/>
+      <w:lvlText w:val=""/>
+      <w:lvlJc w:val="left"/>
+      <w:pPr>
+        <w:ind w:left="2951" w:hanging="360"/>
+      </w:pPr>
+      <w:rPr>
+        <w:rFonts w:ascii="Symbol" w:hAnsi="Symbol" w:hint="default"/>
+      </w:rPr>
+    </w:lvl>
+    <w:lvl w:ilvl="4" w:tplc="300A0003" w:tentative="1">
+      <w:start w:val="1"/>
+      <w:numFmt w:val="bullet"/>
+      <w:lvlText w:val="o"/>
+      <w:lvlJc w:val="left"/>
+      <w:pPr>
+        <w:ind w:left="3671" w:hanging="360"/>
+      </w:pPr>
+      <w:rPr>
+        <w:rFonts w:ascii="Courier New" w:hAnsi="Courier New" w:cs="Courier New" w:hint="default"/>
+      </w:rPr>
+    </w:lvl>
+    <w:lvl w:ilvl="5" w:tplc="300A0005" w:tentative="1">
+      <w:start w:val="1"/>
+      <w:numFmt w:val="bullet"/>
+      <w:lvlText w:val=""/>
+      <w:lvlJc w:val="left"/>
+      <w:pPr>
+        <w:ind w:left="4391" w:hanging="360"/>
+      </w:pPr>
+      <w:rPr>
+        <w:rFonts w:ascii="Wingdings" w:hAnsi="Wingdings" w:hint="default"/>
+      </w:rPr>
+    </w:lvl>
+    <w:lvl w:ilvl="6" w:tplc="300A0001" w:tentative="1">
+      <w:start w:val="1"/>
+      <w:numFmt w:val="bullet"/>
+      <w:lvlText w:val=""/>
+      <w:lvlJc w:val="left"/>
+      <w:pPr>
+        <w:ind w:left="5111" w:hanging="360"/>
+      </w:pPr>
+      <w:rPr>
+        <w:rFonts w:ascii="Symbol" w:hAnsi="Symbol" w:hint="default"/>
+      </w:rPr>
+    </w:lvl>
+    <w:lvl w:ilvl="7" w:tplc="300A0003" w:tentative="1">
+      <w:start w:val="1"/>
+      <w:numFmt w:val="bullet"/>
+      <w:lvlText w:val="o"/>
+      <w:lvlJc w:val="left"/>
+      <w:pPr>
+        <w:ind w:left="5831" w:hanging="360"/>
+      </w:pPr>
+      <w:rPr>
+        <w:rFonts w:ascii="Courier New" w:hAnsi="Courier New" w:cs="Courier New" w:hint="default"/>
+      </w:rPr>
+    </w:lvl>
+    <w:lvl w:ilvl="8" w:tplc="300A0005" w:tentative="1">
+      <w:start w:val="1"/>
+      <w:numFmt w:val="bullet"/>
+      <w:lvlText w:val=""/>
+      <w:lvlJc w:val="left"/>
+      <w:pPr>
+        <w:ind w:left="6551" w:hanging="360"/>
+      </w:pPr>
+      <w:rPr>
+        <w:rFonts w:ascii="Wingdings" w:hAnsi="Wingdings" w:hint="default"/>
+      </w:rPr>
+    </w:lvl>
+  </w:abstractNum>
+  <w:abstractNum w:abstractNumId="13" w15:restartNumberingAfterBreak="0">
     <w:nsid w:val="4A6248FB"/>
     <w:multiLevelType w:val="multilevel"/>
     <w:tmpl w:val="1076D478"/>
@@ -30996,7 +33925,7 @@
       </w:rPr>
     </w:lvl>
   </w:abstractNum>
-  <w:abstractNum w:abstractNumId="13" w15:restartNumberingAfterBreak="0">
+  <w:abstractNum w:abstractNumId="14" w15:restartNumberingAfterBreak="0">
     <w:nsid w:val="4AD04EA7"/>
     <w:multiLevelType w:val="multilevel"/>
     <w:tmpl w:val="784A1BBE"/>
@@ -31114,7 +34043,7 @@
       </w:rPr>
     </w:lvl>
   </w:abstractNum>
-  <w:abstractNum w:abstractNumId="14" w15:restartNumberingAfterBreak="0">
+  <w:abstractNum w:abstractNumId="15" w15:restartNumberingAfterBreak="0">
     <w:nsid w:val="4B1E7A25"/>
     <w:multiLevelType w:val="hybridMultilevel"/>
     <w:tmpl w:val="441C7166"/>
@@ -31227,7 +34156,7 @@
       </w:rPr>
     </w:lvl>
   </w:abstractNum>
-  <w:abstractNum w:abstractNumId="15" w15:restartNumberingAfterBreak="0">
+  <w:abstractNum w:abstractNumId="16" w15:restartNumberingAfterBreak="0">
     <w:nsid w:val="4F681B38"/>
     <w:multiLevelType w:val="multilevel"/>
     <w:tmpl w:val="92C8AB2C"/>
@@ -31347,7 +34276,120 @@
       </w:rPr>
     </w:lvl>
   </w:abstractNum>
-  <w:abstractNum w:abstractNumId="16" w15:restartNumberingAfterBreak="0">
+  <w:abstractNum w:abstractNumId="17" w15:restartNumberingAfterBreak="0">
+    <w:nsid w:val="50D008C1"/>
+    <w:multiLevelType w:val="hybridMultilevel"/>
+    <w:tmpl w:val="0A8E4F06"/>
+    <w:lvl w:ilvl="0" w:tplc="300A0001">
+      <w:start w:val="1"/>
+      <w:numFmt w:val="bullet"/>
+      <w:lvlText w:val=""/>
+      <w:lvlJc w:val="left"/>
+      <w:pPr>
+        <w:ind w:left="720" w:hanging="360"/>
+      </w:pPr>
+      <w:rPr>
+        <w:rFonts w:ascii="Symbol" w:hAnsi="Symbol" w:hint="default"/>
+      </w:rPr>
+    </w:lvl>
+    <w:lvl w:ilvl="1" w:tplc="300A0003" w:tentative="1">
+      <w:start w:val="1"/>
+      <w:numFmt w:val="bullet"/>
+      <w:lvlText w:val="o"/>
+      <w:lvlJc w:val="left"/>
+      <w:pPr>
+        <w:ind w:left="1440" w:hanging="360"/>
+      </w:pPr>
+      <w:rPr>
+        <w:rFonts w:ascii="Courier New" w:hAnsi="Courier New" w:cs="Courier New" w:hint="default"/>
+      </w:rPr>
+    </w:lvl>
+    <w:lvl w:ilvl="2" w:tplc="300A0005" w:tentative="1">
+      <w:start w:val="1"/>
+      <w:numFmt w:val="bullet"/>
+      <w:lvlText w:val=""/>
+      <w:lvlJc w:val="left"/>
+      <w:pPr>
+        <w:ind w:left="2160" w:hanging="360"/>
+      </w:pPr>
+      <w:rPr>
+        <w:rFonts w:ascii="Wingdings" w:hAnsi="Wingdings" w:hint="default"/>
+      </w:rPr>
+    </w:lvl>
+    <w:lvl w:ilvl="3" w:tplc="300A0001" w:tentative="1">
+      <w:start w:val="1"/>
+      <w:numFmt w:val="bullet"/>
+      <w:lvlText w:val=""/>
+      <w:lvlJc w:val="left"/>
+      <w:pPr>
+        <w:ind w:left="2880" w:hanging="360"/>
+      </w:pPr>
+      <w:rPr>
+        <w:rFonts w:ascii="Symbol" w:hAnsi="Symbol" w:hint="default"/>
+      </w:rPr>
+    </w:lvl>
+    <w:lvl w:ilvl="4" w:tplc="300A0003" w:tentative="1">
+      <w:start w:val="1"/>
+      <w:numFmt w:val="bullet"/>
+      <w:lvlText w:val="o"/>
+      <w:lvlJc w:val="left"/>
+      <w:pPr>
+        <w:ind w:left="3600" w:hanging="360"/>
+      </w:pPr>
+      <w:rPr>
+        <w:rFonts w:ascii="Courier New" w:hAnsi="Courier New" w:cs="Courier New" w:hint="default"/>
+      </w:rPr>
+    </w:lvl>
+    <w:lvl w:ilvl="5" w:tplc="300A0005" w:tentative="1">
+      <w:start w:val="1"/>
+      <w:numFmt w:val="bullet"/>
+      <w:lvlText w:val=""/>
+      <w:lvlJc w:val="left"/>
+      <w:pPr>
+        <w:ind w:left="4320" w:hanging="360"/>
+      </w:pPr>
+      <w:rPr>
+        <w:rFonts w:ascii="Wingdings" w:hAnsi="Wingdings" w:hint="default"/>
+      </w:rPr>
+    </w:lvl>
+    <w:lvl w:ilvl="6" w:tplc="300A0001" w:tentative="1">
+      <w:start w:val="1"/>
+      <w:numFmt w:val="bullet"/>
+      <w:lvlText w:val=""/>
+      <w:lvlJc w:val="left"/>
+      <w:pPr>
+        <w:ind w:left="5040" w:hanging="360"/>
+      </w:pPr>
+      <w:rPr>
+        <w:rFonts w:ascii="Symbol" w:hAnsi="Symbol" w:hint="default"/>
+      </w:rPr>
+    </w:lvl>
+    <w:lvl w:ilvl="7" w:tplc="300A0003" w:tentative="1">
+      <w:start w:val="1"/>
+      <w:numFmt w:val="bullet"/>
+      <w:lvlText w:val="o"/>
+      <w:lvlJc w:val="left"/>
+      <w:pPr>
+        <w:ind w:left="5760" w:hanging="360"/>
+      </w:pPr>
+      <w:rPr>
+        <w:rFonts w:ascii="Courier New" w:hAnsi="Courier New" w:cs="Courier New" w:hint="default"/>
+      </w:rPr>
+    </w:lvl>
+    <w:lvl w:ilvl="8" w:tplc="300A0005" w:tentative="1">
+      <w:start w:val="1"/>
+      <w:numFmt w:val="bullet"/>
+      <w:lvlText w:val=""/>
+      <w:lvlJc w:val="left"/>
+      <w:pPr>
+        <w:ind w:left="6480" w:hanging="360"/>
+      </w:pPr>
+      <w:rPr>
+        <w:rFonts w:ascii="Wingdings" w:hAnsi="Wingdings" w:hint="default"/>
+      </w:rPr>
+    </w:lvl>
+  </w:abstractNum>
+  <w:abstractNum w:abstractNumId="18" w15:restartNumberingAfterBreak="0">
     <w:nsid w:val="53D12D79"/>
     <w:multiLevelType w:val="multilevel"/>
     <w:tmpl w:val="6BE22F36"/>
@@ -31468,10 +34510,10 @@
       </w:rPr>
     </w:lvl>
   </w:abstractNum>
-  <w:abstractNum w:abstractNumId="17" w15:restartNumberingAfterBreak="0">
-    <w:nsid w:val="55223959"/>
+  <w:abstractNum w:abstractNumId="19" w15:restartNumberingAfterBreak="0">
+    <w:nsid w:val="550560B9"/>
     <w:multiLevelType w:val="hybridMultilevel"/>
-    <w:tmpl w:val="8038701C"/>
+    <w:tmpl w:val="D7CAF3FC"/>
     <w:lvl w:ilvl="0" w:tplc="300A0001">
       <w:start w:val="1"/>
       <w:numFmt w:val="bullet"/>
@@ -31581,7 +34623,120 @@
       </w:rPr>
     </w:lvl>
   </w:abstractNum>
-  <w:abstractNum w:abstractNumId="18" w15:restartNumberingAfterBreak="0">
+  <w:abstractNum w:abstractNumId="20" w15:restartNumberingAfterBreak="0">
+    <w:nsid w:val="55223959"/>
+    <w:multiLevelType w:val="hybridMultilevel"/>
+    <w:tmpl w:val="8038701C"/>
+    <w:lvl w:ilvl="0" w:tplc="300A0001">
+      <w:start w:val="1"/>
+      <w:numFmt w:val="bullet"/>
+      <w:lvlText w:val=""/>
+      <w:lvlJc w:val="left"/>
+      <w:pPr>
+        <w:ind w:left="720" w:hanging="360"/>
+      </w:pPr>
+      <w:rPr>
+        <w:rFonts w:ascii="Symbol" w:hAnsi="Symbol" w:hint="default"/>
+      </w:rPr>
+    </w:lvl>
+    <w:lvl w:ilvl="1" w:tplc="300A0003" w:tentative="1">
+      <w:start w:val="1"/>
+      <w:numFmt w:val="bullet"/>
+      <w:lvlText w:val="o"/>
+      <w:lvlJc w:val="left"/>
+      <w:pPr>
+        <w:ind w:left="1440" w:hanging="360"/>
+      </w:pPr>
+      <w:rPr>
+        <w:rFonts w:ascii="Courier New" w:hAnsi="Courier New" w:cs="Courier New" w:hint="default"/>
+      </w:rPr>
+    </w:lvl>
+    <w:lvl w:ilvl="2" w:tplc="300A0005" w:tentative="1">
+      <w:start w:val="1"/>
+      <w:numFmt w:val="bullet"/>
+      <w:lvlText w:val=""/>
+      <w:lvlJc w:val="left"/>
+      <w:pPr>
+        <w:ind w:left="2160" w:hanging="360"/>
+      </w:pPr>
+      <w:rPr>
+        <w:rFonts w:ascii="Wingdings" w:hAnsi="Wingdings" w:hint="default"/>
+      </w:rPr>
+    </w:lvl>
+    <w:lvl w:ilvl="3" w:tplc="300A0001" w:tentative="1">
+      <w:start w:val="1"/>
+      <w:numFmt w:val="bullet"/>
+      <w:lvlText w:val=""/>
+      <w:lvlJc w:val="left"/>
+      <w:pPr>
+        <w:ind w:left="2880" w:hanging="360"/>
+      </w:pPr>
+      <w:rPr>
+        <w:rFonts w:ascii="Symbol" w:hAnsi="Symbol" w:hint="default"/>
+      </w:rPr>
+    </w:lvl>
+    <w:lvl w:ilvl="4" w:tplc="300A0003" w:tentative="1">
+      <w:start w:val="1"/>
+      <w:numFmt w:val="bullet"/>
+      <w:lvlText w:val="o"/>
+      <w:lvlJc w:val="left"/>
+      <w:pPr>
+        <w:ind w:left="3600" w:hanging="360"/>
+      </w:pPr>
+      <w:rPr>
+        <w:rFonts w:ascii="Courier New" w:hAnsi="Courier New" w:cs="Courier New" w:hint="default"/>
+      </w:rPr>
+    </w:lvl>
+    <w:lvl w:ilvl="5" w:tplc="300A0005" w:tentative="1">
+      <w:start w:val="1"/>
+      <w:numFmt w:val="bullet"/>
+      <w:lvlText w:val=""/>
+      <w:lvlJc w:val="left"/>
+      <w:pPr>
+        <w:ind w:left="4320" w:hanging="360"/>
+      </w:pPr>
+      <w:rPr>
+        <w:rFonts w:ascii="Wingdings" w:hAnsi="Wingdings" w:hint="default"/>
+      </w:rPr>
+    </w:lvl>
+    <w:lvl w:ilvl="6" w:tplc="300A0001" w:tentative="1">
+      <w:start w:val="1"/>
+      <w:numFmt w:val="bullet"/>
+      <w:lvlText w:val=""/>
+      <w:lvlJc w:val="left"/>
+      <w:pPr>
+        <w:ind w:left="5040" w:hanging="360"/>
+      </w:pPr>
+      <w:rPr>
+        <w:rFonts w:ascii="Symbol" w:hAnsi="Symbol" w:hint="default"/>
+      </w:rPr>
+    </w:lvl>
+    <w:lvl w:ilvl="7" w:tplc="300A0003" w:tentative="1">
+      <w:start w:val="1"/>
+      <w:numFmt w:val="bullet"/>
+      <w:lvlText w:val="o"/>
+      <w:lvlJc w:val="left"/>
+      <w:pPr>
+        <w:ind w:left="5760" w:hanging="360"/>
+      </w:pPr>
+      <w:rPr>
+        <w:rFonts w:ascii="Courier New" w:hAnsi="Courier New" w:cs="Courier New" w:hint="default"/>
+      </w:rPr>
+    </w:lvl>
+    <w:lvl w:ilvl="8" w:tplc="300A0005" w:tentative="1">
+      <w:start w:val="1"/>
+      <w:numFmt w:val="bullet"/>
+      <w:lvlText w:val=""/>
+      <w:lvlJc w:val="left"/>
+      <w:pPr>
+        <w:ind w:left="6480" w:hanging="360"/>
+      </w:pPr>
+      <w:rPr>
+        <w:rFonts w:ascii="Wingdings" w:hAnsi="Wingdings" w:hint="default"/>
+      </w:rPr>
+    </w:lvl>
+  </w:abstractNum>
+  <w:abstractNum w:abstractNumId="21" w15:restartNumberingAfterBreak="0">
     <w:nsid w:val="5873050E"/>
     <w:multiLevelType w:val="hybridMultilevel"/>
     <w:tmpl w:val="ADCAB00E"/>
@@ -31667,7 +34822,7 @@
       </w:pPr>
     </w:lvl>
   </w:abstractNum>
-  <w:abstractNum w:abstractNumId="19" w15:restartNumberingAfterBreak="0">
+  <w:abstractNum w:abstractNumId="22" w15:restartNumberingAfterBreak="0">
     <w:nsid w:val="593C1416"/>
     <w:multiLevelType w:val="multilevel"/>
     <w:tmpl w:val="6BE22F36"/>
@@ -31788,7 +34943,7 @@
       </w:rPr>
     </w:lvl>
   </w:abstractNum>
-  <w:abstractNum w:abstractNumId="20" w15:restartNumberingAfterBreak="0">
+  <w:abstractNum w:abstractNumId="23" w15:restartNumberingAfterBreak="0">
     <w:nsid w:val="5A746FB9"/>
     <w:multiLevelType w:val="multilevel"/>
     <w:tmpl w:val="6BE22F36"/>
@@ -31909,7 +35064,7 @@
       </w:rPr>
     </w:lvl>
   </w:abstractNum>
-  <w:abstractNum w:abstractNumId="21" w15:restartNumberingAfterBreak="0">
+  <w:abstractNum w:abstractNumId="24" w15:restartNumberingAfterBreak="0">
     <w:nsid w:val="61B076CA"/>
     <w:multiLevelType w:val="hybridMultilevel"/>
     <w:tmpl w:val="57D850DA"/>
@@ -32022,7 +35177,120 @@
       </w:rPr>
     </w:lvl>
   </w:abstractNum>
-  <w:abstractNum w:abstractNumId="22" w15:restartNumberingAfterBreak="0">
+  <w:abstractNum w:abstractNumId="25" w15:restartNumberingAfterBreak="0">
+    <w:nsid w:val="63440676"/>
+    <w:multiLevelType w:val="hybridMultilevel"/>
+    <w:tmpl w:val="FD589C54"/>
+    <w:lvl w:ilvl="0" w:tplc="300A0001">
+      <w:start w:val="1"/>
+      <w:numFmt w:val="bullet"/>
+      <w:lvlText w:val=""/>
+      <w:lvlJc w:val="left"/>
+      <w:pPr>
+        <w:ind w:left="720" w:hanging="360"/>
+      </w:pPr>
+      <w:rPr>
+        <w:rFonts w:ascii="Symbol" w:hAnsi="Symbol" w:hint="default"/>
+      </w:rPr>
+    </w:lvl>
+    <w:lvl w:ilvl="1" w:tplc="300A0003" w:tentative="1">
+      <w:start w:val="1"/>
+      <w:numFmt w:val="bullet"/>
+      <w:lvlText w:val="o"/>
+      <w:lvlJc w:val="left"/>
+      <w:pPr>
+        <w:ind w:left="1440" w:hanging="360"/>
+      </w:pPr>
+      <w:rPr>
+        <w:rFonts w:ascii="Courier New" w:hAnsi="Courier New" w:cs="Courier New" w:hint="default"/>
+      </w:rPr>
+    </w:lvl>
+    <w:lvl w:ilvl="2" w:tplc="300A0005" w:tentative="1">
+      <w:start w:val="1"/>
+      <w:numFmt w:val="bullet"/>
+      <w:lvlText w:val=""/>
+      <w:lvlJc w:val="left"/>
+      <w:pPr>
+        <w:ind w:left="2160" w:hanging="360"/>
+      </w:pPr>
+      <w:rPr>
+        <w:rFonts w:ascii="Wingdings" w:hAnsi="Wingdings" w:hint="default"/>
+      </w:rPr>
+    </w:lvl>
+    <w:lvl w:ilvl="3" w:tplc="300A0001" w:tentative="1">
+      <w:start w:val="1"/>
+      <w:numFmt w:val="bullet"/>
+      <w:lvlText w:val=""/>
+      <w:lvlJc w:val="left"/>
+      <w:pPr>
+        <w:ind w:left="2880" w:hanging="360"/>
+      </w:pPr>
+      <w:rPr>
+        <w:rFonts w:ascii="Symbol" w:hAnsi="Symbol" w:hint="default"/>
+      </w:rPr>
+    </w:lvl>
+    <w:lvl w:ilvl="4" w:tplc="300A0003" w:tentative="1">
+      <w:start w:val="1"/>
+      <w:numFmt w:val="bullet"/>
+      <w:lvlText w:val="o"/>
+      <w:lvlJc w:val="left"/>
+      <w:pPr>
+        <w:ind w:left="3600" w:hanging="360"/>
+      </w:pPr>
+      <w:rPr>
+        <w:rFonts w:ascii="Courier New" w:hAnsi="Courier New" w:cs="Courier New" w:hint="default"/>
+      </w:rPr>
+    </w:lvl>
+    <w:lvl w:ilvl="5" w:tplc="300A0005" w:tentative="1">
+      <w:start w:val="1"/>
+      <w:numFmt w:val="bullet"/>
+      <w:lvlText w:val=""/>
+      <w:lvlJc w:val="left"/>
+      <w:pPr>
+        <w:ind w:left="4320" w:hanging="360"/>
+      </w:pPr>
+      <w:rPr>
+        <w:rFonts w:ascii="Wingdings" w:hAnsi="Wingdings" w:hint="default"/>
+      </w:rPr>
+    </w:lvl>
+    <w:lvl w:ilvl="6" w:tplc="300A0001" w:tentative="1">
+      <w:start w:val="1"/>
+      <w:numFmt w:val="bullet"/>
+      <w:lvlText w:val=""/>
+      <w:lvlJc w:val="left"/>
+      <w:pPr>
+        <w:ind w:left="5040" w:hanging="360"/>
+      </w:pPr>
+      <w:rPr>
+        <w:rFonts w:ascii="Symbol" w:hAnsi="Symbol" w:hint="default"/>
+      </w:rPr>
+    </w:lvl>
+    <w:lvl w:ilvl="7" w:tplc="300A0003" w:tentative="1">
+      <w:start w:val="1"/>
+      <w:numFmt w:val="bullet"/>
+      <w:lvlText w:val="o"/>
+      <w:lvlJc w:val="left"/>
+      <w:pPr>
+        <w:ind w:left="5760" w:hanging="360"/>
+      </w:pPr>
+      <w:rPr>
+        <w:rFonts w:ascii="Courier New" w:hAnsi="Courier New" w:cs="Courier New" w:hint="default"/>
+      </w:rPr>
+    </w:lvl>
+    <w:lvl w:ilvl="8" w:tplc="300A0005" w:tentative="1">
+      <w:start w:val="1"/>
+      <w:numFmt w:val="bullet"/>
+      <w:lvlText w:val=""/>
+      <w:lvlJc w:val="left"/>
+      <w:pPr>
+        <w:ind w:left="6480" w:hanging="360"/>
+      </w:pPr>
+      <w:rPr>
+        <w:rFonts w:ascii="Wingdings" w:hAnsi="Wingdings" w:hint="default"/>
+      </w:rPr>
+    </w:lvl>
+  </w:abstractNum>
+  <w:abstractNum w:abstractNumId="26" w15:restartNumberingAfterBreak="0">
     <w:nsid w:val="63C6791D"/>
     <w:multiLevelType w:val="multilevel"/>
     <w:tmpl w:val="6BE22F36"/>
@@ -32143,7 +35411,7 @@
       </w:rPr>
     </w:lvl>
   </w:abstractNum>
-  <w:abstractNum w:abstractNumId="23" w15:restartNumberingAfterBreak="0">
+  <w:abstractNum w:abstractNumId="27" w15:restartNumberingAfterBreak="0">
     <w:nsid w:val="64817006"/>
     <w:multiLevelType w:val="hybridMultilevel"/>
     <w:tmpl w:val="ECBA5CC8"/>
@@ -32256,7 +35524,7 @@
       </w:rPr>
     </w:lvl>
   </w:abstractNum>
-  <w:abstractNum w:abstractNumId="24" w15:restartNumberingAfterBreak="0">
+  <w:abstractNum w:abstractNumId="28" w15:restartNumberingAfterBreak="0">
     <w:nsid w:val="64E915EC"/>
     <w:multiLevelType w:val="multilevel"/>
     <w:tmpl w:val="6BE22F36"/>
@@ -32377,7 +35645,7 @@
       </w:rPr>
     </w:lvl>
   </w:abstractNum>
-  <w:abstractNum w:abstractNumId="25" w15:restartNumberingAfterBreak="0">
+  <w:abstractNum w:abstractNumId="29" w15:restartNumberingAfterBreak="0">
     <w:nsid w:val="669F2F3E"/>
     <w:multiLevelType w:val="hybridMultilevel"/>
     <w:tmpl w:val="29E6B1D6"/>
@@ -32490,7 +35758,7 @@
       </w:rPr>
     </w:lvl>
   </w:abstractNum>
-  <w:abstractNum w:abstractNumId="26" w15:restartNumberingAfterBreak="0">
+  <w:abstractNum w:abstractNumId="30" w15:restartNumberingAfterBreak="0">
     <w:nsid w:val="68DC0119"/>
     <w:multiLevelType w:val="hybridMultilevel"/>
     <w:tmpl w:val="B0449CE8"/>
@@ -32603,7 +35871,7 @@
       </w:rPr>
     </w:lvl>
   </w:abstractNum>
-  <w:abstractNum w:abstractNumId="27" w15:restartNumberingAfterBreak="0">
+  <w:abstractNum w:abstractNumId="31" w15:restartNumberingAfterBreak="0">
     <w:nsid w:val="6D994361"/>
     <w:multiLevelType w:val="hybridMultilevel"/>
     <w:tmpl w:val="47B8B108"/>
@@ -32689,7 +35957,120 @@
       </w:pPr>
     </w:lvl>
   </w:abstractNum>
-  <w:abstractNum w:abstractNumId="28" w15:restartNumberingAfterBreak="0">
+  <w:abstractNum w:abstractNumId="32" w15:restartNumberingAfterBreak="0">
+    <w:nsid w:val="71DE158E"/>
+    <w:multiLevelType w:val="hybridMultilevel"/>
+    <w:tmpl w:val="4B080086"/>
+    <w:lvl w:ilvl="0" w:tplc="300A0001">
+      <w:start w:val="1"/>
+      <w:numFmt w:val="bullet"/>
+      <w:lvlText w:val=""/>
+      <w:lvlJc w:val="left"/>
+      <w:pPr>
+        <w:ind w:left="720" w:hanging="360"/>
+      </w:pPr>
+      <w:rPr>
+        <w:rFonts w:ascii="Symbol" w:hAnsi="Symbol" w:hint="default"/>
+      </w:rPr>
+    </w:lvl>
+    <w:lvl w:ilvl="1" w:tplc="300A0003" w:tentative="1">
+      <w:start w:val="1"/>
+      <w:numFmt w:val="bullet"/>
+      <w:lvlText w:val="o"/>
+      <w:lvlJc w:val="left"/>
+      <w:pPr>
+        <w:ind w:left="1440" w:hanging="360"/>
+      </w:pPr>
+      <w:rPr>
+        <w:rFonts w:ascii="Courier New" w:hAnsi="Courier New" w:cs="Courier New" w:hint="default"/>
+      </w:rPr>
+    </w:lvl>
+    <w:lvl w:ilvl="2" w:tplc="300A0005" w:tentative="1">
+      <w:start w:val="1"/>
+      <w:numFmt w:val="bullet"/>
+      <w:lvlText w:val=""/>
+      <w:lvlJc w:val="left"/>
+      <w:pPr>
+        <w:ind w:left="2160" w:hanging="360"/>
+      </w:pPr>
+      <w:rPr>
+        <w:rFonts w:ascii="Wingdings" w:hAnsi="Wingdings" w:hint="default"/>
+      </w:rPr>
+    </w:lvl>
+    <w:lvl w:ilvl="3" w:tplc="300A0001" w:tentative="1">
+      <w:start w:val="1"/>
+      <w:numFmt w:val="bullet"/>
+      <w:lvlText w:val=""/>
+      <w:lvlJc w:val="left"/>
+      <w:pPr>
+        <w:ind w:left="2880" w:hanging="360"/>
+      </w:pPr>
+      <w:rPr>
+        <w:rFonts w:ascii="Symbol" w:hAnsi="Symbol" w:hint="default"/>
+      </w:rPr>
+    </w:lvl>
+    <w:lvl w:ilvl="4" w:tplc="300A0003" w:tentative="1">
+      <w:start w:val="1"/>
+      <w:numFmt w:val="bullet"/>
+      <w:lvlText w:val="o"/>
+      <w:lvlJc w:val="left"/>
+      <w:pPr>
+        <w:ind w:left="3600" w:hanging="360"/>
+      </w:pPr>
+      <w:rPr>
+        <w:rFonts w:ascii="Courier New" w:hAnsi="Courier New" w:cs="Courier New" w:hint="default"/>
+      </w:rPr>
+    </w:lvl>
+    <w:lvl w:ilvl="5" w:tplc="300A0005" w:tentative="1">
+      <w:start w:val="1"/>
+      <w:numFmt w:val="bullet"/>
+      <w:lvlText w:val=""/>
+      <w:lvlJc w:val="left"/>
+      <w:pPr>
+        <w:ind w:left="4320" w:hanging="360"/>
+      </w:pPr>
+      <w:rPr>
+        <w:rFonts w:ascii="Wingdings" w:hAnsi="Wingdings" w:hint="default"/>
+      </w:rPr>
+    </w:lvl>
+    <w:lvl w:ilvl="6" w:tplc="300A0001" w:tentative="1">
+      <w:start w:val="1"/>
+      <w:numFmt w:val="bullet"/>
+      <w:lvlText w:val=""/>
+      <w:lvlJc w:val="left"/>
+      <w:pPr>
+        <w:ind w:left="5040" w:hanging="360"/>
+      </w:pPr>
+      <w:rPr>
+        <w:rFonts w:ascii="Symbol" w:hAnsi="Symbol" w:hint="default"/>
+      </w:rPr>
+    </w:lvl>
+    <w:lvl w:ilvl="7" w:tplc="300A0003" w:tentative="1">
+      <w:start w:val="1"/>
+      <w:numFmt w:val="bullet"/>
+      <w:lvlText w:val="o"/>
+      <w:lvlJc w:val="left"/>
+      <w:pPr>
+        <w:ind w:left="5760" w:hanging="360"/>
+      </w:pPr>
+      <w:rPr>
+        <w:rFonts w:ascii="Courier New" w:hAnsi="Courier New" w:cs="Courier New" w:hint="default"/>
+      </w:rPr>
+    </w:lvl>
+    <w:lvl w:ilvl="8" w:tplc="300A0005" w:tentative="1">
+      <w:start w:val="1"/>
+      <w:numFmt w:val="bullet"/>
+      <w:lvlText w:val=""/>
+      <w:lvlJc w:val="left"/>
+      <w:pPr>
+        <w:ind w:left="6480" w:hanging="360"/>
+      </w:pPr>
+      <w:rPr>
+        <w:rFonts w:ascii="Wingdings" w:hAnsi="Wingdings" w:hint="default"/>
+      </w:rPr>
+    </w:lvl>
+  </w:abstractNum>
+  <w:abstractNum w:abstractNumId="33" w15:restartNumberingAfterBreak="0">
     <w:nsid w:val="78952E8D"/>
     <w:multiLevelType w:val="multilevel"/>
     <w:tmpl w:val="4C7ECE2A"/>
@@ -32802,7 +36183,7 @@
       </w:rPr>
     </w:lvl>
   </w:abstractNum>
-  <w:abstractNum w:abstractNumId="29" w15:restartNumberingAfterBreak="0">
+  <w:abstractNum w:abstractNumId="34" w15:restartNumberingAfterBreak="0">
     <w:nsid w:val="7A08640B"/>
     <w:multiLevelType w:val="multilevel"/>
     <w:tmpl w:val="6BE22F36"/>
@@ -32923,7 +36304,7 @@
       </w:rPr>
     </w:lvl>
   </w:abstractNum>
-  <w:abstractNum w:abstractNumId="30" w15:restartNumberingAfterBreak="0">
+  <w:abstractNum w:abstractNumId="35" w15:restartNumberingAfterBreak="0">
     <w:nsid w:val="7AB00049"/>
     <w:multiLevelType w:val="hybridMultilevel"/>
     <w:tmpl w:val="35FE9C62"/>
@@ -33036,7 +36417,7 @@
       </w:rPr>
     </w:lvl>
   </w:abstractNum>
-  <w:abstractNum w:abstractNumId="31" w15:restartNumberingAfterBreak="0">
+  <w:abstractNum w:abstractNumId="36" w15:restartNumberingAfterBreak="0">
     <w:nsid w:val="7CEC3871"/>
     <w:multiLevelType w:val="multilevel"/>
     <w:tmpl w:val="6BE22F36"/>
@@ -33157,7 +36538,7 @@
       </w:rPr>
     </w:lvl>
   </w:abstractNum>
-  <w:abstractNum w:abstractNumId="32" w15:restartNumberingAfterBreak="0">
+  <w:abstractNum w:abstractNumId="37" w15:restartNumberingAfterBreak="0">
     <w:nsid w:val="7DAB6BDB"/>
     <w:multiLevelType w:val="hybridMultilevel"/>
     <w:tmpl w:val="E08035B8"/>
@@ -33270,7 +36651,7 @@
       </w:rPr>
     </w:lvl>
   </w:abstractNum>
-  <w:abstractNum w:abstractNumId="33" w15:restartNumberingAfterBreak="0">
+  <w:abstractNum w:abstractNumId="38" w15:restartNumberingAfterBreak="0">
     <w:nsid w:val="7DCF4689"/>
     <w:multiLevelType w:val="hybridMultilevel"/>
     <w:tmpl w:val="929038B0"/>
@@ -33360,49 +36741,49 @@
     <w:abstractNumId w:val="2"/>
   </w:num>
   <w:num w:numId="2">
-    <w:abstractNumId w:val="13"/>
+    <w:abstractNumId w:val="14"/>
   </w:num>
   <w:num w:numId="3">
-    <w:abstractNumId w:val="12"/>
+    <w:abstractNumId w:val="13"/>
   </w:num>
   <w:num w:numId="4">
     <w:abstractNumId w:val="0"/>
   </w:num>
   <w:num w:numId="5">
-    <w:abstractNumId w:val="33"/>
+    <w:abstractNumId w:val="38"/>
   </w:num>
   <w:num w:numId="6">
     <w:abstractNumId w:val="10"/>
   </w:num>
   <w:num w:numId="7">
-    <w:abstractNumId w:val="27"/>
+    <w:abstractNumId w:val="31"/>
   </w:num>
   <w:num w:numId="8">
-    <w:abstractNumId w:val="28"/>
+    <w:abstractNumId w:val="33"/>
   </w:num>
   <w:num w:numId="9">
     <w:abstractNumId w:val="6"/>
   </w:num>
   <w:num w:numId="10">
-    <w:abstractNumId w:val="17"/>
+    <w:abstractNumId w:val="20"/>
   </w:num>
   <w:num w:numId="11">
-    <w:abstractNumId w:val="30"/>
+    <w:abstractNumId w:val="35"/>
   </w:num>
   <w:num w:numId="12">
-    <w:abstractNumId w:val="32"/>
+    <w:abstractNumId w:val="37"/>
   </w:num>
   <w:num w:numId="13">
-    <w:abstractNumId w:val="14"/>
+    <w:abstractNumId w:val="15"/>
   </w:num>
   <w:num w:numId="14">
-    <w:abstractNumId w:val="21"/>
+    <w:abstractNumId w:val="24"/>
   </w:num>
   <w:num w:numId="15">
-    <w:abstractNumId w:val="25"/>
+    <w:abstractNumId w:val="29"/>
   </w:num>
   <w:num w:numId="16">
-    <w:abstractNumId w:val="26"/>
+    <w:abstractNumId w:val="30"/>
   </w:num>
   <w:num w:numId="17">
     <w:abstractNumId w:val="11"/>
@@ -33411,10 +36792,10 @@
     <w:abstractNumId w:val="8"/>
   </w:num>
   <w:num w:numId="19">
-    <w:abstractNumId w:val="15"/>
+    <w:abstractNumId w:val="16"/>
   </w:num>
   <w:num w:numId="20">
-    <w:abstractNumId w:val="18"/>
+    <w:abstractNumId w:val="21"/>
   </w:num>
   <w:num w:numId="21">
     <w:abstractNumId w:val="5"/>
@@ -33423,40 +36804,55 @@
     <w:abstractNumId w:val="3"/>
   </w:num>
   <w:num w:numId="23">
-    <w:abstractNumId w:val="19"/>
+    <w:abstractNumId w:val="22"/>
   </w:num>
   <w:num w:numId="24">
-    <w:abstractNumId w:val="23"/>
+    <w:abstractNumId w:val="27"/>
   </w:num>
   <w:num w:numId="25">
     <w:abstractNumId w:val="1"/>
   </w:num>
   <w:num w:numId="26">
-    <w:abstractNumId w:val="16"/>
+    <w:abstractNumId w:val="18"/>
   </w:num>
   <w:num w:numId="27">
     <w:abstractNumId w:val="7"/>
   </w:num>
   <w:num w:numId="28">
-    <w:abstractNumId w:val="29"/>
+    <w:abstractNumId w:val="34"/>
   </w:num>
   <w:num w:numId="29">
     <w:abstractNumId w:val="9"/>
   </w:num>
   <w:num w:numId="30">
-    <w:abstractNumId w:val="24"/>
+    <w:abstractNumId w:val="28"/>
   </w:num>
   <w:num w:numId="31">
-    <w:abstractNumId w:val="22"/>
+    <w:abstractNumId w:val="26"/>
   </w:num>
   <w:num w:numId="32">
-    <w:abstractNumId w:val="20"/>
+    <w:abstractNumId w:val="23"/>
   </w:num>
   <w:num w:numId="33">
     <w:abstractNumId w:val="4"/>
   </w:num>
   <w:num w:numId="34">
-    <w:abstractNumId w:val="31"/>
+    <w:abstractNumId w:val="36"/>
+  </w:num>
+  <w:num w:numId="35">
+    <w:abstractNumId w:val="12"/>
+  </w:num>
+  <w:num w:numId="36">
+    <w:abstractNumId w:val="25"/>
+  </w:num>
+  <w:num w:numId="37">
+    <w:abstractNumId w:val="19"/>
+  </w:num>
+  <w:num w:numId="38">
+    <w:abstractNumId w:val="32"/>
+  </w:num>
+  <w:num w:numId="39">
+    <w:abstractNumId w:val="17"/>
   </w:num>
   <w:numIdMacAtCleanup w:val="19"/>
 </w:numbering>
@@ -35282,7 +38678,7 @@
 </file>
 
 <file path=customXml/itemProps1.xml><?xml version="1.0" encoding="utf-8"?>
-<ds:datastoreItem xmlns:ds="http://schemas.openxmlformats.org/officeDocument/2006/customXml" ds:itemID="{9812A05D-99EB-4193-A8C6-39FED746A0BF}">
+<ds:datastoreItem xmlns:ds="http://schemas.openxmlformats.org/officeDocument/2006/customXml" ds:itemID="{CA654A6F-3BCE-4EFB-BF74-F03376E0612A}">
   <ds:schemaRefs>
     <ds:schemaRef ds:uri="http://schemas.openxmlformats.org/officeDocument/2006/bibliography"/>
   </ds:schemaRefs>

</xml_diff>

<commit_message>
metodologia en memoria de tesis
</commit_message>
<xml_diff>
--- a/MemoriaTesis.docx
+++ b/MemoriaTesis.docx
@@ -5932,225 +5932,1189 @@
     </w:p>
     <w:p>
       <w:pPr>
+        <w:pStyle w:val="E2Tesis"/>
+        <w:rPr>
+          <w:lang w:eastAsia="es-EC"/>
+        </w:rPr>
+      </w:pPr>
+      <w:r>
+        <w:rPr>
+          <w:lang w:eastAsia="es-EC"/>
+        </w:rPr>
+        <w:t>Contexto</w:t>
+      </w:r>
+    </w:p>
+    <w:p>
+      <w:pPr>
         <w:pStyle w:val="CuerpoTesis"/>
-      </w:pPr>
+        <w:rPr>
+          <w:shd w:val="clear" w:color="auto" w:fill="FFFFFF"/>
+        </w:rPr>
+      </w:pPr>
+      <w:r>
+        <w:rPr>
+          <w:shd w:val="clear" w:color="auto" w:fill="FFFFFF"/>
+        </w:rPr>
+        <w:t xml:space="preserve">El proyecto de investigación se desarrollará en la Carrera de Ingeniería en Sistemas en la Facultad de Energía, Industrias y Recursos Naturales no Renovables de la  Universidad Nacional de Loja, donde se </w:t>
+      </w:r>
+      <w:r>
+        <w:rPr>
+          <w:shd w:val="clear" w:color="auto" w:fill="FFFFFF"/>
+        </w:rPr>
+        <w:t>desarrolló</w:t>
+      </w:r>
+      <w:r>
+        <w:rPr>
+          <w:shd w:val="clear" w:color="auto" w:fill="FFFFFF"/>
+        </w:rPr>
+        <w:t xml:space="preserve"> un </w:t>
+      </w:r>
+      <w:r>
+        <w:rPr>
+          <w:shd w:val="clear" w:color="auto" w:fill="FFFFFF"/>
+        </w:rPr>
+        <w:t xml:space="preserve">prototipo de </w:t>
+      </w:r>
+      <w:r>
+        <w:rPr>
+          <w:shd w:val="clear" w:color="auto" w:fill="FFFFFF"/>
+        </w:rPr>
+        <w:t xml:space="preserve">software </w:t>
+      </w:r>
+      <w:r>
+        <w:rPr>
+          <w:shd w:val="clear" w:color="auto" w:fill="FFFFFF"/>
+        </w:rPr>
+        <w:t>que sirvió como una aporte a</w:t>
+      </w:r>
+      <w:r>
+        <w:rPr>
+          <w:shd w:val="clear" w:color="auto" w:fill="FFFFFF"/>
+        </w:rPr>
+        <w:t xml:space="preserve"> la sociedad, </w:t>
+      </w:r>
+      <w:r>
+        <w:rPr>
+          <w:shd w:val="clear" w:color="auto" w:fill="FFFFFF"/>
+        </w:rPr>
+        <w:t>el cual fue de apoyó</w:t>
+      </w:r>
+      <w:r>
+        <w:rPr>
+          <w:shd w:val="clear" w:color="auto" w:fill="FFFFFF"/>
+        </w:rPr>
+        <w:t xml:space="preserve"> al área de medicina específicamente a </w:t>
+      </w:r>
+      <w:r>
+        <w:rPr>
+          <w:shd w:val="clear" w:color="auto" w:fill="FFFFFF"/>
+        </w:rPr>
+        <w:t xml:space="preserve">los </w:t>
+      </w:r>
+      <w:r>
+        <w:rPr>
+          <w:shd w:val="clear" w:color="auto" w:fill="FFFFFF"/>
+        </w:rPr>
+        <w:t>odont</w:t>
+      </w:r>
+      <w:r>
+        <w:rPr>
+          <w:shd w:val="clear" w:color="auto" w:fill="FFFFFF"/>
+        </w:rPr>
+        <w:t>ó</w:t>
+      </w:r>
+      <w:r>
+        <w:rPr>
+          <w:shd w:val="clear" w:color="auto" w:fill="FFFFFF"/>
+        </w:rPr>
+        <w:t>log</w:t>
+      </w:r>
+      <w:r>
+        <w:rPr>
+          <w:shd w:val="clear" w:color="auto" w:fill="FFFFFF"/>
+        </w:rPr>
+        <w:t>os</w:t>
+      </w:r>
+      <w:r>
+        <w:rPr>
+          <w:shd w:val="clear" w:color="auto" w:fill="FFFFFF"/>
+        </w:rPr>
+        <w:t xml:space="preserve">, se </w:t>
+      </w:r>
+      <w:r>
+        <w:rPr>
+          <w:shd w:val="clear" w:color="auto" w:fill="FFFFFF"/>
+        </w:rPr>
+        <w:t>seleccionó</w:t>
+      </w:r>
+      <w:r>
+        <w:rPr>
+          <w:shd w:val="clear" w:color="auto" w:fill="FFFFFF"/>
+        </w:rPr>
+        <w:t xml:space="preserve"> a conveniencia una centro de atención odontológico de la ciudad de Loja, para la realización de los procesos necesarios para el cumplimiento del presente trabajo de titulación.</w:t>
+      </w:r>
+    </w:p>
+    <w:p>
+      <w:pPr>
+        <w:shd w:val="clear" w:color="auto" w:fill="FFFFFF"/>
+        <w:spacing w:after="0" w:line="240" w:lineRule="auto"/>
+        <w:jc w:val="both"/>
+        <w:rPr>
+          <w:rFonts w:ascii="Arial" w:eastAsia="Times New Roman" w:hAnsi="Arial" w:cs="Arial"/>
+          <w:color w:val="222222"/>
+          <w:lang w:eastAsia="es-EC"/>
+        </w:rPr>
+      </w:pPr>
+      <w:r>
+        <w:rPr>
+          <w:rFonts w:ascii="Arial" w:eastAsia="Times New Roman" w:hAnsi="Arial" w:cs="Arial"/>
+          <w:color w:val="222222"/>
+          <w:lang w:eastAsia="es-EC"/>
+        </w:rPr>
+        <w:t> </w:t>
+      </w:r>
     </w:p>
     <w:p>
       <w:pPr>
         <w:pStyle w:val="E2Tesis"/>
+        <w:rPr>
+          <w:lang w:eastAsia="es-EC"/>
+        </w:rPr>
+      </w:pPr>
+      <w:r>
+        <w:rPr>
+          <w:lang w:eastAsia="es-EC"/>
+        </w:rPr>
+        <w:t>Proceso</w:t>
+      </w:r>
+    </w:p>
+    <w:p>
+      <w:pPr>
+        <w:pStyle w:val="CuerpoTesis"/>
+        <w:rPr>
+          <w:lang w:eastAsia="es-EC"/>
+        </w:rPr>
+      </w:pPr>
+      <w:r>
+        <w:rPr>
+          <w:lang w:eastAsia="es-EC"/>
+        </w:rPr>
+        <w:t>Para alcanzar el objetivo general del presente trabajo de titulación se utilizó el siguiente proceso para cada uno de los objetivos específicos:</w:t>
+      </w:r>
+    </w:p>
+    <w:p>
+      <w:pPr>
+        <w:shd w:val="clear" w:color="auto" w:fill="FFFFFF"/>
+        <w:spacing w:after="0" w:line="240" w:lineRule="auto"/>
+        <w:jc w:val="both"/>
+        <w:rPr>
+          <w:rFonts w:ascii="Arial" w:eastAsia="Times New Roman" w:hAnsi="Arial" w:cs="Arial"/>
+          <w:color w:val="222222"/>
+          <w:lang w:eastAsia="es-EC"/>
+        </w:rPr>
+      </w:pPr>
+    </w:p>
+    <w:p>
+      <w:pPr>
+        <w:pStyle w:val="CuerpoTesis"/>
         <w:numPr>
-          <w:ilvl w:val="1"/>
-          <w:numId w:val="1"/>
+          <w:ilvl w:val="0"/>
+          <w:numId w:val="44"/>
         </w:numPr>
-      </w:pPr>
-      <w:r>
-        <w:t>Métodos</w:t>
-      </w:r>
+        <w:rPr>
+          <w:lang w:eastAsia="es-EC"/>
+        </w:rPr>
+      </w:pPr>
+      <w:r>
+        <w:rPr>
+          <w:lang w:eastAsia="es-EC"/>
+        </w:rPr>
+        <w:t>Realizar una revisión sistemática de gestión de procedimientos odontológicos.</w:t>
+      </w:r>
+    </w:p>
+    <w:p>
+      <w:pPr>
+        <w:pStyle w:val="CuerpoTesis"/>
+        <w:numPr>
+          <w:ilvl w:val="0"/>
+          <w:numId w:val="45"/>
+        </w:numPr>
+        <w:rPr>
+          <w:lang w:eastAsia="es-EC"/>
+        </w:rPr>
+      </w:pPr>
+      <w:r>
+        <w:rPr>
+          <w:lang w:eastAsia="es-EC"/>
+        </w:rPr>
+        <w:t>Revisión sistemática de literatura   </w:t>
+      </w:r>
+    </w:p>
+    <w:p>
+      <w:pPr>
+        <w:pStyle w:val="CuerpoTesis"/>
+        <w:numPr>
+          <w:ilvl w:val="0"/>
+          <w:numId w:val="45"/>
+        </w:numPr>
+        <w:rPr>
+          <w:lang w:eastAsia="es-EC"/>
+        </w:rPr>
+      </w:pPr>
+      <w:r>
+        <w:rPr>
+          <w:lang w:eastAsia="es-EC"/>
+        </w:rPr>
+        <w:t>Establecer métricas para la selección de trabajos relacionados al caso de estudio.</w:t>
+      </w:r>
+    </w:p>
+    <w:p>
+      <w:pPr>
+        <w:pStyle w:val="CuerpoTesis"/>
+        <w:numPr>
+          <w:ilvl w:val="0"/>
+          <w:numId w:val="45"/>
+        </w:numPr>
+        <w:rPr>
+          <w:lang w:eastAsia="es-EC"/>
+        </w:rPr>
+      </w:pPr>
+      <w:r>
+        <w:rPr>
+          <w:lang w:eastAsia="es-EC"/>
+        </w:rPr>
+        <w:t>Búsqueda de información en base a las métricas establecidas relacionada al caso de estudio</w:t>
+      </w:r>
+    </w:p>
+    <w:p>
+      <w:pPr>
+        <w:pStyle w:val="CuerpoTesis"/>
+        <w:numPr>
+          <w:ilvl w:val="0"/>
+          <w:numId w:val="45"/>
+        </w:numPr>
+        <w:rPr>
+          <w:lang w:eastAsia="es-EC"/>
+        </w:rPr>
+      </w:pPr>
+      <w:r>
+        <w:rPr>
+          <w:lang w:eastAsia="es-EC"/>
+        </w:rPr>
+        <w:t>Análisis de los trabajos seleccionados.</w:t>
+      </w:r>
+    </w:p>
+    <w:p>
+      <w:pPr>
+        <w:pStyle w:val="CuerpoTesis"/>
+        <w:numPr>
+          <w:ilvl w:val="0"/>
+          <w:numId w:val="45"/>
+        </w:numPr>
+        <w:rPr>
+          <w:lang w:eastAsia="es-EC"/>
+        </w:rPr>
+      </w:pPr>
+      <w:r>
+        <w:rPr>
+          <w:lang w:eastAsia="es-EC"/>
+        </w:rPr>
+        <w:t xml:space="preserve">Elaborar un documento de los trabajos analizados </w:t>
+      </w:r>
+    </w:p>
+    <w:p>
+      <w:pPr>
+        <w:shd w:val="clear" w:color="auto" w:fill="FFFFFF"/>
+        <w:spacing w:after="0" w:line="240" w:lineRule="auto"/>
+        <w:jc w:val="both"/>
+        <w:rPr>
+          <w:rFonts w:ascii="Arial" w:eastAsia="Times New Roman" w:hAnsi="Arial" w:cs="Arial"/>
+          <w:color w:val="222222"/>
+          <w:lang w:eastAsia="es-EC"/>
+        </w:rPr>
+      </w:pPr>
+    </w:p>
+    <w:p>
+      <w:pPr>
+        <w:pStyle w:val="CuerpoTesis"/>
+        <w:numPr>
+          <w:ilvl w:val="0"/>
+          <w:numId w:val="44"/>
+        </w:numPr>
+        <w:rPr>
+          <w:lang w:eastAsia="es-EC"/>
+        </w:rPr>
+      </w:pPr>
+      <w:r>
+        <w:rPr>
+          <w:lang w:eastAsia="es-EC"/>
+        </w:rPr>
+        <w:t xml:space="preserve">Implementar la solución informática para la gestión de procedimientos odontológicos </w:t>
+      </w:r>
+    </w:p>
+    <w:p>
+      <w:pPr>
+        <w:pStyle w:val="CuerpoTesis"/>
+        <w:numPr>
+          <w:ilvl w:val="0"/>
+          <w:numId w:val="46"/>
+        </w:numPr>
+        <w:rPr>
+          <w:lang w:eastAsia="es-EC"/>
+        </w:rPr>
+      </w:pPr>
+      <w:r>
+        <w:rPr>
+          <w:lang w:eastAsia="es-EC"/>
+        </w:rPr>
+        <w:t>Analizar y establecer normas de ingeniería de software que se adapten a las necesidades a la solución informática.</w:t>
+      </w:r>
+    </w:p>
+    <w:p>
+      <w:pPr>
+        <w:pStyle w:val="CuerpoTesis"/>
+        <w:numPr>
+          <w:ilvl w:val="0"/>
+          <w:numId w:val="46"/>
+        </w:numPr>
+        <w:rPr>
+          <w:lang w:eastAsia="es-EC"/>
+        </w:rPr>
+      </w:pPr>
+      <w:r>
+        <w:rPr>
+          <w:lang w:eastAsia="es-EC"/>
+        </w:rPr>
+        <w:t>Establecer plataforma para el desarrollo de la solución informática.</w:t>
+      </w:r>
+    </w:p>
+    <w:p>
+      <w:pPr>
+        <w:pStyle w:val="CuerpoTesis"/>
+        <w:numPr>
+          <w:ilvl w:val="0"/>
+          <w:numId w:val="46"/>
+        </w:numPr>
+        <w:rPr>
+          <w:lang w:eastAsia="es-EC"/>
+        </w:rPr>
+      </w:pPr>
+      <w:r>
+        <w:rPr>
+          <w:lang w:eastAsia="es-EC"/>
+        </w:rPr>
+        <w:lastRenderedPageBreak/>
+        <w:t>Analizar y modelar las funcionalidades de la solución informática en base a los requerimientos dados por la clínica odontológica.</w:t>
+      </w:r>
+    </w:p>
+    <w:p>
+      <w:pPr>
+        <w:pStyle w:val="CuerpoTesis"/>
+        <w:numPr>
+          <w:ilvl w:val="0"/>
+          <w:numId w:val="46"/>
+        </w:numPr>
+        <w:rPr>
+          <w:lang w:eastAsia="es-EC"/>
+        </w:rPr>
+      </w:pPr>
+      <w:r>
+        <w:rPr>
+          <w:lang w:eastAsia="es-EC"/>
+        </w:rPr>
+        <w:t>Desarrollar la solución informática en base los requerimientos de la clínica “ProDent”.</w:t>
+      </w:r>
+    </w:p>
+    <w:p>
+      <w:pPr>
+        <w:pStyle w:val="CuerpoTesis"/>
+        <w:numPr>
+          <w:ilvl w:val="0"/>
+          <w:numId w:val="46"/>
+        </w:numPr>
+        <w:rPr>
+          <w:lang w:eastAsia="es-EC"/>
+        </w:rPr>
+      </w:pPr>
+      <w:r>
+        <w:rPr>
+          <w:lang w:eastAsia="es-EC"/>
+        </w:rPr>
+        <w:t>Elaborar documentación</w:t>
+      </w:r>
+    </w:p>
+    <w:p>
+      <w:pPr>
+        <w:shd w:val="clear" w:color="auto" w:fill="FFFFFF"/>
+        <w:spacing w:after="0" w:line="240" w:lineRule="auto"/>
+        <w:jc w:val="both"/>
+        <w:rPr>
+          <w:rFonts w:ascii="Arial" w:eastAsia="Times New Roman" w:hAnsi="Arial" w:cs="Arial"/>
+          <w:color w:val="222222"/>
+          <w:lang w:eastAsia="es-EC"/>
+        </w:rPr>
+      </w:pPr>
+    </w:p>
+    <w:p>
+      <w:pPr>
+        <w:pStyle w:val="CuerpoTesis"/>
+        <w:numPr>
+          <w:ilvl w:val="0"/>
+          <w:numId w:val="44"/>
+        </w:numPr>
+        <w:rPr>
+          <w:lang w:eastAsia="es-EC"/>
+        </w:rPr>
+      </w:pPr>
+      <w:r>
+        <w:rPr>
+          <w:lang w:eastAsia="es-EC"/>
+        </w:rPr>
+        <w:t xml:space="preserve">Evaluar la solución informática en ambientes reales o simulados. </w:t>
+      </w:r>
+    </w:p>
+    <w:p>
+      <w:pPr>
+        <w:pStyle w:val="CuerpoTesis"/>
+        <w:numPr>
+          <w:ilvl w:val="0"/>
+          <w:numId w:val="47"/>
+        </w:numPr>
+        <w:rPr>
+          <w:lang w:eastAsia="es-EC"/>
+        </w:rPr>
+      </w:pPr>
+      <w:r>
+        <w:rPr>
+          <w:lang w:eastAsia="es-EC"/>
+        </w:rPr>
+        <w:t>Determinar un ambiente para la realización de pruebas de la solución informática.</w:t>
+      </w:r>
+    </w:p>
+    <w:p>
+      <w:pPr>
+        <w:pStyle w:val="CuerpoTesis"/>
+        <w:numPr>
+          <w:ilvl w:val="0"/>
+          <w:numId w:val="47"/>
+        </w:numPr>
+        <w:rPr>
+          <w:lang w:eastAsia="es-EC"/>
+        </w:rPr>
+      </w:pPr>
+      <w:r>
+        <w:rPr>
+          <w:lang w:eastAsia="es-EC"/>
+        </w:rPr>
+        <w:t>Realizar pruebas de la solución informática en el ambiente seleccionado.</w:t>
+      </w:r>
+    </w:p>
+    <w:p>
+      <w:pPr>
+        <w:pStyle w:val="CuerpoTesis"/>
+        <w:numPr>
+          <w:ilvl w:val="0"/>
+          <w:numId w:val="47"/>
+        </w:numPr>
+        <w:rPr>
+          <w:lang w:eastAsia="es-EC"/>
+        </w:rPr>
+      </w:pPr>
+      <w:r>
+        <w:rPr>
+          <w:lang w:eastAsia="es-EC"/>
+        </w:rPr>
+        <w:t>Elaborar documentación</w:t>
+      </w:r>
+    </w:p>
+    <w:p>
+      <w:pPr>
+        <w:shd w:val="clear" w:color="auto" w:fill="FFFFFF"/>
+        <w:spacing w:after="0" w:line="240" w:lineRule="auto"/>
+        <w:jc w:val="both"/>
+        <w:rPr>
+          <w:rFonts w:ascii="Arial" w:eastAsia="Times New Roman" w:hAnsi="Arial" w:cs="Arial"/>
+          <w:color w:val="222222"/>
+          <w:lang w:eastAsia="es-EC"/>
+        </w:rPr>
+      </w:pPr>
+      <w:r>
+        <w:rPr>
+          <w:rFonts w:ascii="Arial" w:eastAsia="Times New Roman" w:hAnsi="Arial" w:cs="Arial"/>
+          <w:color w:val="222222"/>
+          <w:lang w:eastAsia="es-EC"/>
+        </w:rPr>
+        <w:t> </w:t>
+      </w:r>
+    </w:p>
+    <w:p>
+      <w:pPr>
+        <w:pStyle w:val="E2Tesis"/>
+        <w:rPr>
+          <w:lang w:eastAsia="es-EC"/>
+        </w:rPr>
+      </w:pPr>
+      <w:r>
+        <w:rPr>
+          <w:lang w:eastAsia="es-EC"/>
+        </w:rPr>
+        <w:t>Recursos</w:t>
+      </w:r>
+    </w:p>
+    <w:p>
+      <w:pPr>
+        <w:pStyle w:val="CuerpoTesis"/>
+        <w:rPr>
+          <w:lang w:eastAsia="es-EC"/>
+        </w:rPr>
+      </w:pPr>
+      <w:r>
+        <w:rPr>
+          <w:lang w:eastAsia="es-EC"/>
+        </w:rPr>
+        <w:t>Para dar respuesta a las preguntas de investigación y cumplir los objetivos planteados se usarán los siguientes recursos:</w:t>
+      </w:r>
+    </w:p>
+    <w:p>
+      <w:pPr>
+        <w:shd w:val="clear" w:color="auto" w:fill="FFFFFF"/>
+        <w:spacing w:after="0" w:line="240" w:lineRule="auto"/>
+        <w:jc w:val="both"/>
+        <w:rPr>
+          <w:rFonts w:ascii="Arial" w:eastAsia="Times New Roman" w:hAnsi="Arial" w:cs="Arial"/>
+          <w:color w:val="222222"/>
+          <w:lang w:eastAsia="es-EC"/>
+        </w:rPr>
+      </w:pPr>
     </w:p>
     <w:p>
       <w:pPr>
         <w:pStyle w:val="E3Tesis"/>
-        <w:numPr>
-          <w:ilvl w:val="2"/>
-          <w:numId w:val="1"/>
-        </w:numPr>
-      </w:pPr>
-      <w:r>
-        <w:t>Observación activa</w:t>
+      </w:pPr>
+      <w:r>
+        <w:t xml:space="preserve">Método </w:t>
+      </w:r>
+      <w:r>
+        <w:t>Científico</w:t>
+      </w:r>
+      <w:r>
+        <w:t>:</w:t>
       </w:r>
     </w:p>
     <w:p>
       <w:pPr>
         <w:pStyle w:val="CuerpoTesis"/>
-      </w:pPr>
-      <w:r>
-        <w:t>Permitió la identificación de</w:t>
-      </w:r>
-      <w:r>
-        <w:t xml:space="preserve">l problema </w:t>
-      </w:r>
-      <w:r>
-        <w:t xml:space="preserve">que se presenta en el área de salud </w:t>
-      </w:r>
-      <w:r>
-        <w:t>médica</w:t>
-      </w:r>
-      <w:r>
-        <w:t>,</w:t>
-      </w:r>
-      <w:r>
-        <w:t xml:space="preserve"> como lo es el registro de información </w:t>
-      </w:r>
-      <w:r>
-        <w:t xml:space="preserve">manual y la utilización </w:t>
-      </w:r>
-      <w:r>
-        <w:t xml:space="preserve">de un sistema </w:t>
-      </w:r>
-      <w:r>
-        <w:t xml:space="preserve">a nivel nacional </w:t>
-      </w:r>
-      <w:r>
-        <w:t>denominado PRAS,</w:t>
-      </w:r>
-      <w:r>
-        <w:t xml:space="preserve"> tomando en consideración el campo de salud de odontología</w:t>
-      </w:r>
-      <w:r>
-        <w:t xml:space="preserve"> para el desarrollo del trabajo de titulación</w:t>
-      </w:r>
-      <w:r>
-        <w:t>,</w:t>
-      </w:r>
-      <w:r>
-        <w:t xml:space="preserve"> este método </w:t>
-      </w:r>
-      <w:r>
-        <w:t>permitió determinar y apoyar a</w:t>
-      </w:r>
-      <w:r>
-        <w:t xml:space="preserve">l trabajo de titulación </w:t>
-      </w:r>
-      <w:r>
-        <w:t>denominándolo</w:t>
-      </w:r>
-      <w:r>
-        <w:t xml:space="preserve"> “Solución informática para la administración de procedimientos odontológicos”</w:t>
-      </w:r>
-      <w:r>
-        <w:t>.</w:t>
-      </w:r>
+        <w:rPr>
+          <w:lang w:eastAsia="es-EC"/>
+        </w:rPr>
+      </w:pPr>
+      <w:r>
+        <w:rPr>
+          <w:lang w:eastAsia="es-EC"/>
+        </w:rPr>
+        <w:t xml:space="preserve">La utilización del método científico fue la base para el desarrollo del presente trabajo de titulación (TT), se realizó una investigación previa, que permitió la generación de una idea como tema a desarrollar, realizando el planteamiento del problema con su respectiva justificación, objetivos, pregunta de investigación, y delimitando el alcance que tuvo el proyecto (referencia), en este apartado previo a la aprobación del TT se elaboró una revisión sistemática de literatura (SLR), que permitió identificar los trabajos que se han realizado previamente en base al tema a investigar, la SLR siguió el esquema propuesto por </w:t>
+      </w:r>
+      <w:r>
+        <w:rPr>
+          <w:lang w:eastAsia="es-EC"/>
+        </w:rPr>
+        <w:t xml:space="preserve">Barbara Kitchenham </w:t>
+      </w:r>
+      <w:r>
+        <w:rPr>
+          <w:lang w:eastAsia="es-EC"/>
+        </w:rPr>
+        <w:t>(Referencia).</w:t>
+      </w:r>
+    </w:p>
+    <w:p>
+      <w:pPr>
+        <w:shd w:val="clear" w:color="auto" w:fill="FFFFFF"/>
+        <w:spacing w:after="0" w:line="240" w:lineRule="auto"/>
+        <w:jc w:val="both"/>
+        <w:rPr>
+          <w:rFonts w:ascii="Arial" w:eastAsia="Times New Roman" w:hAnsi="Arial" w:cs="Arial"/>
+          <w:color w:val="222222"/>
+          <w:lang w:eastAsia="es-EC"/>
+        </w:rPr>
+      </w:pPr>
+    </w:p>
+    <w:p>
+      <w:pPr>
+        <w:pStyle w:val="E3Tesis"/>
+      </w:pPr>
+      <w:r>
+        <w:t xml:space="preserve">Método </w:t>
+      </w:r>
+      <w:r>
+        <w:t>Analítico</w:t>
+      </w:r>
+      <w:r>
+        <w:t>:</w:t>
+      </w:r>
+    </w:p>
+    <w:p>
+      <w:pPr>
+        <w:pStyle w:val="CuerpoTesis"/>
+        <w:rPr>
+          <w:lang w:eastAsia="es-EC"/>
+        </w:rPr>
+      </w:pPr>
+      <w:r>
+        <w:rPr>
+          <w:lang w:eastAsia="es-EC"/>
+        </w:rPr>
+        <w:t xml:space="preserve">Una vez identificado el problema del TT que se obtuvo en el método científico, se procedió a establecerlo en tres objetivos claves para llegar a la finalización del proyecto, el primer apartado corresponde a la SLR, donde se amplió la búsqueda de soluciones que se han desarrollado previamente, agregando la búsqueda de metodologías y tecnologías que fueron las adecuadas para este tipo de proyectos (referencia), como un segundo apartado se realizó el desarrollo de la solución informática con las diferentes actividades que fueron </w:t>
+      </w:r>
+      <w:r>
+        <w:rPr>
+          <w:lang w:eastAsia="es-EC"/>
+        </w:rPr>
+        <w:lastRenderedPageBreak/>
+        <w:t xml:space="preserve">planteadas (referencia), como el tercer y </w:t>
+      </w:r>
+      <w:proofErr w:type="spellStart"/>
+      <w:r>
+        <w:rPr>
+          <w:lang w:eastAsia="es-EC"/>
+        </w:rPr>
+        <w:t>ultimo</w:t>
+      </w:r>
+      <w:proofErr w:type="spellEnd"/>
+      <w:r>
+        <w:rPr>
+          <w:lang w:eastAsia="es-EC"/>
+        </w:rPr>
+        <w:t xml:space="preserve"> apartado se realizó la verificación de funcionalidad del sistema a través de un escenario de pruebas.</w:t>
+      </w:r>
+    </w:p>
+    <w:p>
+      <w:pPr>
+        <w:shd w:val="clear" w:color="auto" w:fill="FFFFFF"/>
+        <w:spacing w:after="0" w:line="240" w:lineRule="auto"/>
+        <w:jc w:val="both"/>
+        <w:rPr>
+          <w:rFonts w:ascii="Arial" w:eastAsia="Times New Roman" w:hAnsi="Arial" w:cs="Arial"/>
+          <w:color w:val="222222"/>
+          <w:lang w:eastAsia="es-EC"/>
+        </w:rPr>
+      </w:pPr>
+    </w:p>
+    <w:p>
+      <w:pPr>
+        <w:pStyle w:val="E3Tesis"/>
+      </w:pPr>
+      <w:r>
+        <w:t>Revisión Sistemática de Literatura (SLR)</w:t>
+      </w:r>
+    </w:p>
+    <w:p>
+      <w:pPr>
+        <w:pStyle w:val="CuerpoTesis"/>
+        <w:rPr>
+          <w:lang w:eastAsia="es-EC"/>
+        </w:rPr>
+      </w:pPr>
+      <w:r>
+        <w:rPr>
+          <w:lang w:eastAsia="es-EC"/>
+        </w:rPr>
+        <w:t xml:space="preserve">La metodología de </w:t>
+      </w:r>
+      <w:r>
+        <w:rPr>
+          <w:lang w:eastAsia="es-EC"/>
+        </w:rPr>
+        <w:t>Barbara Kitchenham</w:t>
+      </w:r>
+      <w:r>
+        <w:rPr>
+          <w:lang w:eastAsia="es-EC"/>
+        </w:rPr>
+        <w:t xml:space="preserve"> fue la base para la obtención de información relevante en el TT, permitió identificar las soluciones que se han realizado previamente, la tecnología y metodología que se adapta para el presente tipo de proyecto, este proceso </w:t>
+      </w:r>
+      <w:proofErr w:type="spellStart"/>
+      <w:r>
+        <w:rPr>
+          <w:lang w:eastAsia="es-EC"/>
+        </w:rPr>
+        <w:t>esta</w:t>
+      </w:r>
+      <w:proofErr w:type="spellEnd"/>
+      <w:r>
+        <w:rPr>
+          <w:lang w:eastAsia="es-EC"/>
+        </w:rPr>
+        <w:t xml:space="preserve"> basado en métricas establecidas por la autora Barbara, siguiendo sus tres pasos base, la planeación, la conducción de la revisión y los resultados de la revisión(referencia). </w:t>
+      </w:r>
+    </w:p>
+    <w:p>
+      <w:pPr>
+        <w:shd w:val="clear" w:color="auto" w:fill="FFFFFF"/>
+        <w:spacing w:after="0" w:line="240" w:lineRule="auto"/>
+        <w:jc w:val="both"/>
+        <w:rPr>
+          <w:rFonts w:ascii="Arial" w:eastAsia="Times New Roman" w:hAnsi="Arial" w:cs="Arial"/>
+          <w:color w:val="222222"/>
+          <w:lang w:eastAsia="es-EC"/>
+        </w:rPr>
+      </w:pPr>
+    </w:p>
+    <w:p>
+      <w:pPr>
+        <w:pStyle w:val="E3Tesis"/>
+      </w:pPr>
+      <w:r>
+        <w:t>Estudios de Caso:</w:t>
+      </w:r>
+    </w:p>
+    <w:p>
+      <w:pPr>
+        <w:shd w:val="clear" w:color="auto" w:fill="FFFFFF"/>
+        <w:spacing w:after="0" w:line="240" w:lineRule="auto"/>
+        <w:jc w:val="both"/>
+        <w:rPr>
+          <w:rFonts w:ascii="Arial" w:eastAsia="Times New Roman" w:hAnsi="Arial" w:cs="Arial"/>
+          <w:color w:val="222222"/>
+          <w:lang w:eastAsia="es-EC"/>
+        </w:rPr>
+      </w:pPr>
+    </w:p>
+    <w:p>
+      <w:pPr>
+        <w:pStyle w:val="CuerpoTesis"/>
+        <w:rPr>
+          <w:lang w:eastAsia="es-EC"/>
+        </w:rPr>
+      </w:pPr>
+      <w:proofErr w:type="gramStart"/>
+      <w:r>
+        <w:rPr>
+          <w:lang w:eastAsia="es-EC"/>
+        </w:rPr>
+        <w:t>Conjuntamente con</w:t>
+      </w:r>
+      <w:proofErr w:type="gramEnd"/>
+      <w:r>
+        <w:rPr>
+          <w:lang w:eastAsia="es-EC"/>
+        </w:rPr>
+        <w:t xml:space="preserve"> la SLR realizada, se logró profundizar en las temáticas del objeto de estudio, desde la búsqueda de alternativas a las soluciones que se han elaborado previamente, continuando con búsqueda y selección de la metodología y tecnología a través de una tabla comparativa, la recolección y documentación de información se puede evidenciar en el TT.</w:t>
+      </w:r>
+    </w:p>
+    <w:p>
+      <w:pPr>
+        <w:shd w:val="clear" w:color="auto" w:fill="FFFFFF"/>
+        <w:spacing w:after="0" w:line="240" w:lineRule="auto"/>
+        <w:jc w:val="both"/>
+        <w:rPr>
+          <w:rFonts w:ascii="Arial" w:eastAsia="Times New Roman" w:hAnsi="Arial" w:cs="Arial"/>
+          <w:color w:val="222222"/>
+          <w:lang w:eastAsia="es-EC"/>
+        </w:rPr>
+      </w:pPr>
     </w:p>
     <w:p>
       <w:pPr>
         <w:pStyle w:val="E2Tesis"/>
-        <w:numPr>
-          <w:ilvl w:val="2"/>
-          <w:numId w:val="1"/>
-        </w:numPr>
-      </w:pPr>
-      <w:r>
-        <w:t>Estudios de caso</w:t>
+        <w:rPr>
+          <w:lang w:eastAsia="es-EC"/>
+        </w:rPr>
+      </w:pPr>
+      <w:r>
+        <w:rPr>
+          <w:lang w:eastAsia="es-EC"/>
+        </w:rPr>
+        <w:t xml:space="preserve">Técnicas </w:t>
+      </w:r>
+    </w:p>
+    <w:p>
+      <w:pPr>
+        <w:pStyle w:val="E3Tesis"/>
+      </w:pPr>
+      <w:r>
+        <w:t>Entrevista</w:t>
       </w:r>
     </w:p>
     <w:p>
       <w:pPr>
         <w:pStyle w:val="CuerpoTesis"/>
-      </w:pPr>
-      <w:r>
-        <w:t>Se utilizó</w:t>
-      </w:r>
-      <w:r>
-        <w:t xml:space="preserve"> para la </w:t>
-      </w:r>
-      <w:r>
-        <w:t>recolección de información de los trabajos de investigación, los mismos fueron necesarios para obtener el tipo de soluciones, metodologías y tecnologías que se desarrollaron</w:t>
-      </w:r>
-      <w:r>
-        <w:t>.</w:t>
-      </w:r>
+        <w:rPr>
+          <w:b/>
+        </w:rPr>
+      </w:pPr>
+      <w:r>
+        <w:t>Se realizó una entrevista a médicos y odontólogos para la obtener información de los sistemas que ellos utilizan, logrando identificar que el sistema que manejan, en el sector público (Hospital Isidro Ayora, Centro de Salud N.1 Loja) no se adapta a sus necesidades, sea en tiempo de registro de información o incumpliendo los requerimientos necesarios para el especialista; en el sector privador como lo es la clínica odontológica ProDent, se pudo evidenciar que ellos no cuentan con un sistema que les permita el registro de la información (referencia), evidenciando que el desarrollo del presente TT es un aporte necesario para la comunidad, concretamente al área de odontología.</w:t>
+      </w:r>
+    </w:p>
+    <w:p>
+      <w:pPr>
+        <w:tabs>
+          <w:tab w:val="left" w:pos="1440"/>
+        </w:tabs>
+        <w:spacing w:after="0" w:line="310" w:lineRule="auto"/>
+        <w:jc w:val="both"/>
+        <w:rPr>
+          <w:rFonts w:ascii="Times New Roman" w:eastAsia="Arial" w:hAnsi="Times New Roman" w:cs="Times New Roman"/>
+          <w:b/>
+          <w:sz w:val="24"/>
+          <w:szCs w:val="24"/>
+        </w:rPr>
+      </w:pPr>
+    </w:p>
+    <w:p>
+      <w:pPr>
+        <w:tabs>
+          <w:tab w:val="left" w:pos="1440"/>
+        </w:tabs>
+        <w:spacing w:after="0" w:line="310" w:lineRule="auto"/>
+        <w:jc w:val="both"/>
+        <w:rPr>
+          <w:rFonts w:ascii="Times New Roman" w:eastAsia="Arial" w:hAnsi="Times New Roman" w:cs="Times New Roman"/>
+          <w:b/>
+          <w:sz w:val="24"/>
+          <w:szCs w:val="24"/>
+        </w:rPr>
+      </w:pPr>
+    </w:p>
+    <w:p>
+      <w:pPr>
+        <w:tabs>
+          <w:tab w:val="left" w:pos="1440"/>
+        </w:tabs>
+        <w:spacing w:after="0" w:line="310" w:lineRule="auto"/>
+        <w:jc w:val="both"/>
+        <w:rPr>
+          <w:rFonts w:ascii="Times New Roman" w:eastAsia="Arial" w:hAnsi="Times New Roman" w:cs="Times New Roman"/>
+          <w:b/>
+          <w:sz w:val="24"/>
+          <w:szCs w:val="24"/>
+        </w:rPr>
+      </w:pPr>
+    </w:p>
+    <w:p>
+      <w:pPr>
+        <w:tabs>
+          <w:tab w:val="left" w:pos="1440"/>
+        </w:tabs>
+        <w:spacing w:after="0" w:line="310" w:lineRule="auto"/>
+        <w:jc w:val="both"/>
+        <w:rPr>
+          <w:rFonts w:ascii="Times New Roman" w:eastAsia="Arial" w:hAnsi="Times New Roman" w:cs="Times New Roman"/>
+          <w:b/>
+          <w:sz w:val="24"/>
+          <w:szCs w:val="24"/>
+        </w:rPr>
+      </w:pPr>
+    </w:p>
+    <w:p>
+      <w:pPr>
+        <w:tabs>
+          <w:tab w:val="left" w:pos="1440"/>
+        </w:tabs>
+        <w:spacing w:after="0" w:line="310" w:lineRule="auto"/>
+        <w:jc w:val="both"/>
+        <w:rPr>
+          <w:rFonts w:ascii="Times New Roman" w:eastAsia="Arial" w:hAnsi="Times New Roman" w:cs="Times New Roman"/>
+          <w:b/>
+          <w:sz w:val="24"/>
+          <w:szCs w:val="24"/>
+        </w:rPr>
+      </w:pPr>
+      <w:bookmarkStart w:id="32" w:name="_GoBack"/>
+      <w:bookmarkEnd w:id="32"/>
     </w:p>
     <w:p>
       <w:pPr>
         <w:pStyle w:val="E2Tesis"/>
-        <w:numPr>
-          <w:ilvl w:val="1"/>
-          <w:numId w:val="1"/>
-        </w:numPr>
-      </w:pPr>
-      <w:r>
-        <w:t xml:space="preserve">Técnicas </w:t>
-      </w:r>
+        <w:rPr>
+          <w:lang w:eastAsia="es-EC"/>
+        </w:rPr>
+      </w:pPr>
+      <w:r>
+        <w:rPr>
+          <w:lang w:eastAsia="es-EC"/>
+        </w:rPr>
+        <w:lastRenderedPageBreak/>
+        <w:t>Técnicos</w:t>
+      </w:r>
+    </w:p>
+    <w:p>
+      <w:pPr>
+        <w:shd w:val="clear" w:color="auto" w:fill="FFFFFF"/>
+        <w:spacing w:after="0" w:line="240" w:lineRule="auto"/>
+        <w:jc w:val="both"/>
+        <w:rPr>
+          <w:rFonts w:ascii="Arial" w:eastAsia="Times New Roman" w:hAnsi="Arial" w:cs="Arial"/>
+          <w:color w:val="222222"/>
+          <w:lang w:eastAsia="es-EC"/>
+        </w:rPr>
+      </w:pPr>
     </w:p>
     <w:p>
       <w:pPr>
         <w:pStyle w:val="E3Tesis"/>
-        <w:numPr>
-          <w:ilvl w:val="2"/>
-          <w:numId w:val="1"/>
-        </w:numPr>
-      </w:pPr>
-      <w:r>
-        <w:t>Entrevista</w:t>
+      </w:pPr>
+      <w:r>
+        <w:t>Metodología ágil para el desarrollo de productos de software</w:t>
       </w:r>
     </w:p>
     <w:p>
       <w:pPr>
         <w:pStyle w:val="CuerpoTesis"/>
-      </w:pPr>
-      <w:r>
-        <w:t>Se pudo obtener información necesaria para conocer</w:t>
-      </w:r>
-      <w:r>
-        <w:t xml:space="preserve"> la forma que se llevan a cabo la administración de procedimientos odontológicos en </w:t>
-      </w:r>
-      <w:r>
-        <w:t>el Hospital Isidro Ayora, Centro de Salud N. 1</w:t>
-      </w:r>
-      <w:r>
-        <w:t xml:space="preserve"> </w:t>
-      </w:r>
-      <w:r>
-        <w:t>y</w:t>
-      </w:r>
-      <w:r>
-        <w:t xml:space="preserve"> </w:t>
-      </w:r>
-      <w:r>
-        <w:t xml:space="preserve">en la clínica Pro </w:t>
+        <w:rPr>
+          <w:lang w:eastAsia="es-EC"/>
+        </w:rPr>
+      </w:pPr>
+      <w:r>
+        <w:rPr>
+          <w:lang w:eastAsia="es-EC"/>
+        </w:rPr>
+        <w:t>Para la elaboración del TT fue necesario la utilización de una metodología ágil para su desarrollo, a través de la SLR se identificó que la metodología que más se adapta al presente TT es la metodología de Programación Extrema (XP), por las diferentes ventajas que brinda esta metodología (Referencia).</w:t>
+      </w:r>
+    </w:p>
+    <w:p>
+      <w:pPr>
+        <w:shd w:val="clear" w:color="auto" w:fill="FFFFFF"/>
+        <w:spacing w:after="0" w:line="240" w:lineRule="auto"/>
+        <w:jc w:val="both"/>
+        <w:rPr>
+          <w:rFonts w:ascii="Arial" w:eastAsia="Times New Roman" w:hAnsi="Arial" w:cs="Arial"/>
+          <w:color w:val="222222"/>
+          <w:lang w:eastAsia="es-EC"/>
+        </w:rPr>
+      </w:pPr>
+    </w:p>
+    <w:p>
+      <w:pPr>
+        <w:pStyle w:val="E3Tesis"/>
+      </w:pPr>
+      <w:r>
+        <w:t>F</w:t>
+      </w:r>
+      <w:r>
+        <w:t>rameworks</w:t>
+      </w:r>
+      <w:r>
+        <w:t>:</w:t>
+      </w:r>
+    </w:p>
+    <w:p>
+      <w:pPr>
+        <w:shd w:val="clear" w:color="auto" w:fill="FFFFFF"/>
+        <w:spacing w:after="0" w:line="240" w:lineRule="auto"/>
+        <w:jc w:val="both"/>
+        <w:rPr>
+          <w:rFonts w:ascii="Arial" w:eastAsia="Times New Roman" w:hAnsi="Arial" w:cs="Arial"/>
+          <w:b/>
+          <w:color w:val="222222"/>
+          <w:lang w:eastAsia="es-EC"/>
+        </w:rPr>
+      </w:pPr>
+    </w:p>
+    <w:p>
+      <w:pPr>
+        <w:pStyle w:val="CuerpoTesis"/>
+        <w:rPr>
+          <w:lang w:eastAsia="es-EC"/>
+        </w:rPr>
+      </w:pPr>
+      <w:r>
+        <w:rPr>
+          <w:lang w:eastAsia="es-EC"/>
+        </w:rPr>
+        <w:t xml:space="preserve">El lenguaje de programación PHP, fue uno de los más utilizados en los proyectos similares al TT, esta información se encuentra detallada en la SLR (Referencia), una vez identificado el lenguaje de programación que se utilizaría, se procedió a la búsqueda de un framework que brinde mejores capacidades para trabajar con PHP, se </w:t>
       </w:r>
       <w:proofErr w:type="spellStart"/>
       <w:r>
-        <w:t>Dent</w:t>
+        <w:rPr>
+          <w:lang w:eastAsia="es-EC"/>
+        </w:rPr>
+        <w:t>realizo</w:t>
       </w:r>
       <w:proofErr w:type="spellEnd"/>
       <w:r>
-        <w:t xml:space="preserve">, de esta manera poder desarrollar una solución informática que apoye al </w:t>
-      </w:r>
-      <w:r>
-        <w:t>área de la salud, específicamente en el campo de</w:t>
-      </w:r>
-      <w:r>
-        <w:t xml:space="preserve"> odontológico</w:t>
-      </w:r>
-      <w:r>
-        <w:t>.</w:t>
-      </w:r>
-    </w:p>
-    <w:p>
-      <w:pPr>
-        <w:pStyle w:val="E3Tesis"/>
-        <w:numPr>
-          <w:ilvl w:val="2"/>
-          <w:numId w:val="1"/>
-        </w:numPr>
-      </w:pPr>
-      <w:r>
-        <w:t>Recolección bibliográfica</w:t>
-      </w:r>
+        <w:rPr>
+          <w:lang w:eastAsia="es-EC"/>
+        </w:rPr>
+        <w:t xml:space="preserve"> una tabla comparativa de frameworks (Referencias), dando como resultado que Laravel es el framework con mejores prestaciones para el TT. </w:t>
+      </w:r>
+    </w:p>
+    <w:p>
+      <w:pPr>
+        <w:shd w:val="clear" w:color="auto" w:fill="FFFFFF"/>
+        <w:spacing w:after="0" w:line="240" w:lineRule="auto"/>
+        <w:jc w:val="both"/>
+        <w:rPr>
+          <w:rFonts w:ascii="Arial" w:eastAsia="Times New Roman" w:hAnsi="Arial" w:cs="Arial"/>
+          <w:color w:val="222222"/>
+          <w:lang w:eastAsia="es-EC"/>
+        </w:rPr>
+      </w:pPr>
+      <w:r>
+        <w:rPr>
+          <w:rFonts w:ascii="Arial" w:eastAsia="Times New Roman" w:hAnsi="Arial" w:cs="Arial"/>
+          <w:color w:val="222222"/>
+          <w:lang w:eastAsia="es-EC"/>
+        </w:rPr>
+        <w:t> </w:t>
+      </w:r>
+    </w:p>
+    <w:p>
+      <w:pPr>
+        <w:shd w:val="clear" w:color="auto" w:fill="FFFFFF"/>
+        <w:spacing w:after="0" w:line="240" w:lineRule="auto"/>
+        <w:jc w:val="both"/>
+        <w:rPr>
+          <w:rFonts w:ascii="Arial" w:eastAsia="Times New Roman" w:hAnsi="Arial" w:cs="Arial"/>
+          <w:color w:val="222222"/>
+          <w:lang w:eastAsia="es-EC"/>
+        </w:rPr>
+      </w:pPr>
+    </w:p>
+    <w:p>
+      <w:pPr>
+        <w:pStyle w:val="E2Tesis"/>
+        <w:rPr>
+          <w:lang w:eastAsia="es-EC"/>
+        </w:rPr>
+      </w:pPr>
+      <w:r>
+        <w:rPr>
+          <w:lang w:eastAsia="es-EC"/>
+        </w:rPr>
+        <w:t>Participantes</w:t>
+      </w:r>
+    </w:p>
+    <w:p>
+      <w:pPr>
+        <w:shd w:val="clear" w:color="auto" w:fill="FFFFFF"/>
+        <w:spacing w:after="0" w:line="240" w:lineRule="auto"/>
+        <w:jc w:val="both"/>
+        <w:rPr>
+          <w:rFonts w:ascii="Arial" w:eastAsia="Times New Roman" w:hAnsi="Arial" w:cs="Arial"/>
+          <w:color w:val="222222"/>
+          <w:lang w:eastAsia="es-EC"/>
+        </w:rPr>
+      </w:pPr>
     </w:p>
     <w:p>
       <w:pPr>
         <w:pStyle w:val="CuerpoTesis"/>
-      </w:pPr>
-      <w:r>
-        <w:t>La</w:t>
-      </w:r>
-      <w:r>
-        <w:t xml:space="preserve"> recolección de información </w:t>
-      </w:r>
-      <w:r>
-        <w:t xml:space="preserve">fue </w:t>
-      </w:r>
-      <w:r>
-        <w:t xml:space="preserve">necesaria para sustentar la parte teórica </w:t>
-      </w:r>
-      <w:r>
-        <w:t>en los diversos puntos del trabajo de titulación</w:t>
-      </w:r>
-      <w:r>
-        <w:t xml:space="preserve">. </w:t>
-      </w:r>
+        <w:rPr>
+          <w:lang w:eastAsia="es-EC"/>
+        </w:rPr>
+      </w:pPr>
+      <w:r>
+        <w:rPr>
+          <w:lang w:eastAsia="es-EC"/>
+        </w:rPr>
+        <w:t xml:space="preserve">El presente trabajo de titulación fue desarrollado por Dennys Andrés Camacho Velíz (investigador principal), en conjunto con el </w:t>
+      </w:r>
+      <w:r>
+        <w:rPr>
+          <w:lang w:eastAsia="es-EC"/>
+        </w:rPr>
+        <w:t xml:space="preserve">Ing. Luis Antonio Chamba Eras Mg. Sc </w:t>
+      </w:r>
+      <w:r>
+        <w:rPr>
+          <w:lang w:eastAsia="es-EC"/>
+        </w:rPr>
+        <w:t xml:space="preserve">(docente guía del TT), el </w:t>
+      </w:r>
+      <w:r>
+        <w:rPr>
+          <w:lang w:eastAsia="es-EC"/>
+        </w:rPr>
+        <w:t xml:space="preserve">Ing. José Luis Granda </w:t>
+      </w:r>
+      <w:proofErr w:type="spellStart"/>
+      <w:r>
+        <w:rPr>
+          <w:lang w:eastAsia="es-EC"/>
+        </w:rPr>
+        <w:t>Sivisapa</w:t>
+      </w:r>
+      <w:proofErr w:type="spellEnd"/>
+      <w:r>
+        <w:rPr>
+          <w:lang w:eastAsia="es-EC"/>
+        </w:rPr>
+        <w:t>, Mg. Sc</w:t>
+      </w:r>
+      <w:r>
+        <w:rPr>
+          <w:lang w:eastAsia="es-EC"/>
+        </w:rPr>
+        <w:t xml:space="preserve"> (director del TT), el Ing. Pablo Ordoñez en el apartado de la Revisión Sistemática de Literatura, y como apoyo externo a los odontólogos (</w:t>
+      </w:r>
+      <w:proofErr w:type="spellStart"/>
+      <w:r>
+        <w:rPr>
+          <w:lang w:eastAsia="es-EC"/>
+        </w:rPr>
+        <w:t>Willam</w:t>
+      </w:r>
+      <w:proofErr w:type="spellEnd"/>
+      <w:r>
+        <w:rPr>
+          <w:lang w:eastAsia="es-EC"/>
+        </w:rPr>
+        <w:t xml:space="preserve"> Tapia y Diego Faican) especialistas de la clínica </w:t>
+      </w:r>
+      <w:r>
+        <w:rPr>
+          <w:lang w:eastAsia="es-EC"/>
+        </w:rPr>
+        <w:t xml:space="preserve">ProDent, </w:t>
+      </w:r>
+      <w:r>
+        <w:rPr>
+          <w:lang w:eastAsia="es-EC"/>
+        </w:rPr>
+        <w:t>lugar donde</w:t>
+      </w:r>
+      <w:r>
+        <w:rPr>
+          <w:lang w:eastAsia="es-EC"/>
+        </w:rPr>
+        <w:t xml:space="preserve"> se </w:t>
+      </w:r>
+      <w:proofErr w:type="spellStart"/>
+      <w:r>
+        <w:rPr>
+          <w:lang w:eastAsia="es-EC"/>
+        </w:rPr>
+        <w:t>logro</w:t>
+      </w:r>
+      <w:proofErr w:type="spellEnd"/>
+      <w:r>
+        <w:rPr>
+          <w:lang w:eastAsia="es-EC"/>
+        </w:rPr>
+        <w:t xml:space="preserve"> obtener las bases necesarias para la elaboración de un software que permita cumplir con los requerimientos necesarios para un sistema odontológico. </w:t>
+      </w:r>
+    </w:p>
+    <w:p>
+      <w:pPr>
+        <w:shd w:val="clear" w:color="auto" w:fill="FFFFFF"/>
+        <w:spacing w:after="0" w:line="240" w:lineRule="auto"/>
+        <w:jc w:val="both"/>
+        <w:rPr>
+          <w:rFonts w:ascii="Arial" w:eastAsia="Times New Roman" w:hAnsi="Arial" w:cs="Arial"/>
+          <w:color w:val="222222"/>
+          <w:lang w:eastAsia="es-EC"/>
+        </w:rPr>
+      </w:pPr>
+    </w:p>
+    <w:p>
+      <w:pPr>
+        <w:jc w:val="both"/>
+        <w:rPr>
+          <w:rFonts w:ascii="Arial" w:hAnsi="Arial" w:cs="Arial"/>
+        </w:rPr>
+      </w:pPr>
     </w:p>
     <w:p>
       <w:pPr>
@@ -6173,14 +7137,14 @@
           <w:numId w:val="1"/>
         </w:numPr>
       </w:pPr>
-      <w:bookmarkStart w:id="32" w:name="_Toc527403371"/>
-      <w:bookmarkStart w:id="33" w:name="_Toc530638398"/>
+      <w:bookmarkStart w:id="33" w:name="_Toc527403371"/>
+      <w:bookmarkStart w:id="34" w:name="_Toc530638398"/>
       <w:r>
         <w:lastRenderedPageBreak/>
         <w:t>Resultados</w:t>
       </w:r>
-      <w:bookmarkEnd w:id="32"/>
       <w:bookmarkEnd w:id="33"/>
+      <w:bookmarkEnd w:id="34"/>
     </w:p>
     <w:p>
       <w:pPr>
@@ -6256,7 +7220,7 @@
       <w:pPr>
         <w:pStyle w:val="E2Tesis"/>
       </w:pPr>
-      <w:bookmarkStart w:id="34" w:name="_Toc530638399"/>
+      <w:bookmarkStart w:id="35" w:name="_Toc530638399"/>
       <w:r>
         <w:t xml:space="preserve">Fase 1: </w:t>
       </w:r>
@@ -6266,7 +7230,7 @@
       <w:r>
         <w:t xml:space="preserve"> una revisión sistemática de gestión de procedimiento odontológicos.</w:t>
       </w:r>
-      <w:bookmarkEnd w:id="34"/>
+      <w:bookmarkEnd w:id="35"/>
       <w:r>
         <w:t xml:space="preserve"> </w:t>
       </w:r>
@@ -6318,11 +7282,11 @@
           <w:numId w:val="1"/>
         </w:numPr>
       </w:pPr>
-      <w:bookmarkStart w:id="35" w:name="_Toc530638400"/>
+      <w:bookmarkStart w:id="36" w:name="_Toc530638400"/>
       <w:r>
         <w:t>Establecer métricas para la selección de trabajos relacionados al caso de estudio.</w:t>
       </w:r>
-      <w:bookmarkEnd w:id="35"/>
+      <w:bookmarkEnd w:id="36"/>
     </w:p>
     <w:p>
       <w:pPr>
@@ -6431,11 +7395,11 @@
           <w:numId w:val="1"/>
         </w:numPr>
       </w:pPr>
-      <w:bookmarkStart w:id="36" w:name="_Toc530638401"/>
+      <w:bookmarkStart w:id="37" w:name="_Toc530638401"/>
       <w:r>
         <w:t>Búsqueda de información en base a las métricas establecidas relacionada al caso de estudio.</w:t>
       </w:r>
-      <w:bookmarkEnd w:id="36"/>
+      <w:bookmarkEnd w:id="37"/>
     </w:p>
     <w:p/>
     <w:p>
@@ -7190,7 +8154,7 @@
       <w:pPr>
         <w:pStyle w:val="Caption"/>
       </w:pPr>
-      <w:bookmarkStart w:id="37" w:name="_Toc531242808"/>
+      <w:bookmarkStart w:id="38" w:name="_Toc531242808"/>
       <w:r>
         <w:t xml:space="preserve">TABLA </w:t>
       </w:r>
@@ -7233,7 +8197,7 @@
       <w:r>
         <w:t>DETALLE DE LOS ARTÍCULOS ANALIZADOS</w:t>
       </w:r>
-      <w:bookmarkEnd w:id="37"/>
+      <w:bookmarkEnd w:id="38"/>
     </w:p>
     <w:p>
       <w:pPr>
@@ -7248,11 +8212,11 @@
           <w:numId w:val="1"/>
         </w:numPr>
       </w:pPr>
-      <w:bookmarkStart w:id="38" w:name="_Toc530638402"/>
+      <w:bookmarkStart w:id="39" w:name="_Toc530638402"/>
       <w:r>
         <w:t>Análisis de los trabajos seleccionados.</w:t>
       </w:r>
-      <w:bookmarkEnd w:id="38"/>
+      <w:bookmarkEnd w:id="39"/>
     </w:p>
     <w:p>
       <w:pPr>
@@ -7516,12 +8480,12 @@
           <w:numId w:val="1"/>
         </w:numPr>
       </w:pPr>
-      <w:bookmarkStart w:id="39" w:name="_Toc530638403"/>
+      <w:bookmarkStart w:id="40" w:name="_Toc530638403"/>
       <w:r>
         <w:lastRenderedPageBreak/>
         <w:t>Elaborar un documento de los trabajos analizados.</w:t>
       </w:r>
-      <w:bookmarkEnd w:id="39"/>
+      <w:bookmarkEnd w:id="40"/>
       <w:r>
         <w:t xml:space="preserve"> </w:t>
       </w:r>
@@ -7551,7 +8515,7 @@
           <w:lang w:val="es-EC"/>
         </w:rPr>
       </w:pPr>
-      <w:bookmarkStart w:id="40" w:name="_Toc530638404"/>
+      <w:bookmarkStart w:id="41" w:name="_Toc530638404"/>
       <w:r>
         <w:rPr>
           <w:lang w:val="es-EC"/>
@@ -7564,7 +8528,7 @@
         </w:rPr>
         <w:t>Implementar la solución informática para la gestión de procedimientos odontológicos</w:t>
       </w:r>
-      <w:bookmarkEnd w:id="40"/>
+      <w:bookmarkEnd w:id="41"/>
     </w:p>
     <w:p>
       <w:pPr>
@@ -7629,14 +8593,14 @@
           <w:lang w:val="es-EC"/>
         </w:rPr>
       </w:pPr>
-      <w:bookmarkStart w:id="41" w:name="_Toc530638405"/>
+      <w:bookmarkStart w:id="42" w:name="_Toc530638405"/>
       <w:r>
         <w:rPr>
           <w:lang w:val="es-EC"/>
         </w:rPr>
         <w:t>Analizar y establecer normas de ingeniería de software que se adapten a las necesidades a la solución informática.</w:t>
       </w:r>
-      <w:bookmarkEnd w:id="41"/>
+      <w:bookmarkEnd w:id="42"/>
     </w:p>
     <w:p>
       <w:pPr>
@@ -7675,11 +8639,11 @@
       <w:pPr>
         <w:pStyle w:val="E2Tesis"/>
       </w:pPr>
-      <w:bookmarkStart w:id="42" w:name="_Toc530638406"/>
+      <w:bookmarkStart w:id="43" w:name="_Toc530638406"/>
       <w:r>
         <w:t>Selección de Metodología</w:t>
       </w:r>
-      <w:bookmarkEnd w:id="42"/>
+      <w:bookmarkEnd w:id="43"/>
     </w:p>
     <w:p>
       <w:pPr>
@@ -7844,11 +8808,11 @@
       <w:pPr>
         <w:pStyle w:val="E3Tesis"/>
       </w:pPr>
-      <w:bookmarkStart w:id="43" w:name="_Toc530638407"/>
+      <w:bookmarkStart w:id="44" w:name="_Toc530638407"/>
       <w:r>
         <w:t>Programación Extrema (XP)</w:t>
       </w:r>
-      <w:bookmarkEnd w:id="43"/>
+      <w:bookmarkEnd w:id="44"/>
     </w:p>
     <w:p>
       <w:pPr>
@@ -8307,11 +9271,11 @@
       <w:pPr>
         <w:pStyle w:val="E3Tesis"/>
       </w:pPr>
-      <w:bookmarkStart w:id="44" w:name="_Toc530638408"/>
+      <w:bookmarkStart w:id="45" w:name="_Toc530638408"/>
       <w:r>
         <w:t>SCRUM</w:t>
       </w:r>
-      <w:bookmarkEnd w:id="44"/>
+      <w:bookmarkEnd w:id="45"/>
     </w:p>
     <w:p>
       <w:pPr>
@@ -8704,11 +9668,11 @@
       <w:pPr>
         <w:pStyle w:val="E3Tesis"/>
       </w:pPr>
-      <w:bookmarkStart w:id="45" w:name="_Toc530638409"/>
+      <w:bookmarkStart w:id="46" w:name="_Toc530638409"/>
       <w:r>
         <w:t>CRYSTAL</w:t>
       </w:r>
-      <w:bookmarkEnd w:id="45"/>
+      <w:bookmarkEnd w:id="46"/>
     </w:p>
     <w:p>
       <w:pPr>
@@ -9103,7 +10067,7 @@
           <w:lang w:val="es-EC"/>
         </w:rPr>
       </w:pPr>
-      <w:bookmarkStart w:id="46" w:name="_Toc530638410"/>
+      <w:bookmarkStart w:id="47" w:name="_Toc530638410"/>
       <w:r>
         <w:rPr>
           <w:lang w:val="es-EC"/>
@@ -9152,7 +10116,7 @@
         </w:rPr>
         <w:t>)</w:t>
       </w:r>
-      <w:bookmarkEnd w:id="46"/>
+      <w:bookmarkEnd w:id="47"/>
       <w:r>
         <w:rPr>
           <w:lang w:val="es-EC"/>
@@ -9397,11 +10361,11 @@
       <w:pPr>
         <w:pStyle w:val="E3Tesis"/>
       </w:pPr>
-      <w:bookmarkStart w:id="47" w:name="_Toc530638411"/>
+      <w:bookmarkStart w:id="48" w:name="_Toc530638411"/>
       <w:r>
         <w:t>Comparativa de las metodologías (XP, Scrum, Crystal, DSDM)</w:t>
       </w:r>
-      <w:bookmarkEnd w:id="47"/>
+      <w:bookmarkEnd w:id="48"/>
     </w:p>
     <w:p>
       <w:pPr>
@@ -9492,7 +10456,7 @@
       <w:pPr>
         <w:pStyle w:val="Caption"/>
       </w:pPr>
-      <w:bookmarkStart w:id="48" w:name="_Toc531242809"/>
+      <w:bookmarkStart w:id="49" w:name="_Toc531242809"/>
       <w:r>
         <w:t xml:space="preserve">TABLA </w:t>
       </w:r>
@@ -9538,7 +10502,7 @@
       <w:r>
         <w:t>ABLA COMPARATIVA DE METODOLOGIA</w:t>
       </w:r>
-      <w:bookmarkEnd w:id="48"/>
+      <w:bookmarkEnd w:id="49"/>
     </w:p>
     <w:tbl>
       <w:tblPr>
@@ -12257,7 +13221,7 @@
           <w:lang w:val="es-EC"/>
         </w:rPr>
       </w:pPr>
-      <w:bookmarkStart w:id="49" w:name="_Toc530638412"/>
+      <w:bookmarkStart w:id="50" w:name="_Toc530638412"/>
       <w:r>
         <w:rPr>
           <w:lang w:val="es-EC"/>
@@ -12270,7 +13234,7 @@
         </w:rPr>
         <w:t>Framework</w:t>
       </w:r>
-      <w:bookmarkEnd w:id="49"/>
+      <w:bookmarkEnd w:id="50"/>
     </w:p>
     <w:p>
       <w:pPr>
@@ -12571,14 +13535,14 @@
           <w:lang w:val="es-EC"/>
         </w:rPr>
       </w:pPr>
-      <w:bookmarkStart w:id="50" w:name="_Toc530638413"/>
+      <w:bookmarkStart w:id="51" w:name="_Toc530638413"/>
       <w:r>
         <w:rPr>
           <w:lang w:val="es-EC"/>
         </w:rPr>
         <w:t>Laravel</w:t>
       </w:r>
-      <w:bookmarkEnd w:id="50"/>
+      <w:bookmarkEnd w:id="51"/>
     </w:p>
     <w:p>
       <w:pPr>
@@ -12809,11 +13773,11 @@
       <w:pPr>
         <w:pStyle w:val="E3Tesis"/>
       </w:pPr>
-      <w:bookmarkStart w:id="51" w:name="_Toc530638414"/>
+      <w:bookmarkStart w:id="52" w:name="_Toc530638414"/>
       <w:r>
         <w:t>CodeIgniter</w:t>
       </w:r>
-      <w:bookmarkEnd w:id="51"/>
+      <w:bookmarkEnd w:id="52"/>
     </w:p>
     <w:p>
       <w:pPr>
@@ -13028,11 +13992,11 @@
       <w:pPr>
         <w:pStyle w:val="E3Tesis"/>
       </w:pPr>
-      <w:bookmarkStart w:id="52" w:name="_Toc530638415"/>
+      <w:bookmarkStart w:id="53" w:name="_Toc530638415"/>
       <w:r>
         <w:t>CakePHP</w:t>
       </w:r>
-      <w:bookmarkEnd w:id="52"/>
+      <w:bookmarkEnd w:id="53"/>
     </w:p>
     <w:p>
       <w:pPr>
@@ -13231,7 +14195,7 @@
       <w:pPr>
         <w:pStyle w:val="E3Tesis"/>
       </w:pPr>
-      <w:bookmarkStart w:id="53" w:name="_Toc530638416"/>
+      <w:bookmarkStart w:id="54" w:name="_Toc530638416"/>
       <w:r>
         <w:t>Comparativa de</w:t>
       </w:r>
@@ -13259,7 +14223,7 @@
       <w:r>
         <w:t>)</w:t>
       </w:r>
-      <w:bookmarkEnd w:id="53"/>
+      <w:bookmarkEnd w:id="54"/>
     </w:p>
     <w:p>
       <w:pPr>
@@ -13513,7 +14477,7 @@
       <w:pPr>
         <w:pStyle w:val="Caption"/>
       </w:pPr>
-      <w:bookmarkStart w:id="54" w:name="_Toc531242810"/>
+      <w:bookmarkStart w:id="55" w:name="_Toc531242810"/>
       <w:r>
         <w:t xml:space="preserve">TABLA </w:t>
       </w:r>
@@ -13556,7 +14520,7 @@
       <w:r>
         <w:t>COMPARATIVA DE FRAMEWORKS</w:t>
       </w:r>
-      <w:bookmarkEnd w:id="54"/>
+      <w:bookmarkEnd w:id="55"/>
     </w:p>
     <w:tbl>
       <w:tblPr>
@@ -14482,14 +15446,14 @@
           <w:lang w:val="es-EC"/>
         </w:rPr>
       </w:pPr>
-      <w:bookmarkStart w:id="55" w:name="_Toc530638417"/>
+      <w:bookmarkStart w:id="56" w:name="_Toc530638417"/>
       <w:r>
         <w:rPr>
           <w:lang w:val="es-EC"/>
         </w:rPr>
         <w:t>Metodología XP</w:t>
       </w:r>
-      <w:bookmarkEnd w:id="55"/>
+      <w:bookmarkEnd w:id="56"/>
     </w:p>
     <w:p>
       <w:pPr>
@@ -14693,7 +15657,7 @@
       <w:pPr>
         <w:pStyle w:val="Caption"/>
       </w:pPr>
-      <w:bookmarkStart w:id="56" w:name="_Toc531242811"/>
+      <w:bookmarkStart w:id="57" w:name="_Toc531242811"/>
       <w:r>
         <w:t xml:space="preserve">Tabla </w:t>
       </w:r>
@@ -14734,7 +15698,7 @@
         <w:br/>
         <w:t>REQUERIMIENTOS FUNCIONALES</w:t>
       </w:r>
-      <w:bookmarkEnd w:id="56"/>
+      <w:bookmarkEnd w:id="57"/>
     </w:p>
     <w:tbl>
       <w:tblPr>
@@ -15421,7 +16385,7 @@
       <w:pPr>
         <w:pStyle w:val="Caption"/>
       </w:pPr>
-      <w:bookmarkStart w:id="57" w:name="_Toc531242812"/>
+      <w:bookmarkStart w:id="58" w:name="_Toc531242812"/>
       <w:r>
         <w:t xml:space="preserve">Tabla </w:t>
       </w:r>
@@ -15462,7 +16426,7 @@
         <w:br/>
         <w:t xml:space="preserve"> REQUERIMIENTOS NO FUNCIONALES</w:t>
       </w:r>
-      <w:bookmarkEnd w:id="57"/>
+      <w:bookmarkEnd w:id="58"/>
     </w:p>
     <w:tbl>
       <w:tblPr>
@@ -15891,7 +16855,7 @@
         <w:pStyle w:val="CuerpoTesis"/>
         <w:numPr>
           <w:ilvl w:val="0"/>
-          <w:numId w:val="36"/>
+          <w:numId w:val="21"/>
         </w:numPr>
         <w:rPr>
           <w:lang w:val="es-EC"/>
@@ -15909,7 +16873,7 @@
         <w:pStyle w:val="CuerpoTesis"/>
         <w:numPr>
           <w:ilvl w:val="0"/>
-          <w:numId w:val="36"/>
+          <w:numId w:val="21"/>
         </w:numPr>
         <w:rPr>
           <w:lang w:val="es-EC"/>
@@ -15927,7 +16891,7 @@
         <w:pStyle w:val="CuerpoTesis"/>
         <w:numPr>
           <w:ilvl w:val="0"/>
-          <w:numId w:val="36"/>
+          <w:numId w:val="21"/>
         </w:numPr>
         <w:rPr>
           <w:lang w:val="es-EC"/>
@@ -15961,7 +16925,7 @@
         <w:pStyle w:val="CuerpoTesis"/>
         <w:numPr>
           <w:ilvl w:val="0"/>
-          <w:numId w:val="37"/>
+          <w:numId w:val="22"/>
         </w:numPr>
         <w:rPr>
           <w:lang w:val="es-EC"/>
@@ -15979,7 +16943,7 @@
         <w:pStyle w:val="CuerpoTesis"/>
         <w:numPr>
           <w:ilvl w:val="0"/>
-          <w:numId w:val="37"/>
+          <w:numId w:val="22"/>
         </w:numPr>
         <w:rPr>
           <w:lang w:val="es-EC"/>
@@ -15997,7 +16961,7 @@
         <w:pStyle w:val="CuerpoTesis"/>
         <w:numPr>
           <w:ilvl w:val="0"/>
-          <w:numId w:val="37"/>
+          <w:numId w:val="22"/>
         </w:numPr>
         <w:rPr>
           <w:lang w:val="es-EC"/>
@@ -16052,7 +17016,7 @@
         <w:pStyle w:val="CuerpoTesis"/>
         <w:numPr>
           <w:ilvl w:val="0"/>
-          <w:numId w:val="38"/>
+          <w:numId w:val="23"/>
         </w:numPr>
         <w:rPr>
           <w:b/>
@@ -16083,7 +17047,7 @@
         <w:pStyle w:val="CuerpoTesis"/>
         <w:numPr>
           <w:ilvl w:val="0"/>
-          <w:numId w:val="38"/>
+          <w:numId w:val="23"/>
         </w:numPr>
         <w:rPr>
           <w:b/>
@@ -16114,7 +17078,7 @@
         <w:pStyle w:val="CuerpoTesis"/>
         <w:numPr>
           <w:ilvl w:val="0"/>
-          <w:numId w:val="38"/>
+          <w:numId w:val="23"/>
         </w:numPr>
         <w:rPr>
           <w:b/>
@@ -16175,7 +17139,7 @@
         <w:pStyle w:val="CuerpoTesis"/>
         <w:numPr>
           <w:ilvl w:val="0"/>
-          <w:numId w:val="39"/>
+          <w:numId w:val="24"/>
         </w:numPr>
         <w:rPr>
           <w:b/>
@@ -16194,7 +17158,7 @@
         <w:pStyle w:val="CuerpoTesis"/>
         <w:numPr>
           <w:ilvl w:val="0"/>
-          <w:numId w:val="39"/>
+          <w:numId w:val="24"/>
         </w:numPr>
         <w:rPr>
           <w:b/>
@@ -16219,7 +17183,7 @@
         <w:pStyle w:val="CuerpoTesis"/>
         <w:numPr>
           <w:ilvl w:val="0"/>
-          <w:numId w:val="39"/>
+          <w:numId w:val="24"/>
         </w:numPr>
         <w:rPr>
           <w:b/>
@@ -16471,8 +17435,8 @@
       <w:pPr>
         <w:pStyle w:val="Caption"/>
       </w:pPr>
-      <w:bookmarkStart w:id="58" w:name="_Ref530638573"/>
-      <w:bookmarkStart w:id="59" w:name="_Toc531242813"/>
+      <w:bookmarkStart w:id="59" w:name="_Ref530638573"/>
+      <w:bookmarkStart w:id="60" w:name="_Toc531242813"/>
       <w:r>
         <w:t xml:space="preserve">TABLA </w:t>
       </w:r>
@@ -16506,7 +17470,7 @@
         </w:rPr>
         <w:fldChar w:fldCharType="end"/>
       </w:r>
-      <w:bookmarkEnd w:id="58"/>
+      <w:bookmarkEnd w:id="59"/>
       <w:r>
         <w:t xml:space="preserve">. </w:t>
       </w:r>
@@ -16516,7 +17480,7 @@
       <w:r>
         <w:t>MODELO DE HISTORIA DE USUARIO</w:t>
       </w:r>
-      <w:bookmarkEnd w:id="59"/>
+      <w:bookmarkEnd w:id="60"/>
     </w:p>
     <w:tbl>
       <w:tblPr>
@@ -16544,7 +17508,7 @@
               <w:pStyle w:val="CuerpoTesis"/>
               <w:jc w:val="center"/>
             </w:pPr>
-            <w:bookmarkStart w:id="60" w:name="_Hlk524732714"/>
+            <w:bookmarkStart w:id="61" w:name="_Hlk524732714"/>
             <w:r>
               <w:t>Historia de Usuario</w:t>
             </w:r>
@@ -16750,7 +17714,7 @@
           </w:p>
         </w:tc>
       </w:tr>
-      <w:bookmarkEnd w:id="60"/>
+      <w:bookmarkEnd w:id="61"/>
     </w:tbl>
     <w:p>
       <w:pPr>
@@ -23813,14 +24777,14 @@
           <w:lang w:val="es-EC"/>
         </w:rPr>
       </w:pPr>
-      <w:bookmarkStart w:id="61" w:name="_Toc530638418"/>
+      <w:bookmarkStart w:id="62" w:name="_Toc530638418"/>
       <w:r>
         <w:rPr>
           <w:lang w:val="es-EC"/>
         </w:rPr>
         <w:t>Establecer plataforma para el desarrollo de la solución informática.</w:t>
       </w:r>
-      <w:bookmarkEnd w:id="61"/>
+      <w:bookmarkEnd w:id="62"/>
     </w:p>
     <w:p>
       <w:pPr>
@@ -23833,14 +24797,14 @@
           <w:lang w:val="es-EC"/>
         </w:rPr>
       </w:pPr>
-      <w:bookmarkStart w:id="62" w:name="_Toc530638419"/>
+      <w:bookmarkStart w:id="63" w:name="_Toc530638419"/>
       <w:r>
         <w:rPr>
           <w:lang w:val="es-EC"/>
         </w:rPr>
         <w:t>Analizar y modelar las funcionalidades de la solución informática en base a los requerimientos dados por la clínica odontológica.</w:t>
       </w:r>
-      <w:bookmarkEnd w:id="62"/>
+      <w:bookmarkEnd w:id="63"/>
     </w:p>
     <w:p>
       <w:pPr>
@@ -23853,7 +24817,7 @@
           <w:lang w:val="es-EC"/>
         </w:rPr>
       </w:pPr>
-      <w:bookmarkStart w:id="63" w:name="_Toc530638420"/>
+      <w:bookmarkStart w:id="64" w:name="_Toc530638420"/>
       <w:r>
         <w:rPr>
           <w:lang w:val="es-EC"/>
@@ -23872,7 +24836,7 @@
         </w:rPr>
         <w:t>.</w:t>
       </w:r>
-      <w:bookmarkEnd w:id="63"/>
+      <w:bookmarkEnd w:id="64"/>
     </w:p>
     <w:p>
       <w:pPr>
@@ -23885,14 +24849,14 @@
           <w:lang w:val="es-EC"/>
         </w:rPr>
       </w:pPr>
-      <w:bookmarkStart w:id="64" w:name="_Toc530638421"/>
+      <w:bookmarkStart w:id="65" w:name="_Toc530638421"/>
       <w:r>
         <w:rPr>
           <w:lang w:val="es-EC"/>
         </w:rPr>
         <w:t>Elaborar documentación</w:t>
       </w:r>
-      <w:bookmarkEnd w:id="64"/>
+      <w:bookmarkEnd w:id="65"/>
     </w:p>
     <w:p>
       <w:pPr>
@@ -23948,14 +24912,14 @@
           <w:numId w:val="1"/>
         </w:numPr>
       </w:pPr>
-      <w:bookmarkStart w:id="65" w:name="_Toc527403372"/>
-      <w:bookmarkStart w:id="66" w:name="_Toc530638422"/>
+      <w:bookmarkStart w:id="66" w:name="_Toc527403372"/>
+      <w:bookmarkStart w:id="67" w:name="_Toc530638422"/>
       <w:r>
         <w:lastRenderedPageBreak/>
         <w:t>Discusión</w:t>
       </w:r>
-      <w:bookmarkEnd w:id="65"/>
       <w:bookmarkEnd w:id="66"/>
+      <w:bookmarkEnd w:id="67"/>
     </w:p>
     <w:p>
       <w:pPr>
@@ -24060,13 +25024,13 @@
       <w:pPr>
         <w:pStyle w:val="E2Tesis"/>
       </w:pPr>
-      <w:bookmarkStart w:id="67" w:name="_Toc527403373"/>
-      <w:bookmarkStart w:id="68" w:name="_Toc530638423"/>
+      <w:bookmarkStart w:id="68" w:name="_Toc527403373"/>
+      <w:bookmarkStart w:id="69" w:name="_Toc530638423"/>
       <w:r>
         <w:t>Desarrollo de la propuesta alternativa</w:t>
       </w:r>
-      <w:bookmarkEnd w:id="67"/>
       <w:bookmarkEnd w:id="68"/>
+      <w:bookmarkEnd w:id="69"/>
     </w:p>
     <w:p>
       <w:pPr>
@@ -24594,13 +25558,13 @@
       <w:pPr>
         <w:pStyle w:val="E2Tesis"/>
       </w:pPr>
-      <w:bookmarkStart w:id="69" w:name="_Toc527403374"/>
-      <w:bookmarkStart w:id="70" w:name="_Toc530638424"/>
+      <w:bookmarkStart w:id="70" w:name="_Toc527403374"/>
+      <w:bookmarkStart w:id="71" w:name="_Toc530638424"/>
       <w:r>
         <w:t>Valoración Técnica económica ambiental</w:t>
       </w:r>
-      <w:bookmarkEnd w:id="69"/>
       <w:bookmarkEnd w:id="70"/>
+      <w:bookmarkEnd w:id="71"/>
     </w:p>
     <w:p>
       <w:pPr>
@@ -24626,14 +25590,14 @@
           <w:numId w:val="1"/>
         </w:numPr>
       </w:pPr>
-      <w:bookmarkStart w:id="71" w:name="_Toc527403375"/>
-      <w:bookmarkStart w:id="72" w:name="_Toc530638425"/>
+      <w:bookmarkStart w:id="72" w:name="_Toc527403375"/>
+      <w:bookmarkStart w:id="73" w:name="_Toc530638425"/>
       <w:r>
         <w:lastRenderedPageBreak/>
         <w:t>Conclusiones</w:t>
       </w:r>
-      <w:bookmarkEnd w:id="71"/>
       <w:bookmarkEnd w:id="72"/>
+      <w:bookmarkEnd w:id="73"/>
     </w:p>
     <w:p>
       <w:pPr>
@@ -25067,14 +26031,14 @@
           <w:numId w:val="1"/>
         </w:numPr>
       </w:pPr>
-      <w:bookmarkStart w:id="73" w:name="_Toc527403376"/>
-      <w:bookmarkStart w:id="74" w:name="_Toc530638426"/>
+      <w:bookmarkStart w:id="74" w:name="_Toc527403376"/>
+      <w:bookmarkStart w:id="75" w:name="_Toc530638426"/>
       <w:r>
         <w:lastRenderedPageBreak/>
         <w:t>Recomendaciones</w:t>
       </w:r>
-      <w:bookmarkEnd w:id="73"/>
       <w:bookmarkEnd w:id="74"/>
+      <w:bookmarkEnd w:id="75"/>
     </w:p>
     <w:p>
       <w:pPr>
@@ -25140,21 +26104,21 @@
           <w:numId w:val="1"/>
         </w:numPr>
       </w:pPr>
-      <w:bookmarkStart w:id="75" w:name="_Toc527403377"/>
-      <w:bookmarkStart w:id="76" w:name="_Toc530638427"/>
+      <w:bookmarkStart w:id="76" w:name="_Toc527403377"/>
+      <w:bookmarkStart w:id="77" w:name="_Toc530638427"/>
       <w:r>
         <w:lastRenderedPageBreak/>
         <w:t>Bibliografía</w:t>
       </w:r>
-      <w:bookmarkEnd w:id="75"/>
       <w:bookmarkEnd w:id="76"/>
+      <w:bookmarkEnd w:id="77"/>
     </w:p>
     <w:p>
       <w:pPr>
         <w:pStyle w:val="CuerpoTesis"/>
       </w:pPr>
     </w:p>
-    <w:bookmarkStart w:id="77" w:name="_Toc527403378"/>
+    <w:bookmarkStart w:id="78" w:name="_Toc527403378"/>
     <w:p>
       <w:pPr>
         <w:widowControl w:val="0"/>
@@ -26628,27 +27592,27 @@
           <w:numId w:val="1"/>
         </w:numPr>
       </w:pPr>
-      <w:bookmarkStart w:id="78" w:name="_Toc530638428"/>
+      <w:bookmarkStart w:id="79" w:name="_Toc530638428"/>
       <w:r>
         <w:t>Anexos</w:t>
       </w:r>
-      <w:bookmarkEnd w:id="77"/>
       <w:bookmarkEnd w:id="78"/>
+      <w:bookmarkEnd w:id="79"/>
     </w:p>
     <w:p>
       <w:pPr>
         <w:pStyle w:val="E2Tesis"/>
       </w:pPr>
-      <w:bookmarkStart w:id="79" w:name="_Toc529736738"/>
-      <w:bookmarkStart w:id="80" w:name="_Toc530638429"/>
+      <w:bookmarkStart w:id="80" w:name="_Toc529736738"/>
+      <w:bookmarkStart w:id="81" w:name="_Toc530638429"/>
       <w:r>
         <w:t>Anexo 1</w:t>
       </w:r>
-      <w:bookmarkEnd w:id="79"/>
+      <w:bookmarkEnd w:id="80"/>
       <w:r>
         <w:t>: Revisión Sistemática de Literatura</w:t>
       </w:r>
-      <w:bookmarkEnd w:id="80"/>
+      <w:bookmarkEnd w:id="81"/>
     </w:p>
     <w:p>
       <w:pPr>
@@ -26667,8 +27631,8 @@
           <w:sz w:val="28"/>
         </w:rPr>
       </w:pPr>
-      <w:bookmarkStart w:id="81" w:name="_Toc521961214"/>
-      <w:bookmarkStart w:id="82" w:name="_Toc529736739"/>
+      <w:bookmarkStart w:id="82" w:name="_Toc521961214"/>
+      <w:bookmarkStart w:id="83" w:name="_Toc529736739"/>
       <w:r>
         <w:rPr>
           <w:b/>
@@ -26687,8 +27651,8 @@
         </w:rPr>
         <w:t>.</w:t>
       </w:r>
-      <w:bookmarkEnd w:id="81"/>
       <w:bookmarkEnd w:id="82"/>
+      <w:bookmarkEnd w:id="83"/>
     </w:p>
     <w:p>
       <w:pPr>
@@ -26810,8 +27774,8 @@
           <w:sz w:val="28"/>
         </w:rPr>
       </w:pPr>
-      <w:bookmarkStart w:id="83" w:name="_Toc521961215"/>
-      <w:bookmarkStart w:id="84" w:name="_Toc529736740"/>
+      <w:bookmarkStart w:id="84" w:name="_Toc521961215"/>
+      <w:bookmarkStart w:id="85" w:name="_Toc529736740"/>
       <w:r>
         <w:rPr>
           <w:b/>
@@ -26819,8 +27783,8 @@
         </w:rPr>
         <w:t>Proceso de SLR</w:t>
       </w:r>
-      <w:bookmarkEnd w:id="83"/>
       <w:bookmarkEnd w:id="84"/>
+      <w:bookmarkEnd w:id="85"/>
     </w:p>
     <w:p>
       <w:pPr>
@@ -26859,8 +27823,8 @@
           <w:sz w:val="28"/>
         </w:rPr>
       </w:pPr>
-      <w:bookmarkStart w:id="85" w:name="_Toc521961216"/>
-      <w:bookmarkStart w:id="86" w:name="_Toc529736741"/>
+      <w:bookmarkStart w:id="86" w:name="_Toc521961216"/>
+      <w:bookmarkStart w:id="87" w:name="_Toc529736741"/>
       <w:r>
         <w:rPr>
           <w:b/>
@@ -26868,8 +27832,8 @@
         </w:rPr>
         <w:t>Objetivo de la SLR</w:t>
       </w:r>
-      <w:bookmarkEnd w:id="85"/>
       <w:bookmarkEnd w:id="86"/>
+      <w:bookmarkEnd w:id="87"/>
     </w:p>
     <w:p>
       <w:pPr>
@@ -26948,8 +27912,8 @@
           <w:sz w:val="28"/>
         </w:rPr>
       </w:pPr>
-      <w:bookmarkStart w:id="87" w:name="_Toc521961217"/>
-      <w:bookmarkStart w:id="88" w:name="_Toc529736742"/>
+      <w:bookmarkStart w:id="88" w:name="_Toc521961217"/>
+      <w:bookmarkStart w:id="89" w:name="_Toc529736742"/>
       <w:r>
         <w:rPr>
           <w:b/>
@@ -26957,8 +27921,8 @@
         </w:rPr>
         <w:t>Pregunta de la SLR</w:t>
       </w:r>
-      <w:bookmarkEnd w:id="87"/>
       <w:bookmarkEnd w:id="88"/>
+      <w:bookmarkEnd w:id="89"/>
     </w:p>
     <w:p>
       <w:pPr>
@@ -27030,7 +27994,7 @@
           <w:numId w:val="4"/>
         </w:numPr>
       </w:pPr>
-      <w:bookmarkStart w:id="89" w:name="_Toc521961218"/>
+      <w:bookmarkStart w:id="90" w:name="_Toc521961218"/>
       <w:r>
         <w:rPr>
           <w:rFonts w:eastAsia="Calibri" w:cs="Times New Roman"/>
@@ -27081,7 +28045,7 @@
       <w:pPr>
         <w:pStyle w:val="E3Tesis"/>
       </w:pPr>
-      <w:bookmarkStart w:id="90" w:name="_Toc529736743"/>
+      <w:bookmarkStart w:id="91" w:name="_Toc529736743"/>
     </w:p>
     <w:p>
       <w:pPr>
@@ -27098,8 +28062,8 @@
         </w:rPr>
         <w:t>Estrategias de búsqueda</w:t>
       </w:r>
-      <w:bookmarkEnd w:id="89"/>
       <w:bookmarkEnd w:id="90"/>
+      <w:bookmarkEnd w:id="91"/>
     </w:p>
     <w:p>
       <w:pPr>
@@ -27356,8 +28320,8 @@
           <w:sz w:val="28"/>
         </w:rPr>
       </w:pPr>
-      <w:bookmarkStart w:id="91" w:name="_Toc521961219"/>
-      <w:bookmarkStart w:id="92" w:name="_Toc529736744"/>
+      <w:bookmarkStart w:id="92" w:name="_Toc521961219"/>
+      <w:bookmarkStart w:id="93" w:name="_Toc529736744"/>
       <w:r>
         <w:rPr>
           <w:b/>
@@ -27365,8 +28329,8 @@
         </w:rPr>
         <w:t>Fuentes bibliográficas seleccionadas.</w:t>
       </w:r>
-      <w:bookmarkEnd w:id="91"/>
       <w:bookmarkEnd w:id="92"/>
+      <w:bookmarkEnd w:id="93"/>
     </w:p>
     <w:p>
       <w:pPr>
@@ -27540,8 +28504,8 @@
           <w:sz w:val="28"/>
         </w:rPr>
       </w:pPr>
-      <w:bookmarkStart w:id="93" w:name="_Toc521961220"/>
-      <w:bookmarkStart w:id="94" w:name="_Toc529736745"/>
+      <w:bookmarkStart w:id="94" w:name="_Toc521961220"/>
+      <w:bookmarkStart w:id="95" w:name="_Toc529736745"/>
       <w:r>
         <w:rPr>
           <w:b/>
@@ -27549,8 +28513,8 @@
         </w:rPr>
         <w:t>Cadenas de búsqueda</w:t>
       </w:r>
-      <w:bookmarkEnd w:id="93"/>
       <w:bookmarkEnd w:id="94"/>
+      <w:bookmarkEnd w:id="95"/>
     </w:p>
     <w:p>
       <w:pPr>
@@ -27632,8 +28596,8 @@
       <w:pPr>
         <w:pStyle w:val="Caption"/>
       </w:pPr>
-      <w:bookmarkStart w:id="95" w:name="_Ref530638527"/>
-      <w:bookmarkStart w:id="96" w:name="_Toc531242814"/>
+      <w:bookmarkStart w:id="96" w:name="_Ref530638527"/>
+      <w:bookmarkStart w:id="97" w:name="_Toc531242814"/>
       <w:r>
         <w:t xml:space="preserve">TABLA </w:t>
       </w:r>
@@ -27667,7 +28631,7 @@
         </w:rPr>
         <w:fldChar w:fldCharType="end"/>
       </w:r>
-      <w:bookmarkEnd w:id="95"/>
+      <w:bookmarkEnd w:id="96"/>
       <w:r>
         <w:t>.</w:t>
       </w:r>
@@ -27677,7 +28641,7 @@
       <w:r>
         <w:t>CADENAS DE BÚSQUEDA</w:t>
       </w:r>
-      <w:bookmarkEnd w:id="96"/>
+      <w:bookmarkEnd w:id="97"/>
     </w:p>
     <w:tbl>
       <w:tblPr>
@@ -28133,7 +29097,7 @@
           <w:lang w:val="es-EC"/>
         </w:rPr>
       </w:pPr>
-      <w:bookmarkStart w:id="97" w:name="_Toc521961221"/>
+      <w:bookmarkStart w:id="98" w:name="_Toc521961221"/>
     </w:p>
     <w:p>
       <w:pPr>
@@ -28143,7 +29107,7 @@
           <w:sz w:val="28"/>
         </w:rPr>
       </w:pPr>
-      <w:bookmarkStart w:id="98" w:name="_Toc529736746"/>
+      <w:bookmarkStart w:id="99" w:name="_Toc529736746"/>
       <w:r>
         <w:rPr>
           <w:b/>
@@ -28151,8 +29115,8 @@
         </w:rPr>
         <w:t>Criterios de Inclusión</w:t>
       </w:r>
-      <w:bookmarkEnd w:id="97"/>
       <w:bookmarkEnd w:id="98"/>
+      <w:bookmarkEnd w:id="99"/>
       <w:r>
         <w:rPr>
           <w:b/>
@@ -28332,8 +29296,8 @@
           <w:sz w:val="28"/>
         </w:rPr>
       </w:pPr>
-      <w:bookmarkStart w:id="99" w:name="_Toc521961222"/>
-      <w:bookmarkStart w:id="100" w:name="_Toc529736747"/>
+      <w:bookmarkStart w:id="100" w:name="_Toc521961222"/>
+      <w:bookmarkStart w:id="101" w:name="_Toc529736747"/>
       <w:r>
         <w:rPr>
           <w:b/>
@@ -28341,8 +29305,8 @@
         </w:rPr>
         <w:t>Criterios de Exclusión</w:t>
       </w:r>
-      <w:bookmarkEnd w:id="99"/>
       <w:bookmarkEnd w:id="100"/>
+      <w:bookmarkEnd w:id="101"/>
       <w:r>
         <w:rPr>
           <w:b/>
@@ -28427,8 +29391,8 @@
           <w:sz w:val="28"/>
         </w:rPr>
       </w:pPr>
-      <w:bookmarkStart w:id="101" w:name="_Toc521961223"/>
-      <w:bookmarkStart w:id="102" w:name="_Toc529736748"/>
+      <w:bookmarkStart w:id="102" w:name="_Toc521961223"/>
+      <w:bookmarkStart w:id="103" w:name="_Toc529736748"/>
       <w:r>
         <w:rPr>
           <w:b/>
@@ -28436,8 +29400,8 @@
         </w:rPr>
         <w:t>Ejecución de la SLR</w:t>
       </w:r>
-      <w:bookmarkEnd w:id="101"/>
       <w:bookmarkEnd w:id="102"/>
+      <w:bookmarkEnd w:id="103"/>
     </w:p>
     <w:p>
       <w:pPr>
@@ -28487,8 +29451,8 @@
       <w:pPr>
         <w:pStyle w:val="E3Tesis"/>
       </w:pPr>
-      <w:bookmarkStart w:id="103" w:name="_Toc521961224"/>
-      <w:bookmarkStart w:id="104" w:name="_Toc529736749"/>
+      <w:bookmarkStart w:id="104" w:name="_Toc521961224"/>
+      <w:bookmarkStart w:id="105" w:name="_Toc529736749"/>
     </w:p>
     <w:p>
       <w:pPr>
@@ -28505,8 +29469,8 @@
         </w:rPr>
         <w:t>Extracción de información</w:t>
       </w:r>
-      <w:bookmarkEnd w:id="103"/>
       <w:bookmarkEnd w:id="104"/>
+      <w:bookmarkEnd w:id="105"/>
     </w:p>
     <w:p>
       <w:pPr>
@@ -28560,8 +29524,6 @@
         <w:lastRenderedPageBreak/>
         <w:t>HACER DIAGRAMA DE FLUJO DEL NUMERO DE TRABAJOS</w:t>
       </w:r>
-      <w:bookmarkStart w:id="105" w:name="_GoBack"/>
-      <w:bookmarkEnd w:id="105"/>
     </w:p>
     <w:p>
       <w:pPr>
@@ -31607,7 +32569,7 @@
         <mc:AlternateContent>
           <mc:Choice Requires="wps">
             <w:drawing>
-              <wp:anchor distT="0" distB="0" distL="114300" distR="114300" simplePos="0" relativeHeight="251664384" behindDoc="1" locked="0" layoutInCell="1" allowOverlap="1" wp14:anchorId="4729A1F9" wp14:editId="6ECDB03F">
+              <wp:anchor distT="0" distB="0" distL="114300" distR="114300" simplePos="0" relativeHeight="251664384" behindDoc="1" locked="0" layoutInCell="1" allowOverlap="1" wp14:anchorId="4729A1F9" wp14:editId="0B85189B">
                 <wp:simplePos x="0" y="0"/>
                 <wp:positionH relativeFrom="column">
                   <wp:posOffset>-166370</wp:posOffset>
@@ -31785,6 +32747,26 @@
       </w:r>
       <w:r>
         <w:rPr>
+          <w:rFonts w:eastAsia="Times New Roman"/>
+          <w:b/>
+          <w:color w:val="000000" w:themeColor="text1"/>
+          <w:lang w:val="es-EC" w:eastAsia="es-EC"/>
+        </w:rPr>
+        <w:t>Anexo 2</w:t>
+      </w:r>
+    </w:p>
+    <w:p>
+      <w:pPr>
+        <w:pStyle w:val="CuerpoTesis"/>
+        <w:rPr>
+          <w:rFonts w:eastAsia="Times New Roman"/>
+          <w:b/>
+          <w:color w:val="000000" w:themeColor="text1"/>
+          <w:lang w:val="es-EC" w:eastAsia="es-EC"/>
+        </w:rPr>
+      </w:pPr>
+      <w:r>
+        <w:rPr>
           <w:rFonts w:ascii="Times New Roman" w:hAnsi="Times New Roman" w:cs="Times New Roman"/>
           <w:b/>
           <w:noProof/>
@@ -31792,26 +32774,26 @@
           <w:lang w:val="en-US"/>
         </w:rPr>
         <w:drawing>
-          <wp:anchor distT="0" distB="0" distL="114300" distR="114300" simplePos="0" relativeHeight="251662336" behindDoc="1" locked="0" layoutInCell="1" allowOverlap="1" wp14:anchorId="62BA63DA" wp14:editId="7BE49BC6">
+          <wp:anchor distT="0" distB="0" distL="114300" distR="114300" simplePos="0" relativeHeight="251666432" behindDoc="1" locked="0" layoutInCell="1" allowOverlap="1" wp14:anchorId="7DA786B9" wp14:editId="4510B2AF">
             <wp:simplePos x="0" y="0"/>
             <wp:positionH relativeFrom="column">
-              <wp:posOffset>-166914</wp:posOffset>
+              <wp:posOffset>-383540</wp:posOffset>
             </wp:positionH>
             <wp:positionV relativeFrom="paragraph">
-              <wp:posOffset>295547</wp:posOffset>
+              <wp:posOffset>283210</wp:posOffset>
             </wp:positionV>
-            <wp:extent cx="5408930" cy="7211695"/>
-            <wp:effectExtent l="0" t="0" r="1270" b="8255"/>
+            <wp:extent cx="5791835" cy="6915150"/>
+            <wp:effectExtent l="0" t="0" r="0" b="0"/>
             <wp:wrapTight wrapText="bothSides">
               <wp:wrapPolygon edited="0">
                 <wp:start x="0" y="0"/>
-                <wp:lineTo x="0" y="21568"/>
-                <wp:lineTo x="21529" y="21568"/>
-                <wp:lineTo x="21529" y="0"/>
+                <wp:lineTo x="0" y="21540"/>
+                <wp:lineTo x="21527" y="21540"/>
+                <wp:lineTo x="21527" y="0"/>
                 <wp:lineTo x="0" y="0"/>
               </wp:wrapPolygon>
             </wp:wrapTight>
-            <wp:docPr id="7" name="Picture 7" descr="https://scontent.floh1-1.fna.fbcdn.net/v/t1.15752-9/37098435_1970395989678049_5782757621035433984_n.jpg?_nc_cat=0&amp;oh=994319f8bed85c093115ce5baa85c62b&amp;oe=5BCBBC85"/>
+            <wp:docPr id="304" name="Picture 304" descr="https://scontent.floh1-1.fna.fbcdn.net/v/t1.15752-9/37098435_1970395989678049_5782757621035433984_n.jpg?_nc_cat=0&amp;oh=994319f8bed85c093115ce5baa85c62b&amp;oe=5BCBBC85"/>
             <wp:cNvGraphicFramePr>
               <a:graphicFrameLocks xmlns:a="http://schemas.openxmlformats.org/drawingml/2006/main" noChangeAspect="1"/>
             </wp:cNvGraphicFramePr>
@@ -31825,7 +32807,7 @@
                     </pic:cNvPicPr>
                   </pic:nvPicPr>
                   <pic:blipFill>
-                    <a:blip r:link="rId16">
+                    <a:blip r:embed="rId16" r:link="rId17">
                       <a:extLst>
                         <a:ext uri="{28A0092B-C50C-407E-A947-70E740481C1C}">
                           <a14:useLocalDpi xmlns:a14="http://schemas.microsoft.com/office/drawing/2010/main" val="0"/>
@@ -31840,7 +32822,7 @@
                   <pic:spPr bwMode="auto">
                     <a:xfrm>
                       <a:off x="0" y="0"/>
-                      <a:ext cx="5408930" cy="7211695"/>
+                      <a:ext cx="5791835" cy="6915150"/>
                     </a:xfrm>
                     <a:prstGeom prst="rect">
                       <a:avLst/>
@@ -31862,68 +32844,6 @@
           </wp:anchor>
         </w:drawing>
       </w:r>
-      <w:r>
-        <w:rPr>
-          <w:rFonts w:eastAsia="Times New Roman"/>
-          <w:b/>
-          <w:color w:val="000000" w:themeColor="text1"/>
-          <w:lang w:val="es-EC" w:eastAsia="es-EC"/>
-        </w:rPr>
-        <w:t>Anexo 2</w:t>
-      </w:r>
-    </w:p>
-    <w:p>
-      <w:pPr>
-        <w:pStyle w:val="CuerpoTesis"/>
-        <w:rPr>
-          <w:rFonts w:eastAsia="Times New Roman"/>
-          <w:b/>
-          <w:color w:val="000000" w:themeColor="text1"/>
-          <w:lang w:val="es-EC" w:eastAsia="es-EC"/>
-        </w:rPr>
-      </w:pPr>
-    </w:p>
-    <w:p>
-      <w:pPr>
-        <w:pStyle w:val="CuerpoTesis"/>
-        <w:rPr>
-          <w:rFonts w:eastAsia="Times New Roman" w:cs="Times New Roman"/>
-          <w:b/>
-          <w:color w:val="000000" w:themeColor="text1"/>
-          <w:lang w:val="es-EC" w:eastAsia="es-EC"/>
-        </w:rPr>
-      </w:pPr>
-    </w:p>
-    <w:p>
-      <w:pPr>
-        <w:spacing w:line="360" w:lineRule="auto"/>
-      </w:pPr>
-    </w:p>
-    <w:p>
-      <w:pPr>
-        <w:spacing w:line="360" w:lineRule="auto"/>
-      </w:pPr>
-    </w:p>
-    <w:p>
-      <w:pPr>
-        <w:tabs>
-          <w:tab w:val="left" w:pos="7406"/>
-        </w:tabs>
-        <w:spacing w:line="360" w:lineRule="auto"/>
-      </w:pPr>
-      <w:r>
-        <w:tab/>
-      </w:r>
-    </w:p>
-    <w:p>
-      <w:pPr>
-        <w:pStyle w:val="CuerpoTesis"/>
-      </w:pPr>
-    </w:p>
-    <w:p>
-      <w:pPr>
-        <w:pStyle w:val="CuerpoTesis"/>
-      </w:pPr>
     </w:p>
     <w:sectPr>
       <w:pgSz w:w="11900" w:h="16840" w:code="9"/>
@@ -31970,7 +32890,6 @@
         <w:docPartUnique/>
       </w:docPartObj>
     </w:sdtPr>
-    <w:sdtEndPr/>
     <w:sdtContent>
       <w:p>
         <w:pPr>
@@ -32016,7 +32935,6 @@
         <w:docPartUnique/>
       </w:docPartObj>
     </w:sdtPr>
-    <w:sdtEndPr/>
     <w:sdtContent>
       <w:p>
         <w:pPr>
@@ -32469,6 +33387,185 @@
     </w:lvl>
   </w:abstractNum>
   <w:abstractNum w:abstractNumId="2" w15:restartNumberingAfterBreak="0">
+    <w:nsid w:val="15B02DB9"/>
+    <w:multiLevelType w:val="hybridMultilevel"/>
+    <w:tmpl w:val="747EA5BA"/>
+    <w:lvl w:ilvl="0" w:tplc="300A000F">
+      <w:start w:val="1"/>
+      <w:numFmt w:val="decimal"/>
+      <w:lvlText w:val="%1."/>
+      <w:lvlJc w:val="left"/>
+      <w:pPr>
+        <w:ind w:left="360" w:hanging="360"/>
+      </w:pPr>
+      <w:rPr>
+        <w:rFonts w:hint="default"/>
+      </w:rPr>
+    </w:lvl>
+    <w:lvl w:ilvl="1" w:tplc="7A00B188">
+      <w:start w:val="1"/>
+      <w:numFmt w:val="lowerLetter"/>
+      <w:lvlText w:val="%2."/>
+      <w:lvlJc w:val="left"/>
+      <w:pPr>
+        <w:ind w:left="0" w:hanging="360"/>
+      </w:pPr>
+      <w:rPr>
+        <w:rFonts w:ascii="Times New Roman" w:hAnsi="Times New Roman" w:cs="Times New Roman" w:hint="default"/>
+        <w:sz w:val="24"/>
+      </w:rPr>
+    </w:lvl>
+    <w:lvl w:ilvl="2" w:tplc="300A001B">
+      <w:start w:val="1"/>
+      <w:numFmt w:val="lowerRoman"/>
+      <w:lvlText w:val="%3."/>
+      <w:lvlJc w:val="right"/>
+      <w:pPr>
+        <w:ind w:left="720" w:hanging="180"/>
+      </w:pPr>
+    </w:lvl>
+    <w:lvl w:ilvl="3" w:tplc="300A000F">
+      <w:start w:val="1"/>
+      <w:numFmt w:val="decimal"/>
+      <w:lvlText w:val="%4."/>
+      <w:lvlJc w:val="left"/>
+      <w:pPr>
+        <w:ind w:left="1440" w:hanging="360"/>
+      </w:pPr>
+    </w:lvl>
+    <w:lvl w:ilvl="4" w:tplc="300A0019" w:tentative="1">
+      <w:start w:val="1"/>
+      <w:numFmt w:val="lowerLetter"/>
+      <w:lvlText w:val="%5."/>
+      <w:lvlJc w:val="left"/>
+      <w:pPr>
+        <w:ind w:left="2160" w:hanging="360"/>
+      </w:pPr>
+    </w:lvl>
+    <w:lvl w:ilvl="5" w:tplc="300A001B" w:tentative="1">
+      <w:start w:val="1"/>
+      <w:numFmt w:val="lowerRoman"/>
+      <w:lvlText w:val="%6."/>
+      <w:lvlJc w:val="right"/>
+      <w:pPr>
+        <w:ind w:left="2880" w:hanging="180"/>
+      </w:pPr>
+    </w:lvl>
+    <w:lvl w:ilvl="6" w:tplc="300A000F" w:tentative="1">
+      <w:start w:val="1"/>
+      <w:numFmt w:val="decimal"/>
+      <w:lvlText w:val="%7."/>
+      <w:lvlJc w:val="left"/>
+      <w:pPr>
+        <w:ind w:left="3600" w:hanging="360"/>
+      </w:pPr>
+    </w:lvl>
+    <w:lvl w:ilvl="7" w:tplc="300A0019" w:tentative="1">
+      <w:start w:val="1"/>
+      <w:numFmt w:val="lowerLetter"/>
+      <w:lvlText w:val="%8."/>
+      <w:lvlJc w:val="left"/>
+      <w:pPr>
+        <w:ind w:left="4320" w:hanging="360"/>
+      </w:pPr>
+    </w:lvl>
+    <w:lvl w:ilvl="8" w:tplc="300A001B" w:tentative="1">
+      <w:start w:val="1"/>
+      <w:numFmt w:val="lowerRoman"/>
+      <w:lvlText w:val="%9."/>
+      <w:lvlJc w:val="right"/>
+      <w:pPr>
+        <w:ind w:left="5040" w:hanging="180"/>
+      </w:pPr>
+    </w:lvl>
+  </w:abstractNum>
+  <w:abstractNum w:abstractNumId="3" w15:restartNumberingAfterBreak="0">
+    <w:nsid w:val="17776647"/>
+    <w:multiLevelType w:val="hybridMultilevel"/>
+    <w:tmpl w:val="1E54E482"/>
+    <w:lvl w:ilvl="0" w:tplc="300A0017">
+      <w:start w:val="1"/>
+      <w:numFmt w:val="lowerLetter"/>
+      <w:lvlText w:val="%1)"/>
+      <w:lvlJc w:val="left"/>
+      <w:pPr>
+        <w:ind w:left="1068" w:hanging="360"/>
+      </w:pPr>
+    </w:lvl>
+    <w:lvl w:ilvl="1" w:tplc="300A0019" w:tentative="1">
+      <w:start w:val="1"/>
+      <w:numFmt w:val="lowerLetter"/>
+      <w:lvlText w:val="%2."/>
+      <w:lvlJc w:val="left"/>
+      <w:pPr>
+        <w:ind w:left="1788" w:hanging="360"/>
+      </w:pPr>
+    </w:lvl>
+    <w:lvl w:ilvl="2" w:tplc="300A001B" w:tentative="1">
+      <w:start w:val="1"/>
+      <w:numFmt w:val="lowerRoman"/>
+      <w:lvlText w:val="%3."/>
+      <w:lvlJc w:val="right"/>
+      <w:pPr>
+        <w:ind w:left="2508" w:hanging="180"/>
+      </w:pPr>
+    </w:lvl>
+    <w:lvl w:ilvl="3" w:tplc="300A000F" w:tentative="1">
+      <w:start w:val="1"/>
+      <w:numFmt w:val="decimal"/>
+      <w:lvlText w:val="%4."/>
+      <w:lvlJc w:val="left"/>
+      <w:pPr>
+        <w:ind w:left="3228" w:hanging="360"/>
+      </w:pPr>
+    </w:lvl>
+    <w:lvl w:ilvl="4" w:tplc="300A0019" w:tentative="1">
+      <w:start w:val="1"/>
+      <w:numFmt w:val="lowerLetter"/>
+      <w:lvlText w:val="%5."/>
+      <w:lvlJc w:val="left"/>
+      <w:pPr>
+        <w:ind w:left="3948" w:hanging="360"/>
+      </w:pPr>
+    </w:lvl>
+    <w:lvl w:ilvl="5" w:tplc="300A001B" w:tentative="1">
+      <w:start w:val="1"/>
+      <w:numFmt w:val="lowerRoman"/>
+      <w:lvlText w:val="%6."/>
+      <w:lvlJc w:val="right"/>
+      <w:pPr>
+        <w:ind w:left="4668" w:hanging="180"/>
+      </w:pPr>
+    </w:lvl>
+    <w:lvl w:ilvl="6" w:tplc="300A000F" w:tentative="1">
+      <w:start w:val="1"/>
+      <w:numFmt w:val="decimal"/>
+      <w:lvlText w:val="%7."/>
+      <w:lvlJc w:val="left"/>
+      <w:pPr>
+        <w:ind w:left="5388" w:hanging="360"/>
+      </w:pPr>
+    </w:lvl>
+    <w:lvl w:ilvl="7" w:tplc="300A0019" w:tentative="1">
+      <w:start w:val="1"/>
+      <w:numFmt w:val="lowerLetter"/>
+      <w:lvlText w:val="%8."/>
+      <w:lvlJc w:val="left"/>
+      <w:pPr>
+        <w:ind w:left="6108" w:hanging="360"/>
+      </w:pPr>
+    </w:lvl>
+    <w:lvl w:ilvl="8" w:tplc="300A001B" w:tentative="1">
+      <w:start w:val="1"/>
+      <w:numFmt w:val="lowerRoman"/>
+      <w:lvlText w:val="%9."/>
+      <w:lvlJc w:val="right"/>
+      <w:pPr>
+        <w:ind w:left="6828" w:hanging="180"/>
+      </w:pPr>
+    </w:lvl>
+  </w:abstractNum>
+  <w:abstractNum w:abstractNumId="4" w15:restartNumberingAfterBreak="0">
     <w:nsid w:val="209826C6"/>
     <w:multiLevelType w:val="multilevel"/>
     <w:tmpl w:val="6BE22F36"/>
@@ -32589,7 +33686,7 @@
       </w:rPr>
     </w:lvl>
   </w:abstractNum>
-  <w:abstractNum w:abstractNumId="3" w15:restartNumberingAfterBreak="0">
+  <w:abstractNum w:abstractNumId="5" w15:restartNumberingAfterBreak="0">
     <w:nsid w:val="26151D41"/>
     <w:multiLevelType w:val="multilevel"/>
     <w:tmpl w:val="6BE22F36"/>
@@ -32710,7 +33807,7 @@
       </w:rPr>
     </w:lvl>
   </w:abstractNum>
-  <w:abstractNum w:abstractNumId="4" w15:restartNumberingAfterBreak="0">
+  <w:abstractNum w:abstractNumId="6" w15:restartNumberingAfterBreak="0">
     <w:nsid w:val="27367F1C"/>
     <w:multiLevelType w:val="hybridMultilevel"/>
     <w:tmpl w:val="602AA8CE"/>
@@ -32823,7 +33920,7 @@
       </w:rPr>
     </w:lvl>
   </w:abstractNum>
-  <w:abstractNum w:abstractNumId="5" w15:restartNumberingAfterBreak="0">
+  <w:abstractNum w:abstractNumId="7" w15:restartNumberingAfterBreak="0">
     <w:nsid w:val="29F672C6"/>
     <w:multiLevelType w:val="multilevel"/>
     <w:tmpl w:val="6BE22F36"/>
@@ -32944,7 +34041,7 @@
       </w:rPr>
     </w:lvl>
   </w:abstractNum>
-  <w:abstractNum w:abstractNumId="6" w15:restartNumberingAfterBreak="0">
+  <w:abstractNum w:abstractNumId="8" w15:restartNumberingAfterBreak="0">
     <w:nsid w:val="2ACB5F9C"/>
     <w:multiLevelType w:val="hybridMultilevel"/>
     <w:tmpl w:val="8318AC4C"/>
@@ -33057,7 +34154,7 @@
       </w:rPr>
     </w:lvl>
   </w:abstractNum>
-  <w:abstractNum w:abstractNumId="7" w15:restartNumberingAfterBreak="0">
+  <w:abstractNum w:abstractNumId="9" w15:restartNumberingAfterBreak="0">
     <w:nsid w:val="2D18269E"/>
     <w:multiLevelType w:val="hybridMultilevel"/>
     <w:tmpl w:val="597EC8D2"/>
@@ -33170,7 +34267,7 @@
       </w:rPr>
     </w:lvl>
   </w:abstractNum>
-  <w:abstractNum w:abstractNumId="8" w15:restartNumberingAfterBreak="0">
+  <w:abstractNum w:abstractNumId="10" w15:restartNumberingAfterBreak="0">
     <w:nsid w:val="2EC33DD4"/>
     <w:multiLevelType w:val="hybridMultilevel"/>
     <w:tmpl w:val="767A8474"/>
@@ -33283,7 +34380,7 @@
       </w:rPr>
     </w:lvl>
   </w:abstractNum>
-  <w:abstractNum w:abstractNumId="9" w15:restartNumberingAfterBreak="0">
+  <w:abstractNum w:abstractNumId="11" w15:restartNumberingAfterBreak="0">
     <w:nsid w:val="324C3B77"/>
     <w:multiLevelType w:val="multilevel"/>
     <w:tmpl w:val="6BE22F36"/>
@@ -33404,7 +34501,179 @@
       </w:rPr>
     </w:lvl>
   </w:abstractNum>
-  <w:abstractNum w:abstractNumId="10" w15:restartNumberingAfterBreak="0">
+  <w:abstractNum w:abstractNumId="12" w15:restartNumberingAfterBreak="0">
+    <w:nsid w:val="32981C50"/>
+    <w:multiLevelType w:val="hybridMultilevel"/>
+    <w:tmpl w:val="B97C83DC"/>
+    <w:lvl w:ilvl="0" w:tplc="300A0019">
+      <w:start w:val="1"/>
+      <w:numFmt w:val="lowerLetter"/>
+      <w:lvlText w:val="%1."/>
+      <w:lvlJc w:val="left"/>
+      <w:pPr>
+        <w:ind w:left="1428" w:hanging="360"/>
+      </w:pPr>
+    </w:lvl>
+    <w:lvl w:ilvl="1" w:tplc="300A0019">
+      <w:start w:val="1"/>
+      <w:numFmt w:val="lowerLetter"/>
+      <w:lvlText w:val="%2."/>
+      <w:lvlJc w:val="left"/>
+      <w:pPr>
+        <w:ind w:left="2148" w:hanging="360"/>
+      </w:pPr>
+    </w:lvl>
+    <w:lvl w:ilvl="2" w:tplc="300A001B" w:tentative="1">
+      <w:start w:val="1"/>
+      <w:numFmt w:val="lowerRoman"/>
+      <w:lvlText w:val="%3."/>
+      <w:lvlJc w:val="right"/>
+      <w:pPr>
+        <w:ind w:left="2868" w:hanging="180"/>
+      </w:pPr>
+    </w:lvl>
+    <w:lvl w:ilvl="3" w:tplc="300A000F" w:tentative="1">
+      <w:start w:val="1"/>
+      <w:numFmt w:val="decimal"/>
+      <w:lvlText w:val="%4."/>
+      <w:lvlJc w:val="left"/>
+      <w:pPr>
+        <w:ind w:left="3588" w:hanging="360"/>
+      </w:pPr>
+    </w:lvl>
+    <w:lvl w:ilvl="4" w:tplc="300A0019" w:tentative="1">
+      <w:start w:val="1"/>
+      <w:numFmt w:val="lowerLetter"/>
+      <w:lvlText w:val="%5."/>
+      <w:lvlJc w:val="left"/>
+      <w:pPr>
+        <w:ind w:left="4308" w:hanging="360"/>
+      </w:pPr>
+    </w:lvl>
+    <w:lvl w:ilvl="5" w:tplc="300A001B" w:tentative="1">
+      <w:start w:val="1"/>
+      <w:numFmt w:val="lowerRoman"/>
+      <w:lvlText w:val="%6."/>
+      <w:lvlJc w:val="right"/>
+      <w:pPr>
+        <w:ind w:left="5028" w:hanging="180"/>
+      </w:pPr>
+    </w:lvl>
+    <w:lvl w:ilvl="6" w:tplc="300A000F" w:tentative="1">
+      <w:start w:val="1"/>
+      <w:numFmt w:val="decimal"/>
+      <w:lvlText w:val="%7."/>
+      <w:lvlJc w:val="left"/>
+      <w:pPr>
+        <w:ind w:left="5748" w:hanging="360"/>
+      </w:pPr>
+    </w:lvl>
+    <w:lvl w:ilvl="7" w:tplc="300A0019" w:tentative="1">
+      <w:start w:val="1"/>
+      <w:numFmt w:val="lowerLetter"/>
+      <w:lvlText w:val="%8."/>
+      <w:lvlJc w:val="left"/>
+      <w:pPr>
+        <w:ind w:left="6468" w:hanging="360"/>
+      </w:pPr>
+    </w:lvl>
+    <w:lvl w:ilvl="8" w:tplc="300A001B" w:tentative="1">
+      <w:start w:val="1"/>
+      <w:numFmt w:val="lowerRoman"/>
+      <w:lvlText w:val="%9."/>
+      <w:lvlJc w:val="right"/>
+      <w:pPr>
+        <w:ind w:left="7188" w:hanging="180"/>
+      </w:pPr>
+    </w:lvl>
+  </w:abstractNum>
+  <w:abstractNum w:abstractNumId="13" w15:restartNumberingAfterBreak="0">
+    <w:nsid w:val="32F76F7D"/>
+    <w:multiLevelType w:val="hybridMultilevel"/>
+    <w:tmpl w:val="DABAB49E"/>
+    <w:lvl w:ilvl="0" w:tplc="300A0019">
+      <w:start w:val="1"/>
+      <w:numFmt w:val="lowerLetter"/>
+      <w:lvlText w:val="%1."/>
+      <w:lvlJc w:val="left"/>
+      <w:pPr>
+        <w:ind w:left="1440" w:hanging="360"/>
+      </w:pPr>
+    </w:lvl>
+    <w:lvl w:ilvl="1" w:tplc="300A0019" w:tentative="1">
+      <w:start w:val="1"/>
+      <w:numFmt w:val="lowerLetter"/>
+      <w:lvlText w:val="%2."/>
+      <w:lvlJc w:val="left"/>
+      <w:pPr>
+        <w:ind w:left="2160" w:hanging="360"/>
+      </w:pPr>
+    </w:lvl>
+    <w:lvl w:ilvl="2" w:tplc="300A001B" w:tentative="1">
+      <w:start w:val="1"/>
+      <w:numFmt w:val="lowerRoman"/>
+      <w:lvlText w:val="%3."/>
+      <w:lvlJc w:val="right"/>
+      <w:pPr>
+        <w:ind w:left="2880" w:hanging="180"/>
+      </w:pPr>
+    </w:lvl>
+    <w:lvl w:ilvl="3" w:tplc="300A000F" w:tentative="1">
+      <w:start w:val="1"/>
+      <w:numFmt w:val="decimal"/>
+      <w:lvlText w:val="%4."/>
+      <w:lvlJc w:val="left"/>
+      <w:pPr>
+        <w:ind w:left="3600" w:hanging="360"/>
+      </w:pPr>
+    </w:lvl>
+    <w:lvl w:ilvl="4" w:tplc="300A0019" w:tentative="1">
+      <w:start w:val="1"/>
+      <w:numFmt w:val="lowerLetter"/>
+      <w:lvlText w:val="%5."/>
+      <w:lvlJc w:val="left"/>
+      <w:pPr>
+        <w:ind w:left="4320" w:hanging="360"/>
+      </w:pPr>
+    </w:lvl>
+    <w:lvl w:ilvl="5" w:tplc="300A001B" w:tentative="1">
+      <w:start w:val="1"/>
+      <w:numFmt w:val="lowerRoman"/>
+      <w:lvlText w:val="%6."/>
+      <w:lvlJc w:val="right"/>
+      <w:pPr>
+        <w:ind w:left="5040" w:hanging="180"/>
+      </w:pPr>
+    </w:lvl>
+    <w:lvl w:ilvl="6" w:tplc="300A000F" w:tentative="1">
+      <w:start w:val="1"/>
+      <w:numFmt w:val="decimal"/>
+      <w:lvlText w:val="%7."/>
+      <w:lvlJc w:val="left"/>
+      <w:pPr>
+        <w:ind w:left="5760" w:hanging="360"/>
+      </w:pPr>
+    </w:lvl>
+    <w:lvl w:ilvl="7" w:tplc="300A0019" w:tentative="1">
+      <w:start w:val="1"/>
+      <w:numFmt w:val="lowerLetter"/>
+      <w:lvlText w:val="%8."/>
+      <w:lvlJc w:val="left"/>
+      <w:pPr>
+        <w:ind w:left="6480" w:hanging="360"/>
+      </w:pPr>
+    </w:lvl>
+    <w:lvl w:ilvl="8" w:tplc="300A001B" w:tentative="1">
+      <w:start w:val="1"/>
+      <w:numFmt w:val="lowerRoman"/>
+      <w:lvlText w:val="%9."/>
+      <w:lvlJc w:val="right"/>
+      <w:pPr>
+        <w:ind w:left="7200" w:hanging="180"/>
+      </w:pPr>
+    </w:lvl>
+  </w:abstractNum>
+  <w:abstractNum w:abstractNumId="14" w15:restartNumberingAfterBreak="0">
     <w:nsid w:val="3EB85EF4"/>
     <w:multiLevelType w:val="hybridMultilevel"/>
     <w:tmpl w:val="02CCC11E"/>
@@ -33490,7 +34759,7 @@
       </w:pPr>
     </w:lvl>
   </w:abstractNum>
-  <w:abstractNum w:abstractNumId="11" w15:restartNumberingAfterBreak="0">
+  <w:abstractNum w:abstractNumId="15" w15:restartNumberingAfterBreak="0">
     <w:nsid w:val="3F671B8B"/>
     <w:multiLevelType w:val="hybridMultilevel"/>
     <w:tmpl w:val="ADCAB00E"/>
@@ -33576,7 +34845,93 @@
       </w:pPr>
     </w:lvl>
   </w:abstractNum>
-  <w:abstractNum w:abstractNumId="12" w15:restartNumberingAfterBreak="0">
+  <w:abstractNum w:abstractNumId="16" w15:restartNumberingAfterBreak="0">
+    <w:nsid w:val="406E0E3A"/>
+    <w:multiLevelType w:val="hybridMultilevel"/>
+    <w:tmpl w:val="D9B8F8EA"/>
+    <w:lvl w:ilvl="0" w:tplc="300A0017">
+      <w:start w:val="1"/>
+      <w:numFmt w:val="lowerLetter"/>
+      <w:lvlText w:val="%1)"/>
+      <w:lvlJc w:val="left"/>
+      <w:pPr>
+        <w:ind w:left="1068" w:hanging="360"/>
+      </w:pPr>
+    </w:lvl>
+    <w:lvl w:ilvl="1" w:tplc="300A0019" w:tentative="1">
+      <w:start w:val="1"/>
+      <w:numFmt w:val="lowerLetter"/>
+      <w:lvlText w:val="%2."/>
+      <w:lvlJc w:val="left"/>
+      <w:pPr>
+        <w:ind w:left="1788" w:hanging="360"/>
+      </w:pPr>
+    </w:lvl>
+    <w:lvl w:ilvl="2" w:tplc="300A001B" w:tentative="1">
+      <w:start w:val="1"/>
+      <w:numFmt w:val="lowerRoman"/>
+      <w:lvlText w:val="%3."/>
+      <w:lvlJc w:val="right"/>
+      <w:pPr>
+        <w:ind w:left="2508" w:hanging="180"/>
+      </w:pPr>
+    </w:lvl>
+    <w:lvl w:ilvl="3" w:tplc="300A000F" w:tentative="1">
+      <w:start w:val="1"/>
+      <w:numFmt w:val="decimal"/>
+      <w:lvlText w:val="%4."/>
+      <w:lvlJc w:val="left"/>
+      <w:pPr>
+        <w:ind w:left="3228" w:hanging="360"/>
+      </w:pPr>
+    </w:lvl>
+    <w:lvl w:ilvl="4" w:tplc="300A0019" w:tentative="1">
+      <w:start w:val="1"/>
+      <w:numFmt w:val="lowerLetter"/>
+      <w:lvlText w:val="%5."/>
+      <w:lvlJc w:val="left"/>
+      <w:pPr>
+        <w:ind w:left="3948" w:hanging="360"/>
+      </w:pPr>
+    </w:lvl>
+    <w:lvl w:ilvl="5" w:tplc="300A001B" w:tentative="1">
+      <w:start w:val="1"/>
+      <w:numFmt w:val="lowerRoman"/>
+      <w:lvlText w:val="%6."/>
+      <w:lvlJc w:val="right"/>
+      <w:pPr>
+        <w:ind w:left="4668" w:hanging="180"/>
+      </w:pPr>
+    </w:lvl>
+    <w:lvl w:ilvl="6" w:tplc="300A000F" w:tentative="1">
+      <w:start w:val="1"/>
+      <w:numFmt w:val="decimal"/>
+      <w:lvlText w:val="%7."/>
+      <w:lvlJc w:val="left"/>
+      <w:pPr>
+        <w:ind w:left="5388" w:hanging="360"/>
+      </w:pPr>
+    </w:lvl>
+    <w:lvl w:ilvl="7" w:tplc="300A0019" w:tentative="1">
+      <w:start w:val="1"/>
+      <w:numFmt w:val="lowerLetter"/>
+      <w:lvlText w:val="%8."/>
+      <w:lvlJc w:val="left"/>
+      <w:pPr>
+        <w:ind w:left="6108" w:hanging="360"/>
+      </w:pPr>
+    </w:lvl>
+    <w:lvl w:ilvl="8" w:tplc="300A001B" w:tentative="1">
+      <w:start w:val="1"/>
+      <w:numFmt w:val="lowerRoman"/>
+      <w:lvlText w:val="%9."/>
+      <w:lvlJc w:val="right"/>
+      <w:pPr>
+        <w:ind w:left="6828" w:hanging="180"/>
+      </w:pPr>
+    </w:lvl>
+  </w:abstractNum>
+  <w:abstractNum w:abstractNumId="17" w15:restartNumberingAfterBreak="0">
     <w:nsid w:val="43BE21E3"/>
     <w:multiLevelType w:val="hybridMultilevel"/>
     <w:tmpl w:val="87C620D4"/>
@@ -33689,7 +35044,93 @@
       </w:rPr>
     </w:lvl>
   </w:abstractNum>
-  <w:abstractNum w:abstractNumId="13" w15:restartNumberingAfterBreak="0">
+  <w:abstractNum w:abstractNumId="18" w15:restartNumberingAfterBreak="0">
+    <w:nsid w:val="47EC713B"/>
+    <w:multiLevelType w:val="hybridMultilevel"/>
+    <w:tmpl w:val="BBB46C46"/>
+    <w:lvl w:ilvl="0" w:tplc="300A000F">
+      <w:start w:val="1"/>
+      <w:numFmt w:val="decimal"/>
+      <w:lvlText w:val="%1."/>
+      <w:lvlJc w:val="left"/>
+      <w:pPr>
+        <w:ind w:left="720" w:hanging="360"/>
+      </w:pPr>
+    </w:lvl>
+    <w:lvl w:ilvl="1" w:tplc="300A0019" w:tentative="1">
+      <w:start w:val="1"/>
+      <w:numFmt w:val="lowerLetter"/>
+      <w:lvlText w:val="%2."/>
+      <w:lvlJc w:val="left"/>
+      <w:pPr>
+        <w:ind w:left="1440" w:hanging="360"/>
+      </w:pPr>
+    </w:lvl>
+    <w:lvl w:ilvl="2" w:tplc="300A001B" w:tentative="1">
+      <w:start w:val="1"/>
+      <w:numFmt w:val="lowerRoman"/>
+      <w:lvlText w:val="%3."/>
+      <w:lvlJc w:val="right"/>
+      <w:pPr>
+        <w:ind w:left="2160" w:hanging="180"/>
+      </w:pPr>
+    </w:lvl>
+    <w:lvl w:ilvl="3" w:tplc="300A000F" w:tentative="1">
+      <w:start w:val="1"/>
+      <w:numFmt w:val="decimal"/>
+      <w:lvlText w:val="%4."/>
+      <w:lvlJc w:val="left"/>
+      <w:pPr>
+        <w:ind w:left="2880" w:hanging="360"/>
+      </w:pPr>
+    </w:lvl>
+    <w:lvl w:ilvl="4" w:tplc="300A0019" w:tentative="1">
+      <w:start w:val="1"/>
+      <w:numFmt w:val="lowerLetter"/>
+      <w:lvlText w:val="%5."/>
+      <w:lvlJc w:val="left"/>
+      <w:pPr>
+        <w:ind w:left="3600" w:hanging="360"/>
+      </w:pPr>
+    </w:lvl>
+    <w:lvl w:ilvl="5" w:tplc="300A001B" w:tentative="1">
+      <w:start w:val="1"/>
+      <w:numFmt w:val="lowerRoman"/>
+      <w:lvlText w:val="%6."/>
+      <w:lvlJc w:val="right"/>
+      <w:pPr>
+        <w:ind w:left="4320" w:hanging="180"/>
+      </w:pPr>
+    </w:lvl>
+    <w:lvl w:ilvl="6" w:tplc="300A000F" w:tentative="1">
+      <w:start w:val="1"/>
+      <w:numFmt w:val="decimal"/>
+      <w:lvlText w:val="%7."/>
+      <w:lvlJc w:val="left"/>
+      <w:pPr>
+        <w:ind w:left="5040" w:hanging="360"/>
+      </w:pPr>
+    </w:lvl>
+    <w:lvl w:ilvl="7" w:tplc="300A0019" w:tentative="1">
+      <w:start w:val="1"/>
+      <w:numFmt w:val="lowerLetter"/>
+      <w:lvlText w:val="%8."/>
+      <w:lvlJc w:val="left"/>
+      <w:pPr>
+        <w:ind w:left="5760" w:hanging="360"/>
+      </w:pPr>
+    </w:lvl>
+    <w:lvl w:ilvl="8" w:tplc="300A001B" w:tentative="1">
+      <w:start w:val="1"/>
+      <w:numFmt w:val="lowerRoman"/>
+      <w:lvlText w:val="%9."/>
+      <w:lvlJc w:val="right"/>
+      <w:pPr>
+        <w:ind w:left="6480" w:hanging="180"/>
+      </w:pPr>
+    </w:lvl>
+  </w:abstractNum>
+  <w:abstractNum w:abstractNumId="19" w15:restartNumberingAfterBreak="0">
     <w:nsid w:val="4A6248FB"/>
     <w:multiLevelType w:val="multilevel"/>
     <w:tmpl w:val="1076D478"/>
@@ -33802,7 +35243,7 @@
       </w:rPr>
     </w:lvl>
   </w:abstractNum>
-  <w:abstractNum w:abstractNumId="14" w15:restartNumberingAfterBreak="0">
+  <w:abstractNum w:abstractNumId="20" w15:restartNumberingAfterBreak="0">
     <w:nsid w:val="4AD04EA7"/>
     <w:multiLevelType w:val="multilevel"/>
     <w:tmpl w:val="784A1BBE"/>
@@ -33920,7 +35361,7 @@
       </w:rPr>
     </w:lvl>
   </w:abstractNum>
-  <w:abstractNum w:abstractNumId="15" w15:restartNumberingAfterBreak="0">
+  <w:abstractNum w:abstractNumId="21" w15:restartNumberingAfterBreak="0">
     <w:nsid w:val="4B1E7A25"/>
     <w:multiLevelType w:val="hybridMultilevel"/>
     <w:tmpl w:val="441C7166"/>
@@ -34033,7 +35474,93 @@
       </w:rPr>
     </w:lvl>
   </w:abstractNum>
-  <w:abstractNum w:abstractNumId="16" w15:restartNumberingAfterBreak="0">
+  <w:abstractNum w:abstractNumId="22" w15:restartNumberingAfterBreak="0">
+    <w:nsid w:val="4B7B6EAD"/>
+    <w:multiLevelType w:val="hybridMultilevel"/>
+    <w:tmpl w:val="7D828BAA"/>
+    <w:lvl w:ilvl="0" w:tplc="300A0017">
+      <w:start w:val="1"/>
+      <w:numFmt w:val="lowerLetter"/>
+      <w:lvlText w:val="%1)"/>
+      <w:lvlJc w:val="left"/>
+      <w:pPr>
+        <w:ind w:left="1068" w:hanging="360"/>
+      </w:pPr>
+    </w:lvl>
+    <w:lvl w:ilvl="1" w:tplc="300A0019" w:tentative="1">
+      <w:start w:val="1"/>
+      <w:numFmt w:val="lowerLetter"/>
+      <w:lvlText w:val="%2."/>
+      <w:lvlJc w:val="left"/>
+      <w:pPr>
+        <w:ind w:left="1788" w:hanging="360"/>
+      </w:pPr>
+    </w:lvl>
+    <w:lvl w:ilvl="2" w:tplc="300A001B" w:tentative="1">
+      <w:start w:val="1"/>
+      <w:numFmt w:val="lowerRoman"/>
+      <w:lvlText w:val="%3."/>
+      <w:lvlJc w:val="right"/>
+      <w:pPr>
+        <w:ind w:left="2508" w:hanging="180"/>
+      </w:pPr>
+    </w:lvl>
+    <w:lvl w:ilvl="3" w:tplc="300A000F" w:tentative="1">
+      <w:start w:val="1"/>
+      <w:numFmt w:val="decimal"/>
+      <w:lvlText w:val="%4."/>
+      <w:lvlJc w:val="left"/>
+      <w:pPr>
+        <w:ind w:left="3228" w:hanging="360"/>
+      </w:pPr>
+    </w:lvl>
+    <w:lvl w:ilvl="4" w:tplc="300A0019" w:tentative="1">
+      <w:start w:val="1"/>
+      <w:numFmt w:val="lowerLetter"/>
+      <w:lvlText w:val="%5."/>
+      <w:lvlJc w:val="left"/>
+      <w:pPr>
+        <w:ind w:left="3948" w:hanging="360"/>
+      </w:pPr>
+    </w:lvl>
+    <w:lvl w:ilvl="5" w:tplc="300A001B" w:tentative="1">
+      <w:start w:val="1"/>
+      <w:numFmt w:val="lowerRoman"/>
+      <w:lvlText w:val="%6."/>
+      <w:lvlJc w:val="right"/>
+      <w:pPr>
+        <w:ind w:left="4668" w:hanging="180"/>
+      </w:pPr>
+    </w:lvl>
+    <w:lvl w:ilvl="6" w:tplc="300A000F" w:tentative="1">
+      <w:start w:val="1"/>
+      <w:numFmt w:val="decimal"/>
+      <w:lvlText w:val="%7."/>
+      <w:lvlJc w:val="left"/>
+      <w:pPr>
+        <w:ind w:left="5388" w:hanging="360"/>
+      </w:pPr>
+    </w:lvl>
+    <w:lvl w:ilvl="7" w:tplc="300A0019" w:tentative="1">
+      <w:start w:val="1"/>
+      <w:numFmt w:val="lowerLetter"/>
+      <w:lvlText w:val="%8."/>
+      <w:lvlJc w:val="left"/>
+      <w:pPr>
+        <w:ind w:left="6108" w:hanging="360"/>
+      </w:pPr>
+    </w:lvl>
+    <w:lvl w:ilvl="8" w:tplc="300A001B" w:tentative="1">
+      <w:start w:val="1"/>
+      <w:numFmt w:val="lowerRoman"/>
+      <w:lvlText w:val="%9."/>
+      <w:lvlJc w:val="right"/>
+      <w:pPr>
+        <w:ind w:left="6828" w:hanging="180"/>
+      </w:pPr>
+    </w:lvl>
+  </w:abstractNum>
+  <w:abstractNum w:abstractNumId="23" w15:restartNumberingAfterBreak="0">
     <w:nsid w:val="4F681B38"/>
     <w:multiLevelType w:val="multilevel"/>
     <w:tmpl w:val="92C8AB2C"/>
@@ -34153,7 +35680,7 @@
       </w:rPr>
     </w:lvl>
   </w:abstractNum>
-  <w:abstractNum w:abstractNumId="17" w15:restartNumberingAfterBreak="0">
+  <w:abstractNum w:abstractNumId="24" w15:restartNumberingAfterBreak="0">
     <w:nsid w:val="50D008C1"/>
     <w:multiLevelType w:val="hybridMultilevel"/>
     <w:tmpl w:val="0A8E4F06"/>
@@ -34266,7 +35793,7 @@
       </w:rPr>
     </w:lvl>
   </w:abstractNum>
-  <w:abstractNum w:abstractNumId="18" w15:restartNumberingAfterBreak="0">
+  <w:abstractNum w:abstractNumId="25" w15:restartNumberingAfterBreak="0">
     <w:nsid w:val="53D12D79"/>
     <w:multiLevelType w:val="multilevel"/>
     <w:tmpl w:val="6BE22F36"/>
@@ -34387,7 +35914,7 @@
       </w:rPr>
     </w:lvl>
   </w:abstractNum>
-  <w:abstractNum w:abstractNumId="19" w15:restartNumberingAfterBreak="0">
+  <w:abstractNum w:abstractNumId="26" w15:restartNumberingAfterBreak="0">
     <w:nsid w:val="550560B9"/>
     <w:multiLevelType w:val="hybridMultilevel"/>
     <w:tmpl w:val="D7CAF3FC"/>
@@ -34500,7 +36027,7 @@
       </w:rPr>
     </w:lvl>
   </w:abstractNum>
-  <w:abstractNum w:abstractNumId="20" w15:restartNumberingAfterBreak="0">
+  <w:abstractNum w:abstractNumId="27" w15:restartNumberingAfterBreak="0">
     <w:nsid w:val="55223959"/>
     <w:multiLevelType w:val="hybridMultilevel"/>
     <w:tmpl w:val="8038701C"/>
@@ -34613,7 +36140,7 @@
       </w:rPr>
     </w:lvl>
   </w:abstractNum>
-  <w:abstractNum w:abstractNumId="21" w15:restartNumberingAfterBreak="0">
+  <w:abstractNum w:abstractNumId="28" w15:restartNumberingAfterBreak="0">
     <w:nsid w:val="5873050E"/>
     <w:multiLevelType w:val="hybridMultilevel"/>
     <w:tmpl w:val="ADCAB00E"/>
@@ -34699,7 +36226,7 @@
       </w:pPr>
     </w:lvl>
   </w:abstractNum>
-  <w:abstractNum w:abstractNumId="22" w15:restartNumberingAfterBreak="0">
+  <w:abstractNum w:abstractNumId="29" w15:restartNumberingAfterBreak="0">
     <w:nsid w:val="593C1416"/>
     <w:multiLevelType w:val="multilevel"/>
     <w:tmpl w:val="6BE22F36"/>
@@ -34820,7 +36347,7 @@
       </w:rPr>
     </w:lvl>
   </w:abstractNum>
-  <w:abstractNum w:abstractNumId="23" w15:restartNumberingAfterBreak="0">
+  <w:abstractNum w:abstractNumId="30" w15:restartNumberingAfterBreak="0">
     <w:nsid w:val="5A746FB9"/>
     <w:multiLevelType w:val="multilevel"/>
     <w:tmpl w:val="6BE22F36"/>
@@ -34941,7 +36468,100 @@
       </w:rPr>
     </w:lvl>
   </w:abstractNum>
-  <w:abstractNum w:abstractNumId="24" w15:restartNumberingAfterBreak="0">
+  <w:abstractNum w:abstractNumId="31" w15:restartNumberingAfterBreak="0">
+    <w:nsid w:val="5E5E029A"/>
+    <w:multiLevelType w:val="hybridMultilevel"/>
+    <w:tmpl w:val="1F845AC0"/>
+    <w:lvl w:ilvl="0" w:tplc="300A000F">
+      <w:start w:val="1"/>
+      <w:numFmt w:val="decimal"/>
+      <w:lvlText w:val="%1."/>
+      <w:lvlJc w:val="left"/>
+      <w:pPr>
+        <w:ind w:left="360" w:hanging="360"/>
+      </w:pPr>
+      <w:rPr>
+        <w:rFonts w:hint="default"/>
+      </w:rPr>
+    </w:lvl>
+    <w:lvl w:ilvl="1" w:tplc="7A00B188">
+      <w:start w:val="1"/>
+      <w:numFmt w:val="lowerLetter"/>
+      <w:lvlText w:val="%2."/>
+      <w:lvlJc w:val="left"/>
+      <w:pPr>
+        <w:ind w:left="0" w:hanging="360"/>
+      </w:pPr>
+      <w:rPr>
+        <w:rFonts w:ascii="Times New Roman" w:hAnsi="Times New Roman" w:cs="Times New Roman" w:hint="default"/>
+        <w:sz w:val="24"/>
+      </w:rPr>
+    </w:lvl>
+    <w:lvl w:ilvl="2" w:tplc="300A001B">
+      <w:start w:val="1"/>
+      <w:numFmt w:val="lowerRoman"/>
+      <w:lvlText w:val="%3."/>
+      <w:lvlJc w:val="right"/>
+      <w:pPr>
+        <w:ind w:left="720" w:hanging="180"/>
+      </w:pPr>
+    </w:lvl>
+    <w:lvl w:ilvl="3" w:tplc="300A0019">
+      <w:start w:val="1"/>
+      <w:numFmt w:val="lowerLetter"/>
+      <w:lvlText w:val="%4."/>
+      <w:lvlJc w:val="left"/>
+      <w:pPr>
+        <w:ind w:left="1440" w:hanging="360"/>
+      </w:pPr>
+    </w:lvl>
+    <w:lvl w:ilvl="4" w:tplc="300A0019" w:tentative="1">
+      <w:start w:val="1"/>
+      <w:numFmt w:val="lowerLetter"/>
+      <w:lvlText w:val="%5."/>
+      <w:lvlJc w:val="left"/>
+      <w:pPr>
+        <w:ind w:left="2160" w:hanging="360"/>
+      </w:pPr>
+    </w:lvl>
+    <w:lvl w:ilvl="5" w:tplc="300A001B" w:tentative="1">
+      <w:start w:val="1"/>
+      <w:numFmt w:val="lowerRoman"/>
+      <w:lvlText w:val="%6."/>
+      <w:lvlJc w:val="right"/>
+      <w:pPr>
+        <w:ind w:left="2880" w:hanging="180"/>
+      </w:pPr>
+    </w:lvl>
+    <w:lvl w:ilvl="6" w:tplc="300A000F" w:tentative="1">
+      <w:start w:val="1"/>
+      <w:numFmt w:val="decimal"/>
+      <w:lvlText w:val="%7."/>
+      <w:lvlJc w:val="left"/>
+      <w:pPr>
+        <w:ind w:left="3600" w:hanging="360"/>
+      </w:pPr>
+    </w:lvl>
+    <w:lvl w:ilvl="7" w:tplc="300A0019" w:tentative="1">
+      <w:start w:val="1"/>
+      <w:numFmt w:val="lowerLetter"/>
+      <w:lvlText w:val="%8."/>
+      <w:lvlJc w:val="left"/>
+      <w:pPr>
+        <w:ind w:left="4320" w:hanging="360"/>
+      </w:pPr>
+    </w:lvl>
+    <w:lvl w:ilvl="8" w:tplc="300A001B" w:tentative="1">
+      <w:start w:val="1"/>
+      <w:numFmt w:val="lowerRoman"/>
+      <w:lvlText w:val="%9."/>
+      <w:lvlJc w:val="right"/>
+      <w:pPr>
+        <w:ind w:left="5040" w:hanging="180"/>
+      </w:pPr>
+    </w:lvl>
+  </w:abstractNum>
+  <w:abstractNum w:abstractNumId="32" w15:restartNumberingAfterBreak="0">
     <w:nsid w:val="61B076CA"/>
     <w:multiLevelType w:val="hybridMultilevel"/>
     <w:tmpl w:val="57D850DA"/>
@@ -35054,7 +36674,7 @@
       </w:rPr>
     </w:lvl>
   </w:abstractNum>
-  <w:abstractNum w:abstractNumId="25" w15:restartNumberingAfterBreak="0">
+  <w:abstractNum w:abstractNumId="33" w15:restartNumberingAfterBreak="0">
     <w:nsid w:val="63440676"/>
     <w:multiLevelType w:val="hybridMultilevel"/>
     <w:tmpl w:val="FD589C54"/>
@@ -35167,7 +36787,7 @@
       </w:rPr>
     </w:lvl>
   </w:abstractNum>
-  <w:abstractNum w:abstractNumId="26" w15:restartNumberingAfterBreak="0">
+  <w:abstractNum w:abstractNumId="34" w15:restartNumberingAfterBreak="0">
     <w:nsid w:val="63C6791D"/>
     <w:multiLevelType w:val="multilevel"/>
     <w:tmpl w:val="6BE22F36"/>
@@ -35288,7 +36908,7 @@
       </w:rPr>
     </w:lvl>
   </w:abstractNum>
-  <w:abstractNum w:abstractNumId="27" w15:restartNumberingAfterBreak="0">
+  <w:abstractNum w:abstractNumId="35" w15:restartNumberingAfterBreak="0">
     <w:nsid w:val="64817006"/>
     <w:multiLevelType w:val="hybridMultilevel"/>
     <w:tmpl w:val="ECBA5CC8"/>
@@ -35401,7 +37021,7 @@
       </w:rPr>
     </w:lvl>
   </w:abstractNum>
-  <w:abstractNum w:abstractNumId="28" w15:restartNumberingAfterBreak="0">
+  <w:abstractNum w:abstractNumId="36" w15:restartNumberingAfterBreak="0">
     <w:nsid w:val="64E915EC"/>
     <w:multiLevelType w:val="multilevel"/>
     <w:tmpl w:val="6BE22F36"/>
@@ -35522,7 +37142,7 @@
       </w:rPr>
     </w:lvl>
   </w:abstractNum>
-  <w:abstractNum w:abstractNumId="29" w15:restartNumberingAfterBreak="0">
+  <w:abstractNum w:abstractNumId="37" w15:restartNumberingAfterBreak="0">
     <w:nsid w:val="669F2F3E"/>
     <w:multiLevelType w:val="hybridMultilevel"/>
     <w:tmpl w:val="29E6B1D6"/>
@@ -35635,7 +37255,7 @@
       </w:rPr>
     </w:lvl>
   </w:abstractNum>
-  <w:abstractNum w:abstractNumId="30" w15:restartNumberingAfterBreak="0">
+  <w:abstractNum w:abstractNumId="38" w15:restartNumberingAfterBreak="0">
     <w:nsid w:val="68DC0119"/>
     <w:multiLevelType w:val="hybridMultilevel"/>
     <w:tmpl w:val="B0449CE8"/>
@@ -35748,7 +37368,7 @@
       </w:rPr>
     </w:lvl>
   </w:abstractNum>
-  <w:abstractNum w:abstractNumId="31" w15:restartNumberingAfterBreak="0">
+  <w:abstractNum w:abstractNumId="39" w15:restartNumberingAfterBreak="0">
     <w:nsid w:val="6D994361"/>
     <w:multiLevelType w:val="hybridMultilevel"/>
     <w:tmpl w:val="47B8B108"/>
@@ -35834,7 +37454,7 @@
       </w:pPr>
     </w:lvl>
   </w:abstractNum>
-  <w:abstractNum w:abstractNumId="32" w15:restartNumberingAfterBreak="0">
+  <w:abstractNum w:abstractNumId="40" w15:restartNumberingAfterBreak="0">
     <w:nsid w:val="71DE158E"/>
     <w:multiLevelType w:val="hybridMultilevel"/>
     <w:tmpl w:val="4B080086"/>
@@ -35947,7 +37567,7 @@
       </w:rPr>
     </w:lvl>
   </w:abstractNum>
-  <w:abstractNum w:abstractNumId="33" w15:restartNumberingAfterBreak="0">
+  <w:abstractNum w:abstractNumId="41" w15:restartNumberingAfterBreak="0">
     <w:nsid w:val="78952E8D"/>
     <w:multiLevelType w:val="multilevel"/>
     <w:tmpl w:val="4C7ECE2A"/>
@@ -36060,7 +37680,7 @@
       </w:rPr>
     </w:lvl>
   </w:abstractNum>
-  <w:abstractNum w:abstractNumId="34" w15:restartNumberingAfterBreak="0">
+  <w:abstractNum w:abstractNumId="42" w15:restartNumberingAfterBreak="0">
     <w:nsid w:val="7A08640B"/>
     <w:multiLevelType w:val="multilevel"/>
     <w:tmpl w:val="6BE22F36"/>
@@ -36181,7 +37801,7 @@
       </w:rPr>
     </w:lvl>
   </w:abstractNum>
-  <w:abstractNum w:abstractNumId="35" w15:restartNumberingAfterBreak="0">
+  <w:abstractNum w:abstractNumId="43" w15:restartNumberingAfterBreak="0">
     <w:nsid w:val="7AB00049"/>
     <w:multiLevelType w:val="hybridMultilevel"/>
     <w:tmpl w:val="35FE9C62"/>
@@ -36294,7 +37914,7 @@
       </w:rPr>
     </w:lvl>
   </w:abstractNum>
-  <w:abstractNum w:abstractNumId="36" w15:restartNumberingAfterBreak="0">
+  <w:abstractNum w:abstractNumId="44" w15:restartNumberingAfterBreak="0">
     <w:nsid w:val="7CEC3871"/>
     <w:multiLevelType w:val="multilevel"/>
     <w:tmpl w:val="6BE22F36"/>
@@ -36415,7 +38035,7 @@
       </w:rPr>
     </w:lvl>
   </w:abstractNum>
-  <w:abstractNum w:abstractNumId="37" w15:restartNumberingAfterBreak="0">
+  <w:abstractNum w:abstractNumId="45" w15:restartNumberingAfterBreak="0">
     <w:nsid w:val="7DAB6BDB"/>
     <w:multiLevelType w:val="hybridMultilevel"/>
     <w:tmpl w:val="E08035B8"/>
@@ -36528,7 +38148,7 @@
       </w:rPr>
     </w:lvl>
   </w:abstractNum>
-  <w:abstractNum w:abstractNumId="38" w15:restartNumberingAfterBreak="0">
+  <w:abstractNum w:abstractNumId="46" w15:restartNumberingAfterBreak="0">
     <w:nsid w:val="7DCF4689"/>
     <w:multiLevelType w:val="hybridMultilevel"/>
     <w:tmpl w:val="929038B0"/>
@@ -36615,123 +38235,147 @@
     </w:lvl>
   </w:abstractNum>
   <w:num w:numId="1">
-    <w:abstractNumId w:val="2"/>
+    <w:abstractNumId w:val="4"/>
   </w:num>
   <w:num w:numId="2">
-    <w:abstractNumId w:val="14"/>
+    <w:abstractNumId w:val="20"/>
   </w:num>
   <w:num w:numId="3">
-    <w:abstractNumId w:val="13"/>
+    <w:abstractNumId w:val="19"/>
   </w:num>
   <w:num w:numId="4">
     <w:abstractNumId w:val="0"/>
   </w:num>
   <w:num w:numId="5">
+    <w:abstractNumId w:val="46"/>
+  </w:num>
+  <w:num w:numId="6">
+    <w:abstractNumId w:val="14"/>
+  </w:num>
+  <w:num w:numId="7">
+    <w:abstractNumId w:val="39"/>
+  </w:num>
+  <w:num w:numId="8">
+    <w:abstractNumId w:val="41"/>
+  </w:num>
+  <w:num w:numId="9">
+    <w:abstractNumId w:val="8"/>
+  </w:num>
+  <w:num w:numId="10">
+    <w:abstractNumId w:val="27"/>
+  </w:num>
+  <w:num w:numId="11">
+    <w:abstractNumId w:val="43"/>
+  </w:num>
+  <w:num w:numId="12">
+    <w:abstractNumId w:val="45"/>
+  </w:num>
+  <w:num w:numId="13">
+    <w:abstractNumId w:val="21"/>
+  </w:num>
+  <w:num w:numId="14">
+    <w:abstractNumId w:val="32"/>
+  </w:num>
+  <w:num w:numId="15">
+    <w:abstractNumId w:val="37"/>
+  </w:num>
+  <w:num w:numId="16">
     <w:abstractNumId w:val="38"/>
   </w:num>
-  <w:num w:numId="6">
+  <w:num w:numId="17">
+    <w:abstractNumId w:val="15"/>
+  </w:num>
+  <w:num w:numId="18">
     <w:abstractNumId w:val="10"/>
   </w:num>
-  <w:num w:numId="7">
-    <w:abstractNumId w:val="31"/>
+  <w:num w:numId="19">
+    <w:abstractNumId w:val="23"/>
   </w:num>
-  <w:num w:numId="8">
-    <w:abstractNumId w:val="33"/>
+  <w:num w:numId="20">
+    <w:abstractNumId w:val="28"/>
   </w:num>
-  <w:num w:numId="9">
-    <w:abstractNumId w:val="6"/>
+  <w:num w:numId="21">
+    <w:abstractNumId w:val="7"/>
   </w:num>
-  <w:num w:numId="10">
-    <w:abstractNumId w:val="20"/>
+  <w:num w:numId="22">
+    <w:abstractNumId w:val="5"/>
   </w:num>
-  <w:num w:numId="11">
-    <w:abstractNumId w:val="35"/>
-  </w:num>
-  <w:num w:numId="12">
-    <w:abstractNumId w:val="37"/>
-  </w:num>
-  <w:num w:numId="13">
-    <w:abstractNumId w:val="15"/>
-  </w:num>
-  <w:num w:numId="14">
-    <w:abstractNumId w:val="24"/>
-  </w:num>
-  <w:num w:numId="15">
+  <w:num w:numId="23">
     <w:abstractNumId w:val="29"/>
   </w:num>
-  <w:num w:numId="16">
-    <w:abstractNumId w:val="30"/>
-  </w:num>
-  <w:num w:numId="17">
-    <w:abstractNumId w:val="11"/>
-  </w:num>
-  <w:num w:numId="18">
-    <w:abstractNumId w:val="8"/>
-  </w:num>
-  <w:num w:numId="19">
-    <w:abstractNumId w:val="16"/>
-  </w:num>
-  <w:num w:numId="20">
-    <w:abstractNumId w:val="21"/>
-  </w:num>
-  <w:num w:numId="21">
-    <w:abstractNumId w:val="5"/>
-  </w:num>
-  <w:num w:numId="22">
-    <w:abstractNumId w:val="3"/>
-  </w:num>
-  <w:num w:numId="23">
-    <w:abstractNumId w:val="22"/>
-  </w:num>
   <w:num w:numId="24">
-    <w:abstractNumId w:val="27"/>
+    <w:abstractNumId w:val="35"/>
   </w:num>
   <w:num w:numId="25">
     <w:abstractNumId w:val="1"/>
   </w:num>
   <w:num w:numId="26">
+    <w:abstractNumId w:val="25"/>
+  </w:num>
+  <w:num w:numId="27">
+    <w:abstractNumId w:val="9"/>
+  </w:num>
+  <w:num w:numId="28">
+    <w:abstractNumId w:val="42"/>
+  </w:num>
+  <w:num w:numId="29">
+    <w:abstractNumId w:val="11"/>
+  </w:num>
+  <w:num w:numId="30">
+    <w:abstractNumId w:val="36"/>
+  </w:num>
+  <w:num w:numId="31">
+    <w:abstractNumId w:val="34"/>
+  </w:num>
+  <w:num w:numId="32">
+    <w:abstractNumId w:val="30"/>
+  </w:num>
+  <w:num w:numId="33">
+    <w:abstractNumId w:val="6"/>
+  </w:num>
+  <w:num w:numId="34">
+    <w:abstractNumId w:val="44"/>
+  </w:num>
+  <w:num w:numId="35">
+    <w:abstractNumId w:val="17"/>
+  </w:num>
+  <w:num w:numId="36">
+    <w:abstractNumId w:val="33"/>
+  </w:num>
+  <w:num w:numId="37">
+    <w:abstractNumId w:val="26"/>
+  </w:num>
+  <w:num w:numId="38">
+    <w:abstractNumId w:val="40"/>
+  </w:num>
+  <w:num w:numId="39">
+    <w:abstractNumId w:val="24"/>
+  </w:num>
+  <w:num w:numId="40">
+    <w:abstractNumId w:val="13"/>
+  </w:num>
+  <w:num w:numId="41">
+    <w:abstractNumId w:val="2"/>
+  </w:num>
+  <w:num w:numId="42">
+    <w:abstractNumId w:val="12"/>
+  </w:num>
+  <w:num w:numId="43">
+    <w:abstractNumId w:val="31"/>
+  </w:num>
+  <w:num w:numId="44">
     <w:abstractNumId w:val="18"/>
   </w:num>
-  <w:num w:numId="27">
-    <w:abstractNumId w:val="7"/>
+  <w:num w:numId="45">
+    <w:abstractNumId w:val="22"/>
   </w:num>
-  <w:num w:numId="28">
-    <w:abstractNumId w:val="34"/>
+  <w:num w:numId="46">
+    <w:abstractNumId w:val="3"/>
   </w:num>
-  <w:num w:numId="29">
-    <w:abstractNumId w:val="9"/>
+  <w:num w:numId="47">
+    <w:abstractNumId w:val="16"/>
   </w:num>
-  <w:num w:numId="30">
-    <w:abstractNumId w:val="28"/>
-  </w:num>
-  <w:num w:numId="31">
-    <w:abstractNumId w:val="26"/>
-  </w:num>
-  <w:num w:numId="32">
-    <w:abstractNumId w:val="23"/>
-  </w:num>
-  <w:num w:numId="33">
-    <w:abstractNumId w:val="4"/>
-  </w:num>
-  <w:num w:numId="34">
-    <w:abstractNumId w:val="36"/>
-  </w:num>
-  <w:num w:numId="35">
-    <w:abstractNumId w:val="12"/>
-  </w:num>
-  <w:num w:numId="36">
-    <w:abstractNumId w:val="25"/>
-  </w:num>
-  <w:num w:numId="37">
-    <w:abstractNumId w:val="19"/>
-  </w:num>
-  <w:num w:numId="38">
-    <w:abstractNumId w:val="32"/>
-  </w:num>
-  <w:num w:numId="39">
-    <w:abstractNumId w:val="17"/>
-  </w:num>
-  <w:numIdMacAtCleanup w:val="19"/>
+  <w:numIdMacAtCleanup w:val="53"/>
 </w:numbering>
 </file>
 
@@ -38555,7 +40199,7 @@
 </file>
 
 <file path=customXml/itemProps1.xml><?xml version="1.0" encoding="utf-8"?>
-<ds:datastoreItem xmlns:ds="http://schemas.openxmlformats.org/officeDocument/2006/customXml" ds:itemID="{7C8257B0-25AD-432E-97BF-B2D32035F45D}">
+<ds:datastoreItem xmlns:ds="http://schemas.openxmlformats.org/officeDocument/2006/customXml" ds:itemID="{5A8F58A6-15B9-463A-9D19-058CE411B7E4}">
   <ds:schemaRefs>
     <ds:schemaRef ds:uri="http://schemas.openxmlformats.org/officeDocument/2006/bibliography"/>
   </ds:schemaRefs>

</xml_diff>